<commit_message>
Took out default text from abstract
</commit_message>
<xml_diff>
--- a/TermPaperBoltonPruitt.docx
+++ b/TermPaperBoltonPruitt.docx
@@ -1,6 +1,6 @@
 
 <file path=word/document.xml><?xml version="1.0" encoding="utf-8"?>
-<w:document xmlns:wpc="http://schemas.microsoft.com/office/word/2010/wordprocessingCanvas" xmlns:mc="http://schemas.openxmlformats.org/markup-compatibility/2006" xmlns:o="urn:schemas-microsoft-com:office:office" xmlns:r="http://schemas.openxmlformats.org/officeDocument/2006/relationships" xmlns:m="http://schemas.openxmlformats.org/officeDocument/2006/math" xmlns:v="urn:schemas-microsoft-com:vml" xmlns:wp14="http://schemas.microsoft.com/office/word/2010/wordprocessingDrawing" xmlns:wp="http://schemas.openxmlformats.org/drawingml/2006/wordprocessingDrawing" xmlns:w10="urn:schemas-microsoft-com:office:word" xmlns:w="http://schemas.openxmlformats.org/wordprocessingml/2006/main" xmlns:w14="http://schemas.microsoft.com/office/word/2010/wordml" xmlns:w15="http://schemas.microsoft.com/office/word/2012/wordml" xmlns:wpg="http://schemas.microsoft.com/office/word/2010/wordprocessingGroup" xmlns:wpi="http://schemas.microsoft.com/office/word/2010/wordprocessingInk" xmlns:wne="http://schemas.microsoft.com/office/word/2006/wordml" xmlns:wps="http://schemas.microsoft.com/office/word/2010/wordprocessingShape" mc:Ignorable="w14 w15 wp14">
+<w:document xmlns:wpc="http://schemas.microsoft.com/office/word/2010/wordprocessingCanvas" xmlns:mo="http://schemas.microsoft.com/office/mac/office/2008/main" xmlns:mc="http://schemas.openxmlformats.org/markup-compatibility/2006" xmlns:mv="urn:schemas-microsoft-com:mac:vml" xmlns:o="urn:schemas-microsoft-com:office:office" xmlns:r="http://schemas.openxmlformats.org/officeDocument/2006/relationships" xmlns:m="http://schemas.openxmlformats.org/officeDocument/2006/math" xmlns:v="urn:schemas-microsoft-com:vml" xmlns:wp14="http://schemas.microsoft.com/office/word/2010/wordprocessingDrawing" xmlns:wp="http://schemas.openxmlformats.org/drawingml/2006/wordprocessingDrawing" xmlns:w10="urn:schemas-microsoft-com:office:word" xmlns:w="http://schemas.openxmlformats.org/wordprocessingml/2006/main" xmlns:w14="http://schemas.microsoft.com/office/word/2010/wordml" xmlns:wpg="http://schemas.microsoft.com/office/word/2010/wordprocessingGroup" xmlns:wpi="http://schemas.microsoft.com/office/word/2010/wordprocessingInk" xmlns:wne="http://schemas.microsoft.com/office/word/2006/wordml" xmlns:wps="http://schemas.microsoft.com/office/word/2010/wordprocessingShape" mc:Ignorable="w14 wp14">
   <w:body>
     <w:sdt>
       <w:sdtPr>
@@ -21,11 +21,12 @@
           <w:r>
             <w:rPr>
               <w:noProof/>
+              <w:lang w:eastAsia="en-US"/>
             </w:rPr>
             <mc:AlternateContent>
               <mc:Choice Requires="wps">
                 <w:drawing>
-                  <wp:anchor distT="0" distB="0" distL="114300" distR="114300" simplePos="0" relativeHeight="251660288" behindDoc="0" locked="0" layoutInCell="1" allowOverlap="1" wp14:anchorId="468525A1" wp14:editId="7D015CCA">
+                  <wp:anchor distT="0" distB="0" distL="114300" distR="114300" simplePos="0" relativeHeight="251660288" behindDoc="0" locked="0" layoutInCell="1" allowOverlap="1" wp14:anchorId="63DA8A5A" wp14:editId="51FA88CB">
                     <wp:simplePos x="0" y="0"/>
                     <wp:positionH relativeFrom="page">
                       <wp:posOffset>1161535</wp:posOffset>
@@ -97,6 +98,7 @@
                                     <w:dataBinding w:prefixMappings="xmlns:ns0='http://purl.org/dc/elements/1.1/' xmlns:ns1='http://schemas.openxmlformats.org/package/2006/metadata/core-properties' " w:xpath="/ns1:coreProperties[1]/ns0:title[1]" w:storeItemID="{6C3C8BC8-F283-45AE-878A-BAB7291924A1}"/>
                                     <w:text w:multiLine="1"/>
                                   </w:sdtPr>
+                                  <w:sdtEndPr/>
                                   <w:sdtContent>
                                     <w:r>
                                       <w:rPr>
@@ -166,7 +168,7 @@
                   </wp:anchor>
                 </w:drawing>
               </mc:Choice>
-              <mc:Fallback>
+              <mc:Fallback xmlns:w15="http://schemas.microsoft.com/office/word/2012/wordml">
                 <w:pict>
                   <v:shapetype w14:anchorId="468525A1" id="_x0000_t202" coordsize="21600,21600" o:spt="202" path="m,l,21600r21600,l21600,xe">
                     <v:stroke joinstyle="miter"/>
@@ -260,11 +262,12 @@
           <w:r>
             <w:rPr>
               <w:noProof/>
+              <w:lang w:eastAsia="en-US"/>
             </w:rPr>
             <mc:AlternateContent>
               <mc:Choice Requires="wps">
                 <w:drawing>
-                  <wp:anchor distT="0" distB="0" distL="114300" distR="114300" simplePos="0" relativeHeight="251662336" behindDoc="0" locked="0" layoutInCell="1" allowOverlap="1" wp14:anchorId="2B983092" wp14:editId="088C111B">
+                  <wp:anchor distT="0" distB="0" distL="114300" distR="114300" simplePos="0" relativeHeight="251662336" behindDoc="0" locked="0" layoutInCell="1" allowOverlap="1" wp14:anchorId="135EB561" wp14:editId="336117B7">
                     <wp:simplePos x="0" y="0"/>
                     <mc:AlternateContent>
                       <mc:Choice Requires="wp14">
@@ -290,7 +293,7 @@
                         </wp:positionV>
                       </mc:Fallback>
                     </mc:AlternateContent>
-                    <wp:extent cx="3660775" cy="3651250"/>
+                    <wp:extent cx="5704840" cy="316230"/>
                     <wp:effectExtent l="0" t="0" r="10160" b="7620"/>
                     <wp:wrapSquare wrapText="bothSides"/>
                     <wp:docPr id="111" name="Text Box 111"/>
@@ -302,7 +305,7 @@
                           <wps:spPr>
                             <a:xfrm>
                               <a:off x="0" y="0"/>
-                              <a:ext cx="3660775" cy="3651250"/>
+                              <a:ext cx="5704840" cy="316230"/>
                             </a:xfrm>
                             <a:prstGeom prst="rect">
                               <a:avLst/>
@@ -348,6 +351,7 @@
                                     <w:calendar w:val="gregorian"/>
                                   </w:date>
                                 </w:sdtPr>
+                                <w:sdtEndPr/>
                                 <w:sdtContent>
                                   <w:p>
                                     <w:pPr>
@@ -392,7 +396,7 @@
                   </wp:anchor>
                 </w:drawing>
               </mc:Choice>
-              <mc:Fallback>
+              <mc:Fallback xmlns:w15="http://schemas.microsoft.com/office/word/2012/wordml">
                 <w:pict>
                   <v:shape w14:anchorId="2B983092" id="Text Box 111" o:spid="_x0000_s1027" type="#_x0000_t202" style="position:absolute;margin-left:0;margin-top:0;width:288.25pt;height:287.5pt;z-index:251662336;visibility:visible;mso-wrap-style:square;mso-width-percent:734;mso-height-percent:363;mso-left-percent:150;mso-top-percent:91;mso-wrap-distance-left:9pt;mso-wrap-distance-top:0;mso-wrap-distance-right:9pt;mso-wrap-distance-bottom:0;mso-position-horizontal-relative:page;mso-position-vertical-relative:page;mso-width-percent:734;mso-height-percent:363;mso-left-percent:150;mso-top-percent:91;mso-width-relative:page;mso-height-relative:page;v-text-anchor:bottom" o:gfxdata="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" filled="f" stroked="f" strokeweight=".5pt">
                     <v:textbox style="mso-fit-shape-to-text:t" inset="0,0,0,0">
@@ -451,11 +455,12 @@
           <w:r>
             <w:rPr>
               <w:noProof/>
+              <w:lang w:eastAsia="en-US"/>
             </w:rPr>
             <mc:AlternateContent>
               <mc:Choice Requires="wps">
                 <w:drawing>
-                  <wp:anchor distT="0" distB="0" distL="114300" distR="114300" simplePos="0" relativeHeight="251661312" behindDoc="0" locked="0" layoutInCell="1" allowOverlap="1" wp14:anchorId="0078F7E7" wp14:editId="3BCB0A25">
+                  <wp:anchor distT="0" distB="0" distL="114300" distR="114300" simplePos="0" relativeHeight="251661312" behindDoc="0" locked="0" layoutInCell="1" allowOverlap="1" wp14:anchorId="2ED79A47" wp14:editId="2046649F">
                     <wp:simplePos x="0" y="0"/>
                     <mc:AlternateContent>
                       <mc:Choice Requires="wp14">
@@ -534,6 +539,7 @@
                                   <w:dataBinding w:prefixMappings="xmlns:ns0='http://purl.org/dc/elements/1.1/' xmlns:ns1='http://schemas.openxmlformats.org/package/2006/metadata/core-properties' " w:xpath="/ns1:coreProperties[1]/ns0:creator[1]" w:storeItemID="{6C3C8BC8-F283-45AE-878A-BAB7291924A1}"/>
                                   <w:text/>
                                 </w:sdtPr>
+                                <w:sdtEndPr/>
                                 <w:sdtContent>
                                   <w:p>
                                     <w:pPr>
@@ -583,6 +589,7 @@
                                     <w:dataBinding w:prefixMappings="xmlns:ns0='http://schemas.openxmlformats.org/officeDocument/2006/extended-properties' " w:xpath="/ns0:Properties[1]/ns0:Company[1]" w:storeItemID="{6668398D-A668-4E3E-A5EB-62B293D839F1}"/>
                                     <w:text/>
                                   </w:sdtPr>
+                                  <w:sdtEndPr/>
                                   <w:sdtContent>
                                     <w:r>
                                       <w:rPr>
@@ -635,7 +642,7 @@
                   </wp:anchor>
                 </w:drawing>
               </mc:Choice>
-              <mc:Fallback>
+              <mc:Fallback xmlns:w15="http://schemas.microsoft.com/office/word/2012/wordml">
                 <w:pict>
                   <v:shape w14:anchorId="0078F7E7" id="Text Box 112" o:spid="_x0000_s1028" type="#_x0000_t202" style="position:absolute;margin-left:0;margin-top:0;width:453pt;height:51.4pt;z-index:251661312;visibility:visible;mso-wrap-style:square;mso-width-percent:734;mso-height-percent:80;mso-left-percent:150;mso-top-percent:837;mso-wrap-distance-left:9pt;mso-wrap-distance-top:0;mso-wrap-distance-right:9pt;mso-wrap-distance-bottom:0;mso-position-horizontal-relative:page;mso-position-vertical-relative:page;mso-width-percent:734;mso-height-percent:80;mso-left-percent:150;mso-top-percent:837;mso-width-relative:page;mso-height-relative:page;v-text-anchor:bottom" o:gfxdata="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" filled="f" stroked="f" strokeweight=".5pt">
                     <v:textbox inset="0,0,0,0">
@@ -746,11 +753,12 @@
           <w:r>
             <w:rPr>
               <w:noProof/>
+              <w:lang w:eastAsia="en-US"/>
             </w:rPr>
             <mc:AlternateContent>
               <mc:Choice Requires="wpg">
                 <w:drawing>
-                  <wp:anchor distT="0" distB="0" distL="114300" distR="114300" simplePos="0" relativeHeight="251659264" behindDoc="0" locked="0" layoutInCell="1" allowOverlap="1">
+                  <wp:anchor distT="0" distB="0" distL="114300" distR="114300" simplePos="0" relativeHeight="251659264" behindDoc="0" locked="0" layoutInCell="1" allowOverlap="1" wp14:anchorId="478EDE89" wp14:editId="4EFBFF24">
                     <wp:simplePos x="0" y="0"/>
                     <mc:AlternateContent>
                       <mc:Choice Requires="wp14">
@@ -880,7 +888,7 @@
                   </wp:anchor>
                 </w:drawing>
               </mc:Choice>
-              <mc:Fallback>
+              <mc:Fallback xmlns:w15="http://schemas.microsoft.com/office/word/2012/wordml">
                 <w:pict>
                   <v:group w14:anchorId="68DAD5EF" id="Group 114" o:spid="_x0000_s1026" style="position:absolute;margin-left:0;margin-top:0;width:18pt;height:10in;z-index:251659264;mso-width-percent:29;mso-height-percent:909;mso-left-percent:45;mso-position-horizontal-relative:page;mso-position-vertical:center;mso-position-vertical-relative:page;mso-width-percent:29;mso-height-percent:909;mso-left-percent:45" coordsize="2286,91440" o:gfxdata="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">
                     <v:rect id="Rectangle 115" o:spid="_x0000_s1027" style="position:absolute;width:2286;height:87820;visibility:visible;mso-wrap-style:square;v-text-anchor:middle" o:gfxdata="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" fillcolor="#00b0f0 [3205]" stroked="f" strokeweight="1pt"/>
@@ -907,6 +915,12 @@
     </w:sdt>
     <w:sdt>
       <w:sdtPr>
+        <w:rPr>
+          <w:rFonts w:asciiTheme="minorHAnsi" w:eastAsiaTheme="minorEastAsia" w:hAnsiTheme="minorHAnsi" w:cstheme="minorBidi"/>
+          <w:color w:val="auto"/>
+          <w:sz w:val="21"/>
+          <w:szCs w:val="21"/>
+        </w:rPr>
         <w:id w:val="1506318064"/>
         <w:docPartObj>
           <w:docPartGallery w:val="Table of Contents"/>
@@ -915,11 +929,9 @@
       </w:sdtPr>
       <w:sdtEndPr>
         <w:rPr>
-          <w:rFonts w:asciiTheme="minorHAnsi" w:eastAsiaTheme="minorEastAsia" w:hAnsiTheme="minorHAnsi" w:cstheme="minorBidi"/>
           <w:b/>
           <w:bCs/>
           <w:noProof/>
-          <w:color w:val="auto"/>
           <w:sz w:val="24"/>
           <w:szCs w:val="24"/>
         </w:rPr>
@@ -1615,6 +1627,7 @@
       </w:pPr>
       <w:bookmarkStart w:id="0" w:name="_Toc448062314"/>
       <w:r>
+        <w:lastRenderedPageBreak/>
         <w:t>Abstract</w:t>
       </w:r>
       <w:bookmarkEnd w:id="0"/>
@@ -1625,58 +1638,16 @@
           <w:sz w:val="24"/>
         </w:rPr>
       </w:pPr>
-      <w:r>
-        <w:rPr>
-          <w:sz w:val="24"/>
-        </w:rPr>
-        <w:t xml:space="preserve">To take advantage of this template’s design, use the Styles gallery on the Home tab. You can format your headings by using heading styles, or highlight important text using other styles, like Emphasis and Intense Quote. These styles come in </w:t>
-      </w:r>
-      <w:r>
-        <w:rPr>
-          <w:sz w:val="24"/>
-        </w:rPr>
-        <w:t>formatted to look great and work together to help communicate your ideas.</w:t>
-      </w:r>
-    </w:p>
-    <w:p>
-      <w:pPr>
-        <w:rPr>
-          <w:sz w:val="24"/>
-        </w:rPr>
-      </w:pPr>
-      <w:r>
-        <w:rPr>
-          <w:sz w:val="24"/>
-        </w:rPr>
-        <w:t>Go ahead and get started.</w:t>
-      </w:r>
-    </w:p>
-    <w:p>
-      <w:pPr>
-        <w:rPr>
-          <w:sz w:val="24"/>
-        </w:rPr>
-      </w:pPr>
+      <w:bookmarkStart w:id="1" w:name="_GoBack"/>
+      <w:bookmarkEnd w:id="1"/>
     </w:p>
     <w:p>
       <w:pPr>
         <w:pStyle w:val="Heading1"/>
       </w:pPr>
-      <w:bookmarkStart w:id="1" w:name="_Toc448062315"/>
+      <w:bookmarkStart w:id="2" w:name="_Toc448062315"/>
       <w:r>
         <w:t>Introduction/Background</w:t>
-      </w:r>
-      <w:bookmarkEnd w:id="1"/>
-    </w:p>
-    <w:p/>
-    <w:p/>
-    <w:p>
-      <w:pPr>
-        <w:pStyle w:val="Heading1"/>
-      </w:pPr>
-      <w:bookmarkStart w:id="2" w:name="_Toc448062316"/>
-      <w:r>
-        <w:t>Purpose of Report</w:t>
       </w:r>
       <w:bookmarkEnd w:id="2"/>
     </w:p>
@@ -1686,9 +1657,9 @@
       <w:pPr>
         <w:pStyle w:val="Heading1"/>
       </w:pPr>
-      <w:bookmarkStart w:id="3" w:name="_Toc448062317"/>
+      <w:bookmarkStart w:id="3" w:name="_Toc448062316"/>
       <w:r>
-        <w:t>Scope</w:t>
+        <w:t>Purpose of Report</w:t>
       </w:r>
       <w:bookmarkEnd w:id="3"/>
     </w:p>
@@ -1698,9 +1669,9 @@
       <w:pPr>
         <w:pStyle w:val="Heading1"/>
       </w:pPr>
-      <w:bookmarkStart w:id="4" w:name="_Toc448062318"/>
+      <w:bookmarkStart w:id="4" w:name="_Toc448062317"/>
       <w:r>
-        <w:t>General Discussions</w:t>
+        <w:t>Scope</w:t>
       </w:r>
       <w:bookmarkEnd w:id="4"/>
     </w:p>
@@ -1710,25 +1681,37 @@
       <w:pPr>
         <w:pStyle w:val="Heading1"/>
       </w:pPr>
-      <w:bookmarkStart w:id="5" w:name="_Toc448062319"/>
+      <w:bookmarkStart w:id="5" w:name="_Toc448062318"/>
+      <w:r>
+        <w:t>General Discussions</w:t>
+      </w:r>
+      <w:bookmarkEnd w:id="5"/>
+    </w:p>
+    <w:p/>
+    <w:p/>
+    <w:p>
+      <w:pPr>
+        <w:pStyle w:val="Heading1"/>
+      </w:pPr>
+      <w:bookmarkStart w:id="6" w:name="_Toc448062319"/>
       <w:r>
         <w:t>Conclusion</w:t>
       </w:r>
-      <w:bookmarkEnd w:id="5"/>
+      <w:bookmarkEnd w:id="6"/>
     </w:p>
     <w:p/>
     <w:p>
       <w:pPr>
         <w:pStyle w:val="Heading1"/>
       </w:pPr>
-      <w:bookmarkStart w:id="6" w:name="_Toc448062320"/>
+      <w:bookmarkStart w:id="7" w:name="_Toc448062320"/>
       <w:r>
         <w:t>References</w:t>
       </w:r>
-      <w:bookmarkEnd w:id="6"/>
+      <w:bookmarkEnd w:id="7"/>
     </w:p>
     <w:sectPr>
-      <w:headerReference w:type="default" r:id="rId10"/>
+      <w:headerReference w:type="default" r:id="rId11"/>
       <w:pgSz w:w="12240" w:h="15840"/>
       <w:pgMar w:top="1440" w:right="1440" w:bottom="1440" w:left="1440" w:header="720" w:footer="720" w:gutter="0"/>
       <w:pgNumType w:start="0"/>
@@ -1741,7 +1724,7 @@
 </file>
 
 <file path=word/endnotes.xml><?xml version="1.0" encoding="utf-8"?>
-<w:endnotes xmlns:wpc="http://schemas.microsoft.com/office/word/2010/wordprocessingCanvas" xmlns:mc="http://schemas.openxmlformats.org/markup-compatibility/2006" xmlns:o="urn:schemas-microsoft-com:office:office" xmlns:r="http://schemas.openxmlformats.org/officeDocument/2006/relationships" xmlns:m="http://schemas.openxmlformats.org/officeDocument/2006/math" xmlns:v="urn:schemas-microsoft-com:vml" xmlns:wp14="http://schemas.microsoft.com/office/word/2010/wordprocessingDrawing" xmlns:wp="http://schemas.openxmlformats.org/drawingml/2006/wordprocessingDrawing" xmlns:w10="urn:schemas-microsoft-com:office:word" xmlns:w="http://schemas.openxmlformats.org/wordprocessingml/2006/main" xmlns:w14="http://schemas.microsoft.com/office/word/2010/wordml" xmlns:w15="http://schemas.microsoft.com/office/word/2012/wordml" xmlns:wpg="http://schemas.microsoft.com/office/word/2010/wordprocessingGroup" xmlns:wpi="http://schemas.microsoft.com/office/word/2010/wordprocessingInk" xmlns:wne="http://schemas.microsoft.com/office/word/2006/wordml" xmlns:wps="http://schemas.microsoft.com/office/word/2010/wordprocessingShape" mc:Ignorable="w14 w15 wp14">
+<w:endnotes xmlns:wpc="http://schemas.microsoft.com/office/word/2010/wordprocessingCanvas" xmlns:mo="http://schemas.microsoft.com/office/mac/office/2008/main" xmlns:mc="http://schemas.openxmlformats.org/markup-compatibility/2006" xmlns:mv="urn:schemas-microsoft-com:mac:vml" xmlns:o="urn:schemas-microsoft-com:office:office" xmlns:r="http://schemas.openxmlformats.org/officeDocument/2006/relationships" xmlns:m="http://schemas.openxmlformats.org/officeDocument/2006/math" xmlns:v="urn:schemas-microsoft-com:vml" xmlns:wp14="http://schemas.microsoft.com/office/word/2010/wordprocessingDrawing" xmlns:wp="http://schemas.openxmlformats.org/drawingml/2006/wordprocessingDrawing" xmlns:w10="urn:schemas-microsoft-com:office:word" xmlns:w="http://schemas.openxmlformats.org/wordprocessingml/2006/main" xmlns:w14="http://schemas.microsoft.com/office/word/2010/wordml" xmlns:wpg="http://schemas.microsoft.com/office/word/2010/wordprocessingGroup" xmlns:wpi="http://schemas.microsoft.com/office/word/2010/wordprocessingInk" xmlns:wne="http://schemas.microsoft.com/office/word/2006/wordml" xmlns:wps="http://schemas.microsoft.com/office/word/2010/wordprocessingShape" mc:Ignorable="w14 wp14">
   <w:endnote w:type="separator" w:id="-1">
     <w:p>
       <w:pPr>
@@ -1766,7 +1749,7 @@
 </file>
 
 <file path=word/footnotes.xml><?xml version="1.0" encoding="utf-8"?>
-<w:footnotes xmlns:wpc="http://schemas.microsoft.com/office/word/2010/wordprocessingCanvas" xmlns:mc="http://schemas.openxmlformats.org/markup-compatibility/2006" xmlns:o="urn:schemas-microsoft-com:office:office" xmlns:r="http://schemas.openxmlformats.org/officeDocument/2006/relationships" xmlns:m="http://schemas.openxmlformats.org/officeDocument/2006/math" xmlns:v="urn:schemas-microsoft-com:vml" xmlns:wp14="http://schemas.microsoft.com/office/word/2010/wordprocessingDrawing" xmlns:wp="http://schemas.openxmlformats.org/drawingml/2006/wordprocessingDrawing" xmlns:w10="urn:schemas-microsoft-com:office:word" xmlns:w="http://schemas.openxmlformats.org/wordprocessingml/2006/main" xmlns:w14="http://schemas.microsoft.com/office/word/2010/wordml" xmlns:w15="http://schemas.microsoft.com/office/word/2012/wordml" xmlns:wpg="http://schemas.microsoft.com/office/word/2010/wordprocessingGroup" xmlns:wpi="http://schemas.microsoft.com/office/word/2010/wordprocessingInk" xmlns:wne="http://schemas.microsoft.com/office/word/2006/wordml" xmlns:wps="http://schemas.microsoft.com/office/word/2010/wordprocessingShape" mc:Ignorable="w14 w15 wp14">
+<w:footnotes xmlns:wpc="http://schemas.microsoft.com/office/word/2010/wordprocessingCanvas" xmlns:mo="http://schemas.microsoft.com/office/mac/office/2008/main" xmlns:mc="http://schemas.openxmlformats.org/markup-compatibility/2006" xmlns:mv="urn:schemas-microsoft-com:mac:vml" xmlns:o="urn:schemas-microsoft-com:office:office" xmlns:r="http://schemas.openxmlformats.org/officeDocument/2006/relationships" xmlns:m="http://schemas.openxmlformats.org/officeDocument/2006/math" xmlns:v="urn:schemas-microsoft-com:vml" xmlns:wp14="http://schemas.microsoft.com/office/word/2010/wordprocessingDrawing" xmlns:wp="http://schemas.openxmlformats.org/drawingml/2006/wordprocessingDrawing" xmlns:w10="urn:schemas-microsoft-com:office:word" xmlns:w="http://schemas.openxmlformats.org/wordprocessingml/2006/main" xmlns:w14="http://schemas.microsoft.com/office/word/2010/wordml" xmlns:wpg="http://schemas.microsoft.com/office/word/2010/wordprocessingGroup" xmlns:wpi="http://schemas.microsoft.com/office/word/2010/wordprocessingInk" xmlns:wne="http://schemas.microsoft.com/office/word/2006/wordml" xmlns:wps="http://schemas.microsoft.com/office/word/2010/wordprocessingShape" mc:Ignorable="w14 wp14">
   <w:footnote w:type="separator" w:id="-1">
     <w:p>
       <w:pPr>
@@ -1791,7 +1774,7 @@
 </file>
 
 <file path=word/header1.xml><?xml version="1.0" encoding="utf-8"?>
-<w:hdr xmlns:wpc="http://schemas.microsoft.com/office/word/2010/wordprocessingCanvas" xmlns:mc="http://schemas.openxmlformats.org/markup-compatibility/2006" xmlns:o="urn:schemas-microsoft-com:office:office" xmlns:r="http://schemas.openxmlformats.org/officeDocument/2006/relationships" xmlns:m="http://schemas.openxmlformats.org/officeDocument/2006/math" xmlns:v="urn:schemas-microsoft-com:vml" xmlns:wp14="http://schemas.microsoft.com/office/word/2010/wordprocessingDrawing" xmlns:wp="http://schemas.openxmlformats.org/drawingml/2006/wordprocessingDrawing" xmlns:w10="urn:schemas-microsoft-com:office:word" xmlns:w="http://schemas.openxmlformats.org/wordprocessingml/2006/main" xmlns:w14="http://schemas.microsoft.com/office/word/2010/wordml" xmlns:w15="http://schemas.microsoft.com/office/word/2012/wordml" xmlns:wpg="http://schemas.microsoft.com/office/word/2010/wordprocessingGroup" xmlns:wpi="http://schemas.microsoft.com/office/word/2010/wordprocessingInk" xmlns:wne="http://schemas.microsoft.com/office/word/2006/wordml" xmlns:wps="http://schemas.microsoft.com/office/word/2010/wordprocessingShape" mc:Ignorable="w14 w15 wp14">
+<w:hdr xmlns:wpc="http://schemas.microsoft.com/office/word/2010/wordprocessingCanvas" xmlns:mo="http://schemas.microsoft.com/office/mac/office/2008/main" xmlns:mc="http://schemas.openxmlformats.org/markup-compatibility/2006" xmlns:mv="urn:schemas-microsoft-com:mac:vml" xmlns:o="urn:schemas-microsoft-com:office:office" xmlns:r="http://schemas.openxmlformats.org/officeDocument/2006/relationships" xmlns:m="http://schemas.openxmlformats.org/officeDocument/2006/math" xmlns:v="urn:schemas-microsoft-com:vml" xmlns:wp14="http://schemas.microsoft.com/office/word/2010/wordprocessingDrawing" xmlns:wp="http://schemas.openxmlformats.org/drawingml/2006/wordprocessingDrawing" xmlns:w10="urn:schemas-microsoft-com:office:word" xmlns:w="http://schemas.openxmlformats.org/wordprocessingml/2006/main" xmlns:w14="http://schemas.microsoft.com/office/word/2010/wordml" xmlns:wpg="http://schemas.microsoft.com/office/word/2010/wordprocessingGroup" xmlns:wpi="http://schemas.microsoft.com/office/word/2010/wordprocessingInk" xmlns:wne="http://schemas.microsoft.com/office/word/2006/wordml" xmlns:wps="http://schemas.microsoft.com/office/word/2010/wordprocessingShape" mc:Ignorable="w14 wp14">
   <w:p>
     <w:pPr>
       <w:pStyle w:val="Header"/>
@@ -1807,8 +1790,8 @@
 </file>
 
 <file path=word/numbering.xml><?xml version="1.0" encoding="utf-8"?>
-<w:numbering xmlns:wpc="http://schemas.microsoft.com/office/word/2010/wordprocessingCanvas" xmlns:mc="http://schemas.openxmlformats.org/markup-compatibility/2006" xmlns:o="urn:schemas-microsoft-com:office:office" xmlns:r="http://schemas.openxmlformats.org/officeDocument/2006/relationships" xmlns:m="http://schemas.openxmlformats.org/officeDocument/2006/math" xmlns:v="urn:schemas-microsoft-com:vml" xmlns:wp14="http://schemas.microsoft.com/office/word/2010/wordprocessingDrawing" xmlns:wp="http://schemas.openxmlformats.org/drawingml/2006/wordprocessingDrawing" xmlns:w10="urn:schemas-microsoft-com:office:word" xmlns:w="http://schemas.openxmlformats.org/wordprocessingml/2006/main" xmlns:w14="http://schemas.microsoft.com/office/word/2010/wordml" xmlns:w15="http://schemas.microsoft.com/office/word/2012/wordml" xmlns:wpg="http://schemas.microsoft.com/office/word/2010/wordprocessingGroup" xmlns:wpi="http://schemas.microsoft.com/office/word/2010/wordprocessingInk" xmlns:wne="http://schemas.microsoft.com/office/word/2006/wordml" xmlns:wps="http://schemas.microsoft.com/office/word/2010/wordprocessingShape" mc:Ignorable="w14 w15 wp14">
-  <w:abstractNum w:abstractNumId="0" w15:restartNumberingAfterBreak="0">
+<w:numbering xmlns:wpc="http://schemas.microsoft.com/office/word/2010/wordprocessingCanvas" xmlns:mo="http://schemas.microsoft.com/office/mac/office/2008/main" xmlns:mc="http://schemas.openxmlformats.org/markup-compatibility/2006" xmlns:mv="urn:schemas-microsoft-com:mac:vml" xmlns:o="urn:schemas-microsoft-com:office:office" xmlns:r="http://schemas.openxmlformats.org/officeDocument/2006/relationships" xmlns:m="http://schemas.openxmlformats.org/officeDocument/2006/math" xmlns:v="urn:schemas-microsoft-com:vml" xmlns:wp14="http://schemas.microsoft.com/office/word/2010/wordprocessingDrawing" xmlns:wp="http://schemas.openxmlformats.org/drawingml/2006/wordprocessingDrawing" xmlns:w10="urn:schemas-microsoft-com:office:word" xmlns:w="http://schemas.openxmlformats.org/wordprocessingml/2006/main" xmlns:w14="http://schemas.microsoft.com/office/word/2010/wordml" xmlns:wpg="http://schemas.microsoft.com/office/word/2010/wordprocessingGroup" xmlns:wpi="http://schemas.microsoft.com/office/word/2010/wordprocessingInk" xmlns:wne="http://schemas.microsoft.com/office/word/2006/wordml" xmlns:wps="http://schemas.microsoft.com/office/word/2010/wordprocessingShape" mc:Ignorable="w14 wp14">
+  <w:abstractNum w:abstractNumId="0">
     <w:nsid w:val="1482775B"/>
     <w:multiLevelType w:val="multilevel"/>
     <w:tmpl w:val="8FD0AEA2"/>
@@ -1991,7 +1974,7 @@
 </file>
 
 <file path=word/styles.xml><?xml version="1.0" encoding="utf-8"?>
-<w:styles xmlns:mc="http://schemas.openxmlformats.org/markup-compatibility/2006" xmlns:r="http://schemas.openxmlformats.org/officeDocument/2006/relationships" xmlns:w="http://schemas.openxmlformats.org/wordprocessingml/2006/main" xmlns:w14="http://schemas.microsoft.com/office/word/2010/wordml" xmlns:w15="http://schemas.microsoft.com/office/word/2012/wordml" mc:Ignorable="w14 w15">
+<w:styles xmlns:mc="http://schemas.openxmlformats.org/markup-compatibility/2006" xmlns:r="http://schemas.openxmlformats.org/officeDocument/2006/relationships" xmlns:w="http://schemas.openxmlformats.org/wordprocessingml/2006/main" xmlns:w14="http://schemas.microsoft.com/office/word/2010/wordml" mc:Ignorable="w14">
   <w:docDefaults>
     <w:rPrDefault>
       <w:rPr>
@@ -2007,378 +1990,153 @@
       </w:pPr>
     </w:pPrDefault>
   </w:docDefaults>
-  <w:latentStyles w:defLockedState="0" w:defUIPriority="99" w:defSemiHidden="0" w:defUnhideWhenUsed="0" w:defQFormat="0" w:count="371">
-    <w:lsdException w:name="Normal" w:uiPriority="0" w:qFormat="1"/>
-    <w:lsdException w:name="heading 1" w:uiPriority="9" w:qFormat="1"/>
-    <w:lsdException w:name="heading 2" w:semiHidden="1" w:uiPriority="9" w:unhideWhenUsed="1" w:qFormat="1"/>
-    <w:lsdException w:name="heading 3" w:semiHidden="1" w:uiPriority="9" w:unhideWhenUsed="1" w:qFormat="1"/>
-    <w:lsdException w:name="heading 4" w:semiHidden="1" w:uiPriority="9" w:unhideWhenUsed="1" w:qFormat="1"/>
-    <w:lsdException w:name="heading 5" w:semiHidden="1" w:uiPriority="9" w:unhideWhenUsed="1" w:qFormat="1"/>
-    <w:lsdException w:name="heading 6" w:semiHidden="1" w:uiPriority="9" w:unhideWhenUsed="1" w:qFormat="1"/>
-    <w:lsdException w:name="heading 7" w:semiHidden="1" w:uiPriority="9" w:unhideWhenUsed="1" w:qFormat="1"/>
-    <w:lsdException w:name="heading 8" w:semiHidden="1" w:uiPriority="9" w:unhideWhenUsed="1" w:qFormat="1"/>
-    <w:lsdException w:name="heading 9" w:semiHidden="1" w:uiPriority="9" w:unhideWhenUsed="1" w:qFormat="1"/>
-    <w:lsdException w:name="index 1" w:semiHidden="1" w:unhideWhenUsed="1"/>
-    <w:lsdException w:name="index 2" w:semiHidden="1" w:unhideWhenUsed="1"/>
-    <w:lsdException w:name="index 3" w:semiHidden="1" w:unhideWhenUsed="1"/>
-    <w:lsdException w:name="index 4" w:semiHidden="1" w:unhideWhenUsed="1"/>
-    <w:lsdException w:name="index 5" w:semiHidden="1" w:unhideWhenUsed="1"/>
-    <w:lsdException w:name="index 6" w:semiHidden="1" w:unhideWhenUsed="1"/>
-    <w:lsdException w:name="index 7" w:semiHidden="1" w:unhideWhenUsed="1"/>
-    <w:lsdException w:name="index 8" w:semiHidden="1" w:unhideWhenUsed="1"/>
-    <w:lsdException w:name="index 9" w:semiHidden="1" w:unhideWhenUsed="1"/>
-    <w:lsdException w:name="toc 1" w:semiHidden="1" w:uiPriority="39" w:unhideWhenUsed="1"/>
-    <w:lsdException w:name="toc 2" w:semiHidden="1" w:uiPriority="39" w:unhideWhenUsed="1"/>
-    <w:lsdException w:name="toc 3" w:semiHidden="1" w:uiPriority="39" w:unhideWhenUsed="1"/>
-    <w:lsdException w:name="toc 4" w:semiHidden="1" w:uiPriority="39" w:unhideWhenUsed="1"/>
-    <w:lsdException w:name="toc 5" w:semiHidden="1" w:uiPriority="39" w:unhideWhenUsed="1"/>
-    <w:lsdException w:name="toc 6" w:semiHidden="1" w:uiPriority="39" w:unhideWhenUsed="1"/>
-    <w:lsdException w:name="toc 7" w:semiHidden="1" w:uiPriority="39" w:unhideWhenUsed="1"/>
-    <w:lsdException w:name="toc 8" w:semiHidden="1" w:uiPriority="39" w:unhideWhenUsed="1"/>
-    <w:lsdException w:name="toc 9" w:semiHidden="1" w:uiPriority="39" w:unhideWhenUsed="1"/>
-    <w:lsdException w:name="Normal Indent" w:semiHidden="1" w:unhideWhenUsed="1"/>
-    <w:lsdException w:name="footnote text" w:semiHidden="1" w:unhideWhenUsed="1"/>
-    <w:lsdException w:name="annotation text" w:semiHidden="1" w:unhideWhenUsed="1"/>
-    <w:lsdException w:name="header" w:semiHidden="1" w:unhideWhenUsed="1"/>
-    <w:lsdException w:name="footer" w:semiHidden="1" w:unhideWhenUsed="1"/>
-    <w:lsdException w:name="index heading" w:semiHidden="1" w:unhideWhenUsed="1"/>
-    <w:lsdException w:name="caption" w:semiHidden="1" w:uiPriority="35" w:unhideWhenUsed="1" w:qFormat="1"/>
-    <w:lsdException w:name="table of figures" w:semiHidden="1" w:unhideWhenUsed="1"/>
-    <w:lsdException w:name="envelope address" w:semiHidden="1" w:unhideWhenUsed="1"/>
-    <w:lsdException w:name="envelope return" w:semiHidden="1" w:unhideWhenUsed="1"/>
-    <w:lsdException w:name="footnote reference" w:semiHidden="1" w:unhideWhenUsed="1"/>
-    <w:lsdException w:name="annotation reference" w:semiHidden="1" w:unhideWhenUsed="1"/>
-    <w:lsdException w:name="line number" w:semiHidden="1" w:unhideWhenUsed="1"/>
-    <w:lsdException w:name="page number" w:semiHidden="1" w:unhideWhenUsed="1"/>
-    <w:lsdException w:name="endnote reference" w:semiHidden="1" w:unhideWhenUsed="1"/>
-    <w:lsdException w:name="endnote text" w:semiHidden="1" w:unhideWhenUsed="1"/>
-    <w:lsdException w:name="table of authorities" w:semiHidden="1" w:unhideWhenUsed="1"/>
-    <w:lsdException w:name="macro" w:semiHidden="1" w:unhideWhenUsed="1"/>
-    <w:lsdException w:name="toa heading" w:semiHidden="1" w:unhideWhenUsed="1"/>
-    <w:lsdException w:name="List" w:semiHidden="1" w:unhideWhenUsed="1"/>
-    <w:lsdException w:name="List Bullet" w:semiHidden="1" w:unhideWhenUsed="1"/>
-    <w:lsdException w:name="List Number" w:semiHidden="1" w:unhideWhenUsed="1"/>
-    <w:lsdException w:name="List 2" w:semiHidden="1" w:unhideWhenUsed="1"/>
-    <w:lsdException w:name="List 3" w:semiHidden="1" w:unhideWhenUsed="1"/>
-    <w:lsdException w:name="List 4" w:semiHidden="1" w:unhideWhenUsed="1"/>
-    <w:lsdException w:name="List 5" w:semiHidden="1" w:unhideWhenUsed="1"/>
-    <w:lsdException w:name="List Bullet 2" w:semiHidden="1" w:unhideWhenUsed="1"/>
-    <w:lsdException w:name="List Bullet 3" w:semiHidden="1" w:unhideWhenUsed="1"/>
-    <w:lsdException w:name="List Bullet 4" w:semiHidden="1" w:unhideWhenUsed="1"/>
-    <w:lsdException w:name="List Bullet 5" w:semiHidden="1" w:unhideWhenUsed="1"/>
-    <w:lsdException w:name="List Number 2" w:semiHidden="1" w:unhideWhenUsed="1"/>
-    <w:lsdException w:name="List Number 3" w:semiHidden="1" w:unhideWhenUsed="1"/>
-    <w:lsdException w:name="List Number 4" w:semiHidden="1" w:unhideWhenUsed="1"/>
-    <w:lsdException w:name="List Number 5" w:semiHidden="1" w:unhideWhenUsed="1"/>
-    <w:lsdException w:name="Title" w:uiPriority="10" w:qFormat="1"/>
-    <w:lsdException w:name="Closing" w:semiHidden="1" w:unhideWhenUsed="1"/>
-    <w:lsdException w:name="Signature" w:semiHidden="1" w:unhideWhenUsed="1"/>
-    <w:lsdException w:name="Default Paragraph Font" w:semiHidden="1" w:uiPriority="1" w:unhideWhenUsed="1"/>
-    <w:lsdException w:name="Body Text" w:semiHidden="1" w:unhideWhenUsed="1"/>
-    <w:lsdException w:name="Body Text Indent" w:semiHidden="1" w:unhideWhenUsed="1"/>
-    <w:lsdException w:name="List Continue" w:semiHidden="1" w:unhideWhenUsed="1"/>
-    <w:lsdException w:name="List Continue 2" w:semiHidden="1" w:unhideWhenUsed="1"/>
-    <w:lsdException w:name="List Continue 3" w:semiHidden="1" w:unhideWhenUsed="1"/>
-    <w:lsdException w:name="List Continue 4" w:semiHidden="1" w:unhideWhenUsed="1"/>
-    <w:lsdException w:name="List Continue 5" w:semiHidden="1" w:unhideWhenUsed="1"/>
-    <w:lsdException w:name="Message Header" w:semiHidden="1" w:unhideWhenUsed="1"/>
-    <w:lsdException w:name="Subtitle" w:uiPriority="11" w:qFormat="1"/>
-    <w:lsdException w:name="Salutation" w:semiHidden="1" w:unhideWhenUsed="1"/>
-    <w:lsdException w:name="Date" w:semiHidden="1" w:unhideWhenUsed="1"/>
-    <w:lsdException w:name="Body Text First Indent" w:semiHidden="1" w:unhideWhenUsed="1"/>
-    <w:lsdException w:name="Body Text First Indent 2" w:semiHidden="1" w:unhideWhenUsed="1"/>
-    <w:lsdException w:name="Note Heading" w:semiHidden="1" w:unhideWhenUsed="1"/>
-    <w:lsdException w:name="Body Text 2" w:semiHidden="1" w:unhideWhenUsed="1"/>
-    <w:lsdException w:name="Body Text 3" w:semiHidden="1" w:unhideWhenUsed="1"/>
-    <w:lsdException w:name="Body Text Indent 2" w:semiHidden="1" w:unhideWhenUsed="1"/>
-    <w:lsdException w:name="Body Text Indent 3" w:semiHidden="1" w:unhideWhenUsed="1"/>
-    <w:lsdException w:name="Block Text" w:semiHidden="1" w:unhideWhenUsed="1"/>
-    <w:lsdException w:name="Hyperlink" w:semiHidden="1" w:unhideWhenUsed="1"/>
-    <w:lsdException w:name="FollowedHyperlink" w:semiHidden="1" w:unhideWhenUsed="1"/>
-    <w:lsdException w:name="Strong" w:uiPriority="22" w:qFormat="1"/>
-    <w:lsdException w:name="Emphasis" w:uiPriority="20" w:qFormat="1"/>
-    <w:lsdException w:name="Document Map" w:semiHidden="1" w:unhideWhenUsed="1"/>
-    <w:lsdException w:name="Plain Text" w:semiHidden="1" w:unhideWhenUsed="1"/>
-    <w:lsdException w:name="E-mail Signature" w:semiHidden="1" w:unhideWhenUsed="1"/>
-    <w:lsdException w:name="HTML Top of Form" w:semiHidden="1" w:unhideWhenUsed="1"/>
-    <w:lsdException w:name="HTML Bottom of Form" w:semiHidden="1" w:unhideWhenUsed="1"/>
-    <w:lsdException w:name="Normal (Web)" w:semiHidden="1" w:unhideWhenUsed="1"/>
-    <w:lsdException w:name="HTML Acronym" w:semiHidden="1" w:unhideWhenUsed="1"/>
-    <w:lsdException w:name="HTML Address" w:semiHidden="1" w:unhideWhenUsed="1"/>
-    <w:lsdException w:name="HTML Cite" w:semiHidden="1" w:unhideWhenUsed="1"/>
-    <w:lsdException w:name="HTML Code" w:semiHidden="1" w:unhideWhenUsed="1"/>
-    <w:lsdException w:name="HTML Definition" w:semiHidden="1" w:unhideWhenUsed="1"/>
-    <w:lsdException w:name="HTML Keyboard" w:semiHidden="1" w:unhideWhenUsed="1"/>
-    <w:lsdException w:name="HTML Preformatted" w:semiHidden="1" w:unhideWhenUsed="1"/>
-    <w:lsdException w:name="HTML Sample" w:semiHidden="1" w:unhideWhenUsed="1"/>
-    <w:lsdException w:name="HTML Typewriter" w:semiHidden="1" w:unhideWhenUsed="1"/>
-    <w:lsdException w:name="HTML Variable" w:semiHidden="1" w:unhideWhenUsed="1"/>
-    <w:lsdException w:name="Normal Table" w:semiHidden="1" w:unhideWhenUsed="1"/>
-    <w:lsdException w:name="annotation subject" w:semiHidden="1" w:unhideWhenUsed="1"/>
-    <w:lsdException w:name="No List" w:semiHidden="1" w:unhideWhenUsed="1"/>
-    <w:lsdException w:name="Outline List 1" w:semiHidden="1" w:unhideWhenUsed="1"/>
-    <w:lsdException w:name="Outline List 2" w:semiHidden="1" w:unhideWhenUsed="1"/>
-    <w:lsdException w:name="Outline List 3" w:semiHidden="1" w:unhideWhenUsed="1"/>
-    <w:lsdException w:name="Table Simple 1" w:semiHidden="1" w:unhideWhenUsed="1"/>
-    <w:lsdException w:name="Table Simple 2" w:semiHidden="1" w:unhideWhenUsed="1"/>
-    <w:lsdException w:name="Table Simple 3" w:semiHidden="1" w:unhideWhenUsed="1"/>
-    <w:lsdException w:name="Table Classic 1" w:semiHidden="1" w:unhideWhenUsed="1"/>
-    <w:lsdException w:name="Table Classic 2" w:semiHidden="1" w:unhideWhenUsed="1"/>
-    <w:lsdException w:name="Table Classic 3" w:semiHidden="1" w:unhideWhenUsed="1"/>
-    <w:lsdException w:name="Table Classic 4" w:semiHidden="1" w:unhideWhenUsed="1"/>
-    <w:lsdException w:name="Table Colorful 1" w:semiHidden="1" w:unhideWhenUsed="1"/>
-    <w:lsdException w:name="Table Colorful 2" w:semiHidden="1" w:unhideWhenUsed="1"/>
-    <w:lsdException w:name="Table Colorful 3" w:semiHidden="1" w:unhideWhenUsed="1"/>
-    <w:lsdException w:name="Table Columns 1" w:semiHidden="1" w:unhideWhenUsed="1"/>
-    <w:lsdException w:name="Table Columns 2" w:semiHidden="1" w:unhideWhenUsed="1"/>
-    <w:lsdException w:name="Table Columns 3" w:semiHidden="1" w:unhideWhenUsed="1"/>
-    <w:lsdException w:name="Table Columns 4" w:semiHidden="1" w:unhideWhenUsed="1"/>
-    <w:lsdException w:name="Table Columns 5" w:semiHidden="1" w:unhideWhenUsed="1"/>
-    <w:lsdException w:name="Table Grid 1" w:semiHidden="1" w:unhideWhenUsed="1"/>
-    <w:lsdException w:name="Table Grid 2" w:semiHidden="1" w:unhideWhenUsed="1"/>
-    <w:lsdException w:name="Table Grid 3" w:semiHidden="1" w:unhideWhenUsed="1"/>
-    <w:lsdException w:name="Table Grid 4" w:semiHidden="1" w:unhideWhenUsed="1"/>
-    <w:lsdException w:name="Table Grid 5" w:semiHidden="1" w:unhideWhenUsed="1"/>
-    <w:lsdException w:name="Table Grid 6" w:semiHidden="1" w:unhideWhenUsed="1"/>
-    <w:lsdException w:name="Table Grid 7" w:semiHidden="1" w:unhideWhenUsed="1"/>
-    <w:lsdException w:name="Table Grid 8" w:semiHidden="1" w:unhideWhenUsed="1"/>
-    <w:lsdException w:name="Table List 1" w:semiHidden="1" w:unhideWhenUsed="1"/>
-    <w:lsdException w:name="Table List 2" w:semiHidden="1" w:unhideWhenUsed="1"/>
-    <w:lsdException w:name="Table List 3" w:semiHidden="1" w:unhideWhenUsed="1"/>
-    <w:lsdException w:name="Table List 4" w:semiHidden="1" w:unhideWhenUsed="1"/>
-    <w:lsdException w:name="Table List 5" w:semiHidden="1" w:unhideWhenUsed="1"/>
-    <w:lsdException w:name="Table List 6" w:semiHidden="1" w:unhideWhenUsed="1"/>
-    <w:lsdException w:name="Table List 7" w:semiHidden="1" w:unhideWhenUsed="1"/>
-    <w:lsdException w:name="Table List 8" w:semiHidden="1" w:unhideWhenUsed="1"/>
-    <w:lsdException w:name="Table 3D effects 1" w:semiHidden="1" w:unhideWhenUsed="1"/>
-    <w:lsdException w:name="Table 3D effects 2" w:semiHidden="1" w:unhideWhenUsed="1"/>
-    <w:lsdException w:name="Table 3D effects 3" w:semiHidden="1" w:unhideWhenUsed="1"/>
-    <w:lsdException w:name="Table Contemporary" w:semiHidden="1" w:unhideWhenUsed="1"/>
-    <w:lsdException w:name="Table Elegant" w:semiHidden="1" w:unhideWhenUsed="1"/>
-    <w:lsdException w:name="Table Professional" w:semiHidden="1" w:unhideWhenUsed="1"/>
-    <w:lsdException w:name="Table Subtle 1" w:semiHidden="1" w:unhideWhenUsed="1"/>
-    <w:lsdException w:name="Table Subtle 2" w:semiHidden="1" w:unhideWhenUsed="1"/>
-    <w:lsdException w:name="Table Web 1" w:semiHidden="1" w:unhideWhenUsed="1"/>
-    <w:lsdException w:name="Table Web 2" w:semiHidden="1" w:unhideWhenUsed="1"/>
-    <w:lsdException w:name="Table Web 3" w:semiHidden="1" w:unhideWhenUsed="1"/>
-    <w:lsdException w:name="Balloon Text" w:semiHidden="1" w:unhideWhenUsed="1"/>
-    <w:lsdException w:name="Table Grid" w:uiPriority="39"/>
-    <w:lsdException w:name="Table Theme" w:semiHidden="1" w:unhideWhenUsed="1"/>
-    <w:lsdException w:name="Placeholder Text" w:semiHidden="1"/>
-    <w:lsdException w:name="No Spacing" w:uiPriority="1" w:qFormat="1"/>
-    <w:lsdException w:name="Light Shading" w:uiPriority="60"/>
-    <w:lsdException w:name="Light List" w:uiPriority="61"/>
-    <w:lsdException w:name="Light Grid" w:uiPriority="62"/>
-    <w:lsdException w:name="Medium Shading 1" w:uiPriority="63"/>
-    <w:lsdException w:name="Medium Shading 2" w:uiPriority="64"/>
-    <w:lsdException w:name="Medium List 1" w:uiPriority="65"/>
-    <w:lsdException w:name="Medium List 2" w:uiPriority="66"/>
-    <w:lsdException w:name="Medium Grid 1" w:uiPriority="67"/>
-    <w:lsdException w:name="Medium Grid 2" w:uiPriority="68"/>
-    <w:lsdException w:name="Medium Grid 3" w:uiPriority="69"/>
-    <w:lsdException w:name="Dark List" w:uiPriority="70"/>
-    <w:lsdException w:name="Colorful Shading" w:uiPriority="71"/>
-    <w:lsdException w:name="Colorful List" w:uiPriority="72"/>
-    <w:lsdException w:name="Colorful Grid" w:uiPriority="73"/>
-    <w:lsdException w:name="Light Shading Accent 1" w:uiPriority="60"/>
-    <w:lsdException w:name="Light List Accent 1" w:uiPriority="61"/>
-    <w:lsdException w:name="Light Grid Accent 1" w:uiPriority="62"/>
-    <w:lsdException w:name="Medium Shading 1 Accent 1" w:uiPriority="63"/>
-    <w:lsdException w:name="Medium Shading 2 Accent 1" w:uiPriority="64"/>
-    <w:lsdException w:name="Medium List 1 Accent 1" w:uiPriority="65"/>
-    <w:lsdException w:name="Revision" w:semiHidden="1"/>
-    <w:lsdException w:name="List Paragraph" w:uiPriority="34" w:qFormat="1"/>
-    <w:lsdException w:name="Quote" w:uiPriority="29" w:qFormat="1"/>
-    <w:lsdException w:name="Intense Quote" w:uiPriority="30" w:qFormat="1"/>
-    <w:lsdException w:name="Medium List 2 Accent 1" w:uiPriority="66"/>
-    <w:lsdException w:name="Medium Grid 1 Accent 1" w:uiPriority="67"/>
-    <w:lsdException w:name="Medium Grid 2 Accent 1" w:uiPriority="68"/>
-    <w:lsdException w:name="Medium Grid 3 Accent 1" w:uiPriority="69"/>
-    <w:lsdException w:name="Dark List Accent 1" w:uiPriority="70"/>
-    <w:lsdException w:name="Colorful Shading Accent 1" w:uiPriority="71"/>
-    <w:lsdException w:name="Colorful List Accent 1" w:uiPriority="72"/>
-    <w:lsdException w:name="Colorful Grid Accent 1" w:uiPriority="73"/>
-    <w:lsdException w:name="Light Shading Accent 2" w:uiPriority="60"/>
-    <w:lsdException w:name="Light List Accent 2" w:uiPriority="61"/>
-    <w:lsdException w:name="Light Grid Accent 2" w:uiPriority="62"/>
-    <w:lsdException w:name="Medium Shading 1 Accent 2" w:uiPriority="63"/>
-    <w:lsdException w:name="Medium Shading 2 Accent 2" w:uiPriority="64"/>
-    <w:lsdException w:name="Medium List 1 Accent 2" w:uiPriority="65"/>
-    <w:lsdException w:name="Medium List 2 Accent 2" w:uiPriority="66"/>
-    <w:lsdException w:name="Medium Grid 1 Accent 2" w:uiPriority="67"/>
-    <w:lsdException w:name="Medium Grid 2 Accent 2" w:uiPriority="68"/>
-    <w:lsdException w:name="Medium Grid 3 Accent 2" w:uiPriority="69"/>
-    <w:lsdException w:name="Dark List Accent 2" w:uiPriority="70"/>
-    <w:lsdException w:name="Colorful Shading Accent 2" w:uiPriority="71"/>
-    <w:lsdException w:name="Colorful List Accent 2" w:uiPriority="72"/>
-    <w:lsdException w:name="Colorful Grid Accent 2" w:uiPriority="73"/>
-    <w:lsdException w:name="Light Shading Accent 3" w:uiPriority="60"/>
-    <w:lsdException w:name="Light List Accent 3" w:uiPriority="61"/>
-    <w:lsdException w:name="Light Grid Accent 3" w:uiPriority="62"/>
-    <w:lsdException w:name="Medium Shading 1 Accent 3" w:uiPriority="63"/>
-    <w:lsdException w:name="Medium Shading 2 Accent 3" w:uiPriority="64"/>
-    <w:lsdException w:name="Medium List 1 Accent 3" w:uiPriority="65"/>
-    <w:lsdException w:name="Medium List 2 Accent 3" w:uiPriority="66"/>
-    <w:lsdException w:name="Medium Grid 1 Accent 3" w:uiPriority="67"/>
-    <w:lsdException w:name="Medium Grid 2 Accent 3" w:uiPriority="68"/>
-    <w:lsdException w:name="Medium Grid 3 Accent 3" w:uiPriority="69"/>
-    <w:lsdException w:name="Dark List Accent 3" w:uiPriority="70"/>
-    <w:lsdException w:name="Colorful Shading Accent 3" w:uiPriority="71"/>
-    <w:lsdException w:name="Colorful List Accent 3" w:uiPriority="72"/>
-    <w:lsdException w:name="Colorful Grid Accent 3" w:uiPriority="73"/>
-    <w:lsdException w:name="Light Shading Accent 4" w:uiPriority="60"/>
-    <w:lsdException w:name="Light List Accent 4" w:uiPriority="61"/>
-    <w:lsdException w:name="Light Grid Accent 4" w:uiPriority="62"/>
-    <w:lsdException w:name="Medium Shading 1 Accent 4" w:uiPriority="63"/>
-    <w:lsdException w:name="Medium Shading 2 Accent 4" w:uiPriority="64"/>
-    <w:lsdException w:name="Medium List 1 Accent 4" w:uiPriority="65"/>
-    <w:lsdException w:name="Medium List 2 Accent 4" w:uiPriority="66"/>
-    <w:lsdException w:name="Medium Grid 1 Accent 4" w:uiPriority="67"/>
-    <w:lsdException w:name="Medium Grid 2 Accent 4" w:uiPriority="68"/>
-    <w:lsdException w:name="Medium Grid 3 Accent 4" w:uiPriority="69"/>
-    <w:lsdException w:name="Dark List Accent 4" w:uiPriority="70"/>
-    <w:lsdException w:name="Colorful Shading Accent 4" w:uiPriority="71"/>
-    <w:lsdException w:name="Colorful List Accent 4" w:uiPriority="72"/>
-    <w:lsdException w:name="Colorful Grid Accent 4" w:uiPriority="73"/>
-    <w:lsdException w:name="Light Shading Accent 5" w:uiPriority="60"/>
-    <w:lsdException w:name="Light List Accent 5" w:uiPriority="61"/>
-    <w:lsdException w:name="Light Grid Accent 5" w:uiPriority="62"/>
-    <w:lsdException w:name="Medium Shading 1 Accent 5" w:uiPriority="63"/>
-    <w:lsdException w:name="Medium Shading 2 Accent 5" w:uiPriority="64"/>
-    <w:lsdException w:name="Medium List 1 Accent 5" w:uiPriority="65"/>
-    <w:lsdException w:name="Medium List 2 Accent 5" w:uiPriority="66"/>
-    <w:lsdException w:name="Medium Grid 1 Accent 5" w:uiPriority="67"/>
-    <w:lsdException w:name="Medium Grid 2 Accent 5" w:uiPriority="68"/>
-    <w:lsdException w:name="Medium Grid 3 Accent 5" w:uiPriority="69"/>
-    <w:lsdException w:name="Dark List Accent 5" w:uiPriority="70"/>
-    <w:lsdException w:name="Colorful Shading Accent 5" w:uiPriority="71"/>
-    <w:lsdException w:name="Colorful List Accent 5" w:uiPriority="72"/>
-    <w:lsdException w:name="Colorful Grid Accent 5" w:uiPriority="73"/>
-    <w:lsdException w:name="Light Shading Accent 6" w:uiPriority="60"/>
-    <w:lsdException w:name="Light List Accent 6" w:uiPriority="61"/>
-    <w:lsdException w:name="Light Grid Accent 6" w:uiPriority="62"/>
-    <w:lsdException w:name="Medium Shading 1 Accent 6" w:uiPriority="63"/>
-    <w:lsdException w:name="Medium Shading 2 Accent 6" w:uiPriority="64"/>
-    <w:lsdException w:name="Medium List 1 Accent 6" w:uiPriority="65"/>
-    <w:lsdException w:name="Medium List 2 Accent 6" w:uiPriority="66"/>
-    <w:lsdException w:name="Medium Grid 1 Accent 6" w:uiPriority="67"/>
-    <w:lsdException w:name="Medium Grid 2 Accent 6" w:uiPriority="68"/>
-    <w:lsdException w:name="Medium Grid 3 Accent 6" w:uiPriority="69"/>
-    <w:lsdException w:name="Dark List Accent 6" w:uiPriority="70"/>
-    <w:lsdException w:name="Colorful Shading Accent 6" w:uiPriority="71"/>
-    <w:lsdException w:name="Colorful List Accent 6" w:uiPriority="72"/>
-    <w:lsdException w:name="Colorful Grid Accent 6" w:uiPriority="73"/>
-    <w:lsdException w:name="Subtle Emphasis" w:uiPriority="19" w:qFormat="1"/>
-    <w:lsdException w:name="Intense Emphasis" w:uiPriority="21" w:qFormat="1"/>
-    <w:lsdException w:name="Subtle Reference" w:uiPriority="31" w:qFormat="1"/>
-    <w:lsdException w:name="Intense Reference" w:uiPriority="32" w:qFormat="1"/>
-    <w:lsdException w:name="Book Title" w:uiPriority="33" w:qFormat="1"/>
-    <w:lsdException w:name="Bibliography" w:semiHidden="1" w:uiPriority="37" w:unhideWhenUsed="1"/>
-    <w:lsdException w:name="TOC Heading" w:semiHidden="1" w:uiPriority="39" w:unhideWhenUsed="1" w:qFormat="1"/>
-    <w:lsdException w:name="Plain Table 1" w:uiPriority="41"/>
-    <w:lsdException w:name="Plain Table 2" w:uiPriority="42"/>
-    <w:lsdException w:name="Plain Table 3" w:uiPriority="43"/>
-    <w:lsdException w:name="Plain Table 4" w:uiPriority="44"/>
-    <w:lsdException w:name="Plain Table 5" w:uiPriority="45"/>
-    <w:lsdException w:name="Grid Table Light" w:uiPriority="40"/>
-    <w:lsdException w:name="Grid Table 1 Light" w:uiPriority="46"/>
-    <w:lsdException w:name="Grid Table 2" w:uiPriority="47"/>
-    <w:lsdException w:name="Grid Table 3" w:uiPriority="48"/>
-    <w:lsdException w:name="Grid Table 4" w:uiPriority="49"/>
-    <w:lsdException w:name="Grid Table 5 Dark" w:uiPriority="50"/>
-    <w:lsdException w:name="Grid Table 6 Colorful" w:uiPriority="51"/>
-    <w:lsdException w:name="Grid Table 7 Colorful" w:uiPriority="52"/>
-    <w:lsdException w:name="Grid Table 1 Light Accent 1" w:uiPriority="46"/>
-    <w:lsdException w:name="Grid Table 2 Accent 1" w:uiPriority="47"/>
-    <w:lsdException w:name="Grid Table 3 Accent 1" w:uiPriority="48"/>
-    <w:lsdException w:name="Grid Table 4 Accent 1" w:uiPriority="49"/>
-    <w:lsdException w:name="Grid Table 5 Dark Accent 1" w:uiPriority="50"/>
-    <w:lsdException w:name="Grid Table 6 Colorful Accent 1" w:uiPriority="51"/>
-    <w:lsdException w:name="Grid Table 7 Colorful Accent 1" w:uiPriority="52"/>
-    <w:lsdException w:name="Grid Table 1 Light Accent 2" w:uiPriority="46"/>
-    <w:lsdException w:name="Grid Table 2 Accent 2" w:uiPriority="47"/>
-    <w:lsdException w:name="Grid Table 3 Accent 2" w:uiPriority="48"/>
-    <w:lsdException w:name="Grid Table 4 Accent 2" w:uiPriority="49"/>
-    <w:lsdException w:name="Grid Table 5 Dark Accent 2" w:uiPriority="50"/>
-    <w:lsdException w:name="Grid Table 6 Colorful Accent 2" w:uiPriority="51"/>
-    <w:lsdException w:name="Grid Table 7 Colorful Accent 2" w:uiPriority="52"/>
-    <w:lsdException w:name="Grid Table 1 Light Accent 3" w:uiPriority="46"/>
-    <w:lsdException w:name="Grid Table 2 Accent 3" w:uiPriority="47"/>
-    <w:lsdException w:name="Grid Table 3 Accent 3" w:uiPriority="48"/>
-    <w:lsdException w:name="Grid Table 4 Accent 3" w:uiPriority="49"/>
-    <w:lsdException w:name="Grid Table 5 Dark Accent 3" w:uiPriority="50"/>
-    <w:lsdException w:name="Grid Table 6 Colorful Accent 3" w:uiPriority="51"/>
-    <w:lsdException w:name="Grid Table 7 Colorful Accent 3" w:uiPriority="52"/>
-    <w:lsdException w:name="Grid Table 1 Light Accent 4" w:uiPriority="46"/>
-    <w:lsdException w:name="Grid Table 2 Accent 4" w:uiPriority="47"/>
-    <w:lsdException w:name="Grid Table 3 Accent 4" w:uiPriority="48"/>
-    <w:lsdException w:name="Grid Table 4 Accent 4" w:uiPriority="49"/>
-    <w:lsdException w:name="Grid Table 5 Dark Accent 4" w:uiPriority="50"/>
-    <w:lsdException w:name="Grid Table 6 Colorful Accent 4" w:uiPriority="51"/>
-    <w:lsdException w:name="Grid Table 7 Colorful Accent 4" w:uiPriority="52"/>
-    <w:lsdException w:name="Grid Table 1 Light Accent 5" w:uiPriority="46"/>
-    <w:lsdException w:name="Grid Table 2 Accent 5" w:uiPriority="47"/>
-    <w:lsdException w:name="Grid Table 3 Accent 5" w:uiPriority="48"/>
-    <w:lsdException w:name="Grid Table 4 Accent 5" w:uiPriority="49"/>
-    <w:lsdException w:name="Grid Table 5 Dark Accent 5" w:uiPriority="50"/>
-    <w:lsdException w:name="Grid Table 6 Colorful Accent 5" w:uiPriority="51"/>
-    <w:lsdException w:name="Grid Table 7 Colorful Accent 5" w:uiPriority="52"/>
-    <w:lsdException w:name="Grid Table 1 Light Accent 6" w:uiPriority="46"/>
-    <w:lsdException w:name="Grid Table 2 Accent 6" w:uiPriority="47"/>
-    <w:lsdException w:name="Grid Table 3 Accent 6" w:uiPriority="48"/>
-    <w:lsdException w:name="Grid Table 4 Accent 6" w:uiPriority="49"/>
-    <w:lsdException w:name="Grid Table 5 Dark Accent 6" w:uiPriority="50"/>
-    <w:lsdException w:name="Grid Table 6 Colorful Accent 6" w:uiPriority="51"/>
-    <w:lsdException w:name="Grid Table 7 Colorful Accent 6" w:uiPriority="52"/>
-    <w:lsdException w:name="List Table 1 Light" w:uiPriority="46"/>
-    <w:lsdException w:name="List Table 2" w:uiPriority="47"/>
-    <w:lsdException w:name="List Table 3" w:uiPriority="48"/>
-    <w:lsdException w:name="List Table 4" w:uiPriority="49"/>
-    <w:lsdException w:name="List Table 5 Dark" w:uiPriority="50"/>
-    <w:lsdException w:name="List Table 6 Colorful" w:uiPriority="51"/>
-    <w:lsdException w:name="List Table 7 Colorful" w:uiPriority="52"/>
-    <w:lsdException w:name="List Table 1 Light Accent 1" w:uiPriority="46"/>
-    <w:lsdException w:name="List Table 2 Accent 1" w:uiPriority="47"/>
-    <w:lsdException w:name="List Table 3 Accent 1" w:uiPriority="48"/>
-    <w:lsdException w:name="List Table 4 Accent 1" w:uiPriority="49"/>
-    <w:lsdException w:name="List Table 5 Dark Accent 1" w:uiPriority="50"/>
-    <w:lsdException w:name="List Table 6 Colorful Accent 1" w:uiPriority="51"/>
-    <w:lsdException w:name="List Table 7 Colorful Accent 1" w:uiPriority="52"/>
-    <w:lsdException w:name="List Table 1 Light Accent 2" w:uiPriority="46"/>
-    <w:lsdException w:name="List Table 2 Accent 2" w:uiPriority="47"/>
-    <w:lsdException w:name="List Table 3 Accent 2" w:uiPriority="48"/>
-    <w:lsdException w:name="List Table 4 Accent 2" w:uiPriority="49"/>
-    <w:lsdException w:name="List Table 5 Dark Accent 2" w:uiPriority="50"/>
-    <w:lsdException w:name="List Table 6 Colorful Accent 2" w:uiPriority="51"/>
-    <w:lsdException w:name="List Table 7 Colorful Accent 2" w:uiPriority="52"/>
-    <w:lsdException w:name="List Table 1 Light Accent 3" w:uiPriority="46"/>
-    <w:lsdException w:name="List Table 2 Accent 3" w:uiPriority="47"/>
-    <w:lsdException w:name="List Table 3 Accent 3" w:uiPriority="48"/>
-    <w:lsdException w:name="List Table 4 Accent 3" w:uiPriority="49"/>
-    <w:lsdException w:name="List Table 5 Dark Accent 3" w:uiPriority="50"/>
-    <w:lsdException w:name="List Table 6 Colorful Accent 3" w:uiPriority="51"/>
-    <w:lsdException w:name="List Table 7 Colorful Accent 3" w:uiPriority="52"/>
-    <w:lsdException w:name="List Table 1 Light Accent 4" w:uiPriority="46"/>
-    <w:lsdException w:name="List Table 2 Accent 4" w:uiPriority="47"/>
-    <w:lsdException w:name="List Table 3 Accent 4" w:uiPriority="48"/>
-    <w:lsdException w:name="List Table 4 Accent 4" w:uiPriority="49"/>
-    <w:lsdException w:name="List Table 5 Dark Accent 4" w:uiPriority="50"/>
-    <w:lsdException w:name="List Table 6 Colorful Accent 4" w:uiPriority="51"/>
-    <w:lsdException w:name="List Table 7 Colorful Accent 4" w:uiPriority="52"/>
-    <w:lsdException w:name="List Table 1 Light Accent 5" w:uiPriority="46"/>
-    <w:lsdException w:name="List Table 2 Accent 5" w:uiPriority="47"/>
-    <w:lsdException w:name="List Table 3 Accent 5" w:uiPriority="48"/>
-    <w:lsdException w:name="List Table 4 Accent 5" w:uiPriority="49"/>
-    <w:lsdException w:name="List Table 5 Dark Accent 5" w:uiPriority="50"/>
-    <w:lsdException w:name="List Table 6 Colorful Accent 5" w:uiPriority="51"/>
-    <w:lsdException w:name="List Table 7 Colorful Accent 5" w:uiPriority="52"/>
-    <w:lsdException w:name="List Table 1 Light Accent 6" w:uiPriority="46"/>
-    <w:lsdException w:name="List Table 2 Accent 6" w:uiPriority="47"/>
-    <w:lsdException w:name="List Table 3 Accent 6" w:uiPriority="48"/>
-    <w:lsdException w:name="List Table 4 Accent 6" w:uiPriority="49"/>
-    <w:lsdException w:name="List Table 5 Dark Accent 6" w:uiPriority="50"/>
-    <w:lsdException w:name="List Table 6 Colorful Accent 6" w:uiPriority="51"/>
-    <w:lsdException w:name="List Table 7 Colorful Accent 6" w:uiPriority="52"/>
+  <w:latentStyles w:defLockedState="0" w:defUIPriority="99" w:defSemiHidden="1" w:defUnhideWhenUsed="1" w:defQFormat="0" w:count="276">
+    <w:lsdException w:name="Normal" w:semiHidden="0" w:uiPriority="0" w:unhideWhenUsed="0" w:qFormat="1"/>
+    <w:lsdException w:name="heading 1" w:semiHidden="0" w:uiPriority="9" w:unhideWhenUsed="0" w:qFormat="1"/>
+    <w:lsdException w:name="heading 2" w:uiPriority="9" w:qFormat="1"/>
+    <w:lsdException w:name="heading 3" w:uiPriority="9" w:qFormat="1"/>
+    <w:lsdException w:name="heading 4" w:uiPriority="9" w:qFormat="1"/>
+    <w:lsdException w:name="heading 5" w:uiPriority="9" w:qFormat="1"/>
+    <w:lsdException w:name="heading 6" w:uiPriority="9" w:qFormat="1"/>
+    <w:lsdException w:name="heading 7" w:uiPriority="9" w:qFormat="1"/>
+    <w:lsdException w:name="heading 8" w:uiPriority="9" w:qFormat="1"/>
+    <w:lsdException w:name="heading 9" w:uiPriority="9" w:qFormat="1"/>
+    <w:lsdException w:name="toc 1" w:uiPriority="39"/>
+    <w:lsdException w:name="toc 2" w:uiPriority="39"/>
+    <w:lsdException w:name="toc 3" w:uiPriority="39"/>
+    <w:lsdException w:name="toc 4" w:uiPriority="39"/>
+    <w:lsdException w:name="toc 5" w:uiPriority="39"/>
+    <w:lsdException w:name="toc 6" w:uiPriority="39"/>
+    <w:lsdException w:name="toc 7" w:uiPriority="39"/>
+    <w:lsdException w:name="toc 8" w:uiPriority="39"/>
+    <w:lsdException w:name="toc 9" w:uiPriority="39"/>
+    <w:lsdException w:name="caption" w:uiPriority="35" w:qFormat="1"/>
+    <w:lsdException w:name="Title" w:semiHidden="0" w:uiPriority="10" w:unhideWhenUsed="0" w:qFormat="1"/>
+    <w:lsdException w:name="Default Paragraph Font" w:uiPriority="1"/>
+    <w:lsdException w:name="Subtitle" w:semiHidden="0" w:uiPriority="11" w:unhideWhenUsed="0" w:qFormat="1"/>
+    <w:lsdException w:name="Strong" w:semiHidden="0" w:uiPriority="22" w:unhideWhenUsed="0" w:qFormat="1"/>
+    <w:lsdException w:name="Emphasis" w:semiHidden="0" w:uiPriority="20" w:unhideWhenUsed="0" w:qFormat="1"/>
+    <w:lsdException w:name="Table Grid" w:semiHidden="0" w:uiPriority="39" w:unhideWhenUsed="0"/>
+    <w:lsdException w:name="Note Level 1" w:semiHidden="0" w:unhideWhenUsed="0"/>
+    <w:lsdException w:name="Note Level 2" w:semiHidden="0" w:unhideWhenUsed="0"/>
+    <w:lsdException w:name="Note Level 3" w:semiHidden="0" w:unhideWhenUsed="0"/>
+    <w:lsdException w:name="Note Level 4" w:semiHidden="0" w:unhideWhenUsed="0"/>
+    <w:lsdException w:name="Note Level 5" w:semiHidden="0" w:unhideWhenUsed="0"/>
+    <w:lsdException w:name="Note Level 6" w:semiHidden="0" w:unhideWhenUsed="0"/>
+    <w:lsdException w:name="Note Level 7" w:semiHidden="0" w:unhideWhenUsed="0"/>
+    <w:lsdException w:name="Note Level 8" w:semiHidden="0" w:unhideWhenUsed="0"/>
+    <w:lsdException w:name="Note Level 9" w:semiHidden="0" w:unhideWhenUsed="0"/>
+    <w:lsdException w:name="Placeholder Text" w:unhideWhenUsed="0"/>
+    <w:lsdException w:name="No Spacing" w:semiHidden="0" w:uiPriority="1" w:unhideWhenUsed="0" w:qFormat="1"/>
+    <w:lsdException w:name="Light Shading" w:semiHidden="0" w:uiPriority="60" w:unhideWhenUsed="0"/>
+    <w:lsdException w:name="Light List" w:semiHidden="0" w:uiPriority="61" w:unhideWhenUsed="0"/>
+    <w:lsdException w:name="Light Grid" w:semiHidden="0" w:uiPriority="62" w:unhideWhenUsed="0"/>
+    <w:lsdException w:name="Medium Shading 1" w:semiHidden="0" w:uiPriority="63" w:unhideWhenUsed="0"/>
+    <w:lsdException w:name="Medium Shading 2" w:semiHidden="0" w:uiPriority="64" w:unhideWhenUsed="0"/>
+    <w:lsdException w:name="Medium List 1" w:semiHidden="0" w:uiPriority="65" w:unhideWhenUsed="0"/>
+    <w:lsdException w:name="Medium List 2" w:semiHidden="0" w:uiPriority="66" w:unhideWhenUsed="0"/>
+    <w:lsdException w:name="Medium Grid 1" w:semiHidden="0" w:uiPriority="67" w:unhideWhenUsed="0"/>
+    <w:lsdException w:name="Medium Grid 2" w:semiHidden="0" w:uiPriority="68" w:unhideWhenUsed="0"/>
+    <w:lsdException w:name="Medium Grid 3" w:semiHidden="0" w:uiPriority="69" w:unhideWhenUsed="0"/>
+    <w:lsdException w:name="Dark List" w:semiHidden="0" w:uiPriority="70" w:unhideWhenUsed="0"/>
+    <w:lsdException w:name="Colorful Shading" w:semiHidden="0" w:uiPriority="71" w:unhideWhenUsed="0"/>
+    <w:lsdException w:name="Colorful List" w:semiHidden="0" w:uiPriority="72" w:unhideWhenUsed="0"/>
+    <w:lsdException w:name="Colorful Grid" w:semiHidden="0" w:uiPriority="73" w:unhideWhenUsed="0"/>
+    <w:lsdException w:name="Light Shading Accent 1" w:semiHidden="0" w:uiPriority="60" w:unhideWhenUsed="0"/>
+    <w:lsdException w:name="Light List Accent 1" w:semiHidden="0" w:uiPriority="61" w:unhideWhenUsed="0"/>
+    <w:lsdException w:name="Light Grid Accent 1" w:semiHidden="0" w:uiPriority="62" w:unhideWhenUsed="0"/>
+    <w:lsdException w:name="Medium Shading 1 Accent 1" w:semiHidden="0" w:uiPriority="63" w:unhideWhenUsed="0"/>
+    <w:lsdException w:name="Medium Shading 2 Accent 1" w:semiHidden="0" w:uiPriority="64" w:unhideWhenUsed="0"/>
+    <w:lsdException w:name="Medium List 1 Accent 1" w:semiHidden="0" w:uiPriority="65" w:unhideWhenUsed="0"/>
+    <w:lsdException w:name="Revision" w:unhideWhenUsed="0"/>
+    <w:lsdException w:name="List Paragraph" w:semiHidden="0" w:uiPriority="34" w:unhideWhenUsed="0" w:qFormat="1"/>
+    <w:lsdException w:name="Quote" w:semiHidden="0" w:uiPriority="29" w:unhideWhenUsed="0" w:qFormat="1"/>
+    <w:lsdException w:name="Intense Quote" w:semiHidden="0" w:uiPriority="30" w:unhideWhenUsed="0" w:qFormat="1"/>
+    <w:lsdException w:name="Medium List 2 Accent 1" w:semiHidden="0" w:uiPriority="66" w:unhideWhenUsed="0"/>
+    <w:lsdException w:name="Medium Grid 1 Accent 1" w:semiHidden="0" w:uiPriority="67" w:unhideWhenUsed="0"/>
+    <w:lsdException w:name="Medium Grid 2 Accent 1" w:semiHidden="0" w:uiPriority="68" w:unhideWhenUsed="0"/>
+    <w:lsdException w:name="Medium Grid 3 Accent 1" w:semiHidden="0" w:uiPriority="69" w:unhideWhenUsed="0"/>
+    <w:lsdException w:name="Dark List Accent 1" w:semiHidden="0" w:uiPriority="70" w:unhideWhenUsed="0"/>
+    <w:lsdException w:name="Colorful Shading Accent 1" w:semiHidden="0" w:uiPriority="71" w:unhideWhenUsed="0"/>
+    <w:lsdException w:name="Colorful List Accent 1" w:semiHidden="0" w:uiPriority="72" w:unhideWhenUsed="0"/>
+    <w:lsdException w:name="Colorful Grid Accent 1" w:semiHidden="0" w:uiPriority="73" w:unhideWhenUsed="0"/>
+    <w:lsdException w:name="Light Shading Accent 2" w:semiHidden="0" w:uiPriority="60" w:unhideWhenUsed="0"/>
+    <w:lsdException w:name="Light List Accent 2" w:semiHidden="0" w:uiPriority="61" w:unhideWhenUsed="0"/>
+    <w:lsdException w:name="Light Grid Accent 2" w:semiHidden="0" w:uiPriority="62" w:unhideWhenUsed="0"/>
+    <w:lsdException w:name="Medium Shading 1 Accent 2" w:semiHidden="0" w:uiPriority="63" w:unhideWhenUsed="0"/>
+    <w:lsdException w:name="Medium Shading 2 Accent 2" w:semiHidden="0" w:uiPriority="64" w:unhideWhenUsed="0"/>
+    <w:lsdException w:name="Medium List 1 Accent 2" w:semiHidden="0" w:uiPriority="65" w:unhideWhenUsed="0"/>
+    <w:lsdException w:name="Medium List 2 Accent 2" w:semiHidden="0" w:uiPriority="66" w:unhideWhenUsed="0"/>
+    <w:lsdException w:name="Medium Grid 1 Accent 2" w:semiHidden="0" w:uiPriority="67" w:unhideWhenUsed="0"/>
+    <w:lsdException w:name="Medium Grid 2 Accent 2" w:semiHidden="0" w:uiPriority="68" w:unhideWhenUsed="0"/>
+    <w:lsdException w:name="Medium Grid 3 Accent 2" w:semiHidden="0" w:uiPriority="69" w:unhideWhenUsed="0"/>
+    <w:lsdException w:name="Dark List Accent 2" w:semiHidden="0" w:uiPriority="70" w:unhideWhenUsed="0"/>
+    <w:lsdException w:name="Colorful Shading Accent 2" w:semiHidden="0" w:uiPriority="71" w:unhideWhenUsed="0"/>
+    <w:lsdException w:name="Colorful List Accent 2" w:semiHidden="0" w:uiPriority="72" w:unhideWhenUsed="0"/>
+    <w:lsdException w:name="Colorful Grid Accent 2" w:semiHidden="0" w:uiPriority="73" w:unhideWhenUsed="0"/>
+    <w:lsdException w:name="Light Shading Accent 3" w:semiHidden="0" w:uiPriority="60" w:unhideWhenUsed="0"/>
+    <w:lsdException w:name="Light List Accent 3" w:semiHidden="0" w:uiPriority="61" w:unhideWhenUsed="0"/>
+    <w:lsdException w:name="Light Grid Accent 3" w:semiHidden="0" w:uiPriority="62" w:unhideWhenUsed="0"/>
+    <w:lsdException w:name="Medium Shading 1 Accent 3" w:semiHidden="0" w:uiPriority="63" w:unhideWhenUsed="0"/>
+    <w:lsdException w:name="Medium Shading 2 Accent 3" w:semiHidden="0" w:uiPriority="64" w:unhideWhenUsed="0"/>
+    <w:lsdException w:name="Medium List 1 Accent 3" w:semiHidden="0" w:uiPriority="65" w:unhideWhenUsed="0"/>
+    <w:lsdException w:name="Medium List 2 Accent 3" w:semiHidden="0" w:uiPriority="66" w:unhideWhenUsed="0"/>
+    <w:lsdException w:name="Medium Grid 1 Accent 3" w:semiHidden="0" w:uiPriority="67" w:unhideWhenUsed="0"/>
+    <w:lsdException w:name="Medium Grid 2 Accent 3" w:semiHidden="0" w:uiPriority="68" w:unhideWhenUsed="0"/>
+    <w:lsdException w:name="Medium Grid 3 Accent 3" w:semiHidden="0" w:uiPriority="69" w:unhideWhenUsed="0"/>
+    <w:lsdException w:name="Dark List Accent 3" w:semiHidden="0" w:uiPriority="70" w:unhideWhenUsed="0"/>
+    <w:lsdException w:name="Colorful Shading Accent 3" w:semiHidden="0" w:uiPriority="71" w:unhideWhenUsed="0"/>
+    <w:lsdException w:name="Colorful List Accent 3" w:semiHidden="0" w:uiPriority="72" w:unhideWhenUsed="0"/>
+    <w:lsdException w:name="Colorful Grid Accent 3" w:semiHidden="0" w:uiPriority="73" w:unhideWhenUsed="0"/>
+    <w:lsdException w:name="Light Shading Accent 4" w:semiHidden="0" w:uiPriority="60" w:unhideWhenUsed="0"/>
+    <w:lsdException w:name="Light List Accent 4" w:semiHidden="0" w:uiPriority="61" w:unhideWhenUsed="0"/>
+    <w:lsdException w:name="Light Grid Accent 4" w:semiHidden="0" w:uiPriority="62" w:unhideWhenUsed="0"/>
+    <w:lsdException w:name="Medium Shading 1 Accent 4" w:semiHidden="0" w:uiPriority="63" w:unhideWhenUsed="0"/>
+    <w:lsdException w:name="Medium Shading 2 Accent 4" w:semiHidden="0" w:uiPriority="64" w:unhideWhenUsed="0"/>
+    <w:lsdException w:name="Medium List 1 Accent 4" w:semiHidden="0" w:uiPriority="65" w:unhideWhenUsed="0"/>
+    <w:lsdException w:name="Medium List 2 Accent 4" w:semiHidden="0" w:uiPriority="66" w:unhideWhenUsed="0"/>
+    <w:lsdException w:name="Medium Grid 1 Accent 4" w:semiHidden="0" w:uiPriority="67" w:unhideWhenUsed="0"/>
+    <w:lsdException w:name="Medium Grid 2 Accent 4" w:semiHidden="0" w:uiPriority="68" w:unhideWhenUsed="0"/>
+    <w:lsdException w:name="Medium Grid 3 Accent 4" w:semiHidden="0" w:uiPriority="69" w:unhideWhenUsed="0"/>
+    <w:lsdException w:name="Dark List Accent 4" w:semiHidden="0" w:uiPriority="70" w:unhideWhenUsed="0"/>
+    <w:lsdException w:name="Colorful Shading Accent 4" w:semiHidden="0" w:uiPriority="71" w:unhideWhenUsed="0"/>
+    <w:lsdException w:name="Colorful List Accent 4" w:semiHidden="0" w:uiPriority="72" w:unhideWhenUsed="0"/>
+    <w:lsdException w:name="Colorful Grid Accent 4" w:semiHidden="0" w:uiPriority="73" w:unhideWhenUsed="0"/>
+    <w:lsdException w:name="Light Shading Accent 5" w:semiHidden="0" w:uiPriority="60" w:unhideWhenUsed="0"/>
+    <w:lsdException w:name="Light List Accent 5" w:semiHidden="0" w:uiPriority="61" w:unhideWhenUsed="0"/>
+    <w:lsdException w:name="Light Grid Accent 5" w:semiHidden="0" w:uiPriority="62" w:unhideWhenUsed="0"/>
+    <w:lsdException w:name="Medium Shading 1 Accent 5" w:semiHidden="0" w:uiPriority="63" w:unhideWhenUsed="0"/>
+    <w:lsdException w:name="Medium Shading 2 Accent 5" w:semiHidden="0" w:uiPriority="64" w:unhideWhenUsed="0"/>
+    <w:lsdException w:name="Medium List 1 Accent 5" w:semiHidden="0" w:uiPriority="65" w:unhideWhenUsed="0"/>
+    <w:lsdException w:name="Medium List 2 Accent 5" w:semiHidden="0" w:uiPriority="66" w:unhideWhenUsed="0"/>
+    <w:lsdException w:name="Medium Grid 1 Accent 5" w:semiHidden="0" w:uiPriority="67" w:unhideWhenUsed="0"/>
+    <w:lsdException w:name="Medium Grid 2 Accent 5" w:semiHidden="0" w:uiPriority="68" w:unhideWhenUsed="0"/>
+    <w:lsdException w:name="Medium Grid 3 Accent 5" w:semiHidden="0" w:uiPriority="69" w:unhideWhenUsed="0"/>
+    <w:lsdException w:name="Dark List Accent 5" w:semiHidden="0" w:uiPriority="70" w:unhideWhenUsed="0"/>
+    <w:lsdException w:name="Colorful Shading Accent 5" w:semiHidden="0" w:uiPriority="71" w:unhideWhenUsed="0"/>
+    <w:lsdException w:name="Colorful List Accent 5" w:semiHidden="0" w:uiPriority="72" w:unhideWhenUsed="0"/>
+    <w:lsdException w:name="Colorful Grid Accent 5" w:semiHidden="0" w:uiPriority="73" w:unhideWhenUsed="0"/>
+    <w:lsdException w:name="Light Shading Accent 6" w:semiHidden="0" w:uiPriority="60" w:unhideWhenUsed="0"/>
+    <w:lsdException w:name="Light List Accent 6" w:semiHidden="0" w:uiPriority="61" w:unhideWhenUsed="0"/>
+    <w:lsdException w:name="Light Grid Accent 6" w:semiHidden="0" w:uiPriority="62" w:unhideWhenUsed="0"/>
+    <w:lsdException w:name="Medium Shading 1 Accent 6" w:semiHidden="0" w:uiPriority="63" w:unhideWhenUsed="0"/>
+    <w:lsdException w:name="Medium Shading 2 Accent 6" w:semiHidden="0" w:uiPriority="64" w:unhideWhenUsed="0"/>
+    <w:lsdException w:name="Medium List 1 Accent 6" w:semiHidden="0" w:uiPriority="65" w:unhideWhenUsed="0"/>
+    <w:lsdException w:name="Medium List 2 Accent 6" w:semiHidden="0" w:uiPriority="66" w:unhideWhenUsed="0"/>
+    <w:lsdException w:name="Medium Grid 1 Accent 6" w:semiHidden="0" w:uiPriority="67" w:unhideWhenUsed="0"/>
+    <w:lsdException w:name="Medium Grid 2 Accent 6" w:semiHidden="0" w:uiPriority="68" w:unhideWhenUsed="0"/>
+    <w:lsdException w:name="Medium Grid 3 Accent 6" w:semiHidden="0" w:uiPriority="69" w:unhideWhenUsed="0"/>
+    <w:lsdException w:name="Dark List Accent 6" w:semiHidden="0" w:uiPriority="70" w:unhideWhenUsed="0"/>
+    <w:lsdException w:name="Colorful Shading Accent 6" w:semiHidden="0" w:uiPriority="71" w:unhideWhenUsed="0"/>
+    <w:lsdException w:name="Colorful List Accent 6" w:semiHidden="0" w:uiPriority="72" w:unhideWhenUsed="0"/>
+    <w:lsdException w:name="Colorful Grid Accent 6" w:semiHidden="0" w:uiPriority="73" w:unhideWhenUsed="0"/>
+    <w:lsdException w:name="Subtle Emphasis" w:semiHidden="0" w:uiPriority="19" w:unhideWhenUsed="0" w:qFormat="1"/>
+    <w:lsdException w:name="Intense Emphasis" w:semiHidden="0" w:uiPriority="21" w:unhideWhenUsed="0" w:qFormat="1"/>
+    <w:lsdException w:name="Subtle Reference" w:semiHidden="0" w:uiPriority="31" w:unhideWhenUsed="0" w:qFormat="1"/>
+    <w:lsdException w:name="Intense Reference" w:semiHidden="0" w:uiPriority="32" w:unhideWhenUsed="0" w:qFormat="1"/>
+    <w:lsdException w:name="Book Title" w:semiHidden="0" w:uiPriority="33" w:unhideWhenUsed="0" w:qFormat="1"/>
+    <w:lsdException w:name="Bibliography" w:uiPriority="37"/>
+    <w:lsdException w:name="TOC Heading" w:uiPriority="39" w:qFormat="1"/>
   </w:latentStyles>
   <w:style w:type="paragraph" w:default="1" w:styleId="Normal">
     <w:name w:val="Normal"/>
@@ -3171,486 +2929,423 @@
       <w:u w:val="single"/>
     </w:rPr>
   </w:style>
+  <w:style w:type="paragraph" w:styleId="BalloonText">
+    <w:name w:val="Balloon Text"/>
+    <w:basedOn w:val="Normal"/>
+    <w:link w:val="BalloonTextChar"/>
+    <w:uiPriority w:val="99"/>
+    <w:semiHidden/>
+    <w:unhideWhenUsed/>
+    <w:rsid w:val="00293AE1"/>
+    <w:pPr>
+      <w:spacing w:after="0" w:line="240" w:lineRule="auto"/>
+    </w:pPr>
+    <w:rPr>
+      <w:rFonts w:ascii="Lucida Grande" w:hAnsi="Lucida Grande" w:cs="Lucida Grande"/>
+      <w:sz w:val="18"/>
+      <w:szCs w:val="18"/>
+    </w:rPr>
+  </w:style>
+  <w:style w:type="character" w:customStyle="1" w:styleId="BalloonTextChar">
+    <w:name w:val="Balloon Text Char"/>
+    <w:basedOn w:val="DefaultParagraphFont"/>
+    <w:link w:val="BalloonText"/>
+    <w:uiPriority w:val="99"/>
+    <w:semiHidden/>
+    <w:rsid w:val="00293AE1"/>
+    <w:rPr>
+      <w:rFonts w:ascii="Lucida Grande" w:hAnsi="Lucida Grande" w:cs="Lucida Grande"/>
+      <w:sz w:val="18"/>
+      <w:szCs w:val="18"/>
+    </w:rPr>
+  </w:style>
 </w:styles>
 </file>
 
-<file path=word/glossary/document.xml><?xml version="1.0" encoding="utf-8"?>
-<w:glossaryDocument xmlns:wpc="http://schemas.microsoft.com/office/word/2010/wordprocessingCanvas" xmlns:mc="http://schemas.openxmlformats.org/markup-compatibility/2006" xmlns:o="urn:schemas-microsoft-com:office:office" xmlns:r="http://schemas.openxmlformats.org/officeDocument/2006/relationships" xmlns:m="http://schemas.openxmlformats.org/officeDocument/2006/math" xmlns:v="urn:schemas-microsoft-com:vml" xmlns:wp14="http://schemas.microsoft.com/office/word/2010/wordprocessingDrawing" xmlns:wp="http://schemas.openxmlformats.org/drawingml/2006/wordprocessingDrawing" xmlns:w10="urn:schemas-microsoft-com:office:word" xmlns:w="http://schemas.openxmlformats.org/wordprocessingml/2006/main" xmlns:w14="http://schemas.microsoft.com/office/word/2010/wordml" xmlns:w15="http://schemas.microsoft.com/office/word/2012/wordml" xmlns:wpg="http://schemas.microsoft.com/office/word/2010/wordprocessingGroup" xmlns:wpi="http://schemas.microsoft.com/office/word/2010/wordprocessingInk" xmlns:wne="http://schemas.microsoft.com/office/word/2006/wordml" xmlns:wps="http://schemas.microsoft.com/office/word/2010/wordprocessingShape" mc:Ignorable="w14 w15 wp14"/>
-</file>
-
-<file path=word/glossary/fontTable.xml><?xml version="1.0" encoding="utf-8"?>
-<w:fonts xmlns:mc="http://schemas.openxmlformats.org/markup-compatibility/2006" xmlns:r="http://schemas.openxmlformats.org/officeDocument/2006/relationships" xmlns:w="http://schemas.openxmlformats.org/wordprocessingml/2006/main" xmlns:w14="http://schemas.microsoft.com/office/word/2010/wordml" xmlns:w15="http://schemas.microsoft.com/office/word/2012/wordml" mc:Ignorable="w14 w15">
-  <w:font w:name="Calibri">
-    <w:panose1 w:val="020F0502020204030204"/>
-    <w:charset w:val="00"/>
-    <w:family w:val="swiss"/>
-    <w:pitch w:val="variable"/>
-    <w:sig w:usb0="E00002FF" w:usb1="4000ACFF" w:usb2="00000001" w:usb3="00000000" w:csb0="0000019F" w:csb1="00000000"/>
-  </w:font>
-  <w:font w:name="SimSun">
-    <w:altName w:val="宋体"/>
-    <w:panose1 w:val="02010600030101010101"/>
-    <w:charset w:val="86"/>
-    <w:family w:val="auto"/>
-    <w:pitch w:val="variable"/>
-    <w:sig w:usb0="00000003" w:usb1="288F0000" w:usb2="00000016" w:usb3="00000000" w:csb0="00040001" w:csb1="00000000"/>
-  </w:font>
-  <w:font w:name="Arial">
-    <w:panose1 w:val="020B0604020202020204"/>
-    <w:charset w:val="00"/>
-    <w:family w:val="swiss"/>
-    <w:pitch w:val="variable"/>
-    <w:sig w:usb0="E0002EFF" w:usb1="C0007843" w:usb2="00000009" w:usb3="00000000" w:csb0="000001FF" w:csb1="00000000"/>
-  </w:font>
-  <w:font w:name="Calibri Light">
-    <w:panose1 w:val="020F0302020204030204"/>
-    <w:charset w:val="00"/>
-    <w:family w:val="swiss"/>
-    <w:pitch w:val="variable"/>
-    <w:sig w:usb0="A00002EF" w:usb1="4000207B" w:usb2="00000000" w:usb3="00000000" w:csb0="0000019F" w:csb1="00000000"/>
-  </w:font>
-  <w:font w:name="Times New Roman">
-    <w:panose1 w:val="02020603050405020304"/>
-    <w:charset w:val="00"/>
-    <w:family w:val="roman"/>
-    <w:pitch w:val="variable"/>
-    <w:sig w:usb0="E0002EFF" w:usb1="C0007843" w:usb2="00000009" w:usb3="00000000" w:csb0="000001FF" w:csb1="00000000"/>
-  </w:font>
-</w:fonts>
-</file>
-
-<file path=word/glossary/settings.xml><?xml version="1.0" encoding="utf-8"?>
-<w:settings xmlns:mc="http://schemas.openxmlformats.org/markup-compatibility/2006" xmlns:o="urn:schemas-microsoft-com:office:office" xmlns:r="http://schemas.openxmlformats.org/officeDocument/2006/relationships" xmlns:m="http://schemas.openxmlformats.org/officeDocument/2006/math" xmlns:v="urn:schemas-microsoft-com:vml" xmlns:w10="urn:schemas-microsoft-com:office:word" xmlns:w="http://schemas.openxmlformats.org/wordprocessingml/2006/main" xmlns:w14="http://schemas.microsoft.com/office/word/2010/wordml" xmlns:w15="http://schemas.microsoft.com/office/word/2012/wordml" xmlns:sl="http://schemas.openxmlformats.org/schemaLibrary/2006/main" mc:Ignorable="w14 w15">
-  <w:view w:val="normal"/>
-  <w:defaultTabStop w:val="720"/>
-  <w:characterSpacingControl w:val="doNotCompress"/>
-  <w:compat>
-    <w:useFELayout/>
-    <w:compatSetting w:name="compatibilityMode" w:uri="http://schemas.microsoft.com/office/word" w:val="15"/>
-    <w:compatSetting w:name="overrideTableStyleFontSizeAndJustification" w:uri="http://schemas.microsoft.com/office/word" w:val="1"/>
-    <w:compatSetting w:name="enableOpenTypeFeatures" w:uri="http://schemas.microsoft.com/office/word" w:val="1"/>
-    <w:compatSetting w:name="doNotFlipMirrorIndents" w:uri="http://schemas.microsoft.com/office/word" w:val="1"/>
-    <w:compatSetting w:name="differentiateMultirowTableHeaders" w:uri="http://schemas.microsoft.com/office/word" w:val="1"/>
-  </w:compat>
-  <w:rsids>
-    <w:rsidRoot w:val="002A4764"/>
-    <w:rsid w:val="002A4764"/>
-    <w:rsid w:val="00514671"/>
-  </w:rsids>
-  <m:mathPr>
-    <m:mathFont m:val="Cambria Math"/>
-    <m:brkBin m:val="before"/>
-    <m:brkBinSub m:val="--"/>
-    <m:smallFrac m:val="0"/>
-    <m:dispDef/>
-    <m:lMargin m:val="0"/>
-    <m:rMargin m:val="0"/>
-    <m:defJc m:val="centerGroup"/>
-    <m:wrapIndent m:val="1440"/>
-    <m:intLim m:val="subSup"/>
-    <m:naryLim m:val="undOvr"/>
-  </m:mathPr>
-  <w:themeFontLang w:val="en-US"/>
-  <w:clrSchemeMapping w:bg1="light1" w:t1="dark1" w:bg2="light2" w:t2="dark2" w:accent1="accent1" w:accent2="accent2" w:accent3="accent3" w:accent4="accent4" w:accent5="accent5" w:accent6="accent6" w:hyperlink="hyperlink" w:followedHyperlink="followedHyperlink"/>
-  <w:decimalSymbol w:val="."/>
-  <w:listSeparator w:val=","/>
-  <w15:chartTrackingRefBased/>
-</w:settings>
-</file>
-
-<file path=word/glossary/styles.xml><?xml version="1.0" encoding="utf-8"?>
-<w:styles xmlns:mc="http://schemas.openxmlformats.org/markup-compatibility/2006" xmlns:r="http://schemas.openxmlformats.org/officeDocument/2006/relationships" xmlns:w="http://schemas.openxmlformats.org/wordprocessingml/2006/main" xmlns:w14="http://schemas.microsoft.com/office/word/2010/wordml" xmlns:w15="http://schemas.microsoft.com/office/word/2012/wordml" mc:Ignorable="w14 w15">
+<file path=word/stylesWithEffects.xml><?xml version="1.0" encoding="utf-8"?>
+<w:styles xmlns:wpc="http://schemas.microsoft.com/office/word/2010/wordprocessingCanvas" xmlns:mo="http://schemas.microsoft.com/office/mac/office/2008/main" xmlns:mc="http://schemas.openxmlformats.org/markup-compatibility/2006" xmlns:mv="urn:schemas-microsoft-com:mac:vml" xmlns:o="urn:schemas-microsoft-com:office:office" xmlns:r="http://schemas.openxmlformats.org/officeDocument/2006/relationships" xmlns:m="http://schemas.openxmlformats.org/officeDocument/2006/math" xmlns:v="urn:schemas-microsoft-com:vml" xmlns:wp14="http://schemas.microsoft.com/office/word/2010/wordprocessingDrawing" xmlns:wp="http://schemas.openxmlformats.org/drawingml/2006/wordprocessingDrawing" xmlns:w10="urn:schemas-microsoft-com:office:word" xmlns:w="http://schemas.openxmlformats.org/wordprocessingml/2006/main" xmlns:w14="http://schemas.microsoft.com/office/word/2010/wordml" xmlns:wpg="http://schemas.microsoft.com/office/word/2010/wordprocessingGroup" xmlns:wpi="http://schemas.microsoft.com/office/word/2010/wordprocessingInk" xmlns:wne="http://schemas.microsoft.com/office/word/2006/wordml" xmlns:wps="http://schemas.microsoft.com/office/word/2010/wordprocessingShape" mc:Ignorable="w14 wp14">
   <w:docDefaults>
     <w:rPrDefault>
       <w:rPr>
         <w:rFonts w:asciiTheme="minorHAnsi" w:eastAsiaTheme="minorEastAsia" w:hAnsiTheme="minorHAnsi" w:cstheme="minorBidi"/>
-        <w:sz w:val="22"/>
-        <w:szCs w:val="22"/>
-        <w:lang w:val="en-US" w:eastAsia="en-US" w:bidi="ar-SA"/>
+        <w:sz w:val="21"/>
+        <w:szCs w:val="21"/>
+        <w:lang w:val="en-US" w:eastAsia="ja-JP" w:bidi="ar-SA"/>
       </w:rPr>
     </w:rPrDefault>
     <w:pPrDefault>
       <w:pPr>
-        <w:spacing w:after="160" w:line="259" w:lineRule="auto"/>
+        <w:spacing w:after="160" w:line="276" w:lineRule="auto"/>
       </w:pPr>
     </w:pPrDefault>
   </w:docDefaults>
-  <w:latentStyles w:defLockedState="0" w:defUIPriority="99" w:defSemiHidden="0" w:defUnhideWhenUsed="0" w:defQFormat="0" w:count="371">
-    <w:lsdException w:name="Normal" w:uiPriority="0" w:qFormat="1"/>
-    <w:lsdException w:name="heading 1" w:uiPriority="9" w:qFormat="1"/>
-    <w:lsdException w:name="heading 2" w:semiHidden="1" w:uiPriority="9" w:unhideWhenUsed="1" w:qFormat="1"/>
-    <w:lsdException w:name="heading 3" w:semiHidden="1" w:uiPriority="9" w:unhideWhenUsed="1" w:qFormat="1"/>
-    <w:lsdException w:name="heading 4" w:semiHidden="1" w:uiPriority="9" w:unhideWhenUsed="1" w:qFormat="1"/>
-    <w:lsdException w:name="heading 5" w:semiHidden="1" w:uiPriority="9" w:unhideWhenUsed="1" w:qFormat="1"/>
-    <w:lsdException w:name="heading 6" w:semiHidden="1" w:uiPriority="9" w:unhideWhenUsed="1" w:qFormat="1"/>
-    <w:lsdException w:name="heading 7" w:semiHidden="1" w:uiPriority="9" w:unhideWhenUsed="1" w:qFormat="1"/>
-    <w:lsdException w:name="heading 8" w:semiHidden="1" w:uiPriority="9" w:unhideWhenUsed="1" w:qFormat="1"/>
-    <w:lsdException w:name="heading 9" w:semiHidden="1" w:uiPriority="9" w:unhideWhenUsed="1" w:qFormat="1"/>
-    <w:lsdException w:name="index 1" w:semiHidden="1" w:unhideWhenUsed="1"/>
-    <w:lsdException w:name="index 2" w:semiHidden="1" w:unhideWhenUsed="1"/>
-    <w:lsdException w:name="index 3" w:semiHidden="1" w:unhideWhenUsed="1"/>
-    <w:lsdException w:name="index 4" w:semiHidden="1" w:unhideWhenUsed="1"/>
-    <w:lsdException w:name="index 5" w:semiHidden="1" w:unhideWhenUsed="1"/>
-    <w:lsdException w:name="index 6" w:semiHidden="1" w:unhideWhenUsed="1"/>
-    <w:lsdException w:name="index 7" w:semiHidden="1" w:unhideWhenUsed="1"/>
-    <w:lsdException w:name="index 8" w:semiHidden="1" w:unhideWhenUsed="1"/>
-    <w:lsdException w:name="index 9" w:semiHidden="1" w:unhideWhenUsed="1"/>
-    <w:lsdException w:name="toc 1" w:semiHidden="1" w:uiPriority="39" w:unhideWhenUsed="1"/>
-    <w:lsdException w:name="toc 2" w:semiHidden="1" w:uiPriority="39" w:unhideWhenUsed="1"/>
-    <w:lsdException w:name="toc 3" w:semiHidden="1" w:uiPriority="39" w:unhideWhenUsed="1"/>
-    <w:lsdException w:name="toc 4" w:semiHidden="1" w:uiPriority="39" w:unhideWhenUsed="1"/>
-    <w:lsdException w:name="toc 5" w:semiHidden="1" w:uiPriority="39" w:unhideWhenUsed="1"/>
-    <w:lsdException w:name="toc 6" w:semiHidden="1" w:uiPriority="39" w:unhideWhenUsed="1"/>
-    <w:lsdException w:name="toc 7" w:semiHidden="1" w:uiPriority="39" w:unhideWhenUsed="1"/>
-    <w:lsdException w:name="toc 8" w:semiHidden="1" w:uiPriority="39" w:unhideWhenUsed="1"/>
-    <w:lsdException w:name="toc 9" w:semiHidden="1" w:uiPriority="39" w:unhideWhenUsed="1"/>
-    <w:lsdException w:name="Normal Indent" w:semiHidden="1" w:unhideWhenUsed="1"/>
-    <w:lsdException w:name="footnote text" w:semiHidden="1" w:unhideWhenUsed="1"/>
-    <w:lsdException w:name="annotation text" w:semiHidden="1" w:unhideWhenUsed="1"/>
-    <w:lsdException w:name="header" w:semiHidden="1" w:unhideWhenUsed="1"/>
-    <w:lsdException w:name="footer" w:semiHidden="1" w:unhideWhenUsed="1"/>
-    <w:lsdException w:name="index heading" w:semiHidden="1" w:unhideWhenUsed="1"/>
-    <w:lsdException w:name="caption" w:semiHidden="1" w:uiPriority="35" w:unhideWhenUsed="1" w:qFormat="1"/>
-    <w:lsdException w:name="table of figures" w:semiHidden="1" w:unhideWhenUsed="1"/>
-    <w:lsdException w:name="envelope address" w:semiHidden="1" w:unhideWhenUsed="1"/>
-    <w:lsdException w:name="envelope return" w:semiHidden="1" w:unhideWhenUsed="1"/>
-    <w:lsdException w:name="footnote reference" w:semiHidden="1" w:unhideWhenUsed="1"/>
-    <w:lsdException w:name="annotation reference" w:semiHidden="1" w:unhideWhenUsed="1"/>
-    <w:lsdException w:name="line number" w:semiHidden="1" w:unhideWhenUsed="1"/>
-    <w:lsdException w:name="page number" w:semiHidden="1" w:unhideWhenUsed="1"/>
-    <w:lsdException w:name="endnote reference" w:semiHidden="1" w:unhideWhenUsed="1"/>
-    <w:lsdException w:name="endnote text" w:semiHidden="1" w:unhideWhenUsed="1"/>
-    <w:lsdException w:name="table of authorities" w:semiHidden="1" w:unhideWhenUsed="1"/>
-    <w:lsdException w:name="macro" w:semiHidden="1" w:unhideWhenUsed="1"/>
-    <w:lsdException w:name="toa heading" w:semiHidden="1" w:unhideWhenUsed="1"/>
-    <w:lsdException w:name="List" w:semiHidden="1" w:unhideWhenUsed="1"/>
-    <w:lsdException w:name="List Bullet" w:semiHidden="1" w:unhideWhenUsed="1"/>
-    <w:lsdException w:name="List Number" w:semiHidden="1" w:unhideWhenUsed="1"/>
-    <w:lsdException w:name="List 2" w:semiHidden="1" w:unhideWhenUsed="1"/>
-    <w:lsdException w:name="List 3" w:semiHidden="1" w:unhideWhenUsed="1"/>
-    <w:lsdException w:name="List 4" w:semiHidden="1" w:unhideWhenUsed="1"/>
-    <w:lsdException w:name="List 5" w:semiHidden="1" w:unhideWhenUsed="1"/>
-    <w:lsdException w:name="List Bullet 2" w:semiHidden="1" w:unhideWhenUsed="1"/>
-    <w:lsdException w:name="List Bullet 3" w:semiHidden="1" w:unhideWhenUsed="1"/>
-    <w:lsdException w:name="List Bullet 4" w:semiHidden="1" w:unhideWhenUsed="1"/>
-    <w:lsdException w:name="List Bullet 5" w:semiHidden="1" w:unhideWhenUsed="1"/>
-    <w:lsdException w:name="List Number 2" w:semiHidden="1" w:unhideWhenUsed="1"/>
-    <w:lsdException w:name="List Number 3" w:semiHidden="1" w:unhideWhenUsed="1"/>
-    <w:lsdException w:name="List Number 4" w:semiHidden="1" w:unhideWhenUsed="1"/>
-    <w:lsdException w:name="List Number 5" w:semiHidden="1" w:unhideWhenUsed="1"/>
-    <w:lsdException w:name="Title" w:uiPriority="10" w:qFormat="1"/>
-    <w:lsdException w:name="Closing" w:semiHidden="1" w:unhideWhenUsed="1"/>
-    <w:lsdException w:name="Signature" w:semiHidden="1" w:unhideWhenUsed="1"/>
-    <w:lsdException w:name="Default Paragraph Font" w:semiHidden="1" w:uiPriority="1" w:unhideWhenUsed="1"/>
-    <w:lsdException w:name="Body Text" w:semiHidden="1" w:unhideWhenUsed="1"/>
-    <w:lsdException w:name="Body Text Indent" w:semiHidden="1" w:unhideWhenUsed="1"/>
-    <w:lsdException w:name="List Continue" w:semiHidden="1" w:unhideWhenUsed="1"/>
-    <w:lsdException w:name="List Continue 2" w:semiHidden="1" w:unhideWhenUsed="1"/>
-    <w:lsdException w:name="List Continue 3" w:semiHidden="1" w:unhideWhenUsed="1"/>
-    <w:lsdException w:name="List Continue 4" w:semiHidden="1" w:unhideWhenUsed="1"/>
-    <w:lsdException w:name="List Continue 5" w:semiHidden="1" w:unhideWhenUsed="1"/>
-    <w:lsdException w:name="Message Header" w:semiHidden="1" w:unhideWhenUsed="1"/>
-    <w:lsdException w:name="Subtitle" w:uiPriority="11" w:qFormat="1"/>
-    <w:lsdException w:name="Salutation" w:semiHidden="1" w:unhideWhenUsed="1"/>
-    <w:lsdException w:name="Date" w:semiHidden="1" w:unhideWhenUsed="1"/>
-    <w:lsdException w:name="Body Text First Indent" w:semiHidden="1" w:unhideWhenUsed="1"/>
-    <w:lsdException w:name="Body Text First Indent 2" w:semiHidden="1" w:unhideWhenUsed="1"/>
-    <w:lsdException w:name="Note Heading" w:semiHidden="1" w:unhideWhenUsed="1"/>
-    <w:lsdException w:name="Body Text 2" w:semiHidden="1" w:unhideWhenUsed="1"/>
-    <w:lsdException w:name="Body Text 3" w:semiHidden="1" w:unhideWhenUsed="1"/>
-    <w:lsdException w:name="Body Text Indent 2" w:semiHidden="1" w:unhideWhenUsed="1"/>
-    <w:lsdException w:name="Body Text Indent 3" w:semiHidden="1" w:unhideWhenUsed="1"/>
-    <w:lsdException w:name="Block Text" w:semiHidden="1" w:unhideWhenUsed="1"/>
-    <w:lsdException w:name="Hyperlink" w:semiHidden="1" w:unhideWhenUsed="1"/>
-    <w:lsdException w:name="FollowedHyperlink" w:semiHidden="1" w:unhideWhenUsed="1"/>
-    <w:lsdException w:name="Strong" w:uiPriority="22" w:qFormat="1"/>
-    <w:lsdException w:name="Emphasis" w:uiPriority="20" w:qFormat="1"/>
-    <w:lsdException w:name="Document Map" w:semiHidden="1" w:unhideWhenUsed="1"/>
-    <w:lsdException w:name="Plain Text" w:semiHidden="1" w:unhideWhenUsed="1"/>
-    <w:lsdException w:name="E-mail Signature" w:semiHidden="1" w:unhideWhenUsed="1"/>
-    <w:lsdException w:name="HTML Top of Form" w:semiHidden="1" w:unhideWhenUsed="1"/>
-    <w:lsdException w:name="HTML Bottom of Form" w:semiHidden="1" w:unhideWhenUsed="1"/>
-    <w:lsdException w:name="Normal (Web)" w:semiHidden="1" w:unhideWhenUsed="1"/>
-    <w:lsdException w:name="HTML Acronym" w:semiHidden="1" w:unhideWhenUsed="1"/>
-    <w:lsdException w:name="HTML Address" w:semiHidden="1" w:unhideWhenUsed="1"/>
-    <w:lsdException w:name="HTML Cite" w:semiHidden="1" w:unhideWhenUsed="1"/>
-    <w:lsdException w:name="HTML Code" w:semiHidden="1" w:unhideWhenUsed="1"/>
-    <w:lsdException w:name="HTML Definition" w:semiHidden="1" w:unhideWhenUsed="1"/>
-    <w:lsdException w:name="HTML Keyboard" w:semiHidden="1" w:unhideWhenUsed="1"/>
-    <w:lsdException w:name="HTML Preformatted" w:semiHidden="1" w:unhideWhenUsed="1"/>
-    <w:lsdException w:name="HTML Sample" w:semiHidden="1" w:unhideWhenUsed="1"/>
-    <w:lsdException w:name="HTML Typewriter" w:semiHidden="1" w:unhideWhenUsed="1"/>
-    <w:lsdException w:name="HTML Variable" w:semiHidden="1" w:unhideWhenUsed="1"/>
-    <w:lsdException w:name="Normal Table" w:semiHidden="1" w:unhideWhenUsed="1"/>
-    <w:lsdException w:name="annotation subject" w:semiHidden="1" w:unhideWhenUsed="1"/>
-    <w:lsdException w:name="No List" w:semiHidden="1" w:unhideWhenUsed="1"/>
-    <w:lsdException w:name="Outline List 1" w:semiHidden="1" w:unhideWhenUsed="1"/>
-    <w:lsdException w:name="Outline List 2" w:semiHidden="1" w:unhideWhenUsed="1"/>
-    <w:lsdException w:name="Outline List 3" w:semiHidden="1" w:unhideWhenUsed="1"/>
-    <w:lsdException w:name="Table Simple 1" w:semiHidden="1" w:unhideWhenUsed="1"/>
-    <w:lsdException w:name="Table Simple 2" w:semiHidden="1" w:unhideWhenUsed="1"/>
-    <w:lsdException w:name="Table Simple 3" w:semiHidden="1" w:unhideWhenUsed="1"/>
-    <w:lsdException w:name="Table Classic 1" w:semiHidden="1" w:unhideWhenUsed="1"/>
-    <w:lsdException w:name="Table Classic 2" w:semiHidden="1" w:unhideWhenUsed="1"/>
-    <w:lsdException w:name="Table Classic 3" w:semiHidden="1" w:unhideWhenUsed="1"/>
-    <w:lsdException w:name="Table Classic 4" w:semiHidden="1" w:unhideWhenUsed="1"/>
-    <w:lsdException w:name="Table Colorful 1" w:semiHidden="1" w:unhideWhenUsed="1"/>
-    <w:lsdException w:name="Table Colorful 2" w:semiHidden="1" w:unhideWhenUsed="1"/>
-    <w:lsdException w:name="Table Colorful 3" w:semiHidden="1" w:unhideWhenUsed="1"/>
-    <w:lsdException w:name="Table Columns 1" w:semiHidden="1" w:unhideWhenUsed="1"/>
-    <w:lsdException w:name="Table Columns 2" w:semiHidden="1" w:unhideWhenUsed="1"/>
-    <w:lsdException w:name="Table Columns 3" w:semiHidden="1" w:unhideWhenUsed="1"/>
-    <w:lsdException w:name="Table Columns 4" w:semiHidden="1" w:unhideWhenUsed="1"/>
-    <w:lsdException w:name="Table Columns 5" w:semiHidden="1" w:unhideWhenUsed="1"/>
-    <w:lsdException w:name="Table Grid 1" w:semiHidden="1" w:unhideWhenUsed="1"/>
-    <w:lsdException w:name="Table Grid 2" w:semiHidden="1" w:unhideWhenUsed="1"/>
-    <w:lsdException w:name="Table Grid 3" w:semiHidden="1" w:unhideWhenUsed="1"/>
-    <w:lsdException w:name="Table Grid 4" w:semiHidden="1" w:unhideWhenUsed="1"/>
-    <w:lsdException w:name="Table Grid 5" w:semiHidden="1" w:unhideWhenUsed="1"/>
-    <w:lsdException w:name="Table Grid 6" w:semiHidden="1" w:unhideWhenUsed="1"/>
-    <w:lsdException w:name="Table Grid 7" w:semiHidden="1" w:unhideWhenUsed="1"/>
-    <w:lsdException w:name="Table Grid 8" w:semiHidden="1" w:unhideWhenUsed="1"/>
-    <w:lsdException w:name="Table List 1" w:semiHidden="1" w:unhideWhenUsed="1"/>
-    <w:lsdException w:name="Table List 2" w:semiHidden="1" w:unhideWhenUsed="1"/>
-    <w:lsdException w:name="Table List 3" w:semiHidden="1" w:unhideWhenUsed="1"/>
-    <w:lsdException w:name="Table List 4" w:semiHidden="1" w:unhideWhenUsed="1"/>
-    <w:lsdException w:name="Table List 5" w:semiHidden="1" w:unhideWhenUsed="1"/>
-    <w:lsdException w:name="Table List 6" w:semiHidden="1" w:unhideWhenUsed="1"/>
-    <w:lsdException w:name="Table List 7" w:semiHidden="1" w:unhideWhenUsed="1"/>
-    <w:lsdException w:name="Table List 8" w:semiHidden="1" w:unhideWhenUsed="1"/>
-    <w:lsdException w:name="Table 3D effects 1" w:semiHidden="1" w:unhideWhenUsed="1"/>
-    <w:lsdException w:name="Table 3D effects 2" w:semiHidden="1" w:unhideWhenUsed="1"/>
-    <w:lsdException w:name="Table 3D effects 3" w:semiHidden="1" w:unhideWhenUsed="1"/>
-    <w:lsdException w:name="Table Contemporary" w:semiHidden="1" w:unhideWhenUsed="1"/>
-    <w:lsdException w:name="Table Elegant" w:semiHidden="1" w:unhideWhenUsed="1"/>
-    <w:lsdException w:name="Table Professional" w:semiHidden="1" w:unhideWhenUsed="1"/>
-    <w:lsdException w:name="Table Subtle 1" w:semiHidden="1" w:unhideWhenUsed="1"/>
-    <w:lsdException w:name="Table Subtle 2" w:semiHidden="1" w:unhideWhenUsed="1"/>
-    <w:lsdException w:name="Table Web 1" w:semiHidden="1" w:unhideWhenUsed="1"/>
-    <w:lsdException w:name="Table Web 2" w:semiHidden="1" w:unhideWhenUsed="1"/>
-    <w:lsdException w:name="Table Web 3" w:semiHidden="1" w:unhideWhenUsed="1"/>
-    <w:lsdException w:name="Balloon Text" w:semiHidden="1" w:unhideWhenUsed="1"/>
-    <w:lsdException w:name="Table Grid" w:uiPriority="39"/>
-    <w:lsdException w:name="Table Theme" w:semiHidden="1" w:unhideWhenUsed="1"/>
-    <w:lsdException w:name="Placeholder Text" w:semiHidden="1"/>
-    <w:lsdException w:name="No Spacing" w:uiPriority="1" w:qFormat="1"/>
-    <w:lsdException w:name="Light Shading" w:uiPriority="60"/>
-    <w:lsdException w:name="Light List" w:uiPriority="61"/>
-    <w:lsdException w:name="Light Grid" w:uiPriority="62"/>
-    <w:lsdException w:name="Medium Shading 1" w:uiPriority="63"/>
-    <w:lsdException w:name="Medium Shading 2" w:uiPriority="64"/>
-    <w:lsdException w:name="Medium List 1" w:uiPriority="65"/>
-    <w:lsdException w:name="Medium List 2" w:uiPriority="66"/>
-    <w:lsdException w:name="Medium Grid 1" w:uiPriority="67"/>
-    <w:lsdException w:name="Medium Grid 2" w:uiPriority="68"/>
-    <w:lsdException w:name="Medium Grid 3" w:uiPriority="69"/>
-    <w:lsdException w:name="Dark List" w:uiPriority="70"/>
-    <w:lsdException w:name="Colorful Shading" w:uiPriority="71"/>
-    <w:lsdException w:name="Colorful List" w:uiPriority="72"/>
-    <w:lsdException w:name="Colorful Grid" w:uiPriority="73"/>
-    <w:lsdException w:name="Light Shading Accent 1" w:uiPriority="60"/>
-    <w:lsdException w:name="Light List Accent 1" w:uiPriority="61"/>
-    <w:lsdException w:name="Light Grid Accent 1" w:uiPriority="62"/>
-    <w:lsdException w:name="Medium Shading 1 Accent 1" w:uiPriority="63"/>
-    <w:lsdException w:name="Medium Shading 2 Accent 1" w:uiPriority="64"/>
-    <w:lsdException w:name="Medium List 1 Accent 1" w:uiPriority="65"/>
-    <w:lsdException w:name="Revision" w:semiHidden="1"/>
-    <w:lsdException w:name="List Paragraph" w:uiPriority="34" w:qFormat="1"/>
-    <w:lsdException w:name="Quote" w:uiPriority="29" w:qFormat="1"/>
-    <w:lsdException w:name="Intense Quote" w:uiPriority="30" w:qFormat="1"/>
-    <w:lsdException w:name="Medium List 2 Accent 1" w:uiPriority="66"/>
-    <w:lsdException w:name="Medium Grid 1 Accent 1" w:uiPriority="67"/>
-    <w:lsdException w:name="Medium Grid 2 Accent 1" w:uiPriority="68"/>
-    <w:lsdException w:name="Medium Grid 3 Accent 1" w:uiPriority="69"/>
-    <w:lsdException w:name="Dark List Accent 1" w:uiPriority="70"/>
-    <w:lsdException w:name="Colorful Shading Accent 1" w:uiPriority="71"/>
-    <w:lsdException w:name="Colorful List Accent 1" w:uiPriority="72"/>
-    <w:lsdException w:name="Colorful Grid Accent 1" w:uiPriority="73"/>
-    <w:lsdException w:name="Light Shading Accent 2" w:uiPriority="60"/>
-    <w:lsdException w:name="Light List Accent 2" w:uiPriority="61"/>
-    <w:lsdException w:name="Light Grid Accent 2" w:uiPriority="62"/>
-    <w:lsdException w:name="Medium Shading 1 Accent 2" w:uiPriority="63"/>
-    <w:lsdException w:name="Medium Shading 2 Accent 2" w:uiPriority="64"/>
-    <w:lsdException w:name="Medium List 1 Accent 2" w:uiPriority="65"/>
-    <w:lsdException w:name="Medium List 2 Accent 2" w:uiPriority="66"/>
-    <w:lsdException w:name="Medium Grid 1 Accent 2" w:uiPriority="67"/>
-    <w:lsdException w:name="Medium Grid 2 Accent 2" w:uiPriority="68"/>
-    <w:lsdException w:name="Medium Grid 3 Accent 2" w:uiPriority="69"/>
-    <w:lsdException w:name="Dark List Accent 2" w:uiPriority="70"/>
-    <w:lsdException w:name="Colorful Shading Accent 2" w:uiPriority="71"/>
-    <w:lsdException w:name="Colorful List Accent 2" w:uiPriority="72"/>
-    <w:lsdException w:name="Colorful Grid Accent 2" w:uiPriority="73"/>
-    <w:lsdException w:name="Light Shading Accent 3" w:uiPriority="60"/>
-    <w:lsdException w:name="Light List Accent 3" w:uiPriority="61"/>
-    <w:lsdException w:name="Light Grid Accent 3" w:uiPriority="62"/>
-    <w:lsdException w:name="Medium Shading 1 Accent 3" w:uiPriority="63"/>
-    <w:lsdException w:name="Medium Shading 2 Accent 3" w:uiPriority="64"/>
-    <w:lsdException w:name="Medium List 1 Accent 3" w:uiPriority="65"/>
-    <w:lsdException w:name="Medium List 2 Accent 3" w:uiPriority="66"/>
-    <w:lsdException w:name="Medium Grid 1 Accent 3" w:uiPriority="67"/>
-    <w:lsdException w:name="Medium Grid 2 Accent 3" w:uiPriority="68"/>
-    <w:lsdException w:name="Medium Grid 3 Accent 3" w:uiPriority="69"/>
-    <w:lsdException w:name="Dark List Accent 3" w:uiPriority="70"/>
-    <w:lsdException w:name="Colorful Shading Accent 3" w:uiPriority="71"/>
-    <w:lsdException w:name="Colorful List Accent 3" w:uiPriority="72"/>
-    <w:lsdException w:name="Colorful Grid Accent 3" w:uiPriority="73"/>
-    <w:lsdException w:name="Light Shading Accent 4" w:uiPriority="60"/>
-    <w:lsdException w:name="Light List Accent 4" w:uiPriority="61"/>
-    <w:lsdException w:name="Light Grid Accent 4" w:uiPriority="62"/>
-    <w:lsdException w:name="Medium Shading 1 Accent 4" w:uiPriority="63"/>
-    <w:lsdException w:name="Medium Shading 2 Accent 4" w:uiPriority="64"/>
-    <w:lsdException w:name="Medium List 1 Accent 4" w:uiPriority="65"/>
-    <w:lsdException w:name="Medium List 2 Accent 4" w:uiPriority="66"/>
-    <w:lsdException w:name="Medium Grid 1 Accent 4" w:uiPriority="67"/>
-    <w:lsdException w:name="Medium Grid 2 Accent 4" w:uiPriority="68"/>
-    <w:lsdException w:name="Medium Grid 3 Accent 4" w:uiPriority="69"/>
-    <w:lsdException w:name="Dark List Accent 4" w:uiPriority="70"/>
-    <w:lsdException w:name="Colorful Shading Accent 4" w:uiPriority="71"/>
-    <w:lsdException w:name="Colorful List Accent 4" w:uiPriority="72"/>
-    <w:lsdException w:name="Colorful Grid Accent 4" w:uiPriority="73"/>
-    <w:lsdException w:name="Light Shading Accent 5" w:uiPriority="60"/>
-    <w:lsdException w:name="Light List Accent 5" w:uiPriority="61"/>
-    <w:lsdException w:name="Light Grid Accent 5" w:uiPriority="62"/>
-    <w:lsdException w:name="Medium Shading 1 Accent 5" w:uiPriority="63"/>
-    <w:lsdException w:name="Medium Shading 2 Accent 5" w:uiPriority="64"/>
-    <w:lsdException w:name="Medium List 1 Accent 5" w:uiPriority="65"/>
-    <w:lsdException w:name="Medium List 2 Accent 5" w:uiPriority="66"/>
-    <w:lsdException w:name="Medium Grid 1 Accent 5" w:uiPriority="67"/>
-    <w:lsdException w:name="Medium Grid 2 Accent 5" w:uiPriority="68"/>
-    <w:lsdException w:name="Medium Grid 3 Accent 5" w:uiPriority="69"/>
-    <w:lsdException w:name="Dark List Accent 5" w:uiPriority="70"/>
-    <w:lsdException w:name="Colorful Shading Accent 5" w:uiPriority="71"/>
-    <w:lsdException w:name="Colorful List Accent 5" w:uiPriority="72"/>
-    <w:lsdException w:name="Colorful Grid Accent 5" w:uiPriority="73"/>
-    <w:lsdException w:name="Light Shading Accent 6" w:uiPriority="60"/>
-    <w:lsdException w:name="Light List Accent 6" w:uiPriority="61"/>
-    <w:lsdException w:name="Light Grid Accent 6" w:uiPriority="62"/>
-    <w:lsdException w:name="Medium Shading 1 Accent 6" w:uiPriority="63"/>
-    <w:lsdException w:name="Medium Shading 2 Accent 6" w:uiPriority="64"/>
-    <w:lsdException w:name="Medium List 1 Accent 6" w:uiPriority="65"/>
-    <w:lsdException w:name="Medium List 2 Accent 6" w:uiPriority="66"/>
-    <w:lsdException w:name="Medium Grid 1 Accent 6" w:uiPriority="67"/>
-    <w:lsdException w:name="Medium Grid 2 Accent 6" w:uiPriority="68"/>
-    <w:lsdException w:name="Medium Grid 3 Accent 6" w:uiPriority="69"/>
-    <w:lsdException w:name="Dark List Accent 6" w:uiPriority="70"/>
-    <w:lsdException w:name="Colorful Shading Accent 6" w:uiPriority="71"/>
-    <w:lsdException w:name="Colorful List Accent 6" w:uiPriority="72"/>
-    <w:lsdException w:name="Colorful Grid Accent 6" w:uiPriority="73"/>
-    <w:lsdException w:name="Subtle Emphasis" w:uiPriority="19" w:qFormat="1"/>
-    <w:lsdException w:name="Intense Emphasis" w:uiPriority="21" w:qFormat="1"/>
-    <w:lsdException w:name="Subtle Reference" w:uiPriority="31" w:qFormat="1"/>
-    <w:lsdException w:name="Intense Reference" w:uiPriority="32" w:qFormat="1"/>
-    <w:lsdException w:name="Book Title" w:uiPriority="33" w:qFormat="1"/>
-    <w:lsdException w:name="Bibliography" w:semiHidden="1" w:uiPriority="37" w:unhideWhenUsed="1"/>
-    <w:lsdException w:name="TOC Heading" w:semiHidden="1" w:uiPriority="39" w:unhideWhenUsed="1" w:qFormat="1"/>
-    <w:lsdException w:name="Plain Table 1" w:uiPriority="41"/>
-    <w:lsdException w:name="Plain Table 2" w:uiPriority="42"/>
-    <w:lsdException w:name="Plain Table 3" w:uiPriority="43"/>
-    <w:lsdException w:name="Plain Table 4" w:uiPriority="44"/>
-    <w:lsdException w:name="Plain Table 5" w:uiPriority="45"/>
-    <w:lsdException w:name="Grid Table Light" w:uiPriority="40"/>
-    <w:lsdException w:name="Grid Table 1 Light" w:uiPriority="46"/>
-    <w:lsdException w:name="Grid Table 2" w:uiPriority="47"/>
-    <w:lsdException w:name="Grid Table 3" w:uiPriority="48"/>
-    <w:lsdException w:name="Grid Table 4" w:uiPriority="49"/>
-    <w:lsdException w:name="Grid Table 5 Dark" w:uiPriority="50"/>
-    <w:lsdException w:name="Grid Table 6 Colorful" w:uiPriority="51"/>
-    <w:lsdException w:name="Grid Table 7 Colorful" w:uiPriority="52"/>
-    <w:lsdException w:name="Grid Table 1 Light Accent 1" w:uiPriority="46"/>
-    <w:lsdException w:name="Grid Table 2 Accent 1" w:uiPriority="47"/>
-    <w:lsdException w:name="Grid Table 3 Accent 1" w:uiPriority="48"/>
-    <w:lsdException w:name="Grid Table 4 Accent 1" w:uiPriority="49"/>
-    <w:lsdException w:name="Grid Table 5 Dark Accent 1" w:uiPriority="50"/>
-    <w:lsdException w:name="Grid Table 6 Colorful Accent 1" w:uiPriority="51"/>
-    <w:lsdException w:name="Grid Table 7 Colorful Accent 1" w:uiPriority="52"/>
-    <w:lsdException w:name="Grid Table 1 Light Accent 2" w:uiPriority="46"/>
-    <w:lsdException w:name="Grid Table 2 Accent 2" w:uiPriority="47"/>
-    <w:lsdException w:name="Grid Table 3 Accent 2" w:uiPriority="48"/>
-    <w:lsdException w:name="Grid Table 4 Accent 2" w:uiPriority="49"/>
-    <w:lsdException w:name="Grid Table 5 Dark Accent 2" w:uiPriority="50"/>
-    <w:lsdException w:name="Grid Table 6 Colorful Accent 2" w:uiPriority="51"/>
-    <w:lsdException w:name="Grid Table 7 Colorful Accent 2" w:uiPriority="52"/>
-    <w:lsdException w:name="Grid Table 1 Light Accent 3" w:uiPriority="46"/>
-    <w:lsdException w:name="Grid Table 2 Accent 3" w:uiPriority="47"/>
-    <w:lsdException w:name="Grid Table 3 Accent 3" w:uiPriority="48"/>
-    <w:lsdException w:name="Grid Table 4 Accent 3" w:uiPriority="49"/>
-    <w:lsdException w:name="Grid Table 5 Dark Accent 3" w:uiPriority="50"/>
-    <w:lsdException w:name="Grid Table 6 Colorful Accent 3" w:uiPriority="51"/>
-    <w:lsdException w:name="Grid Table 7 Colorful Accent 3" w:uiPriority="52"/>
-    <w:lsdException w:name="Grid Table 1 Light Accent 4" w:uiPriority="46"/>
-    <w:lsdException w:name="Grid Table 2 Accent 4" w:uiPriority="47"/>
-    <w:lsdException w:name="Grid Table 3 Accent 4" w:uiPriority="48"/>
-    <w:lsdException w:name="Grid Table 4 Accent 4" w:uiPriority="49"/>
-    <w:lsdException w:name="Grid Table 5 Dark Accent 4" w:uiPriority="50"/>
-    <w:lsdException w:name="Grid Table 6 Colorful Accent 4" w:uiPriority="51"/>
-    <w:lsdException w:name="Grid Table 7 Colorful Accent 4" w:uiPriority="52"/>
-    <w:lsdException w:name="Grid Table 1 Light Accent 5" w:uiPriority="46"/>
-    <w:lsdException w:name="Grid Table 2 Accent 5" w:uiPriority="47"/>
-    <w:lsdException w:name="Grid Table 3 Accent 5" w:uiPriority="48"/>
-    <w:lsdException w:name="Grid Table 4 Accent 5" w:uiPriority="49"/>
-    <w:lsdException w:name="Grid Table 5 Dark Accent 5" w:uiPriority="50"/>
-    <w:lsdException w:name="Grid Table 6 Colorful Accent 5" w:uiPriority="51"/>
-    <w:lsdException w:name="Grid Table 7 Colorful Accent 5" w:uiPriority="52"/>
-    <w:lsdException w:name="Grid Table 1 Light Accent 6" w:uiPriority="46"/>
-    <w:lsdException w:name="Grid Table 2 Accent 6" w:uiPriority="47"/>
-    <w:lsdException w:name="Grid Table 3 Accent 6" w:uiPriority="48"/>
-    <w:lsdException w:name="Grid Table 4 Accent 6" w:uiPriority="49"/>
-    <w:lsdException w:name="Grid Table 5 Dark Accent 6" w:uiPriority="50"/>
-    <w:lsdException w:name="Grid Table 6 Colorful Accent 6" w:uiPriority="51"/>
-    <w:lsdException w:name="Grid Table 7 Colorful Accent 6" w:uiPriority="52"/>
-    <w:lsdException w:name="List Table 1 Light" w:uiPriority="46"/>
-    <w:lsdException w:name="List Table 2" w:uiPriority="47"/>
-    <w:lsdException w:name="List Table 3" w:uiPriority="48"/>
-    <w:lsdException w:name="List Table 4" w:uiPriority="49"/>
-    <w:lsdException w:name="List Table 5 Dark" w:uiPriority="50"/>
-    <w:lsdException w:name="List Table 6 Colorful" w:uiPriority="51"/>
-    <w:lsdException w:name="List Table 7 Colorful" w:uiPriority="52"/>
-    <w:lsdException w:name="List Table 1 Light Accent 1" w:uiPriority="46"/>
-    <w:lsdException w:name="List Table 2 Accent 1" w:uiPriority="47"/>
-    <w:lsdException w:name="List Table 3 Accent 1" w:uiPriority="48"/>
-    <w:lsdException w:name="List Table 4 Accent 1" w:uiPriority="49"/>
-    <w:lsdException w:name="List Table 5 Dark Accent 1" w:uiPriority="50"/>
-    <w:lsdException w:name="List Table 6 Colorful Accent 1" w:uiPriority="51"/>
-    <w:lsdException w:name="List Table 7 Colorful Accent 1" w:uiPriority="52"/>
-    <w:lsdException w:name="List Table 1 Light Accent 2" w:uiPriority="46"/>
-    <w:lsdException w:name="List Table 2 Accent 2" w:uiPriority="47"/>
-    <w:lsdException w:name="List Table 3 Accent 2" w:uiPriority="48"/>
-    <w:lsdException w:name="List Table 4 Accent 2" w:uiPriority="49"/>
-    <w:lsdException w:name="List Table 5 Dark Accent 2" w:uiPriority="50"/>
-    <w:lsdException w:name="List Table 6 Colorful Accent 2" w:uiPriority="51"/>
-    <w:lsdException w:name="List Table 7 Colorful Accent 2" w:uiPriority="52"/>
-    <w:lsdException w:name="List Table 1 Light Accent 3" w:uiPriority="46"/>
-    <w:lsdException w:name="List Table 2 Accent 3" w:uiPriority="47"/>
-    <w:lsdException w:name="List Table 3 Accent 3" w:uiPriority="48"/>
-    <w:lsdException w:name="List Table 4 Accent 3" w:uiPriority="49"/>
-    <w:lsdException w:name="List Table 5 Dark Accent 3" w:uiPriority="50"/>
-    <w:lsdException w:name="List Table 6 Colorful Accent 3" w:uiPriority="51"/>
-    <w:lsdException w:name="List Table 7 Colorful Accent 3" w:uiPriority="52"/>
-    <w:lsdException w:name="List Table 1 Light Accent 4" w:uiPriority="46"/>
-    <w:lsdException w:name="List Table 2 Accent 4" w:uiPriority="47"/>
-    <w:lsdException w:name="List Table 3 Accent 4" w:uiPriority="48"/>
-    <w:lsdException w:name="List Table 4 Accent 4" w:uiPriority="49"/>
-    <w:lsdException w:name="List Table 5 Dark Accent 4" w:uiPriority="50"/>
-    <w:lsdException w:name="List Table 6 Colorful Accent 4" w:uiPriority="51"/>
-    <w:lsdException w:name="List Table 7 Colorful Accent 4" w:uiPriority="52"/>
-    <w:lsdException w:name="List Table 1 Light Accent 5" w:uiPriority="46"/>
-    <w:lsdException w:name="List Table 2 Accent 5" w:uiPriority="47"/>
-    <w:lsdException w:name="List Table 3 Accent 5" w:uiPriority="48"/>
-    <w:lsdException w:name="List Table 4 Accent 5" w:uiPriority="49"/>
-    <w:lsdException w:name="List Table 5 Dark Accent 5" w:uiPriority="50"/>
-    <w:lsdException w:name="List Table 6 Colorful Accent 5" w:uiPriority="51"/>
-    <w:lsdException w:name="List Table 7 Colorful Accent 5" w:uiPriority="52"/>
-    <w:lsdException w:name="List Table 1 Light Accent 6" w:uiPriority="46"/>
-    <w:lsdException w:name="List Table 2 Accent 6" w:uiPriority="47"/>
-    <w:lsdException w:name="List Table 3 Accent 6" w:uiPriority="48"/>
-    <w:lsdException w:name="List Table 4 Accent 6" w:uiPriority="49"/>
-    <w:lsdException w:name="List Table 5 Dark Accent 6" w:uiPriority="50"/>
-    <w:lsdException w:name="List Table 6 Colorful Accent 6" w:uiPriority="51"/>
-    <w:lsdException w:name="List Table 7 Colorful Accent 6" w:uiPriority="52"/>
+  <w:latentStyles w:defLockedState="0" w:defUIPriority="99" w:defSemiHidden="1" w:defUnhideWhenUsed="1" w:defQFormat="0" w:count="276">
+    <w:lsdException w:name="Normal" w:semiHidden="0" w:uiPriority="0" w:unhideWhenUsed="0" w:qFormat="1"/>
+    <w:lsdException w:name="heading 1" w:semiHidden="0" w:uiPriority="9" w:unhideWhenUsed="0" w:qFormat="1"/>
+    <w:lsdException w:name="heading 2" w:uiPriority="9" w:qFormat="1"/>
+    <w:lsdException w:name="heading 3" w:uiPriority="9" w:qFormat="1"/>
+    <w:lsdException w:name="heading 4" w:uiPriority="9" w:qFormat="1"/>
+    <w:lsdException w:name="heading 5" w:uiPriority="9" w:qFormat="1"/>
+    <w:lsdException w:name="heading 6" w:uiPriority="9" w:qFormat="1"/>
+    <w:lsdException w:name="heading 7" w:uiPriority="9" w:qFormat="1"/>
+    <w:lsdException w:name="heading 8" w:uiPriority="9" w:qFormat="1"/>
+    <w:lsdException w:name="heading 9" w:uiPriority="9" w:qFormat="1"/>
+    <w:lsdException w:name="toc 1" w:uiPriority="39"/>
+    <w:lsdException w:name="toc 2" w:uiPriority="39"/>
+    <w:lsdException w:name="toc 3" w:uiPriority="39"/>
+    <w:lsdException w:name="toc 4" w:uiPriority="39"/>
+    <w:lsdException w:name="toc 5" w:uiPriority="39"/>
+    <w:lsdException w:name="toc 6" w:uiPriority="39"/>
+    <w:lsdException w:name="toc 7" w:uiPriority="39"/>
+    <w:lsdException w:name="toc 8" w:uiPriority="39"/>
+    <w:lsdException w:name="toc 9" w:uiPriority="39"/>
+    <w:lsdException w:name="caption" w:uiPriority="35" w:qFormat="1"/>
+    <w:lsdException w:name="Title" w:semiHidden="0" w:uiPriority="10" w:unhideWhenUsed="0" w:qFormat="1"/>
+    <w:lsdException w:name="Default Paragraph Font" w:uiPriority="1"/>
+    <w:lsdException w:name="Subtitle" w:semiHidden="0" w:uiPriority="11" w:unhideWhenUsed="0" w:qFormat="1"/>
+    <w:lsdException w:name="Strong" w:semiHidden="0" w:uiPriority="22" w:unhideWhenUsed="0" w:qFormat="1"/>
+    <w:lsdException w:name="Emphasis" w:semiHidden="0" w:uiPriority="20" w:unhideWhenUsed="0" w:qFormat="1"/>
+    <w:lsdException w:name="Table Grid" w:semiHidden="0" w:uiPriority="39" w:unhideWhenUsed="0"/>
+    <w:lsdException w:name="Note Level 1" w:semiHidden="0" w:unhideWhenUsed="0"/>
+    <w:lsdException w:name="Note Level 2" w:semiHidden="0" w:unhideWhenUsed="0"/>
+    <w:lsdException w:name="Note Level 3" w:semiHidden="0" w:unhideWhenUsed="0"/>
+    <w:lsdException w:name="Note Level 4" w:semiHidden="0" w:unhideWhenUsed="0"/>
+    <w:lsdException w:name="Note Level 5" w:semiHidden="0" w:unhideWhenUsed="0"/>
+    <w:lsdException w:name="Note Level 6" w:semiHidden="0" w:unhideWhenUsed="0"/>
+    <w:lsdException w:name="Note Level 7" w:semiHidden="0" w:unhideWhenUsed="0"/>
+    <w:lsdException w:name="Note Level 8" w:semiHidden="0" w:unhideWhenUsed="0"/>
+    <w:lsdException w:name="Note Level 9" w:semiHidden="0" w:unhideWhenUsed="0"/>
+    <w:lsdException w:name="Placeholder Text" w:unhideWhenUsed="0"/>
+    <w:lsdException w:name="No Spacing" w:semiHidden="0" w:uiPriority="1" w:unhideWhenUsed="0" w:qFormat="1"/>
+    <w:lsdException w:name="Light Shading" w:semiHidden="0" w:uiPriority="60" w:unhideWhenUsed="0"/>
+    <w:lsdException w:name="Light List" w:semiHidden="0" w:uiPriority="61" w:unhideWhenUsed="0"/>
+    <w:lsdException w:name="Light Grid" w:semiHidden="0" w:uiPriority="62" w:unhideWhenUsed="0"/>
+    <w:lsdException w:name="Medium Shading 1" w:semiHidden="0" w:uiPriority="63" w:unhideWhenUsed="0"/>
+    <w:lsdException w:name="Medium Shading 2" w:semiHidden="0" w:uiPriority="64" w:unhideWhenUsed="0"/>
+    <w:lsdException w:name="Medium List 1" w:semiHidden="0" w:uiPriority="65" w:unhideWhenUsed="0"/>
+    <w:lsdException w:name="Medium List 2" w:semiHidden="0" w:uiPriority="66" w:unhideWhenUsed="0"/>
+    <w:lsdException w:name="Medium Grid 1" w:semiHidden="0" w:uiPriority="67" w:unhideWhenUsed="0"/>
+    <w:lsdException w:name="Medium Grid 2" w:semiHidden="0" w:uiPriority="68" w:unhideWhenUsed="0"/>
+    <w:lsdException w:name="Medium Grid 3" w:semiHidden="0" w:uiPriority="69" w:unhideWhenUsed="0"/>
+    <w:lsdException w:name="Dark List" w:semiHidden="0" w:uiPriority="70" w:unhideWhenUsed="0"/>
+    <w:lsdException w:name="Colorful Shading" w:semiHidden="0" w:uiPriority="71" w:unhideWhenUsed="0"/>
+    <w:lsdException w:name="Colorful List" w:semiHidden="0" w:uiPriority="72" w:unhideWhenUsed="0"/>
+    <w:lsdException w:name="Colorful Grid" w:semiHidden="0" w:uiPriority="73" w:unhideWhenUsed="0"/>
+    <w:lsdException w:name="Light Shading Accent 1" w:semiHidden="0" w:uiPriority="60" w:unhideWhenUsed="0"/>
+    <w:lsdException w:name="Light List Accent 1" w:semiHidden="0" w:uiPriority="61" w:unhideWhenUsed="0"/>
+    <w:lsdException w:name="Light Grid Accent 1" w:semiHidden="0" w:uiPriority="62" w:unhideWhenUsed="0"/>
+    <w:lsdException w:name="Medium Shading 1 Accent 1" w:semiHidden="0" w:uiPriority="63" w:unhideWhenUsed="0"/>
+    <w:lsdException w:name="Medium Shading 2 Accent 1" w:semiHidden="0" w:uiPriority="64" w:unhideWhenUsed="0"/>
+    <w:lsdException w:name="Medium List 1 Accent 1" w:semiHidden="0" w:uiPriority="65" w:unhideWhenUsed="0"/>
+    <w:lsdException w:name="Revision" w:unhideWhenUsed="0"/>
+    <w:lsdException w:name="List Paragraph" w:semiHidden="0" w:uiPriority="34" w:unhideWhenUsed="0" w:qFormat="1"/>
+    <w:lsdException w:name="Quote" w:semiHidden="0" w:uiPriority="29" w:unhideWhenUsed="0" w:qFormat="1"/>
+    <w:lsdException w:name="Intense Quote" w:semiHidden="0" w:uiPriority="30" w:unhideWhenUsed="0" w:qFormat="1"/>
+    <w:lsdException w:name="Medium List 2 Accent 1" w:semiHidden="0" w:uiPriority="66" w:unhideWhenUsed="0"/>
+    <w:lsdException w:name="Medium Grid 1 Accent 1" w:semiHidden="0" w:uiPriority="67" w:unhideWhenUsed="0"/>
+    <w:lsdException w:name="Medium Grid 2 Accent 1" w:semiHidden="0" w:uiPriority="68" w:unhideWhenUsed="0"/>
+    <w:lsdException w:name="Medium Grid 3 Accent 1" w:semiHidden="0" w:uiPriority="69" w:unhideWhenUsed="0"/>
+    <w:lsdException w:name="Dark List Accent 1" w:semiHidden="0" w:uiPriority="70" w:unhideWhenUsed="0"/>
+    <w:lsdException w:name="Colorful Shading Accent 1" w:semiHidden="0" w:uiPriority="71" w:unhideWhenUsed="0"/>
+    <w:lsdException w:name="Colorful List Accent 1" w:semiHidden="0" w:uiPriority="72" w:unhideWhenUsed="0"/>
+    <w:lsdException w:name="Colorful Grid Accent 1" w:semiHidden="0" w:uiPriority="73" w:unhideWhenUsed="0"/>
+    <w:lsdException w:name="Light Shading Accent 2" w:semiHidden="0" w:uiPriority="60" w:unhideWhenUsed="0"/>
+    <w:lsdException w:name="Light List Accent 2" w:semiHidden="0" w:uiPriority="61" w:unhideWhenUsed="0"/>
+    <w:lsdException w:name="Light Grid Accent 2" w:semiHidden="0" w:uiPriority="62" w:unhideWhenUsed="0"/>
+    <w:lsdException w:name="Medium Shading 1 Accent 2" w:semiHidden="0" w:uiPriority="63" w:unhideWhenUsed="0"/>
+    <w:lsdException w:name="Medium Shading 2 Accent 2" w:semiHidden="0" w:uiPriority="64" w:unhideWhenUsed="0"/>
+    <w:lsdException w:name="Medium List 1 Accent 2" w:semiHidden="0" w:uiPriority="65" w:unhideWhenUsed="0"/>
+    <w:lsdException w:name="Medium List 2 Accent 2" w:semiHidden="0" w:uiPriority="66" w:unhideWhenUsed="0"/>
+    <w:lsdException w:name="Medium Grid 1 Accent 2" w:semiHidden="0" w:uiPriority="67" w:unhideWhenUsed="0"/>
+    <w:lsdException w:name="Medium Grid 2 Accent 2" w:semiHidden="0" w:uiPriority="68" w:unhideWhenUsed="0"/>
+    <w:lsdException w:name="Medium Grid 3 Accent 2" w:semiHidden="0" w:uiPriority="69" w:unhideWhenUsed="0"/>
+    <w:lsdException w:name="Dark List Accent 2" w:semiHidden="0" w:uiPriority="70" w:unhideWhenUsed="0"/>
+    <w:lsdException w:name="Colorful Shading Accent 2" w:semiHidden="0" w:uiPriority="71" w:unhideWhenUsed="0"/>
+    <w:lsdException w:name="Colorful List Accent 2" w:semiHidden="0" w:uiPriority="72" w:unhideWhenUsed="0"/>
+    <w:lsdException w:name="Colorful Grid Accent 2" w:semiHidden="0" w:uiPriority="73" w:unhideWhenUsed="0"/>
+    <w:lsdException w:name="Light Shading Accent 3" w:semiHidden="0" w:uiPriority="60" w:unhideWhenUsed="0"/>
+    <w:lsdException w:name="Light List Accent 3" w:semiHidden="0" w:uiPriority="61" w:unhideWhenUsed="0"/>
+    <w:lsdException w:name="Light Grid Accent 3" w:semiHidden="0" w:uiPriority="62" w:unhideWhenUsed="0"/>
+    <w:lsdException w:name="Medium Shading 1 Accent 3" w:semiHidden="0" w:uiPriority="63" w:unhideWhenUsed="0"/>
+    <w:lsdException w:name="Medium Shading 2 Accent 3" w:semiHidden="0" w:uiPriority="64" w:unhideWhenUsed="0"/>
+    <w:lsdException w:name="Medium List 1 Accent 3" w:semiHidden="0" w:uiPriority="65" w:unhideWhenUsed="0"/>
+    <w:lsdException w:name="Medium List 2 Accent 3" w:semiHidden="0" w:uiPriority="66" w:unhideWhenUsed="0"/>
+    <w:lsdException w:name="Medium Grid 1 Accent 3" w:semiHidden="0" w:uiPriority="67" w:unhideWhenUsed="0"/>
+    <w:lsdException w:name="Medium Grid 2 Accent 3" w:semiHidden="0" w:uiPriority="68" w:unhideWhenUsed="0"/>
+    <w:lsdException w:name="Medium Grid 3 Accent 3" w:semiHidden="0" w:uiPriority="69" w:unhideWhenUsed="0"/>
+    <w:lsdException w:name="Dark List Accent 3" w:semiHidden="0" w:uiPriority="70" w:unhideWhenUsed="0"/>
+    <w:lsdException w:name="Colorful Shading Accent 3" w:semiHidden="0" w:uiPriority="71" w:unhideWhenUsed="0"/>
+    <w:lsdException w:name="Colorful List Accent 3" w:semiHidden="0" w:uiPriority="72" w:unhideWhenUsed="0"/>
+    <w:lsdException w:name="Colorful Grid Accent 3" w:semiHidden="0" w:uiPriority="73" w:unhideWhenUsed="0"/>
+    <w:lsdException w:name="Light Shading Accent 4" w:semiHidden="0" w:uiPriority="60" w:unhideWhenUsed="0"/>
+    <w:lsdException w:name="Light List Accent 4" w:semiHidden="0" w:uiPriority="61" w:unhideWhenUsed="0"/>
+    <w:lsdException w:name="Light Grid Accent 4" w:semiHidden="0" w:uiPriority="62" w:unhideWhenUsed="0"/>
+    <w:lsdException w:name="Medium Shading 1 Accent 4" w:semiHidden="0" w:uiPriority="63" w:unhideWhenUsed="0"/>
+    <w:lsdException w:name="Medium Shading 2 Accent 4" w:semiHidden="0" w:uiPriority="64" w:unhideWhenUsed="0"/>
+    <w:lsdException w:name="Medium List 1 Accent 4" w:semiHidden="0" w:uiPriority="65" w:unhideWhenUsed="0"/>
+    <w:lsdException w:name="Medium List 2 Accent 4" w:semiHidden="0" w:uiPriority="66" w:unhideWhenUsed="0"/>
+    <w:lsdException w:name="Medium Grid 1 Accent 4" w:semiHidden="0" w:uiPriority="67" w:unhideWhenUsed="0"/>
+    <w:lsdException w:name="Medium Grid 2 Accent 4" w:semiHidden="0" w:uiPriority="68" w:unhideWhenUsed="0"/>
+    <w:lsdException w:name="Medium Grid 3 Accent 4" w:semiHidden="0" w:uiPriority="69" w:unhideWhenUsed="0"/>
+    <w:lsdException w:name="Dark List Accent 4" w:semiHidden="0" w:uiPriority="70" w:unhideWhenUsed="0"/>
+    <w:lsdException w:name="Colorful Shading Accent 4" w:semiHidden="0" w:uiPriority="71" w:unhideWhenUsed="0"/>
+    <w:lsdException w:name="Colorful List Accent 4" w:semiHidden="0" w:uiPriority="72" w:unhideWhenUsed="0"/>
+    <w:lsdException w:name="Colorful Grid Accent 4" w:semiHidden="0" w:uiPriority="73" w:unhideWhenUsed="0"/>
+    <w:lsdException w:name="Light Shading Accent 5" w:semiHidden="0" w:uiPriority="60" w:unhideWhenUsed="0"/>
+    <w:lsdException w:name="Light List Accent 5" w:semiHidden="0" w:uiPriority="61" w:unhideWhenUsed="0"/>
+    <w:lsdException w:name="Light Grid Accent 5" w:semiHidden="0" w:uiPriority="62" w:unhideWhenUsed="0"/>
+    <w:lsdException w:name="Medium Shading 1 Accent 5" w:semiHidden="0" w:uiPriority="63" w:unhideWhenUsed="0"/>
+    <w:lsdException w:name="Medium Shading 2 Accent 5" w:semiHidden="0" w:uiPriority="64" w:unhideWhenUsed="0"/>
+    <w:lsdException w:name="Medium List 1 Accent 5" w:semiHidden="0" w:uiPriority="65" w:unhideWhenUsed="0"/>
+    <w:lsdException w:name="Medium List 2 Accent 5" w:semiHidden="0" w:uiPriority="66" w:unhideWhenUsed="0"/>
+    <w:lsdException w:name="Medium Grid 1 Accent 5" w:semiHidden="0" w:uiPriority="67" w:unhideWhenUsed="0"/>
+    <w:lsdException w:name="Medium Grid 2 Accent 5" w:semiHidden="0" w:uiPriority="68" w:unhideWhenUsed="0"/>
+    <w:lsdException w:name="Medium Grid 3 Accent 5" w:semiHidden="0" w:uiPriority="69" w:unhideWhenUsed="0"/>
+    <w:lsdException w:name="Dark List Accent 5" w:semiHidden="0" w:uiPriority="70" w:unhideWhenUsed="0"/>
+    <w:lsdException w:name="Colorful Shading Accent 5" w:semiHidden="0" w:uiPriority="71" w:unhideWhenUsed="0"/>
+    <w:lsdException w:name="Colorful List Accent 5" w:semiHidden="0" w:uiPriority="72" w:unhideWhenUsed="0"/>
+    <w:lsdException w:name="Colorful Grid Accent 5" w:semiHidden="0" w:uiPriority="73" w:unhideWhenUsed="0"/>
+    <w:lsdException w:name="Light Shading Accent 6" w:semiHidden="0" w:uiPriority="60" w:unhideWhenUsed="0"/>
+    <w:lsdException w:name="Light List Accent 6" w:semiHidden="0" w:uiPriority="61" w:unhideWhenUsed="0"/>
+    <w:lsdException w:name="Light Grid Accent 6" w:semiHidden="0" w:uiPriority="62" w:unhideWhenUsed="0"/>
+    <w:lsdException w:name="Medium Shading 1 Accent 6" w:semiHidden="0" w:uiPriority="63" w:unhideWhenUsed="0"/>
+    <w:lsdException w:name="Medium Shading 2 Accent 6" w:semiHidden="0" w:uiPriority="64" w:unhideWhenUsed="0"/>
+    <w:lsdException w:name="Medium List 1 Accent 6" w:semiHidden="0" w:uiPriority="65" w:unhideWhenUsed="0"/>
+    <w:lsdException w:name="Medium List 2 Accent 6" w:semiHidden="0" w:uiPriority="66" w:unhideWhenUsed="0"/>
+    <w:lsdException w:name="Medium Grid 1 Accent 6" w:semiHidden="0" w:uiPriority="67" w:unhideWhenUsed="0"/>
+    <w:lsdException w:name="Medium Grid 2 Accent 6" w:semiHidden="0" w:uiPriority="68" w:unhideWhenUsed="0"/>
+    <w:lsdException w:name="Medium Grid 3 Accent 6" w:semiHidden="0" w:uiPriority="69" w:unhideWhenUsed="0"/>
+    <w:lsdException w:name="Dark List Accent 6" w:semiHidden="0" w:uiPriority="70" w:unhideWhenUsed="0"/>
+    <w:lsdException w:name="Colorful Shading Accent 6" w:semiHidden="0" w:uiPriority="71" w:unhideWhenUsed="0"/>
+    <w:lsdException w:name="Colorful List Accent 6" w:semiHidden="0" w:uiPriority="72" w:unhideWhenUsed="0"/>
+    <w:lsdException w:name="Colorful Grid Accent 6" w:semiHidden="0" w:uiPriority="73" w:unhideWhenUsed="0"/>
+    <w:lsdException w:name="Subtle Emphasis" w:semiHidden="0" w:uiPriority="19" w:unhideWhenUsed="0" w:qFormat="1"/>
+    <w:lsdException w:name="Intense Emphasis" w:semiHidden="0" w:uiPriority="21" w:unhideWhenUsed="0" w:qFormat="1"/>
+    <w:lsdException w:name="Subtle Reference" w:semiHidden="0" w:uiPriority="31" w:unhideWhenUsed="0" w:qFormat="1"/>
+    <w:lsdException w:name="Intense Reference" w:semiHidden="0" w:uiPriority="32" w:unhideWhenUsed="0" w:qFormat="1"/>
+    <w:lsdException w:name="Book Title" w:semiHidden="0" w:uiPriority="33" w:unhideWhenUsed="0" w:qFormat="1"/>
+    <w:lsdException w:name="Bibliography" w:uiPriority="37"/>
+    <w:lsdException w:name="TOC Heading" w:uiPriority="39" w:qFormat="1"/>
   </w:latentStyles>
   <w:style w:type="paragraph" w:default="1" w:styleId="Normal">
     <w:name w:val="Normal"/>
     <w:qFormat/>
+    <w:rsid w:val="00AA2D62"/>
+  </w:style>
+  <w:style w:type="paragraph" w:styleId="Heading1">
+    <w:name w:val="heading 1"/>
+    <w:basedOn w:val="Normal"/>
+    <w:next w:val="Normal"/>
+    <w:link w:val="Heading1Char"/>
+    <w:uiPriority w:val="9"/>
+    <w:qFormat/>
+    <w:rsid w:val="00AA2D62"/>
+    <w:pPr>
+      <w:keepNext/>
+      <w:keepLines/>
+      <w:pBdr>
+        <w:bottom w:val="single" w:sz="4" w:space="2" w:color="00B0F0" w:themeColor="accent2"/>
+      </w:pBdr>
+      <w:spacing w:before="360" w:after="120" w:line="240" w:lineRule="auto"/>
+      <w:outlineLvl w:val="0"/>
+    </w:pPr>
+    <w:rPr>
+      <w:rFonts w:asciiTheme="majorHAnsi" w:eastAsiaTheme="majorEastAsia" w:hAnsiTheme="majorHAnsi" w:cstheme="majorBidi"/>
+      <w:color w:val="262626" w:themeColor="text1" w:themeTint="D9"/>
+      <w:sz w:val="40"/>
+      <w:szCs w:val="40"/>
+    </w:rPr>
+  </w:style>
+  <w:style w:type="paragraph" w:styleId="Heading2">
+    <w:name w:val="heading 2"/>
+    <w:basedOn w:val="Normal"/>
+    <w:next w:val="Normal"/>
+    <w:link w:val="Heading2Char"/>
+    <w:uiPriority w:val="9"/>
+    <w:unhideWhenUsed/>
+    <w:qFormat/>
+    <w:rsid w:val="00AA2D62"/>
+    <w:pPr>
+      <w:keepNext/>
+      <w:keepLines/>
+      <w:spacing w:before="120" w:after="0" w:line="240" w:lineRule="auto"/>
+      <w:outlineLvl w:val="1"/>
+    </w:pPr>
+    <w:rPr>
+      <w:rFonts w:asciiTheme="majorHAnsi" w:eastAsiaTheme="majorEastAsia" w:hAnsiTheme="majorHAnsi" w:cstheme="majorBidi"/>
+      <w:color w:val="00B0F0" w:themeColor="accent2"/>
+      <w:sz w:val="36"/>
+      <w:szCs w:val="36"/>
+    </w:rPr>
+  </w:style>
+  <w:style w:type="paragraph" w:styleId="Heading3">
+    <w:name w:val="heading 3"/>
+    <w:basedOn w:val="Normal"/>
+    <w:next w:val="Normal"/>
+    <w:link w:val="Heading3Char"/>
+    <w:uiPriority w:val="9"/>
+    <w:semiHidden/>
+    <w:unhideWhenUsed/>
+    <w:qFormat/>
+    <w:rsid w:val="00AA2D62"/>
+    <w:pPr>
+      <w:keepNext/>
+      <w:keepLines/>
+      <w:spacing w:before="80" w:after="0" w:line="240" w:lineRule="auto"/>
+      <w:outlineLvl w:val="2"/>
+    </w:pPr>
+    <w:rPr>
+      <w:rFonts w:asciiTheme="majorHAnsi" w:eastAsiaTheme="majorEastAsia" w:hAnsiTheme="majorHAnsi" w:cstheme="majorBidi"/>
+      <w:color w:val="0083B3" w:themeColor="accent2" w:themeShade="BF"/>
+      <w:sz w:val="32"/>
+      <w:szCs w:val="32"/>
+    </w:rPr>
+  </w:style>
+  <w:style w:type="paragraph" w:styleId="Heading4">
+    <w:name w:val="heading 4"/>
+    <w:basedOn w:val="Normal"/>
+    <w:next w:val="Normal"/>
+    <w:link w:val="Heading4Char"/>
+    <w:uiPriority w:val="9"/>
+    <w:semiHidden/>
+    <w:unhideWhenUsed/>
+    <w:qFormat/>
+    <w:rsid w:val="00AA2D62"/>
+    <w:pPr>
+      <w:keepNext/>
+      <w:keepLines/>
+      <w:spacing w:before="80" w:after="0" w:line="240" w:lineRule="auto"/>
+      <w:outlineLvl w:val="3"/>
+    </w:pPr>
+    <w:rPr>
+      <w:rFonts w:asciiTheme="majorHAnsi" w:eastAsiaTheme="majorEastAsia" w:hAnsiTheme="majorHAnsi" w:cstheme="majorBidi"/>
+      <w:i/>
+      <w:iCs/>
+      <w:color w:val="005878" w:themeColor="accent2" w:themeShade="80"/>
+      <w:sz w:val="28"/>
+      <w:szCs w:val="28"/>
+    </w:rPr>
+  </w:style>
+  <w:style w:type="paragraph" w:styleId="Heading5">
+    <w:name w:val="heading 5"/>
+    <w:basedOn w:val="Normal"/>
+    <w:next w:val="Normal"/>
+    <w:link w:val="Heading5Char"/>
+    <w:uiPriority w:val="9"/>
+    <w:semiHidden/>
+    <w:unhideWhenUsed/>
+    <w:qFormat/>
+    <w:rsid w:val="00AA2D62"/>
+    <w:pPr>
+      <w:keepNext/>
+      <w:keepLines/>
+      <w:spacing w:before="80" w:after="0" w:line="240" w:lineRule="auto"/>
+      <w:outlineLvl w:val="4"/>
+    </w:pPr>
+    <w:rPr>
+      <w:rFonts w:asciiTheme="majorHAnsi" w:eastAsiaTheme="majorEastAsia" w:hAnsiTheme="majorHAnsi" w:cstheme="majorBidi"/>
+      <w:color w:val="0083B3" w:themeColor="accent2" w:themeShade="BF"/>
+      <w:sz w:val="24"/>
+      <w:szCs w:val="24"/>
+    </w:rPr>
+  </w:style>
+  <w:style w:type="paragraph" w:styleId="Heading6">
+    <w:name w:val="heading 6"/>
+    <w:basedOn w:val="Normal"/>
+    <w:next w:val="Normal"/>
+    <w:link w:val="Heading6Char"/>
+    <w:uiPriority w:val="9"/>
+    <w:semiHidden/>
+    <w:unhideWhenUsed/>
+    <w:qFormat/>
+    <w:rsid w:val="00AA2D62"/>
+    <w:pPr>
+      <w:keepNext/>
+      <w:keepLines/>
+      <w:spacing w:before="80" w:after="0" w:line="240" w:lineRule="auto"/>
+      <w:outlineLvl w:val="5"/>
+    </w:pPr>
+    <w:rPr>
+      <w:rFonts w:asciiTheme="majorHAnsi" w:eastAsiaTheme="majorEastAsia" w:hAnsiTheme="majorHAnsi" w:cstheme="majorBidi"/>
+      <w:i/>
+      <w:iCs/>
+      <w:color w:val="005878" w:themeColor="accent2" w:themeShade="80"/>
+      <w:sz w:val="24"/>
+      <w:szCs w:val="24"/>
+    </w:rPr>
+  </w:style>
+  <w:style w:type="paragraph" w:styleId="Heading7">
+    <w:name w:val="heading 7"/>
+    <w:basedOn w:val="Normal"/>
+    <w:next w:val="Normal"/>
+    <w:link w:val="Heading7Char"/>
+    <w:uiPriority w:val="9"/>
+    <w:semiHidden/>
+    <w:unhideWhenUsed/>
+    <w:qFormat/>
+    <w:rsid w:val="00AA2D62"/>
+    <w:pPr>
+      <w:keepNext/>
+      <w:keepLines/>
+      <w:spacing w:before="80" w:after="0" w:line="240" w:lineRule="auto"/>
+      <w:outlineLvl w:val="6"/>
+    </w:pPr>
+    <w:rPr>
+      <w:rFonts w:asciiTheme="majorHAnsi" w:eastAsiaTheme="majorEastAsia" w:hAnsiTheme="majorHAnsi" w:cstheme="majorBidi"/>
+      <w:b/>
+      <w:bCs/>
+      <w:color w:val="005878" w:themeColor="accent2" w:themeShade="80"/>
+      <w:sz w:val="22"/>
+      <w:szCs w:val="22"/>
+    </w:rPr>
+  </w:style>
+  <w:style w:type="paragraph" w:styleId="Heading8">
+    <w:name w:val="heading 8"/>
+    <w:basedOn w:val="Normal"/>
+    <w:next w:val="Normal"/>
+    <w:link w:val="Heading8Char"/>
+    <w:uiPriority w:val="9"/>
+    <w:semiHidden/>
+    <w:unhideWhenUsed/>
+    <w:qFormat/>
+    <w:rsid w:val="00AA2D62"/>
+    <w:pPr>
+      <w:keepNext/>
+      <w:keepLines/>
+      <w:spacing w:before="80" w:after="0" w:line="240" w:lineRule="auto"/>
+      <w:outlineLvl w:val="7"/>
+    </w:pPr>
+    <w:rPr>
+      <w:rFonts w:asciiTheme="majorHAnsi" w:eastAsiaTheme="majorEastAsia" w:hAnsiTheme="majorHAnsi" w:cstheme="majorBidi"/>
+      <w:color w:val="005878" w:themeColor="accent2" w:themeShade="80"/>
+      <w:sz w:val="22"/>
+      <w:szCs w:val="22"/>
+    </w:rPr>
+  </w:style>
+  <w:style w:type="paragraph" w:styleId="Heading9">
+    <w:name w:val="heading 9"/>
+    <w:basedOn w:val="Normal"/>
+    <w:next w:val="Normal"/>
+    <w:link w:val="Heading9Char"/>
+    <w:uiPriority w:val="9"/>
+    <w:semiHidden/>
+    <w:unhideWhenUsed/>
+    <w:qFormat/>
+    <w:rsid w:val="00AA2D62"/>
+    <w:pPr>
+      <w:keepNext/>
+      <w:keepLines/>
+      <w:spacing w:before="80" w:after="0" w:line="240" w:lineRule="auto"/>
+      <w:outlineLvl w:val="8"/>
+    </w:pPr>
+    <w:rPr>
+      <w:rFonts w:asciiTheme="majorHAnsi" w:eastAsiaTheme="majorEastAsia" w:hAnsiTheme="majorHAnsi" w:cstheme="majorBidi"/>
+      <w:i/>
+      <w:iCs/>
+      <w:color w:val="005878" w:themeColor="accent2" w:themeShade="80"/>
+      <w:sz w:val="22"/>
+      <w:szCs w:val="22"/>
+    </w:rPr>
   </w:style>
   <w:style w:type="character" w:default="1" w:styleId="DefaultParagraphFont">
     <w:name w:val="Default Paragraph Font"/>
@@ -3679,36 +3374,581 @@
     <w:semiHidden/>
     <w:unhideWhenUsed/>
   </w:style>
+  <w:style w:type="paragraph" w:styleId="Title">
+    <w:name w:val="Title"/>
+    <w:basedOn w:val="Normal"/>
+    <w:next w:val="Normal"/>
+    <w:link w:val="TitleChar"/>
+    <w:uiPriority w:val="10"/>
+    <w:qFormat/>
+    <w:rsid w:val="00AA2D62"/>
+    <w:pPr>
+      <w:spacing w:after="0" w:line="240" w:lineRule="auto"/>
+      <w:contextualSpacing/>
+    </w:pPr>
+    <w:rPr>
+      <w:rFonts w:asciiTheme="majorHAnsi" w:eastAsiaTheme="majorEastAsia" w:hAnsiTheme="majorHAnsi" w:cstheme="majorBidi"/>
+      <w:color w:val="262626" w:themeColor="text1" w:themeTint="D9"/>
+      <w:sz w:val="96"/>
+      <w:szCs w:val="96"/>
+    </w:rPr>
+  </w:style>
+  <w:style w:type="character" w:customStyle="1" w:styleId="TitleChar">
+    <w:name w:val="Title Char"/>
+    <w:basedOn w:val="DefaultParagraphFont"/>
+    <w:link w:val="Title"/>
+    <w:uiPriority w:val="10"/>
+    <w:rsid w:val="00AA2D62"/>
+    <w:rPr>
+      <w:rFonts w:asciiTheme="majorHAnsi" w:eastAsiaTheme="majorEastAsia" w:hAnsiTheme="majorHAnsi" w:cstheme="majorBidi"/>
+      <w:color w:val="262626" w:themeColor="text1" w:themeTint="D9"/>
+      <w:sz w:val="96"/>
+      <w:szCs w:val="96"/>
+    </w:rPr>
+  </w:style>
+  <w:style w:type="paragraph" w:styleId="Subtitle">
+    <w:name w:val="Subtitle"/>
+    <w:basedOn w:val="Normal"/>
+    <w:next w:val="Normal"/>
+    <w:link w:val="SubtitleChar"/>
+    <w:uiPriority w:val="11"/>
+    <w:qFormat/>
+    <w:rsid w:val="00AA2D62"/>
+    <w:pPr>
+      <w:numPr>
+        <w:ilvl w:val="1"/>
+      </w:numPr>
+      <w:spacing w:after="240"/>
+    </w:pPr>
+    <w:rPr>
+      <w:caps/>
+      <w:color w:val="404040" w:themeColor="text1" w:themeTint="BF"/>
+      <w:spacing w:val="20"/>
+      <w:sz w:val="28"/>
+      <w:szCs w:val="28"/>
+    </w:rPr>
+  </w:style>
+  <w:style w:type="character" w:customStyle="1" w:styleId="SubtitleChar">
+    <w:name w:val="Subtitle Char"/>
+    <w:basedOn w:val="DefaultParagraphFont"/>
+    <w:link w:val="Subtitle"/>
+    <w:uiPriority w:val="11"/>
+    <w:rsid w:val="00AA2D62"/>
+    <w:rPr>
+      <w:caps/>
+      <w:color w:val="404040" w:themeColor="text1" w:themeTint="BF"/>
+      <w:spacing w:val="20"/>
+      <w:sz w:val="28"/>
+      <w:szCs w:val="28"/>
+    </w:rPr>
+  </w:style>
+  <w:style w:type="character" w:customStyle="1" w:styleId="Heading1Char">
+    <w:name w:val="Heading 1 Char"/>
+    <w:basedOn w:val="DefaultParagraphFont"/>
+    <w:link w:val="Heading1"/>
+    <w:uiPriority w:val="9"/>
+    <w:rsid w:val="00AA2D62"/>
+    <w:rPr>
+      <w:rFonts w:asciiTheme="majorHAnsi" w:eastAsiaTheme="majorEastAsia" w:hAnsiTheme="majorHAnsi" w:cstheme="majorBidi"/>
+      <w:color w:val="262626" w:themeColor="text1" w:themeTint="D9"/>
+      <w:sz w:val="40"/>
+      <w:szCs w:val="40"/>
+    </w:rPr>
+  </w:style>
+  <w:style w:type="character" w:customStyle="1" w:styleId="Heading2Char">
+    <w:name w:val="Heading 2 Char"/>
+    <w:basedOn w:val="DefaultParagraphFont"/>
+    <w:link w:val="Heading2"/>
+    <w:uiPriority w:val="9"/>
+    <w:rsid w:val="00AA2D62"/>
+    <w:rPr>
+      <w:rFonts w:asciiTheme="majorHAnsi" w:eastAsiaTheme="majorEastAsia" w:hAnsiTheme="majorHAnsi" w:cstheme="majorBidi"/>
+      <w:color w:val="00B0F0" w:themeColor="accent2"/>
+      <w:sz w:val="36"/>
+      <w:szCs w:val="36"/>
+    </w:rPr>
+  </w:style>
+  <w:style w:type="character" w:customStyle="1" w:styleId="Heading3Char">
+    <w:name w:val="Heading 3 Char"/>
+    <w:basedOn w:val="DefaultParagraphFont"/>
+    <w:link w:val="Heading3"/>
+    <w:uiPriority w:val="9"/>
+    <w:semiHidden/>
+    <w:rsid w:val="00AA2D62"/>
+    <w:rPr>
+      <w:rFonts w:asciiTheme="majorHAnsi" w:eastAsiaTheme="majorEastAsia" w:hAnsiTheme="majorHAnsi" w:cstheme="majorBidi"/>
+      <w:color w:val="0083B3" w:themeColor="accent2" w:themeShade="BF"/>
+      <w:sz w:val="32"/>
+      <w:szCs w:val="32"/>
+    </w:rPr>
+  </w:style>
+  <w:style w:type="character" w:customStyle="1" w:styleId="Heading4Char">
+    <w:name w:val="Heading 4 Char"/>
+    <w:basedOn w:val="DefaultParagraphFont"/>
+    <w:link w:val="Heading4"/>
+    <w:uiPriority w:val="9"/>
+    <w:semiHidden/>
+    <w:rsid w:val="00AA2D62"/>
+    <w:rPr>
+      <w:rFonts w:asciiTheme="majorHAnsi" w:eastAsiaTheme="majorEastAsia" w:hAnsiTheme="majorHAnsi" w:cstheme="majorBidi"/>
+      <w:i/>
+      <w:iCs/>
+      <w:color w:val="005878" w:themeColor="accent2" w:themeShade="80"/>
+      <w:sz w:val="28"/>
+      <w:szCs w:val="28"/>
+    </w:rPr>
+  </w:style>
+  <w:style w:type="character" w:customStyle="1" w:styleId="Heading5Char">
+    <w:name w:val="Heading 5 Char"/>
+    <w:basedOn w:val="DefaultParagraphFont"/>
+    <w:link w:val="Heading5"/>
+    <w:uiPriority w:val="9"/>
+    <w:semiHidden/>
+    <w:rsid w:val="00AA2D62"/>
+    <w:rPr>
+      <w:rFonts w:asciiTheme="majorHAnsi" w:eastAsiaTheme="majorEastAsia" w:hAnsiTheme="majorHAnsi" w:cstheme="majorBidi"/>
+      <w:color w:val="0083B3" w:themeColor="accent2" w:themeShade="BF"/>
+      <w:sz w:val="24"/>
+      <w:szCs w:val="24"/>
+    </w:rPr>
+  </w:style>
+  <w:style w:type="character" w:customStyle="1" w:styleId="Heading6Char">
+    <w:name w:val="Heading 6 Char"/>
+    <w:basedOn w:val="DefaultParagraphFont"/>
+    <w:link w:val="Heading6"/>
+    <w:uiPriority w:val="9"/>
+    <w:semiHidden/>
+    <w:rsid w:val="00AA2D62"/>
+    <w:rPr>
+      <w:rFonts w:asciiTheme="majorHAnsi" w:eastAsiaTheme="majorEastAsia" w:hAnsiTheme="majorHAnsi" w:cstheme="majorBidi"/>
+      <w:i/>
+      <w:iCs/>
+      <w:color w:val="005878" w:themeColor="accent2" w:themeShade="80"/>
+      <w:sz w:val="24"/>
+      <w:szCs w:val="24"/>
+    </w:rPr>
+  </w:style>
+  <w:style w:type="character" w:customStyle="1" w:styleId="Heading7Char">
+    <w:name w:val="Heading 7 Char"/>
+    <w:basedOn w:val="DefaultParagraphFont"/>
+    <w:link w:val="Heading7"/>
+    <w:uiPriority w:val="9"/>
+    <w:semiHidden/>
+    <w:rsid w:val="00AA2D62"/>
+    <w:rPr>
+      <w:rFonts w:asciiTheme="majorHAnsi" w:eastAsiaTheme="majorEastAsia" w:hAnsiTheme="majorHAnsi" w:cstheme="majorBidi"/>
+      <w:b/>
+      <w:bCs/>
+      <w:color w:val="005878" w:themeColor="accent2" w:themeShade="80"/>
+      <w:sz w:val="22"/>
+      <w:szCs w:val="22"/>
+    </w:rPr>
+  </w:style>
+  <w:style w:type="character" w:customStyle="1" w:styleId="Heading8Char">
+    <w:name w:val="Heading 8 Char"/>
+    <w:basedOn w:val="DefaultParagraphFont"/>
+    <w:link w:val="Heading8"/>
+    <w:uiPriority w:val="9"/>
+    <w:semiHidden/>
+    <w:rsid w:val="00AA2D62"/>
+    <w:rPr>
+      <w:rFonts w:asciiTheme="majorHAnsi" w:eastAsiaTheme="majorEastAsia" w:hAnsiTheme="majorHAnsi" w:cstheme="majorBidi"/>
+      <w:color w:val="005878" w:themeColor="accent2" w:themeShade="80"/>
+      <w:sz w:val="22"/>
+      <w:szCs w:val="22"/>
+    </w:rPr>
+  </w:style>
+  <w:style w:type="character" w:customStyle="1" w:styleId="Heading9Char">
+    <w:name w:val="Heading 9 Char"/>
+    <w:basedOn w:val="DefaultParagraphFont"/>
+    <w:link w:val="Heading9"/>
+    <w:uiPriority w:val="9"/>
+    <w:semiHidden/>
+    <w:rsid w:val="00AA2D62"/>
+    <w:rPr>
+      <w:rFonts w:asciiTheme="majorHAnsi" w:eastAsiaTheme="majorEastAsia" w:hAnsiTheme="majorHAnsi" w:cstheme="majorBidi"/>
+      <w:i/>
+      <w:iCs/>
+      <w:color w:val="005878" w:themeColor="accent2" w:themeShade="80"/>
+      <w:sz w:val="22"/>
+      <w:szCs w:val="22"/>
+    </w:rPr>
+  </w:style>
+  <w:style w:type="character" w:styleId="SubtleEmphasis">
+    <w:name w:val="Subtle Emphasis"/>
+    <w:basedOn w:val="DefaultParagraphFont"/>
+    <w:uiPriority w:val="19"/>
+    <w:qFormat/>
+    <w:rsid w:val="00AA2D62"/>
+    <w:rPr>
+      <w:i/>
+      <w:iCs/>
+      <w:color w:val="595959" w:themeColor="text1" w:themeTint="A6"/>
+    </w:rPr>
+  </w:style>
+  <w:style w:type="character" w:styleId="Emphasis">
+    <w:name w:val="Emphasis"/>
+    <w:basedOn w:val="DefaultParagraphFont"/>
+    <w:uiPriority w:val="20"/>
+    <w:qFormat/>
+    <w:rsid w:val="00AA2D62"/>
+    <w:rPr>
+      <w:i/>
+      <w:iCs/>
+      <w:color w:val="000000" w:themeColor="text1"/>
+    </w:rPr>
+  </w:style>
+  <w:style w:type="character" w:styleId="IntenseEmphasis">
+    <w:name w:val="Intense Emphasis"/>
+    <w:basedOn w:val="DefaultParagraphFont"/>
+    <w:uiPriority w:val="21"/>
+    <w:qFormat/>
+    <w:rsid w:val="00AA2D62"/>
+    <w:rPr>
+      <w:b/>
+      <w:bCs/>
+      <w:i/>
+      <w:iCs/>
+      <w:caps w:val="0"/>
+      <w:smallCaps w:val="0"/>
+      <w:strike w:val="0"/>
+      <w:dstrike w:val="0"/>
+      <w:color w:val="00B0F0" w:themeColor="accent2"/>
+    </w:rPr>
+  </w:style>
+  <w:style w:type="character" w:styleId="Strong">
+    <w:name w:val="Strong"/>
+    <w:basedOn w:val="DefaultParagraphFont"/>
+    <w:uiPriority w:val="22"/>
+    <w:qFormat/>
+    <w:rsid w:val="00AA2D62"/>
+    <w:rPr>
+      <w:b/>
+      <w:bCs/>
+    </w:rPr>
+  </w:style>
+  <w:style w:type="paragraph" w:styleId="Quote">
+    <w:name w:val="Quote"/>
+    <w:basedOn w:val="Normal"/>
+    <w:next w:val="Normal"/>
+    <w:link w:val="QuoteChar"/>
+    <w:uiPriority w:val="29"/>
+    <w:qFormat/>
+    <w:rsid w:val="00AA2D62"/>
+    <w:pPr>
+      <w:spacing w:before="160"/>
+      <w:ind w:left="720" w:right="720"/>
+      <w:jc w:val="center"/>
+    </w:pPr>
+    <w:rPr>
+      <w:rFonts w:asciiTheme="majorHAnsi" w:eastAsiaTheme="majorEastAsia" w:hAnsiTheme="majorHAnsi" w:cstheme="majorBidi"/>
+      <w:color w:val="000000" w:themeColor="text1"/>
+      <w:sz w:val="24"/>
+      <w:szCs w:val="24"/>
+    </w:rPr>
+  </w:style>
+  <w:style w:type="character" w:customStyle="1" w:styleId="QuoteChar">
+    <w:name w:val="Quote Char"/>
+    <w:basedOn w:val="DefaultParagraphFont"/>
+    <w:link w:val="Quote"/>
+    <w:uiPriority w:val="29"/>
+    <w:rsid w:val="00AA2D62"/>
+    <w:rPr>
+      <w:rFonts w:asciiTheme="majorHAnsi" w:eastAsiaTheme="majorEastAsia" w:hAnsiTheme="majorHAnsi" w:cstheme="majorBidi"/>
+      <w:color w:val="000000" w:themeColor="text1"/>
+      <w:sz w:val="24"/>
+      <w:szCs w:val="24"/>
+    </w:rPr>
+  </w:style>
+  <w:style w:type="paragraph" w:styleId="IntenseQuote">
+    <w:name w:val="Intense Quote"/>
+    <w:basedOn w:val="Normal"/>
+    <w:next w:val="Normal"/>
+    <w:link w:val="IntenseQuoteChar"/>
+    <w:uiPriority w:val="30"/>
+    <w:qFormat/>
+    <w:rsid w:val="00AA2D62"/>
+    <w:pPr>
+      <w:pBdr>
+        <w:top w:val="single" w:sz="24" w:space="4" w:color="00B0F0" w:themeColor="accent2"/>
+      </w:pBdr>
+      <w:spacing w:before="240" w:after="240" w:line="240" w:lineRule="auto"/>
+      <w:ind w:left="936" w:right="936"/>
+      <w:jc w:val="center"/>
+    </w:pPr>
+    <w:rPr>
+      <w:rFonts w:asciiTheme="majorHAnsi" w:eastAsiaTheme="majorEastAsia" w:hAnsiTheme="majorHAnsi" w:cstheme="majorBidi"/>
+      <w:sz w:val="24"/>
+      <w:szCs w:val="24"/>
+    </w:rPr>
+  </w:style>
+  <w:style w:type="character" w:customStyle="1" w:styleId="IntenseQuoteChar">
+    <w:name w:val="Intense Quote Char"/>
+    <w:basedOn w:val="DefaultParagraphFont"/>
+    <w:link w:val="IntenseQuote"/>
+    <w:uiPriority w:val="30"/>
+    <w:rsid w:val="00AA2D62"/>
+    <w:rPr>
+      <w:rFonts w:asciiTheme="majorHAnsi" w:eastAsiaTheme="majorEastAsia" w:hAnsiTheme="majorHAnsi" w:cstheme="majorBidi"/>
+      <w:sz w:val="24"/>
+      <w:szCs w:val="24"/>
+    </w:rPr>
+  </w:style>
+  <w:style w:type="character" w:styleId="SubtleReference">
+    <w:name w:val="Subtle Reference"/>
+    <w:basedOn w:val="DefaultParagraphFont"/>
+    <w:uiPriority w:val="31"/>
+    <w:qFormat/>
+    <w:rsid w:val="00AA2D62"/>
+    <w:rPr>
+      <w:caps w:val="0"/>
+      <w:smallCaps/>
+      <w:color w:val="404040" w:themeColor="text1" w:themeTint="BF"/>
+      <w:spacing w:val="0"/>
+      <w:u w:val="single" w:color="7F7F7F" w:themeColor="text1" w:themeTint="80"/>
+    </w:rPr>
+  </w:style>
+  <w:style w:type="character" w:styleId="IntenseReference">
+    <w:name w:val="Intense Reference"/>
+    <w:basedOn w:val="DefaultParagraphFont"/>
+    <w:uiPriority w:val="32"/>
+    <w:qFormat/>
+    <w:rsid w:val="00AA2D62"/>
+    <w:rPr>
+      <w:b/>
+      <w:bCs/>
+      <w:caps w:val="0"/>
+      <w:smallCaps/>
+      <w:color w:val="auto"/>
+      <w:spacing w:val="0"/>
+      <w:u w:val="single"/>
+    </w:rPr>
+  </w:style>
+  <w:style w:type="character" w:styleId="BookTitle">
+    <w:name w:val="Book Title"/>
+    <w:basedOn w:val="DefaultParagraphFont"/>
+    <w:uiPriority w:val="33"/>
+    <w:qFormat/>
+    <w:rsid w:val="00AA2D62"/>
+    <w:rPr>
+      <w:b/>
+      <w:bCs/>
+      <w:caps w:val="0"/>
+      <w:smallCaps/>
+      <w:spacing w:val="0"/>
+    </w:rPr>
+  </w:style>
+  <w:style w:type="paragraph" w:styleId="Caption">
+    <w:name w:val="caption"/>
+    <w:basedOn w:val="Normal"/>
+    <w:next w:val="Normal"/>
+    <w:uiPriority w:val="35"/>
+    <w:semiHidden/>
+    <w:unhideWhenUsed/>
+    <w:qFormat/>
+    <w:rsid w:val="00AA2D62"/>
+    <w:pPr>
+      <w:spacing w:line="240" w:lineRule="auto"/>
+    </w:pPr>
+    <w:rPr>
+      <w:b/>
+      <w:bCs/>
+      <w:color w:val="404040" w:themeColor="text1" w:themeTint="BF"/>
+      <w:sz w:val="16"/>
+      <w:szCs w:val="16"/>
+    </w:rPr>
+  </w:style>
+  <w:style w:type="paragraph" w:styleId="TOCHeading">
+    <w:name w:val="TOC Heading"/>
+    <w:basedOn w:val="Heading1"/>
+    <w:next w:val="Normal"/>
+    <w:uiPriority w:val="39"/>
+    <w:unhideWhenUsed/>
+    <w:qFormat/>
+    <w:rsid w:val="00AA2D62"/>
+    <w:pPr>
+      <w:outlineLvl w:val="9"/>
+    </w:pPr>
+  </w:style>
+  <w:style w:type="paragraph" w:styleId="NoSpacing">
+    <w:name w:val="No Spacing"/>
+    <w:link w:val="NoSpacingChar"/>
+    <w:uiPriority w:val="1"/>
+    <w:qFormat/>
+    <w:rsid w:val="00AA2D62"/>
+    <w:pPr>
+      <w:spacing w:after="0" w:line="240" w:lineRule="auto"/>
+    </w:pPr>
+  </w:style>
+  <w:style w:type="paragraph" w:styleId="ListParagraph">
+    <w:name w:val="List Paragraph"/>
+    <w:basedOn w:val="Normal"/>
+    <w:uiPriority w:val="34"/>
+    <w:qFormat/>
+    <w:pPr>
+      <w:ind w:left="720"/>
+      <w:contextualSpacing/>
+    </w:pPr>
+  </w:style>
+  <w:style w:type="character" w:customStyle="1" w:styleId="NoSpacingChar">
+    <w:name w:val="No Spacing Char"/>
+    <w:basedOn w:val="DefaultParagraphFont"/>
+    <w:link w:val="NoSpacing"/>
+    <w:uiPriority w:val="1"/>
+    <w:rsid w:val="00AA2D62"/>
+  </w:style>
   <w:style w:type="character" w:styleId="PlaceholderText">
     <w:name w:val="Placeholder Text"/>
     <w:basedOn w:val="DefaultParagraphFont"/>
     <w:uiPriority w:val="99"/>
     <w:semiHidden/>
-    <w:rsid w:val="002A4764"/>
+    <w:rsid w:val="00AA2D62"/>
     <w:rPr>
       <w:color w:val="808080"/>
     </w:rPr>
   </w:style>
-  <w:style w:type="paragraph" w:customStyle="1" w:styleId="991445F08469448CB1539B4EA72738A0">
-    <w:name w:val="991445F08469448CB1539B4EA72738A0"/>
-    <w:rsid w:val="002A4764"/>
-  </w:style>
-  <w:style w:type="paragraph" w:customStyle="1" w:styleId="EBA627A8A8C641BE93741477645F3772">
-    <w:name w:val="EBA627A8A8C641BE93741477645F3772"/>
-    <w:rsid w:val="002A4764"/>
-  </w:style>
-  <w:style w:type="paragraph" w:customStyle="1" w:styleId="E3FAF908143741159184538FEFBDDF44">
-    <w:name w:val="E3FAF908143741159184538FEFBDDF44"/>
-    <w:rsid w:val="002A4764"/>
+  <w:style w:type="paragraph" w:styleId="Header">
+    <w:name w:val="header"/>
+    <w:basedOn w:val="Normal"/>
+    <w:link w:val="HeaderChar"/>
+    <w:uiPriority w:val="99"/>
+    <w:unhideWhenUsed/>
+    <w:rsid w:val="00CF6839"/>
+    <w:pPr>
+      <w:tabs>
+        <w:tab w:val="center" w:pos="4680"/>
+        <w:tab w:val="right" w:pos="9360"/>
+      </w:tabs>
+      <w:spacing w:after="0" w:line="240" w:lineRule="auto"/>
+    </w:pPr>
+  </w:style>
+  <w:style w:type="character" w:customStyle="1" w:styleId="HeaderChar">
+    <w:name w:val="Header Char"/>
+    <w:basedOn w:val="DefaultParagraphFont"/>
+    <w:link w:val="Header"/>
+    <w:uiPriority w:val="99"/>
+    <w:rsid w:val="00CF6839"/>
+  </w:style>
+  <w:style w:type="paragraph" w:styleId="Footer">
+    <w:name w:val="footer"/>
+    <w:basedOn w:val="Normal"/>
+    <w:link w:val="FooterChar"/>
+    <w:uiPriority w:val="99"/>
+    <w:unhideWhenUsed/>
+    <w:rsid w:val="00CF6839"/>
+    <w:pPr>
+      <w:tabs>
+        <w:tab w:val="center" w:pos="4680"/>
+        <w:tab w:val="right" w:pos="9360"/>
+      </w:tabs>
+      <w:spacing w:after="0" w:line="240" w:lineRule="auto"/>
+    </w:pPr>
+  </w:style>
+  <w:style w:type="character" w:customStyle="1" w:styleId="FooterChar">
+    <w:name w:val="Footer Char"/>
+    <w:basedOn w:val="DefaultParagraphFont"/>
+    <w:link w:val="Footer"/>
+    <w:uiPriority w:val="99"/>
+    <w:rsid w:val="00CF6839"/>
+  </w:style>
+  <w:style w:type="paragraph" w:styleId="TOC2">
+    <w:name w:val="toc 2"/>
+    <w:basedOn w:val="Normal"/>
+    <w:next w:val="Normal"/>
+    <w:autoRedefine/>
+    <w:uiPriority w:val="39"/>
+    <w:unhideWhenUsed/>
+    <w:rsid w:val="00CF6839"/>
+    <w:pPr>
+      <w:spacing w:after="100" w:line="259" w:lineRule="auto"/>
+      <w:ind w:left="220"/>
+    </w:pPr>
+    <w:rPr>
+      <w:rFonts w:cs="Times New Roman"/>
+      <w:sz w:val="22"/>
+      <w:szCs w:val="22"/>
+      <w:lang w:eastAsia="en-US"/>
+    </w:rPr>
+  </w:style>
+  <w:style w:type="paragraph" w:styleId="TOC1">
+    <w:name w:val="toc 1"/>
+    <w:basedOn w:val="Normal"/>
+    <w:next w:val="Normal"/>
+    <w:autoRedefine/>
+    <w:uiPriority w:val="39"/>
+    <w:unhideWhenUsed/>
+    <w:rsid w:val="00CF6839"/>
+    <w:pPr>
+      <w:spacing w:after="100" w:line="259" w:lineRule="auto"/>
+    </w:pPr>
+    <w:rPr>
+      <w:rFonts w:cs="Times New Roman"/>
+      <w:sz w:val="22"/>
+      <w:szCs w:val="22"/>
+      <w:lang w:eastAsia="en-US"/>
+    </w:rPr>
+  </w:style>
+  <w:style w:type="paragraph" w:styleId="TOC3">
+    <w:name w:val="toc 3"/>
+    <w:basedOn w:val="Normal"/>
+    <w:next w:val="Normal"/>
+    <w:autoRedefine/>
+    <w:uiPriority w:val="39"/>
+    <w:unhideWhenUsed/>
+    <w:rsid w:val="00CF6839"/>
+    <w:pPr>
+      <w:spacing w:after="100" w:line="259" w:lineRule="auto"/>
+      <w:ind w:left="440"/>
+    </w:pPr>
+    <w:rPr>
+      <w:rFonts w:cs="Times New Roman"/>
+      <w:sz w:val="22"/>
+      <w:szCs w:val="22"/>
+      <w:lang w:eastAsia="en-US"/>
+    </w:rPr>
+  </w:style>
+  <w:style w:type="character" w:styleId="Hyperlink">
+    <w:name w:val="Hyperlink"/>
+    <w:basedOn w:val="DefaultParagraphFont"/>
+    <w:uiPriority w:val="99"/>
+    <w:unhideWhenUsed/>
+    <w:rsid w:val="00CF6839"/>
+    <w:rPr>
+      <w:color w:val="0070C0" w:themeColor="hyperlink"/>
+      <w:u w:val="single"/>
+    </w:rPr>
+  </w:style>
+  <w:style w:type="paragraph" w:styleId="BalloonText">
+    <w:name w:val="Balloon Text"/>
+    <w:basedOn w:val="Normal"/>
+    <w:link w:val="BalloonTextChar"/>
+    <w:uiPriority w:val="99"/>
+    <w:semiHidden/>
+    <w:unhideWhenUsed/>
+    <w:rsid w:val="00293AE1"/>
+    <w:pPr>
+      <w:spacing w:after="0" w:line="240" w:lineRule="auto"/>
+    </w:pPr>
+    <w:rPr>
+      <w:rFonts w:ascii="Lucida Grande" w:hAnsi="Lucida Grande" w:cs="Lucida Grande"/>
+      <w:sz w:val="18"/>
+      <w:szCs w:val="18"/>
+    </w:rPr>
+  </w:style>
+  <w:style w:type="character" w:customStyle="1" w:styleId="BalloonTextChar">
+    <w:name w:val="Balloon Text Char"/>
+    <w:basedOn w:val="DefaultParagraphFont"/>
+    <w:link w:val="BalloonText"/>
+    <w:uiPriority w:val="99"/>
+    <w:semiHidden/>
+    <w:rsid w:val="00293AE1"/>
+    <w:rPr>
+      <w:rFonts w:ascii="Lucida Grande" w:hAnsi="Lucida Grande" w:cs="Lucida Grande"/>
+      <w:sz w:val="18"/>
+      <w:szCs w:val="18"/>
+    </w:rPr>
   </w:style>
 </w:styles>
-</file>
-
-<file path=word/glossary/webSettings.xml><?xml version="1.0" encoding="utf-8"?>
-<w:webSettings xmlns:mc="http://schemas.openxmlformats.org/markup-compatibility/2006" xmlns:r="http://schemas.openxmlformats.org/officeDocument/2006/relationships" xmlns:w="http://schemas.openxmlformats.org/wordprocessingml/2006/main" xmlns:w14="http://schemas.microsoft.com/office/word/2010/wordml" xmlns:w15="http://schemas.microsoft.com/office/word/2012/wordml" mc:Ignorable="w14 w15">
-  <w:optimizeForBrowser/>
-  <w:allowPNG/>
-</w:webSettings>
 </file>
 
 <file path=word/theme/theme1.xml><?xml version="1.0" encoding="utf-8"?>
@@ -3754,7 +3994,7 @@
     </a:clrScheme>
     <a:fontScheme name="Office">
       <a:majorFont>
-        <a:latin typeface="Calibri Light" panose="020F0302020204030204"/>
+        <a:latin typeface="Calibri Light"/>
         <a:ea typeface=""/>
         <a:cs typeface=""/>
         <a:font script="Jpan" typeface="ＭＳ ゴシック"/>
@@ -3789,7 +4029,7 @@
         <a:font script="Geor" typeface="Sylfaen"/>
       </a:majorFont>
       <a:minorFont>
-        <a:latin typeface="Calibri" panose="020F0502020204030204"/>
+        <a:latin typeface="Calibri"/>
         <a:ea typeface=""/>
         <a:cs typeface=""/>
         <a:font script="Jpan" typeface="ＭＳ 明朝"/>
@@ -3966,22 +4206,13 @@
   <a:extraClrSchemeLst/>
   <a:extLst>
     <a:ext uri="{05A4C25C-085E-4340-85A3-A5531E510DB2}">
-      <thm15:themeFamily xmlns:thm15="http://schemas.microsoft.com/office/thememl/2012/main" name="Office Theme" id="{62F939B6-93AF-4DB8-9C6B-D6C7DFDC589F}" vid="{4A3C46E8-61CC-4603-A589-7422A47A8E4A}"/>
+      <thm15:themeFamily xmlns:thm15="http://schemas.microsoft.com/office/thememl/2012/main" xmlns="" name="Office Theme" id="{62F939B6-93AF-4DB8-9C6B-D6C7DFDC589F}" vid="{4A3C46E8-61CC-4603-A589-7422A47A8E4A}"/>
     </a:ext>
   </a:extLst>
 </a:theme>
 </file>
 
 <file path=customXml/item1.xml><?xml version="1.0" encoding="utf-8"?>
-<?mso-contentType ?>
-<FormTemplates xmlns="http://schemas.microsoft.com/sharepoint/v3/contenttype/forms">
-  <Display>DocumentLibraryForm</Display>
-  <Edit>AssetEditForm</Edit>
-  <New>DocumentLibraryForm</New>
-</FormTemplates>
-</file>
-
-<file path=customXml/item2.xml><?xml version="1.0" encoding="utf-8"?>
 <CoverPageProperties xmlns="http://schemas.microsoft.com/office/2006/coverPageProps">
   <PublishDate>2016-04-13T00:00:00</PublishDate>
   <Abstract/>
@@ -3992,11 +4223,28 @@
 </CoverPageProperties>
 </file>
 
+<file path=customXml/item2.xml><?xml version="1.0" encoding="utf-8"?>
+<?mso-contentType ?>
+<FormTemplates xmlns="http://schemas.microsoft.com/sharepoint/v3/contenttype/forms">
+  <Display>DocumentLibraryForm</Display>
+  <Edit>AssetEditForm</Edit>
+  <New>DocumentLibraryForm</New>
+</FormTemplates>
+</file>
+
 <file path=customXml/item3.xml><?xml version="1.0" encoding="utf-8"?>
 <b:Sources xmlns:b="http://schemas.openxmlformats.org/officeDocument/2006/bibliography" xmlns="http://schemas.openxmlformats.org/officeDocument/2006/bibliography" SelectedStyle="\MLASeventhEditionOfficeOnline.xsl" StyleName="MLA" Version="7"/>
 </file>
 
 <file path=customXml/itemProps1.xml><?xml version="1.0" encoding="utf-8"?>
+<ds:datastoreItem xmlns:ds="http://schemas.openxmlformats.org/officeDocument/2006/customXml" ds:itemID="{55AF091B-3C7A-41E3-B477-F2FDAA23CFDA}">
+  <ds:schemaRefs>
+    <ds:schemaRef ds:uri="http://schemas.microsoft.com/office/2006/coverPageProps"/>
+  </ds:schemaRefs>
+</ds:datastoreItem>
+</file>
+
+<file path=customXml/itemProps2.xml><?xml version="1.0" encoding="utf-8"?>
 <ds:datastoreItem xmlns:ds="http://schemas.openxmlformats.org/officeDocument/2006/customXml" ds:itemID="{499EA1EC-B023-4266-9865-E1EDA122A8C9}">
   <ds:schemaRefs>
     <ds:schemaRef ds:uri="http://schemas.microsoft.com/sharepoint/v3/contenttype/forms"/>
@@ -4004,16 +4252,8 @@
 </ds:datastoreItem>
 </file>
 
-<file path=customXml/itemProps2.xml><?xml version="1.0" encoding="utf-8"?>
-<ds:datastoreItem xmlns:ds="http://schemas.openxmlformats.org/officeDocument/2006/customXml" ds:itemID="{55AF091B-3C7A-41E3-B477-F2FDAA23CFDA}">
-  <ds:schemaRefs>
-    <ds:schemaRef ds:uri="http://schemas.microsoft.com/office/2006/coverPageProps"/>
-  </ds:schemaRefs>
-</ds:datastoreItem>
-</file>
-
 <file path=customXml/itemProps3.xml><?xml version="1.0" encoding="utf-8"?>
-<ds:datastoreItem xmlns:ds="http://schemas.openxmlformats.org/officeDocument/2006/customXml" ds:itemID="{24E54772-7554-49A7-80ED-13BA7481FB65}">
+<ds:datastoreItem xmlns:ds="http://schemas.openxmlformats.org/officeDocument/2006/customXml" ds:itemID="{EB3D24E7-448E-B849-8CA5-C5F119EFAD1B}">
   <ds:schemaRefs>
     <ds:schemaRef ds:uri="http://schemas.openxmlformats.org/officeDocument/2006/bibliography"/>
   </ds:schemaRefs>

</xml_diff>

<commit_message>
Set up font/size/spacing for body of paper
</commit_message>
<xml_diff>
--- a/TermPaperBoltonPruitt.docx
+++ b/TermPaperBoltonPruitt.docx
@@ -1400,6 +1400,8 @@
               <w:fldChar w:fldCharType="end"/>
             </w:r>
           </w:hyperlink>
+          <w:bookmarkStart w:id="0" w:name="_GoBack"/>
+          <w:bookmarkEnd w:id="0"/>
         </w:p>
         <w:p>
           <w:pPr>
@@ -1625,21 +1627,21 @@
       <w:pPr>
         <w:pStyle w:val="Heading1"/>
       </w:pPr>
-      <w:bookmarkStart w:id="0" w:name="_Toc448062314"/>
+      <w:bookmarkStart w:id="1" w:name="_Toc448062314"/>
       <w:r>
         <w:lastRenderedPageBreak/>
         <w:t>Abstract</w:t>
       </w:r>
-      <w:bookmarkEnd w:id="0"/>
+      <w:bookmarkEnd w:id="1"/>
     </w:p>
     <w:p>
       <w:pPr>
+        <w:spacing w:line="480" w:lineRule="auto"/>
         <w:rPr>
+          <w:rFonts w:ascii="Arial" w:hAnsi="Arial"/>
           <w:sz w:val="24"/>
         </w:rPr>
       </w:pPr>
-      <w:bookmarkStart w:id="1" w:name="_GoBack"/>
-      <w:bookmarkEnd w:id="1"/>
     </w:p>
     <w:p>
       <w:pPr>
@@ -1651,8 +1653,16 @@
       </w:r>
       <w:bookmarkEnd w:id="2"/>
     </w:p>
-    <w:p/>
-    <w:p/>
+    <w:p>
+      <w:pPr>
+        <w:spacing w:line="480" w:lineRule="auto"/>
+        <w:rPr>
+          <w:rFonts w:ascii="Arial" w:hAnsi="Arial"/>
+          <w:sz w:val="24"/>
+          <w:szCs w:val="24"/>
+        </w:rPr>
+      </w:pPr>
+    </w:p>
     <w:p>
       <w:pPr>
         <w:pStyle w:val="Heading1"/>
@@ -1663,8 +1673,16 @@
       </w:r>
       <w:bookmarkEnd w:id="3"/>
     </w:p>
-    <w:p/>
-    <w:p/>
+    <w:p>
+      <w:pPr>
+        <w:spacing w:line="480" w:lineRule="auto"/>
+        <w:rPr>
+          <w:rFonts w:ascii="Arial" w:hAnsi="Arial"/>
+          <w:sz w:val="24"/>
+          <w:szCs w:val="24"/>
+        </w:rPr>
+      </w:pPr>
+    </w:p>
     <w:p>
       <w:pPr>
         <w:pStyle w:val="Heading1"/>
@@ -1675,8 +1693,16 @@
       </w:r>
       <w:bookmarkEnd w:id="4"/>
     </w:p>
-    <w:p/>
-    <w:p/>
+    <w:p>
+      <w:pPr>
+        <w:spacing w:line="480" w:lineRule="auto"/>
+        <w:rPr>
+          <w:rFonts w:ascii="Arial" w:hAnsi="Arial"/>
+          <w:sz w:val="24"/>
+          <w:szCs w:val="24"/>
+        </w:rPr>
+      </w:pPr>
+    </w:p>
     <w:p>
       <w:pPr>
         <w:pStyle w:val="Heading1"/>
@@ -1687,8 +1713,16 @@
       </w:r>
       <w:bookmarkEnd w:id="5"/>
     </w:p>
-    <w:p/>
-    <w:p/>
+    <w:p>
+      <w:pPr>
+        <w:spacing w:line="480" w:lineRule="auto"/>
+        <w:rPr>
+          <w:rFonts w:ascii="Arial" w:hAnsi="Arial"/>
+          <w:sz w:val="24"/>
+          <w:szCs w:val="24"/>
+        </w:rPr>
+      </w:pPr>
+    </w:p>
     <w:p>
       <w:pPr>
         <w:pStyle w:val="Heading1"/>
@@ -1699,7 +1733,16 @@
       </w:r>
       <w:bookmarkEnd w:id="6"/>
     </w:p>
-    <w:p/>
+    <w:p>
+      <w:pPr>
+        <w:spacing w:line="480" w:lineRule="auto"/>
+        <w:rPr>
+          <w:rFonts w:ascii="Arial" w:hAnsi="Arial"/>
+          <w:sz w:val="24"/>
+          <w:szCs w:val="24"/>
+        </w:rPr>
+      </w:pPr>
+    </w:p>
     <w:p>
       <w:pPr>
         <w:pStyle w:val="Heading1"/>
@@ -4253,7 +4296,7 @@
 </file>
 
 <file path=customXml/itemProps3.xml><?xml version="1.0" encoding="utf-8"?>
-<ds:datastoreItem xmlns:ds="http://schemas.openxmlformats.org/officeDocument/2006/customXml" ds:itemID="{EB3D24E7-448E-B849-8CA5-C5F119EFAD1B}">
+<ds:datastoreItem xmlns:ds="http://schemas.openxmlformats.org/officeDocument/2006/customXml" ds:itemID="{B578F9E3-A0A2-0C47-A5A6-3F69DDA0D12B}">
   <ds:schemaRefs>
     <ds:schemaRef ds:uri="http://schemas.openxmlformats.org/officeDocument/2006/bibliography"/>
   </ds:schemaRefs>

</xml_diff>

<commit_message>
Add a new source and heading
</commit_message>
<xml_diff>
--- a/TermPaperBoltonPruitt.docx
+++ b/TermPaperBoltonPruitt.docx
@@ -956,6 +956,7 @@
               <w:noProof/>
               <w:sz w:val="24"/>
               <w:szCs w:val="24"/>
+              <w:lang w:eastAsia="ja-JP"/>
             </w:rPr>
           </w:pPr>
           <w:r>
@@ -979,79 +980,53 @@
             </w:rPr>
             <w:fldChar w:fldCharType="separate"/>
           </w:r>
-          <w:hyperlink w:anchor="_Toc448062314" w:history="1">
-            <w:r>
-              <w:rPr>
-                <w:rStyle w:val="Hyperlink"/>
-                <w:noProof/>
-                <w:sz w:val="24"/>
-                <w:szCs w:val="24"/>
-              </w:rPr>
-              <w:t>Abstract</w:t>
-            </w:r>
-            <w:r>
-              <w:rPr>
-                <w:noProof/>
-                <w:webHidden/>
-                <w:sz w:val="24"/>
-                <w:szCs w:val="24"/>
-              </w:rPr>
-              <w:tab/>
-            </w:r>
-            <w:r>
-              <w:rPr>
-                <w:noProof/>
-                <w:webHidden/>
-                <w:sz w:val="24"/>
-                <w:szCs w:val="24"/>
-              </w:rPr>
-              <w:fldChar w:fldCharType="begin"/>
-            </w:r>
-            <w:r>
-              <w:rPr>
-                <w:noProof/>
-                <w:webHidden/>
-                <w:sz w:val="24"/>
-                <w:szCs w:val="24"/>
-              </w:rPr>
-              <w:instrText xml:space="preserve"> PAGEREF _Toc448062314 \h </w:instrText>
-            </w:r>
-            <w:r>
-              <w:rPr>
-                <w:noProof/>
-                <w:webHidden/>
-                <w:sz w:val="24"/>
-                <w:szCs w:val="24"/>
-              </w:rPr>
-            </w:r>
-            <w:r>
-              <w:rPr>
-                <w:noProof/>
-                <w:webHidden/>
-                <w:sz w:val="24"/>
-                <w:szCs w:val="24"/>
-              </w:rPr>
-              <w:fldChar w:fldCharType="separate"/>
-            </w:r>
-            <w:r>
-              <w:rPr>
-                <w:noProof/>
-                <w:webHidden/>
-                <w:sz w:val="24"/>
-                <w:szCs w:val="24"/>
-              </w:rPr>
-              <w:t>2</w:t>
-            </w:r>
-            <w:r>
-              <w:rPr>
-                <w:noProof/>
-                <w:webHidden/>
-                <w:sz w:val="24"/>
-                <w:szCs w:val="24"/>
-              </w:rPr>
-              <w:fldChar w:fldCharType="end"/>
-            </w:r>
-          </w:hyperlink>
+          <w:r>
+            <w:rPr>
+              <w:noProof/>
+            </w:rPr>
+            <w:t>Abstract</w:t>
+          </w:r>
+          <w:r>
+            <w:rPr>
+              <w:noProof/>
+            </w:rPr>
+            <w:tab/>
+          </w:r>
+          <w:r>
+            <w:rPr>
+              <w:noProof/>
+            </w:rPr>
+            <w:fldChar w:fldCharType="begin"/>
+          </w:r>
+          <w:r>
+            <w:rPr>
+              <w:noProof/>
+            </w:rPr>
+            <w:instrText xml:space="preserve"> PAGEREF _Toc322121524 \h </w:instrText>
+          </w:r>
+          <w:r>
+            <w:rPr>
+              <w:noProof/>
+            </w:rPr>
+          </w:r>
+          <w:r>
+            <w:rPr>
+              <w:noProof/>
+            </w:rPr>
+            <w:fldChar w:fldCharType="separate"/>
+          </w:r>
+          <w:r>
+            <w:rPr>
+              <w:noProof/>
+            </w:rPr>
+            <w:t>2</w:t>
+          </w:r>
+          <w:r>
+            <w:rPr>
+              <w:noProof/>
+            </w:rPr>
+            <w:fldChar w:fldCharType="end"/>
+          </w:r>
         </w:p>
         <w:p>
           <w:pPr>
@@ -1064,81 +1039,120 @@
               <w:noProof/>
               <w:sz w:val="24"/>
               <w:szCs w:val="24"/>
+              <w:lang w:eastAsia="ja-JP"/>
             </w:rPr>
           </w:pPr>
-          <w:hyperlink w:anchor="_Toc448062315" w:history="1">
-            <w:r>
-              <w:rPr>
-                <w:rStyle w:val="Hyperlink"/>
-                <w:noProof/>
-                <w:sz w:val="24"/>
-                <w:szCs w:val="24"/>
-              </w:rPr>
-              <w:t>Introduction/Background</w:t>
-            </w:r>
-            <w:r>
-              <w:rPr>
-                <w:noProof/>
-                <w:webHidden/>
-                <w:sz w:val="24"/>
-                <w:szCs w:val="24"/>
-              </w:rPr>
-              <w:tab/>
-            </w:r>
-            <w:r>
-              <w:rPr>
-                <w:noProof/>
-                <w:webHidden/>
-                <w:sz w:val="24"/>
-                <w:szCs w:val="24"/>
-              </w:rPr>
-              <w:fldChar w:fldCharType="begin"/>
-            </w:r>
-            <w:r>
-              <w:rPr>
-                <w:noProof/>
-                <w:webHidden/>
-                <w:sz w:val="24"/>
-                <w:szCs w:val="24"/>
-              </w:rPr>
-              <w:instrText xml:space="preserve"> PAGEREF _Toc448062315 \h </w:instrText>
-            </w:r>
-            <w:r>
-              <w:rPr>
-                <w:noProof/>
-                <w:webHidden/>
-                <w:sz w:val="24"/>
-                <w:szCs w:val="24"/>
-              </w:rPr>
-            </w:r>
-            <w:r>
-              <w:rPr>
-                <w:noProof/>
-                <w:webHidden/>
-                <w:sz w:val="24"/>
-                <w:szCs w:val="24"/>
-              </w:rPr>
-              <w:fldChar w:fldCharType="separate"/>
-            </w:r>
-            <w:r>
-              <w:rPr>
-                <w:noProof/>
-                <w:webHidden/>
-                <w:sz w:val="24"/>
-                <w:szCs w:val="24"/>
-              </w:rPr>
-              <w:t>2</w:t>
-            </w:r>
-            <w:r>
-              <w:rPr>
-                <w:noProof/>
-                <w:webHidden/>
-                <w:sz w:val="24"/>
-                <w:szCs w:val="24"/>
-              </w:rPr>
-              <w:fldChar w:fldCharType="end"/>
-            </w:r>
-          </w:hyperlink>
+          <w:bookmarkStart w:id="0" w:name="_GoBack"/>
+          <w:r>
+            <w:rPr>
+              <w:noProof/>
+            </w:rPr>
+            <w:t>Introduction/Background</w:t>
+          </w:r>
+          <w:r>
+            <w:rPr>
+              <w:noProof/>
+            </w:rPr>
+            <w:tab/>
+          </w:r>
+          <w:r>
+            <w:rPr>
+              <w:noProof/>
+            </w:rPr>
+            <w:fldChar w:fldCharType="begin"/>
+          </w:r>
+          <w:r>
+            <w:rPr>
+              <w:noProof/>
+            </w:rPr>
+            <w:instrText xml:space="preserve"> PAGEREF _Toc322121525 \h </w:instrText>
+          </w:r>
+          <w:r>
+            <w:rPr>
+              <w:noProof/>
+            </w:rPr>
+          </w:r>
+          <w:r>
+            <w:rPr>
+              <w:noProof/>
+            </w:rPr>
+            <w:fldChar w:fldCharType="separate"/>
+          </w:r>
+          <w:r>
+            <w:rPr>
+              <w:noProof/>
+            </w:rPr>
+            <w:t>2</w:t>
+          </w:r>
+          <w:r>
+            <w:rPr>
+              <w:noProof/>
+            </w:rPr>
+            <w:fldChar w:fldCharType="end"/>
+          </w:r>
+        </w:p>
+        <w:bookmarkEnd w:id="0"/>
+        <w:p>
+          <w:pPr>
+            <w:pStyle w:val="TOC2"/>
+            <w:tabs>
+              <w:tab w:val="right" w:leader="dot" w:pos="9350"/>
+            </w:tabs>
+            <w:rPr>
+              <w:rFonts w:cstheme="minorBidi"/>
+              <w:noProof/>
+              <w:sz w:val="24"/>
+              <w:szCs w:val="24"/>
+              <w:lang w:eastAsia="ja-JP"/>
+            </w:rPr>
+          </w:pPr>
+          <w:r>
+            <w:rPr>
+              <w:noProof/>
+            </w:rPr>
+            <w:t>What Are Cyber Physical Systems?</w:t>
+          </w:r>
+          <w:r>
+            <w:rPr>
+              <w:noProof/>
+            </w:rPr>
+            <w:tab/>
+          </w:r>
+          <w:r>
+            <w:rPr>
+              <w:noProof/>
+            </w:rPr>
+            <w:fldChar w:fldCharType="begin"/>
+          </w:r>
+          <w:r>
+            <w:rPr>
+              <w:noProof/>
+            </w:rPr>
+            <w:instrText xml:space="preserve"> PAGEREF _Toc322121526 \h </w:instrText>
+          </w:r>
+          <w:r>
+            <w:rPr>
+              <w:noProof/>
+            </w:rPr>
+          </w:r>
+          <w:r>
+            <w:rPr>
+              <w:noProof/>
+            </w:rPr>
+            <w:fldChar w:fldCharType="separate"/>
+          </w:r>
+          <w:r>
+            <w:rPr>
+              <w:noProof/>
+            </w:rPr>
+            <w:t>2</w:t>
+          </w:r>
+          <w:r>
+            <w:rPr>
+              <w:noProof/>
+            </w:rPr>
+            <w:fldChar w:fldCharType="end"/>
+          </w:r>
         </w:p>
         <w:p>
           <w:pPr>
@@ -1151,81 +1165,56 @@
               <w:noProof/>
               <w:sz w:val="24"/>
               <w:szCs w:val="24"/>
+              <w:lang w:eastAsia="ja-JP"/>
             </w:rPr>
           </w:pPr>
-          <w:hyperlink w:anchor="_Toc448062316" w:history="1">
-            <w:r>
-              <w:rPr>
-                <w:rStyle w:val="Hyperlink"/>
-                <w:noProof/>
-                <w:sz w:val="24"/>
-                <w:szCs w:val="24"/>
-              </w:rPr>
-              <w:t>Purpose of Report</w:t>
-            </w:r>
-            <w:r>
-              <w:rPr>
-                <w:noProof/>
-                <w:webHidden/>
-                <w:sz w:val="24"/>
-                <w:szCs w:val="24"/>
-              </w:rPr>
-              <w:tab/>
-            </w:r>
-            <w:r>
-              <w:rPr>
-                <w:noProof/>
-                <w:webHidden/>
-                <w:sz w:val="24"/>
-                <w:szCs w:val="24"/>
-              </w:rPr>
-              <w:fldChar w:fldCharType="begin"/>
-            </w:r>
-            <w:r>
-              <w:rPr>
-                <w:noProof/>
-                <w:webHidden/>
-                <w:sz w:val="24"/>
-                <w:szCs w:val="24"/>
-              </w:rPr>
-              <w:instrText xml:space="preserve"> PAGEREF _Toc448062316 \h </w:instrText>
-            </w:r>
-            <w:r>
-              <w:rPr>
-                <w:noProof/>
-                <w:webHidden/>
-                <w:sz w:val="24"/>
-                <w:szCs w:val="24"/>
-              </w:rPr>
-            </w:r>
-            <w:r>
-              <w:rPr>
-                <w:noProof/>
-                <w:webHidden/>
-                <w:sz w:val="24"/>
-                <w:szCs w:val="24"/>
-              </w:rPr>
-              <w:fldChar w:fldCharType="separate"/>
-            </w:r>
-            <w:r>
-              <w:rPr>
-                <w:noProof/>
-                <w:webHidden/>
-                <w:sz w:val="24"/>
-                <w:szCs w:val="24"/>
-              </w:rPr>
-              <w:t>2</w:t>
-            </w:r>
-            <w:r>
-              <w:rPr>
-                <w:noProof/>
-                <w:webHidden/>
-                <w:sz w:val="24"/>
-                <w:szCs w:val="24"/>
-              </w:rPr>
-              <w:fldChar w:fldCharType="end"/>
-            </w:r>
-          </w:hyperlink>
+          <w:r>
+            <w:rPr>
+              <w:noProof/>
+            </w:rPr>
+            <w:t>Purpose of Report</w:t>
+          </w:r>
+          <w:r>
+            <w:rPr>
+              <w:noProof/>
+            </w:rPr>
+            <w:tab/>
+          </w:r>
+          <w:r>
+            <w:rPr>
+              <w:noProof/>
+            </w:rPr>
+            <w:fldChar w:fldCharType="begin"/>
+          </w:r>
+          <w:r>
+            <w:rPr>
+              <w:noProof/>
+            </w:rPr>
+            <w:instrText xml:space="preserve"> PAGEREF _Toc322121527 \h </w:instrText>
+          </w:r>
+          <w:r>
+            <w:rPr>
+              <w:noProof/>
+            </w:rPr>
+          </w:r>
+          <w:r>
+            <w:rPr>
+              <w:noProof/>
+            </w:rPr>
+            <w:fldChar w:fldCharType="separate"/>
+          </w:r>
+          <w:r>
+            <w:rPr>
+              <w:noProof/>
+            </w:rPr>
+            <w:t>2</w:t>
+          </w:r>
+          <w:r>
+            <w:rPr>
+              <w:noProof/>
+            </w:rPr>
+            <w:fldChar w:fldCharType="end"/>
+          </w:r>
         </w:p>
         <w:p>
           <w:pPr>
@@ -1238,81 +1227,56 @@
               <w:noProof/>
               <w:sz w:val="24"/>
               <w:szCs w:val="24"/>
+              <w:lang w:eastAsia="ja-JP"/>
             </w:rPr>
           </w:pPr>
-          <w:hyperlink w:anchor="_Toc448062317" w:history="1">
-            <w:r>
-              <w:rPr>
-                <w:rStyle w:val="Hyperlink"/>
-                <w:noProof/>
-                <w:sz w:val="24"/>
-                <w:szCs w:val="24"/>
-              </w:rPr>
-              <w:t>Scope</w:t>
-            </w:r>
-            <w:r>
-              <w:rPr>
-                <w:noProof/>
-                <w:webHidden/>
-                <w:sz w:val="24"/>
-                <w:szCs w:val="24"/>
-              </w:rPr>
-              <w:tab/>
-            </w:r>
-            <w:r>
-              <w:rPr>
-                <w:noProof/>
-                <w:webHidden/>
-                <w:sz w:val="24"/>
-                <w:szCs w:val="24"/>
-              </w:rPr>
-              <w:fldChar w:fldCharType="begin"/>
-            </w:r>
-            <w:r>
-              <w:rPr>
-                <w:noProof/>
-                <w:webHidden/>
-                <w:sz w:val="24"/>
-                <w:szCs w:val="24"/>
-              </w:rPr>
-              <w:instrText xml:space="preserve"> PAGEREF _Toc448062317 \h </w:instrText>
-            </w:r>
-            <w:r>
-              <w:rPr>
-                <w:noProof/>
-                <w:webHidden/>
-                <w:sz w:val="24"/>
-                <w:szCs w:val="24"/>
-              </w:rPr>
-            </w:r>
-            <w:r>
-              <w:rPr>
-                <w:noProof/>
-                <w:webHidden/>
-                <w:sz w:val="24"/>
-                <w:szCs w:val="24"/>
-              </w:rPr>
-              <w:fldChar w:fldCharType="separate"/>
-            </w:r>
-            <w:r>
-              <w:rPr>
-                <w:noProof/>
-                <w:webHidden/>
-                <w:sz w:val="24"/>
-                <w:szCs w:val="24"/>
-              </w:rPr>
-              <w:t>2</w:t>
-            </w:r>
-            <w:r>
-              <w:rPr>
-                <w:noProof/>
-                <w:webHidden/>
-                <w:sz w:val="24"/>
-                <w:szCs w:val="24"/>
-              </w:rPr>
-              <w:fldChar w:fldCharType="end"/>
-            </w:r>
-          </w:hyperlink>
+          <w:r>
+            <w:rPr>
+              <w:noProof/>
+            </w:rPr>
+            <w:t>Scope</w:t>
+          </w:r>
+          <w:r>
+            <w:rPr>
+              <w:noProof/>
+            </w:rPr>
+            <w:tab/>
+          </w:r>
+          <w:r>
+            <w:rPr>
+              <w:noProof/>
+            </w:rPr>
+            <w:fldChar w:fldCharType="begin"/>
+          </w:r>
+          <w:r>
+            <w:rPr>
+              <w:noProof/>
+            </w:rPr>
+            <w:instrText xml:space="preserve"> PAGEREF _Toc322121528 \h </w:instrText>
+          </w:r>
+          <w:r>
+            <w:rPr>
+              <w:noProof/>
+            </w:rPr>
+          </w:r>
+          <w:r>
+            <w:rPr>
+              <w:noProof/>
+            </w:rPr>
+            <w:fldChar w:fldCharType="separate"/>
+          </w:r>
+          <w:r>
+            <w:rPr>
+              <w:noProof/>
+            </w:rPr>
+            <w:t>2</w:t>
+          </w:r>
+          <w:r>
+            <w:rPr>
+              <w:noProof/>
+            </w:rPr>
+            <w:fldChar w:fldCharType="end"/>
+          </w:r>
         </w:p>
         <w:p>
           <w:pPr>
@@ -1325,83 +1289,56 @@
               <w:noProof/>
               <w:sz w:val="24"/>
               <w:szCs w:val="24"/>
+              <w:lang w:eastAsia="ja-JP"/>
             </w:rPr>
           </w:pPr>
-          <w:hyperlink w:anchor="_Toc448062318" w:history="1">
-            <w:r>
-              <w:rPr>
-                <w:rStyle w:val="Hyperlink"/>
-                <w:noProof/>
-                <w:sz w:val="24"/>
-                <w:szCs w:val="24"/>
-              </w:rPr>
-              <w:t>General Discussions</w:t>
-            </w:r>
-            <w:r>
-              <w:rPr>
-                <w:noProof/>
-                <w:webHidden/>
-                <w:sz w:val="24"/>
-                <w:szCs w:val="24"/>
-              </w:rPr>
-              <w:tab/>
-            </w:r>
-            <w:r>
-              <w:rPr>
-                <w:noProof/>
-                <w:webHidden/>
-                <w:sz w:val="24"/>
-                <w:szCs w:val="24"/>
-              </w:rPr>
-              <w:fldChar w:fldCharType="begin"/>
-            </w:r>
-            <w:r>
-              <w:rPr>
-                <w:noProof/>
-                <w:webHidden/>
-                <w:sz w:val="24"/>
-                <w:szCs w:val="24"/>
-              </w:rPr>
-              <w:instrText xml:space="preserve"> PAGEREF _Toc448062318 \h </w:instrText>
-            </w:r>
-            <w:r>
-              <w:rPr>
-                <w:noProof/>
-                <w:webHidden/>
-                <w:sz w:val="24"/>
-                <w:szCs w:val="24"/>
-              </w:rPr>
-            </w:r>
-            <w:r>
-              <w:rPr>
-                <w:noProof/>
-                <w:webHidden/>
-                <w:sz w:val="24"/>
-                <w:szCs w:val="24"/>
-              </w:rPr>
-              <w:fldChar w:fldCharType="separate"/>
-            </w:r>
-            <w:r>
-              <w:rPr>
-                <w:noProof/>
-                <w:webHidden/>
-                <w:sz w:val="24"/>
-                <w:szCs w:val="24"/>
-              </w:rPr>
-              <w:t>2</w:t>
-            </w:r>
-            <w:r>
-              <w:rPr>
-                <w:noProof/>
-                <w:webHidden/>
-                <w:sz w:val="24"/>
-                <w:szCs w:val="24"/>
-              </w:rPr>
-              <w:fldChar w:fldCharType="end"/>
-            </w:r>
-          </w:hyperlink>
-          <w:bookmarkStart w:id="0" w:name="_GoBack"/>
-          <w:bookmarkEnd w:id="0"/>
+          <w:r>
+            <w:rPr>
+              <w:noProof/>
+            </w:rPr>
+            <w:t>General Discussions</w:t>
+          </w:r>
+          <w:r>
+            <w:rPr>
+              <w:noProof/>
+            </w:rPr>
+            <w:tab/>
+          </w:r>
+          <w:r>
+            <w:rPr>
+              <w:noProof/>
+            </w:rPr>
+            <w:fldChar w:fldCharType="begin"/>
+          </w:r>
+          <w:r>
+            <w:rPr>
+              <w:noProof/>
+            </w:rPr>
+            <w:instrText xml:space="preserve"> PAGEREF _Toc322121529 \h </w:instrText>
+          </w:r>
+          <w:r>
+            <w:rPr>
+              <w:noProof/>
+            </w:rPr>
+          </w:r>
+          <w:r>
+            <w:rPr>
+              <w:noProof/>
+            </w:rPr>
+            <w:fldChar w:fldCharType="separate"/>
+          </w:r>
+          <w:r>
+            <w:rPr>
+              <w:noProof/>
+            </w:rPr>
+            <w:t>2</w:t>
+          </w:r>
+          <w:r>
+            <w:rPr>
+              <w:noProof/>
+            </w:rPr>
+            <w:fldChar w:fldCharType="end"/>
+          </w:r>
         </w:p>
         <w:p>
           <w:pPr>
@@ -1414,81 +1351,56 @@
               <w:noProof/>
               <w:sz w:val="24"/>
               <w:szCs w:val="24"/>
+              <w:lang w:eastAsia="ja-JP"/>
             </w:rPr>
           </w:pPr>
-          <w:hyperlink w:anchor="_Toc448062319" w:history="1">
-            <w:r>
-              <w:rPr>
-                <w:rStyle w:val="Hyperlink"/>
-                <w:noProof/>
-                <w:sz w:val="24"/>
-                <w:szCs w:val="24"/>
-              </w:rPr>
-              <w:t>Conclusion</w:t>
-            </w:r>
-            <w:r>
-              <w:rPr>
-                <w:noProof/>
-                <w:webHidden/>
-                <w:sz w:val="24"/>
-                <w:szCs w:val="24"/>
-              </w:rPr>
-              <w:tab/>
-            </w:r>
-            <w:r>
-              <w:rPr>
-                <w:noProof/>
-                <w:webHidden/>
-                <w:sz w:val="24"/>
-                <w:szCs w:val="24"/>
-              </w:rPr>
-              <w:fldChar w:fldCharType="begin"/>
-            </w:r>
-            <w:r>
-              <w:rPr>
-                <w:noProof/>
-                <w:webHidden/>
-                <w:sz w:val="24"/>
-                <w:szCs w:val="24"/>
-              </w:rPr>
-              <w:instrText xml:space="preserve"> PAGEREF _Toc448062319 \h </w:instrText>
-            </w:r>
-            <w:r>
-              <w:rPr>
-                <w:noProof/>
-                <w:webHidden/>
-                <w:sz w:val="24"/>
-                <w:szCs w:val="24"/>
-              </w:rPr>
-            </w:r>
-            <w:r>
-              <w:rPr>
-                <w:noProof/>
-                <w:webHidden/>
-                <w:sz w:val="24"/>
-                <w:szCs w:val="24"/>
-              </w:rPr>
-              <w:fldChar w:fldCharType="separate"/>
-            </w:r>
-            <w:r>
-              <w:rPr>
-                <w:noProof/>
-                <w:webHidden/>
-                <w:sz w:val="24"/>
-                <w:szCs w:val="24"/>
-              </w:rPr>
-              <w:t>2</w:t>
-            </w:r>
-            <w:r>
-              <w:rPr>
-                <w:noProof/>
-                <w:webHidden/>
-                <w:sz w:val="24"/>
-                <w:szCs w:val="24"/>
-              </w:rPr>
-              <w:fldChar w:fldCharType="end"/>
-            </w:r>
-          </w:hyperlink>
+          <w:r>
+            <w:rPr>
+              <w:noProof/>
+            </w:rPr>
+            <w:t>Conclusion</w:t>
+          </w:r>
+          <w:r>
+            <w:rPr>
+              <w:noProof/>
+            </w:rPr>
+            <w:tab/>
+          </w:r>
+          <w:r>
+            <w:rPr>
+              <w:noProof/>
+            </w:rPr>
+            <w:fldChar w:fldCharType="begin"/>
+          </w:r>
+          <w:r>
+            <w:rPr>
+              <w:noProof/>
+            </w:rPr>
+            <w:instrText xml:space="preserve"> PAGEREF _Toc322121530 \h </w:instrText>
+          </w:r>
+          <w:r>
+            <w:rPr>
+              <w:noProof/>
+            </w:rPr>
+          </w:r>
+          <w:r>
+            <w:rPr>
+              <w:noProof/>
+            </w:rPr>
+            <w:fldChar w:fldCharType="separate"/>
+          </w:r>
+          <w:r>
+            <w:rPr>
+              <w:noProof/>
+            </w:rPr>
+            <w:t>2</w:t>
+          </w:r>
+          <w:r>
+            <w:rPr>
+              <w:noProof/>
+            </w:rPr>
+            <w:fldChar w:fldCharType="end"/>
+          </w:r>
         </w:p>
         <w:p>
           <w:pPr>
@@ -1501,81 +1413,56 @@
               <w:noProof/>
               <w:sz w:val="24"/>
               <w:szCs w:val="24"/>
+              <w:lang w:eastAsia="ja-JP"/>
             </w:rPr>
           </w:pPr>
-          <w:hyperlink w:anchor="_Toc448062320" w:history="1">
-            <w:r>
-              <w:rPr>
-                <w:rStyle w:val="Hyperlink"/>
-                <w:noProof/>
-                <w:sz w:val="24"/>
-                <w:szCs w:val="24"/>
-              </w:rPr>
-              <w:t>References</w:t>
-            </w:r>
-            <w:r>
-              <w:rPr>
-                <w:noProof/>
-                <w:webHidden/>
-                <w:sz w:val="24"/>
-                <w:szCs w:val="24"/>
-              </w:rPr>
-              <w:tab/>
-            </w:r>
-            <w:r>
-              <w:rPr>
-                <w:noProof/>
-                <w:webHidden/>
-                <w:sz w:val="24"/>
-                <w:szCs w:val="24"/>
-              </w:rPr>
-              <w:fldChar w:fldCharType="begin"/>
-            </w:r>
-            <w:r>
-              <w:rPr>
-                <w:noProof/>
-                <w:webHidden/>
-                <w:sz w:val="24"/>
-                <w:szCs w:val="24"/>
-              </w:rPr>
-              <w:instrText xml:space="preserve"> PAGEREF _Toc448062320 \h </w:instrText>
-            </w:r>
-            <w:r>
-              <w:rPr>
-                <w:noProof/>
-                <w:webHidden/>
-                <w:sz w:val="24"/>
-                <w:szCs w:val="24"/>
-              </w:rPr>
-            </w:r>
-            <w:r>
-              <w:rPr>
-                <w:noProof/>
-                <w:webHidden/>
-                <w:sz w:val="24"/>
-                <w:szCs w:val="24"/>
-              </w:rPr>
-              <w:fldChar w:fldCharType="separate"/>
-            </w:r>
-            <w:r>
-              <w:rPr>
-                <w:noProof/>
-                <w:webHidden/>
-                <w:sz w:val="24"/>
-                <w:szCs w:val="24"/>
-              </w:rPr>
-              <w:t>2</w:t>
-            </w:r>
-            <w:r>
-              <w:rPr>
-                <w:noProof/>
-                <w:webHidden/>
-                <w:sz w:val="24"/>
-                <w:szCs w:val="24"/>
-              </w:rPr>
-              <w:fldChar w:fldCharType="end"/>
-            </w:r>
-          </w:hyperlink>
+          <w:r>
+            <w:rPr>
+              <w:noProof/>
+            </w:rPr>
+            <w:t>References</w:t>
+          </w:r>
+          <w:r>
+            <w:rPr>
+              <w:noProof/>
+            </w:rPr>
+            <w:tab/>
+          </w:r>
+          <w:r>
+            <w:rPr>
+              <w:noProof/>
+            </w:rPr>
+            <w:fldChar w:fldCharType="begin"/>
+          </w:r>
+          <w:r>
+            <w:rPr>
+              <w:noProof/>
+            </w:rPr>
+            <w:instrText xml:space="preserve"> PAGEREF _Toc322121531 \h </w:instrText>
+          </w:r>
+          <w:r>
+            <w:rPr>
+              <w:noProof/>
+            </w:rPr>
+          </w:r>
+          <w:r>
+            <w:rPr>
+              <w:noProof/>
+            </w:rPr>
+            <w:fldChar w:fldCharType="separate"/>
+          </w:r>
+          <w:r>
+            <w:rPr>
+              <w:noProof/>
+            </w:rPr>
+            <w:t>2</w:t>
+          </w:r>
+          <w:r>
+            <w:rPr>
+              <w:noProof/>
+            </w:rPr>
+            <w:fldChar w:fldCharType="end"/>
+          </w:r>
         </w:p>
         <w:p>
           <w:pPr>
@@ -1627,7 +1514,7 @@
       <w:pPr>
         <w:pStyle w:val="Heading1"/>
       </w:pPr>
-      <w:bookmarkStart w:id="1" w:name="_Toc448062314"/>
+      <w:bookmarkStart w:id="1" w:name="_Toc322121524"/>
       <w:r>
         <w:lastRenderedPageBreak/>
         <w:t>Abstract</w:t>
@@ -1647,7 +1534,7 @@
       <w:pPr>
         <w:pStyle w:val="Heading1"/>
       </w:pPr>
-      <w:bookmarkStart w:id="2" w:name="_Toc448062315"/>
+      <w:bookmarkStart w:id="2" w:name="_Toc322121525"/>
       <w:r>
         <w:t>Introduction/Background</w:t>
       </w:r>
@@ -1665,19 +1552,18 @@
     </w:p>
     <w:p>
       <w:pPr>
-        <w:pStyle w:val="Heading1"/>
+        <w:pStyle w:val="Heading2"/>
       </w:pPr>
-      <w:bookmarkStart w:id="3" w:name="_Toc448062316"/>
+      <w:bookmarkStart w:id="3" w:name="_Toc322121526"/>
       <w:r>
-        <w:t>Purpose of Report</w:t>
+        <w:t>What Are Cyber Physical Systems?</w:t>
       </w:r>
       <w:bookmarkEnd w:id="3"/>
     </w:p>
     <w:p>
       <w:pPr>
-        <w:spacing w:line="480" w:lineRule="auto"/>
         <w:rPr>
-          <w:rFonts w:ascii="Arial" w:hAnsi="Arial"/>
+          <w:rFonts w:ascii="Arial" w:hAnsi="Arial" w:cs="Arial"/>
           <w:sz w:val="24"/>
           <w:szCs w:val="24"/>
         </w:rPr>
@@ -1685,11 +1571,83 @@
     </w:p>
     <w:p>
       <w:pPr>
+        <w:spacing w:line="480" w:lineRule="auto"/>
+        <w:rPr>
+          <w:rFonts w:ascii="Arial" w:hAnsi="Arial" w:cs="Arial"/>
+          <w:sz w:val="24"/>
+          <w:szCs w:val="24"/>
+        </w:rPr>
+      </w:pPr>
+      <w:r>
+        <w:rPr>
+          <w:rFonts w:ascii="Arial" w:hAnsi="Arial" w:cs="Arial"/>
+          <w:sz w:val="24"/>
+          <w:szCs w:val="24"/>
+        </w:rPr>
+        <w:tab/>
+      </w:r>
+      <w:sdt>
+        <w:sdtPr>
+          <w:rPr>
+            <w:rFonts w:ascii="Arial" w:hAnsi="Arial" w:cs="Arial"/>
+            <w:sz w:val="24"/>
+            <w:szCs w:val="24"/>
+          </w:rPr>
+          <w:id w:val="111789717"/>
+          <w:citation/>
+        </w:sdtPr>
+        <w:sdtContent>
+          <w:r>
+            <w:rPr>
+              <w:rFonts w:ascii="Arial" w:hAnsi="Arial" w:cs="Arial"/>
+              <w:sz w:val="24"/>
+              <w:szCs w:val="24"/>
+            </w:rPr>
+            <w:fldChar w:fldCharType="begin"/>
+          </w:r>
+          <w:r>
+            <w:rPr>
+              <w:rFonts w:ascii="Arial" w:hAnsi="Arial" w:cs="Arial"/>
+              <w:sz w:val="24"/>
+              <w:szCs w:val="24"/>
+            </w:rPr>
+            <w:instrText xml:space="preserve"> CITATION Cyb12 \l 1033 </w:instrText>
+          </w:r>
+          <w:r>
+            <w:rPr>
+              <w:rFonts w:ascii="Arial" w:hAnsi="Arial" w:cs="Arial"/>
+              <w:sz w:val="24"/>
+              <w:szCs w:val="24"/>
+            </w:rPr>
+            <w:fldChar w:fldCharType="separate"/>
+          </w:r>
+          <w:r>
+            <w:rPr>
+              <w:rFonts w:ascii="Arial" w:hAnsi="Arial" w:cs="Arial"/>
+              <w:noProof/>
+              <w:sz w:val="24"/>
+              <w:szCs w:val="24"/>
+            </w:rPr>
+            <w:t>(Cyber Physical Systems)</w:t>
+          </w:r>
+          <w:r>
+            <w:rPr>
+              <w:rFonts w:ascii="Arial" w:hAnsi="Arial" w:cs="Arial"/>
+              <w:sz w:val="24"/>
+              <w:szCs w:val="24"/>
+            </w:rPr>
+            <w:fldChar w:fldCharType="end"/>
+          </w:r>
+        </w:sdtContent>
+      </w:sdt>
+    </w:p>
+    <w:p>
+      <w:pPr>
         <w:pStyle w:val="Heading1"/>
       </w:pPr>
-      <w:bookmarkStart w:id="4" w:name="_Toc448062317"/>
+      <w:bookmarkStart w:id="4" w:name="_Toc322121527"/>
       <w:r>
-        <w:t>Scope</w:t>
+        <w:t>Purpose of Report</w:t>
       </w:r>
       <w:bookmarkEnd w:id="4"/>
     </w:p>
@@ -1707,9 +1665,9 @@
       <w:pPr>
         <w:pStyle w:val="Heading1"/>
       </w:pPr>
-      <w:bookmarkStart w:id="5" w:name="_Toc448062318"/>
+      <w:bookmarkStart w:id="5" w:name="_Toc322121528"/>
       <w:r>
-        <w:t>General Discussions</w:t>
+        <w:t>Scope</w:t>
       </w:r>
       <w:bookmarkEnd w:id="5"/>
     </w:p>
@@ -1727,9 +1685,9 @@
       <w:pPr>
         <w:pStyle w:val="Heading1"/>
       </w:pPr>
-      <w:bookmarkStart w:id="6" w:name="_Toc448062319"/>
+      <w:bookmarkStart w:id="6" w:name="_Toc322121529"/>
       <w:r>
-        <w:t>Conclusion</w:t>
+        <w:t>General Discussions</w:t>
       </w:r>
       <w:bookmarkEnd w:id="6"/>
     </w:p>
@@ -1747,11 +1705,31 @@
       <w:pPr>
         <w:pStyle w:val="Heading1"/>
       </w:pPr>
-      <w:bookmarkStart w:id="7" w:name="_Toc448062320"/>
+      <w:bookmarkStart w:id="7" w:name="_Toc322121530"/>
+      <w:r>
+        <w:t>Conclusion</w:t>
+      </w:r>
+      <w:bookmarkEnd w:id="7"/>
+    </w:p>
+    <w:p>
+      <w:pPr>
+        <w:spacing w:line="480" w:lineRule="auto"/>
+        <w:rPr>
+          <w:rFonts w:ascii="Arial" w:hAnsi="Arial"/>
+          <w:sz w:val="24"/>
+          <w:szCs w:val="24"/>
+        </w:rPr>
+      </w:pPr>
+    </w:p>
+    <w:p>
+      <w:pPr>
+        <w:pStyle w:val="Heading1"/>
+      </w:pPr>
+      <w:bookmarkStart w:id="8" w:name="_Toc322121531"/>
       <w:r>
         <w:t>References</w:t>
       </w:r>
-      <w:bookmarkEnd w:id="7"/>
+      <w:bookmarkEnd w:id="8"/>
     </w:p>
     <w:sectPr>
       <w:headerReference w:type="default" r:id="rId11"/>
@@ -4249,7 +4227,7 @@
   <a:extraClrSchemeLst/>
   <a:extLst>
     <a:ext uri="{05A4C25C-085E-4340-85A3-A5531E510DB2}">
-      <thm15:themeFamily xmlns:thm15="http://schemas.microsoft.com/office/thememl/2012/main" xmlns="" name="Office Theme" id="{62F939B6-93AF-4DB8-9C6B-D6C7DFDC589F}" vid="{4A3C46E8-61CC-4603-A589-7422A47A8E4A}"/>
+      <thm15:themeFamily xmlns="" xmlns:thm15="http://schemas.microsoft.com/office/thememl/2012/main" name="Office Theme" id="{62F939B6-93AF-4DB8-9C6B-D6C7DFDC589F}" vid="{4A3C46E8-61CC-4603-A589-7422A47A8E4A}"/>
     </a:ext>
   </a:extLst>
 </a:theme>
@@ -4276,7 +4254,20 @@
 </file>
 
 <file path=customXml/item3.xml><?xml version="1.0" encoding="utf-8"?>
-<b:Sources xmlns:b="http://schemas.openxmlformats.org/officeDocument/2006/bibliography" xmlns="http://schemas.openxmlformats.org/officeDocument/2006/bibliography" SelectedStyle="\MLASeventhEditionOfficeOnline.xsl" StyleName="MLA" Version="7"/>
+<b:Sources xmlns:b="http://schemas.openxmlformats.org/officeDocument/2006/bibliography" xmlns="http://schemas.openxmlformats.org/officeDocument/2006/bibliography" SelectedStyle="/MLA.XSL" StyleName="MLA" Version="7">
+  <b:Source>
+    <b:Tag>Cyb12</b:Tag>
+    <b:SourceType>InternetSite</b:SourceType>
+    <b:Guid>{5E4B1930-A719-2248-B31F-D716E7DD580F}</b:Guid>
+    <b:Title>Cyber Physical Systems</b:Title>
+    <b:URL>http://cyberphysicalsystems.org</b:URL>
+    <b:Year>2012</b:Year>
+    <b:YearAccessed>2016</b:YearAccessed>
+    <b:MonthAccessed>4</b:MonthAccessed>
+    <b:DayAccessed>12</b:DayAccessed>
+    <b:RefOrder>1</b:RefOrder>
+  </b:Source>
+</b:Sources>
 </file>
 
 <file path=customXml/itemProps1.xml><?xml version="1.0" encoding="utf-8"?>
@@ -4296,7 +4287,7 @@
 </file>
 
 <file path=customXml/itemProps3.xml><?xml version="1.0" encoding="utf-8"?>
-<ds:datastoreItem xmlns:ds="http://schemas.openxmlformats.org/officeDocument/2006/customXml" ds:itemID="{B578F9E3-A0A2-0C47-A5A6-3F69DDA0D12B}">
+<ds:datastoreItem xmlns:ds="http://schemas.openxmlformats.org/officeDocument/2006/customXml" ds:itemID="{7D1ACFC9-900C-7946-A57B-4787B82B4567}">
   <ds:schemaRefs>
     <ds:schemaRef ds:uri="http://schemas.openxmlformats.org/officeDocument/2006/bibliography"/>
   </ds:schemaRefs>

</xml_diff>

<commit_message>
Added pictures and references
</commit_message>
<xml_diff>
--- a/TermPaperBoltonPruitt.docx
+++ b/TermPaperBoltonPruitt.docx
@@ -98,7 +98,6 @@
                                     <w:dataBinding w:prefixMappings="xmlns:ns0='http://purl.org/dc/elements/1.1/' xmlns:ns1='http://schemas.openxmlformats.org/package/2006/metadata/core-properties' " w:xpath="/ns1:coreProperties[1]/ns0:title[1]" w:storeItemID="{6C3C8BC8-F283-45AE-878A-BAB7291924A1}"/>
                                     <w:text w:multiLine="1"/>
                                   </w:sdtPr>
-                                  <w:sdtEndPr/>
                                   <w:sdtContent>
                                     <w:r>
                                       <w:rPr>
@@ -351,7 +350,6 @@
                                     <w:calendar w:val="gregorian"/>
                                   </w:date>
                                 </w:sdtPr>
-                                <w:sdtEndPr/>
                                 <w:sdtContent>
                                   <w:p>
                                     <w:pPr>
@@ -539,7 +537,6 @@
                                   <w:dataBinding w:prefixMappings="xmlns:ns0='http://purl.org/dc/elements/1.1/' xmlns:ns1='http://schemas.openxmlformats.org/package/2006/metadata/core-properties' " w:xpath="/ns1:coreProperties[1]/ns0:creator[1]" w:storeItemID="{6C3C8BC8-F283-45AE-878A-BAB7291924A1}"/>
                                   <w:text/>
                                 </w:sdtPr>
-                                <w:sdtEndPr/>
                                 <w:sdtContent>
                                   <w:p>
                                     <w:pPr>
@@ -589,7 +586,6 @@
                                     <w:dataBinding w:prefixMappings="xmlns:ns0='http://schemas.openxmlformats.org/officeDocument/2006/extended-properties' " w:xpath="/ns0:Properties[1]/ns0:Company[1]" w:storeItemID="{6668398D-A668-4E3E-A5EB-62B293D839F1}"/>
                                     <w:text/>
                                   </w:sdtPr>
-                                  <w:sdtEndPr/>
                                   <w:sdtContent>
                                     <w:r>
                                       <w:rPr>
@@ -1042,7 +1038,6 @@
               <w:lang w:eastAsia="ja-JP"/>
             </w:rPr>
           </w:pPr>
-          <w:bookmarkStart w:id="0" w:name="_GoBack"/>
           <w:r>
             <w:rPr>
               <w:noProof/>
@@ -1091,7 +1086,6 @@
             <w:fldChar w:fldCharType="end"/>
           </w:r>
         </w:p>
-        <w:bookmarkEnd w:id="0"/>
         <w:p>
           <w:pPr>
             <w:pStyle w:val="TOC2"/>
@@ -1514,12 +1508,12 @@
       <w:pPr>
         <w:pStyle w:val="Heading1"/>
       </w:pPr>
-      <w:bookmarkStart w:id="1" w:name="_Toc322121524"/>
+      <w:bookmarkStart w:id="0" w:name="_Toc322121524"/>
       <w:r>
         <w:lastRenderedPageBreak/>
         <w:t>Abstract</w:t>
       </w:r>
-      <w:bookmarkEnd w:id="1"/>
+      <w:bookmarkEnd w:id="0"/>
     </w:p>
     <w:p>
       <w:pPr>
@@ -1534,11 +1528,11 @@
       <w:pPr>
         <w:pStyle w:val="Heading1"/>
       </w:pPr>
-      <w:bookmarkStart w:id="2" w:name="_Toc322121525"/>
+      <w:bookmarkStart w:id="1" w:name="_Toc322121525"/>
       <w:r>
         <w:t>Introduction/Background</w:t>
       </w:r>
-      <w:bookmarkEnd w:id="2"/>
+      <w:bookmarkEnd w:id="1"/>
     </w:p>
     <w:p>
       <w:pPr>
@@ -1554,11 +1548,11 @@
       <w:pPr>
         <w:pStyle w:val="Heading2"/>
       </w:pPr>
-      <w:bookmarkStart w:id="3" w:name="_Toc322121526"/>
+      <w:bookmarkStart w:id="2" w:name="_Toc322121526"/>
       <w:r>
         <w:t>What Are Cyber Physical Systems?</w:t>
       </w:r>
-      <w:bookmarkEnd w:id="3"/>
+      <w:bookmarkEnd w:id="2"/>
     </w:p>
     <w:p>
       <w:pPr>
@@ -1568,6 +1562,126 @@
           <w:szCs w:val="24"/>
         </w:rPr>
       </w:pPr>
+      <w:r>
+        <w:rPr>
+          <w:rFonts w:ascii="Helvetica" w:hAnsi="Helvetica" w:cs="Helvetica"/>
+          <w:noProof/>
+          <w:sz w:val="24"/>
+          <w:szCs w:val="24"/>
+          <w:lang w:eastAsia="en-US"/>
+        </w:rPr>
+        <w:drawing>
+          <wp:inline distT="0" distB="0" distL="0" distR="0" wp14:anchorId="1AFE1B11" wp14:editId="7EEA5F8E">
+            <wp:extent cx="5943600" cy="4838839"/>
+            <wp:effectExtent l="0" t="0" r="0" b="12700"/>
+            <wp:docPr id="1" name="Picture 1"/>
+            <wp:cNvGraphicFramePr>
+              <a:graphicFrameLocks xmlns:a="http://schemas.openxmlformats.org/drawingml/2006/main" noChangeAspect="1"/>
+            </wp:cNvGraphicFramePr>
+            <a:graphic xmlns:a="http://schemas.openxmlformats.org/drawingml/2006/main">
+              <a:graphicData uri="http://schemas.openxmlformats.org/drawingml/2006/picture">
+                <pic:pic xmlns:pic="http://schemas.openxmlformats.org/drawingml/2006/picture">
+                  <pic:nvPicPr>
+                    <pic:cNvPr id="0" name="Picture 1"/>
+                    <pic:cNvPicPr>
+                      <a:picLocks noChangeAspect="1" noChangeArrowheads="1"/>
+                    </pic:cNvPicPr>
+                  </pic:nvPicPr>
+                  <pic:blipFill>
+                    <a:blip r:embed="rId11">
+                      <a:extLst>
+                        <a:ext uri="{28A0092B-C50C-407E-A947-70E740481C1C}">
+                          <a14:useLocalDpi xmlns:a14="http://schemas.microsoft.com/office/drawing/2010/main" val="0"/>
+                        </a:ext>
+                      </a:extLst>
+                    </a:blip>
+                    <a:srcRect/>
+                    <a:stretch>
+                      <a:fillRect/>
+                    </a:stretch>
+                  </pic:blipFill>
+                  <pic:spPr bwMode="auto">
+                    <a:xfrm>
+                      <a:off x="0" y="0"/>
+                      <a:ext cx="5943600" cy="4838839"/>
+                    </a:xfrm>
+                    <a:prstGeom prst="rect">
+                      <a:avLst/>
+                    </a:prstGeom>
+                    <a:noFill/>
+                    <a:ln>
+                      <a:noFill/>
+                    </a:ln>
+                  </pic:spPr>
+                </pic:pic>
+              </a:graphicData>
+            </a:graphic>
+          </wp:inline>
+        </w:drawing>
+      </w:r>
+      <w:sdt>
+        <w:sdtPr>
+          <w:rPr>
+            <w:rFonts w:ascii="Arial" w:hAnsi="Arial" w:cs="Arial"/>
+            <w:sz w:val="24"/>
+            <w:szCs w:val="24"/>
+          </w:rPr>
+          <w:id w:val="-95018291"/>
+          <w:citation/>
+        </w:sdtPr>
+        <w:sdtContent>
+          <w:r>
+            <w:rPr>
+              <w:rFonts w:ascii="Arial" w:hAnsi="Arial" w:cs="Arial"/>
+              <w:sz w:val="24"/>
+              <w:szCs w:val="24"/>
+            </w:rPr>
+            <w:fldChar w:fldCharType="begin"/>
+          </w:r>
+          <w:r>
+            <w:rPr>
+              <w:rFonts w:ascii="Arial" w:hAnsi="Arial" w:cs="Arial"/>
+              <w:sz w:val="24"/>
+              <w:szCs w:val="24"/>
+            </w:rPr>
+            <w:instrText xml:space="preserve"> CITATION Nat16 \l 1033 </w:instrText>
+          </w:r>
+          <w:r>
+            <w:rPr>
+              <w:rFonts w:ascii="Arial" w:hAnsi="Arial" w:cs="Arial"/>
+              <w:sz w:val="24"/>
+              <w:szCs w:val="24"/>
+            </w:rPr>
+            <w:fldChar w:fldCharType="separate"/>
+          </w:r>
+          <w:r>
+            <w:rPr>
+              <w:rFonts w:ascii="Arial" w:hAnsi="Arial" w:cs="Arial"/>
+              <w:noProof/>
+              <w:sz w:val="24"/>
+              <w:szCs w:val="24"/>
+            </w:rPr>
+            <w:t xml:space="preserve"> </w:t>
+          </w:r>
+          <w:r>
+            <w:rPr>
+              <w:rFonts w:ascii="Arial" w:hAnsi="Arial" w:cs="Arial"/>
+              <w:noProof/>
+              <w:sz w:val="24"/>
+              <w:szCs w:val="24"/>
+            </w:rPr>
+            <w:t>(National Science Foundation)</w:t>
+          </w:r>
+          <w:r>
+            <w:rPr>
+              <w:rFonts w:ascii="Arial" w:hAnsi="Arial" w:cs="Arial"/>
+              <w:sz w:val="24"/>
+              <w:szCs w:val="24"/>
+            </w:rPr>
+            <w:fldChar w:fldCharType="end"/>
+          </w:r>
+        </w:sdtContent>
+      </w:sdt>
     </w:p>
     <w:p>
       <w:pPr>
@@ -1640,6 +1754,134 @@
           </w:r>
         </w:sdtContent>
       </w:sdt>
+      <w:sdt>
+        <w:sdtPr>
+          <w:rPr>
+            <w:rFonts w:ascii="Arial" w:hAnsi="Arial" w:cs="Arial"/>
+            <w:sz w:val="24"/>
+            <w:szCs w:val="24"/>
+          </w:rPr>
+          <w:id w:val="1224182113"/>
+          <w:citation/>
+        </w:sdtPr>
+        <w:sdtContent>
+          <w:r>
+            <w:rPr>
+              <w:rFonts w:ascii="Arial" w:hAnsi="Arial" w:cs="Arial"/>
+              <w:sz w:val="24"/>
+              <w:szCs w:val="24"/>
+            </w:rPr>
+            <w:fldChar w:fldCharType="begin"/>
+          </w:r>
+          <w:r>
+            <w:rPr>
+              <w:rFonts w:ascii="Arial" w:hAnsi="Arial" w:cs="Arial"/>
+              <w:sz w:val="24"/>
+              <w:szCs w:val="24"/>
+            </w:rPr>
+            <w:instrText xml:space="preserve"> CITATION NIS15 \l 1033 </w:instrText>
+          </w:r>
+          <w:r>
+            <w:rPr>
+              <w:rFonts w:ascii="Arial" w:hAnsi="Arial" w:cs="Arial"/>
+              <w:sz w:val="24"/>
+              <w:szCs w:val="24"/>
+            </w:rPr>
+            <w:fldChar w:fldCharType="separate"/>
+          </w:r>
+          <w:r>
+            <w:rPr>
+              <w:rFonts w:ascii="Arial" w:hAnsi="Arial" w:cs="Arial"/>
+              <w:noProof/>
+              <w:sz w:val="24"/>
+              <w:szCs w:val="24"/>
+            </w:rPr>
+            <w:t xml:space="preserve"> </w:t>
+          </w:r>
+          <w:r>
+            <w:rPr>
+              <w:rFonts w:ascii="Arial" w:hAnsi="Arial" w:cs="Arial"/>
+              <w:noProof/>
+              <w:sz w:val="24"/>
+              <w:szCs w:val="24"/>
+            </w:rPr>
+            <w:t>(NIST)</w:t>
+          </w:r>
+          <w:r>
+            <w:rPr>
+              <w:rFonts w:ascii="Arial" w:hAnsi="Arial" w:cs="Arial"/>
+              <w:sz w:val="24"/>
+              <w:szCs w:val="24"/>
+            </w:rPr>
+            <w:fldChar w:fldCharType="end"/>
+          </w:r>
+        </w:sdtContent>
+      </w:sdt>
+      <w:sdt>
+        <w:sdtPr>
+          <w:rPr>
+            <w:rFonts w:ascii="Arial" w:hAnsi="Arial" w:cs="Arial"/>
+            <w:sz w:val="24"/>
+            <w:szCs w:val="24"/>
+          </w:rPr>
+          <w:id w:val="407277396"/>
+          <w:citation/>
+        </w:sdtPr>
+        <w:sdtContent>
+          <w:r>
+            <w:rPr>
+              <w:rFonts w:ascii="Arial" w:hAnsi="Arial" w:cs="Arial"/>
+              <w:sz w:val="24"/>
+              <w:szCs w:val="24"/>
+            </w:rPr>
+            <w:fldChar w:fldCharType="begin"/>
+          </w:r>
+          <w:r>
+            <w:rPr>
+              <w:rFonts w:ascii="Arial" w:hAnsi="Arial" w:cs="Arial"/>
+              <w:sz w:val="24"/>
+              <w:szCs w:val="24"/>
+            </w:rPr>
+            <w:instrText xml:space="preserve"> CITATION Bah16 \l 1033 </w:instrText>
+          </w:r>
+          <w:r>
+            <w:rPr>
+              <w:rFonts w:ascii="Arial" w:hAnsi="Arial" w:cs="Arial"/>
+              <w:sz w:val="24"/>
+              <w:szCs w:val="24"/>
+            </w:rPr>
+            <w:fldChar w:fldCharType="separate"/>
+          </w:r>
+          <w:r>
+            <w:rPr>
+              <w:rFonts w:ascii="Arial" w:hAnsi="Arial" w:cs="Arial"/>
+              <w:noProof/>
+              <w:sz w:val="24"/>
+              <w:szCs w:val="24"/>
+            </w:rPr>
+            <w:t xml:space="preserve"> </w:t>
+          </w:r>
+          <w:r>
+            <w:rPr>
+              <w:rFonts w:ascii="Arial" w:hAnsi="Arial" w:cs="Arial"/>
+              <w:noProof/>
+              <w:sz w:val="24"/>
+              <w:szCs w:val="24"/>
+            </w:rPr>
+            <w:t>(Baheti and Gill)</w:t>
+          </w:r>
+          <w:r>
+            <w:rPr>
+              <w:rFonts w:ascii="Arial" w:hAnsi="Arial" w:cs="Arial"/>
+              <w:sz w:val="24"/>
+              <w:szCs w:val="24"/>
+            </w:rPr>
+            <w:fldChar w:fldCharType="end"/>
+          </w:r>
+        </w:sdtContent>
+      </w:sdt>
+      <w:bookmarkStart w:id="3" w:name="_GoBack"/>
+      <w:bookmarkEnd w:id="3"/>
     </w:p>
     <w:p>
       <w:pPr>
@@ -1647,6 +1889,7 @@
       </w:pPr>
       <w:bookmarkStart w:id="4" w:name="_Toc322121527"/>
       <w:r>
+        <w:lastRenderedPageBreak/>
         <w:t>Purpose of Report</w:t>
       </w:r>
       <w:bookmarkEnd w:id="4"/>
@@ -1721,18 +1964,9 @@
         </w:rPr>
       </w:pPr>
     </w:p>
-    <w:p>
-      <w:pPr>
-        <w:pStyle w:val="Heading1"/>
-      </w:pPr>
-      <w:bookmarkStart w:id="8" w:name="_Toc322121531"/>
-      <w:r>
-        <w:t>References</w:t>
-      </w:r>
-      <w:bookmarkEnd w:id="8"/>
-    </w:p>
+    <w:p/>
     <w:sectPr>
-      <w:headerReference w:type="default" r:id="rId11"/>
+      <w:headerReference w:type="default" r:id="rId12"/>
       <w:pgSz w:w="12240" w:h="15840"/>
       <w:pgMar w:top="1440" w:right="1440" w:bottom="1440" w:left="1440" w:header="720" w:footer="720" w:gutter="0"/>
       <w:pgNumType w:start="0"/>
@@ -4227,7 +4461,7 @@
   <a:extraClrSchemeLst/>
   <a:extLst>
     <a:ext uri="{05A4C25C-085E-4340-85A3-A5531E510DB2}">
-      <thm15:themeFamily xmlns="" xmlns:thm15="http://schemas.microsoft.com/office/thememl/2012/main" name="Office Theme" id="{62F939B6-93AF-4DB8-9C6B-D6C7DFDC589F}" vid="{4A3C46E8-61CC-4603-A589-7422A47A8E4A}"/>
+      <thm15:themeFamily xmlns:thm15="http://schemas.microsoft.com/office/thememl/2012/main" xmlns="" name="Office Theme" id="{62F939B6-93AF-4DB8-9C6B-D6C7DFDC589F}" vid="{4A3C46E8-61CC-4603-A589-7422A47A8E4A}"/>
     </a:ext>
   </a:extLst>
 </a:theme>
@@ -4265,7 +4499,69 @@
     <b:YearAccessed>2016</b:YearAccessed>
     <b:MonthAccessed>4</b:MonthAccessed>
     <b:DayAccessed>12</b:DayAccessed>
+    <b:RefOrder>2</b:RefOrder>
+  </b:Source>
+  <b:Source>
+    <b:Tag>Nat16</b:Tag>
+    <b:SourceType>InternetSite</b:SourceType>
+    <b:Guid>{209955A1-04C1-BC4F-BB0F-C3632F0579E7}</b:Guid>
+    <b:Title>Cyber-Physical Systems (CPS)</b:Title>
+    <b:InternetSiteTitle>National Science Foundation</b:InternetSiteTitle>
+    <b:URL>https://www.nsf.gov/funding/pgm_summ.jsp?pims_id=503286</b:URL>
+    <b:YearAccessed>2016</b:YearAccessed>
+    <b:MonthAccessed>April</b:MonthAccessed>
+    <b:DayAccessed>13</b:DayAccessed>
+    <b:Author>
+      <b:Author>
+        <b:Corporate>National Science Foundation</b:Corporate>
+      </b:Author>
+    </b:Author>
     <b:RefOrder>1</b:RefOrder>
+  </b:Source>
+  <b:Source>
+    <b:Tag>NIS15</b:Tag>
+    <b:SourceType>InternetSite</b:SourceType>
+    <b:Guid>{8BF18401-EF48-7A42-9CEA-71A43B469760}</b:Guid>
+    <b:Author>
+      <b:Author>
+        <b:Corporate>NIST</b:Corporate>
+      </b:Author>
+    </b:Author>
+    <b:InternetSiteTitle>National Institute of Standards and Technology</b:InternetSiteTitle>
+    <b:URL>http://www.nist.gov/itl/ssd/cyber-physical-systems.cfm</b:URL>
+    <b:Year>2015</b:Year>
+    <b:Month>July</b:Month>
+    <b:Day>8</b:Day>
+    <b:YearAccessed>2016</b:YearAccessed>
+    <b:MonthAccessed>April</b:MonthAccessed>
+    <b:DayAccessed>13</b:DayAccessed>
+    <b:RefOrder>3</b:RefOrder>
+  </b:Source>
+  <b:Source>
+    <b:Tag>Bah16</b:Tag>
+    <b:SourceType>DocumentFromInternetSite</b:SourceType>
+    <b:Guid>{F090CD0C-785C-9445-BF8B-BC3758E54786}</b:Guid>
+    <b:Title>Cyber-Physical Systems</b:Title>
+    <b:InternetSiteTitle>IEEE Control System Society</b:InternetSiteTitle>
+    <b:URL>http://www.ieeecss.org/sites/ieeecss.org/files/documents/IoCT-Part3-02CyberphysicalSystems.pdf</b:URL>
+    <b:YearAccessed>2016</b:YearAccessed>
+    <b:MonthAccessed>April</b:MonthAccessed>
+    <b:DayAccessed>13</b:DayAccessed>
+    <b:Author>
+      <b:Author>
+        <b:NameList>
+          <b:Person>
+            <b:Last>Baheti</b:Last>
+            <b:First>Radhakisan</b:First>
+          </b:Person>
+          <b:Person>
+            <b:Last>Gill</b:Last>
+            <b:First>Helen</b:First>
+          </b:Person>
+        </b:NameList>
+      </b:Author>
+    </b:Author>
+    <b:RefOrder>4</b:RefOrder>
   </b:Source>
 </b:Sources>
 </file>
@@ -4287,7 +4583,7 @@
 </file>
 
 <file path=customXml/itemProps3.xml><?xml version="1.0" encoding="utf-8"?>
-<ds:datastoreItem xmlns:ds="http://schemas.openxmlformats.org/officeDocument/2006/customXml" ds:itemID="{7D1ACFC9-900C-7946-A57B-4787B82B4567}">
+<ds:datastoreItem xmlns:ds="http://schemas.openxmlformats.org/officeDocument/2006/customXml" ds:itemID="{9DC90482-CB89-274E-B5E7-2C6F01903B72}">
   <ds:schemaRefs>
     <ds:schemaRef ds:uri="http://schemas.openxmlformats.org/officeDocument/2006/bibliography"/>
   </ds:schemaRefs>

</xml_diff>

<commit_message>
Add description for figure, bibliography section, and page numbers
</commit_message>
<xml_diff>
--- a/TermPaperBoltonPruitt.docx
+++ b/TermPaperBoltonPruitt.docx
@@ -98,6 +98,7 @@
                                     <w:dataBinding w:prefixMappings="xmlns:ns0='http://purl.org/dc/elements/1.1/' xmlns:ns1='http://schemas.openxmlformats.org/package/2006/metadata/core-properties' " w:xpath="/ns1:coreProperties[1]/ns0:title[1]" w:storeItemID="{6C3C8BC8-F283-45AE-878A-BAB7291924A1}"/>
                                     <w:text w:multiLine="1"/>
                                   </w:sdtPr>
+                                  <w:sdtEndPr/>
                                   <w:sdtContent>
                                     <w:r>
                                       <w:rPr>
@@ -167,13 +168,13 @@
                   </wp:anchor>
                 </w:drawing>
               </mc:Choice>
-              <mc:Fallback xmlns:w15="http://schemas.microsoft.com/office/word/2012/wordml">
+              <mc:Fallback>
                 <w:pict>
-                  <v:shapetype w14:anchorId="468525A1" id="_x0000_t202" coordsize="21600,21600" o:spt="202" path="m,l,21600r21600,l21600,xe">
+                  <v:shapetype id="_x0000_t202" coordsize="21600,21600" o:spt="202" path="m0,0l0,21600,21600,21600,21600,0xe">
                     <v:stroke joinstyle="miter"/>
                     <v:path gradientshapeok="t" o:connecttype="rect"/>
                   </v:shapetype>
-                  <v:shape id="Text Box 113" o:spid="_x0000_s1026" type="#_x0000_t202" style="position:absolute;margin-left:91.45pt;margin-top:187.8pt;width:453pt;height:459.2pt;z-index:251660288;visibility:visible;mso-wrap-style:square;mso-width-percent:734;mso-height-percent:0;mso-wrap-distance-left:9pt;mso-wrap-distance-top:0;mso-wrap-distance-right:9pt;mso-wrap-distance-bottom:0;mso-position-horizontal:absolute;mso-position-horizontal-relative:page;mso-position-vertical:absolute;mso-position-vertical-relative:page;mso-width-percent:734;mso-height-percent:0;mso-width-relative:page;mso-height-relative:page;v-text-anchor:bottom" o:gfxdata="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" filled="f" stroked="f" strokeweight=".5pt">
+                  <v:shape id="Text Box 113" o:spid="_x0000_s1026" type="#_x0000_t202" style="position:absolute;margin-left:91.45pt;margin-top:187.8pt;width:453pt;height:459.2pt;z-index:251660288;visibility:visible;mso-wrap-style:square;mso-width-percent:734;mso-height-percent:0;mso-wrap-distance-left:9pt;mso-wrap-distance-top:0;mso-wrap-distance-right:9pt;mso-wrap-distance-bottom:0;mso-position-horizontal:absolute;mso-position-horizontal-relative:page;mso-position-vertical:absolute;mso-position-vertical-relative:page;mso-width-percent:734;mso-height-percent:0;mso-width-relative:page;mso-height-relative:page;v-text-anchor:bottom" o:gfxdata="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" filled="f" stroked="f" strokeweight=".5pt">
                     <v:textbox inset="0,0,0,0">
                       <w:txbxContent>
                         <w:p>
@@ -201,6 +202,7 @@
                               <w:dataBinding w:prefixMappings="xmlns:ns0='http://purl.org/dc/elements/1.1/' xmlns:ns1='http://schemas.openxmlformats.org/package/2006/metadata/core-properties' " w:xpath="/ns1:coreProperties[1]/ns0:title[1]" w:storeItemID="{6C3C8BC8-F283-45AE-878A-BAB7291924A1}"/>
                               <w:text w:multiLine="1"/>
                             </w:sdtPr>
+                            <w:sdtEndPr/>
                             <w:sdtContent>
                               <w:r>
                                 <w:rPr>
@@ -350,6 +352,7 @@
                                     <w:calendar w:val="gregorian"/>
                                   </w:date>
                                 </w:sdtPr>
+                                <w:sdtEndPr/>
                                 <w:sdtContent>
                                   <w:p>
                                     <w:pPr>
@@ -394,9 +397,9 @@
                   </wp:anchor>
                 </w:drawing>
               </mc:Choice>
-              <mc:Fallback xmlns:w15="http://schemas.microsoft.com/office/word/2012/wordml">
+              <mc:Fallback>
                 <w:pict>
-                  <v:shape w14:anchorId="2B983092" id="Text Box 111" o:spid="_x0000_s1027" type="#_x0000_t202" style="position:absolute;margin-left:0;margin-top:0;width:288.25pt;height:287.5pt;z-index:251662336;visibility:visible;mso-wrap-style:square;mso-width-percent:734;mso-height-percent:363;mso-left-percent:150;mso-top-percent:91;mso-wrap-distance-left:9pt;mso-wrap-distance-top:0;mso-wrap-distance-right:9pt;mso-wrap-distance-bottom:0;mso-position-horizontal-relative:page;mso-position-vertical-relative:page;mso-width-percent:734;mso-height-percent:363;mso-left-percent:150;mso-top-percent:91;mso-width-relative:page;mso-height-relative:page;v-text-anchor:bottom" o:gfxdata="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" filled="f" stroked="f" strokeweight=".5pt">
+                  <v:shape id="Text Box 111" o:spid="_x0000_s1027" type="#_x0000_t202" style="position:absolute;margin-left:0;margin-top:0;width:449.2pt;height:24.9pt;z-index:251662336;visibility:visible;mso-wrap-style:square;mso-width-percent:734;mso-height-percent:363;mso-left-percent:150;mso-top-percent:91;mso-wrap-distance-left:9pt;mso-wrap-distance-top:0;mso-wrap-distance-right:9pt;mso-wrap-distance-bottom:0;mso-position-horizontal-relative:page;mso-position-vertical-relative:page;mso-width-percent:734;mso-height-percent:363;mso-left-percent:150;mso-top-percent:91;mso-width-relative:page;mso-height-relative:page;v-text-anchor:bottom" o:gfxdata="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" filled="f" stroked="f" strokeweight=".5pt">
                     <v:textbox style="mso-fit-shape-to-text:t" inset="0,0,0,0">
                       <w:txbxContent>
                         <w:sdt>
@@ -418,6 +421,7 @@
                               <w:calendar w:val="gregorian"/>
                             </w:date>
                           </w:sdtPr>
+                          <w:sdtEndPr/>
                           <w:sdtContent>
                             <w:p>
                               <w:pPr>
@@ -537,6 +541,7 @@
                                   <w:dataBinding w:prefixMappings="xmlns:ns0='http://purl.org/dc/elements/1.1/' xmlns:ns1='http://schemas.openxmlformats.org/package/2006/metadata/core-properties' " w:xpath="/ns1:coreProperties[1]/ns0:creator[1]" w:storeItemID="{6C3C8BC8-F283-45AE-878A-BAB7291924A1}"/>
                                   <w:text/>
                                 </w:sdtPr>
+                                <w:sdtEndPr/>
                                 <w:sdtContent>
                                   <w:p>
                                     <w:pPr>
@@ -586,6 +591,7 @@
                                     <w:dataBinding w:prefixMappings="xmlns:ns0='http://schemas.openxmlformats.org/officeDocument/2006/extended-properties' " w:xpath="/ns0:Properties[1]/ns0:Company[1]" w:storeItemID="{6668398D-A668-4E3E-A5EB-62B293D839F1}"/>
                                     <w:text/>
                                   </w:sdtPr>
+                                  <w:sdtEndPr/>
                                   <w:sdtContent>
                                     <w:r>
                                       <w:rPr>
@@ -638,9 +644,9 @@
                   </wp:anchor>
                 </w:drawing>
               </mc:Choice>
-              <mc:Fallback xmlns:w15="http://schemas.microsoft.com/office/word/2012/wordml">
+              <mc:Fallback>
                 <w:pict>
-                  <v:shape w14:anchorId="0078F7E7" id="Text Box 112" o:spid="_x0000_s1028" type="#_x0000_t202" style="position:absolute;margin-left:0;margin-top:0;width:453pt;height:51.4pt;z-index:251661312;visibility:visible;mso-wrap-style:square;mso-width-percent:734;mso-height-percent:80;mso-left-percent:150;mso-top-percent:837;mso-wrap-distance-left:9pt;mso-wrap-distance-top:0;mso-wrap-distance-right:9pt;mso-wrap-distance-bottom:0;mso-position-horizontal-relative:page;mso-position-vertical-relative:page;mso-width-percent:734;mso-height-percent:80;mso-left-percent:150;mso-top-percent:837;mso-width-relative:page;mso-height-relative:page;v-text-anchor:bottom" o:gfxdata="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" filled="f" stroked="f" strokeweight=".5pt">
+                  <v:shape id="Text Box 112" o:spid="_x0000_s1028" type="#_x0000_t202" style="position:absolute;margin-left:0;margin-top:0;width:453pt;height:51.4pt;z-index:251661312;visibility:visible;mso-wrap-style:square;mso-width-percent:734;mso-height-percent:80;mso-left-percent:150;mso-top-percent:837;mso-wrap-distance-left:9pt;mso-wrap-distance-top:0;mso-wrap-distance-right:9pt;mso-wrap-distance-bottom:0;mso-position-horizontal-relative:page;mso-position-vertical-relative:page;mso-width-percent:734;mso-height-percent:80;mso-left-percent:150;mso-top-percent:837;mso-width-relative:page;mso-height-relative:page;v-text-anchor:bottom" o:gfxdata="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" filled="f" stroked="f" strokeweight=".5pt">
                     <v:textbox inset="0,0,0,0">
                       <w:txbxContent>
                         <w:sdt>
@@ -657,6 +663,7 @@
                             <w:dataBinding w:prefixMappings="xmlns:ns0='http://purl.org/dc/elements/1.1/' xmlns:ns1='http://schemas.openxmlformats.org/package/2006/metadata/core-properties' " w:xpath="/ns1:coreProperties[1]/ns0:creator[1]" w:storeItemID="{6C3C8BC8-F283-45AE-878A-BAB7291924A1}"/>
                             <w:text/>
                           </w:sdtPr>
+                          <w:sdtEndPr/>
                           <w:sdtContent>
                             <w:p>
                               <w:pPr>
@@ -706,6 +713,7 @@
                               <w:dataBinding w:prefixMappings="xmlns:ns0='http://schemas.openxmlformats.org/officeDocument/2006/extended-properties' " w:xpath="/ns0:Properties[1]/ns0:Company[1]" w:storeItemID="{6668398D-A668-4E3E-A5EB-62B293D839F1}"/>
                               <w:text/>
                             </w:sdtPr>
+                            <w:sdtEndPr/>
                             <w:sdtContent>
                               <w:r>
                                 <w:rPr>
@@ -1562,6 +1570,15 @@
           <w:szCs w:val="24"/>
         </w:rPr>
       </w:pPr>
+    </w:p>
+    <w:p>
+      <w:pPr>
+        <w:rPr>
+          <w:rFonts w:ascii="Arial" w:hAnsi="Arial" w:cs="Arial"/>
+          <w:sz w:val="24"/>
+          <w:szCs w:val="24"/>
+        </w:rPr>
+      </w:pPr>
       <w:r>
         <w:rPr>
           <w:rFonts w:ascii="Helvetica" w:hAnsi="Helvetica" w:cs="Helvetica"/>
@@ -1619,20 +1636,85 @@
           </wp:inline>
         </w:drawing>
       </w:r>
+    </w:p>
+    <w:p>
+      <w:pPr>
+        <w:pStyle w:val="Caption"/>
+        <w:rPr>
+          <w:rFonts w:ascii="Arial" w:hAnsi="Arial" w:cs="Arial"/>
+          <w:sz w:val="24"/>
+          <w:szCs w:val="24"/>
+        </w:rPr>
+      </w:pPr>
+      <w:r>
+        <w:rPr>
+          <w:sz w:val="24"/>
+          <w:szCs w:val="24"/>
+        </w:rPr>
+        <w:t xml:space="preserve">Figure </w:t>
+      </w:r>
+      <w:r>
+        <w:rPr>
+          <w:sz w:val="24"/>
+          <w:szCs w:val="24"/>
+        </w:rPr>
+        <w:fldChar w:fldCharType="begin"/>
+      </w:r>
+      <w:r>
+        <w:rPr>
+          <w:sz w:val="24"/>
+          <w:szCs w:val="24"/>
+        </w:rPr>
+        <w:instrText xml:space="preserve"> SEQ Figure \* ARABIC </w:instrText>
+      </w:r>
+      <w:r>
+        <w:rPr>
+          <w:sz w:val="24"/>
+          <w:szCs w:val="24"/>
+        </w:rPr>
+        <w:fldChar w:fldCharType="separate"/>
+      </w:r>
+      <w:r>
+        <w:rPr>
+          <w:noProof/>
+          <w:sz w:val="24"/>
+          <w:szCs w:val="24"/>
+        </w:rPr>
+        <w:t>1</w:t>
+      </w:r>
+      <w:r>
+        <w:rPr>
+          <w:sz w:val="24"/>
+          <w:szCs w:val="24"/>
+        </w:rPr>
+        <w:fldChar w:fldCharType="end"/>
+      </w:r>
+      <w:r>
+        <w:rPr>
+          <w:sz w:val="24"/>
+          <w:szCs w:val="24"/>
+        </w:rPr>
+        <w:t xml:space="preserve"> - A tree explaining cyber-physical systems</w:t>
+      </w:r>
+      <w:r>
+        <w:rPr>
+          <w:sz w:val="24"/>
+          <w:szCs w:val="24"/>
+        </w:rPr>
+        <w:t xml:space="preserve"> </w:t>
+      </w:r>
       <w:sdt>
         <w:sdtPr>
           <w:rPr>
-            <w:rFonts w:ascii="Arial" w:hAnsi="Arial" w:cs="Arial"/>
             <w:sz w:val="24"/>
             <w:szCs w:val="24"/>
           </w:rPr>
-          <w:id w:val="-95018291"/>
+          <w:id w:val="-701634680"/>
           <w:citation/>
         </w:sdtPr>
         <w:sdtContent>
           <w:r>
             <w:rPr>
-              <w:rFonts w:ascii="Arial" w:hAnsi="Arial" w:cs="Arial"/>
               <w:sz w:val="24"/>
               <w:szCs w:val="24"/>
             </w:rPr>
@@ -1640,15 +1722,13 @@
           </w:r>
           <w:r>
             <w:rPr>
-              <w:rFonts w:ascii="Arial" w:hAnsi="Arial" w:cs="Arial"/>
               <w:sz w:val="24"/>
               <w:szCs w:val="24"/>
             </w:rPr>
-            <w:instrText xml:space="preserve"> CITATION Nat16 \l 1033 </w:instrText>
-          </w:r>
-          <w:r>
-            <w:rPr>
-              <w:rFonts w:ascii="Arial" w:hAnsi="Arial" w:cs="Arial"/>
+            <w:instrText xml:space="preserve"> CITATION Cyb12 \l 1033 </w:instrText>
+          </w:r>
+          <w:r>
+            <w:rPr>
               <w:sz w:val="24"/>
               <w:szCs w:val="24"/>
             </w:rPr>
@@ -1656,25 +1736,14 @@
           </w:r>
           <w:r>
             <w:rPr>
-              <w:rFonts w:ascii="Arial" w:hAnsi="Arial" w:cs="Arial"/>
               <w:noProof/>
               <w:sz w:val="24"/>
               <w:szCs w:val="24"/>
             </w:rPr>
-            <w:t xml:space="preserve"> </w:t>
-          </w:r>
-          <w:r>
-            <w:rPr>
-              <w:rFonts w:ascii="Arial" w:hAnsi="Arial" w:cs="Arial"/>
-              <w:noProof/>
-              <w:sz w:val="24"/>
-              <w:szCs w:val="24"/>
-            </w:rPr>
-            <w:t>(National Science Foundation)</w:t>
-          </w:r>
-          <w:r>
-            <w:rPr>
-              <w:rFonts w:ascii="Arial" w:hAnsi="Arial" w:cs="Arial"/>
+            <w:t>(Cyber Physical Systems)</w:t>
+          </w:r>
+          <w:r>
+            <w:rPr>
               <w:sz w:val="24"/>
               <w:szCs w:val="24"/>
             </w:rPr>
@@ -1700,197 +1769,35 @@
         </w:rPr>
         <w:tab/>
       </w:r>
-      <w:sdt>
-        <w:sdtPr>
-          <w:rPr>
-            <w:rFonts w:ascii="Arial" w:hAnsi="Arial" w:cs="Arial"/>
-            <w:sz w:val="24"/>
-            <w:szCs w:val="24"/>
-          </w:rPr>
-          <w:id w:val="111789717"/>
-          <w:citation/>
-        </w:sdtPr>
-        <w:sdtContent>
-          <w:r>
-            <w:rPr>
-              <w:rFonts w:ascii="Arial" w:hAnsi="Arial" w:cs="Arial"/>
-              <w:sz w:val="24"/>
-              <w:szCs w:val="24"/>
-            </w:rPr>
-            <w:fldChar w:fldCharType="begin"/>
-          </w:r>
-          <w:r>
-            <w:rPr>
-              <w:rFonts w:ascii="Arial" w:hAnsi="Arial" w:cs="Arial"/>
-              <w:sz w:val="24"/>
-              <w:szCs w:val="24"/>
-            </w:rPr>
-            <w:instrText xml:space="preserve"> CITATION Cyb12 \l 1033 </w:instrText>
-          </w:r>
-          <w:r>
-            <w:rPr>
-              <w:rFonts w:ascii="Arial" w:hAnsi="Arial" w:cs="Arial"/>
-              <w:sz w:val="24"/>
-              <w:szCs w:val="24"/>
-            </w:rPr>
-            <w:fldChar w:fldCharType="separate"/>
-          </w:r>
-          <w:r>
-            <w:rPr>
-              <w:rFonts w:ascii="Arial" w:hAnsi="Arial" w:cs="Arial"/>
-              <w:noProof/>
-              <w:sz w:val="24"/>
-              <w:szCs w:val="24"/>
-            </w:rPr>
-            <w:t>(Cyber Physical Systems)</w:t>
-          </w:r>
-          <w:r>
-            <w:rPr>
-              <w:rFonts w:ascii="Arial" w:hAnsi="Arial" w:cs="Arial"/>
-              <w:sz w:val="24"/>
-              <w:szCs w:val="24"/>
-            </w:rPr>
-            <w:fldChar w:fldCharType="end"/>
-          </w:r>
-        </w:sdtContent>
-      </w:sdt>
-      <w:sdt>
-        <w:sdtPr>
-          <w:rPr>
-            <w:rFonts w:ascii="Arial" w:hAnsi="Arial" w:cs="Arial"/>
-            <w:sz w:val="24"/>
-            <w:szCs w:val="24"/>
-          </w:rPr>
-          <w:id w:val="1224182113"/>
-          <w:citation/>
-        </w:sdtPr>
-        <w:sdtContent>
-          <w:r>
-            <w:rPr>
-              <w:rFonts w:ascii="Arial" w:hAnsi="Arial" w:cs="Arial"/>
-              <w:sz w:val="24"/>
-              <w:szCs w:val="24"/>
-            </w:rPr>
-            <w:fldChar w:fldCharType="begin"/>
-          </w:r>
-          <w:r>
-            <w:rPr>
-              <w:rFonts w:ascii="Arial" w:hAnsi="Arial" w:cs="Arial"/>
-              <w:sz w:val="24"/>
-              <w:szCs w:val="24"/>
-            </w:rPr>
-            <w:instrText xml:space="preserve"> CITATION NIS15 \l 1033 </w:instrText>
-          </w:r>
-          <w:r>
-            <w:rPr>
-              <w:rFonts w:ascii="Arial" w:hAnsi="Arial" w:cs="Arial"/>
-              <w:sz w:val="24"/>
-              <w:szCs w:val="24"/>
-            </w:rPr>
-            <w:fldChar w:fldCharType="separate"/>
-          </w:r>
-          <w:r>
-            <w:rPr>
-              <w:rFonts w:ascii="Arial" w:hAnsi="Arial" w:cs="Arial"/>
-              <w:noProof/>
-              <w:sz w:val="24"/>
-              <w:szCs w:val="24"/>
-            </w:rPr>
-            <w:t xml:space="preserve"> </w:t>
-          </w:r>
-          <w:r>
-            <w:rPr>
-              <w:rFonts w:ascii="Arial" w:hAnsi="Arial" w:cs="Arial"/>
-              <w:noProof/>
-              <w:sz w:val="24"/>
-              <w:szCs w:val="24"/>
-            </w:rPr>
-            <w:t>(NIST)</w:t>
-          </w:r>
-          <w:r>
-            <w:rPr>
-              <w:rFonts w:ascii="Arial" w:hAnsi="Arial" w:cs="Arial"/>
-              <w:sz w:val="24"/>
-              <w:szCs w:val="24"/>
-            </w:rPr>
-            <w:fldChar w:fldCharType="end"/>
-          </w:r>
-        </w:sdtContent>
-      </w:sdt>
-      <w:sdt>
-        <w:sdtPr>
-          <w:rPr>
-            <w:rFonts w:ascii="Arial" w:hAnsi="Arial" w:cs="Arial"/>
-            <w:sz w:val="24"/>
-            <w:szCs w:val="24"/>
-          </w:rPr>
-          <w:id w:val="407277396"/>
-          <w:citation/>
-        </w:sdtPr>
-        <w:sdtContent>
-          <w:r>
-            <w:rPr>
-              <w:rFonts w:ascii="Arial" w:hAnsi="Arial" w:cs="Arial"/>
-              <w:sz w:val="24"/>
-              <w:szCs w:val="24"/>
-            </w:rPr>
-            <w:fldChar w:fldCharType="begin"/>
-          </w:r>
-          <w:r>
-            <w:rPr>
-              <w:rFonts w:ascii="Arial" w:hAnsi="Arial" w:cs="Arial"/>
-              <w:sz w:val="24"/>
-              <w:szCs w:val="24"/>
-            </w:rPr>
-            <w:instrText xml:space="preserve"> CITATION Bah16 \l 1033 </w:instrText>
-          </w:r>
-          <w:r>
-            <w:rPr>
-              <w:rFonts w:ascii="Arial" w:hAnsi="Arial" w:cs="Arial"/>
-              <w:sz w:val="24"/>
-              <w:szCs w:val="24"/>
-            </w:rPr>
-            <w:fldChar w:fldCharType="separate"/>
-          </w:r>
-          <w:r>
-            <w:rPr>
-              <w:rFonts w:ascii="Arial" w:hAnsi="Arial" w:cs="Arial"/>
-              <w:noProof/>
-              <w:sz w:val="24"/>
-              <w:szCs w:val="24"/>
-            </w:rPr>
-            <w:t xml:space="preserve"> </w:t>
-          </w:r>
-          <w:r>
-            <w:rPr>
-              <w:rFonts w:ascii="Arial" w:hAnsi="Arial" w:cs="Arial"/>
-              <w:noProof/>
-              <w:sz w:val="24"/>
-              <w:szCs w:val="24"/>
-            </w:rPr>
-            <w:t>(Baheti and Gill)</w:t>
-          </w:r>
-          <w:r>
-            <w:rPr>
-              <w:rFonts w:ascii="Arial" w:hAnsi="Arial" w:cs="Arial"/>
-              <w:sz w:val="24"/>
-              <w:szCs w:val="24"/>
-            </w:rPr>
-            <w:fldChar w:fldCharType="end"/>
-          </w:r>
-        </w:sdtContent>
-      </w:sdt>
-      <w:bookmarkStart w:id="3" w:name="_GoBack"/>
-      <w:bookmarkEnd w:id="3"/>
     </w:p>
     <w:p>
       <w:pPr>
         <w:pStyle w:val="Heading1"/>
       </w:pPr>
-      <w:bookmarkStart w:id="4" w:name="_Toc322121527"/>
+      <w:bookmarkStart w:id="3" w:name="_Toc322121527"/>
       <w:r>
         <w:lastRenderedPageBreak/>
         <w:t>Purpose of Report</w:t>
+      </w:r>
+      <w:bookmarkEnd w:id="3"/>
+    </w:p>
+    <w:p>
+      <w:pPr>
+        <w:spacing w:line="480" w:lineRule="auto"/>
+        <w:rPr>
+          <w:rFonts w:ascii="Arial" w:hAnsi="Arial"/>
+          <w:sz w:val="24"/>
+          <w:szCs w:val="24"/>
+        </w:rPr>
+      </w:pPr>
+    </w:p>
+    <w:p>
+      <w:pPr>
+        <w:pStyle w:val="Heading1"/>
+      </w:pPr>
+      <w:bookmarkStart w:id="4" w:name="_Toc322121528"/>
+      <w:r>
+        <w:t>Scope</w:t>
       </w:r>
       <w:bookmarkEnd w:id="4"/>
     </w:p>
@@ -1908,9 +1815,9 @@
       <w:pPr>
         <w:pStyle w:val="Heading1"/>
       </w:pPr>
-      <w:bookmarkStart w:id="5" w:name="_Toc322121528"/>
+      <w:bookmarkStart w:id="5" w:name="_Toc322121529"/>
       <w:r>
-        <w:t>Scope</w:t>
+        <w:t>General Discussions</w:t>
       </w:r>
       <w:bookmarkEnd w:id="5"/>
     </w:p>
@@ -1928,9 +1835,9 @@
       <w:pPr>
         <w:pStyle w:val="Heading1"/>
       </w:pPr>
-      <w:bookmarkStart w:id="6" w:name="_Toc322121529"/>
+      <w:bookmarkStart w:id="6" w:name="_Toc322121530"/>
       <w:r>
-        <w:t>General Discussions</w:t>
+        <w:t>Conclusion</w:t>
       </w:r>
       <w:bookmarkEnd w:id="6"/>
     </w:p>
@@ -1947,26 +1854,180 @@
     <w:p>
       <w:pPr>
         <w:pStyle w:val="Heading1"/>
-      </w:pPr>
-      <w:bookmarkStart w:id="7" w:name="_Toc322121530"/>
-      <w:r>
-        <w:t>Conclusion</w:t>
-      </w:r>
-      <w:bookmarkEnd w:id="7"/>
-    </w:p>
-    <w:p>
-      <w:pPr>
-        <w:spacing w:line="480" w:lineRule="auto"/>
-        <w:rPr>
-          <w:rFonts w:ascii="Arial" w:hAnsi="Arial"/>
-          <w:sz w:val="24"/>
-          <w:szCs w:val="24"/>
-        </w:rPr>
+        <w:sectPr>
+          <w:headerReference w:type="even" r:id="rId12"/>
+          <w:headerReference w:type="default" r:id="rId13"/>
+          <w:footerReference w:type="even" r:id="rId14"/>
+          <w:footerReference w:type="default" r:id="rId15"/>
+          <w:headerReference w:type="first" r:id="rId16"/>
+          <w:footerReference w:type="first" r:id="rId17"/>
+          <w:pgSz w:w="12240" w:h="15840"/>
+          <w:pgMar w:top="1440" w:right="1440" w:bottom="1440" w:left="1440" w:header="720" w:footer="720" w:gutter="0"/>
+          <w:pgNumType w:start="0"/>
+          <w:cols w:space="720"/>
+          <w:titlePg/>
+          <w:docGrid w:linePitch="299"/>
+        </w:sectPr>
       </w:pPr>
     </w:p>
+    <w:sdt>
+      <w:sdtPr>
+        <w:id w:val="1561434500"/>
+        <w:docPartObj>
+          <w:docPartGallery w:val="Bibliographies"/>
+          <w:docPartUnique/>
+        </w:docPartObj>
+      </w:sdtPr>
+      <w:sdtEndPr>
+        <w:rPr>
+          <w:rFonts w:asciiTheme="minorHAnsi" w:eastAsiaTheme="minorEastAsia" w:hAnsiTheme="minorHAnsi" w:cstheme="minorBidi"/>
+          <w:color w:val="auto"/>
+          <w:sz w:val="21"/>
+          <w:szCs w:val="21"/>
+        </w:rPr>
+      </w:sdtEndPr>
+      <w:sdtContent>
+        <w:p>
+          <w:pPr>
+            <w:pStyle w:val="Heading1"/>
+          </w:pPr>
+          <w:r>
+            <w:t>Bibliography</w:t>
+          </w:r>
+        </w:p>
+        <w:sdt>
+          <w:sdtPr>
+            <w:id w:val="111145805"/>
+            <w:bibliography/>
+          </w:sdtPr>
+          <w:sdtContent>
+            <w:p>
+              <w:pPr>
+                <w:pStyle w:val="Bibliography"/>
+                <w:rPr>
+                  <w:rFonts w:cs="Times New Roman"/>
+                  <w:noProof/>
+                </w:rPr>
+              </w:pPr>
+              <w:r>
+                <w:fldChar w:fldCharType="begin"/>
+              </w:r>
+              <w:r>
+                <w:instrText xml:space="preserve"> BIBLIOGRAPHY </w:instrText>
+              </w:r>
+              <w:r>
+                <w:fldChar w:fldCharType="separate"/>
+              </w:r>
+              <w:r>
+                <w:rPr>
+                  <w:rFonts w:cs="Times New Roman"/>
+                  <w:noProof/>
+                </w:rPr>
+                <w:t xml:space="preserve">Baheti, Radhakisan and Helen Gill. "Cyber-Physical Systems." </w:t>
+              </w:r>
+              <w:r>
+                <w:rPr>
+                  <w:rFonts w:cs="Times New Roman"/>
+                  <w:noProof/>
+                  <w:u w:val="single"/>
+                </w:rPr>
+                <w:t>IEEE Control System Society</w:t>
+              </w:r>
+              <w:r>
+                <w:rPr>
+                  <w:rFonts w:cs="Times New Roman"/>
+                  <w:noProof/>
+                </w:rPr>
+                <w:t>. 13 April 2016 &lt;http://www.ieeecss.org/sites/ieeecss.org/files/documents/IoCT-Part3-02CyberphysicalSystems.pdf&gt;.</w:t>
+              </w:r>
+            </w:p>
+            <w:p>
+              <w:pPr>
+                <w:pStyle w:val="Bibliography"/>
+                <w:rPr>
+                  <w:rFonts w:cs="Times New Roman"/>
+                  <w:noProof/>
+                </w:rPr>
+              </w:pPr>
+              <w:r>
+                <w:rPr>
+                  <w:rFonts w:cs="Times New Roman"/>
+                  <w:noProof/>
+                  <w:u w:val="single"/>
+                </w:rPr>
+                <w:t>Cyber Physical Systems</w:t>
+              </w:r>
+              <w:r>
+                <w:rPr>
+                  <w:rFonts w:cs="Times New Roman"/>
+                  <w:noProof/>
+                </w:rPr>
+                <w:t>. 2012. 12 4 2016 &lt;http://cyberphysicalsystems.org&gt;.</w:t>
+              </w:r>
+            </w:p>
+            <w:p>
+              <w:pPr>
+                <w:pStyle w:val="Bibliography"/>
+                <w:rPr>
+                  <w:rFonts w:cs="Times New Roman"/>
+                  <w:noProof/>
+                </w:rPr>
+              </w:pPr>
+              <w:r>
+                <w:rPr>
+                  <w:rFonts w:cs="Times New Roman"/>
+                  <w:noProof/>
+                </w:rPr>
+                <w:t xml:space="preserve">National Science Foundation. </w:t>
+              </w:r>
+              <w:r>
+                <w:rPr>
+                  <w:rFonts w:cs="Times New Roman"/>
+                  <w:noProof/>
+                  <w:u w:val="single"/>
+                </w:rPr>
+                <w:t>Cyber-Physical Systems (CPS)</w:t>
+              </w:r>
+              <w:r>
+                <w:rPr>
+                  <w:rFonts w:cs="Times New Roman"/>
+                  <w:noProof/>
+                </w:rPr>
+                <w:t>. 13 April 2016 &lt;https://www.nsf.gov/funding/pgm_summ.jsp?pims_id=503286&gt;.</w:t>
+              </w:r>
+            </w:p>
+            <w:p>
+              <w:pPr>
+                <w:pStyle w:val="Bibliography"/>
+                <w:rPr>
+                  <w:rFonts w:cs="Times New Roman"/>
+                  <w:noProof/>
+                </w:rPr>
+              </w:pPr>
+              <w:r>
+                <w:rPr>
+                  <w:rFonts w:cs="Times New Roman"/>
+                  <w:noProof/>
+                </w:rPr>
+                <w:t>NIST. 8 July 2015. 13 April 2016 &lt;http://www.nist.gov/itl/ssd/cyber-physical-systems.cfm&gt;.</w:t>
+              </w:r>
+            </w:p>
+            <w:p>
+              <w:r>
+                <w:rPr>
+                  <w:b/>
+                  <w:bCs/>
+                  <w:noProof/>
+                </w:rPr>
+                <w:fldChar w:fldCharType="end"/>
+              </w:r>
+            </w:p>
+          </w:sdtContent>
+        </w:sdt>
+      </w:sdtContent>
+    </w:sdt>
     <w:p/>
     <w:sectPr>
-      <w:headerReference w:type="default" r:id="rId12"/>
       <w:pgSz w:w="12240" w:h="15840"/>
       <w:pgMar w:top="1440" w:right="1440" w:bottom="1440" w:left="1440" w:header="720" w:footer="720" w:gutter="0"/>
       <w:pgNumType w:start="0"/>
@@ -2003,6 +2064,36 @@
 </w:endnotes>
 </file>
 
+<file path=word/footer1.xml><?xml version="1.0" encoding="utf-8"?>
+<w:ftr xmlns:wpc="http://schemas.microsoft.com/office/word/2010/wordprocessingCanvas" xmlns:mo="http://schemas.microsoft.com/office/mac/office/2008/main" xmlns:mc="http://schemas.openxmlformats.org/markup-compatibility/2006" xmlns:mv="urn:schemas-microsoft-com:mac:vml" xmlns:o="urn:schemas-microsoft-com:office:office" xmlns:r="http://schemas.openxmlformats.org/officeDocument/2006/relationships" xmlns:m="http://schemas.openxmlformats.org/officeDocument/2006/math" xmlns:v="urn:schemas-microsoft-com:vml" xmlns:wp14="http://schemas.microsoft.com/office/word/2010/wordprocessingDrawing" xmlns:wp="http://schemas.openxmlformats.org/drawingml/2006/wordprocessingDrawing" xmlns:w10="urn:schemas-microsoft-com:office:word" xmlns:w="http://schemas.openxmlformats.org/wordprocessingml/2006/main" xmlns:w14="http://schemas.microsoft.com/office/word/2010/wordml" xmlns:wpg="http://schemas.microsoft.com/office/word/2010/wordprocessingGroup" xmlns:wpi="http://schemas.microsoft.com/office/word/2010/wordprocessingInk" xmlns:wne="http://schemas.microsoft.com/office/word/2006/wordml" xmlns:wps="http://schemas.microsoft.com/office/word/2010/wordprocessingShape" mc:Ignorable="w14 wp14">
+  <w:p>
+    <w:pPr>
+      <w:pStyle w:val="Footer"/>
+    </w:pPr>
+  </w:p>
+</w:ftr>
+</file>
+
+<file path=word/footer2.xml><?xml version="1.0" encoding="utf-8"?>
+<w:ftr xmlns:wpc="http://schemas.microsoft.com/office/word/2010/wordprocessingCanvas" xmlns:mo="http://schemas.microsoft.com/office/mac/office/2008/main" xmlns:mc="http://schemas.openxmlformats.org/markup-compatibility/2006" xmlns:mv="urn:schemas-microsoft-com:mac:vml" xmlns:o="urn:schemas-microsoft-com:office:office" xmlns:r="http://schemas.openxmlformats.org/officeDocument/2006/relationships" xmlns:m="http://schemas.openxmlformats.org/officeDocument/2006/math" xmlns:v="urn:schemas-microsoft-com:vml" xmlns:wp14="http://schemas.microsoft.com/office/word/2010/wordprocessingDrawing" xmlns:wp="http://schemas.openxmlformats.org/drawingml/2006/wordprocessingDrawing" xmlns:w10="urn:schemas-microsoft-com:office:word" xmlns:w="http://schemas.openxmlformats.org/wordprocessingml/2006/main" xmlns:w14="http://schemas.microsoft.com/office/word/2010/wordml" xmlns:wpg="http://schemas.microsoft.com/office/word/2010/wordprocessingGroup" xmlns:wpi="http://schemas.microsoft.com/office/word/2010/wordprocessingInk" xmlns:wne="http://schemas.microsoft.com/office/word/2006/wordml" xmlns:wps="http://schemas.microsoft.com/office/word/2010/wordprocessingShape" mc:Ignorable="w14 wp14">
+  <w:p>
+    <w:pPr>
+      <w:pStyle w:val="Footer"/>
+    </w:pPr>
+  </w:p>
+</w:ftr>
+</file>
+
+<file path=word/footer3.xml><?xml version="1.0" encoding="utf-8"?>
+<w:ftr xmlns:wpc="http://schemas.microsoft.com/office/word/2010/wordprocessingCanvas" xmlns:mo="http://schemas.microsoft.com/office/mac/office/2008/main" xmlns:mc="http://schemas.openxmlformats.org/markup-compatibility/2006" xmlns:mv="urn:schemas-microsoft-com:mac:vml" xmlns:o="urn:schemas-microsoft-com:office:office" xmlns:r="http://schemas.openxmlformats.org/officeDocument/2006/relationships" xmlns:m="http://schemas.openxmlformats.org/officeDocument/2006/math" xmlns:v="urn:schemas-microsoft-com:vml" xmlns:wp14="http://schemas.microsoft.com/office/word/2010/wordprocessingDrawing" xmlns:wp="http://schemas.openxmlformats.org/drawingml/2006/wordprocessingDrawing" xmlns:w10="urn:schemas-microsoft-com:office:word" xmlns:w="http://schemas.openxmlformats.org/wordprocessingml/2006/main" xmlns:w14="http://schemas.microsoft.com/office/word/2010/wordml" xmlns:wpg="http://schemas.microsoft.com/office/word/2010/wordprocessingGroup" xmlns:wpi="http://schemas.microsoft.com/office/word/2010/wordprocessingInk" xmlns:wne="http://schemas.microsoft.com/office/word/2006/wordml" xmlns:wps="http://schemas.microsoft.com/office/word/2010/wordprocessingShape" mc:Ignorable="w14 wp14">
+  <w:p>
+    <w:pPr>
+      <w:pStyle w:val="Footer"/>
+    </w:pPr>
+  </w:p>
+</w:ftr>
+</file>
+
 <file path=word/footnotes.xml><?xml version="1.0" encoding="utf-8"?>
 <w:footnotes xmlns:wpc="http://schemas.microsoft.com/office/word/2010/wordprocessingCanvas" xmlns:mo="http://schemas.microsoft.com/office/mac/office/2008/main" xmlns:mc="http://schemas.openxmlformats.org/markup-compatibility/2006" xmlns:mv="urn:schemas-microsoft-com:mac:vml" xmlns:o="urn:schemas-microsoft-com:office:office" xmlns:r="http://schemas.openxmlformats.org/officeDocument/2006/relationships" xmlns:m="http://schemas.openxmlformats.org/officeDocument/2006/math" xmlns:v="urn:schemas-microsoft-com:vml" xmlns:wp14="http://schemas.microsoft.com/office/word/2010/wordprocessingDrawing" xmlns:wp="http://schemas.openxmlformats.org/drawingml/2006/wordprocessingDrawing" xmlns:w10="urn:schemas-microsoft-com:office:word" xmlns:w="http://schemas.openxmlformats.org/wordprocessingml/2006/main" xmlns:w14="http://schemas.microsoft.com/office/word/2010/wordml" xmlns:wpg="http://schemas.microsoft.com/office/word/2010/wordprocessingGroup" xmlns:wpi="http://schemas.microsoft.com/office/word/2010/wordprocessingInk" xmlns:wne="http://schemas.microsoft.com/office/word/2006/wordml" xmlns:wps="http://schemas.microsoft.com/office/word/2010/wordprocessingShape" mc:Ignorable="w14 wp14">
   <w:footnote w:type="separator" w:id="-1">
@@ -2033,9 +2124,62 @@
   <w:p>
     <w:pPr>
       <w:pStyle w:val="Header"/>
+    </w:pPr>
+  </w:p>
+</w:hdr>
+</file>
+
+<file path=word/header2.xml><?xml version="1.0" encoding="utf-8"?>
+<w:hdr xmlns:wpc="http://schemas.microsoft.com/office/word/2010/wordprocessingCanvas" xmlns:mo="http://schemas.microsoft.com/office/mac/office/2008/main" xmlns:mc="http://schemas.openxmlformats.org/markup-compatibility/2006" xmlns:mv="urn:schemas-microsoft-com:mac:vml" xmlns:o="urn:schemas-microsoft-com:office:office" xmlns:r="http://schemas.openxmlformats.org/officeDocument/2006/relationships" xmlns:m="http://schemas.openxmlformats.org/officeDocument/2006/math" xmlns:v="urn:schemas-microsoft-com:vml" xmlns:wp14="http://schemas.microsoft.com/office/word/2010/wordprocessingDrawing" xmlns:wp="http://schemas.openxmlformats.org/drawingml/2006/wordprocessingDrawing" xmlns:w10="urn:schemas-microsoft-com:office:word" xmlns:w="http://schemas.openxmlformats.org/wordprocessingml/2006/main" xmlns:w14="http://schemas.microsoft.com/office/word/2010/wordml" xmlns:wpg="http://schemas.microsoft.com/office/word/2010/wordprocessingGroup" xmlns:wpi="http://schemas.microsoft.com/office/word/2010/wordprocessingInk" xmlns:wne="http://schemas.microsoft.com/office/word/2006/wordml" xmlns:wps="http://schemas.microsoft.com/office/word/2010/wordprocessingShape" mc:Ignorable="w14 wp14">
+  <w:p>
+    <w:pPr>
+      <w:pStyle w:val="Header"/>
       <w:jc w:val="right"/>
     </w:pPr>
+    <w:r>
+      <w:rPr>
+        <w:rStyle w:val="PageNumber"/>
+      </w:rPr>
+      <w:fldChar w:fldCharType="begin"/>
+    </w:r>
+    <w:r>
+      <w:rPr>
+        <w:rStyle w:val="PageNumber"/>
+      </w:rPr>
+      <w:instrText xml:space="preserve"> PAGE </w:instrText>
+    </w:r>
+    <w:r>
+      <w:rPr>
+        <w:rStyle w:val="PageNumber"/>
+      </w:rPr>
+      <w:fldChar w:fldCharType="separate"/>
+    </w:r>
+    <w:r>
+      <w:rPr>
+        <w:rStyle w:val="PageNumber"/>
+        <w:noProof/>
+      </w:rPr>
+      <w:t>1</w:t>
+    </w:r>
+    <w:r>
+      <w:rPr>
+        <w:rStyle w:val="PageNumber"/>
+      </w:rPr>
+      <w:fldChar w:fldCharType="end"/>
+    </w:r>
+    <w:bookmarkStart w:id="7" w:name="_GoBack"/>
+    <w:bookmarkEnd w:id="7"/>
   </w:p>
+  <w:p>
+    <w:pPr>
+      <w:pStyle w:val="Header"/>
+    </w:pPr>
+  </w:p>
+</w:hdr>
+</file>
+
+<file path=word/header3.xml><?xml version="1.0" encoding="utf-8"?>
+<w:hdr xmlns:wpc="http://schemas.microsoft.com/office/word/2010/wordprocessingCanvas" xmlns:mo="http://schemas.microsoft.com/office/mac/office/2008/main" xmlns:mc="http://schemas.openxmlformats.org/markup-compatibility/2006" xmlns:mv="urn:schemas-microsoft-com:mac:vml" xmlns:o="urn:schemas-microsoft-com:office:office" xmlns:r="http://schemas.openxmlformats.org/officeDocument/2006/relationships" xmlns:m="http://schemas.openxmlformats.org/officeDocument/2006/math" xmlns:v="urn:schemas-microsoft-com:vml" xmlns:wp14="http://schemas.microsoft.com/office/word/2010/wordprocessingDrawing" xmlns:wp="http://schemas.openxmlformats.org/drawingml/2006/wordprocessingDrawing" xmlns:w10="urn:schemas-microsoft-com:office:word" xmlns:w="http://schemas.openxmlformats.org/wordprocessingml/2006/main" xmlns:w14="http://schemas.microsoft.com/office/word/2010/wordml" xmlns:wpg="http://schemas.microsoft.com/office/word/2010/wordprocessingGroup" xmlns:wpi="http://schemas.microsoft.com/office/word/2010/wordprocessingInk" xmlns:wne="http://schemas.microsoft.com/office/word/2006/wordml" xmlns:wps="http://schemas.microsoft.com/office/word/2010/wordprocessingShape" mc:Ignorable="w14 wp14">
   <w:p>
     <w:pPr>
       <w:pStyle w:val="Header"/>
@@ -3009,7 +3153,6 @@
     <w:basedOn w:val="Normal"/>
     <w:next w:val="Normal"/>
     <w:uiPriority w:val="35"/>
-    <w:semiHidden/>
     <w:unhideWhenUsed/>
     <w:qFormat/>
     <w:rsid w:val="00AA2D62"/>
@@ -3213,6 +3356,22 @@
       <w:sz w:val="18"/>
       <w:szCs w:val="18"/>
     </w:rPr>
+  </w:style>
+  <w:style w:type="paragraph" w:styleId="Bibliography">
+    <w:name w:val="Bibliography"/>
+    <w:basedOn w:val="Normal"/>
+    <w:next w:val="Normal"/>
+    <w:uiPriority w:val="37"/>
+    <w:unhideWhenUsed/>
+    <w:rsid w:val="00314381"/>
+  </w:style>
+  <w:style w:type="character" w:styleId="PageNumber">
+    <w:name w:val="page number"/>
+    <w:basedOn w:val="DefaultParagraphFont"/>
+    <w:uiPriority w:val="99"/>
+    <w:semiHidden/>
+    <w:unhideWhenUsed/>
+    <w:rsid w:val="002B28B3"/>
   </w:style>
 </w:styles>
 </file>
@@ -3998,7 +4157,6 @@
     <w:basedOn w:val="Normal"/>
     <w:next w:val="Normal"/>
     <w:uiPriority w:val="35"/>
-    <w:semiHidden/>
     <w:unhideWhenUsed/>
     <w:qFormat/>
     <w:rsid w:val="00AA2D62"/>
@@ -4202,6 +4360,22 @@
       <w:sz w:val="18"/>
       <w:szCs w:val="18"/>
     </w:rPr>
+  </w:style>
+  <w:style w:type="paragraph" w:styleId="Bibliography">
+    <w:name w:val="Bibliography"/>
+    <w:basedOn w:val="Normal"/>
+    <w:next w:val="Normal"/>
+    <w:uiPriority w:val="37"/>
+    <w:unhideWhenUsed/>
+    <w:rsid w:val="00314381"/>
+  </w:style>
+  <w:style w:type="character" w:styleId="PageNumber">
+    <w:name w:val="page number"/>
+    <w:basedOn w:val="DefaultParagraphFont"/>
+    <w:uiPriority w:val="99"/>
+    <w:semiHidden/>
+    <w:unhideWhenUsed/>
+    <w:rsid w:val="002B28B3"/>
   </w:style>
 </w:styles>
 </file>
@@ -4461,7 +4635,7 @@
   <a:extraClrSchemeLst/>
   <a:extLst>
     <a:ext uri="{05A4C25C-085E-4340-85A3-A5531E510DB2}">
-      <thm15:themeFamily xmlns:thm15="http://schemas.microsoft.com/office/thememl/2012/main" xmlns="" name="Office Theme" id="{62F939B6-93AF-4DB8-9C6B-D6C7DFDC589F}" vid="{4A3C46E8-61CC-4603-A589-7422A47A8E4A}"/>
+      <thm15:themeFamily xmlns="" xmlns:thm15="http://schemas.microsoft.com/office/thememl/2012/main" name="Office Theme" id="{62F939B6-93AF-4DB8-9C6B-D6C7DFDC589F}" vid="{4A3C46E8-61CC-4603-A589-7422A47A8E4A}"/>
     </a:ext>
   </a:extLst>
 </a:theme>
@@ -4499,7 +4673,7 @@
     <b:YearAccessed>2016</b:YearAccessed>
     <b:MonthAccessed>4</b:MonthAccessed>
     <b:DayAccessed>12</b:DayAccessed>
-    <b:RefOrder>2</b:RefOrder>
+    <b:RefOrder>1</b:RefOrder>
   </b:Source>
   <b:Source>
     <b:Tag>Nat16</b:Tag>
@@ -4516,7 +4690,7 @@
         <b:Corporate>National Science Foundation</b:Corporate>
       </b:Author>
     </b:Author>
-    <b:RefOrder>1</b:RefOrder>
+    <b:RefOrder>2</b:RefOrder>
   </b:Source>
   <b:Source>
     <b:Tag>NIS15</b:Tag>
@@ -4583,7 +4757,7 @@
 </file>
 
 <file path=customXml/itemProps3.xml><?xml version="1.0" encoding="utf-8"?>
-<ds:datastoreItem xmlns:ds="http://schemas.openxmlformats.org/officeDocument/2006/customXml" ds:itemID="{9DC90482-CB89-274E-B5E7-2C6F01903B72}">
+<ds:datastoreItem xmlns:ds="http://schemas.openxmlformats.org/officeDocument/2006/customXml" ds:itemID="{C22BF63A-DB1A-2F49-A70D-2270B9744C72}">
   <ds:schemaRefs>
     <ds:schemaRef ds:uri="http://schemas.openxmlformats.org/officeDocument/2006/bibliography"/>
   </ds:schemaRefs>

</xml_diff>

<commit_message>
Added purpose and scope, also minor changes
</commit_message>
<xml_diff>
--- a/TermPaperBoltonPruitt.docx
+++ b/TermPaperBoltonPruitt.docx
@@ -1,6 +1,6 @@
 
 <file path=word/document.xml><?xml version="1.0" encoding="utf-8"?>
-<w:document xmlns:wpc="http://schemas.microsoft.com/office/word/2010/wordprocessingCanvas" xmlns:mc="http://schemas.openxmlformats.org/markup-compatibility/2006" xmlns:o="urn:schemas-microsoft-com:office:office" xmlns:r="http://schemas.openxmlformats.org/officeDocument/2006/relationships" xmlns:m="http://schemas.openxmlformats.org/officeDocument/2006/math" xmlns:v="urn:schemas-microsoft-com:vml" xmlns:wp14="http://schemas.microsoft.com/office/word/2010/wordprocessingDrawing" xmlns:wp="http://schemas.openxmlformats.org/drawingml/2006/wordprocessingDrawing" xmlns:w10="urn:schemas-microsoft-com:office:word" xmlns:w="http://schemas.openxmlformats.org/wordprocessingml/2006/main" xmlns:w14="http://schemas.microsoft.com/office/word/2010/wordml" xmlns:w15="http://schemas.microsoft.com/office/word/2012/wordml" xmlns:wpg="http://schemas.microsoft.com/office/word/2010/wordprocessingGroup" xmlns:wpi="http://schemas.microsoft.com/office/word/2010/wordprocessingInk" xmlns:wne="http://schemas.microsoft.com/office/word/2006/wordml" xmlns:wps="http://schemas.microsoft.com/office/word/2010/wordprocessingShape" mc:Ignorable="w14 w15 wp14">
+<w:document xmlns:wpc="http://schemas.microsoft.com/office/word/2010/wordprocessingCanvas" xmlns:mo="http://schemas.microsoft.com/office/mac/office/2008/main" xmlns:mc="http://schemas.openxmlformats.org/markup-compatibility/2006" xmlns:mv="urn:schemas-microsoft-com:mac:vml" xmlns:o="urn:schemas-microsoft-com:office:office" xmlns:r="http://schemas.openxmlformats.org/officeDocument/2006/relationships" xmlns:m="http://schemas.openxmlformats.org/officeDocument/2006/math" xmlns:v="urn:schemas-microsoft-com:vml" xmlns:wp14="http://schemas.microsoft.com/office/word/2010/wordprocessingDrawing" xmlns:wp="http://schemas.openxmlformats.org/drawingml/2006/wordprocessingDrawing" xmlns:w10="urn:schemas-microsoft-com:office:word" xmlns:w="http://schemas.openxmlformats.org/wordprocessingml/2006/main" xmlns:w14="http://schemas.microsoft.com/office/word/2010/wordml" xmlns:wpg="http://schemas.microsoft.com/office/word/2010/wordprocessingGroup" xmlns:wpi="http://schemas.microsoft.com/office/word/2010/wordprocessingInk" xmlns:wne="http://schemas.microsoft.com/office/word/2006/wordml" xmlns:wps="http://schemas.microsoft.com/office/word/2010/wordprocessingShape" mc:Ignorable="w14 wp14">
   <w:body>
     <w:sdt>
       <w:sdtPr>
@@ -168,7 +168,7 @@
                   </wp:anchor>
                 </w:drawing>
               </mc:Choice>
-              <mc:Fallback>
+              <mc:Fallback xmlns:w15="http://schemas.microsoft.com/office/word/2012/wordml">
                 <w:pict>
                   <v:shapetype w14:anchorId="63DA8A5A" id="_x0000_t202" coordsize="21600,21600" o:spt="202" path="m,l,21600r21600,l21600,xe">
                     <v:stroke joinstyle="miter"/>
@@ -397,7 +397,7 @@
                   </wp:anchor>
                 </w:drawing>
               </mc:Choice>
-              <mc:Fallback>
+              <mc:Fallback xmlns:w15="http://schemas.microsoft.com/office/word/2012/wordml">
                 <w:pict>
                   <v:shape w14:anchorId="135EB561" id="Text Box 111" o:spid="_x0000_s1027" type="#_x0000_t202" style="position:absolute;margin-left:0;margin-top:0;width:449.2pt;height:24.9pt;z-index:251662336;visibility:visible;mso-wrap-style:square;mso-width-percent:734;mso-height-percent:363;mso-left-percent:150;mso-top-percent:91;mso-wrap-distance-left:9pt;mso-wrap-distance-top:0;mso-wrap-distance-right:9pt;mso-wrap-distance-bottom:0;mso-position-horizontal-relative:page;mso-position-vertical-relative:page;mso-width-percent:734;mso-height-percent:363;mso-left-percent:150;mso-top-percent:91;mso-width-relative:page;mso-height-relative:page;v-text-anchor:bottom" o:gfxdata="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" filled="f" stroked="f" strokeweight=".5pt">
                     <v:textbox style="mso-fit-shape-to-text:t" inset="0,0,0,0">
@@ -644,7 +644,7 @@
                   </wp:anchor>
                 </w:drawing>
               </mc:Choice>
-              <mc:Fallback>
+              <mc:Fallback xmlns:w15="http://schemas.microsoft.com/office/word/2012/wordml">
                 <w:pict>
                   <v:shape w14:anchorId="2ED79A47" id="Text Box 112" o:spid="_x0000_s1028" type="#_x0000_t202" style="position:absolute;margin-left:0;margin-top:0;width:453pt;height:51.4pt;z-index:251661312;visibility:visible;mso-wrap-style:square;mso-width-percent:734;mso-height-percent:80;mso-left-percent:150;mso-top-percent:837;mso-wrap-distance-left:9pt;mso-wrap-distance-top:0;mso-wrap-distance-right:9pt;mso-wrap-distance-bottom:0;mso-position-horizontal-relative:page;mso-position-vertical-relative:page;mso-width-percent:734;mso-height-percent:80;mso-left-percent:150;mso-top-percent:837;mso-width-relative:page;mso-height-relative:page;v-text-anchor:bottom" o:gfxdata="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" filled="f" stroked="f" strokeweight=".5pt">
                     <v:textbox inset="0,0,0,0">
@@ -892,7 +892,7 @@
                   </wp:anchor>
                 </w:drawing>
               </mc:Choice>
-              <mc:Fallback>
+              <mc:Fallback xmlns:w15="http://schemas.microsoft.com/office/word/2012/wordml">
                 <w:pict>
                   <v:group w14:anchorId="319D7AD7" id="Group 114" o:spid="_x0000_s1026" style="position:absolute;margin-left:0;margin-top:0;width:18pt;height:10in;z-index:251659264;mso-width-percent:29;mso-height-percent:909;mso-left-percent:45;mso-position-horizontal-relative:page;mso-position-vertical:center;mso-position-vertical-relative:page;mso-width-percent:29;mso-height-percent:909;mso-left-percent:45" coordsize="2286,91440" o:gfxdata="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">
                     <v:rect id="Rectangle 115" o:spid="_x0000_s1027" style="position:absolute;width:2286;height:87820;visibility:visible;mso-wrap-style:square;v-text-anchor:middle" o:gfxdata="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" fillcolor="#00b0f0 [3205]" stroked="f" strokeweight="1pt"/>
@@ -1006,7 +1006,7 @@
             <w:rPr>
               <w:noProof/>
             </w:rPr>
-            <w:instrText xml:space="preserve"> PAGEREF _Toc322173160 \h </w:instrText>
+            <w:instrText xml:space="preserve"> PAGEREF _Toc322185716 \h </w:instrText>
           </w:r>
           <w:r>
             <w:rPr>
@@ -1050,7 +1050,7 @@
             <w:rPr>
               <w:noProof/>
             </w:rPr>
-            <w:t>Introduction/Background</w:t>
+            <w:t>Introduction</w:t>
           </w:r>
           <w:r>
             <w:rPr>
@@ -1068,7 +1068,69 @@
             <w:rPr>
               <w:noProof/>
             </w:rPr>
-            <w:instrText xml:space="preserve"> PAGEREF _Toc322173161 \h </w:instrText>
+            <w:instrText xml:space="preserve"> PAGEREF _Toc322185717 \h </w:instrText>
+          </w:r>
+          <w:r>
+            <w:rPr>
+              <w:noProof/>
+            </w:rPr>
+          </w:r>
+          <w:r>
+            <w:rPr>
+              <w:noProof/>
+            </w:rPr>
+            <w:fldChar w:fldCharType="separate"/>
+          </w:r>
+          <w:r>
+            <w:rPr>
+              <w:noProof/>
+            </w:rPr>
+            <w:t>2</w:t>
+          </w:r>
+          <w:r>
+            <w:rPr>
+              <w:noProof/>
+            </w:rPr>
+            <w:fldChar w:fldCharType="end"/>
+          </w:r>
+        </w:p>
+        <w:p>
+          <w:pPr>
+            <w:pStyle w:val="TOC1"/>
+            <w:tabs>
+              <w:tab w:val="right" w:leader="dot" w:pos="9350"/>
+            </w:tabs>
+            <w:rPr>
+              <w:rFonts w:cstheme="minorBidi"/>
+              <w:noProof/>
+              <w:sz w:val="24"/>
+              <w:szCs w:val="24"/>
+              <w:lang w:eastAsia="ja-JP"/>
+            </w:rPr>
+          </w:pPr>
+          <w:r>
+            <w:rPr>
+              <w:noProof/>
+            </w:rPr>
+            <w:t>Background</w:t>
+          </w:r>
+          <w:r>
+            <w:rPr>
+              <w:noProof/>
+            </w:rPr>
+            <w:tab/>
+          </w:r>
+          <w:r>
+            <w:rPr>
+              <w:noProof/>
+            </w:rPr>
+            <w:fldChar w:fldCharType="begin"/>
+          </w:r>
+          <w:r>
+            <w:rPr>
+              <w:noProof/>
+            </w:rPr>
+            <w:instrText xml:space="preserve"> PAGEREF _Toc322185718 \h </w:instrText>
           </w:r>
           <w:r>
             <w:rPr>
@@ -1130,7 +1192,7 @@
             <w:rPr>
               <w:noProof/>
             </w:rPr>
-            <w:instrText xml:space="preserve"> PAGEREF _Toc322173162 \h </w:instrText>
+            <w:instrText xml:space="preserve"> PAGEREF _Toc322185719 \h </w:instrText>
           </w:r>
           <w:r>
             <w:rPr>
@@ -1174,7 +1236,7 @@
             <w:rPr>
               <w:noProof/>
             </w:rPr>
-            <w:t>How Do Cyber Physical Systems Works?</w:t>
+            <w:t>How Do Cyber Physical Systems Work?</w:t>
           </w:r>
           <w:r>
             <w:rPr>
@@ -1192,7 +1254,7 @@
             <w:rPr>
               <w:noProof/>
             </w:rPr>
-            <w:instrText xml:space="preserve"> PAGEREF _Toc322173163 \h </w:instrText>
+            <w:instrText xml:space="preserve"> PAGEREF _Toc322185720 \h </w:instrText>
           </w:r>
           <w:r>
             <w:rPr>
@@ -1236,7 +1298,7 @@
             <w:rPr>
               <w:noProof/>
             </w:rPr>
-            <w:t>Purpose of Report</w:t>
+            <w:t>Purpose</w:t>
           </w:r>
           <w:r>
             <w:rPr>
@@ -1254,7 +1316,7 @@
             <w:rPr>
               <w:noProof/>
             </w:rPr>
-            <w:instrText xml:space="preserve"> PAGEREF _Toc322173164 \h </w:instrText>
+            <w:instrText xml:space="preserve"> PAGEREF _Toc322185721 \h </w:instrText>
           </w:r>
           <w:r>
             <w:rPr>
@@ -1271,7 +1333,7 @@
             <w:rPr>
               <w:noProof/>
             </w:rPr>
-            <w:t>3</w:t>
+            <w:t>4</w:t>
           </w:r>
           <w:r>
             <w:rPr>
@@ -1316,7 +1378,7 @@
             <w:rPr>
               <w:noProof/>
             </w:rPr>
-            <w:instrText xml:space="preserve"> PAGEREF _Toc322173165 \h </w:instrText>
+            <w:instrText xml:space="preserve"> PAGEREF _Toc322185722 \h </w:instrText>
           </w:r>
           <w:r>
             <w:rPr>
@@ -1333,7 +1395,7 @@
             <w:rPr>
               <w:noProof/>
             </w:rPr>
-            <w:t>3</w:t>
+            <w:t>4</w:t>
           </w:r>
           <w:r>
             <w:rPr>
@@ -1378,7 +1440,7 @@
             <w:rPr>
               <w:noProof/>
             </w:rPr>
-            <w:instrText xml:space="preserve"> PAGEREF _Toc322173166 \h </w:instrText>
+            <w:instrText xml:space="preserve"> PAGEREF _Toc322185723 \h </w:instrText>
           </w:r>
           <w:r>
             <w:rPr>
@@ -1395,7 +1457,7 @@
             <w:rPr>
               <w:noProof/>
             </w:rPr>
-            <w:t>3</w:t>
+            <w:t>4</w:t>
           </w:r>
           <w:r>
             <w:rPr>
@@ -1440,7 +1502,7 @@
             <w:rPr>
               <w:noProof/>
             </w:rPr>
-            <w:instrText xml:space="preserve"> PAGEREF _Toc322173167 \h </w:instrText>
+            <w:instrText xml:space="preserve"> PAGEREF _Toc322185724 \h </w:instrText>
           </w:r>
           <w:r>
             <w:rPr>
@@ -1457,7 +1519,7 @@
             <w:rPr>
               <w:noProof/>
             </w:rPr>
-            <w:t>3</w:t>
+            <w:t>4</w:t>
           </w:r>
           <w:r>
             <w:rPr>
@@ -1502,7 +1564,7 @@
             <w:rPr>
               <w:noProof/>
             </w:rPr>
-            <w:instrText xml:space="preserve"> PAGEREF _Toc322173168 \h </w:instrText>
+            <w:instrText xml:space="preserve"> PAGEREF _Toc322185725 \h </w:instrText>
           </w:r>
           <w:r>
             <w:rPr>
@@ -1578,7 +1640,7 @@
       <w:pPr>
         <w:pStyle w:val="Heading1"/>
       </w:pPr>
-      <w:bookmarkStart w:id="0" w:name="_Toc322173160"/>
+      <w:bookmarkStart w:id="0" w:name="_Toc322185716"/>
       <w:r>
         <w:lastRenderedPageBreak/>
         <w:t>Abstract</w:t>
@@ -1598,11 +1660,23 @@
       <w:pPr>
         <w:pStyle w:val="Heading1"/>
       </w:pPr>
-      <w:bookmarkStart w:id="1" w:name="_Toc322173161"/>
+      <w:bookmarkStart w:id="1" w:name="_Toc322185717"/>
       <w:r>
-        <w:t>Introduction/Background</w:t>
+        <w:t>Introduction</w:t>
       </w:r>
       <w:bookmarkEnd w:id="1"/>
+    </w:p>
+    <w:p/>
+    <w:p/>
+    <w:p>
+      <w:pPr>
+        <w:pStyle w:val="Heading1"/>
+      </w:pPr>
+      <w:bookmarkStart w:id="2" w:name="_Toc322185718"/>
+      <w:r>
+        <w:t>Background</w:t>
+      </w:r>
+      <w:bookmarkEnd w:id="2"/>
     </w:p>
     <w:p>
       <w:pPr>
@@ -1618,12 +1692,13 @@
       <w:pPr>
         <w:pStyle w:val="Heading2"/>
       </w:pPr>
-      <w:bookmarkStart w:id="2" w:name="_Toc322173162"/>
+      <w:bookmarkStart w:id="3" w:name="_Toc322185719"/>
       <w:r>
         <w:t>What Are Cyber Physical Systems?</w:t>
       </w:r>
-      <w:bookmarkEnd w:id="2"/>
+      <w:bookmarkEnd w:id="3"/>
     </w:p>
+    <w:p/>
     <w:p>
       <w:pPr>
         <w:ind w:firstLine="708"/>
@@ -1651,6 +1726,7 @@
           <w:id w:val="560520566"/>
           <w:citation/>
         </w:sdtPr>
+        <w:sdtEndPr/>
         <w:sdtContent>
           <w:r>
             <w:rPr>
@@ -1684,6 +1760,94 @@
               <w:szCs w:val="24"/>
             </w:rPr>
             <w:t>(National Science Foundation)</w:t>
+          </w:r>
+          <w:r>
+            <w:rPr>
+              <w:rFonts w:ascii="Arial" w:hAnsi="Arial" w:cs="Arial"/>
+              <w:sz w:val="24"/>
+              <w:szCs w:val="24"/>
+            </w:rPr>
+            <w:fldChar w:fldCharType="end"/>
+          </w:r>
+        </w:sdtContent>
+      </w:sdt>
+      <w:r>
+        <w:rPr>
+          <w:rFonts w:ascii="Arial" w:hAnsi="Arial" w:cs="Arial"/>
+          <w:sz w:val="24"/>
+          <w:szCs w:val="24"/>
+        </w:rPr>
+        <w:t>.</w:t>
+      </w:r>
+      <w:r>
+        <w:rPr>
+          <w:rFonts w:ascii="Arial" w:hAnsi="Arial" w:cs="Arial"/>
+          <w:sz w:val="24"/>
+          <w:szCs w:val="24"/>
+        </w:rPr>
+        <w:t xml:space="preserve"> </w:t>
+      </w:r>
+    </w:p>
+    <w:p>
+      <w:pPr>
+        <w:ind w:firstLine="708"/>
+        <w:rPr>
+          <w:rFonts w:ascii="Arial" w:hAnsi="Arial" w:cs="Arial"/>
+          <w:sz w:val="24"/>
+          <w:szCs w:val="24"/>
+        </w:rPr>
+      </w:pPr>
+      <w:r>
+        <w:rPr>
+          <w:rFonts w:ascii="Arial" w:hAnsi="Arial" w:cs="Arial"/>
+          <w:sz w:val="24"/>
+          <w:szCs w:val="24"/>
+        </w:rPr>
+        <w:t xml:space="preserve">Cyber physical systems are more commonly known as the Internet of Things </w:t>
+      </w:r>
+      <w:sdt>
+        <w:sdtPr>
+          <w:rPr>
+            <w:rFonts w:ascii="Arial" w:hAnsi="Arial" w:cs="Arial"/>
+            <w:sz w:val="24"/>
+            <w:szCs w:val="24"/>
+          </w:rPr>
+          <w:id w:val="161902577"/>
+          <w:citation/>
+        </w:sdtPr>
+        <w:sdtContent>
+          <w:r>
+            <w:rPr>
+              <w:rFonts w:ascii="Arial" w:hAnsi="Arial" w:cs="Arial"/>
+              <w:sz w:val="24"/>
+              <w:szCs w:val="24"/>
+            </w:rPr>
+            <w:fldChar w:fldCharType="begin"/>
+          </w:r>
+          <w:r>
+            <w:rPr>
+              <w:rFonts w:ascii="Arial" w:hAnsi="Arial" w:cs="Arial"/>
+              <w:sz w:val="24"/>
+              <w:szCs w:val="24"/>
+            </w:rPr>
+            <w:instrText xml:space="preserve"> CITATION NIS15 \l 1033 </w:instrText>
+          </w:r>
+          <w:r>
+            <w:rPr>
+              <w:rFonts w:ascii="Arial" w:hAnsi="Arial" w:cs="Arial"/>
+              <w:sz w:val="24"/>
+              <w:szCs w:val="24"/>
+            </w:rPr>
+            <w:fldChar w:fldCharType="separate"/>
+          </w:r>
+          <w:r>
+            <w:rPr>
+              <w:rFonts w:ascii="Arial" w:hAnsi="Arial" w:cs="Arial"/>
+              <w:noProof/>
+              <w:sz w:val="24"/>
+              <w:szCs w:val="24"/>
+            </w:rPr>
+            <w:t>(NIST)</w:t>
           </w:r>
           <w:r>
             <w:rPr>
@@ -1720,6 +1884,7 @@
           <w:szCs w:val="24"/>
           <w:lang w:eastAsia="en-US"/>
         </w:rPr>
+        <w:lastRenderedPageBreak/>
         <w:drawing>
           <wp:inline distT="0" distB="0" distL="0" distR="0" wp14:anchorId="1AFE1B11" wp14:editId="13C02ADB">
             <wp:extent cx="5943600" cy="4838839"/>
@@ -1738,7 +1903,7 @@
                     </pic:cNvPicPr>
                   </pic:nvPicPr>
                   <pic:blipFill>
-                    <a:blip r:embed="rId10">
+                    <a:blip r:embed="rId11">
                       <a:extLst>
                         <a:ext uri="{28A0092B-C50C-407E-A947-70E740481C1C}">
                           <a14:useLocalDpi xmlns:a14="http://schemas.microsoft.com/office/drawing/2010/main" val="0"/>
@@ -1787,6 +1952,7 @@
           <w:szCs w:val="24"/>
         </w:rPr>
       </w:pPr>
+      <w:bookmarkStart w:id="4" w:name="_Ref322185448"/>
       <w:r>
         <w:rPr>
           <w:sz w:val="24"/>
@@ -1830,6 +1996,7 @@
         </w:rPr>
         <w:fldChar w:fldCharType="end"/>
       </w:r>
+      <w:bookmarkEnd w:id="4"/>
       <w:r>
         <w:rPr>
           <w:sz w:val="24"/>
@@ -1907,8 +2074,70 @@
           <w:rFonts w:ascii="Arial" w:hAnsi="Arial" w:cs="Arial"/>
           <w:sz w:val="24"/>
         </w:rPr>
-        <w:lastRenderedPageBreak/>
-        <w:t xml:space="preserve">Cyber-physical systems can be explained using a well-designed flowchart, (see Figure 1 above). </w:t>
+        <w:t xml:space="preserve">Cyber-physical systems can be explained using a well-designed flowchart, (see </w:t>
+      </w:r>
+      <w:r>
+        <w:rPr>
+          <w:rFonts w:ascii="Arial" w:hAnsi="Arial" w:cs="Arial"/>
+          <w:sz w:val="24"/>
+        </w:rPr>
+        <w:fldChar w:fldCharType="begin"/>
+      </w:r>
+      <w:r>
+        <w:rPr>
+          <w:rFonts w:ascii="Arial" w:hAnsi="Arial" w:cs="Arial"/>
+          <w:sz w:val="24"/>
+        </w:rPr>
+        <w:instrText xml:space="preserve"> REF _Ref322185448 \h </w:instrText>
+      </w:r>
+      <w:r>
+        <w:rPr>
+          <w:rFonts w:ascii="Arial" w:hAnsi="Arial" w:cs="Arial"/>
+          <w:sz w:val="24"/>
+        </w:rPr>
+      </w:r>
+      <w:r>
+        <w:rPr>
+          <w:rFonts w:ascii="Arial" w:hAnsi="Arial" w:cs="Arial"/>
+          <w:sz w:val="24"/>
+        </w:rPr>
+        <w:fldChar w:fldCharType="separate"/>
+      </w:r>
+      <w:r>
+        <w:rPr>
+          <w:sz w:val="24"/>
+          <w:szCs w:val="24"/>
+        </w:rPr>
+        <w:t xml:space="preserve">Figure </w:t>
+      </w:r>
+      <w:r>
+        <w:rPr>
+          <w:noProof/>
+          <w:sz w:val="24"/>
+          <w:szCs w:val="24"/>
+        </w:rPr>
+        <w:t>1</w:t>
+      </w:r>
+      <w:r>
+        <w:rPr>
+          <w:rFonts w:ascii="Arial" w:hAnsi="Arial" w:cs="Arial"/>
+          <w:sz w:val="24"/>
+        </w:rPr>
+        <w:fldChar w:fldCharType="end"/>
+      </w:r>
+      <w:r>
+        <w:rPr>
+          <w:rFonts w:ascii="Arial" w:hAnsi="Arial" w:cs="Arial"/>
+          <w:sz w:val="24"/>
+        </w:rPr>
+        <w:t xml:space="preserve"> </w:t>
+      </w:r>
+      <w:r>
+        <w:rPr>
+          <w:rFonts w:ascii="Arial" w:hAnsi="Arial" w:cs="Arial"/>
+          <w:sz w:val="24"/>
+        </w:rPr>
+        <w:t xml:space="preserve">above). </w:t>
       </w:r>
       <w:r>
         <w:rPr>
@@ -1932,15 +2161,13 @@
           <w:sz w:val="24"/>
         </w:rPr>
       </w:pPr>
-      <w:bookmarkStart w:id="3" w:name="_GoBack"/>
-      <w:bookmarkEnd w:id="3"/>
     </w:p>
     <w:p/>
     <w:p>
       <w:pPr>
         <w:pStyle w:val="Heading2"/>
       </w:pPr>
-      <w:bookmarkStart w:id="4" w:name="_Toc322173163"/>
+      <w:bookmarkStart w:id="5" w:name="_Toc322185720"/>
       <w:r>
         <w:t>How</w:t>
       </w:r>
@@ -1950,7 +2177,7 @@
       <w:r>
         <w:t>?</w:t>
       </w:r>
-      <w:bookmarkEnd w:id="4"/>
+      <w:bookmarkEnd w:id="5"/>
     </w:p>
     <w:p>
       <w:pPr>
@@ -1974,29 +2201,10 @@
       <w:pPr>
         <w:pStyle w:val="Heading1"/>
       </w:pPr>
-      <w:bookmarkStart w:id="5" w:name="_Toc322173164"/>
+      <w:bookmarkStart w:id="6" w:name="_Toc322185721"/>
       <w:r>
-        <w:t>Purpose of Report</w:t>
-      </w:r>
-      <w:bookmarkEnd w:id="5"/>
-    </w:p>
-    <w:p>
-      <w:pPr>
-        <w:spacing w:line="480" w:lineRule="auto"/>
-        <w:rPr>
-          <w:rFonts w:ascii="Arial" w:hAnsi="Arial"/>
-          <w:sz w:val="24"/>
-          <w:szCs w:val="24"/>
-        </w:rPr>
-      </w:pPr>
-    </w:p>
-    <w:p>
-      <w:pPr>
-        <w:pStyle w:val="Heading1"/>
-      </w:pPr>
-      <w:bookmarkStart w:id="6" w:name="_Toc322173165"/>
-      <w:r>
-        <w:t>Scope</w:t>
+        <w:lastRenderedPageBreak/>
+        <w:t>Purpose</w:t>
       </w:r>
       <w:bookmarkEnd w:id="6"/>
     </w:p>
@@ -2012,11 +2220,30 @@
     </w:p>
     <w:p>
       <w:pPr>
+        <w:spacing w:line="480" w:lineRule="auto"/>
+        <w:ind w:firstLine="708"/>
+        <w:rPr>
+          <w:rFonts w:ascii="Arial" w:hAnsi="Arial"/>
+          <w:sz w:val="24"/>
+          <w:szCs w:val="24"/>
+        </w:rPr>
+      </w:pPr>
+      <w:r>
+        <w:rPr>
+          <w:rFonts w:ascii="Arial" w:hAnsi="Arial"/>
+          <w:sz w:val="24"/>
+          <w:szCs w:val="24"/>
+        </w:rPr>
+        <w:t>The purpose of this report is to examine the various issues that affect security of cyber physical systems.</w:t>
+      </w:r>
+    </w:p>
+    <w:p>
+      <w:pPr>
         <w:pStyle w:val="Heading1"/>
       </w:pPr>
-      <w:bookmarkStart w:id="7" w:name="_Toc322173166"/>
+      <w:bookmarkStart w:id="7" w:name="_Toc322185722"/>
       <w:r>
-        <w:t>General Discussions</w:t>
+        <w:t>Scope</w:t>
       </w:r>
       <w:bookmarkEnd w:id="7"/>
     </w:p>
@@ -2029,96 +2256,65 @@
           <w:szCs w:val="24"/>
         </w:rPr>
       </w:pPr>
+    </w:p>
+    <w:p>
+      <w:pPr>
+        <w:spacing w:line="480" w:lineRule="auto"/>
+        <w:ind w:firstLine="708"/>
+        <w:rPr>
+          <w:rFonts w:ascii="Arial" w:hAnsi="Arial"/>
+          <w:sz w:val="24"/>
+          <w:szCs w:val="24"/>
+        </w:rPr>
+      </w:pPr>
       <w:r>
         <w:rPr>
           <w:rFonts w:ascii="Arial" w:hAnsi="Arial"/>
           <w:sz w:val="24"/>
           <w:szCs w:val="24"/>
         </w:rPr>
-        <w:t>Cyber physical systems are commonly known as the Internet of Things</w:t>
+        <w:t>This report will discuss the various security issues and vulnerabilities that occur within cyber physical systems, and give examples of poten</w:t>
       </w:r>
-      <w:sdt>
-        <w:sdtPr>
-          <w:rPr>
-            <w:rFonts w:ascii="Arial" w:hAnsi="Arial"/>
-            <w:sz w:val="24"/>
-            <w:szCs w:val="24"/>
-          </w:rPr>
-          <w:id w:val="-1679966797"/>
-          <w:citation/>
-        </w:sdtPr>
-        <w:sdtEndPr/>
-        <w:sdtContent>
-          <w:r>
-            <w:rPr>
-              <w:rFonts w:ascii="Arial" w:hAnsi="Arial"/>
-              <w:sz w:val="24"/>
-              <w:szCs w:val="24"/>
-            </w:rPr>
-            <w:fldChar w:fldCharType="begin"/>
-          </w:r>
-          <w:r>
-            <w:rPr>
-              <w:rFonts w:ascii="Arial" w:hAnsi="Arial"/>
-              <w:sz w:val="24"/>
-              <w:szCs w:val="24"/>
-            </w:rPr>
-            <w:instrText xml:space="preserve"> CITATION NIS15 \l 1033 </w:instrText>
-          </w:r>
-          <w:r>
-            <w:rPr>
-              <w:rFonts w:ascii="Arial" w:hAnsi="Arial"/>
-              <w:sz w:val="24"/>
-              <w:szCs w:val="24"/>
-            </w:rPr>
-            <w:fldChar w:fldCharType="separate"/>
-          </w:r>
-          <w:r>
-            <w:rPr>
-              <w:rFonts w:ascii="Arial" w:hAnsi="Arial"/>
-              <w:noProof/>
-              <w:sz w:val="24"/>
-              <w:szCs w:val="24"/>
-            </w:rPr>
-            <w:t xml:space="preserve"> </w:t>
-          </w:r>
-          <w:r>
-            <w:rPr>
-              <w:rFonts w:ascii="Arial" w:hAnsi="Arial"/>
-              <w:noProof/>
-              <w:sz w:val="24"/>
-              <w:szCs w:val="24"/>
-            </w:rPr>
-            <w:t>(NIST)</w:t>
-          </w:r>
-          <w:r>
-            <w:rPr>
-              <w:rFonts w:ascii="Arial" w:hAnsi="Arial"/>
-              <w:sz w:val="24"/>
-              <w:szCs w:val="24"/>
-            </w:rPr>
-            <w:fldChar w:fldCharType="end"/>
-          </w:r>
-        </w:sdtContent>
-      </w:sdt>
       <w:r>
         <w:rPr>
           <w:rFonts w:ascii="Arial" w:hAnsi="Arial"/>
           <w:sz w:val="24"/>
           <w:szCs w:val="24"/>
         </w:rPr>
-        <w:t>.</w:t>
+        <w:t>tial solutions to these issues.</w:t>
       </w:r>
     </w:p>
     <w:p>
       <w:pPr>
         <w:pStyle w:val="Heading1"/>
       </w:pPr>
-      <w:bookmarkStart w:id="8" w:name="_Toc322173167"/>
+      <w:bookmarkStart w:id="8" w:name="_Toc322185723"/>
+      <w:r>
+        <w:t>General Discussion</w:t>
+      </w:r>
+      <w:bookmarkEnd w:id="8"/>
+    </w:p>
+    <w:p>
+      <w:pPr>
+        <w:spacing w:line="480" w:lineRule="auto"/>
+        <w:rPr>
+          <w:rFonts w:ascii="Arial" w:hAnsi="Arial"/>
+          <w:sz w:val="24"/>
+          <w:szCs w:val="24"/>
+        </w:rPr>
+      </w:pPr>
+      <w:bookmarkStart w:id="9" w:name="_GoBack"/>
+      <w:bookmarkEnd w:id="9"/>
+    </w:p>
+    <w:p>
+      <w:pPr>
+        <w:pStyle w:val="Heading1"/>
+      </w:pPr>
+      <w:bookmarkStart w:id="10" w:name="_Toc322185724"/>
       <w:r>
         <w:t>Conclusion</w:t>
       </w:r>
-      <w:bookmarkEnd w:id="8"/>
+      <w:bookmarkEnd w:id="10"/>
     </w:p>
     <w:p>
       <w:pPr>
@@ -2134,12 +2330,12 @@
       <w:pPr>
         <w:pStyle w:val="Heading1"/>
         <w:sectPr>
-          <w:headerReference w:type="even" r:id="rId11"/>
-          <w:headerReference w:type="default" r:id="rId12"/>
-          <w:footerReference w:type="even" r:id="rId13"/>
-          <w:footerReference w:type="default" r:id="rId14"/>
-          <w:headerReference w:type="first" r:id="rId15"/>
-          <w:footerReference w:type="first" r:id="rId16"/>
+          <w:headerReference w:type="even" r:id="rId12"/>
+          <w:headerReference w:type="default" r:id="rId13"/>
+          <w:footerReference w:type="even" r:id="rId14"/>
+          <w:footerReference w:type="default" r:id="rId15"/>
+          <w:headerReference w:type="first" r:id="rId16"/>
+          <w:footerReference w:type="first" r:id="rId17"/>
           <w:pgSz w:w="12240" w:h="15840"/>
           <w:pgMar w:top="1440" w:right="1440" w:bottom="1440" w:left="1440" w:header="720" w:footer="720" w:gutter="0"/>
           <w:pgNumType w:start="0"/>
@@ -2149,7 +2345,7 @@
         </w:sectPr>
       </w:pPr>
     </w:p>
-    <w:bookmarkStart w:id="9" w:name="_Toc322173168" w:displacedByCustomXml="next"/>
+    <w:bookmarkStart w:id="11" w:name="_Toc322185725" w:displacedByCustomXml="next"/>
     <w:sdt>
       <w:sdtPr>
         <w:rPr>
@@ -2173,7 +2369,7 @@
           <w:r>
             <w:t>Bibliography</w:t>
           </w:r>
-          <w:bookmarkEnd w:id="9"/>
+          <w:bookmarkEnd w:id="11"/>
         </w:p>
         <w:sdt>
           <w:sdtPr>
@@ -2185,11 +2381,9 @@
             <w:p>
               <w:pPr>
                 <w:pStyle w:val="Bibliography"/>
-                <w:ind w:left="720" w:hanging="720"/>
                 <w:rPr>
+                  <w:rFonts w:cs="Times New Roman"/>
                   <w:noProof/>
-                  <w:sz w:val="24"/>
-                  <w:szCs w:val="24"/>
                 </w:rPr>
               </w:pPr>
               <w:r>
@@ -2203,90 +2397,96 @@
               </w:r>
               <w:r>
                 <w:rPr>
+                  <w:rFonts w:cs="Times New Roman"/>
                   <w:noProof/>
                 </w:rPr>
-                <w:t xml:space="preserve">Baheti, Radhakisan and Helen Gill. "Cyber-Physical Systems." n.d. </w:t>
+                <w:t xml:space="preserve">Baheti, Radhakisan and Helen Gill. "Cyber-Physical Systems." </w:t>
               </w:r>
               <w:r>
                 <w:rPr>
-                  <w:i/>
-                  <w:iCs/>
+                  <w:rFonts w:cs="Times New Roman"/>
                   <w:noProof/>
+                  <w:u w:val="single"/>
                 </w:rPr>
-                <w:t>IEEE Control System Society.</w:t>
+                <w:t>IEEE Control System Society</w:t>
               </w:r>
               <w:r>
                 <w:rPr>
+                  <w:rFonts w:cs="Times New Roman"/>
                   <w:noProof/>
                 </w:rPr>
-                <w:t xml:space="preserve"> 13 April 2016. &lt;http://www.ieeecss.org/sites/ieeecss.org/files/documents/IoCT-Part3-02CyberphysicalSystems.pdf&gt;.</w:t>
+                <w:t>. 13 April 2016 &lt;http://www.ieeecss.org/sites/ieeecss.org/files/documents/IoCT-Part3-02CyberphysicalSystems.pdf&gt;.</w:t>
               </w:r>
             </w:p>
             <w:p>
               <w:pPr>
                 <w:pStyle w:val="Bibliography"/>
-                <w:ind w:left="720" w:hanging="720"/>
                 <w:rPr>
+                  <w:rFonts w:cs="Times New Roman"/>
                   <w:noProof/>
                 </w:rPr>
               </w:pPr>
               <w:r>
                 <w:rPr>
-                  <w:i/>
-                  <w:iCs/>
+                  <w:rFonts w:cs="Times New Roman"/>
                   <w:noProof/>
+                  <w:u w:val="single"/>
                 </w:rPr>
                 <w:t>Cyber Physical Systems</w:t>
               </w:r>
               <w:r>
                 <w:rPr>
+                  <w:rFonts w:cs="Times New Roman"/>
                   <w:noProof/>
                 </w:rPr>
-                <w:t>. 2012. 12 4 2016. &lt;http://cyberphysicalsystems.org&gt;.</w:t>
+                <w:t>. 2012. 12 4 2016 &lt;http://cyberphysicalsystems.org&gt;.</w:t>
               </w:r>
             </w:p>
             <w:p>
               <w:pPr>
                 <w:pStyle w:val="Bibliography"/>
-                <w:ind w:left="720" w:hanging="720"/>
                 <w:rPr>
+                  <w:rFonts w:cs="Times New Roman"/>
                   <w:noProof/>
                 </w:rPr>
               </w:pPr>
               <w:r>
                 <w:rPr>
+                  <w:rFonts w:cs="Times New Roman"/>
                   <w:noProof/>
                 </w:rPr>
                 <w:t xml:space="preserve">National Science Foundation. </w:t>
               </w:r>
               <w:r>
                 <w:rPr>
-                  <w:i/>
-                  <w:iCs/>
+                  <w:rFonts w:cs="Times New Roman"/>
                   <w:noProof/>
+                  <w:u w:val="single"/>
                 </w:rPr>
                 <w:t>Cyber-Physical Systems (CPS)</w:t>
               </w:r>
               <w:r>
                 <w:rPr>
+                  <w:rFonts w:cs="Times New Roman"/>
                   <w:noProof/>
                 </w:rPr>
-                <w:t>. n.d. 13 April 2016. &lt;https://www.nsf.gov/funding/pgm_summ.jsp?pims_id=503286&gt;.</w:t>
+                <w:t>. 13 April 2016 &lt;https://www.nsf.gov/funding/pgm_summ.jsp?pims_id=503286&gt;.</w:t>
               </w:r>
             </w:p>
             <w:p>
               <w:pPr>
                 <w:pStyle w:val="Bibliography"/>
-                <w:ind w:left="720" w:hanging="720"/>
                 <w:rPr>
+                  <w:rFonts w:cs="Times New Roman"/>
                   <w:noProof/>
                 </w:rPr>
               </w:pPr>
               <w:r>
                 <w:rPr>
+                  <w:rFonts w:cs="Times New Roman"/>
                   <w:noProof/>
                 </w:rPr>
-                <w:t>NIST. 8 July 2015. 13 April 2016. &lt;http://www.nist.gov/itl/ssd/cyber-physical-systems.cfm&gt;.</w:t>
+                <w:t>NIST. 8 July 2015. 13 April 2016 &lt;http://www.nist.gov/itl/ssd/cyber-physical-systems.cfm&gt;.</w:t>
               </w:r>
             </w:p>
             <w:p>
@@ -2317,7 +2517,7 @@
 </file>
 
 <file path=word/endnotes.xml><?xml version="1.0" encoding="utf-8"?>
-<w:endnotes xmlns:wpc="http://schemas.microsoft.com/office/word/2010/wordprocessingCanvas" xmlns:mc="http://schemas.openxmlformats.org/markup-compatibility/2006" xmlns:o="urn:schemas-microsoft-com:office:office" xmlns:r="http://schemas.openxmlformats.org/officeDocument/2006/relationships" xmlns:m="http://schemas.openxmlformats.org/officeDocument/2006/math" xmlns:v="urn:schemas-microsoft-com:vml" xmlns:wp14="http://schemas.microsoft.com/office/word/2010/wordprocessingDrawing" xmlns:wp="http://schemas.openxmlformats.org/drawingml/2006/wordprocessingDrawing" xmlns:w10="urn:schemas-microsoft-com:office:word" xmlns:w="http://schemas.openxmlformats.org/wordprocessingml/2006/main" xmlns:w14="http://schemas.microsoft.com/office/word/2010/wordml" xmlns:w15="http://schemas.microsoft.com/office/word/2012/wordml" xmlns:wpg="http://schemas.microsoft.com/office/word/2010/wordprocessingGroup" xmlns:wpi="http://schemas.microsoft.com/office/word/2010/wordprocessingInk" xmlns:wne="http://schemas.microsoft.com/office/word/2006/wordml" xmlns:wps="http://schemas.microsoft.com/office/word/2010/wordprocessingShape" mc:Ignorable="w14 w15 wp14">
+<w:endnotes xmlns:wpc="http://schemas.microsoft.com/office/word/2010/wordprocessingCanvas" xmlns:mo="http://schemas.microsoft.com/office/mac/office/2008/main" xmlns:mc="http://schemas.openxmlformats.org/markup-compatibility/2006" xmlns:mv="urn:schemas-microsoft-com:mac:vml" xmlns:o="urn:schemas-microsoft-com:office:office" xmlns:r="http://schemas.openxmlformats.org/officeDocument/2006/relationships" xmlns:m="http://schemas.openxmlformats.org/officeDocument/2006/math" xmlns:v="urn:schemas-microsoft-com:vml" xmlns:wp14="http://schemas.microsoft.com/office/word/2010/wordprocessingDrawing" xmlns:wp="http://schemas.openxmlformats.org/drawingml/2006/wordprocessingDrawing" xmlns:w10="urn:schemas-microsoft-com:office:word" xmlns:w="http://schemas.openxmlformats.org/wordprocessingml/2006/main" xmlns:w14="http://schemas.microsoft.com/office/word/2010/wordml" xmlns:wpg="http://schemas.microsoft.com/office/word/2010/wordprocessingGroup" xmlns:wpi="http://schemas.microsoft.com/office/word/2010/wordprocessingInk" xmlns:wne="http://schemas.microsoft.com/office/word/2006/wordml" xmlns:wps="http://schemas.microsoft.com/office/word/2010/wordprocessingShape" mc:Ignorable="w14 wp14">
   <w:endnote w:type="separator" w:id="-1">
     <w:p>
       <w:pPr>
@@ -2342,7 +2542,7 @@
 </file>
 
 <file path=word/footer1.xml><?xml version="1.0" encoding="utf-8"?>
-<w:ftr xmlns:wpc="http://schemas.microsoft.com/office/word/2010/wordprocessingCanvas" xmlns:mc="http://schemas.openxmlformats.org/markup-compatibility/2006" xmlns:o="urn:schemas-microsoft-com:office:office" xmlns:r="http://schemas.openxmlformats.org/officeDocument/2006/relationships" xmlns:m="http://schemas.openxmlformats.org/officeDocument/2006/math" xmlns:v="urn:schemas-microsoft-com:vml" xmlns:wp14="http://schemas.microsoft.com/office/word/2010/wordprocessingDrawing" xmlns:wp="http://schemas.openxmlformats.org/drawingml/2006/wordprocessingDrawing" xmlns:w10="urn:schemas-microsoft-com:office:word" xmlns:w="http://schemas.openxmlformats.org/wordprocessingml/2006/main" xmlns:w14="http://schemas.microsoft.com/office/word/2010/wordml" xmlns:w15="http://schemas.microsoft.com/office/word/2012/wordml" xmlns:wpg="http://schemas.microsoft.com/office/word/2010/wordprocessingGroup" xmlns:wpi="http://schemas.microsoft.com/office/word/2010/wordprocessingInk" xmlns:wne="http://schemas.microsoft.com/office/word/2006/wordml" xmlns:wps="http://schemas.microsoft.com/office/word/2010/wordprocessingShape" mc:Ignorable="w14 w15 wp14">
+<w:ftr xmlns:wpc="http://schemas.microsoft.com/office/word/2010/wordprocessingCanvas" xmlns:mo="http://schemas.microsoft.com/office/mac/office/2008/main" xmlns:mc="http://schemas.openxmlformats.org/markup-compatibility/2006" xmlns:mv="urn:schemas-microsoft-com:mac:vml" xmlns:o="urn:schemas-microsoft-com:office:office" xmlns:r="http://schemas.openxmlformats.org/officeDocument/2006/relationships" xmlns:m="http://schemas.openxmlformats.org/officeDocument/2006/math" xmlns:v="urn:schemas-microsoft-com:vml" xmlns:wp14="http://schemas.microsoft.com/office/word/2010/wordprocessingDrawing" xmlns:wp="http://schemas.openxmlformats.org/drawingml/2006/wordprocessingDrawing" xmlns:w10="urn:schemas-microsoft-com:office:word" xmlns:w="http://schemas.openxmlformats.org/wordprocessingml/2006/main" xmlns:w14="http://schemas.microsoft.com/office/word/2010/wordml" xmlns:wpg="http://schemas.microsoft.com/office/word/2010/wordprocessingGroup" xmlns:wpi="http://schemas.microsoft.com/office/word/2010/wordprocessingInk" xmlns:wne="http://schemas.microsoft.com/office/word/2006/wordml" xmlns:wps="http://schemas.microsoft.com/office/word/2010/wordprocessingShape" mc:Ignorable="w14 wp14">
   <w:p>
     <w:pPr>
       <w:pStyle w:val="Footer"/>
@@ -2352,7 +2552,7 @@
 </file>
 
 <file path=word/footer2.xml><?xml version="1.0" encoding="utf-8"?>
-<w:ftr xmlns:wpc="http://schemas.microsoft.com/office/word/2010/wordprocessingCanvas" xmlns:mc="http://schemas.openxmlformats.org/markup-compatibility/2006" xmlns:o="urn:schemas-microsoft-com:office:office" xmlns:r="http://schemas.openxmlformats.org/officeDocument/2006/relationships" xmlns:m="http://schemas.openxmlformats.org/officeDocument/2006/math" xmlns:v="urn:schemas-microsoft-com:vml" xmlns:wp14="http://schemas.microsoft.com/office/word/2010/wordprocessingDrawing" xmlns:wp="http://schemas.openxmlformats.org/drawingml/2006/wordprocessingDrawing" xmlns:w10="urn:schemas-microsoft-com:office:word" xmlns:w="http://schemas.openxmlformats.org/wordprocessingml/2006/main" xmlns:w14="http://schemas.microsoft.com/office/word/2010/wordml" xmlns:w15="http://schemas.microsoft.com/office/word/2012/wordml" xmlns:wpg="http://schemas.microsoft.com/office/word/2010/wordprocessingGroup" xmlns:wpi="http://schemas.microsoft.com/office/word/2010/wordprocessingInk" xmlns:wne="http://schemas.microsoft.com/office/word/2006/wordml" xmlns:wps="http://schemas.microsoft.com/office/word/2010/wordprocessingShape" mc:Ignorable="w14 w15 wp14">
+<w:ftr xmlns:wpc="http://schemas.microsoft.com/office/word/2010/wordprocessingCanvas" xmlns:mo="http://schemas.microsoft.com/office/mac/office/2008/main" xmlns:mc="http://schemas.openxmlformats.org/markup-compatibility/2006" xmlns:mv="urn:schemas-microsoft-com:mac:vml" xmlns:o="urn:schemas-microsoft-com:office:office" xmlns:r="http://schemas.openxmlformats.org/officeDocument/2006/relationships" xmlns:m="http://schemas.openxmlformats.org/officeDocument/2006/math" xmlns:v="urn:schemas-microsoft-com:vml" xmlns:wp14="http://schemas.microsoft.com/office/word/2010/wordprocessingDrawing" xmlns:wp="http://schemas.openxmlformats.org/drawingml/2006/wordprocessingDrawing" xmlns:w10="urn:schemas-microsoft-com:office:word" xmlns:w="http://schemas.openxmlformats.org/wordprocessingml/2006/main" xmlns:w14="http://schemas.microsoft.com/office/word/2010/wordml" xmlns:wpg="http://schemas.microsoft.com/office/word/2010/wordprocessingGroup" xmlns:wpi="http://schemas.microsoft.com/office/word/2010/wordprocessingInk" xmlns:wne="http://schemas.microsoft.com/office/word/2006/wordml" xmlns:wps="http://schemas.microsoft.com/office/word/2010/wordprocessingShape" mc:Ignorable="w14 wp14">
   <w:p>
     <w:pPr>
       <w:pStyle w:val="Footer"/>
@@ -2362,7 +2562,7 @@
 </file>
 
 <file path=word/footer3.xml><?xml version="1.0" encoding="utf-8"?>
-<w:ftr xmlns:wpc="http://schemas.microsoft.com/office/word/2010/wordprocessingCanvas" xmlns:mc="http://schemas.openxmlformats.org/markup-compatibility/2006" xmlns:o="urn:schemas-microsoft-com:office:office" xmlns:r="http://schemas.openxmlformats.org/officeDocument/2006/relationships" xmlns:m="http://schemas.openxmlformats.org/officeDocument/2006/math" xmlns:v="urn:schemas-microsoft-com:vml" xmlns:wp14="http://schemas.microsoft.com/office/word/2010/wordprocessingDrawing" xmlns:wp="http://schemas.openxmlformats.org/drawingml/2006/wordprocessingDrawing" xmlns:w10="urn:schemas-microsoft-com:office:word" xmlns:w="http://schemas.openxmlformats.org/wordprocessingml/2006/main" xmlns:w14="http://schemas.microsoft.com/office/word/2010/wordml" xmlns:w15="http://schemas.microsoft.com/office/word/2012/wordml" xmlns:wpg="http://schemas.microsoft.com/office/word/2010/wordprocessingGroup" xmlns:wpi="http://schemas.microsoft.com/office/word/2010/wordprocessingInk" xmlns:wne="http://schemas.microsoft.com/office/word/2006/wordml" xmlns:wps="http://schemas.microsoft.com/office/word/2010/wordprocessingShape" mc:Ignorable="w14 w15 wp14">
+<w:ftr xmlns:wpc="http://schemas.microsoft.com/office/word/2010/wordprocessingCanvas" xmlns:mo="http://schemas.microsoft.com/office/mac/office/2008/main" xmlns:mc="http://schemas.openxmlformats.org/markup-compatibility/2006" xmlns:mv="urn:schemas-microsoft-com:mac:vml" xmlns:o="urn:schemas-microsoft-com:office:office" xmlns:r="http://schemas.openxmlformats.org/officeDocument/2006/relationships" xmlns:m="http://schemas.openxmlformats.org/officeDocument/2006/math" xmlns:v="urn:schemas-microsoft-com:vml" xmlns:wp14="http://schemas.microsoft.com/office/word/2010/wordprocessingDrawing" xmlns:wp="http://schemas.openxmlformats.org/drawingml/2006/wordprocessingDrawing" xmlns:w10="urn:schemas-microsoft-com:office:word" xmlns:w="http://schemas.openxmlformats.org/wordprocessingml/2006/main" xmlns:w14="http://schemas.microsoft.com/office/word/2010/wordml" xmlns:wpg="http://schemas.microsoft.com/office/word/2010/wordprocessingGroup" xmlns:wpi="http://schemas.microsoft.com/office/word/2010/wordprocessingInk" xmlns:wne="http://schemas.microsoft.com/office/word/2006/wordml" xmlns:wps="http://schemas.microsoft.com/office/word/2010/wordprocessingShape" mc:Ignorable="w14 wp14">
   <w:p>
     <w:pPr>
       <w:pStyle w:val="Footer"/>
@@ -2372,7 +2572,7 @@
 </file>
 
 <file path=word/footnotes.xml><?xml version="1.0" encoding="utf-8"?>
-<w:footnotes xmlns:wpc="http://schemas.microsoft.com/office/word/2010/wordprocessingCanvas" xmlns:mc="http://schemas.openxmlformats.org/markup-compatibility/2006" xmlns:o="urn:schemas-microsoft-com:office:office" xmlns:r="http://schemas.openxmlformats.org/officeDocument/2006/relationships" xmlns:m="http://schemas.openxmlformats.org/officeDocument/2006/math" xmlns:v="urn:schemas-microsoft-com:vml" xmlns:wp14="http://schemas.microsoft.com/office/word/2010/wordprocessingDrawing" xmlns:wp="http://schemas.openxmlformats.org/drawingml/2006/wordprocessingDrawing" xmlns:w10="urn:schemas-microsoft-com:office:word" xmlns:w="http://schemas.openxmlformats.org/wordprocessingml/2006/main" xmlns:w14="http://schemas.microsoft.com/office/word/2010/wordml" xmlns:w15="http://schemas.microsoft.com/office/word/2012/wordml" xmlns:wpg="http://schemas.microsoft.com/office/word/2010/wordprocessingGroup" xmlns:wpi="http://schemas.microsoft.com/office/word/2010/wordprocessingInk" xmlns:wne="http://schemas.microsoft.com/office/word/2006/wordml" xmlns:wps="http://schemas.microsoft.com/office/word/2010/wordprocessingShape" mc:Ignorable="w14 w15 wp14">
+<w:footnotes xmlns:wpc="http://schemas.microsoft.com/office/word/2010/wordprocessingCanvas" xmlns:mo="http://schemas.microsoft.com/office/mac/office/2008/main" xmlns:mc="http://schemas.openxmlformats.org/markup-compatibility/2006" xmlns:mv="urn:schemas-microsoft-com:mac:vml" xmlns:o="urn:schemas-microsoft-com:office:office" xmlns:r="http://schemas.openxmlformats.org/officeDocument/2006/relationships" xmlns:m="http://schemas.openxmlformats.org/officeDocument/2006/math" xmlns:v="urn:schemas-microsoft-com:vml" xmlns:wp14="http://schemas.microsoft.com/office/word/2010/wordprocessingDrawing" xmlns:wp="http://schemas.openxmlformats.org/drawingml/2006/wordprocessingDrawing" xmlns:w10="urn:schemas-microsoft-com:office:word" xmlns:w="http://schemas.openxmlformats.org/wordprocessingml/2006/main" xmlns:w14="http://schemas.microsoft.com/office/word/2010/wordml" xmlns:wpg="http://schemas.microsoft.com/office/word/2010/wordprocessingGroup" xmlns:wpi="http://schemas.microsoft.com/office/word/2010/wordprocessingInk" xmlns:wne="http://schemas.microsoft.com/office/word/2006/wordml" xmlns:wps="http://schemas.microsoft.com/office/word/2010/wordprocessingShape" mc:Ignorable="w14 wp14">
   <w:footnote w:type="separator" w:id="-1">
     <w:p>
       <w:pPr>
@@ -2397,7 +2597,7 @@
 </file>
 
 <file path=word/header1.xml><?xml version="1.0" encoding="utf-8"?>
-<w:hdr xmlns:wpc="http://schemas.microsoft.com/office/word/2010/wordprocessingCanvas" xmlns:mc="http://schemas.openxmlformats.org/markup-compatibility/2006" xmlns:o="urn:schemas-microsoft-com:office:office" xmlns:r="http://schemas.openxmlformats.org/officeDocument/2006/relationships" xmlns:m="http://schemas.openxmlformats.org/officeDocument/2006/math" xmlns:v="urn:schemas-microsoft-com:vml" xmlns:wp14="http://schemas.microsoft.com/office/word/2010/wordprocessingDrawing" xmlns:wp="http://schemas.openxmlformats.org/drawingml/2006/wordprocessingDrawing" xmlns:w10="urn:schemas-microsoft-com:office:word" xmlns:w="http://schemas.openxmlformats.org/wordprocessingml/2006/main" xmlns:w14="http://schemas.microsoft.com/office/word/2010/wordml" xmlns:w15="http://schemas.microsoft.com/office/word/2012/wordml" xmlns:wpg="http://schemas.microsoft.com/office/word/2010/wordprocessingGroup" xmlns:wpi="http://schemas.microsoft.com/office/word/2010/wordprocessingInk" xmlns:wne="http://schemas.microsoft.com/office/word/2006/wordml" xmlns:wps="http://schemas.microsoft.com/office/word/2010/wordprocessingShape" mc:Ignorable="w14 w15 wp14">
+<w:hdr xmlns:wpc="http://schemas.microsoft.com/office/word/2010/wordprocessingCanvas" xmlns:mo="http://schemas.microsoft.com/office/mac/office/2008/main" xmlns:mc="http://schemas.openxmlformats.org/markup-compatibility/2006" xmlns:mv="urn:schemas-microsoft-com:mac:vml" xmlns:o="urn:schemas-microsoft-com:office:office" xmlns:r="http://schemas.openxmlformats.org/officeDocument/2006/relationships" xmlns:m="http://schemas.openxmlformats.org/officeDocument/2006/math" xmlns:v="urn:schemas-microsoft-com:vml" xmlns:wp14="http://schemas.microsoft.com/office/word/2010/wordprocessingDrawing" xmlns:wp="http://schemas.openxmlformats.org/drawingml/2006/wordprocessingDrawing" xmlns:w10="urn:schemas-microsoft-com:office:word" xmlns:w="http://schemas.openxmlformats.org/wordprocessingml/2006/main" xmlns:w14="http://schemas.microsoft.com/office/word/2010/wordml" xmlns:wpg="http://schemas.microsoft.com/office/word/2010/wordprocessingGroup" xmlns:wpi="http://schemas.microsoft.com/office/word/2010/wordprocessingInk" xmlns:wne="http://schemas.microsoft.com/office/word/2006/wordml" xmlns:wps="http://schemas.microsoft.com/office/word/2010/wordprocessingShape" mc:Ignorable="w14 wp14">
   <w:p>
     <w:pPr>
       <w:pStyle w:val="Header"/>
@@ -2407,7 +2607,7 @@
 </file>
 
 <file path=word/header2.xml><?xml version="1.0" encoding="utf-8"?>
-<w:hdr xmlns:wpc="http://schemas.microsoft.com/office/word/2010/wordprocessingCanvas" xmlns:mc="http://schemas.openxmlformats.org/markup-compatibility/2006" xmlns:o="urn:schemas-microsoft-com:office:office" xmlns:r="http://schemas.openxmlformats.org/officeDocument/2006/relationships" xmlns:m="http://schemas.openxmlformats.org/officeDocument/2006/math" xmlns:v="urn:schemas-microsoft-com:vml" xmlns:wp14="http://schemas.microsoft.com/office/word/2010/wordprocessingDrawing" xmlns:wp="http://schemas.openxmlformats.org/drawingml/2006/wordprocessingDrawing" xmlns:w10="urn:schemas-microsoft-com:office:word" xmlns:w="http://schemas.openxmlformats.org/wordprocessingml/2006/main" xmlns:w14="http://schemas.microsoft.com/office/word/2010/wordml" xmlns:w15="http://schemas.microsoft.com/office/word/2012/wordml" xmlns:wpg="http://schemas.microsoft.com/office/word/2010/wordprocessingGroup" xmlns:wpi="http://schemas.microsoft.com/office/word/2010/wordprocessingInk" xmlns:wne="http://schemas.microsoft.com/office/word/2006/wordml" xmlns:wps="http://schemas.microsoft.com/office/word/2010/wordprocessingShape" mc:Ignorable="w14 w15 wp14">
+<w:hdr xmlns:wpc="http://schemas.microsoft.com/office/word/2010/wordprocessingCanvas" xmlns:mo="http://schemas.microsoft.com/office/mac/office/2008/main" xmlns:mc="http://schemas.openxmlformats.org/markup-compatibility/2006" xmlns:mv="urn:schemas-microsoft-com:mac:vml" xmlns:o="urn:schemas-microsoft-com:office:office" xmlns:r="http://schemas.openxmlformats.org/officeDocument/2006/relationships" xmlns:m="http://schemas.openxmlformats.org/officeDocument/2006/math" xmlns:v="urn:schemas-microsoft-com:vml" xmlns:wp14="http://schemas.microsoft.com/office/word/2010/wordprocessingDrawing" xmlns:wp="http://schemas.openxmlformats.org/drawingml/2006/wordprocessingDrawing" xmlns:w10="urn:schemas-microsoft-com:office:word" xmlns:w="http://schemas.openxmlformats.org/wordprocessingml/2006/main" xmlns:w14="http://schemas.microsoft.com/office/word/2010/wordml" xmlns:wpg="http://schemas.microsoft.com/office/word/2010/wordprocessingGroup" xmlns:wpi="http://schemas.microsoft.com/office/word/2010/wordprocessingInk" xmlns:wne="http://schemas.microsoft.com/office/word/2006/wordml" xmlns:wps="http://schemas.microsoft.com/office/word/2010/wordprocessingShape" mc:Ignorable="w14 wp14">
   <w:p>
     <w:pPr>
       <w:pStyle w:val="Header"/>
@@ -2436,7 +2636,7 @@
         <w:rStyle w:val="PageNumber"/>
         <w:noProof/>
       </w:rPr>
-      <w:t>1</w:t>
+      <w:t>4</w:t>
     </w:r>
     <w:r>
       <w:rPr>
@@ -2454,7 +2654,7 @@
 </file>
 
 <file path=word/header3.xml><?xml version="1.0" encoding="utf-8"?>
-<w:hdr xmlns:wpc="http://schemas.microsoft.com/office/word/2010/wordprocessingCanvas" xmlns:mc="http://schemas.openxmlformats.org/markup-compatibility/2006" xmlns:o="urn:schemas-microsoft-com:office:office" xmlns:r="http://schemas.openxmlformats.org/officeDocument/2006/relationships" xmlns:m="http://schemas.openxmlformats.org/officeDocument/2006/math" xmlns:v="urn:schemas-microsoft-com:vml" xmlns:wp14="http://schemas.microsoft.com/office/word/2010/wordprocessingDrawing" xmlns:wp="http://schemas.openxmlformats.org/drawingml/2006/wordprocessingDrawing" xmlns:w10="urn:schemas-microsoft-com:office:word" xmlns:w="http://schemas.openxmlformats.org/wordprocessingml/2006/main" xmlns:w14="http://schemas.microsoft.com/office/word/2010/wordml" xmlns:w15="http://schemas.microsoft.com/office/word/2012/wordml" xmlns:wpg="http://schemas.microsoft.com/office/word/2010/wordprocessingGroup" xmlns:wpi="http://schemas.microsoft.com/office/word/2010/wordprocessingInk" xmlns:wne="http://schemas.microsoft.com/office/word/2006/wordml" xmlns:wps="http://schemas.microsoft.com/office/word/2010/wordprocessingShape" mc:Ignorable="w14 w15 wp14">
+<w:hdr xmlns:wpc="http://schemas.microsoft.com/office/word/2010/wordprocessingCanvas" xmlns:mo="http://schemas.microsoft.com/office/mac/office/2008/main" xmlns:mc="http://schemas.openxmlformats.org/markup-compatibility/2006" xmlns:mv="urn:schemas-microsoft-com:mac:vml" xmlns:o="urn:schemas-microsoft-com:office:office" xmlns:r="http://schemas.openxmlformats.org/officeDocument/2006/relationships" xmlns:m="http://schemas.openxmlformats.org/officeDocument/2006/math" xmlns:v="urn:schemas-microsoft-com:vml" xmlns:wp14="http://schemas.microsoft.com/office/word/2010/wordprocessingDrawing" xmlns:wp="http://schemas.openxmlformats.org/drawingml/2006/wordprocessingDrawing" xmlns:w10="urn:schemas-microsoft-com:office:word" xmlns:w="http://schemas.openxmlformats.org/wordprocessingml/2006/main" xmlns:w14="http://schemas.microsoft.com/office/word/2010/wordml" xmlns:wpg="http://schemas.microsoft.com/office/word/2010/wordprocessingGroup" xmlns:wpi="http://schemas.microsoft.com/office/word/2010/wordprocessingInk" xmlns:wne="http://schemas.microsoft.com/office/word/2006/wordml" xmlns:wps="http://schemas.microsoft.com/office/word/2010/wordprocessingShape" mc:Ignorable="w14 wp14">
   <w:p>
     <w:pPr>
       <w:pStyle w:val="Header"/>
@@ -2464,8 +2664,8 @@
 </file>
 
 <file path=word/numbering.xml><?xml version="1.0" encoding="utf-8"?>
-<w:numbering xmlns:wpc="http://schemas.microsoft.com/office/word/2010/wordprocessingCanvas" xmlns:mc="http://schemas.openxmlformats.org/markup-compatibility/2006" xmlns:o="urn:schemas-microsoft-com:office:office" xmlns:r="http://schemas.openxmlformats.org/officeDocument/2006/relationships" xmlns:m="http://schemas.openxmlformats.org/officeDocument/2006/math" xmlns:v="urn:schemas-microsoft-com:vml" xmlns:wp14="http://schemas.microsoft.com/office/word/2010/wordprocessingDrawing" xmlns:wp="http://schemas.openxmlformats.org/drawingml/2006/wordprocessingDrawing" xmlns:w10="urn:schemas-microsoft-com:office:word" xmlns:w="http://schemas.openxmlformats.org/wordprocessingml/2006/main" xmlns:w14="http://schemas.microsoft.com/office/word/2010/wordml" xmlns:w15="http://schemas.microsoft.com/office/word/2012/wordml" xmlns:wpg="http://schemas.microsoft.com/office/word/2010/wordprocessingGroup" xmlns:wpi="http://schemas.microsoft.com/office/word/2010/wordprocessingInk" xmlns:wne="http://schemas.microsoft.com/office/word/2006/wordml" xmlns:wps="http://schemas.microsoft.com/office/word/2010/wordprocessingShape" mc:Ignorable="w14 w15 wp14">
-  <w:abstractNum w:abstractNumId="0" w15:restartNumberingAfterBreak="0">
+<w:numbering xmlns:wpc="http://schemas.microsoft.com/office/word/2010/wordprocessingCanvas" xmlns:mo="http://schemas.microsoft.com/office/mac/office/2008/main" xmlns:mc="http://schemas.openxmlformats.org/markup-compatibility/2006" xmlns:mv="urn:schemas-microsoft-com:mac:vml" xmlns:o="urn:schemas-microsoft-com:office:office" xmlns:r="http://schemas.openxmlformats.org/officeDocument/2006/relationships" xmlns:m="http://schemas.openxmlformats.org/officeDocument/2006/math" xmlns:v="urn:schemas-microsoft-com:vml" xmlns:wp14="http://schemas.microsoft.com/office/word/2010/wordprocessingDrawing" xmlns:wp="http://schemas.openxmlformats.org/drawingml/2006/wordprocessingDrawing" xmlns:w10="urn:schemas-microsoft-com:office:word" xmlns:w="http://schemas.openxmlformats.org/wordprocessingml/2006/main" xmlns:w14="http://schemas.microsoft.com/office/word/2010/wordml" xmlns:wpg="http://schemas.microsoft.com/office/word/2010/wordprocessingGroup" xmlns:wpi="http://schemas.microsoft.com/office/word/2010/wordprocessingInk" xmlns:wne="http://schemas.microsoft.com/office/word/2006/wordml" xmlns:wps="http://schemas.microsoft.com/office/word/2010/wordprocessingShape" mc:Ignorable="w14 wp14">
+  <w:abstractNum w:abstractNumId="0">
     <w:nsid w:val="1482775B"/>
     <w:multiLevelType w:val="multilevel"/>
     <w:tmpl w:val="8FD0AEA2"/>
@@ -2648,7 +2848,7 @@
 </file>
 
 <file path=word/styles.xml><?xml version="1.0" encoding="utf-8"?>
-<w:styles xmlns:mc="http://schemas.openxmlformats.org/markup-compatibility/2006" xmlns:r="http://schemas.openxmlformats.org/officeDocument/2006/relationships" xmlns:w="http://schemas.openxmlformats.org/wordprocessingml/2006/main" xmlns:w14="http://schemas.microsoft.com/office/word/2010/wordml" xmlns:w15="http://schemas.microsoft.com/office/word/2012/wordml" mc:Ignorable="w14 w15">
+<w:styles xmlns:mc="http://schemas.openxmlformats.org/markup-compatibility/2006" xmlns:r="http://schemas.openxmlformats.org/officeDocument/2006/relationships" xmlns:w="http://schemas.openxmlformats.org/wordprocessingml/2006/main" xmlns:w14="http://schemas.microsoft.com/office/word/2010/wordml" mc:Ignorable="w14">
   <w:docDefaults>
     <w:rPrDefault>
       <w:rPr>
@@ -2664,369 +2864,1157 @@
       </w:pPr>
     </w:pPrDefault>
   </w:docDefaults>
-  <w:latentStyles w:defLockedState="0" w:defUIPriority="99" w:defSemiHidden="0" w:defUnhideWhenUsed="0" w:defQFormat="0" w:count="371">
-    <w:lsdException w:name="Normal" w:uiPriority="0" w:qFormat="1"/>
-    <w:lsdException w:name="heading 1" w:uiPriority="9" w:qFormat="1"/>
-    <w:lsdException w:name="heading 2" w:semiHidden="1" w:uiPriority="9" w:unhideWhenUsed="1" w:qFormat="1"/>
-    <w:lsdException w:name="heading 3" w:semiHidden="1" w:uiPriority="9" w:unhideWhenUsed="1" w:qFormat="1"/>
-    <w:lsdException w:name="heading 4" w:semiHidden="1" w:uiPriority="9" w:unhideWhenUsed="1" w:qFormat="1"/>
-    <w:lsdException w:name="heading 5" w:semiHidden="1" w:uiPriority="9" w:unhideWhenUsed="1" w:qFormat="1"/>
-    <w:lsdException w:name="heading 6" w:semiHidden="1" w:uiPriority="9" w:unhideWhenUsed="1" w:qFormat="1"/>
-    <w:lsdException w:name="heading 7" w:semiHidden="1" w:uiPriority="9" w:unhideWhenUsed="1" w:qFormat="1"/>
-    <w:lsdException w:name="heading 8" w:semiHidden="1" w:uiPriority="9" w:unhideWhenUsed="1" w:qFormat="1"/>
-    <w:lsdException w:name="heading 9" w:semiHidden="1" w:uiPriority="9" w:unhideWhenUsed="1" w:qFormat="1"/>
-    <w:lsdException w:name="index 1" w:semiHidden="1" w:unhideWhenUsed="1"/>
-    <w:lsdException w:name="index 2" w:semiHidden="1" w:unhideWhenUsed="1"/>
-    <w:lsdException w:name="index 3" w:semiHidden="1" w:unhideWhenUsed="1"/>
-    <w:lsdException w:name="index 4" w:semiHidden="1" w:unhideWhenUsed="1"/>
-    <w:lsdException w:name="index 5" w:semiHidden="1" w:unhideWhenUsed="1"/>
-    <w:lsdException w:name="index 6" w:semiHidden="1" w:unhideWhenUsed="1"/>
-    <w:lsdException w:name="index 7" w:semiHidden="1" w:unhideWhenUsed="1"/>
-    <w:lsdException w:name="index 8" w:semiHidden="1" w:unhideWhenUsed="1"/>
-    <w:lsdException w:name="index 9" w:semiHidden="1" w:unhideWhenUsed="1"/>
-    <w:lsdException w:name="toc 1" w:semiHidden="1" w:uiPriority="39" w:unhideWhenUsed="1"/>
-    <w:lsdException w:name="toc 2" w:semiHidden="1" w:uiPriority="39" w:unhideWhenUsed="1"/>
-    <w:lsdException w:name="toc 3" w:semiHidden="1" w:uiPriority="39" w:unhideWhenUsed="1"/>
-    <w:lsdException w:name="toc 4" w:semiHidden="1" w:uiPriority="39" w:unhideWhenUsed="1"/>
-    <w:lsdException w:name="toc 5" w:semiHidden="1" w:uiPriority="39" w:unhideWhenUsed="1"/>
-    <w:lsdException w:name="toc 6" w:semiHidden="1" w:uiPriority="39" w:unhideWhenUsed="1"/>
-    <w:lsdException w:name="toc 7" w:semiHidden="1" w:uiPriority="39" w:unhideWhenUsed="1"/>
-    <w:lsdException w:name="toc 8" w:semiHidden="1" w:uiPriority="39" w:unhideWhenUsed="1"/>
-    <w:lsdException w:name="toc 9" w:semiHidden="1" w:uiPriority="39" w:unhideWhenUsed="1"/>
-    <w:lsdException w:name="Normal Indent" w:semiHidden="1" w:unhideWhenUsed="1"/>
-    <w:lsdException w:name="footnote text" w:semiHidden="1" w:unhideWhenUsed="1"/>
-    <w:lsdException w:name="annotation text" w:semiHidden="1" w:unhideWhenUsed="1"/>
-    <w:lsdException w:name="header" w:semiHidden="1" w:unhideWhenUsed="1"/>
-    <w:lsdException w:name="footer" w:semiHidden="1" w:unhideWhenUsed="1"/>
-    <w:lsdException w:name="index heading" w:semiHidden="1" w:unhideWhenUsed="1"/>
-    <w:lsdException w:name="caption" w:semiHidden="1" w:uiPriority="35" w:unhideWhenUsed="1" w:qFormat="1"/>
-    <w:lsdException w:name="table of figures" w:semiHidden="1" w:unhideWhenUsed="1"/>
-    <w:lsdException w:name="envelope address" w:semiHidden="1" w:unhideWhenUsed="1"/>
-    <w:lsdException w:name="envelope return" w:semiHidden="1" w:unhideWhenUsed="1"/>
-    <w:lsdException w:name="footnote reference" w:semiHidden="1" w:unhideWhenUsed="1"/>
-    <w:lsdException w:name="annotation reference" w:semiHidden="1" w:unhideWhenUsed="1"/>
-    <w:lsdException w:name="line number" w:semiHidden="1" w:unhideWhenUsed="1"/>
-    <w:lsdException w:name="page number" w:semiHidden="1" w:unhideWhenUsed="1"/>
-    <w:lsdException w:name="endnote reference" w:semiHidden="1" w:unhideWhenUsed="1"/>
-    <w:lsdException w:name="endnote text" w:semiHidden="1" w:unhideWhenUsed="1"/>
-    <w:lsdException w:name="table of authorities" w:semiHidden="1" w:unhideWhenUsed="1"/>
-    <w:lsdException w:name="macro" w:semiHidden="1" w:unhideWhenUsed="1"/>
-    <w:lsdException w:name="toa heading" w:semiHidden="1" w:unhideWhenUsed="1"/>
-    <w:lsdException w:name="List" w:semiHidden="1" w:unhideWhenUsed="1"/>
-    <w:lsdException w:name="List Bullet" w:semiHidden="1" w:unhideWhenUsed="1"/>
-    <w:lsdException w:name="List Number" w:semiHidden="1" w:unhideWhenUsed="1"/>
-    <w:lsdException w:name="List 2" w:semiHidden="1" w:unhideWhenUsed="1"/>
-    <w:lsdException w:name="List 3" w:semiHidden="1" w:unhideWhenUsed="1"/>
-    <w:lsdException w:name="List 4" w:semiHidden="1" w:unhideWhenUsed="1"/>
-    <w:lsdException w:name="List 5" w:semiHidden="1" w:unhideWhenUsed="1"/>
-    <w:lsdException w:name="List Bullet 2" w:semiHidden="1" w:unhideWhenUsed="1"/>
-    <w:lsdException w:name="List Bullet 3" w:semiHidden="1" w:unhideWhenUsed="1"/>
-    <w:lsdException w:name="List Bullet 4" w:semiHidden="1" w:unhideWhenUsed="1"/>
-    <w:lsdException w:name="List Bullet 5" w:semiHidden="1" w:unhideWhenUsed="1"/>
-    <w:lsdException w:name="List Number 2" w:semiHidden="1" w:unhideWhenUsed="1"/>
-    <w:lsdException w:name="List Number 3" w:semiHidden="1" w:unhideWhenUsed="1"/>
-    <w:lsdException w:name="List Number 4" w:semiHidden="1" w:unhideWhenUsed="1"/>
-    <w:lsdException w:name="List Number 5" w:semiHidden="1" w:unhideWhenUsed="1"/>
-    <w:lsdException w:name="Title" w:uiPriority="10" w:qFormat="1"/>
-    <w:lsdException w:name="Closing" w:semiHidden="1" w:unhideWhenUsed="1"/>
-    <w:lsdException w:name="Signature" w:semiHidden="1" w:unhideWhenUsed="1"/>
-    <w:lsdException w:name="Default Paragraph Font" w:semiHidden="1" w:uiPriority="1" w:unhideWhenUsed="1"/>
-    <w:lsdException w:name="Body Text" w:semiHidden="1" w:unhideWhenUsed="1"/>
-    <w:lsdException w:name="Body Text Indent" w:semiHidden="1" w:unhideWhenUsed="1"/>
-    <w:lsdException w:name="List Continue" w:semiHidden="1" w:unhideWhenUsed="1"/>
-    <w:lsdException w:name="List Continue 2" w:semiHidden="1" w:unhideWhenUsed="1"/>
-    <w:lsdException w:name="List Continue 3" w:semiHidden="1" w:unhideWhenUsed="1"/>
-    <w:lsdException w:name="List Continue 4" w:semiHidden="1" w:unhideWhenUsed="1"/>
-    <w:lsdException w:name="List Continue 5" w:semiHidden="1" w:unhideWhenUsed="1"/>
-    <w:lsdException w:name="Message Header" w:semiHidden="1" w:unhideWhenUsed="1"/>
-    <w:lsdException w:name="Subtitle" w:uiPriority="11" w:qFormat="1"/>
-    <w:lsdException w:name="Salutation" w:semiHidden="1" w:unhideWhenUsed="1"/>
-    <w:lsdException w:name="Date" w:semiHidden="1" w:unhideWhenUsed="1"/>
-    <w:lsdException w:name="Body Text First Indent" w:semiHidden="1" w:unhideWhenUsed="1"/>
-    <w:lsdException w:name="Body Text First Indent 2" w:semiHidden="1" w:unhideWhenUsed="1"/>
-    <w:lsdException w:name="Note Heading" w:semiHidden="1" w:unhideWhenUsed="1"/>
-    <w:lsdException w:name="Body Text 2" w:semiHidden="1" w:unhideWhenUsed="1"/>
-    <w:lsdException w:name="Body Text 3" w:semiHidden="1" w:unhideWhenUsed="1"/>
-    <w:lsdException w:name="Body Text Indent 2" w:semiHidden="1" w:unhideWhenUsed="1"/>
-    <w:lsdException w:name="Body Text Indent 3" w:semiHidden="1" w:unhideWhenUsed="1"/>
-    <w:lsdException w:name="Block Text" w:semiHidden="1" w:unhideWhenUsed="1"/>
-    <w:lsdException w:name="Hyperlink" w:semiHidden="1" w:unhideWhenUsed="1"/>
-    <w:lsdException w:name="FollowedHyperlink" w:semiHidden="1" w:unhideWhenUsed="1"/>
-    <w:lsdException w:name="Strong" w:uiPriority="22" w:qFormat="1"/>
-    <w:lsdException w:name="Emphasis" w:uiPriority="20" w:qFormat="1"/>
-    <w:lsdException w:name="Document Map" w:semiHidden="1" w:unhideWhenUsed="1"/>
-    <w:lsdException w:name="Plain Text" w:semiHidden="1" w:unhideWhenUsed="1"/>
-    <w:lsdException w:name="E-mail Signature" w:semiHidden="1" w:unhideWhenUsed="1"/>
-    <w:lsdException w:name="HTML Top of Form" w:semiHidden="1" w:unhideWhenUsed="1"/>
-    <w:lsdException w:name="HTML Bottom of Form" w:semiHidden="1" w:unhideWhenUsed="1"/>
-    <w:lsdException w:name="Normal (Web)" w:semiHidden="1" w:unhideWhenUsed="1"/>
-    <w:lsdException w:name="HTML Acronym" w:semiHidden="1" w:unhideWhenUsed="1"/>
-    <w:lsdException w:name="HTML Address" w:semiHidden="1" w:unhideWhenUsed="1"/>
-    <w:lsdException w:name="HTML Cite" w:semiHidden="1" w:unhideWhenUsed="1"/>
-    <w:lsdException w:name="HTML Code" w:semiHidden="1" w:unhideWhenUsed="1"/>
-    <w:lsdException w:name="HTML Definition" w:semiHidden="1" w:unhideWhenUsed="1"/>
-    <w:lsdException w:name="HTML Keyboard" w:semiHidden="1" w:unhideWhenUsed="1"/>
-    <w:lsdException w:name="HTML Preformatted" w:semiHidden="1" w:unhideWhenUsed="1"/>
-    <w:lsdException w:name="HTML Sample" w:semiHidden="1" w:unhideWhenUsed="1"/>
-    <w:lsdException w:name="HTML Typewriter" w:semiHidden="1" w:unhideWhenUsed="1"/>
-    <w:lsdException w:name="HTML Variable" w:semiHidden="1" w:unhideWhenUsed="1"/>
-    <w:lsdException w:name="Normal Table" w:semiHidden="1" w:unhideWhenUsed="1"/>
-    <w:lsdException w:name="annotation subject" w:semiHidden="1" w:unhideWhenUsed="1"/>
-    <w:lsdException w:name="No List" w:semiHidden="1" w:unhideWhenUsed="1"/>
-    <w:lsdException w:name="Outline List 1" w:semiHidden="1" w:unhideWhenUsed="1"/>
-    <w:lsdException w:name="Outline List 2" w:semiHidden="1" w:unhideWhenUsed="1"/>
-    <w:lsdException w:name="Outline List 3" w:semiHidden="1" w:unhideWhenUsed="1"/>
-    <w:lsdException w:name="Table Simple 1" w:semiHidden="1" w:unhideWhenUsed="1"/>
-    <w:lsdException w:name="Table Simple 2" w:semiHidden="1" w:unhideWhenUsed="1"/>
-    <w:lsdException w:name="Table Simple 3" w:semiHidden="1" w:unhideWhenUsed="1"/>
-    <w:lsdException w:name="Table Classic 1" w:semiHidden="1" w:unhideWhenUsed="1"/>
-    <w:lsdException w:name="Table Classic 2" w:semiHidden="1" w:unhideWhenUsed="1"/>
-    <w:lsdException w:name="Table Classic 3" w:semiHidden="1" w:unhideWhenUsed="1"/>
-    <w:lsdException w:name="Table Classic 4" w:semiHidden="1" w:unhideWhenUsed="1"/>
-    <w:lsdException w:name="Table Colorful 1" w:semiHidden="1" w:unhideWhenUsed="1"/>
-    <w:lsdException w:name="Table Colorful 2" w:semiHidden="1" w:unhideWhenUsed="1"/>
-    <w:lsdException w:name="Table Colorful 3" w:semiHidden="1" w:unhideWhenUsed="1"/>
-    <w:lsdException w:name="Table Columns 1" w:semiHidden="1" w:unhideWhenUsed="1"/>
-    <w:lsdException w:name="Table Columns 2" w:semiHidden="1" w:unhideWhenUsed="1"/>
-    <w:lsdException w:name="Table Columns 3" w:semiHidden="1" w:unhideWhenUsed="1"/>
-    <w:lsdException w:name="Table Columns 4" w:semiHidden="1" w:unhideWhenUsed="1"/>
-    <w:lsdException w:name="Table Columns 5" w:semiHidden="1" w:unhideWhenUsed="1"/>
-    <w:lsdException w:name="Table Grid 1" w:semiHidden="1" w:unhideWhenUsed="1"/>
-    <w:lsdException w:name="Table Grid 2" w:semiHidden="1" w:unhideWhenUsed="1"/>
-    <w:lsdException w:name="Table Grid 3" w:semiHidden="1" w:unhideWhenUsed="1"/>
-    <w:lsdException w:name="Table Grid 4" w:semiHidden="1" w:unhideWhenUsed="1"/>
-    <w:lsdException w:name="Table Grid 5" w:semiHidden="1" w:unhideWhenUsed="1"/>
-    <w:lsdException w:name="Table Grid 6" w:semiHidden="1" w:unhideWhenUsed="1"/>
-    <w:lsdException w:name="Table Grid 7" w:semiHidden="1" w:unhideWhenUsed="1"/>
-    <w:lsdException w:name="Table Grid 8" w:semiHidden="1" w:unhideWhenUsed="1"/>
-    <w:lsdException w:name="Table List 1" w:semiHidden="1" w:unhideWhenUsed="1"/>
-    <w:lsdException w:name="Table List 2" w:semiHidden="1" w:unhideWhenUsed="1"/>
-    <w:lsdException w:name="Table List 3" w:semiHidden="1" w:unhideWhenUsed="1"/>
-    <w:lsdException w:name="Table List 4" w:semiHidden="1" w:unhideWhenUsed="1"/>
-    <w:lsdException w:name="Table List 5" w:semiHidden="1" w:unhideWhenUsed="1"/>
-    <w:lsdException w:name="Table List 6" w:semiHidden="1" w:unhideWhenUsed="1"/>
-    <w:lsdException w:name="Table List 7" w:semiHidden="1" w:unhideWhenUsed="1"/>
-    <w:lsdException w:name="Table List 8" w:semiHidden="1" w:unhideWhenUsed="1"/>
-    <w:lsdException w:name="Table 3D effects 1" w:semiHidden="1" w:unhideWhenUsed="1"/>
-    <w:lsdException w:name="Table 3D effects 2" w:semiHidden="1" w:unhideWhenUsed="1"/>
-    <w:lsdException w:name="Table 3D effects 3" w:semiHidden="1" w:unhideWhenUsed="1"/>
-    <w:lsdException w:name="Table Contemporary" w:semiHidden="1" w:unhideWhenUsed="1"/>
-    <w:lsdException w:name="Table Elegant" w:semiHidden="1" w:unhideWhenUsed="1"/>
-    <w:lsdException w:name="Table Professional" w:semiHidden="1" w:unhideWhenUsed="1"/>
-    <w:lsdException w:name="Table Subtle 1" w:semiHidden="1" w:unhideWhenUsed="1"/>
-    <w:lsdException w:name="Table Subtle 2" w:semiHidden="1" w:unhideWhenUsed="1"/>
-    <w:lsdException w:name="Table Web 1" w:semiHidden="1" w:unhideWhenUsed="1"/>
-    <w:lsdException w:name="Table Web 2" w:semiHidden="1" w:unhideWhenUsed="1"/>
-    <w:lsdException w:name="Table Web 3" w:semiHidden="1" w:unhideWhenUsed="1"/>
-    <w:lsdException w:name="Balloon Text" w:semiHidden="1" w:unhideWhenUsed="1"/>
-    <w:lsdException w:name="Table Grid" w:uiPriority="39"/>
-    <w:lsdException w:name="Table Theme" w:semiHidden="1" w:unhideWhenUsed="1"/>
-    <w:lsdException w:name="Placeholder Text" w:semiHidden="1"/>
-    <w:lsdException w:name="No Spacing" w:uiPriority="1" w:qFormat="1"/>
-    <w:lsdException w:name="Light Shading" w:uiPriority="60"/>
-    <w:lsdException w:name="Light List" w:uiPriority="61"/>
-    <w:lsdException w:name="Light Grid" w:uiPriority="62"/>
-    <w:lsdException w:name="Medium Shading 1" w:uiPriority="63"/>
-    <w:lsdException w:name="Medium Shading 2" w:uiPriority="64"/>
-    <w:lsdException w:name="Medium List 1" w:uiPriority="65"/>
-    <w:lsdException w:name="Medium List 2" w:uiPriority="66"/>
-    <w:lsdException w:name="Medium Grid 1" w:uiPriority="67"/>
-    <w:lsdException w:name="Medium Grid 2" w:uiPriority="68"/>
-    <w:lsdException w:name="Medium Grid 3" w:uiPriority="69"/>
-    <w:lsdException w:name="Dark List" w:uiPriority="70"/>
-    <w:lsdException w:name="Colorful Shading" w:uiPriority="71"/>
-    <w:lsdException w:name="Colorful List" w:uiPriority="72"/>
-    <w:lsdException w:name="Colorful Grid" w:uiPriority="73"/>
-    <w:lsdException w:name="Light Shading Accent 1" w:uiPriority="60"/>
-    <w:lsdException w:name="Light List Accent 1" w:uiPriority="61"/>
-    <w:lsdException w:name="Light Grid Accent 1" w:uiPriority="62"/>
-    <w:lsdException w:name="Medium Shading 1 Accent 1" w:uiPriority="63"/>
-    <w:lsdException w:name="Medium Shading 2 Accent 1" w:uiPriority="64"/>
-    <w:lsdException w:name="Medium List 1 Accent 1" w:uiPriority="65"/>
-    <w:lsdException w:name="Revision" w:semiHidden="1"/>
-    <w:lsdException w:name="List Paragraph" w:uiPriority="34" w:qFormat="1"/>
-    <w:lsdException w:name="Quote" w:uiPriority="29" w:qFormat="1"/>
-    <w:lsdException w:name="Intense Quote" w:uiPriority="30" w:qFormat="1"/>
-    <w:lsdException w:name="Medium List 2 Accent 1" w:uiPriority="66"/>
-    <w:lsdException w:name="Medium Grid 1 Accent 1" w:uiPriority="67"/>
-    <w:lsdException w:name="Medium Grid 2 Accent 1" w:uiPriority="68"/>
-    <w:lsdException w:name="Medium Grid 3 Accent 1" w:uiPriority="69"/>
-    <w:lsdException w:name="Dark List Accent 1" w:uiPriority="70"/>
-    <w:lsdException w:name="Colorful Shading Accent 1" w:uiPriority="71"/>
-    <w:lsdException w:name="Colorful List Accent 1" w:uiPriority="72"/>
-    <w:lsdException w:name="Colorful Grid Accent 1" w:uiPriority="73"/>
-    <w:lsdException w:name="Light Shading Accent 2" w:uiPriority="60"/>
-    <w:lsdException w:name="Light List Accent 2" w:uiPriority="61"/>
-    <w:lsdException w:name="Light Grid Accent 2" w:uiPriority="62"/>
-    <w:lsdException w:name="Medium Shading 1 Accent 2" w:uiPriority="63"/>
-    <w:lsdException w:name="Medium Shading 2 Accent 2" w:uiPriority="64"/>
-    <w:lsdException w:name="Medium List 1 Accent 2" w:uiPriority="65"/>
-    <w:lsdException w:name="Medium List 2 Accent 2" w:uiPriority="66"/>
-    <w:lsdException w:name="Medium Grid 1 Accent 2" w:uiPriority="67"/>
-    <w:lsdException w:name="Medium Grid 2 Accent 2" w:uiPriority="68"/>
-    <w:lsdException w:name="Medium Grid 3 Accent 2" w:uiPriority="69"/>
-    <w:lsdException w:name="Dark List Accent 2" w:uiPriority="70"/>
-    <w:lsdException w:name="Colorful Shading Accent 2" w:uiPriority="71"/>
-    <w:lsdException w:name="Colorful List Accent 2" w:uiPriority="72"/>
-    <w:lsdException w:name="Colorful Grid Accent 2" w:uiPriority="73"/>
-    <w:lsdException w:name="Light Shading Accent 3" w:uiPriority="60"/>
-    <w:lsdException w:name="Light List Accent 3" w:uiPriority="61"/>
-    <w:lsdException w:name="Light Grid Accent 3" w:uiPriority="62"/>
-    <w:lsdException w:name="Medium Shading 1 Accent 3" w:uiPriority="63"/>
-    <w:lsdException w:name="Medium Shading 2 Accent 3" w:uiPriority="64"/>
-    <w:lsdException w:name="Medium List 1 Accent 3" w:uiPriority="65"/>
-    <w:lsdException w:name="Medium List 2 Accent 3" w:uiPriority="66"/>
-    <w:lsdException w:name="Medium Grid 1 Accent 3" w:uiPriority="67"/>
-    <w:lsdException w:name="Medium Grid 2 Accent 3" w:uiPriority="68"/>
-    <w:lsdException w:name="Medium Grid 3 Accent 3" w:uiPriority="69"/>
-    <w:lsdException w:name="Dark List Accent 3" w:uiPriority="70"/>
-    <w:lsdException w:name="Colorful Shading Accent 3" w:uiPriority="71"/>
-    <w:lsdException w:name="Colorful List Accent 3" w:uiPriority="72"/>
-    <w:lsdException w:name="Colorful Grid Accent 3" w:uiPriority="73"/>
-    <w:lsdException w:name="Light Shading Accent 4" w:uiPriority="60"/>
-    <w:lsdException w:name="Light List Accent 4" w:uiPriority="61"/>
-    <w:lsdException w:name="Light Grid Accent 4" w:uiPriority="62"/>
-    <w:lsdException w:name="Medium Shading 1 Accent 4" w:uiPriority="63"/>
-    <w:lsdException w:name="Medium Shading 2 Accent 4" w:uiPriority="64"/>
-    <w:lsdException w:name="Medium List 1 Accent 4" w:uiPriority="65"/>
-    <w:lsdException w:name="Medium List 2 Accent 4" w:uiPriority="66"/>
-    <w:lsdException w:name="Medium Grid 1 Accent 4" w:uiPriority="67"/>
-    <w:lsdException w:name="Medium Grid 2 Accent 4" w:uiPriority="68"/>
-    <w:lsdException w:name="Medium Grid 3 Accent 4" w:uiPriority="69"/>
-    <w:lsdException w:name="Dark List Accent 4" w:uiPriority="70"/>
-    <w:lsdException w:name="Colorful Shading Accent 4" w:uiPriority="71"/>
-    <w:lsdException w:name="Colorful List Accent 4" w:uiPriority="72"/>
-    <w:lsdException w:name="Colorful Grid Accent 4" w:uiPriority="73"/>
-    <w:lsdException w:name="Light Shading Accent 5" w:uiPriority="60"/>
-    <w:lsdException w:name="Light List Accent 5" w:uiPriority="61"/>
-    <w:lsdException w:name="Light Grid Accent 5" w:uiPriority="62"/>
-    <w:lsdException w:name="Medium Shading 1 Accent 5" w:uiPriority="63"/>
-    <w:lsdException w:name="Medium Shading 2 Accent 5" w:uiPriority="64"/>
-    <w:lsdException w:name="Medium List 1 Accent 5" w:uiPriority="65"/>
-    <w:lsdException w:name="Medium List 2 Accent 5" w:uiPriority="66"/>
-    <w:lsdException w:name="Medium Grid 1 Accent 5" w:uiPriority="67"/>
-    <w:lsdException w:name="Medium Grid 2 Accent 5" w:uiPriority="68"/>
-    <w:lsdException w:name="Medium Grid 3 Accent 5" w:uiPriority="69"/>
-    <w:lsdException w:name="Dark List Accent 5" w:uiPriority="70"/>
-    <w:lsdException w:name="Colorful Shading Accent 5" w:uiPriority="71"/>
-    <w:lsdException w:name="Colorful List Accent 5" w:uiPriority="72"/>
-    <w:lsdException w:name="Colorful Grid Accent 5" w:uiPriority="73"/>
-    <w:lsdException w:name="Light Shading Accent 6" w:uiPriority="60"/>
-    <w:lsdException w:name="Light List Accent 6" w:uiPriority="61"/>
-    <w:lsdException w:name="Light Grid Accent 6" w:uiPriority="62"/>
-    <w:lsdException w:name="Medium Shading 1 Accent 6" w:uiPriority="63"/>
-    <w:lsdException w:name="Medium Shading 2 Accent 6" w:uiPriority="64"/>
-    <w:lsdException w:name="Medium List 1 Accent 6" w:uiPriority="65"/>
-    <w:lsdException w:name="Medium List 2 Accent 6" w:uiPriority="66"/>
-    <w:lsdException w:name="Medium Grid 1 Accent 6" w:uiPriority="67"/>
-    <w:lsdException w:name="Medium Grid 2 Accent 6" w:uiPriority="68"/>
-    <w:lsdException w:name="Medium Grid 3 Accent 6" w:uiPriority="69"/>
-    <w:lsdException w:name="Dark List Accent 6" w:uiPriority="70"/>
-    <w:lsdException w:name="Colorful Shading Accent 6" w:uiPriority="71"/>
-    <w:lsdException w:name="Colorful List Accent 6" w:uiPriority="72"/>
-    <w:lsdException w:name="Colorful Grid Accent 6" w:uiPriority="73"/>
-    <w:lsdException w:name="Subtle Emphasis" w:uiPriority="19" w:qFormat="1"/>
-    <w:lsdException w:name="Intense Emphasis" w:uiPriority="21" w:qFormat="1"/>
-    <w:lsdException w:name="Subtle Reference" w:uiPriority="31" w:qFormat="1"/>
-    <w:lsdException w:name="Intense Reference" w:uiPriority="32" w:qFormat="1"/>
-    <w:lsdException w:name="Book Title" w:uiPriority="33" w:qFormat="1"/>
-    <w:lsdException w:name="Bibliography" w:semiHidden="1" w:uiPriority="37" w:unhideWhenUsed="1"/>
-    <w:lsdException w:name="TOC Heading" w:semiHidden="1" w:uiPriority="39" w:unhideWhenUsed="1" w:qFormat="1"/>
-    <w:lsdException w:name="Grid Table 4" w:uiPriority="49"/>
-    <w:lsdException w:name="Grid Table 5 Dark" w:uiPriority="50"/>
-    <w:lsdException w:name="Grid Table 6 Colorful" w:uiPriority="51"/>
-    <w:lsdException w:name="Grid Table 7 Colorful" w:uiPriority="52"/>
-    <w:lsdException w:name="Grid Table 1 Light Accent 1" w:uiPriority="46"/>
-    <w:lsdException w:name="Grid Table 2 Accent 1" w:uiPriority="47"/>
-    <w:lsdException w:name="Grid Table 3 Accent 1" w:uiPriority="48"/>
-    <w:lsdException w:name="Grid Table 4 Accent 1" w:uiPriority="49"/>
-    <w:lsdException w:name="Grid Table 5 Dark Accent 1" w:uiPriority="50"/>
-    <w:lsdException w:name="Grid Table 6 Colorful Accent 1" w:uiPriority="51"/>
-    <w:lsdException w:name="Grid Table 7 Colorful Accent 1" w:uiPriority="52"/>
-    <w:lsdException w:name="Grid Table 1 Light Accent 2" w:uiPriority="46"/>
-    <w:lsdException w:name="Grid Table 2 Accent 2" w:uiPriority="47"/>
-    <w:lsdException w:name="Grid Table 3 Accent 2" w:uiPriority="48"/>
-    <w:lsdException w:name="Grid Table 4 Accent 2" w:uiPriority="49"/>
-    <w:lsdException w:name="Grid Table 5 Dark Accent 2" w:uiPriority="50"/>
-    <w:lsdException w:name="Grid Table 6 Colorful Accent 2" w:uiPriority="51"/>
-    <w:lsdException w:name="Grid Table 7 Colorful Accent 2" w:uiPriority="52"/>
-    <w:lsdException w:name="Grid Table 1 Light Accent 3" w:uiPriority="46"/>
-    <w:lsdException w:name="Grid Table 2 Accent 3" w:uiPriority="47"/>
-    <w:lsdException w:name="Grid Table 3 Accent 3" w:uiPriority="48"/>
-    <w:lsdException w:name="Grid Table 4 Accent 3" w:uiPriority="49"/>
-    <w:lsdException w:name="Grid Table 5 Dark Accent 3" w:uiPriority="50"/>
-    <w:lsdException w:name="Grid Table 6 Colorful Accent 3" w:uiPriority="51"/>
-    <w:lsdException w:name="Grid Table 7 Colorful Accent 3" w:uiPriority="52"/>
-    <w:lsdException w:name="Grid Table 1 Light Accent 4" w:uiPriority="46"/>
-    <w:lsdException w:name="Grid Table 2 Accent 4" w:uiPriority="47"/>
-    <w:lsdException w:name="Grid Table 3 Accent 4" w:uiPriority="48"/>
-    <w:lsdException w:name="Grid Table 4 Accent 4" w:uiPriority="49"/>
-    <w:lsdException w:name="Grid Table 5 Dark Accent 4" w:uiPriority="50"/>
-    <w:lsdException w:name="Grid Table 6 Colorful Accent 4" w:uiPriority="51"/>
-    <w:lsdException w:name="Grid Table 7 Colorful Accent 4" w:uiPriority="52"/>
-    <w:lsdException w:name="Grid Table 1 Light Accent 5" w:uiPriority="46"/>
-    <w:lsdException w:name="Grid Table 2 Accent 5" w:uiPriority="47"/>
-    <w:lsdException w:name="Grid Table 3 Accent 5" w:uiPriority="48"/>
-    <w:lsdException w:name="Grid Table 4 Accent 5" w:uiPriority="49"/>
-    <w:lsdException w:name="Grid Table 5 Dark Accent 5" w:uiPriority="50"/>
-    <w:lsdException w:name="Grid Table 6 Colorful Accent 5" w:uiPriority="51"/>
-    <w:lsdException w:name="Grid Table 7 Colorful Accent 5" w:uiPriority="52"/>
-    <w:lsdException w:name="Grid Table 1 Light Accent 6" w:uiPriority="46"/>
-    <w:lsdException w:name="Grid Table 2 Accent 6" w:uiPriority="47"/>
-    <w:lsdException w:name="Grid Table 3 Accent 6" w:uiPriority="48"/>
-    <w:lsdException w:name="Grid Table 4 Accent 6" w:uiPriority="49"/>
-    <w:lsdException w:name="Grid Table 5 Dark Accent 6" w:uiPriority="50"/>
-    <w:lsdException w:name="Grid Table 6 Colorful Accent 6" w:uiPriority="51"/>
-    <w:lsdException w:name="Grid Table 7 Colorful Accent 6" w:uiPriority="52"/>
-    <w:lsdException w:name="List Table 1 Light" w:uiPriority="46"/>
-    <w:lsdException w:name="List Table 2" w:uiPriority="47"/>
-    <w:lsdException w:name="List Table 3" w:uiPriority="48"/>
-    <w:lsdException w:name="List Table 4" w:uiPriority="49"/>
-    <w:lsdException w:name="List Table 5 Dark" w:uiPriority="50"/>
-    <w:lsdException w:name="List Table 6 Colorful" w:uiPriority="51"/>
-    <w:lsdException w:name="List Table 7 Colorful" w:uiPriority="52"/>
-    <w:lsdException w:name="List Table 1 Light Accent 1" w:uiPriority="46"/>
-    <w:lsdException w:name="List Table 2 Accent 1" w:uiPriority="47"/>
-    <w:lsdException w:name="List Table 3 Accent 1" w:uiPriority="48"/>
-    <w:lsdException w:name="List Table 4 Accent 1" w:uiPriority="49"/>
-    <w:lsdException w:name="List Table 5 Dark Accent 1" w:uiPriority="50"/>
-    <w:lsdException w:name="List Table 6 Colorful Accent 1" w:uiPriority="51"/>
-    <w:lsdException w:name="List Table 7 Colorful Accent 1" w:uiPriority="52"/>
-    <w:lsdException w:name="List Table 1 Light Accent 2" w:uiPriority="46"/>
-    <w:lsdException w:name="List Table 2 Accent 2" w:uiPriority="47"/>
-    <w:lsdException w:name="List Table 3 Accent 2" w:uiPriority="48"/>
-    <w:lsdException w:name="List Table 4 Accent 2" w:uiPriority="49"/>
-    <w:lsdException w:name="List Table 5 Dark Accent 2" w:uiPriority="50"/>
-    <w:lsdException w:name="List Table 6 Colorful Accent 2" w:uiPriority="51"/>
-    <w:lsdException w:name="List Table 7 Colorful Accent 2" w:uiPriority="52"/>
-    <w:lsdException w:name="List Table 1 Light Accent 3" w:uiPriority="46"/>
-    <w:lsdException w:name="List Table 2 Accent 3" w:uiPriority="47"/>
-    <w:lsdException w:name="List Table 3 Accent 3" w:uiPriority="48"/>
-    <w:lsdException w:name="List Table 4 Accent 3" w:uiPriority="49"/>
-    <w:lsdException w:name="List Table 5 Dark Accent 3" w:uiPriority="50"/>
-    <w:lsdException w:name="List Table 6 Colorful Accent 3" w:uiPriority="51"/>
-    <w:lsdException w:name="List Table 7 Colorful Accent 3" w:uiPriority="52"/>
-    <w:lsdException w:name="List Table 1 Light Accent 4" w:uiPriority="46"/>
-    <w:lsdException w:name="List Table 2 Accent 4" w:uiPriority="47"/>
-    <w:lsdException w:name="List Table 3 Accent 4" w:uiPriority="48"/>
-    <w:lsdException w:name="List Table 4 Accent 4" w:uiPriority="49"/>
-    <w:lsdException w:name="List Table 5 Dark Accent 4" w:uiPriority="50"/>
-    <w:lsdException w:name="List Table 6 Colorful Accent 4" w:uiPriority="51"/>
-    <w:lsdException w:name="List Table 7 Colorful Accent 4" w:uiPriority="52"/>
-    <w:lsdException w:name="List Table 1 Light Accent 5" w:uiPriority="46"/>
-    <w:lsdException w:name="List Table 2 Accent 5" w:uiPriority="47"/>
-    <w:lsdException w:name="List Table 3 Accent 5" w:uiPriority="48"/>
-    <w:lsdException w:name="List Table 4 Accent 5" w:uiPriority="49"/>
-    <w:lsdException w:name="List Table 5 Dark Accent 5" w:uiPriority="50"/>
-    <w:lsdException w:name="List Table 6 Colorful Accent 5" w:uiPriority="51"/>
-    <w:lsdException w:name="List Table 7 Colorful Accent 5" w:uiPriority="52"/>
-    <w:lsdException w:name="List Table 1 Light Accent 6" w:uiPriority="46"/>
-    <w:lsdException w:name="List Table 2 Accent 6" w:uiPriority="47"/>
-    <w:lsdException w:name="List Table 3 Accent 6" w:uiPriority="48"/>
-    <w:lsdException w:name="List Table 4 Accent 6" w:uiPriority="49"/>
-    <w:lsdException w:name="List Table 5 Dark Accent 6" w:uiPriority="50"/>
-    <w:lsdException w:name="List Table 6 Colorful Accent 6" w:uiPriority="51"/>
-    <w:lsdException w:name="List Table 7 Colorful Accent 6" w:uiPriority="52"/>
+  <w:latentStyles w:defLockedState="0" w:defUIPriority="99" w:defSemiHidden="1" w:defUnhideWhenUsed="1" w:defQFormat="0" w:count="276">
+    <w:lsdException w:name="Normal" w:semiHidden="0" w:uiPriority="0" w:unhideWhenUsed="0" w:qFormat="1"/>
+    <w:lsdException w:name="heading 1" w:semiHidden="0" w:uiPriority="9" w:unhideWhenUsed="0" w:qFormat="1"/>
+    <w:lsdException w:name="heading 2" w:uiPriority="9" w:qFormat="1"/>
+    <w:lsdException w:name="heading 3" w:uiPriority="9" w:qFormat="1"/>
+    <w:lsdException w:name="heading 4" w:uiPriority="9" w:qFormat="1"/>
+    <w:lsdException w:name="heading 5" w:uiPriority="9" w:qFormat="1"/>
+    <w:lsdException w:name="heading 6" w:uiPriority="9" w:qFormat="1"/>
+    <w:lsdException w:name="heading 7" w:uiPriority="9" w:qFormat="1"/>
+    <w:lsdException w:name="heading 8" w:uiPriority="9" w:qFormat="1"/>
+    <w:lsdException w:name="heading 9" w:uiPriority="9" w:qFormat="1"/>
+    <w:lsdException w:name="toc 1" w:uiPriority="39"/>
+    <w:lsdException w:name="toc 2" w:uiPriority="39"/>
+    <w:lsdException w:name="toc 3" w:uiPriority="39"/>
+    <w:lsdException w:name="toc 4" w:uiPriority="39"/>
+    <w:lsdException w:name="toc 5" w:uiPriority="39"/>
+    <w:lsdException w:name="toc 6" w:uiPriority="39"/>
+    <w:lsdException w:name="toc 7" w:uiPriority="39"/>
+    <w:lsdException w:name="toc 8" w:uiPriority="39"/>
+    <w:lsdException w:name="toc 9" w:uiPriority="39"/>
+    <w:lsdException w:name="caption" w:uiPriority="35" w:qFormat="1"/>
+    <w:lsdException w:name="Title" w:semiHidden="0" w:uiPriority="10" w:unhideWhenUsed="0" w:qFormat="1"/>
+    <w:lsdException w:name="Default Paragraph Font" w:uiPriority="1"/>
+    <w:lsdException w:name="Subtitle" w:semiHidden="0" w:uiPriority="11" w:unhideWhenUsed="0" w:qFormat="1"/>
+    <w:lsdException w:name="Strong" w:semiHidden="0" w:uiPriority="22" w:unhideWhenUsed="0" w:qFormat="1"/>
+    <w:lsdException w:name="Emphasis" w:semiHidden="0" w:uiPriority="20" w:unhideWhenUsed="0" w:qFormat="1"/>
+    <w:lsdException w:name="Table Grid" w:semiHidden="0" w:uiPriority="39" w:unhideWhenUsed="0"/>
+    <w:lsdException w:name="Note Level 1" w:semiHidden="0" w:unhideWhenUsed="0"/>
+    <w:lsdException w:name="Note Level 2" w:semiHidden="0" w:unhideWhenUsed="0"/>
+    <w:lsdException w:name="Note Level 3" w:semiHidden="0" w:unhideWhenUsed="0"/>
+    <w:lsdException w:name="Note Level 4" w:semiHidden="0" w:unhideWhenUsed="0"/>
+    <w:lsdException w:name="Note Level 5" w:semiHidden="0" w:unhideWhenUsed="0"/>
+    <w:lsdException w:name="Note Level 6" w:semiHidden="0" w:unhideWhenUsed="0"/>
+    <w:lsdException w:name="Note Level 7" w:semiHidden="0" w:unhideWhenUsed="0"/>
+    <w:lsdException w:name="Note Level 8" w:semiHidden="0" w:unhideWhenUsed="0"/>
+    <w:lsdException w:name="Note Level 9" w:semiHidden="0" w:unhideWhenUsed="0"/>
+    <w:lsdException w:name="Placeholder Text" w:unhideWhenUsed="0"/>
+    <w:lsdException w:name="No Spacing" w:semiHidden="0" w:uiPriority="1" w:unhideWhenUsed="0" w:qFormat="1"/>
+    <w:lsdException w:name="Light Shading" w:semiHidden="0" w:uiPriority="60" w:unhideWhenUsed="0"/>
+    <w:lsdException w:name="Light List" w:semiHidden="0" w:uiPriority="61" w:unhideWhenUsed="0"/>
+    <w:lsdException w:name="Light Grid" w:semiHidden="0" w:uiPriority="62" w:unhideWhenUsed="0"/>
+    <w:lsdException w:name="Medium Shading 1" w:semiHidden="0" w:uiPriority="63" w:unhideWhenUsed="0"/>
+    <w:lsdException w:name="Medium Shading 2" w:semiHidden="0" w:uiPriority="64" w:unhideWhenUsed="0"/>
+    <w:lsdException w:name="Medium List 1" w:semiHidden="0" w:uiPriority="65" w:unhideWhenUsed="0"/>
+    <w:lsdException w:name="Medium List 2" w:semiHidden="0" w:uiPriority="66" w:unhideWhenUsed="0"/>
+    <w:lsdException w:name="Medium Grid 1" w:semiHidden="0" w:uiPriority="67" w:unhideWhenUsed="0"/>
+    <w:lsdException w:name="Medium Grid 2" w:semiHidden="0" w:uiPriority="68" w:unhideWhenUsed="0"/>
+    <w:lsdException w:name="Medium Grid 3" w:semiHidden="0" w:uiPriority="69" w:unhideWhenUsed="0"/>
+    <w:lsdException w:name="Dark List" w:semiHidden="0" w:uiPriority="70" w:unhideWhenUsed="0"/>
+    <w:lsdException w:name="Colorful Shading" w:semiHidden="0" w:uiPriority="71" w:unhideWhenUsed="0"/>
+    <w:lsdException w:name="Colorful List" w:semiHidden="0" w:uiPriority="72" w:unhideWhenUsed="0"/>
+    <w:lsdException w:name="Colorful Grid" w:semiHidden="0" w:uiPriority="73" w:unhideWhenUsed="0"/>
+    <w:lsdException w:name="Light Shading Accent 1" w:semiHidden="0" w:uiPriority="60" w:unhideWhenUsed="0"/>
+    <w:lsdException w:name="Light List Accent 1" w:semiHidden="0" w:uiPriority="61" w:unhideWhenUsed="0"/>
+    <w:lsdException w:name="Light Grid Accent 1" w:semiHidden="0" w:uiPriority="62" w:unhideWhenUsed="0"/>
+    <w:lsdException w:name="Medium Shading 1 Accent 1" w:semiHidden="0" w:uiPriority="63" w:unhideWhenUsed="0"/>
+    <w:lsdException w:name="Medium Shading 2 Accent 1" w:semiHidden="0" w:uiPriority="64" w:unhideWhenUsed="0"/>
+    <w:lsdException w:name="Medium List 1 Accent 1" w:semiHidden="0" w:uiPriority="65" w:unhideWhenUsed="0"/>
+    <w:lsdException w:name="Revision" w:unhideWhenUsed="0"/>
+    <w:lsdException w:name="List Paragraph" w:semiHidden="0" w:uiPriority="34" w:unhideWhenUsed="0" w:qFormat="1"/>
+    <w:lsdException w:name="Quote" w:semiHidden="0" w:uiPriority="29" w:unhideWhenUsed="0" w:qFormat="1"/>
+    <w:lsdException w:name="Intense Quote" w:semiHidden="0" w:uiPriority="30" w:unhideWhenUsed="0" w:qFormat="1"/>
+    <w:lsdException w:name="Medium List 2 Accent 1" w:semiHidden="0" w:uiPriority="66" w:unhideWhenUsed="0"/>
+    <w:lsdException w:name="Medium Grid 1 Accent 1" w:semiHidden="0" w:uiPriority="67" w:unhideWhenUsed="0"/>
+    <w:lsdException w:name="Medium Grid 2 Accent 1" w:semiHidden="0" w:uiPriority="68" w:unhideWhenUsed="0"/>
+    <w:lsdException w:name="Medium Grid 3 Accent 1" w:semiHidden="0" w:uiPriority="69" w:unhideWhenUsed="0"/>
+    <w:lsdException w:name="Dark List Accent 1" w:semiHidden="0" w:uiPriority="70" w:unhideWhenUsed="0"/>
+    <w:lsdException w:name="Colorful Shading Accent 1" w:semiHidden="0" w:uiPriority="71" w:unhideWhenUsed="0"/>
+    <w:lsdException w:name="Colorful List Accent 1" w:semiHidden="0" w:uiPriority="72" w:unhideWhenUsed="0"/>
+    <w:lsdException w:name="Colorful Grid Accent 1" w:semiHidden="0" w:uiPriority="73" w:unhideWhenUsed="0"/>
+    <w:lsdException w:name="Light Shading Accent 2" w:semiHidden="0" w:uiPriority="60" w:unhideWhenUsed="0"/>
+    <w:lsdException w:name="Light List Accent 2" w:semiHidden="0" w:uiPriority="61" w:unhideWhenUsed="0"/>
+    <w:lsdException w:name="Light Grid Accent 2" w:semiHidden="0" w:uiPriority="62" w:unhideWhenUsed="0"/>
+    <w:lsdException w:name="Medium Shading 1 Accent 2" w:semiHidden="0" w:uiPriority="63" w:unhideWhenUsed="0"/>
+    <w:lsdException w:name="Medium Shading 2 Accent 2" w:semiHidden="0" w:uiPriority="64" w:unhideWhenUsed="0"/>
+    <w:lsdException w:name="Medium List 1 Accent 2" w:semiHidden="0" w:uiPriority="65" w:unhideWhenUsed="0"/>
+    <w:lsdException w:name="Medium List 2 Accent 2" w:semiHidden="0" w:uiPriority="66" w:unhideWhenUsed="0"/>
+    <w:lsdException w:name="Medium Grid 1 Accent 2" w:semiHidden="0" w:uiPriority="67" w:unhideWhenUsed="0"/>
+    <w:lsdException w:name="Medium Grid 2 Accent 2" w:semiHidden="0" w:uiPriority="68" w:unhideWhenUsed="0"/>
+    <w:lsdException w:name="Medium Grid 3 Accent 2" w:semiHidden="0" w:uiPriority="69" w:unhideWhenUsed="0"/>
+    <w:lsdException w:name="Dark List Accent 2" w:semiHidden="0" w:uiPriority="70" w:unhideWhenUsed="0"/>
+    <w:lsdException w:name="Colorful Shading Accent 2" w:semiHidden="0" w:uiPriority="71" w:unhideWhenUsed="0"/>
+    <w:lsdException w:name="Colorful List Accent 2" w:semiHidden="0" w:uiPriority="72" w:unhideWhenUsed="0"/>
+    <w:lsdException w:name="Colorful Grid Accent 2" w:semiHidden="0" w:uiPriority="73" w:unhideWhenUsed="0"/>
+    <w:lsdException w:name="Light Shading Accent 3" w:semiHidden="0" w:uiPriority="60" w:unhideWhenUsed="0"/>
+    <w:lsdException w:name="Light List Accent 3" w:semiHidden="0" w:uiPriority="61" w:unhideWhenUsed="0"/>
+    <w:lsdException w:name="Light Grid Accent 3" w:semiHidden="0" w:uiPriority="62" w:unhideWhenUsed="0"/>
+    <w:lsdException w:name="Medium Shading 1 Accent 3" w:semiHidden="0" w:uiPriority="63" w:unhideWhenUsed="0"/>
+    <w:lsdException w:name="Medium Shading 2 Accent 3" w:semiHidden="0" w:uiPriority="64" w:unhideWhenUsed="0"/>
+    <w:lsdException w:name="Medium List 1 Accent 3" w:semiHidden="0" w:uiPriority="65" w:unhideWhenUsed="0"/>
+    <w:lsdException w:name="Medium List 2 Accent 3" w:semiHidden="0" w:uiPriority="66" w:unhideWhenUsed="0"/>
+    <w:lsdException w:name="Medium Grid 1 Accent 3" w:semiHidden="0" w:uiPriority="67" w:unhideWhenUsed="0"/>
+    <w:lsdException w:name="Medium Grid 2 Accent 3" w:semiHidden="0" w:uiPriority="68" w:unhideWhenUsed="0"/>
+    <w:lsdException w:name="Medium Grid 3 Accent 3" w:semiHidden="0" w:uiPriority="69" w:unhideWhenUsed="0"/>
+    <w:lsdException w:name="Dark List Accent 3" w:semiHidden="0" w:uiPriority="70" w:unhideWhenUsed="0"/>
+    <w:lsdException w:name="Colorful Shading Accent 3" w:semiHidden="0" w:uiPriority="71" w:unhideWhenUsed="0"/>
+    <w:lsdException w:name="Colorful List Accent 3" w:semiHidden="0" w:uiPriority="72" w:unhideWhenUsed="0"/>
+    <w:lsdException w:name="Colorful Grid Accent 3" w:semiHidden="0" w:uiPriority="73" w:unhideWhenUsed="0"/>
+    <w:lsdException w:name="Light Shading Accent 4" w:semiHidden="0" w:uiPriority="60" w:unhideWhenUsed="0"/>
+    <w:lsdException w:name="Light List Accent 4" w:semiHidden="0" w:uiPriority="61" w:unhideWhenUsed="0"/>
+    <w:lsdException w:name="Light Grid Accent 4" w:semiHidden="0" w:uiPriority="62" w:unhideWhenUsed="0"/>
+    <w:lsdException w:name="Medium Shading 1 Accent 4" w:semiHidden="0" w:uiPriority="63" w:unhideWhenUsed="0"/>
+    <w:lsdException w:name="Medium Shading 2 Accent 4" w:semiHidden="0" w:uiPriority="64" w:unhideWhenUsed="0"/>
+    <w:lsdException w:name="Medium List 1 Accent 4" w:semiHidden="0" w:uiPriority="65" w:unhideWhenUsed="0"/>
+    <w:lsdException w:name="Medium List 2 Accent 4" w:semiHidden="0" w:uiPriority="66" w:unhideWhenUsed="0"/>
+    <w:lsdException w:name="Medium Grid 1 Accent 4" w:semiHidden="0" w:uiPriority="67" w:unhideWhenUsed="0"/>
+    <w:lsdException w:name="Medium Grid 2 Accent 4" w:semiHidden="0" w:uiPriority="68" w:unhideWhenUsed="0"/>
+    <w:lsdException w:name="Medium Grid 3 Accent 4" w:semiHidden="0" w:uiPriority="69" w:unhideWhenUsed="0"/>
+    <w:lsdException w:name="Dark List Accent 4" w:semiHidden="0" w:uiPriority="70" w:unhideWhenUsed="0"/>
+    <w:lsdException w:name="Colorful Shading Accent 4" w:semiHidden="0" w:uiPriority="71" w:unhideWhenUsed="0"/>
+    <w:lsdException w:name="Colorful List Accent 4" w:semiHidden="0" w:uiPriority="72" w:unhideWhenUsed="0"/>
+    <w:lsdException w:name="Colorful Grid Accent 4" w:semiHidden="0" w:uiPriority="73" w:unhideWhenUsed="0"/>
+    <w:lsdException w:name="Light Shading Accent 5" w:semiHidden="0" w:uiPriority="60" w:unhideWhenUsed="0"/>
+    <w:lsdException w:name="Light List Accent 5" w:semiHidden="0" w:uiPriority="61" w:unhideWhenUsed="0"/>
+    <w:lsdException w:name="Light Grid Accent 5" w:semiHidden="0" w:uiPriority="62" w:unhideWhenUsed="0"/>
+    <w:lsdException w:name="Medium Shading 1 Accent 5" w:semiHidden="0" w:uiPriority="63" w:unhideWhenUsed="0"/>
+    <w:lsdException w:name="Medium Shading 2 Accent 5" w:semiHidden="0" w:uiPriority="64" w:unhideWhenUsed="0"/>
+    <w:lsdException w:name="Medium List 1 Accent 5" w:semiHidden="0" w:uiPriority="65" w:unhideWhenUsed="0"/>
+    <w:lsdException w:name="Medium List 2 Accent 5" w:semiHidden="0" w:uiPriority="66" w:unhideWhenUsed="0"/>
+    <w:lsdException w:name="Medium Grid 1 Accent 5" w:semiHidden="0" w:uiPriority="67" w:unhideWhenUsed="0"/>
+    <w:lsdException w:name="Medium Grid 2 Accent 5" w:semiHidden="0" w:uiPriority="68" w:unhideWhenUsed="0"/>
+    <w:lsdException w:name="Medium Grid 3 Accent 5" w:semiHidden="0" w:uiPriority="69" w:unhideWhenUsed="0"/>
+    <w:lsdException w:name="Dark List Accent 5" w:semiHidden="0" w:uiPriority="70" w:unhideWhenUsed="0"/>
+    <w:lsdException w:name="Colorful Shading Accent 5" w:semiHidden="0" w:uiPriority="71" w:unhideWhenUsed="0"/>
+    <w:lsdException w:name="Colorful List Accent 5" w:semiHidden="0" w:uiPriority="72" w:unhideWhenUsed="0"/>
+    <w:lsdException w:name="Colorful Grid Accent 5" w:semiHidden="0" w:uiPriority="73" w:unhideWhenUsed="0"/>
+    <w:lsdException w:name="Light Shading Accent 6" w:semiHidden="0" w:uiPriority="60" w:unhideWhenUsed="0"/>
+    <w:lsdException w:name="Light List Accent 6" w:semiHidden="0" w:uiPriority="61" w:unhideWhenUsed="0"/>
+    <w:lsdException w:name="Light Grid Accent 6" w:semiHidden="0" w:uiPriority="62" w:unhideWhenUsed="0"/>
+    <w:lsdException w:name="Medium Shading 1 Accent 6" w:semiHidden="0" w:uiPriority="63" w:unhideWhenUsed="0"/>
+    <w:lsdException w:name="Medium Shading 2 Accent 6" w:semiHidden="0" w:uiPriority="64" w:unhideWhenUsed="0"/>
+    <w:lsdException w:name="Medium List 1 Accent 6" w:semiHidden="0" w:uiPriority="65" w:unhideWhenUsed="0"/>
+    <w:lsdException w:name="Medium List 2 Accent 6" w:semiHidden="0" w:uiPriority="66" w:unhideWhenUsed="0"/>
+    <w:lsdException w:name="Medium Grid 1 Accent 6" w:semiHidden="0" w:uiPriority="67" w:unhideWhenUsed="0"/>
+    <w:lsdException w:name="Medium Grid 2 Accent 6" w:semiHidden="0" w:uiPriority="68" w:unhideWhenUsed="0"/>
+    <w:lsdException w:name="Medium Grid 3 Accent 6" w:semiHidden="0" w:uiPriority="69" w:unhideWhenUsed="0"/>
+    <w:lsdException w:name="Dark List Accent 6" w:semiHidden="0" w:uiPriority="70" w:unhideWhenUsed="0"/>
+    <w:lsdException w:name="Colorful Shading Accent 6" w:semiHidden="0" w:uiPriority="71" w:unhideWhenUsed="0"/>
+    <w:lsdException w:name="Colorful List Accent 6" w:semiHidden="0" w:uiPriority="72" w:unhideWhenUsed="0"/>
+    <w:lsdException w:name="Colorful Grid Accent 6" w:semiHidden="0" w:uiPriority="73" w:unhideWhenUsed="0"/>
+    <w:lsdException w:name="Subtle Emphasis" w:semiHidden="0" w:uiPriority="19" w:unhideWhenUsed="0" w:qFormat="1"/>
+    <w:lsdException w:name="Intense Emphasis" w:semiHidden="0" w:uiPriority="21" w:unhideWhenUsed="0" w:qFormat="1"/>
+    <w:lsdException w:name="Subtle Reference" w:semiHidden="0" w:uiPriority="31" w:unhideWhenUsed="0" w:qFormat="1"/>
+    <w:lsdException w:name="Intense Reference" w:semiHidden="0" w:uiPriority="32" w:unhideWhenUsed="0" w:qFormat="1"/>
+    <w:lsdException w:name="Book Title" w:semiHidden="0" w:uiPriority="33" w:unhideWhenUsed="0" w:qFormat="1"/>
+    <w:lsdException w:name="Bibliography" w:uiPriority="37"/>
+    <w:lsdException w:name="TOC Heading" w:uiPriority="39" w:qFormat="1"/>
+  </w:latentStyles>
+  <w:style w:type="paragraph" w:default="1" w:styleId="Normal">
+    <w:name w:val="Normal"/>
+    <w:qFormat/>
+    <w:rsid w:val="00AA2D62"/>
+  </w:style>
+  <w:style w:type="paragraph" w:styleId="Heading1">
+    <w:name w:val="heading 1"/>
+    <w:basedOn w:val="Normal"/>
+    <w:next w:val="Normal"/>
+    <w:link w:val="Heading1Char"/>
+    <w:uiPriority w:val="9"/>
+    <w:qFormat/>
+    <w:rsid w:val="00AA2D62"/>
+    <w:pPr>
+      <w:keepNext/>
+      <w:keepLines/>
+      <w:pBdr>
+        <w:bottom w:val="single" w:sz="4" w:space="2" w:color="00B0F0" w:themeColor="accent2"/>
+      </w:pBdr>
+      <w:spacing w:before="360" w:after="120" w:line="240" w:lineRule="auto"/>
+      <w:outlineLvl w:val="0"/>
+    </w:pPr>
+    <w:rPr>
+      <w:rFonts w:asciiTheme="majorHAnsi" w:eastAsiaTheme="majorEastAsia" w:hAnsiTheme="majorHAnsi" w:cstheme="majorBidi"/>
+      <w:color w:val="262626" w:themeColor="text1" w:themeTint="D9"/>
+      <w:sz w:val="40"/>
+      <w:szCs w:val="40"/>
+    </w:rPr>
+  </w:style>
+  <w:style w:type="paragraph" w:styleId="Heading2">
+    <w:name w:val="heading 2"/>
+    <w:basedOn w:val="Normal"/>
+    <w:next w:val="Normal"/>
+    <w:link w:val="Heading2Char"/>
+    <w:uiPriority w:val="9"/>
+    <w:unhideWhenUsed/>
+    <w:qFormat/>
+    <w:rsid w:val="00AA2D62"/>
+    <w:pPr>
+      <w:keepNext/>
+      <w:keepLines/>
+      <w:spacing w:before="120" w:after="0" w:line="240" w:lineRule="auto"/>
+      <w:outlineLvl w:val="1"/>
+    </w:pPr>
+    <w:rPr>
+      <w:rFonts w:asciiTheme="majorHAnsi" w:eastAsiaTheme="majorEastAsia" w:hAnsiTheme="majorHAnsi" w:cstheme="majorBidi"/>
+      <w:color w:val="00B0F0" w:themeColor="accent2"/>
+      <w:sz w:val="36"/>
+      <w:szCs w:val="36"/>
+    </w:rPr>
+  </w:style>
+  <w:style w:type="paragraph" w:styleId="Heading3">
+    <w:name w:val="heading 3"/>
+    <w:basedOn w:val="Normal"/>
+    <w:next w:val="Normal"/>
+    <w:link w:val="Heading3Char"/>
+    <w:uiPriority w:val="9"/>
+    <w:semiHidden/>
+    <w:unhideWhenUsed/>
+    <w:qFormat/>
+    <w:rsid w:val="00AA2D62"/>
+    <w:pPr>
+      <w:keepNext/>
+      <w:keepLines/>
+      <w:spacing w:before="80" w:after="0" w:line="240" w:lineRule="auto"/>
+      <w:outlineLvl w:val="2"/>
+    </w:pPr>
+    <w:rPr>
+      <w:rFonts w:asciiTheme="majorHAnsi" w:eastAsiaTheme="majorEastAsia" w:hAnsiTheme="majorHAnsi" w:cstheme="majorBidi"/>
+      <w:color w:val="0083B3" w:themeColor="accent2" w:themeShade="BF"/>
+      <w:sz w:val="32"/>
+      <w:szCs w:val="32"/>
+    </w:rPr>
+  </w:style>
+  <w:style w:type="paragraph" w:styleId="Heading4">
+    <w:name w:val="heading 4"/>
+    <w:basedOn w:val="Normal"/>
+    <w:next w:val="Normal"/>
+    <w:link w:val="Heading4Char"/>
+    <w:uiPriority w:val="9"/>
+    <w:semiHidden/>
+    <w:unhideWhenUsed/>
+    <w:qFormat/>
+    <w:rsid w:val="00AA2D62"/>
+    <w:pPr>
+      <w:keepNext/>
+      <w:keepLines/>
+      <w:spacing w:before="80" w:after="0" w:line="240" w:lineRule="auto"/>
+      <w:outlineLvl w:val="3"/>
+    </w:pPr>
+    <w:rPr>
+      <w:rFonts w:asciiTheme="majorHAnsi" w:eastAsiaTheme="majorEastAsia" w:hAnsiTheme="majorHAnsi" w:cstheme="majorBidi"/>
+      <w:i/>
+      <w:iCs/>
+      <w:color w:val="005878" w:themeColor="accent2" w:themeShade="80"/>
+      <w:sz w:val="28"/>
+      <w:szCs w:val="28"/>
+    </w:rPr>
+  </w:style>
+  <w:style w:type="paragraph" w:styleId="Heading5">
+    <w:name w:val="heading 5"/>
+    <w:basedOn w:val="Normal"/>
+    <w:next w:val="Normal"/>
+    <w:link w:val="Heading5Char"/>
+    <w:uiPriority w:val="9"/>
+    <w:semiHidden/>
+    <w:unhideWhenUsed/>
+    <w:qFormat/>
+    <w:rsid w:val="00AA2D62"/>
+    <w:pPr>
+      <w:keepNext/>
+      <w:keepLines/>
+      <w:spacing w:before="80" w:after="0" w:line="240" w:lineRule="auto"/>
+      <w:outlineLvl w:val="4"/>
+    </w:pPr>
+    <w:rPr>
+      <w:rFonts w:asciiTheme="majorHAnsi" w:eastAsiaTheme="majorEastAsia" w:hAnsiTheme="majorHAnsi" w:cstheme="majorBidi"/>
+      <w:color w:val="0083B3" w:themeColor="accent2" w:themeShade="BF"/>
+      <w:sz w:val="24"/>
+      <w:szCs w:val="24"/>
+    </w:rPr>
+  </w:style>
+  <w:style w:type="paragraph" w:styleId="Heading6">
+    <w:name w:val="heading 6"/>
+    <w:basedOn w:val="Normal"/>
+    <w:next w:val="Normal"/>
+    <w:link w:val="Heading6Char"/>
+    <w:uiPriority w:val="9"/>
+    <w:semiHidden/>
+    <w:unhideWhenUsed/>
+    <w:qFormat/>
+    <w:rsid w:val="00AA2D62"/>
+    <w:pPr>
+      <w:keepNext/>
+      <w:keepLines/>
+      <w:spacing w:before="80" w:after="0" w:line="240" w:lineRule="auto"/>
+      <w:outlineLvl w:val="5"/>
+    </w:pPr>
+    <w:rPr>
+      <w:rFonts w:asciiTheme="majorHAnsi" w:eastAsiaTheme="majorEastAsia" w:hAnsiTheme="majorHAnsi" w:cstheme="majorBidi"/>
+      <w:i/>
+      <w:iCs/>
+      <w:color w:val="005878" w:themeColor="accent2" w:themeShade="80"/>
+      <w:sz w:val="24"/>
+      <w:szCs w:val="24"/>
+    </w:rPr>
+  </w:style>
+  <w:style w:type="paragraph" w:styleId="Heading7">
+    <w:name w:val="heading 7"/>
+    <w:basedOn w:val="Normal"/>
+    <w:next w:val="Normal"/>
+    <w:link w:val="Heading7Char"/>
+    <w:uiPriority w:val="9"/>
+    <w:semiHidden/>
+    <w:unhideWhenUsed/>
+    <w:qFormat/>
+    <w:rsid w:val="00AA2D62"/>
+    <w:pPr>
+      <w:keepNext/>
+      <w:keepLines/>
+      <w:spacing w:before="80" w:after="0" w:line="240" w:lineRule="auto"/>
+      <w:outlineLvl w:val="6"/>
+    </w:pPr>
+    <w:rPr>
+      <w:rFonts w:asciiTheme="majorHAnsi" w:eastAsiaTheme="majorEastAsia" w:hAnsiTheme="majorHAnsi" w:cstheme="majorBidi"/>
+      <w:b/>
+      <w:bCs/>
+      <w:color w:val="005878" w:themeColor="accent2" w:themeShade="80"/>
+      <w:sz w:val="22"/>
+      <w:szCs w:val="22"/>
+    </w:rPr>
+  </w:style>
+  <w:style w:type="paragraph" w:styleId="Heading8">
+    <w:name w:val="heading 8"/>
+    <w:basedOn w:val="Normal"/>
+    <w:next w:val="Normal"/>
+    <w:link w:val="Heading8Char"/>
+    <w:uiPriority w:val="9"/>
+    <w:semiHidden/>
+    <w:unhideWhenUsed/>
+    <w:qFormat/>
+    <w:rsid w:val="00AA2D62"/>
+    <w:pPr>
+      <w:keepNext/>
+      <w:keepLines/>
+      <w:spacing w:before="80" w:after="0" w:line="240" w:lineRule="auto"/>
+      <w:outlineLvl w:val="7"/>
+    </w:pPr>
+    <w:rPr>
+      <w:rFonts w:asciiTheme="majorHAnsi" w:eastAsiaTheme="majorEastAsia" w:hAnsiTheme="majorHAnsi" w:cstheme="majorBidi"/>
+      <w:color w:val="005878" w:themeColor="accent2" w:themeShade="80"/>
+      <w:sz w:val="22"/>
+      <w:szCs w:val="22"/>
+    </w:rPr>
+  </w:style>
+  <w:style w:type="paragraph" w:styleId="Heading9">
+    <w:name w:val="heading 9"/>
+    <w:basedOn w:val="Normal"/>
+    <w:next w:val="Normal"/>
+    <w:link w:val="Heading9Char"/>
+    <w:uiPriority w:val="9"/>
+    <w:semiHidden/>
+    <w:unhideWhenUsed/>
+    <w:qFormat/>
+    <w:rsid w:val="00AA2D62"/>
+    <w:pPr>
+      <w:keepNext/>
+      <w:keepLines/>
+      <w:spacing w:before="80" w:after="0" w:line="240" w:lineRule="auto"/>
+      <w:outlineLvl w:val="8"/>
+    </w:pPr>
+    <w:rPr>
+      <w:rFonts w:asciiTheme="majorHAnsi" w:eastAsiaTheme="majorEastAsia" w:hAnsiTheme="majorHAnsi" w:cstheme="majorBidi"/>
+      <w:i/>
+      <w:iCs/>
+      <w:color w:val="005878" w:themeColor="accent2" w:themeShade="80"/>
+      <w:sz w:val="22"/>
+      <w:szCs w:val="22"/>
+    </w:rPr>
+  </w:style>
+  <w:style w:type="character" w:default="1" w:styleId="DefaultParagraphFont">
+    <w:name w:val="Default Paragraph Font"/>
+    <w:uiPriority w:val="1"/>
+    <w:semiHidden/>
+    <w:unhideWhenUsed/>
+  </w:style>
+  <w:style w:type="table" w:default="1" w:styleId="TableNormal">
+    <w:name w:val="Normal Table"/>
+    <w:uiPriority w:val="99"/>
+    <w:semiHidden/>
+    <w:unhideWhenUsed/>
+    <w:tblPr>
+      <w:tblInd w:w="0" w:type="dxa"/>
+      <w:tblCellMar>
+        <w:top w:w="0" w:type="dxa"/>
+        <w:left w:w="108" w:type="dxa"/>
+        <w:bottom w:w="0" w:type="dxa"/>
+        <w:right w:w="108" w:type="dxa"/>
+      </w:tblCellMar>
+    </w:tblPr>
+  </w:style>
+  <w:style w:type="numbering" w:default="1" w:styleId="NoList">
+    <w:name w:val="No List"/>
+    <w:uiPriority w:val="99"/>
+    <w:semiHidden/>
+    <w:unhideWhenUsed/>
+  </w:style>
+  <w:style w:type="paragraph" w:styleId="Title">
+    <w:name w:val="Title"/>
+    <w:basedOn w:val="Normal"/>
+    <w:next w:val="Normal"/>
+    <w:link w:val="TitleChar"/>
+    <w:uiPriority w:val="10"/>
+    <w:qFormat/>
+    <w:rsid w:val="00AA2D62"/>
+    <w:pPr>
+      <w:spacing w:after="0" w:line="240" w:lineRule="auto"/>
+      <w:contextualSpacing/>
+    </w:pPr>
+    <w:rPr>
+      <w:rFonts w:asciiTheme="majorHAnsi" w:eastAsiaTheme="majorEastAsia" w:hAnsiTheme="majorHAnsi" w:cstheme="majorBidi"/>
+      <w:color w:val="262626" w:themeColor="text1" w:themeTint="D9"/>
+      <w:sz w:val="96"/>
+      <w:szCs w:val="96"/>
+    </w:rPr>
+  </w:style>
+  <w:style w:type="character" w:customStyle="1" w:styleId="TitleChar">
+    <w:name w:val="Title Char"/>
+    <w:basedOn w:val="DefaultParagraphFont"/>
+    <w:link w:val="Title"/>
+    <w:uiPriority w:val="10"/>
+    <w:rsid w:val="00AA2D62"/>
+    <w:rPr>
+      <w:rFonts w:asciiTheme="majorHAnsi" w:eastAsiaTheme="majorEastAsia" w:hAnsiTheme="majorHAnsi" w:cstheme="majorBidi"/>
+      <w:color w:val="262626" w:themeColor="text1" w:themeTint="D9"/>
+      <w:sz w:val="96"/>
+      <w:szCs w:val="96"/>
+    </w:rPr>
+  </w:style>
+  <w:style w:type="paragraph" w:styleId="Subtitle">
+    <w:name w:val="Subtitle"/>
+    <w:basedOn w:val="Normal"/>
+    <w:next w:val="Normal"/>
+    <w:link w:val="SubtitleChar"/>
+    <w:uiPriority w:val="11"/>
+    <w:qFormat/>
+    <w:rsid w:val="00AA2D62"/>
+    <w:pPr>
+      <w:numPr>
+        <w:ilvl w:val="1"/>
+      </w:numPr>
+      <w:spacing w:after="240"/>
+    </w:pPr>
+    <w:rPr>
+      <w:caps/>
+      <w:color w:val="404040" w:themeColor="text1" w:themeTint="BF"/>
+      <w:spacing w:val="20"/>
+      <w:sz w:val="28"/>
+      <w:szCs w:val="28"/>
+    </w:rPr>
+  </w:style>
+  <w:style w:type="character" w:customStyle="1" w:styleId="SubtitleChar">
+    <w:name w:val="Subtitle Char"/>
+    <w:basedOn w:val="DefaultParagraphFont"/>
+    <w:link w:val="Subtitle"/>
+    <w:uiPriority w:val="11"/>
+    <w:rsid w:val="00AA2D62"/>
+    <w:rPr>
+      <w:caps/>
+      <w:color w:val="404040" w:themeColor="text1" w:themeTint="BF"/>
+      <w:spacing w:val="20"/>
+      <w:sz w:val="28"/>
+      <w:szCs w:val="28"/>
+    </w:rPr>
+  </w:style>
+  <w:style w:type="character" w:customStyle="1" w:styleId="Heading1Char">
+    <w:name w:val="Heading 1 Char"/>
+    <w:basedOn w:val="DefaultParagraphFont"/>
+    <w:link w:val="Heading1"/>
+    <w:uiPriority w:val="9"/>
+    <w:rsid w:val="00AA2D62"/>
+    <w:rPr>
+      <w:rFonts w:asciiTheme="majorHAnsi" w:eastAsiaTheme="majorEastAsia" w:hAnsiTheme="majorHAnsi" w:cstheme="majorBidi"/>
+      <w:color w:val="262626" w:themeColor="text1" w:themeTint="D9"/>
+      <w:sz w:val="40"/>
+      <w:szCs w:val="40"/>
+    </w:rPr>
+  </w:style>
+  <w:style w:type="character" w:customStyle="1" w:styleId="Heading2Char">
+    <w:name w:val="Heading 2 Char"/>
+    <w:basedOn w:val="DefaultParagraphFont"/>
+    <w:link w:val="Heading2"/>
+    <w:uiPriority w:val="9"/>
+    <w:rsid w:val="00AA2D62"/>
+    <w:rPr>
+      <w:rFonts w:asciiTheme="majorHAnsi" w:eastAsiaTheme="majorEastAsia" w:hAnsiTheme="majorHAnsi" w:cstheme="majorBidi"/>
+      <w:color w:val="00B0F0" w:themeColor="accent2"/>
+      <w:sz w:val="36"/>
+      <w:szCs w:val="36"/>
+    </w:rPr>
+  </w:style>
+  <w:style w:type="character" w:customStyle="1" w:styleId="Heading3Char">
+    <w:name w:val="Heading 3 Char"/>
+    <w:basedOn w:val="DefaultParagraphFont"/>
+    <w:link w:val="Heading3"/>
+    <w:uiPriority w:val="9"/>
+    <w:semiHidden/>
+    <w:rsid w:val="00AA2D62"/>
+    <w:rPr>
+      <w:rFonts w:asciiTheme="majorHAnsi" w:eastAsiaTheme="majorEastAsia" w:hAnsiTheme="majorHAnsi" w:cstheme="majorBidi"/>
+      <w:color w:val="0083B3" w:themeColor="accent2" w:themeShade="BF"/>
+      <w:sz w:val="32"/>
+      <w:szCs w:val="32"/>
+    </w:rPr>
+  </w:style>
+  <w:style w:type="character" w:customStyle="1" w:styleId="Heading4Char">
+    <w:name w:val="Heading 4 Char"/>
+    <w:basedOn w:val="DefaultParagraphFont"/>
+    <w:link w:val="Heading4"/>
+    <w:uiPriority w:val="9"/>
+    <w:semiHidden/>
+    <w:rsid w:val="00AA2D62"/>
+    <w:rPr>
+      <w:rFonts w:asciiTheme="majorHAnsi" w:eastAsiaTheme="majorEastAsia" w:hAnsiTheme="majorHAnsi" w:cstheme="majorBidi"/>
+      <w:i/>
+      <w:iCs/>
+      <w:color w:val="005878" w:themeColor="accent2" w:themeShade="80"/>
+      <w:sz w:val="28"/>
+      <w:szCs w:val="28"/>
+    </w:rPr>
+  </w:style>
+  <w:style w:type="character" w:customStyle="1" w:styleId="Heading5Char">
+    <w:name w:val="Heading 5 Char"/>
+    <w:basedOn w:val="DefaultParagraphFont"/>
+    <w:link w:val="Heading5"/>
+    <w:uiPriority w:val="9"/>
+    <w:semiHidden/>
+    <w:rsid w:val="00AA2D62"/>
+    <w:rPr>
+      <w:rFonts w:asciiTheme="majorHAnsi" w:eastAsiaTheme="majorEastAsia" w:hAnsiTheme="majorHAnsi" w:cstheme="majorBidi"/>
+      <w:color w:val="0083B3" w:themeColor="accent2" w:themeShade="BF"/>
+      <w:sz w:val="24"/>
+      <w:szCs w:val="24"/>
+    </w:rPr>
+  </w:style>
+  <w:style w:type="character" w:customStyle="1" w:styleId="Heading6Char">
+    <w:name w:val="Heading 6 Char"/>
+    <w:basedOn w:val="DefaultParagraphFont"/>
+    <w:link w:val="Heading6"/>
+    <w:uiPriority w:val="9"/>
+    <w:semiHidden/>
+    <w:rsid w:val="00AA2D62"/>
+    <w:rPr>
+      <w:rFonts w:asciiTheme="majorHAnsi" w:eastAsiaTheme="majorEastAsia" w:hAnsiTheme="majorHAnsi" w:cstheme="majorBidi"/>
+      <w:i/>
+      <w:iCs/>
+      <w:color w:val="005878" w:themeColor="accent2" w:themeShade="80"/>
+      <w:sz w:val="24"/>
+      <w:szCs w:val="24"/>
+    </w:rPr>
+  </w:style>
+  <w:style w:type="character" w:customStyle="1" w:styleId="Heading7Char">
+    <w:name w:val="Heading 7 Char"/>
+    <w:basedOn w:val="DefaultParagraphFont"/>
+    <w:link w:val="Heading7"/>
+    <w:uiPriority w:val="9"/>
+    <w:semiHidden/>
+    <w:rsid w:val="00AA2D62"/>
+    <w:rPr>
+      <w:rFonts w:asciiTheme="majorHAnsi" w:eastAsiaTheme="majorEastAsia" w:hAnsiTheme="majorHAnsi" w:cstheme="majorBidi"/>
+      <w:b/>
+      <w:bCs/>
+      <w:color w:val="005878" w:themeColor="accent2" w:themeShade="80"/>
+      <w:sz w:val="22"/>
+      <w:szCs w:val="22"/>
+    </w:rPr>
+  </w:style>
+  <w:style w:type="character" w:customStyle="1" w:styleId="Heading8Char">
+    <w:name w:val="Heading 8 Char"/>
+    <w:basedOn w:val="DefaultParagraphFont"/>
+    <w:link w:val="Heading8"/>
+    <w:uiPriority w:val="9"/>
+    <w:semiHidden/>
+    <w:rsid w:val="00AA2D62"/>
+    <w:rPr>
+      <w:rFonts w:asciiTheme="majorHAnsi" w:eastAsiaTheme="majorEastAsia" w:hAnsiTheme="majorHAnsi" w:cstheme="majorBidi"/>
+      <w:color w:val="005878" w:themeColor="accent2" w:themeShade="80"/>
+      <w:sz w:val="22"/>
+      <w:szCs w:val="22"/>
+    </w:rPr>
+  </w:style>
+  <w:style w:type="character" w:customStyle="1" w:styleId="Heading9Char">
+    <w:name w:val="Heading 9 Char"/>
+    <w:basedOn w:val="DefaultParagraphFont"/>
+    <w:link w:val="Heading9"/>
+    <w:uiPriority w:val="9"/>
+    <w:semiHidden/>
+    <w:rsid w:val="00AA2D62"/>
+    <w:rPr>
+      <w:rFonts w:asciiTheme="majorHAnsi" w:eastAsiaTheme="majorEastAsia" w:hAnsiTheme="majorHAnsi" w:cstheme="majorBidi"/>
+      <w:i/>
+      <w:iCs/>
+      <w:color w:val="005878" w:themeColor="accent2" w:themeShade="80"/>
+      <w:sz w:val="22"/>
+      <w:szCs w:val="22"/>
+    </w:rPr>
+  </w:style>
+  <w:style w:type="character" w:styleId="SubtleEmphasis">
+    <w:name w:val="Subtle Emphasis"/>
+    <w:basedOn w:val="DefaultParagraphFont"/>
+    <w:uiPriority w:val="19"/>
+    <w:qFormat/>
+    <w:rsid w:val="00AA2D62"/>
+    <w:rPr>
+      <w:i/>
+      <w:iCs/>
+      <w:color w:val="595959" w:themeColor="text1" w:themeTint="A6"/>
+    </w:rPr>
+  </w:style>
+  <w:style w:type="character" w:styleId="Emphasis">
+    <w:name w:val="Emphasis"/>
+    <w:basedOn w:val="DefaultParagraphFont"/>
+    <w:uiPriority w:val="20"/>
+    <w:qFormat/>
+    <w:rsid w:val="00AA2D62"/>
+    <w:rPr>
+      <w:i/>
+      <w:iCs/>
+      <w:color w:val="000000" w:themeColor="text1"/>
+    </w:rPr>
+  </w:style>
+  <w:style w:type="character" w:styleId="IntenseEmphasis">
+    <w:name w:val="Intense Emphasis"/>
+    <w:basedOn w:val="DefaultParagraphFont"/>
+    <w:uiPriority w:val="21"/>
+    <w:qFormat/>
+    <w:rsid w:val="00AA2D62"/>
+    <w:rPr>
+      <w:b/>
+      <w:bCs/>
+      <w:i/>
+      <w:iCs/>
+      <w:caps w:val="0"/>
+      <w:smallCaps w:val="0"/>
+      <w:strike w:val="0"/>
+      <w:dstrike w:val="0"/>
+      <w:color w:val="00B0F0" w:themeColor="accent2"/>
+    </w:rPr>
+  </w:style>
+  <w:style w:type="character" w:styleId="Strong">
+    <w:name w:val="Strong"/>
+    <w:basedOn w:val="DefaultParagraphFont"/>
+    <w:uiPriority w:val="22"/>
+    <w:qFormat/>
+    <w:rsid w:val="00AA2D62"/>
+    <w:rPr>
+      <w:b/>
+      <w:bCs/>
+    </w:rPr>
+  </w:style>
+  <w:style w:type="paragraph" w:styleId="Quote">
+    <w:name w:val="Quote"/>
+    <w:basedOn w:val="Normal"/>
+    <w:next w:val="Normal"/>
+    <w:link w:val="QuoteChar"/>
+    <w:uiPriority w:val="29"/>
+    <w:qFormat/>
+    <w:rsid w:val="00AA2D62"/>
+    <w:pPr>
+      <w:spacing w:before="160"/>
+      <w:ind w:left="720" w:right="720"/>
+      <w:jc w:val="center"/>
+    </w:pPr>
+    <w:rPr>
+      <w:rFonts w:asciiTheme="majorHAnsi" w:eastAsiaTheme="majorEastAsia" w:hAnsiTheme="majorHAnsi" w:cstheme="majorBidi"/>
+      <w:color w:val="000000" w:themeColor="text1"/>
+      <w:sz w:val="24"/>
+      <w:szCs w:val="24"/>
+    </w:rPr>
+  </w:style>
+  <w:style w:type="character" w:customStyle="1" w:styleId="QuoteChar">
+    <w:name w:val="Quote Char"/>
+    <w:basedOn w:val="DefaultParagraphFont"/>
+    <w:link w:val="Quote"/>
+    <w:uiPriority w:val="29"/>
+    <w:rsid w:val="00AA2D62"/>
+    <w:rPr>
+      <w:rFonts w:asciiTheme="majorHAnsi" w:eastAsiaTheme="majorEastAsia" w:hAnsiTheme="majorHAnsi" w:cstheme="majorBidi"/>
+      <w:color w:val="000000" w:themeColor="text1"/>
+      <w:sz w:val="24"/>
+      <w:szCs w:val="24"/>
+    </w:rPr>
+  </w:style>
+  <w:style w:type="paragraph" w:styleId="IntenseQuote">
+    <w:name w:val="Intense Quote"/>
+    <w:basedOn w:val="Normal"/>
+    <w:next w:val="Normal"/>
+    <w:link w:val="IntenseQuoteChar"/>
+    <w:uiPriority w:val="30"/>
+    <w:qFormat/>
+    <w:rsid w:val="00AA2D62"/>
+    <w:pPr>
+      <w:pBdr>
+        <w:top w:val="single" w:sz="24" w:space="4" w:color="00B0F0" w:themeColor="accent2"/>
+      </w:pBdr>
+      <w:spacing w:before="240" w:after="240" w:line="240" w:lineRule="auto"/>
+      <w:ind w:left="936" w:right="936"/>
+      <w:jc w:val="center"/>
+    </w:pPr>
+    <w:rPr>
+      <w:rFonts w:asciiTheme="majorHAnsi" w:eastAsiaTheme="majorEastAsia" w:hAnsiTheme="majorHAnsi" w:cstheme="majorBidi"/>
+      <w:sz w:val="24"/>
+      <w:szCs w:val="24"/>
+    </w:rPr>
+  </w:style>
+  <w:style w:type="character" w:customStyle="1" w:styleId="IntenseQuoteChar">
+    <w:name w:val="Intense Quote Char"/>
+    <w:basedOn w:val="DefaultParagraphFont"/>
+    <w:link w:val="IntenseQuote"/>
+    <w:uiPriority w:val="30"/>
+    <w:rsid w:val="00AA2D62"/>
+    <w:rPr>
+      <w:rFonts w:asciiTheme="majorHAnsi" w:eastAsiaTheme="majorEastAsia" w:hAnsiTheme="majorHAnsi" w:cstheme="majorBidi"/>
+      <w:sz w:val="24"/>
+      <w:szCs w:val="24"/>
+    </w:rPr>
+  </w:style>
+  <w:style w:type="character" w:styleId="SubtleReference">
+    <w:name w:val="Subtle Reference"/>
+    <w:basedOn w:val="DefaultParagraphFont"/>
+    <w:uiPriority w:val="31"/>
+    <w:qFormat/>
+    <w:rsid w:val="00AA2D62"/>
+    <w:rPr>
+      <w:caps w:val="0"/>
+      <w:smallCaps/>
+      <w:color w:val="404040" w:themeColor="text1" w:themeTint="BF"/>
+      <w:spacing w:val="0"/>
+      <w:u w:val="single" w:color="7F7F7F" w:themeColor="text1" w:themeTint="80"/>
+    </w:rPr>
+  </w:style>
+  <w:style w:type="character" w:styleId="IntenseReference">
+    <w:name w:val="Intense Reference"/>
+    <w:basedOn w:val="DefaultParagraphFont"/>
+    <w:uiPriority w:val="32"/>
+    <w:qFormat/>
+    <w:rsid w:val="00AA2D62"/>
+    <w:rPr>
+      <w:b/>
+      <w:bCs/>
+      <w:caps w:val="0"/>
+      <w:smallCaps/>
+      <w:color w:val="auto"/>
+      <w:spacing w:val="0"/>
+      <w:u w:val="single"/>
+    </w:rPr>
+  </w:style>
+  <w:style w:type="character" w:styleId="BookTitle">
+    <w:name w:val="Book Title"/>
+    <w:basedOn w:val="DefaultParagraphFont"/>
+    <w:uiPriority w:val="33"/>
+    <w:qFormat/>
+    <w:rsid w:val="00AA2D62"/>
+    <w:rPr>
+      <w:b/>
+      <w:bCs/>
+      <w:caps w:val="0"/>
+      <w:smallCaps/>
+      <w:spacing w:val="0"/>
+    </w:rPr>
+  </w:style>
+  <w:style w:type="paragraph" w:styleId="Caption">
+    <w:name w:val="caption"/>
+    <w:basedOn w:val="Normal"/>
+    <w:next w:val="Normal"/>
+    <w:uiPriority w:val="35"/>
+    <w:unhideWhenUsed/>
+    <w:qFormat/>
+    <w:rsid w:val="00AA2D62"/>
+    <w:pPr>
+      <w:spacing w:line="240" w:lineRule="auto"/>
+    </w:pPr>
+    <w:rPr>
+      <w:b/>
+      <w:bCs/>
+      <w:color w:val="404040" w:themeColor="text1" w:themeTint="BF"/>
+      <w:sz w:val="16"/>
+      <w:szCs w:val="16"/>
+    </w:rPr>
+  </w:style>
+  <w:style w:type="paragraph" w:styleId="TOCHeading">
+    <w:name w:val="TOC Heading"/>
+    <w:basedOn w:val="Heading1"/>
+    <w:next w:val="Normal"/>
+    <w:uiPriority w:val="39"/>
+    <w:unhideWhenUsed/>
+    <w:qFormat/>
+    <w:rsid w:val="00AA2D62"/>
+    <w:pPr>
+      <w:outlineLvl w:val="9"/>
+    </w:pPr>
+  </w:style>
+  <w:style w:type="paragraph" w:styleId="NoSpacing">
+    <w:name w:val="No Spacing"/>
+    <w:link w:val="NoSpacingChar"/>
+    <w:uiPriority w:val="1"/>
+    <w:qFormat/>
+    <w:rsid w:val="00AA2D62"/>
+    <w:pPr>
+      <w:spacing w:after="0" w:line="240" w:lineRule="auto"/>
+    </w:pPr>
+  </w:style>
+  <w:style w:type="paragraph" w:styleId="ListParagraph">
+    <w:name w:val="List Paragraph"/>
+    <w:basedOn w:val="Normal"/>
+    <w:uiPriority w:val="34"/>
+    <w:qFormat/>
+    <w:pPr>
+      <w:ind w:left="720"/>
+      <w:contextualSpacing/>
+    </w:pPr>
+  </w:style>
+  <w:style w:type="character" w:customStyle="1" w:styleId="NoSpacingChar">
+    <w:name w:val="No Spacing Char"/>
+    <w:basedOn w:val="DefaultParagraphFont"/>
+    <w:link w:val="NoSpacing"/>
+    <w:uiPriority w:val="1"/>
+    <w:rsid w:val="00AA2D62"/>
+  </w:style>
+  <w:style w:type="character" w:styleId="PlaceholderText">
+    <w:name w:val="Placeholder Text"/>
+    <w:basedOn w:val="DefaultParagraphFont"/>
+    <w:uiPriority w:val="99"/>
+    <w:semiHidden/>
+    <w:rsid w:val="00AA2D62"/>
+    <w:rPr>
+      <w:color w:val="808080"/>
+    </w:rPr>
+  </w:style>
+  <w:style w:type="paragraph" w:styleId="Header">
+    <w:name w:val="header"/>
+    <w:basedOn w:val="Normal"/>
+    <w:link w:val="HeaderChar"/>
+    <w:uiPriority w:val="99"/>
+    <w:unhideWhenUsed/>
+    <w:rsid w:val="00CF6839"/>
+    <w:pPr>
+      <w:tabs>
+        <w:tab w:val="center" w:pos="4680"/>
+        <w:tab w:val="right" w:pos="9360"/>
+      </w:tabs>
+      <w:spacing w:after="0" w:line="240" w:lineRule="auto"/>
+    </w:pPr>
+  </w:style>
+  <w:style w:type="character" w:customStyle="1" w:styleId="HeaderChar">
+    <w:name w:val="Header Char"/>
+    <w:basedOn w:val="DefaultParagraphFont"/>
+    <w:link w:val="Header"/>
+    <w:uiPriority w:val="99"/>
+    <w:rsid w:val="00CF6839"/>
+  </w:style>
+  <w:style w:type="paragraph" w:styleId="Footer">
+    <w:name w:val="footer"/>
+    <w:basedOn w:val="Normal"/>
+    <w:link w:val="FooterChar"/>
+    <w:uiPriority w:val="99"/>
+    <w:unhideWhenUsed/>
+    <w:rsid w:val="00CF6839"/>
+    <w:pPr>
+      <w:tabs>
+        <w:tab w:val="center" w:pos="4680"/>
+        <w:tab w:val="right" w:pos="9360"/>
+      </w:tabs>
+      <w:spacing w:after="0" w:line="240" w:lineRule="auto"/>
+    </w:pPr>
+  </w:style>
+  <w:style w:type="character" w:customStyle="1" w:styleId="FooterChar">
+    <w:name w:val="Footer Char"/>
+    <w:basedOn w:val="DefaultParagraphFont"/>
+    <w:link w:val="Footer"/>
+    <w:uiPriority w:val="99"/>
+    <w:rsid w:val="00CF6839"/>
+  </w:style>
+  <w:style w:type="paragraph" w:styleId="TOC2">
+    <w:name w:val="toc 2"/>
+    <w:basedOn w:val="Normal"/>
+    <w:next w:val="Normal"/>
+    <w:autoRedefine/>
+    <w:uiPriority w:val="39"/>
+    <w:unhideWhenUsed/>
+    <w:rsid w:val="00CF6839"/>
+    <w:pPr>
+      <w:spacing w:after="100" w:line="259" w:lineRule="auto"/>
+      <w:ind w:left="220"/>
+    </w:pPr>
+    <w:rPr>
+      <w:rFonts w:cs="Times New Roman"/>
+      <w:sz w:val="22"/>
+      <w:szCs w:val="22"/>
+      <w:lang w:eastAsia="en-US"/>
+    </w:rPr>
+  </w:style>
+  <w:style w:type="paragraph" w:styleId="TOC1">
+    <w:name w:val="toc 1"/>
+    <w:basedOn w:val="Normal"/>
+    <w:next w:val="Normal"/>
+    <w:autoRedefine/>
+    <w:uiPriority w:val="39"/>
+    <w:unhideWhenUsed/>
+    <w:rsid w:val="00CF6839"/>
+    <w:pPr>
+      <w:spacing w:after="100" w:line="259" w:lineRule="auto"/>
+    </w:pPr>
+    <w:rPr>
+      <w:rFonts w:cs="Times New Roman"/>
+      <w:sz w:val="22"/>
+      <w:szCs w:val="22"/>
+      <w:lang w:eastAsia="en-US"/>
+    </w:rPr>
+  </w:style>
+  <w:style w:type="paragraph" w:styleId="TOC3">
+    <w:name w:val="toc 3"/>
+    <w:basedOn w:val="Normal"/>
+    <w:next w:val="Normal"/>
+    <w:autoRedefine/>
+    <w:uiPriority w:val="39"/>
+    <w:unhideWhenUsed/>
+    <w:rsid w:val="00CF6839"/>
+    <w:pPr>
+      <w:spacing w:after="100" w:line="259" w:lineRule="auto"/>
+      <w:ind w:left="440"/>
+    </w:pPr>
+    <w:rPr>
+      <w:rFonts w:cs="Times New Roman"/>
+      <w:sz w:val="22"/>
+      <w:szCs w:val="22"/>
+      <w:lang w:eastAsia="en-US"/>
+    </w:rPr>
+  </w:style>
+  <w:style w:type="character" w:styleId="Hyperlink">
+    <w:name w:val="Hyperlink"/>
+    <w:basedOn w:val="DefaultParagraphFont"/>
+    <w:uiPriority w:val="99"/>
+    <w:unhideWhenUsed/>
+    <w:rsid w:val="00CF6839"/>
+    <w:rPr>
+      <w:color w:val="0070C0" w:themeColor="hyperlink"/>
+      <w:u w:val="single"/>
+    </w:rPr>
+  </w:style>
+  <w:style w:type="paragraph" w:styleId="BalloonText">
+    <w:name w:val="Balloon Text"/>
+    <w:basedOn w:val="Normal"/>
+    <w:link w:val="BalloonTextChar"/>
+    <w:uiPriority w:val="99"/>
+    <w:semiHidden/>
+    <w:unhideWhenUsed/>
+    <w:rsid w:val="00293AE1"/>
+    <w:pPr>
+      <w:spacing w:after="0" w:line="240" w:lineRule="auto"/>
+    </w:pPr>
+    <w:rPr>
+      <w:rFonts w:ascii="Lucida Grande" w:hAnsi="Lucida Grande" w:cs="Lucida Grande"/>
+      <w:sz w:val="18"/>
+      <w:szCs w:val="18"/>
+    </w:rPr>
+  </w:style>
+  <w:style w:type="character" w:customStyle="1" w:styleId="BalloonTextChar">
+    <w:name w:val="Balloon Text Char"/>
+    <w:basedOn w:val="DefaultParagraphFont"/>
+    <w:link w:val="BalloonText"/>
+    <w:uiPriority w:val="99"/>
+    <w:semiHidden/>
+    <w:rsid w:val="00293AE1"/>
+    <w:rPr>
+      <w:rFonts w:ascii="Lucida Grande" w:hAnsi="Lucida Grande" w:cs="Lucida Grande"/>
+      <w:sz w:val="18"/>
+      <w:szCs w:val="18"/>
+    </w:rPr>
+  </w:style>
+  <w:style w:type="paragraph" w:styleId="Bibliography">
+    <w:name w:val="Bibliography"/>
+    <w:basedOn w:val="Normal"/>
+    <w:next w:val="Normal"/>
+    <w:uiPriority w:val="37"/>
+    <w:unhideWhenUsed/>
+    <w:rsid w:val="00314381"/>
+  </w:style>
+  <w:style w:type="character" w:styleId="PageNumber">
+    <w:name w:val="page number"/>
+    <w:basedOn w:val="DefaultParagraphFont"/>
+    <w:uiPriority w:val="99"/>
+    <w:semiHidden/>
+    <w:unhideWhenUsed/>
+    <w:rsid w:val="002B28B3"/>
+  </w:style>
+</w:styles>
+</file>
+
+<file path=word/stylesWithEffects.xml><?xml version="1.0" encoding="utf-8"?>
+<w:styles xmlns:wpc="http://schemas.microsoft.com/office/word/2010/wordprocessingCanvas" xmlns:mo="http://schemas.microsoft.com/office/mac/office/2008/main" xmlns:mc="http://schemas.openxmlformats.org/markup-compatibility/2006" xmlns:mv="urn:schemas-microsoft-com:mac:vml" xmlns:o="urn:schemas-microsoft-com:office:office" xmlns:r="http://schemas.openxmlformats.org/officeDocument/2006/relationships" xmlns:m="http://schemas.openxmlformats.org/officeDocument/2006/math" xmlns:v="urn:schemas-microsoft-com:vml" xmlns:wp14="http://schemas.microsoft.com/office/word/2010/wordprocessingDrawing" xmlns:wp="http://schemas.openxmlformats.org/drawingml/2006/wordprocessingDrawing" xmlns:w10="urn:schemas-microsoft-com:office:word" xmlns:w="http://schemas.openxmlformats.org/wordprocessingml/2006/main" xmlns:w14="http://schemas.microsoft.com/office/word/2010/wordml" xmlns:wpg="http://schemas.microsoft.com/office/word/2010/wordprocessingGroup" xmlns:wpi="http://schemas.microsoft.com/office/word/2010/wordprocessingInk" xmlns:wne="http://schemas.microsoft.com/office/word/2006/wordml" xmlns:wps="http://schemas.microsoft.com/office/word/2010/wordprocessingShape" mc:Ignorable="w14 wp14">
+  <w:docDefaults>
+    <w:rPrDefault>
+      <w:rPr>
+        <w:rFonts w:asciiTheme="minorHAnsi" w:eastAsiaTheme="minorEastAsia" w:hAnsiTheme="minorHAnsi" w:cstheme="minorBidi"/>
+        <w:sz w:val="21"/>
+        <w:szCs w:val="21"/>
+        <w:lang w:val="en-US" w:eastAsia="ja-JP" w:bidi="ar-SA"/>
+      </w:rPr>
+    </w:rPrDefault>
+    <w:pPrDefault>
+      <w:pPr>
+        <w:spacing w:after="160" w:line="276" w:lineRule="auto"/>
+      </w:pPr>
+    </w:pPrDefault>
+  </w:docDefaults>
+  <w:latentStyles w:defLockedState="0" w:defUIPriority="99" w:defSemiHidden="1" w:defUnhideWhenUsed="1" w:defQFormat="0" w:count="276">
+    <w:lsdException w:name="Normal" w:semiHidden="0" w:uiPriority="0" w:unhideWhenUsed="0" w:qFormat="1"/>
+    <w:lsdException w:name="heading 1" w:semiHidden="0" w:uiPriority="9" w:unhideWhenUsed="0" w:qFormat="1"/>
+    <w:lsdException w:name="heading 2" w:uiPriority="9" w:qFormat="1"/>
+    <w:lsdException w:name="heading 3" w:uiPriority="9" w:qFormat="1"/>
+    <w:lsdException w:name="heading 4" w:uiPriority="9" w:qFormat="1"/>
+    <w:lsdException w:name="heading 5" w:uiPriority="9" w:qFormat="1"/>
+    <w:lsdException w:name="heading 6" w:uiPriority="9" w:qFormat="1"/>
+    <w:lsdException w:name="heading 7" w:uiPriority="9" w:qFormat="1"/>
+    <w:lsdException w:name="heading 8" w:uiPriority="9" w:qFormat="1"/>
+    <w:lsdException w:name="heading 9" w:uiPriority="9" w:qFormat="1"/>
+    <w:lsdException w:name="toc 1" w:uiPriority="39"/>
+    <w:lsdException w:name="toc 2" w:uiPriority="39"/>
+    <w:lsdException w:name="toc 3" w:uiPriority="39"/>
+    <w:lsdException w:name="toc 4" w:uiPriority="39"/>
+    <w:lsdException w:name="toc 5" w:uiPriority="39"/>
+    <w:lsdException w:name="toc 6" w:uiPriority="39"/>
+    <w:lsdException w:name="toc 7" w:uiPriority="39"/>
+    <w:lsdException w:name="toc 8" w:uiPriority="39"/>
+    <w:lsdException w:name="toc 9" w:uiPriority="39"/>
+    <w:lsdException w:name="caption" w:uiPriority="35" w:qFormat="1"/>
+    <w:lsdException w:name="Title" w:semiHidden="0" w:uiPriority="10" w:unhideWhenUsed="0" w:qFormat="1"/>
+    <w:lsdException w:name="Default Paragraph Font" w:uiPriority="1"/>
+    <w:lsdException w:name="Subtitle" w:semiHidden="0" w:uiPriority="11" w:unhideWhenUsed="0" w:qFormat="1"/>
+    <w:lsdException w:name="Strong" w:semiHidden="0" w:uiPriority="22" w:unhideWhenUsed="0" w:qFormat="1"/>
+    <w:lsdException w:name="Emphasis" w:semiHidden="0" w:uiPriority="20" w:unhideWhenUsed="0" w:qFormat="1"/>
+    <w:lsdException w:name="Table Grid" w:semiHidden="0" w:uiPriority="39" w:unhideWhenUsed="0"/>
+    <w:lsdException w:name="Note Level 1" w:semiHidden="0" w:unhideWhenUsed="0"/>
+    <w:lsdException w:name="Note Level 2" w:semiHidden="0" w:unhideWhenUsed="0"/>
+    <w:lsdException w:name="Note Level 3" w:semiHidden="0" w:unhideWhenUsed="0"/>
+    <w:lsdException w:name="Note Level 4" w:semiHidden="0" w:unhideWhenUsed="0"/>
+    <w:lsdException w:name="Note Level 5" w:semiHidden="0" w:unhideWhenUsed="0"/>
+    <w:lsdException w:name="Note Level 6" w:semiHidden="0" w:unhideWhenUsed="0"/>
+    <w:lsdException w:name="Note Level 7" w:semiHidden="0" w:unhideWhenUsed="0"/>
+    <w:lsdException w:name="Note Level 8" w:semiHidden="0" w:unhideWhenUsed="0"/>
+    <w:lsdException w:name="Note Level 9" w:semiHidden="0" w:unhideWhenUsed="0"/>
+    <w:lsdException w:name="Placeholder Text" w:unhideWhenUsed="0"/>
+    <w:lsdException w:name="No Spacing" w:semiHidden="0" w:uiPriority="1" w:unhideWhenUsed="0" w:qFormat="1"/>
+    <w:lsdException w:name="Light Shading" w:semiHidden="0" w:uiPriority="60" w:unhideWhenUsed="0"/>
+    <w:lsdException w:name="Light List" w:semiHidden="0" w:uiPriority="61" w:unhideWhenUsed="0"/>
+    <w:lsdException w:name="Light Grid" w:semiHidden="0" w:uiPriority="62" w:unhideWhenUsed="0"/>
+    <w:lsdException w:name="Medium Shading 1" w:semiHidden="0" w:uiPriority="63" w:unhideWhenUsed="0"/>
+    <w:lsdException w:name="Medium Shading 2" w:semiHidden="0" w:uiPriority="64" w:unhideWhenUsed="0"/>
+    <w:lsdException w:name="Medium List 1" w:semiHidden="0" w:uiPriority="65" w:unhideWhenUsed="0"/>
+    <w:lsdException w:name="Medium List 2" w:semiHidden="0" w:uiPriority="66" w:unhideWhenUsed="0"/>
+    <w:lsdException w:name="Medium Grid 1" w:semiHidden="0" w:uiPriority="67" w:unhideWhenUsed="0"/>
+    <w:lsdException w:name="Medium Grid 2" w:semiHidden="0" w:uiPriority="68" w:unhideWhenUsed="0"/>
+    <w:lsdException w:name="Medium Grid 3" w:semiHidden="0" w:uiPriority="69" w:unhideWhenUsed="0"/>
+    <w:lsdException w:name="Dark List" w:semiHidden="0" w:uiPriority="70" w:unhideWhenUsed="0"/>
+    <w:lsdException w:name="Colorful Shading" w:semiHidden="0" w:uiPriority="71" w:unhideWhenUsed="0"/>
+    <w:lsdException w:name="Colorful List" w:semiHidden="0" w:uiPriority="72" w:unhideWhenUsed="0"/>
+    <w:lsdException w:name="Colorful Grid" w:semiHidden="0" w:uiPriority="73" w:unhideWhenUsed="0"/>
+    <w:lsdException w:name="Light Shading Accent 1" w:semiHidden="0" w:uiPriority="60" w:unhideWhenUsed="0"/>
+    <w:lsdException w:name="Light List Accent 1" w:semiHidden="0" w:uiPriority="61" w:unhideWhenUsed="0"/>
+    <w:lsdException w:name="Light Grid Accent 1" w:semiHidden="0" w:uiPriority="62" w:unhideWhenUsed="0"/>
+    <w:lsdException w:name="Medium Shading 1 Accent 1" w:semiHidden="0" w:uiPriority="63" w:unhideWhenUsed="0"/>
+    <w:lsdException w:name="Medium Shading 2 Accent 1" w:semiHidden="0" w:uiPriority="64" w:unhideWhenUsed="0"/>
+    <w:lsdException w:name="Medium List 1 Accent 1" w:semiHidden="0" w:uiPriority="65" w:unhideWhenUsed="0"/>
+    <w:lsdException w:name="Revision" w:unhideWhenUsed="0"/>
+    <w:lsdException w:name="List Paragraph" w:semiHidden="0" w:uiPriority="34" w:unhideWhenUsed="0" w:qFormat="1"/>
+    <w:lsdException w:name="Quote" w:semiHidden="0" w:uiPriority="29" w:unhideWhenUsed="0" w:qFormat="1"/>
+    <w:lsdException w:name="Intense Quote" w:semiHidden="0" w:uiPriority="30" w:unhideWhenUsed="0" w:qFormat="1"/>
+    <w:lsdException w:name="Medium List 2 Accent 1" w:semiHidden="0" w:uiPriority="66" w:unhideWhenUsed="0"/>
+    <w:lsdException w:name="Medium Grid 1 Accent 1" w:semiHidden="0" w:uiPriority="67" w:unhideWhenUsed="0"/>
+    <w:lsdException w:name="Medium Grid 2 Accent 1" w:semiHidden="0" w:uiPriority="68" w:unhideWhenUsed="0"/>
+    <w:lsdException w:name="Medium Grid 3 Accent 1" w:semiHidden="0" w:uiPriority="69" w:unhideWhenUsed="0"/>
+    <w:lsdException w:name="Dark List Accent 1" w:semiHidden="0" w:uiPriority="70" w:unhideWhenUsed="0"/>
+    <w:lsdException w:name="Colorful Shading Accent 1" w:semiHidden="0" w:uiPriority="71" w:unhideWhenUsed="0"/>
+    <w:lsdException w:name="Colorful List Accent 1" w:semiHidden="0" w:uiPriority="72" w:unhideWhenUsed="0"/>
+    <w:lsdException w:name="Colorful Grid Accent 1" w:semiHidden="0" w:uiPriority="73" w:unhideWhenUsed="0"/>
+    <w:lsdException w:name="Light Shading Accent 2" w:semiHidden="0" w:uiPriority="60" w:unhideWhenUsed="0"/>
+    <w:lsdException w:name="Light List Accent 2" w:semiHidden="0" w:uiPriority="61" w:unhideWhenUsed="0"/>
+    <w:lsdException w:name="Light Grid Accent 2" w:semiHidden="0" w:uiPriority="62" w:unhideWhenUsed="0"/>
+    <w:lsdException w:name="Medium Shading 1 Accent 2" w:semiHidden="0" w:uiPriority="63" w:unhideWhenUsed="0"/>
+    <w:lsdException w:name="Medium Shading 2 Accent 2" w:semiHidden="0" w:uiPriority="64" w:unhideWhenUsed="0"/>
+    <w:lsdException w:name="Medium List 1 Accent 2" w:semiHidden="0" w:uiPriority="65" w:unhideWhenUsed="0"/>
+    <w:lsdException w:name="Medium List 2 Accent 2" w:semiHidden="0" w:uiPriority="66" w:unhideWhenUsed="0"/>
+    <w:lsdException w:name="Medium Grid 1 Accent 2" w:semiHidden="0" w:uiPriority="67" w:unhideWhenUsed="0"/>
+    <w:lsdException w:name="Medium Grid 2 Accent 2" w:semiHidden="0" w:uiPriority="68" w:unhideWhenUsed="0"/>
+    <w:lsdException w:name="Medium Grid 3 Accent 2" w:semiHidden="0" w:uiPriority="69" w:unhideWhenUsed="0"/>
+    <w:lsdException w:name="Dark List Accent 2" w:semiHidden="0" w:uiPriority="70" w:unhideWhenUsed="0"/>
+    <w:lsdException w:name="Colorful Shading Accent 2" w:semiHidden="0" w:uiPriority="71" w:unhideWhenUsed="0"/>
+    <w:lsdException w:name="Colorful List Accent 2" w:semiHidden="0" w:uiPriority="72" w:unhideWhenUsed="0"/>
+    <w:lsdException w:name="Colorful Grid Accent 2" w:semiHidden="0" w:uiPriority="73" w:unhideWhenUsed="0"/>
+    <w:lsdException w:name="Light Shading Accent 3" w:semiHidden="0" w:uiPriority="60" w:unhideWhenUsed="0"/>
+    <w:lsdException w:name="Light List Accent 3" w:semiHidden="0" w:uiPriority="61" w:unhideWhenUsed="0"/>
+    <w:lsdException w:name="Light Grid Accent 3" w:semiHidden="0" w:uiPriority="62" w:unhideWhenUsed="0"/>
+    <w:lsdException w:name="Medium Shading 1 Accent 3" w:semiHidden="0" w:uiPriority="63" w:unhideWhenUsed="0"/>
+    <w:lsdException w:name="Medium Shading 2 Accent 3" w:semiHidden="0" w:uiPriority="64" w:unhideWhenUsed="0"/>
+    <w:lsdException w:name="Medium List 1 Accent 3" w:semiHidden="0" w:uiPriority="65" w:unhideWhenUsed="0"/>
+    <w:lsdException w:name="Medium List 2 Accent 3" w:semiHidden="0" w:uiPriority="66" w:unhideWhenUsed="0"/>
+    <w:lsdException w:name="Medium Grid 1 Accent 3" w:semiHidden="0" w:uiPriority="67" w:unhideWhenUsed="0"/>
+    <w:lsdException w:name="Medium Grid 2 Accent 3" w:semiHidden="0" w:uiPriority="68" w:unhideWhenUsed="0"/>
+    <w:lsdException w:name="Medium Grid 3 Accent 3" w:semiHidden="0" w:uiPriority="69" w:unhideWhenUsed="0"/>
+    <w:lsdException w:name="Dark List Accent 3" w:semiHidden="0" w:uiPriority="70" w:unhideWhenUsed="0"/>
+    <w:lsdException w:name="Colorful Shading Accent 3" w:semiHidden="0" w:uiPriority="71" w:unhideWhenUsed="0"/>
+    <w:lsdException w:name="Colorful List Accent 3" w:semiHidden="0" w:uiPriority="72" w:unhideWhenUsed="0"/>
+    <w:lsdException w:name="Colorful Grid Accent 3" w:semiHidden="0" w:uiPriority="73" w:unhideWhenUsed="0"/>
+    <w:lsdException w:name="Light Shading Accent 4" w:semiHidden="0" w:uiPriority="60" w:unhideWhenUsed="0"/>
+    <w:lsdException w:name="Light List Accent 4" w:semiHidden="0" w:uiPriority="61" w:unhideWhenUsed="0"/>
+    <w:lsdException w:name="Light Grid Accent 4" w:semiHidden="0" w:uiPriority="62" w:unhideWhenUsed="0"/>
+    <w:lsdException w:name="Medium Shading 1 Accent 4" w:semiHidden="0" w:uiPriority="63" w:unhideWhenUsed="0"/>
+    <w:lsdException w:name="Medium Shading 2 Accent 4" w:semiHidden="0" w:uiPriority="64" w:unhideWhenUsed="0"/>
+    <w:lsdException w:name="Medium List 1 Accent 4" w:semiHidden="0" w:uiPriority="65" w:unhideWhenUsed="0"/>
+    <w:lsdException w:name="Medium List 2 Accent 4" w:semiHidden="0" w:uiPriority="66" w:unhideWhenUsed="0"/>
+    <w:lsdException w:name="Medium Grid 1 Accent 4" w:semiHidden="0" w:uiPriority="67" w:unhideWhenUsed="0"/>
+    <w:lsdException w:name="Medium Grid 2 Accent 4" w:semiHidden="0" w:uiPriority="68" w:unhideWhenUsed="0"/>
+    <w:lsdException w:name="Medium Grid 3 Accent 4" w:semiHidden="0" w:uiPriority="69" w:unhideWhenUsed="0"/>
+    <w:lsdException w:name="Dark List Accent 4" w:semiHidden="0" w:uiPriority="70" w:unhideWhenUsed="0"/>
+    <w:lsdException w:name="Colorful Shading Accent 4" w:semiHidden="0" w:uiPriority="71" w:unhideWhenUsed="0"/>
+    <w:lsdException w:name="Colorful List Accent 4" w:semiHidden="0" w:uiPriority="72" w:unhideWhenUsed="0"/>
+    <w:lsdException w:name="Colorful Grid Accent 4" w:semiHidden="0" w:uiPriority="73" w:unhideWhenUsed="0"/>
+    <w:lsdException w:name="Light Shading Accent 5" w:semiHidden="0" w:uiPriority="60" w:unhideWhenUsed="0"/>
+    <w:lsdException w:name="Light List Accent 5" w:semiHidden="0" w:uiPriority="61" w:unhideWhenUsed="0"/>
+    <w:lsdException w:name="Light Grid Accent 5" w:semiHidden="0" w:uiPriority="62" w:unhideWhenUsed="0"/>
+    <w:lsdException w:name="Medium Shading 1 Accent 5" w:semiHidden="0" w:uiPriority="63" w:unhideWhenUsed="0"/>
+    <w:lsdException w:name="Medium Shading 2 Accent 5" w:semiHidden="0" w:uiPriority="64" w:unhideWhenUsed="0"/>
+    <w:lsdException w:name="Medium List 1 Accent 5" w:semiHidden="0" w:uiPriority="65" w:unhideWhenUsed="0"/>
+    <w:lsdException w:name="Medium List 2 Accent 5" w:semiHidden="0" w:uiPriority="66" w:unhideWhenUsed="0"/>
+    <w:lsdException w:name="Medium Grid 1 Accent 5" w:semiHidden="0" w:uiPriority="67" w:unhideWhenUsed="0"/>
+    <w:lsdException w:name="Medium Grid 2 Accent 5" w:semiHidden="0" w:uiPriority="68" w:unhideWhenUsed="0"/>
+    <w:lsdException w:name="Medium Grid 3 Accent 5" w:semiHidden="0" w:uiPriority="69" w:unhideWhenUsed="0"/>
+    <w:lsdException w:name="Dark List Accent 5" w:semiHidden="0" w:uiPriority="70" w:unhideWhenUsed="0"/>
+    <w:lsdException w:name="Colorful Shading Accent 5" w:semiHidden="0" w:uiPriority="71" w:unhideWhenUsed="0"/>
+    <w:lsdException w:name="Colorful List Accent 5" w:semiHidden="0" w:uiPriority="72" w:unhideWhenUsed="0"/>
+    <w:lsdException w:name="Colorful Grid Accent 5" w:semiHidden="0" w:uiPriority="73" w:unhideWhenUsed="0"/>
+    <w:lsdException w:name="Light Shading Accent 6" w:semiHidden="0" w:uiPriority="60" w:unhideWhenUsed="0"/>
+    <w:lsdException w:name="Light List Accent 6" w:semiHidden="0" w:uiPriority="61" w:unhideWhenUsed="0"/>
+    <w:lsdException w:name="Light Grid Accent 6" w:semiHidden="0" w:uiPriority="62" w:unhideWhenUsed="0"/>
+    <w:lsdException w:name="Medium Shading 1 Accent 6" w:semiHidden="0" w:uiPriority="63" w:unhideWhenUsed="0"/>
+    <w:lsdException w:name="Medium Shading 2 Accent 6" w:semiHidden="0" w:uiPriority="64" w:unhideWhenUsed="0"/>
+    <w:lsdException w:name="Medium List 1 Accent 6" w:semiHidden="0" w:uiPriority="65" w:unhideWhenUsed="0"/>
+    <w:lsdException w:name="Medium List 2 Accent 6" w:semiHidden="0" w:uiPriority="66" w:unhideWhenUsed="0"/>
+    <w:lsdException w:name="Medium Grid 1 Accent 6" w:semiHidden="0" w:uiPriority="67" w:unhideWhenUsed="0"/>
+    <w:lsdException w:name="Medium Grid 2 Accent 6" w:semiHidden="0" w:uiPriority="68" w:unhideWhenUsed="0"/>
+    <w:lsdException w:name="Medium Grid 3 Accent 6" w:semiHidden="0" w:uiPriority="69" w:unhideWhenUsed="0"/>
+    <w:lsdException w:name="Dark List Accent 6" w:semiHidden="0" w:uiPriority="70" w:unhideWhenUsed="0"/>
+    <w:lsdException w:name="Colorful Shading Accent 6" w:semiHidden="0" w:uiPriority="71" w:unhideWhenUsed="0"/>
+    <w:lsdException w:name="Colorful List Accent 6" w:semiHidden="0" w:uiPriority="72" w:unhideWhenUsed="0"/>
+    <w:lsdException w:name="Colorful Grid Accent 6" w:semiHidden="0" w:uiPriority="73" w:unhideWhenUsed="0"/>
+    <w:lsdException w:name="Subtle Emphasis" w:semiHidden="0" w:uiPriority="19" w:unhideWhenUsed="0" w:qFormat="1"/>
+    <w:lsdException w:name="Intense Emphasis" w:semiHidden="0" w:uiPriority="21" w:unhideWhenUsed="0" w:qFormat="1"/>
+    <w:lsdException w:name="Subtle Reference" w:semiHidden="0" w:uiPriority="31" w:unhideWhenUsed="0" w:qFormat="1"/>
+    <w:lsdException w:name="Intense Reference" w:semiHidden="0" w:uiPriority="32" w:unhideWhenUsed="0" w:qFormat="1"/>
+    <w:lsdException w:name="Book Title" w:semiHidden="0" w:uiPriority="33" w:unhideWhenUsed="0" w:qFormat="1"/>
+    <w:lsdException w:name="Bibliography" w:uiPriority="37"/>
+    <w:lsdException w:name="TOC Heading" w:uiPriority="39" w:qFormat="1"/>
   </w:latentStyles>
   <w:style w:type="paragraph" w:default="1" w:styleId="Normal">
     <w:name w:val="Normal"/>
@@ -4122,7 +5110,7 @@
   <a:extraClrSchemeLst/>
   <a:extLst>
     <a:ext uri="{05A4C25C-085E-4340-85A3-A5531E510DB2}">
-      <thm15:themeFamily xmlns:thm15="http://schemas.microsoft.com/office/thememl/2012/main" name="Office Theme" id="{62F939B6-93AF-4DB8-9C6B-D6C7DFDC589F}" vid="{4A3C46E8-61CC-4603-A589-7422A47A8E4A}"/>
+      <thm15:themeFamily xmlns:thm15="http://schemas.microsoft.com/office/thememl/2012/main" xmlns="" name="Office Theme" id="{62F939B6-93AF-4DB8-9C6B-D6C7DFDC589F}" vid="{4A3C46E8-61CC-4603-A589-7422A47A8E4A}"/>
     </a:ext>
   </a:extLst>
 </a:theme>
@@ -4149,7 +5137,7 @@
 </file>
 
 <file path=customXml/item3.xml><?xml version="1.0" encoding="utf-8"?>
-<b:Sources xmlns:b="http://schemas.openxmlformats.org/officeDocument/2006/bibliography" xmlns="http://schemas.openxmlformats.org/officeDocument/2006/bibliography" SelectedStyle="\MLASeventhEditionOfficeOnline.xsl" StyleName="MLA" Version="7">
+<b:Sources xmlns:b="http://schemas.openxmlformats.org/officeDocument/2006/bibliography" xmlns="http://schemas.openxmlformats.org/officeDocument/2006/bibliography" SelectedStyle="/MLA.XSL" StyleName="MLA" Version="7">
   <b:Source>
     <b:Tag>Cyb12</b:Tag>
     <b:SourceType>InternetSite</b:SourceType>
@@ -4160,7 +5148,7 @@
     <b:YearAccessed>2016</b:YearAccessed>
     <b:MonthAccessed>4</b:MonthAccessed>
     <b:DayAccessed>12</b:DayAccessed>
-    <b:RefOrder>2</b:RefOrder>
+    <b:RefOrder>3</b:RefOrder>
   </b:Source>
   <b:Source>
     <b:Tag>Nat16</b:Tag>
@@ -4196,7 +5184,7 @@
     <b:YearAccessed>2016</b:YearAccessed>
     <b:MonthAccessed>April</b:MonthAccessed>
     <b:DayAccessed>13</b:DayAccessed>
-    <b:RefOrder>3</b:RefOrder>
+    <b:RefOrder>2</b:RefOrder>
   </b:Source>
   <b:Source>
     <b:Tag>Bah16</b:Tag>
@@ -4244,7 +5232,7 @@
 </file>
 
 <file path=customXml/itemProps3.xml><?xml version="1.0" encoding="utf-8"?>
-<ds:datastoreItem xmlns:ds="http://schemas.openxmlformats.org/officeDocument/2006/customXml" ds:itemID="{18678DA0-4CED-47BF-8DC2-D0D0804570DD}">
+<ds:datastoreItem xmlns:ds="http://schemas.openxmlformats.org/officeDocument/2006/customXml" ds:itemID="{B4CCB4C2-BEA3-E240-A96D-78769395841A}">
   <ds:schemaRefs>
     <ds:schemaRef ds:uri="http://schemas.openxmlformats.org/officeDocument/2006/bibliography"/>
   </ds:schemaRefs>

</xml_diff>

<commit_message>
Added Additional Question to Background
</commit_message>
<xml_diff>
--- a/TermPaperBoltonPruitt.docx
+++ b/TermPaperBoltonPruitt.docx
@@ -1,9 +1,12 @@
 
 <file path=word/document.xml><?xml version="1.0" encoding="utf-8"?>
-<w:document xmlns:wpc="http://schemas.microsoft.com/office/word/2010/wordprocessingCanvas" xmlns:mo="http://schemas.microsoft.com/office/mac/office/2008/main" xmlns:mc="http://schemas.openxmlformats.org/markup-compatibility/2006" xmlns:mv="urn:schemas-microsoft-com:mac:vml" xmlns:o="urn:schemas-microsoft-com:office:office" xmlns:r="http://schemas.openxmlformats.org/officeDocument/2006/relationships" xmlns:m="http://schemas.openxmlformats.org/officeDocument/2006/math" xmlns:v="urn:schemas-microsoft-com:vml" xmlns:wp14="http://schemas.microsoft.com/office/word/2010/wordprocessingDrawing" xmlns:wp="http://schemas.openxmlformats.org/drawingml/2006/wordprocessingDrawing" xmlns:w10="urn:schemas-microsoft-com:office:word" xmlns:w="http://schemas.openxmlformats.org/wordprocessingml/2006/main" xmlns:w14="http://schemas.microsoft.com/office/word/2010/wordml" xmlns:wpg="http://schemas.microsoft.com/office/word/2010/wordprocessingGroup" xmlns:wpi="http://schemas.microsoft.com/office/word/2010/wordprocessingInk" xmlns:wne="http://schemas.microsoft.com/office/word/2006/wordml" xmlns:wps="http://schemas.microsoft.com/office/word/2010/wordprocessingShape" mc:Ignorable="w14 wp14">
+<w:document xmlns:wpc="http://schemas.microsoft.com/office/word/2010/wordprocessingCanvas" xmlns:mc="http://schemas.openxmlformats.org/markup-compatibility/2006" xmlns:o="urn:schemas-microsoft-com:office:office" xmlns:r="http://schemas.openxmlformats.org/officeDocument/2006/relationships" xmlns:m="http://schemas.openxmlformats.org/officeDocument/2006/math" xmlns:v="urn:schemas-microsoft-com:vml" xmlns:wp14="http://schemas.microsoft.com/office/word/2010/wordprocessingDrawing" xmlns:wp="http://schemas.openxmlformats.org/drawingml/2006/wordprocessingDrawing" xmlns:w10="urn:schemas-microsoft-com:office:word" xmlns:w="http://schemas.openxmlformats.org/wordprocessingml/2006/main" xmlns:w14="http://schemas.microsoft.com/office/word/2010/wordml" xmlns:w15="http://schemas.microsoft.com/office/word/2012/wordml" xmlns:wpg="http://schemas.microsoft.com/office/word/2010/wordprocessingGroup" xmlns:wpi="http://schemas.microsoft.com/office/word/2010/wordprocessingInk" xmlns:wne="http://schemas.microsoft.com/office/word/2006/wordml" xmlns:wps="http://schemas.microsoft.com/office/word/2010/wordprocessingShape" mc:Ignorable="w14 w15 wp14">
   <w:body>
     <w:sdt>
       <w:sdtPr>
+        <w:rPr>
+          <w:rFonts w:ascii="Arial" w:hAnsi="Arial" w:cs="Arial"/>
+        </w:rPr>
         <w:id w:val="230052202"/>
         <w:docPartObj>
           <w:docPartGallery w:val="Cover Pages"/>
@@ -16,17 +19,31 @@
         </w:rPr>
       </w:sdtEndPr>
       <w:sdtContent>
-        <w:p/>
         <w:p>
-          <w:r>
-            <w:rPr>
+          <w:pPr>
+            <w:spacing w:line="480" w:lineRule="auto"/>
+            <w:rPr>
+              <w:rFonts w:ascii="Arial" w:hAnsi="Arial" w:cs="Arial"/>
+            </w:rPr>
+          </w:pPr>
+        </w:p>
+        <w:p>
+          <w:pPr>
+            <w:spacing w:line="480" w:lineRule="auto"/>
+            <w:rPr>
+              <w:rFonts w:ascii="Arial" w:hAnsi="Arial" w:cs="Arial"/>
+            </w:rPr>
+          </w:pPr>
+          <w:r>
+            <w:rPr>
+              <w:rFonts w:ascii="Arial" w:hAnsi="Arial" w:cs="Arial"/>
               <w:noProof/>
               <w:lang w:eastAsia="en-US"/>
             </w:rPr>
             <mc:AlternateContent>
               <mc:Choice Requires="wps">
                 <w:drawing>
-                  <wp:anchor distT="0" distB="0" distL="114300" distR="114300" simplePos="0" relativeHeight="251660288" behindDoc="0" locked="0" layoutInCell="1" allowOverlap="1" wp14:anchorId="63DA8A5A" wp14:editId="51FA88CB">
+                  <wp:anchor distT="0" distB="0" distL="114300" distR="114300" simplePos="0" relativeHeight="251657216" behindDoc="0" locked="0" layoutInCell="1" allowOverlap="1" wp14:anchorId="63DA8A5A" wp14:editId="51FA88CB">
                     <wp:simplePos x="0" y="0"/>
                     <wp:positionH relativeFrom="page">
                       <wp:posOffset>1161535</wp:posOffset>
@@ -98,6 +115,7 @@
                                     <w:dataBinding w:prefixMappings="xmlns:ns0='http://purl.org/dc/elements/1.1/' xmlns:ns1='http://schemas.openxmlformats.org/package/2006/metadata/core-properties' " w:xpath="/ns1:coreProperties[1]/ns0:title[1]" w:storeItemID="{6C3C8BC8-F283-45AE-878A-BAB7291924A1}"/>
                                     <w:text w:multiLine="1"/>
                                   </w:sdtPr>
+                                  <w:sdtEndPr/>
                                   <w:sdtContent>
                                     <w:r>
                                       <w:rPr>
@@ -169,11 +187,11 @@
               </mc:Choice>
               <mc:Fallback>
                 <w:pict>
-                  <v:shapetype id="_x0000_t202" coordsize="21600,21600" o:spt="202" path="m0,0l0,21600,21600,21600,21600,0xe">
+                  <v:shapetype w14:anchorId="63DA8A5A" id="_x0000_t202" coordsize="21600,21600" o:spt="202" path="m,l,21600r21600,l21600,xe">
                     <v:stroke joinstyle="miter"/>
                     <v:path gradientshapeok="t" o:connecttype="rect"/>
                   </v:shapetype>
-                  <v:shape id="Text Box 113" o:spid="_x0000_s1026" type="#_x0000_t202" style="position:absolute;margin-left:91.45pt;margin-top:187.8pt;width:453pt;height:459.2pt;z-index:251660288;visibility:visible;mso-wrap-style:square;mso-width-percent:734;mso-height-percent:0;mso-wrap-distance-left:9pt;mso-wrap-distance-top:0;mso-wrap-distance-right:9pt;mso-wrap-distance-bottom:0;mso-position-horizontal:absolute;mso-position-horizontal-relative:page;mso-position-vertical:absolute;mso-position-vertical-relative:page;mso-width-percent:734;mso-height-percent:0;mso-width-relative:page;mso-height-relative:page;v-text-anchor:bottom" o:gfxdata="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" filled="f" stroked="f" strokeweight=".5pt">
+                  <v:shape id="Text Box 113" o:spid="_x0000_s1026" type="#_x0000_t202" style="position:absolute;margin-left:91.45pt;margin-top:187.8pt;width:453pt;height:459.2pt;z-index:251657216;visibility:visible;mso-wrap-style:square;mso-width-percent:734;mso-height-percent:0;mso-wrap-distance-left:9pt;mso-wrap-distance-top:0;mso-wrap-distance-right:9pt;mso-wrap-distance-bottom:0;mso-position-horizontal:absolute;mso-position-horizontal-relative:page;mso-position-vertical:absolute;mso-position-vertical-relative:page;mso-width-percent:734;mso-height-percent:0;mso-width-relative:page;mso-height-relative:page;v-text-anchor:bottom" o:gfxdata="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" filled="f" stroked="f" strokeweight=".5pt">
                     <v:textbox inset="0,0,0,0">
                       <w:txbxContent>
                         <w:p>
@@ -201,6 +219,7 @@
                               <w:dataBinding w:prefixMappings="xmlns:ns0='http://purl.org/dc/elements/1.1/' xmlns:ns1='http://schemas.openxmlformats.org/package/2006/metadata/core-properties' " w:xpath="/ns1:coreProperties[1]/ns0:title[1]" w:storeItemID="{6C3C8BC8-F283-45AE-878A-BAB7291924A1}"/>
                               <w:text w:multiLine="1"/>
                             </w:sdtPr>
+                            <w:sdtEndPr/>
                             <w:sdtContent>
                               <w:r>
                                 <w:rPr>
@@ -260,13 +279,14 @@
           </w:r>
           <w:r>
             <w:rPr>
+              <w:rFonts w:ascii="Arial" w:hAnsi="Arial" w:cs="Arial"/>
               <w:noProof/>
               <w:lang w:eastAsia="en-US"/>
             </w:rPr>
             <mc:AlternateContent>
               <mc:Choice Requires="wps">
                 <w:drawing>
-                  <wp:anchor distT="0" distB="0" distL="114300" distR="114300" simplePos="0" relativeHeight="251662336" behindDoc="0" locked="0" layoutInCell="1" allowOverlap="1" wp14:anchorId="135EB561" wp14:editId="336117B7">
+                  <wp:anchor distT="0" distB="0" distL="114300" distR="114300" simplePos="0" relativeHeight="251663360" behindDoc="0" locked="0" layoutInCell="1" allowOverlap="1" wp14:anchorId="135EB561" wp14:editId="336117B7">
                     <wp:simplePos x="0" y="0"/>
                     <mc:AlternateContent>
                       <mc:Choice Requires="wp14">
@@ -350,6 +370,7 @@
                                     <w:calendar w:val="gregorian"/>
                                   </w:date>
                                 </w:sdtPr>
+                                <w:sdtEndPr/>
                                 <w:sdtContent>
                                   <w:p>
                                     <w:pPr>
@@ -396,7 +417,7 @@
               </mc:Choice>
               <mc:Fallback>
                 <w:pict>
-                  <v:shape id="Text Box 111" o:spid="_x0000_s1027" type="#_x0000_t202" style="position:absolute;margin-left:0;margin-top:0;width:449.2pt;height:24.9pt;z-index:251662336;visibility:visible;mso-wrap-style:square;mso-width-percent:734;mso-height-percent:363;mso-left-percent:150;mso-top-percent:91;mso-wrap-distance-left:9pt;mso-wrap-distance-top:0;mso-wrap-distance-right:9pt;mso-wrap-distance-bottom:0;mso-position-horizontal-relative:page;mso-position-vertical-relative:page;mso-width-percent:734;mso-height-percent:363;mso-left-percent:150;mso-top-percent:91;mso-width-relative:page;mso-height-relative:page;v-text-anchor:bottom" o:gfxdata="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" filled="f" stroked="f" strokeweight=".5pt">
+                  <v:shape w14:anchorId="135EB561" id="Text Box 111" o:spid="_x0000_s1027" type="#_x0000_t202" style="position:absolute;margin-left:0;margin-top:0;width:449.2pt;height:24.9pt;z-index:251663360;visibility:visible;mso-wrap-style:square;mso-width-percent:734;mso-height-percent:363;mso-left-percent:150;mso-top-percent:91;mso-wrap-distance-left:9pt;mso-wrap-distance-top:0;mso-wrap-distance-right:9pt;mso-wrap-distance-bottom:0;mso-position-horizontal-relative:page;mso-position-vertical-relative:page;mso-width-percent:734;mso-height-percent:363;mso-left-percent:150;mso-top-percent:91;mso-width-relative:page;mso-height-relative:page;v-text-anchor:bottom" o:gfxdata="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" filled="f" stroked="f" strokeweight=".5pt">
                     <v:textbox style="mso-fit-shape-to-text:t" inset="0,0,0,0">
                       <w:txbxContent>
                         <w:sdt>
@@ -418,6 +439,7 @@
                               <w:calendar w:val="gregorian"/>
                             </w:date>
                           </w:sdtPr>
+                          <w:sdtEndPr/>
                           <w:sdtContent>
                             <w:p>
                               <w:pPr>
@@ -452,13 +474,14 @@
           </w:r>
           <w:r>
             <w:rPr>
+              <w:rFonts w:ascii="Arial" w:hAnsi="Arial" w:cs="Arial"/>
               <w:noProof/>
               <w:lang w:eastAsia="en-US"/>
             </w:rPr>
             <mc:AlternateContent>
               <mc:Choice Requires="wps">
                 <w:drawing>
-                  <wp:anchor distT="0" distB="0" distL="114300" distR="114300" simplePos="0" relativeHeight="251661312" behindDoc="0" locked="0" layoutInCell="1" allowOverlap="1" wp14:anchorId="2ED79A47" wp14:editId="2046649F">
+                  <wp:anchor distT="0" distB="0" distL="114300" distR="114300" simplePos="0" relativeHeight="251660288" behindDoc="0" locked="0" layoutInCell="1" allowOverlap="1" wp14:anchorId="2ED79A47" wp14:editId="2046649F">
                     <wp:simplePos x="0" y="0"/>
                     <mc:AlternateContent>
                       <mc:Choice Requires="wp14">
@@ -537,6 +560,7 @@
                                   <w:dataBinding w:prefixMappings="xmlns:ns0='http://purl.org/dc/elements/1.1/' xmlns:ns1='http://schemas.openxmlformats.org/package/2006/metadata/core-properties' " w:xpath="/ns1:coreProperties[1]/ns0:creator[1]" w:storeItemID="{6C3C8BC8-F283-45AE-878A-BAB7291924A1}"/>
                                   <w:text/>
                                 </w:sdtPr>
+                                <w:sdtEndPr/>
                                 <w:sdtContent>
                                   <w:p>
                                     <w:pPr>
@@ -586,6 +610,7 @@
                                     <w:dataBinding w:prefixMappings="xmlns:ns0='http://schemas.openxmlformats.org/officeDocument/2006/extended-properties' " w:xpath="/ns0:Properties[1]/ns0:Company[1]" w:storeItemID="{6668398D-A668-4E3E-A5EB-62B293D839F1}"/>
                                     <w:text/>
                                   </w:sdtPr>
+                                  <w:sdtEndPr/>
                                   <w:sdtContent>
                                     <w:r>
                                       <w:rPr>
@@ -640,7 +665,7 @@
               </mc:Choice>
               <mc:Fallback>
                 <w:pict>
-                  <v:shape id="Text Box 112" o:spid="_x0000_s1028" type="#_x0000_t202" style="position:absolute;margin-left:0;margin-top:0;width:453pt;height:51.4pt;z-index:251661312;visibility:visible;mso-wrap-style:square;mso-width-percent:734;mso-height-percent:80;mso-left-percent:150;mso-top-percent:837;mso-wrap-distance-left:9pt;mso-wrap-distance-top:0;mso-wrap-distance-right:9pt;mso-wrap-distance-bottom:0;mso-position-horizontal-relative:page;mso-position-vertical-relative:page;mso-width-percent:734;mso-height-percent:80;mso-left-percent:150;mso-top-percent:837;mso-width-relative:page;mso-height-relative:page;v-text-anchor:bottom" o:gfxdata="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" filled="f" stroked="f" strokeweight=".5pt">
+                  <v:shape w14:anchorId="2ED79A47" id="Text Box 112" o:spid="_x0000_s1028" type="#_x0000_t202" style="position:absolute;margin-left:0;margin-top:0;width:453pt;height:51.4pt;z-index:251660288;visibility:visible;mso-wrap-style:square;mso-width-percent:734;mso-height-percent:80;mso-left-percent:150;mso-top-percent:837;mso-wrap-distance-left:9pt;mso-wrap-distance-top:0;mso-wrap-distance-right:9pt;mso-wrap-distance-bottom:0;mso-position-horizontal-relative:page;mso-position-vertical-relative:page;mso-width-percent:734;mso-height-percent:80;mso-left-percent:150;mso-top-percent:837;mso-width-relative:page;mso-height-relative:page;v-text-anchor:bottom" o:gfxdata="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" filled="f" stroked="f" strokeweight=".5pt">
                     <v:textbox inset="0,0,0,0">
                       <w:txbxContent>
                         <w:sdt>
@@ -657,6 +682,7 @@
                             <w:dataBinding w:prefixMappings="xmlns:ns0='http://purl.org/dc/elements/1.1/' xmlns:ns1='http://schemas.openxmlformats.org/package/2006/metadata/core-properties' " w:xpath="/ns1:coreProperties[1]/ns0:creator[1]" w:storeItemID="{6C3C8BC8-F283-45AE-878A-BAB7291924A1}"/>
                             <w:text/>
                           </w:sdtPr>
+                          <w:sdtEndPr/>
                           <w:sdtContent>
                             <w:p>
                               <w:pPr>
@@ -706,6 +732,7 @@
                               <w:dataBinding w:prefixMappings="xmlns:ns0='http://schemas.openxmlformats.org/officeDocument/2006/extended-properties' " w:xpath="/ns0:Properties[1]/ns0:Company[1]" w:storeItemID="{6668398D-A668-4E3E-A5EB-62B293D839F1}"/>
                               <w:text/>
                             </w:sdtPr>
+                            <w:sdtEndPr/>
                             <w:sdtContent>
                               <w:r>
                                 <w:rPr>
@@ -748,13 +775,14 @@
           </w:r>
           <w:r>
             <w:rPr>
+              <w:rFonts w:ascii="Arial" w:hAnsi="Arial" w:cs="Arial"/>
               <w:noProof/>
               <w:lang w:eastAsia="en-US"/>
             </w:rPr>
             <mc:AlternateContent>
               <mc:Choice Requires="wpg">
                 <w:drawing>
-                  <wp:anchor distT="0" distB="0" distL="114300" distR="114300" simplePos="0" relativeHeight="251659264" behindDoc="0" locked="0" layoutInCell="1" allowOverlap="1" wp14:anchorId="478EDE89" wp14:editId="4EFBFF24">
+                  <wp:anchor distT="0" distB="0" distL="114300" distR="114300" simplePos="0" relativeHeight="251654144" behindDoc="0" locked="0" layoutInCell="1" allowOverlap="1" wp14:anchorId="478EDE89" wp14:editId="4EFBFF24">
                     <wp:simplePos x="0" y="0"/>
                     <mc:AlternateContent>
                       <mc:Choice Requires="wp14">
@@ -884,9 +912,9 @@
                   </wp:anchor>
                 </w:drawing>
               </mc:Choice>
-              <mc:Fallback xmlns:w15="http://schemas.microsoft.com/office/word/2012/wordml">
+              <mc:Fallback>
                 <w:pict>
-                  <v:group w14:anchorId="319D7AD7" id="Group 114" o:spid="_x0000_s1026" style="position:absolute;margin-left:0;margin-top:0;width:18pt;height:10in;z-index:251659264;mso-width-percent:29;mso-height-percent:909;mso-left-percent:45;mso-position-horizontal-relative:page;mso-position-vertical:center;mso-position-vertical-relative:page;mso-width-percent:29;mso-height-percent:909;mso-left-percent:45" coordsize="2286,91440" o:gfxdata="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">
+                  <v:group w14:anchorId="39C888A4" id="Group 114" o:spid="_x0000_s1026" style="position:absolute;margin-left:0;margin-top:0;width:18pt;height:10in;z-index:251654144;mso-width-percent:29;mso-height-percent:909;mso-left-percent:45;mso-position-horizontal-relative:page;mso-position-vertical:center;mso-position-vertical-relative:page;mso-width-percent:29;mso-height-percent:909;mso-left-percent:45" coordsize="2286,91440" o:gfxdata="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">
                     <v:rect id="Rectangle 115" o:spid="_x0000_s1027" style="position:absolute;width:2286;height:87820;visibility:visible;mso-wrap-style:square;v-text-anchor:middle" o:gfxdata="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" fillcolor="#00b0f0 [3205]" stroked="f" strokeweight="1pt"/>
                     <v:rect id="Rectangle 116" o:spid="_x0000_s1028" style="position:absolute;top:89154;width:2286;height:2286;visibility:visible;mso-wrap-style:square;v-text-anchor:middle" o:gfxdata="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" fillcolor="#7030a0 [3204]" stroked="f" strokeweight="1pt">
                       <v:path arrowok="t"/>
@@ -900,6 +928,7 @@
           </w:r>
           <w:r>
             <w:rPr>
+              <w:rFonts w:ascii="Arial" w:hAnsi="Arial" w:cs="Arial"/>
               <w:caps/>
               <w:sz w:val="22"/>
               <w:szCs w:val="22"/>
@@ -912,7 +941,7 @@
     <w:sdt>
       <w:sdtPr>
         <w:rPr>
-          <w:rFonts w:asciiTheme="minorHAnsi" w:eastAsiaTheme="minorEastAsia" w:hAnsiTheme="minorHAnsi" w:cstheme="minorBidi"/>
+          <w:rFonts w:ascii="Arial" w:eastAsiaTheme="minorEastAsia" w:hAnsi="Arial" w:cs="Arial"/>
           <w:color w:val="auto"/>
           <w:sz w:val="21"/>
           <w:szCs w:val="21"/>
@@ -936,8 +965,15 @@
         <w:p>
           <w:pPr>
             <w:pStyle w:val="TOCHeading"/>
+            <w:spacing w:line="480" w:lineRule="auto"/>
+            <w:rPr>
+              <w:rFonts w:ascii="Arial" w:hAnsi="Arial" w:cs="Arial"/>
+            </w:rPr>
           </w:pPr>
           <w:r>
+            <w:rPr>
+              <w:rFonts w:ascii="Arial" w:hAnsi="Arial" w:cs="Arial"/>
+            </w:rPr>
             <w:t>Table of Contents</w:t>
           </w:r>
         </w:p>
@@ -947,8 +983,9 @@
             <w:tabs>
               <w:tab w:val="right" w:leader="dot" w:pos="9350"/>
             </w:tabs>
-            <w:rPr>
-              <w:rFonts w:cstheme="minorBidi"/>
+            <w:spacing w:line="480" w:lineRule="auto"/>
+            <w:rPr>
+              <w:rFonts w:ascii="Arial" w:hAnsi="Arial" w:cs="Arial"/>
               <w:noProof/>
               <w:sz w:val="24"/>
               <w:szCs w:val="24"/>
@@ -957,6 +994,7 @@
           </w:pPr>
           <w:r>
             <w:rPr>
+              <w:rFonts w:ascii="Arial" w:hAnsi="Arial" w:cs="Arial"/>
               <w:sz w:val="24"/>
               <w:szCs w:val="24"/>
             </w:rPr>
@@ -964,6 +1002,7 @@
           </w:r>
           <w:r>
             <w:rPr>
+              <w:rFonts w:ascii="Arial" w:hAnsi="Arial" w:cs="Arial"/>
               <w:sz w:val="24"/>
               <w:szCs w:val="24"/>
             </w:rPr>
@@ -971,6 +1010,7 @@
           </w:r>
           <w:r>
             <w:rPr>
+              <w:rFonts w:ascii="Arial" w:hAnsi="Arial" w:cs="Arial"/>
               <w:sz w:val="24"/>
               <w:szCs w:val="24"/>
             </w:rPr>
@@ -978,47 +1018,55 @@
           </w:r>
           <w:r>
             <w:rPr>
+              <w:rFonts w:ascii="Arial" w:hAnsi="Arial" w:cs="Arial"/>
               <w:noProof/>
             </w:rPr>
             <w:t>Abstract</w:t>
           </w:r>
           <w:r>
             <w:rPr>
+              <w:rFonts w:ascii="Arial" w:hAnsi="Arial" w:cs="Arial"/>
               <w:noProof/>
             </w:rPr>
             <w:tab/>
           </w:r>
           <w:r>
             <w:rPr>
+              <w:rFonts w:ascii="Arial" w:hAnsi="Arial" w:cs="Arial"/>
               <w:noProof/>
             </w:rPr>
             <w:fldChar w:fldCharType="begin"/>
           </w:r>
           <w:r>
             <w:rPr>
+              <w:rFonts w:ascii="Arial" w:hAnsi="Arial" w:cs="Arial"/>
               <w:noProof/>
             </w:rPr>
             <w:instrText xml:space="preserve"> PAGEREF _Toc322193175 \h </w:instrText>
           </w:r>
           <w:r>
             <w:rPr>
-              <w:noProof/>
-            </w:rPr>
-          </w:r>
-          <w:r>
-            <w:rPr>
+              <w:rFonts w:ascii="Arial" w:hAnsi="Arial" w:cs="Arial"/>
+              <w:noProof/>
+            </w:rPr>
+          </w:r>
+          <w:r>
+            <w:rPr>
+              <w:rFonts w:ascii="Arial" w:hAnsi="Arial" w:cs="Arial"/>
               <w:noProof/>
             </w:rPr>
             <w:fldChar w:fldCharType="separate"/>
           </w:r>
           <w:r>
             <w:rPr>
+              <w:rFonts w:ascii="Arial" w:hAnsi="Arial" w:cs="Arial"/>
               <w:noProof/>
             </w:rPr>
             <w:t>2</w:t>
           </w:r>
           <w:r>
             <w:rPr>
+              <w:rFonts w:ascii="Arial" w:hAnsi="Arial" w:cs="Arial"/>
               <w:noProof/>
             </w:rPr>
             <w:fldChar w:fldCharType="end"/>
@@ -1030,8 +1078,9 @@
             <w:tabs>
               <w:tab w:val="right" w:leader="dot" w:pos="9350"/>
             </w:tabs>
-            <w:rPr>
-              <w:rFonts w:cstheme="minorBidi"/>
+            <w:spacing w:line="480" w:lineRule="auto"/>
+            <w:rPr>
+              <w:rFonts w:ascii="Arial" w:hAnsi="Arial" w:cs="Arial"/>
               <w:noProof/>
               <w:sz w:val="24"/>
               <w:szCs w:val="24"/>
@@ -1040,47 +1089,55 @@
           </w:pPr>
           <w:r>
             <w:rPr>
+              <w:rFonts w:ascii="Arial" w:hAnsi="Arial" w:cs="Arial"/>
               <w:noProof/>
             </w:rPr>
             <w:t>Introduction</w:t>
           </w:r>
           <w:r>
             <w:rPr>
+              <w:rFonts w:ascii="Arial" w:hAnsi="Arial" w:cs="Arial"/>
               <w:noProof/>
             </w:rPr>
             <w:tab/>
           </w:r>
           <w:r>
             <w:rPr>
+              <w:rFonts w:ascii="Arial" w:hAnsi="Arial" w:cs="Arial"/>
               <w:noProof/>
             </w:rPr>
             <w:fldChar w:fldCharType="begin"/>
           </w:r>
           <w:r>
             <w:rPr>
+              <w:rFonts w:ascii="Arial" w:hAnsi="Arial" w:cs="Arial"/>
               <w:noProof/>
             </w:rPr>
             <w:instrText xml:space="preserve"> PAGEREF _Toc322193176 \h </w:instrText>
           </w:r>
           <w:r>
             <w:rPr>
-              <w:noProof/>
-            </w:rPr>
-          </w:r>
-          <w:r>
-            <w:rPr>
+              <w:rFonts w:ascii="Arial" w:hAnsi="Arial" w:cs="Arial"/>
+              <w:noProof/>
+            </w:rPr>
+          </w:r>
+          <w:r>
+            <w:rPr>
+              <w:rFonts w:ascii="Arial" w:hAnsi="Arial" w:cs="Arial"/>
               <w:noProof/>
             </w:rPr>
             <w:fldChar w:fldCharType="separate"/>
           </w:r>
           <w:r>
             <w:rPr>
+              <w:rFonts w:ascii="Arial" w:hAnsi="Arial" w:cs="Arial"/>
               <w:noProof/>
             </w:rPr>
             <w:t>2</w:t>
           </w:r>
           <w:r>
             <w:rPr>
+              <w:rFonts w:ascii="Arial" w:hAnsi="Arial" w:cs="Arial"/>
               <w:noProof/>
             </w:rPr>
             <w:fldChar w:fldCharType="end"/>
@@ -1092,8 +1149,9 @@
             <w:tabs>
               <w:tab w:val="right" w:leader="dot" w:pos="9350"/>
             </w:tabs>
-            <w:rPr>
-              <w:rFonts w:cstheme="minorBidi"/>
+            <w:spacing w:line="480" w:lineRule="auto"/>
+            <w:rPr>
+              <w:rFonts w:ascii="Arial" w:hAnsi="Arial" w:cs="Arial"/>
               <w:noProof/>
               <w:sz w:val="24"/>
               <w:szCs w:val="24"/>
@@ -1102,47 +1160,55 @@
           </w:pPr>
           <w:r>
             <w:rPr>
+              <w:rFonts w:ascii="Arial" w:hAnsi="Arial" w:cs="Arial"/>
               <w:noProof/>
             </w:rPr>
             <w:t>Background</w:t>
           </w:r>
           <w:r>
             <w:rPr>
+              <w:rFonts w:ascii="Arial" w:hAnsi="Arial" w:cs="Arial"/>
               <w:noProof/>
             </w:rPr>
             <w:tab/>
           </w:r>
           <w:r>
             <w:rPr>
+              <w:rFonts w:ascii="Arial" w:hAnsi="Arial" w:cs="Arial"/>
               <w:noProof/>
             </w:rPr>
             <w:fldChar w:fldCharType="begin"/>
           </w:r>
           <w:r>
             <w:rPr>
+              <w:rFonts w:ascii="Arial" w:hAnsi="Arial" w:cs="Arial"/>
               <w:noProof/>
             </w:rPr>
             <w:instrText xml:space="preserve"> PAGEREF _Toc322193177 \h </w:instrText>
           </w:r>
           <w:r>
             <w:rPr>
-              <w:noProof/>
-            </w:rPr>
-          </w:r>
-          <w:r>
-            <w:rPr>
+              <w:rFonts w:ascii="Arial" w:hAnsi="Arial" w:cs="Arial"/>
+              <w:noProof/>
+            </w:rPr>
+          </w:r>
+          <w:r>
+            <w:rPr>
+              <w:rFonts w:ascii="Arial" w:hAnsi="Arial" w:cs="Arial"/>
               <w:noProof/>
             </w:rPr>
             <w:fldChar w:fldCharType="separate"/>
           </w:r>
           <w:r>
             <w:rPr>
+              <w:rFonts w:ascii="Arial" w:hAnsi="Arial" w:cs="Arial"/>
               <w:noProof/>
             </w:rPr>
             <w:t>2</w:t>
           </w:r>
           <w:r>
             <w:rPr>
+              <w:rFonts w:ascii="Arial" w:hAnsi="Arial" w:cs="Arial"/>
               <w:noProof/>
             </w:rPr>
             <w:fldChar w:fldCharType="end"/>
@@ -1154,8 +1220,9 @@
             <w:tabs>
               <w:tab w:val="right" w:leader="dot" w:pos="9350"/>
             </w:tabs>
-            <w:rPr>
-              <w:rFonts w:cstheme="minorBidi"/>
+            <w:spacing w:line="480" w:lineRule="auto"/>
+            <w:rPr>
+              <w:rFonts w:ascii="Arial" w:hAnsi="Arial" w:cs="Arial"/>
               <w:noProof/>
               <w:sz w:val="24"/>
               <w:szCs w:val="24"/>
@@ -1164,47 +1231,55 @@
           </w:pPr>
           <w:r>
             <w:rPr>
+              <w:rFonts w:ascii="Arial" w:hAnsi="Arial" w:cs="Arial"/>
               <w:noProof/>
             </w:rPr>
             <w:t>What Are Cyber Physical Systems?</w:t>
           </w:r>
           <w:r>
             <w:rPr>
+              <w:rFonts w:ascii="Arial" w:hAnsi="Arial" w:cs="Arial"/>
               <w:noProof/>
             </w:rPr>
             <w:tab/>
           </w:r>
           <w:r>
             <w:rPr>
+              <w:rFonts w:ascii="Arial" w:hAnsi="Arial" w:cs="Arial"/>
               <w:noProof/>
             </w:rPr>
             <w:fldChar w:fldCharType="begin"/>
           </w:r>
           <w:r>
             <w:rPr>
+              <w:rFonts w:ascii="Arial" w:hAnsi="Arial" w:cs="Arial"/>
               <w:noProof/>
             </w:rPr>
             <w:instrText xml:space="preserve"> PAGEREF _Toc322193178 \h </w:instrText>
           </w:r>
           <w:r>
             <w:rPr>
-              <w:noProof/>
-            </w:rPr>
-          </w:r>
-          <w:r>
-            <w:rPr>
+              <w:rFonts w:ascii="Arial" w:hAnsi="Arial" w:cs="Arial"/>
+              <w:noProof/>
+            </w:rPr>
+          </w:r>
+          <w:r>
+            <w:rPr>
+              <w:rFonts w:ascii="Arial" w:hAnsi="Arial" w:cs="Arial"/>
               <w:noProof/>
             </w:rPr>
             <w:fldChar w:fldCharType="separate"/>
           </w:r>
           <w:r>
             <w:rPr>
+              <w:rFonts w:ascii="Arial" w:hAnsi="Arial" w:cs="Arial"/>
               <w:noProof/>
             </w:rPr>
             <w:t>2</w:t>
           </w:r>
           <w:r>
             <w:rPr>
+              <w:rFonts w:ascii="Arial" w:hAnsi="Arial" w:cs="Arial"/>
               <w:noProof/>
             </w:rPr>
             <w:fldChar w:fldCharType="end"/>
@@ -1216,8 +1291,9 @@
             <w:tabs>
               <w:tab w:val="right" w:leader="dot" w:pos="9350"/>
             </w:tabs>
-            <w:rPr>
-              <w:rFonts w:cstheme="minorBidi"/>
+            <w:spacing w:line="480" w:lineRule="auto"/>
+            <w:rPr>
+              <w:rFonts w:ascii="Arial" w:hAnsi="Arial" w:cs="Arial"/>
               <w:noProof/>
               <w:sz w:val="24"/>
               <w:szCs w:val="24"/>
@@ -1226,47 +1302,55 @@
           </w:pPr>
           <w:r>
             <w:rPr>
+              <w:rFonts w:ascii="Arial" w:hAnsi="Arial" w:cs="Arial"/>
               <w:noProof/>
             </w:rPr>
             <w:t>How Do Cyber Physical Systems Work?</w:t>
           </w:r>
           <w:r>
             <w:rPr>
+              <w:rFonts w:ascii="Arial" w:hAnsi="Arial" w:cs="Arial"/>
               <w:noProof/>
             </w:rPr>
             <w:tab/>
           </w:r>
           <w:r>
             <w:rPr>
+              <w:rFonts w:ascii="Arial" w:hAnsi="Arial" w:cs="Arial"/>
               <w:noProof/>
             </w:rPr>
             <w:fldChar w:fldCharType="begin"/>
           </w:r>
           <w:r>
             <w:rPr>
+              <w:rFonts w:ascii="Arial" w:hAnsi="Arial" w:cs="Arial"/>
               <w:noProof/>
             </w:rPr>
             <w:instrText xml:space="preserve"> PAGEREF _Toc322193179 \h </w:instrText>
           </w:r>
           <w:r>
             <w:rPr>
-              <w:noProof/>
-            </w:rPr>
-          </w:r>
-          <w:r>
-            <w:rPr>
+              <w:rFonts w:ascii="Arial" w:hAnsi="Arial" w:cs="Arial"/>
+              <w:noProof/>
+            </w:rPr>
+          </w:r>
+          <w:r>
+            <w:rPr>
+              <w:rFonts w:ascii="Arial" w:hAnsi="Arial" w:cs="Arial"/>
               <w:noProof/>
             </w:rPr>
             <w:fldChar w:fldCharType="separate"/>
           </w:r>
           <w:r>
             <w:rPr>
+              <w:rFonts w:ascii="Arial" w:hAnsi="Arial" w:cs="Arial"/>
               <w:noProof/>
             </w:rPr>
             <w:t>4</w:t>
           </w:r>
           <w:r>
             <w:rPr>
+              <w:rFonts w:ascii="Arial" w:hAnsi="Arial" w:cs="Arial"/>
               <w:noProof/>
             </w:rPr>
             <w:fldChar w:fldCharType="end"/>
@@ -1278,8 +1362,9 @@
             <w:tabs>
               <w:tab w:val="right" w:leader="dot" w:pos="9350"/>
             </w:tabs>
-            <w:rPr>
-              <w:rFonts w:cstheme="minorBidi"/>
+            <w:spacing w:line="480" w:lineRule="auto"/>
+            <w:rPr>
+              <w:rFonts w:ascii="Arial" w:hAnsi="Arial" w:cs="Arial"/>
               <w:noProof/>
               <w:sz w:val="24"/>
               <w:szCs w:val="24"/>
@@ -1288,47 +1373,55 @@
           </w:pPr>
           <w:r>
             <w:rPr>
+              <w:rFonts w:ascii="Arial" w:hAnsi="Arial" w:cs="Arial"/>
               <w:noProof/>
             </w:rPr>
             <w:t>How Are Cyber Physical Systems Used?</w:t>
           </w:r>
           <w:r>
             <w:rPr>
+              <w:rFonts w:ascii="Arial" w:hAnsi="Arial" w:cs="Arial"/>
               <w:noProof/>
             </w:rPr>
             <w:tab/>
           </w:r>
           <w:r>
             <w:rPr>
+              <w:rFonts w:ascii="Arial" w:hAnsi="Arial" w:cs="Arial"/>
               <w:noProof/>
             </w:rPr>
             <w:fldChar w:fldCharType="begin"/>
           </w:r>
           <w:r>
             <w:rPr>
+              <w:rFonts w:ascii="Arial" w:hAnsi="Arial" w:cs="Arial"/>
               <w:noProof/>
             </w:rPr>
             <w:instrText xml:space="preserve"> PAGEREF _Toc322193180 \h </w:instrText>
           </w:r>
           <w:r>
             <w:rPr>
-              <w:noProof/>
-            </w:rPr>
-          </w:r>
-          <w:r>
-            <w:rPr>
+              <w:rFonts w:ascii="Arial" w:hAnsi="Arial" w:cs="Arial"/>
+              <w:noProof/>
+            </w:rPr>
+          </w:r>
+          <w:r>
+            <w:rPr>
+              <w:rFonts w:ascii="Arial" w:hAnsi="Arial" w:cs="Arial"/>
               <w:noProof/>
             </w:rPr>
             <w:fldChar w:fldCharType="separate"/>
           </w:r>
           <w:r>
             <w:rPr>
+              <w:rFonts w:ascii="Arial" w:hAnsi="Arial" w:cs="Arial"/>
               <w:noProof/>
             </w:rPr>
             <w:t>4</w:t>
           </w:r>
           <w:r>
             <w:rPr>
+              <w:rFonts w:ascii="Arial" w:hAnsi="Arial" w:cs="Arial"/>
               <w:noProof/>
             </w:rPr>
             <w:fldChar w:fldCharType="end"/>
@@ -1340,8 +1433,9 @@
             <w:tabs>
               <w:tab w:val="right" w:leader="dot" w:pos="9350"/>
             </w:tabs>
-            <w:rPr>
-              <w:rFonts w:cstheme="minorBidi"/>
+            <w:spacing w:line="480" w:lineRule="auto"/>
+            <w:rPr>
+              <w:rFonts w:ascii="Arial" w:hAnsi="Arial" w:cs="Arial"/>
               <w:noProof/>
               <w:sz w:val="24"/>
               <w:szCs w:val="24"/>
@@ -1350,47 +1444,55 @@
           </w:pPr>
           <w:r>
             <w:rPr>
+              <w:rFonts w:ascii="Arial" w:hAnsi="Arial" w:cs="Arial"/>
               <w:noProof/>
             </w:rPr>
             <w:t>Cyber Physical Systems and the Internet of Things</w:t>
           </w:r>
           <w:r>
             <w:rPr>
+              <w:rFonts w:ascii="Arial" w:hAnsi="Arial" w:cs="Arial"/>
               <w:noProof/>
             </w:rPr>
             <w:tab/>
           </w:r>
           <w:r>
             <w:rPr>
+              <w:rFonts w:ascii="Arial" w:hAnsi="Arial" w:cs="Arial"/>
               <w:noProof/>
             </w:rPr>
             <w:fldChar w:fldCharType="begin"/>
           </w:r>
           <w:r>
             <w:rPr>
+              <w:rFonts w:ascii="Arial" w:hAnsi="Arial" w:cs="Arial"/>
               <w:noProof/>
             </w:rPr>
             <w:instrText xml:space="preserve"> PAGEREF _Toc322193181 \h </w:instrText>
           </w:r>
           <w:r>
             <w:rPr>
-              <w:noProof/>
-            </w:rPr>
-          </w:r>
-          <w:r>
-            <w:rPr>
+              <w:rFonts w:ascii="Arial" w:hAnsi="Arial" w:cs="Arial"/>
+              <w:noProof/>
+            </w:rPr>
+          </w:r>
+          <w:r>
+            <w:rPr>
+              <w:rFonts w:ascii="Arial" w:hAnsi="Arial" w:cs="Arial"/>
               <w:noProof/>
             </w:rPr>
             <w:fldChar w:fldCharType="separate"/>
           </w:r>
           <w:r>
             <w:rPr>
+              <w:rFonts w:ascii="Arial" w:hAnsi="Arial" w:cs="Arial"/>
               <w:noProof/>
             </w:rPr>
             <w:t>5</w:t>
           </w:r>
           <w:r>
             <w:rPr>
+              <w:rFonts w:ascii="Arial" w:hAnsi="Arial" w:cs="Arial"/>
               <w:noProof/>
             </w:rPr>
             <w:fldChar w:fldCharType="end"/>
@@ -1402,8 +1504,9 @@
             <w:tabs>
               <w:tab w:val="right" w:leader="dot" w:pos="9350"/>
             </w:tabs>
-            <w:rPr>
-              <w:rFonts w:cstheme="minorBidi"/>
+            <w:spacing w:line="480" w:lineRule="auto"/>
+            <w:rPr>
+              <w:rFonts w:ascii="Arial" w:hAnsi="Arial" w:cs="Arial"/>
               <w:noProof/>
               <w:sz w:val="24"/>
               <w:szCs w:val="24"/>
@@ -1412,47 +1515,55 @@
           </w:pPr>
           <w:r>
             <w:rPr>
+              <w:rFonts w:ascii="Arial" w:hAnsi="Arial" w:cs="Arial"/>
               <w:noProof/>
             </w:rPr>
             <w:t>Purpose</w:t>
           </w:r>
           <w:r>
             <w:rPr>
+              <w:rFonts w:ascii="Arial" w:hAnsi="Arial" w:cs="Arial"/>
               <w:noProof/>
             </w:rPr>
             <w:tab/>
           </w:r>
           <w:r>
             <w:rPr>
+              <w:rFonts w:ascii="Arial" w:hAnsi="Arial" w:cs="Arial"/>
               <w:noProof/>
             </w:rPr>
             <w:fldChar w:fldCharType="begin"/>
           </w:r>
           <w:r>
             <w:rPr>
+              <w:rFonts w:ascii="Arial" w:hAnsi="Arial" w:cs="Arial"/>
               <w:noProof/>
             </w:rPr>
             <w:instrText xml:space="preserve"> PAGEREF _Toc322193182 \h </w:instrText>
           </w:r>
           <w:r>
             <w:rPr>
-              <w:noProof/>
-            </w:rPr>
-          </w:r>
-          <w:r>
-            <w:rPr>
+              <w:rFonts w:ascii="Arial" w:hAnsi="Arial" w:cs="Arial"/>
+              <w:noProof/>
+            </w:rPr>
+          </w:r>
+          <w:r>
+            <w:rPr>
+              <w:rFonts w:ascii="Arial" w:hAnsi="Arial" w:cs="Arial"/>
               <w:noProof/>
             </w:rPr>
             <w:fldChar w:fldCharType="separate"/>
           </w:r>
           <w:r>
             <w:rPr>
+              <w:rFonts w:ascii="Arial" w:hAnsi="Arial" w:cs="Arial"/>
               <w:noProof/>
             </w:rPr>
             <w:t>5</w:t>
           </w:r>
           <w:r>
             <w:rPr>
+              <w:rFonts w:ascii="Arial" w:hAnsi="Arial" w:cs="Arial"/>
               <w:noProof/>
             </w:rPr>
             <w:fldChar w:fldCharType="end"/>
@@ -1464,8 +1575,9 @@
             <w:tabs>
               <w:tab w:val="right" w:leader="dot" w:pos="9350"/>
             </w:tabs>
-            <w:rPr>
-              <w:rFonts w:cstheme="minorBidi"/>
+            <w:spacing w:line="480" w:lineRule="auto"/>
+            <w:rPr>
+              <w:rFonts w:ascii="Arial" w:hAnsi="Arial" w:cs="Arial"/>
               <w:noProof/>
               <w:sz w:val="24"/>
               <w:szCs w:val="24"/>
@@ -1474,47 +1586,55 @@
           </w:pPr>
           <w:r>
             <w:rPr>
+              <w:rFonts w:ascii="Arial" w:hAnsi="Arial" w:cs="Arial"/>
               <w:noProof/>
             </w:rPr>
             <w:t>Scope</w:t>
           </w:r>
           <w:r>
             <w:rPr>
+              <w:rFonts w:ascii="Arial" w:hAnsi="Arial" w:cs="Arial"/>
               <w:noProof/>
             </w:rPr>
             <w:tab/>
           </w:r>
           <w:r>
             <w:rPr>
+              <w:rFonts w:ascii="Arial" w:hAnsi="Arial" w:cs="Arial"/>
               <w:noProof/>
             </w:rPr>
             <w:fldChar w:fldCharType="begin"/>
           </w:r>
           <w:r>
             <w:rPr>
+              <w:rFonts w:ascii="Arial" w:hAnsi="Arial" w:cs="Arial"/>
               <w:noProof/>
             </w:rPr>
             <w:instrText xml:space="preserve"> PAGEREF _Toc322193183 \h </w:instrText>
           </w:r>
           <w:r>
             <w:rPr>
-              <w:noProof/>
-            </w:rPr>
-          </w:r>
-          <w:r>
-            <w:rPr>
+              <w:rFonts w:ascii="Arial" w:hAnsi="Arial" w:cs="Arial"/>
+              <w:noProof/>
+            </w:rPr>
+          </w:r>
+          <w:r>
+            <w:rPr>
+              <w:rFonts w:ascii="Arial" w:hAnsi="Arial" w:cs="Arial"/>
               <w:noProof/>
             </w:rPr>
             <w:fldChar w:fldCharType="separate"/>
           </w:r>
           <w:r>
             <w:rPr>
+              <w:rFonts w:ascii="Arial" w:hAnsi="Arial" w:cs="Arial"/>
               <w:noProof/>
             </w:rPr>
             <w:t>5</w:t>
           </w:r>
           <w:r>
             <w:rPr>
+              <w:rFonts w:ascii="Arial" w:hAnsi="Arial" w:cs="Arial"/>
               <w:noProof/>
             </w:rPr>
             <w:fldChar w:fldCharType="end"/>
@@ -1526,8 +1646,9 @@
             <w:tabs>
               <w:tab w:val="right" w:leader="dot" w:pos="9350"/>
             </w:tabs>
-            <w:rPr>
-              <w:rFonts w:cstheme="minorBidi"/>
+            <w:spacing w:line="480" w:lineRule="auto"/>
+            <w:rPr>
+              <w:rFonts w:ascii="Arial" w:hAnsi="Arial" w:cs="Arial"/>
               <w:noProof/>
               <w:sz w:val="24"/>
               <w:szCs w:val="24"/>
@@ -1536,47 +1657,55 @@
           </w:pPr>
           <w:r>
             <w:rPr>
+              <w:rFonts w:ascii="Arial" w:hAnsi="Arial" w:cs="Arial"/>
               <w:noProof/>
             </w:rPr>
             <w:t>General Discussion</w:t>
           </w:r>
           <w:r>
             <w:rPr>
+              <w:rFonts w:ascii="Arial" w:hAnsi="Arial" w:cs="Arial"/>
               <w:noProof/>
             </w:rPr>
             <w:tab/>
           </w:r>
           <w:r>
             <w:rPr>
+              <w:rFonts w:ascii="Arial" w:hAnsi="Arial" w:cs="Arial"/>
               <w:noProof/>
             </w:rPr>
             <w:fldChar w:fldCharType="begin"/>
           </w:r>
           <w:r>
             <w:rPr>
+              <w:rFonts w:ascii="Arial" w:hAnsi="Arial" w:cs="Arial"/>
               <w:noProof/>
             </w:rPr>
             <w:instrText xml:space="preserve"> PAGEREF _Toc322193184 \h </w:instrText>
           </w:r>
           <w:r>
             <w:rPr>
-              <w:noProof/>
-            </w:rPr>
-          </w:r>
-          <w:r>
-            <w:rPr>
+              <w:rFonts w:ascii="Arial" w:hAnsi="Arial" w:cs="Arial"/>
+              <w:noProof/>
+            </w:rPr>
+          </w:r>
+          <w:r>
+            <w:rPr>
+              <w:rFonts w:ascii="Arial" w:hAnsi="Arial" w:cs="Arial"/>
               <w:noProof/>
             </w:rPr>
             <w:fldChar w:fldCharType="separate"/>
           </w:r>
           <w:r>
             <w:rPr>
+              <w:rFonts w:ascii="Arial" w:hAnsi="Arial" w:cs="Arial"/>
               <w:noProof/>
             </w:rPr>
             <w:t>6</w:t>
           </w:r>
           <w:r>
             <w:rPr>
+              <w:rFonts w:ascii="Arial" w:hAnsi="Arial" w:cs="Arial"/>
               <w:noProof/>
             </w:rPr>
             <w:fldChar w:fldCharType="end"/>
@@ -1588,8 +1717,9 @@
             <w:tabs>
               <w:tab w:val="right" w:leader="dot" w:pos="9350"/>
             </w:tabs>
-            <w:rPr>
-              <w:rFonts w:cstheme="minorBidi"/>
+            <w:spacing w:line="480" w:lineRule="auto"/>
+            <w:rPr>
+              <w:rFonts w:ascii="Arial" w:hAnsi="Arial" w:cs="Arial"/>
               <w:noProof/>
               <w:sz w:val="24"/>
               <w:szCs w:val="24"/>
@@ -1598,47 +1728,55 @@
           </w:pPr>
           <w:r>
             <w:rPr>
+              <w:rFonts w:ascii="Arial" w:hAnsi="Arial" w:cs="Arial"/>
               <w:noProof/>
             </w:rPr>
             <w:t>Security Objectives of Cyber Physical Systems</w:t>
           </w:r>
           <w:r>
             <w:rPr>
+              <w:rFonts w:ascii="Arial" w:hAnsi="Arial" w:cs="Arial"/>
               <w:noProof/>
             </w:rPr>
             <w:tab/>
           </w:r>
           <w:r>
             <w:rPr>
+              <w:rFonts w:ascii="Arial" w:hAnsi="Arial" w:cs="Arial"/>
               <w:noProof/>
             </w:rPr>
             <w:fldChar w:fldCharType="begin"/>
           </w:r>
           <w:r>
             <w:rPr>
+              <w:rFonts w:ascii="Arial" w:hAnsi="Arial" w:cs="Arial"/>
               <w:noProof/>
             </w:rPr>
             <w:instrText xml:space="preserve"> PAGEREF _Toc322193185 \h </w:instrText>
           </w:r>
           <w:r>
             <w:rPr>
-              <w:noProof/>
-            </w:rPr>
-          </w:r>
-          <w:r>
-            <w:rPr>
+              <w:rFonts w:ascii="Arial" w:hAnsi="Arial" w:cs="Arial"/>
+              <w:noProof/>
+            </w:rPr>
+          </w:r>
+          <w:r>
+            <w:rPr>
+              <w:rFonts w:ascii="Arial" w:hAnsi="Arial" w:cs="Arial"/>
               <w:noProof/>
             </w:rPr>
             <w:fldChar w:fldCharType="separate"/>
           </w:r>
           <w:r>
             <w:rPr>
+              <w:rFonts w:ascii="Arial" w:hAnsi="Arial" w:cs="Arial"/>
               <w:noProof/>
             </w:rPr>
             <w:t>6</w:t>
           </w:r>
           <w:r>
             <w:rPr>
+              <w:rFonts w:ascii="Arial" w:hAnsi="Arial" w:cs="Arial"/>
               <w:noProof/>
             </w:rPr>
             <w:fldChar w:fldCharType="end"/>
@@ -1650,8 +1788,9 @@
             <w:tabs>
               <w:tab w:val="right" w:leader="dot" w:pos="9350"/>
             </w:tabs>
-            <w:rPr>
-              <w:rFonts w:cstheme="minorBidi"/>
+            <w:spacing w:line="480" w:lineRule="auto"/>
+            <w:rPr>
+              <w:rFonts w:ascii="Arial" w:hAnsi="Arial" w:cs="Arial"/>
               <w:noProof/>
               <w:sz w:val="24"/>
               <w:szCs w:val="24"/>
@@ -1660,47 +1799,55 @@
           </w:pPr>
           <w:r>
             <w:rPr>
+              <w:rFonts w:ascii="Arial" w:hAnsi="Arial" w:cs="Arial"/>
               <w:noProof/>
             </w:rPr>
             <w:t>Vulnerabilities of Cyber Physical Systems</w:t>
           </w:r>
           <w:r>
             <w:rPr>
+              <w:rFonts w:ascii="Arial" w:hAnsi="Arial" w:cs="Arial"/>
               <w:noProof/>
             </w:rPr>
             <w:tab/>
           </w:r>
           <w:r>
             <w:rPr>
+              <w:rFonts w:ascii="Arial" w:hAnsi="Arial" w:cs="Arial"/>
               <w:noProof/>
             </w:rPr>
             <w:fldChar w:fldCharType="begin"/>
           </w:r>
           <w:r>
             <w:rPr>
+              <w:rFonts w:ascii="Arial" w:hAnsi="Arial" w:cs="Arial"/>
               <w:noProof/>
             </w:rPr>
             <w:instrText xml:space="preserve"> PAGEREF _Toc322193186 \h </w:instrText>
           </w:r>
           <w:r>
             <w:rPr>
-              <w:noProof/>
-            </w:rPr>
-          </w:r>
-          <w:r>
-            <w:rPr>
+              <w:rFonts w:ascii="Arial" w:hAnsi="Arial" w:cs="Arial"/>
+              <w:noProof/>
+            </w:rPr>
+          </w:r>
+          <w:r>
+            <w:rPr>
+              <w:rFonts w:ascii="Arial" w:hAnsi="Arial" w:cs="Arial"/>
               <w:noProof/>
             </w:rPr>
             <w:fldChar w:fldCharType="separate"/>
           </w:r>
           <w:r>
             <w:rPr>
+              <w:rFonts w:ascii="Arial" w:hAnsi="Arial" w:cs="Arial"/>
               <w:noProof/>
             </w:rPr>
             <w:t>7</w:t>
           </w:r>
           <w:r>
             <w:rPr>
+              <w:rFonts w:ascii="Arial" w:hAnsi="Arial" w:cs="Arial"/>
               <w:noProof/>
             </w:rPr>
             <w:fldChar w:fldCharType="end"/>
@@ -1712,8 +1859,9 @@
             <w:tabs>
               <w:tab w:val="right" w:leader="dot" w:pos="9350"/>
             </w:tabs>
-            <w:rPr>
-              <w:rFonts w:cstheme="minorBidi"/>
+            <w:spacing w:line="480" w:lineRule="auto"/>
+            <w:rPr>
+              <w:rFonts w:ascii="Arial" w:hAnsi="Arial" w:cs="Arial"/>
               <w:noProof/>
               <w:sz w:val="24"/>
               <w:szCs w:val="24"/>
@@ -1722,47 +1870,55 @@
           </w:pPr>
           <w:r>
             <w:rPr>
+              <w:rFonts w:ascii="Arial" w:hAnsi="Arial" w:cs="Arial"/>
               <w:noProof/>
             </w:rPr>
             <w:t>Conclusion</w:t>
           </w:r>
           <w:r>
             <w:rPr>
+              <w:rFonts w:ascii="Arial" w:hAnsi="Arial" w:cs="Arial"/>
               <w:noProof/>
             </w:rPr>
             <w:tab/>
           </w:r>
           <w:r>
             <w:rPr>
+              <w:rFonts w:ascii="Arial" w:hAnsi="Arial" w:cs="Arial"/>
               <w:noProof/>
             </w:rPr>
             <w:fldChar w:fldCharType="begin"/>
           </w:r>
           <w:r>
             <w:rPr>
+              <w:rFonts w:ascii="Arial" w:hAnsi="Arial" w:cs="Arial"/>
               <w:noProof/>
             </w:rPr>
             <w:instrText xml:space="preserve"> PAGEREF _Toc322193187 \h </w:instrText>
           </w:r>
           <w:r>
             <w:rPr>
-              <w:noProof/>
-            </w:rPr>
-          </w:r>
-          <w:r>
-            <w:rPr>
+              <w:rFonts w:ascii="Arial" w:hAnsi="Arial" w:cs="Arial"/>
+              <w:noProof/>
+            </w:rPr>
+          </w:r>
+          <w:r>
+            <w:rPr>
+              <w:rFonts w:ascii="Arial" w:hAnsi="Arial" w:cs="Arial"/>
               <w:noProof/>
             </w:rPr>
             <w:fldChar w:fldCharType="separate"/>
           </w:r>
           <w:r>
             <w:rPr>
+              <w:rFonts w:ascii="Arial" w:hAnsi="Arial" w:cs="Arial"/>
               <w:noProof/>
             </w:rPr>
             <w:t>7</w:t>
           </w:r>
           <w:r>
             <w:rPr>
+              <w:rFonts w:ascii="Arial" w:hAnsi="Arial" w:cs="Arial"/>
               <w:noProof/>
             </w:rPr>
             <w:fldChar w:fldCharType="end"/>
@@ -1774,8 +1930,9 @@
             <w:tabs>
               <w:tab w:val="right" w:leader="dot" w:pos="9350"/>
             </w:tabs>
-            <w:rPr>
-              <w:rFonts w:cstheme="minorBidi"/>
+            <w:spacing w:line="480" w:lineRule="auto"/>
+            <w:rPr>
+              <w:rFonts w:ascii="Arial" w:hAnsi="Arial" w:cs="Arial"/>
               <w:noProof/>
               <w:sz w:val="24"/>
               <w:szCs w:val="24"/>
@@ -1784,47 +1941,55 @@
           </w:pPr>
           <w:r>
             <w:rPr>
+              <w:rFonts w:ascii="Arial" w:hAnsi="Arial" w:cs="Arial"/>
               <w:noProof/>
             </w:rPr>
             <w:t>Bibliography</w:t>
           </w:r>
           <w:r>
             <w:rPr>
+              <w:rFonts w:ascii="Arial" w:hAnsi="Arial" w:cs="Arial"/>
               <w:noProof/>
             </w:rPr>
             <w:tab/>
           </w:r>
           <w:r>
             <w:rPr>
+              <w:rFonts w:ascii="Arial" w:hAnsi="Arial" w:cs="Arial"/>
               <w:noProof/>
             </w:rPr>
             <w:fldChar w:fldCharType="begin"/>
           </w:r>
           <w:r>
             <w:rPr>
+              <w:rFonts w:ascii="Arial" w:hAnsi="Arial" w:cs="Arial"/>
               <w:noProof/>
             </w:rPr>
             <w:instrText xml:space="preserve"> PAGEREF _Toc322193188 \h </w:instrText>
           </w:r>
           <w:r>
             <w:rPr>
-              <w:noProof/>
-            </w:rPr>
-          </w:r>
-          <w:r>
-            <w:rPr>
+              <w:rFonts w:ascii="Arial" w:hAnsi="Arial" w:cs="Arial"/>
+              <w:noProof/>
+            </w:rPr>
+          </w:r>
+          <w:r>
+            <w:rPr>
+              <w:rFonts w:ascii="Arial" w:hAnsi="Arial" w:cs="Arial"/>
               <w:noProof/>
             </w:rPr>
             <w:fldChar w:fldCharType="separate"/>
           </w:r>
           <w:r>
             <w:rPr>
+              <w:rFonts w:ascii="Arial" w:hAnsi="Arial" w:cs="Arial"/>
               <w:noProof/>
             </w:rPr>
             <w:t>8</w:t>
           </w:r>
           <w:r>
             <w:rPr>
+              <w:rFonts w:ascii="Arial" w:hAnsi="Arial" w:cs="Arial"/>
               <w:noProof/>
             </w:rPr>
             <w:fldChar w:fldCharType="end"/>
@@ -1835,13 +2000,16 @@
             <w:tabs>
               <w:tab w:val="right" w:pos="9360"/>
             </w:tabs>
-            <w:rPr>
+            <w:spacing w:line="480" w:lineRule="auto"/>
+            <w:rPr>
+              <w:rFonts w:ascii="Arial" w:hAnsi="Arial" w:cs="Arial"/>
               <w:sz w:val="24"/>
               <w:szCs w:val="24"/>
             </w:rPr>
           </w:pPr>
           <w:r>
             <w:rPr>
+              <w:rFonts w:ascii="Arial" w:hAnsi="Arial" w:cs="Arial"/>
               <w:b/>
               <w:bCs/>
               <w:noProof/>
@@ -1852,6 +2020,7 @@
           </w:r>
           <w:r>
             <w:rPr>
+              <w:rFonts w:ascii="Arial" w:hAnsi="Arial" w:cs="Arial"/>
               <w:b/>
               <w:bCs/>
               <w:noProof/>
@@ -1865,23 +2034,34 @@
     </w:sdt>
     <w:p>
       <w:pPr>
-        <w:rPr>
-          <w:rFonts w:asciiTheme="majorHAnsi" w:eastAsiaTheme="majorEastAsia" w:hAnsiTheme="majorHAnsi" w:cstheme="majorBidi"/>
+        <w:spacing w:line="480" w:lineRule="auto"/>
+        <w:rPr>
+          <w:rFonts w:ascii="Arial" w:eastAsiaTheme="majorEastAsia" w:hAnsi="Arial" w:cs="Arial"/>
           <w:color w:val="262626" w:themeColor="text1" w:themeTint="D9"/>
           <w:sz w:val="40"/>
           <w:szCs w:val="40"/>
         </w:rPr>
       </w:pPr>
       <w:r>
+        <w:rPr>
+          <w:rFonts w:ascii="Arial" w:hAnsi="Arial" w:cs="Arial"/>
+        </w:rPr>
         <w:br w:type="page"/>
       </w:r>
     </w:p>
     <w:p>
       <w:pPr>
         <w:pStyle w:val="Heading1"/>
+        <w:spacing w:line="480" w:lineRule="auto"/>
+        <w:rPr>
+          <w:rFonts w:ascii="Arial" w:hAnsi="Arial" w:cs="Arial"/>
+        </w:rPr>
       </w:pPr>
       <w:bookmarkStart w:id="0" w:name="_Toc322193175"/>
       <w:r>
+        <w:rPr>
+          <w:rFonts w:ascii="Arial" w:hAnsi="Arial" w:cs="Arial"/>
+        </w:rPr>
         <w:lastRenderedPageBreak/>
         <w:t>Abstract</w:t>
       </w:r>
@@ -1891,7 +2071,7 @@
       <w:pPr>
         <w:spacing w:line="480" w:lineRule="auto"/>
         <w:rPr>
-          <w:rFonts w:ascii="Arial" w:hAnsi="Arial"/>
+          <w:rFonts w:ascii="Arial" w:hAnsi="Arial" w:cs="Arial"/>
           <w:sz w:val="24"/>
         </w:rPr>
       </w:pPr>
@@ -1899,21 +2079,49 @@
     <w:p>
       <w:pPr>
         <w:pStyle w:val="Heading1"/>
+        <w:spacing w:line="480" w:lineRule="auto"/>
+        <w:rPr>
+          <w:rFonts w:ascii="Arial" w:hAnsi="Arial" w:cs="Arial"/>
+        </w:rPr>
       </w:pPr>
       <w:bookmarkStart w:id="1" w:name="_Toc322193176"/>
       <w:r>
+        <w:rPr>
+          <w:rFonts w:ascii="Arial" w:hAnsi="Arial" w:cs="Arial"/>
+        </w:rPr>
         <w:t>Introduction</w:t>
       </w:r>
       <w:bookmarkEnd w:id="1"/>
     </w:p>
-    <w:p/>
-    <w:p/>
     <w:p>
       <w:pPr>
+        <w:spacing w:line="480" w:lineRule="auto"/>
+        <w:rPr>
+          <w:rFonts w:ascii="Arial" w:hAnsi="Arial" w:cs="Arial"/>
+        </w:rPr>
+      </w:pPr>
+    </w:p>
+    <w:p>
+      <w:pPr>
+        <w:spacing w:line="480" w:lineRule="auto"/>
+        <w:rPr>
+          <w:rFonts w:ascii="Arial" w:hAnsi="Arial" w:cs="Arial"/>
+        </w:rPr>
+      </w:pPr>
+    </w:p>
+    <w:p>
+      <w:pPr>
         <w:pStyle w:val="Heading1"/>
+        <w:spacing w:line="480" w:lineRule="auto"/>
+        <w:rPr>
+          <w:rFonts w:ascii="Arial" w:hAnsi="Arial" w:cs="Arial"/>
+        </w:rPr>
       </w:pPr>
       <w:bookmarkStart w:id="2" w:name="_Toc322193177"/>
       <w:r>
+        <w:rPr>
+          <w:rFonts w:ascii="Arial" w:hAnsi="Arial" w:cs="Arial"/>
+        </w:rPr>
         <w:t>Background</w:t>
       </w:r>
       <w:bookmarkEnd w:id="2"/>
@@ -1922,23 +2130,108 @@
       <w:pPr>
         <w:spacing w:line="480" w:lineRule="auto"/>
         <w:rPr>
-          <w:rFonts w:ascii="Arial" w:hAnsi="Arial"/>
-          <w:sz w:val="24"/>
-          <w:szCs w:val="24"/>
-        </w:rPr>
-      </w:pPr>
+          <w:rFonts w:ascii="Arial" w:hAnsi="Arial" w:cs="Arial"/>
+          <w:sz w:val="24"/>
+        </w:rPr>
+      </w:pPr>
+      <w:r>
+        <w:rPr>
+          <w:rFonts w:ascii="Arial" w:hAnsi="Arial" w:cs="Arial"/>
+          <w:sz w:val="24"/>
+        </w:rPr>
+        <w:t>In this section, there are three basic questions that need to be answered:</w:t>
+      </w:r>
     </w:p>
     <w:p>
       <w:pPr>
+        <w:pStyle w:val="ListParagraph"/>
+        <w:numPr>
+          <w:ilvl w:val="0"/>
+          <w:numId w:val="25"/>
+        </w:numPr>
+        <w:spacing w:line="480" w:lineRule="auto"/>
+        <w:rPr>
+          <w:rFonts w:ascii="Arial" w:hAnsi="Arial" w:cs="Arial"/>
+          <w:sz w:val="24"/>
+        </w:rPr>
+      </w:pPr>
+      <w:r>
+        <w:rPr>
+          <w:rFonts w:ascii="Arial" w:hAnsi="Arial" w:cs="Arial"/>
+          <w:sz w:val="24"/>
+        </w:rPr>
+        <w:t>What are cyber physical systems?</w:t>
+      </w:r>
+    </w:p>
+    <w:p>
+      <w:pPr>
+        <w:pStyle w:val="ListParagraph"/>
+        <w:numPr>
+          <w:ilvl w:val="0"/>
+          <w:numId w:val="25"/>
+        </w:numPr>
+        <w:spacing w:line="480" w:lineRule="auto"/>
+        <w:rPr>
+          <w:rFonts w:ascii="Arial" w:hAnsi="Arial" w:cs="Arial"/>
+          <w:sz w:val="24"/>
+        </w:rPr>
+      </w:pPr>
+      <w:r>
+        <w:rPr>
+          <w:rFonts w:ascii="Arial" w:hAnsi="Arial" w:cs="Arial"/>
+          <w:sz w:val="24"/>
+        </w:rPr>
+        <w:t>How do cyber physical systems work?</w:t>
+      </w:r>
+    </w:p>
+    <w:p>
+      <w:pPr>
+        <w:pStyle w:val="ListParagraph"/>
+        <w:numPr>
+          <w:ilvl w:val="0"/>
+          <w:numId w:val="25"/>
+        </w:numPr>
+        <w:spacing w:line="480" w:lineRule="auto"/>
+        <w:rPr>
+          <w:rFonts w:ascii="Arial" w:hAnsi="Arial" w:cs="Arial"/>
+          <w:sz w:val="24"/>
+        </w:rPr>
+      </w:pPr>
+      <w:r>
+        <w:rPr>
+          <w:rFonts w:ascii="Arial" w:hAnsi="Arial" w:cs="Arial"/>
+          <w:sz w:val="24"/>
+        </w:rPr>
+        <w:t>How are cyber physical systems used?</w:t>
+      </w:r>
+    </w:p>
+    <w:p>
+      <w:pPr>
+        <w:pStyle w:val="ListParagraph"/>
+        <w:spacing w:line="480" w:lineRule="auto"/>
+        <w:rPr>
+          <w:rFonts w:ascii="Arial" w:hAnsi="Arial" w:cs="Arial"/>
+          <w:sz w:val="24"/>
+        </w:rPr>
+      </w:pPr>
+    </w:p>
+    <w:p>
+      <w:pPr>
         <w:pStyle w:val="Heading2"/>
+        <w:spacing w:line="480" w:lineRule="auto"/>
+        <w:rPr>
+          <w:rFonts w:ascii="Arial" w:hAnsi="Arial" w:cs="Arial"/>
+        </w:rPr>
       </w:pPr>
       <w:bookmarkStart w:id="3" w:name="_Toc322193178"/>
       <w:r>
+        <w:rPr>
+          <w:rFonts w:ascii="Arial" w:hAnsi="Arial" w:cs="Arial"/>
+        </w:rPr>
         <w:t>What Are Cyber Physical Systems?</w:t>
       </w:r>
       <w:bookmarkEnd w:id="3"/>
     </w:p>
-    <w:p/>
     <w:p>
       <w:pPr>
         <w:spacing w:line="480" w:lineRule="auto"/>
@@ -1967,6 +2260,7 @@
           <w:id w:val="560520566"/>
           <w:citation/>
         </w:sdtPr>
+        <w:sdtEndPr/>
         <w:sdtContent>
           <w:r>
             <w:rPr>
@@ -2030,6 +2324,7 @@
     </w:p>
     <w:p>
       <w:pPr>
+        <w:spacing w:line="480" w:lineRule="auto"/>
         <w:rPr>
           <w:rFonts w:ascii="Arial" w:hAnsi="Arial" w:cs="Arial"/>
           <w:sz w:val="22"/>
@@ -2038,7 +2333,7 @@
       </w:pPr>
       <w:r>
         <w:rPr>
-          <w:rFonts w:ascii="Helvetica" w:hAnsi="Helvetica" w:cs="Helvetica"/>
+          <w:rFonts w:ascii="Arial" w:hAnsi="Arial" w:cs="Arial"/>
           <w:noProof/>
           <w:sz w:val="24"/>
           <w:szCs w:val="24"/>
@@ -2063,7 +2358,7 @@
                     </pic:cNvPicPr>
                   </pic:nvPicPr>
                   <pic:blipFill>
-                    <a:blip r:embed="rId11">
+                    <a:blip r:embed="rId10">
                       <a:extLst>
                         <a:ext uri="{28A0092B-C50C-407E-A947-70E740481C1C}">
                           <a14:useLocalDpi xmlns:a14="http://schemas.microsoft.com/office/drawing/2010/main" val="0"/>
@@ -2107,6 +2402,7 @@
     </w:p>
     <w:p>
       <w:pPr>
+        <w:spacing w:line="480" w:lineRule="auto"/>
         <w:rPr>
           <w:rFonts w:ascii="Arial" w:hAnsi="Arial" w:cs="Arial"/>
           <w:sz w:val="22"/>
@@ -2183,6 +2479,7 @@
           <w:id w:val="-701634680"/>
           <w:citation/>
         </w:sdtPr>
+        <w:sdtEndPr/>
         <w:sdtContent>
           <w:r>
             <w:rPr>
@@ -2230,6 +2527,7 @@
     </w:p>
     <w:p>
       <w:pPr>
+        <w:spacing w:line="480" w:lineRule="auto"/>
         <w:ind w:firstLine="708"/>
         <w:rPr>
           <w:rFonts w:ascii="Arial" w:hAnsi="Arial" w:cs="Arial"/>
@@ -2278,10 +2576,18 @@
           <w:rFonts w:ascii="Arial" w:hAnsi="Arial" w:cs="Arial"/>
           <w:sz w:val="24"/>
         </w:rPr>
+        <w:instrText xml:space="preserve"> \* MERGEFORMAT </w:instrText>
+      </w:r>
+      <w:r>
+        <w:rPr>
+          <w:rFonts w:ascii="Arial" w:hAnsi="Arial" w:cs="Arial"/>
+          <w:sz w:val="24"/>
+        </w:rPr>
         <w:fldChar w:fldCharType="separate"/>
       </w:r>
       <w:r>
         <w:rPr>
+          <w:rFonts w:ascii="Arial" w:hAnsi="Arial" w:cs="Arial"/>
           <w:sz w:val="24"/>
           <w:szCs w:val="24"/>
         </w:rPr>
@@ -2289,6 +2595,7 @@
       </w:r>
       <w:r>
         <w:rPr>
+          <w:rFonts w:ascii="Arial" w:hAnsi="Arial" w:cs="Arial"/>
           <w:noProof/>
           <w:sz w:val="24"/>
           <w:szCs w:val="24"/>
@@ -2330,28 +2637,104 @@
         </w:rPr>
         <w:t>CPS can learn from its environment, changing its behaviors. All of these can be done while it is executing commands in real-time to meet the required time restraints.</w:t>
       </w:r>
+      <w:r>
+        <w:rPr>
+          <w:rFonts w:ascii="Arial" w:hAnsi="Arial" w:cs="Arial"/>
+          <w:sz w:val="24"/>
+        </w:rPr>
+        <w:t xml:space="preserve"> </w:t>
+      </w:r>
+      <w:sdt>
+        <w:sdtPr>
+          <w:rPr>
+            <w:rFonts w:ascii="Arial" w:hAnsi="Arial" w:cs="Arial"/>
+            <w:sz w:val="24"/>
+          </w:rPr>
+          <w:id w:val="1527138225"/>
+          <w:citation/>
+        </w:sdtPr>
+        <w:sdtContent>
+          <w:r>
+            <w:rPr>
+              <w:rFonts w:ascii="Arial" w:hAnsi="Arial" w:cs="Arial"/>
+              <w:sz w:val="24"/>
+            </w:rPr>
+            <w:fldChar w:fldCharType="begin"/>
+          </w:r>
+          <w:r>
+            <w:rPr>
+              <w:rFonts w:ascii="Arial" w:hAnsi="Arial" w:cs="Arial"/>
+              <w:sz w:val="24"/>
+            </w:rPr>
+            <w:instrText xml:space="preserve"> CITATION Cyb12 \l 1033 </w:instrText>
+          </w:r>
+          <w:r>
+            <w:rPr>
+              <w:rFonts w:ascii="Arial" w:hAnsi="Arial" w:cs="Arial"/>
+              <w:sz w:val="24"/>
+            </w:rPr>
+            <w:fldChar w:fldCharType="separate"/>
+          </w:r>
+          <w:r>
+            <w:rPr>
+              <w:rFonts w:ascii="Arial" w:hAnsi="Arial" w:cs="Arial"/>
+              <w:noProof/>
+              <w:sz w:val="24"/>
+            </w:rPr>
+            <w:t>(Cyber Physical Systems)</w:t>
+          </w:r>
+          <w:r>
+            <w:rPr>
+              <w:rFonts w:ascii="Arial" w:hAnsi="Arial" w:cs="Arial"/>
+              <w:sz w:val="24"/>
+            </w:rPr>
+            <w:fldChar w:fldCharType="end"/>
+          </w:r>
+        </w:sdtContent>
+      </w:sdt>
     </w:p>
     <w:p>
       <w:pPr>
+        <w:spacing w:line="480" w:lineRule="auto"/>
         <w:rPr>
           <w:rFonts w:ascii="Arial" w:hAnsi="Arial" w:cs="Arial"/>
           <w:sz w:val="24"/>
         </w:rPr>
       </w:pPr>
     </w:p>
-    <w:p/>
     <w:p>
       <w:pPr>
+        <w:spacing w:line="480" w:lineRule="auto"/>
+        <w:rPr>
+          <w:rFonts w:ascii="Arial" w:hAnsi="Arial" w:cs="Arial"/>
+        </w:rPr>
+      </w:pPr>
+    </w:p>
+    <w:p>
+      <w:pPr>
         <w:pStyle w:val="Heading2"/>
+        <w:spacing w:line="480" w:lineRule="auto"/>
+        <w:rPr>
+          <w:rFonts w:ascii="Arial" w:hAnsi="Arial" w:cs="Arial"/>
+        </w:rPr>
       </w:pPr>
       <w:bookmarkStart w:id="6" w:name="_Toc322193179"/>
       <w:r>
+        <w:rPr>
+          <w:rFonts w:ascii="Arial" w:hAnsi="Arial" w:cs="Arial"/>
+        </w:rPr>
         <w:t>How</w:t>
       </w:r>
       <w:r>
+        <w:rPr>
+          <w:rFonts w:ascii="Arial" w:hAnsi="Arial" w:cs="Arial"/>
+        </w:rPr>
         <w:t xml:space="preserve"> Do Cyber Physical Systems Work</w:t>
       </w:r>
       <w:r>
+        <w:rPr>
+          <w:rFonts w:ascii="Arial" w:hAnsi="Arial" w:cs="Arial"/>
+        </w:rPr>
         <w:t>?</w:t>
       </w:r>
       <w:bookmarkEnd w:id="6"/>
@@ -2365,36 +2748,191 @@
           <w:szCs w:val="24"/>
         </w:rPr>
       </w:pPr>
+      <w:r>
+        <w:rPr>
+          <w:rFonts w:ascii="Arial" w:hAnsi="Arial" w:cs="Arial"/>
+          <w:sz w:val="24"/>
+          <w:szCs w:val="24"/>
+        </w:rPr>
+        <w:tab/>
+      </w:r>
     </w:p>
     <w:p>
       <w:pPr>
         <w:spacing w:line="480" w:lineRule="auto"/>
+        <w:ind w:firstLine="708"/>
         <w:rPr>
           <w:rFonts w:ascii="Arial" w:hAnsi="Arial" w:cs="Arial"/>
           <w:sz w:val="24"/>
           <w:szCs w:val="24"/>
         </w:rPr>
       </w:pPr>
+      <w:r>
+        <w:rPr>
+          <w:rFonts w:ascii="Arial" w:hAnsi="Arial" w:cs="Arial"/>
+          <w:sz w:val="24"/>
+          <w:szCs w:val="24"/>
+        </w:rPr>
+        <w:t xml:space="preserve">Cyber physical systems require strong cyber security.  They have to be able to have strong privacy to protect the user’s information. They should be able to prevent malicious attacks such as viruses, Trojan horses, and denial of service attacks. Open networks are much easier to attack because there are more exposed vulnerabilities. Sometimes the CPS will still get attacked even if it is on a closed network though. No matter what, the cyber physical system should be able to handle something as mall as the wrong inputs or even something as big as a subsystem failing. </w:t>
+      </w:r>
+      <w:sdt>
+        <w:sdtPr>
+          <w:rPr>
+            <w:rFonts w:ascii="Arial" w:hAnsi="Arial" w:cs="Arial"/>
+            <w:sz w:val="24"/>
+            <w:szCs w:val="24"/>
+          </w:rPr>
+          <w:id w:val="1095059220"/>
+          <w:citation/>
+        </w:sdtPr>
+        <w:sdtContent>
+          <w:r>
+            <w:rPr>
+              <w:rFonts w:ascii="Arial" w:hAnsi="Arial" w:cs="Arial"/>
+              <w:sz w:val="24"/>
+              <w:szCs w:val="24"/>
+            </w:rPr>
+            <w:fldChar w:fldCharType="begin"/>
+          </w:r>
+          <w:r>
+            <w:rPr>
+              <w:rFonts w:ascii="Arial" w:hAnsi="Arial" w:cs="Arial"/>
+              <w:sz w:val="24"/>
+              <w:szCs w:val="24"/>
+            </w:rPr>
+            <w:instrText xml:space="preserve"> CITATION Cyb12 \l 1033 </w:instrText>
+          </w:r>
+          <w:r>
+            <w:rPr>
+              <w:rFonts w:ascii="Arial" w:hAnsi="Arial" w:cs="Arial"/>
+              <w:sz w:val="24"/>
+              <w:szCs w:val="24"/>
+            </w:rPr>
+            <w:fldChar w:fldCharType="separate"/>
+          </w:r>
+          <w:r>
+            <w:rPr>
+              <w:rFonts w:ascii="Arial" w:hAnsi="Arial" w:cs="Arial"/>
+              <w:noProof/>
+              <w:sz w:val="24"/>
+              <w:szCs w:val="24"/>
+            </w:rPr>
+            <w:t>(Cyber Physical Systems)</w:t>
+          </w:r>
+          <w:r>
+            <w:rPr>
+              <w:rFonts w:ascii="Arial" w:hAnsi="Arial" w:cs="Arial"/>
+              <w:sz w:val="24"/>
+              <w:szCs w:val="24"/>
+            </w:rPr>
+            <w:fldChar w:fldCharType="end"/>
+          </w:r>
+        </w:sdtContent>
+      </w:sdt>
     </w:p>
     <w:p>
       <w:pPr>
+        <w:spacing w:line="480" w:lineRule="auto"/>
+        <w:rPr>
+          <w:rFonts w:ascii="Arial" w:hAnsi="Arial" w:cs="Arial"/>
+          <w:sz w:val="24"/>
+          <w:szCs w:val="24"/>
+        </w:rPr>
+      </w:pPr>
+      <w:r>
+        <w:rPr>
+          <w:rFonts w:ascii="Arial" w:hAnsi="Arial" w:cs="Arial"/>
+          <w:sz w:val="24"/>
+          <w:szCs w:val="24"/>
+        </w:rPr>
+        <w:tab/>
+        <w:t xml:space="preserve">The cyber physical systems also need better tools that allow for the best design of the system.  The design of the system needs to allow for the system getting more complex, while still allowing it to scale up in size. It also should be able to be verified and validated to the user’s specifications and best practices of the time. By keeping all these requirements in mind, the cyber physical system’s product owner can specify how they want their CPS to be modeled. The product owner can analyze their CPS and other CPS to determine the optimal product. </w:t>
+      </w:r>
+      <w:sdt>
+        <w:sdtPr>
+          <w:rPr>
+            <w:rFonts w:ascii="Arial" w:hAnsi="Arial" w:cs="Arial"/>
+            <w:sz w:val="24"/>
+            <w:szCs w:val="24"/>
+          </w:rPr>
+          <w:id w:val="-1527715952"/>
+          <w:citation/>
+        </w:sdtPr>
+        <w:sdtContent>
+          <w:r>
+            <w:rPr>
+              <w:rFonts w:ascii="Arial" w:hAnsi="Arial" w:cs="Arial"/>
+              <w:sz w:val="24"/>
+              <w:szCs w:val="24"/>
+            </w:rPr>
+            <w:fldChar w:fldCharType="begin"/>
+          </w:r>
+          <w:r>
+            <w:rPr>
+              <w:rFonts w:ascii="Arial" w:hAnsi="Arial" w:cs="Arial"/>
+              <w:sz w:val="24"/>
+              <w:szCs w:val="24"/>
+            </w:rPr>
+            <w:instrText xml:space="preserve"> CITATION Cyb12 \l 1033 </w:instrText>
+          </w:r>
+          <w:r>
+            <w:rPr>
+              <w:rFonts w:ascii="Arial" w:hAnsi="Arial" w:cs="Arial"/>
+              <w:sz w:val="24"/>
+              <w:szCs w:val="24"/>
+            </w:rPr>
+            <w:fldChar w:fldCharType="separate"/>
+          </w:r>
+          <w:r>
+            <w:rPr>
+              <w:rFonts w:ascii="Arial" w:hAnsi="Arial" w:cs="Arial"/>
+              <w:noProof/>
+              <w:sz w:val="24"/>
+              <w:szCs w:val="24"/>
+            </w:rPr>
+            <w:t>(Cyber Physical Systems)</w:t>
+          </w:r>
+          <w:r>
+            <w:rPr>
+              <w:rFonts w:ascii="Arial" w:hAnsi="Arial" w:cs="Arial"/>
+              <w:sz w:val="24"/>
+              <w:szCs w:val="24"/>
+            </w:rPr>
+            <w:fldChar w:fldCharType="end"/>
+          </w:r>
+        </w:sdtContent>
+      </w:sdt>
+    </w:p>
+    <w:p>
+      <w:pPr>
         <w:pStyle w:val="Heading2"/>
+        <w:spacing w:line="480" w:lineRule="auto"/>
+        <w:rPr>
+          <w:rFonts w:ascii="Arial" w:hAnsi="Arial" w:cs="Arial"/>
+        </w:rPr>
       </w:pPr>
       <w:bookmarkStart w:id="7" w:name="_Toc322193180"/>
       <w:r>
+        <w:rPr>
+          <w:rFonts w:ascii="Arial" w:hAnsi="Arial" w:cs="Arial"/>
+        </w:rPr>
+        <w:lastRenderedPageBreak/>
         <w:t>How Are Cyber Physical Systems Used?</w:t>
       </w:r>
       <w:bookmarkEnd w:id="7"/>
     </w:p>
-    <w:p/>
     <w:p>
       <w:pPr>
-        <w:rPr>
-          <w:rFonts w:ascii="Arial" w:hAnsi="Arial" w:cs="Arial"/>
-          <w:sz w:val="24"/>
-        </w:rPr>
-      </w:pPr>
-      <w:r>
+        <w:spacing w:line="480" w:lineRule="auto"/>
+        <w:rPr>
+          <w:rFonts w:ascii="Arial" w:hAnsi="Arial" w:cs="Arial"/>
+          <w:sz w:val="24"/>
+        </w:rPr>
+      </w:pPr>
+      <w:r>
+        <w:rPr>
+          <w:rFonts w:ascii="Arial" w:hAnsi="Arial" w:cs="Arial"/>
+        </w:rPr>
         <w:tab/>
       </w:r>
       <w:r>
@@ -2407,7 +2945,7 @@
     </w:p>
     <w:tbl>
       <w:tblPr>
-        <w:tblStyle w:val="ListTable2"/>
+        <w:tblStyle w:val="ListTable21"/>
         <w:tblW w:w="0" w:type="auto"/>
         <w:tblBorders>
           <w:top w:val="single" w:sz="4" w:space="0" w:color="auto"/>
@@ -2768,7 +3306,15 @@
                 <w:rFonts w:ascii="Arial" w:hAnsi="Arial" w:cs="Arial"/>
                 <w:sz w:val="24"/>
               </w:rPr>
-              <w:t>Wireless communication is an example of a communication system that uses CPS.</w:t>
+              <w:t xml:space="preserve">Wireless communication is an example of a communication system </w:t>
+            </w:r>
+            <w:r>
+              <w:rPr>
+                <w:rFonts w:ascii="Arial" w:hAnsi="Arial" w:cs="Arial"/>
+                <w:sz w:val="24"/>
+              </w:rPr>
+              <w:lastRenderedPageBreak/>
+              <w:t>that uses CPS.</w:t>
             </w:r>
           </w:p>
         </w:tc>
@@ -2797,6 +3343,7 @@
                 <w:rFonts w:ascii="Arial" w:hAnsi="Arial" w:cs="Arial"/>
                 <w:sz w:val="24"/>
               </w:rPr>
+              <w:lastRenderedPageBreak/>
               <w:t>Manufacturing</w:t>
             </w:r>
           </w:p>
@@ -2877,6 +3424,7 @@
     <w:p>
       <w:pPr>
         <w:pStyle w:val="Caption"/>
+        <w:spacing w:line="480" w:lineRule="auto"/>
         <w:rPr>
           <w:rFonts w:ascii="Arial" w:hAnsi="Arial" w:cs="Arial"/>
           <w:sz w:val="22"/>
@@ -2941,6 +3489,7 @@
           <w:id w:val="-889179048"/>
           <w:citation/>
         </w:sdtPr>
+        <w:sdtEndPr/>
         <w:sdtContent>
           <w:r>
             <w:rPr>
@@ -3002,15 +3551,23 @@
     <w:p>
       <w:pPr>
         <w:pStyle w:val="Heading2"/>
+        <w:spacing w:line="480" w:lineRule="auto"/>
+        <w:rPr>
+          <w:rFonts w:ascii="Arial" w:hAnsi="Arial" w:cs="Arial"/>
+        </w:rPr>
       </w:pPr>
       <w:bookmarkStart w:id="8" w:name="_Toc322193181"/>
       <w:r>
+        <w:rPr>
+          <w:rFonts w:ascii="Arial" w:hAnsi="Arial" w:cs="Arial"/>
+        </w:rPr>
         <w:t>Cyber Physical Systems and the Internet of Things</w:t>
       </w:r>
       <w:bookmarkEnd w:id="8"/>
     </w:p>
     <w:p>
       <w:pPr>
+        <w:spacing w:line="480" w:lineRule="auto"/>
         <w:rPr>
           <w:rFonts w:ascii="Arial" w:hAnsi="Arial" w:cs="Arial"/>
           <w:sz w:val="24"/>
@@ -3020,6 +3577,7 @@
     </w:p>
     <w:p>
       <w:pPr>
+        <w:spacing w:line="480" w:lineRule="auto"/>
         <w:rPr>
           <w:rFonts w:ascii="Arial" w:hAnsi="Arial" w:cs="Arial"/>
           <w:sz w:val="24"/>
@@ -3045,6 +3603,7 @@
           <w:id w:val="-1117604492"/>
           <w:citation/>
         </w:sdtPr>
+        <w:sdtEndPr/>
         <w:sdtContent>
           <w:r>
             <w:rPr>
@@ -3106,13 +3665,27 @@
         <w:t xml:space="preserve"> </w:t>
       </w:r>
     </w:p>
-    <w:p/>
     <w:p>
       <w:pPr>
+        <w:spacing w:line="480" w:lineRule="auto"/>
+        <w:rPr>
+          <w:rFonts w:ascii="Arial" w:hAnsi="Arial" w:cs="Arial"/>
+        </w:rPr>
+      </w:pPr>
+    </w:p>
+    <w:p>
+      <w:pPr>
         <w:pStyle w:val="Heading1"/>
+        <w:spacing w:line="480" w:lineRule="auto"/>
+        <w:rPr>
+          <w:rFonts w:ascii="Arial" w:hAnsi="Arial" w:cs="Arial"/>
+        </w:rPr>
       </w:pPr>
       <w:bookmarkStart w:id="9" w:name="_Toc322193182"/>
       <w:r>
+        <w:rPr>
+          <w:rFonts w:ascii="Arial" w:hAnsi="Arial" w:cs="Arial"/>
+        </w:rPr>
         <w:t>Purpose</w:t>
       </w:r>
       <w:bookmarkEnd w:id="9"/>
@@ -3121,7 +3694,7 @@
       <w:pPr>
         <w:spacing w:line="480" w:lineRule="auto"/>
         <w:rPr>
-          <w:rFonts w:ascii="Arial" w:hAnsi="Arial"/>
+          <w:rFonts w:ascii="Arial" w:hAnsi="Arial" w:cs="Arial"/>
           <w:sz w:val="24"/>
           <w:szCs w:val="24"/>
         </w:rPr>
@@ -3132,14 +3705,14 @@
         <w:spacing w:line="480" w:lineRule="auto"/>
         <w:ind w:firstLine="708"/>
         <w:rPr>
-          <w:rFonts w:ascii="Arial" w:hAnsi="Arial"/>
+          <w:rFonts w:ascii="Arial" w:hAnsi="Arial" w:cs="Arial"/>
           <w:sz w:val="24"/>
           <w:szCs w:val="24"/>
         </w:rPr>
       </w:pPr>
       <w:r>
         <w:rPr>
-          <w:rFonts w:ascii="Arial" w:hAnsi="Arial"/>
+          <w:rFonts w:ascii="Arial" w:hAnsi="Arial" w:cs="Arial"/>
           <w:sz w:val="24"/>
           <w:szCs w:val="24"/>
         </w:rPr>
@@ -3149,9 +3722,16 @@
     <w:p>
       <w:pPr>
         <w:pStyle w:val="Heading1"/>
+        <w:spacing w:line="480" w:lineRule="auto"/>
+        <w:rPr>
+          <w:rFonts w:ascii="Arial" w:hAnsi="Arial" w:cs="Arial"/>
+        </w:rPr>
       </w:pPr>
       <w:bookmarkStart w:id="10" w:name="_Toc322193183"/>
       <w:r>
+        <w:rPr>
+          <w:rFonts w:ascii="Arial" w:hAnsi="Arial" w:cs="Arial"/>
+        </w:rPr>
         <w:t>Scope</w:t>
       </w:r>
       <w:bookmarkEnd w:id="10"/>
@@ -3160,7 +3740,7 @@
       <w:pPr>
         <w:spacing w:line="480" w:lineRule="auto"/>
         <w:rPr>
-          <w:rFonts w:ascii="Arial" w:hAnsi="Arial"/>
+          <w:rFonts w:ascii="Arial" w:hAnsi="Arial" w:cs="Arial"/>
           <w:sz w:val="24"/>
           <w:szCs w:val="24"/>
         </w:rPr>
@@ -3171,36 +3751,51 @@
         <w:spacing w:line="480" w:lineRule="auto"/>
         <w:ind w:firstLine="708"/>
         <w:rPr>
-          <w:rFonts w:ascii="Arial" w:hAnsi="Arial"/>
+          <w:rFonts w:ascii="Arial" w:hAnsi="Arial" w:cs="Arial"/>
           <w:sz w:val="24"/>
           <w:szCs w:val="24"/>
         </w:rPr>
       </w:pPr>
       <w:r>
         <w:rPr>
-          <w:rFonts w:ascii="Arial" w:hAnsi="Arial"/>
+          <w:rFonts w:ascii="Arial" w:hAnsi="Arial" w:cs="Arial"/>
           <w:sz w:val="24"/>
           <w:szCs w:val="24"/>
         </w:rPr>
+        <w:lastRenderedPageBreak/>
         <w:t>This report will discuss the various security issues and vulnerabilities that occur within cyber physical systems, and give examples of potential solutions to these issues.</w:t>
       </w:r>
     </w:p>
     <w:p>
       <w:pPr>
         <w:pStyle w:val="Heading1"/>
+        <w:spacing w:line="480" w:lineRule="auto"/>
+        <w:rPr>
+          <w:rFonts w:ascii="Arial" w:hAnsi="Arial" w:cs="Arial"/>
+        </w:rPr>
       </w:pPr>
       <w:bookmarkStart w:id="11" w:name="_Toc322193184"/>
       <w:r>
+        <w:rPr>
+          <w:rFonts w:ascii="Arial" w:hAnsi="Arial" w:cs="Arial"/>
+        </w:rPr>
         <w:t>General Discussion</w:t>
       </w:r>
       <w:bookmarkEnd w:id="11"/>
     </w:p>
-    <w:p/>
     <w:p>
       <w:pPr>
         <w:spacing w:line="480" w:lineRule="auto"/>
         <w:rPr>
           <w:rFonts w:ascii="Arial" w:hAnsi="Arial" w:cs="Arial"/>
+        </w:rPr>
+      </w:pPr>
+    </w:p>
+    <w:p>
+      <w:pPr>
+        <w:spacing w:line="480" w:lineRule="auto"/>
+        <w:rPr>
+          <w:rFonts w:ascii="Arial" w:hAnsi="Arial" w:cs="Arial"/>
           <w:sz w:val="24"/>
           <w:szCs w:val="24"/>
         </w:rPr>
@@ -3243,6 +3838,14 @@
           <w:sz w:val="24"/>
           <w:szCs w:val="24"/>
         </w:rPr>
+      </w:r>
+      <w:r>
+        <w:rPr>
+          <w:rFonts w:ascii="Arial" w:hAnsi="Arial" w:cs="Arial"/>
+          <w:sz w:val="24"/>
+          <w:szCs w:val="24"/>
+        </w:rPr>
+        <w:instrText xml:space="preserve"> \* MERGEFORMAT </w:instrText>
       </w:r>
       <w:r>
         <w:rPr>
@@ -3303,6 +3906,7 @@
           <w:id w:val="996615221"/>
           <w:citation/>
         </w:sdtPr>
+        <w:sdtEndPr/>
         <w:sdtContent>
           <w:r>
             <w:rPr>
@@ -3451,14 +4055,28 @@
     <w:p>
       <w:pPr>
         <w:pStyle w:val="Heading2"/>
+        <w:spacing w:line="480" w:lineRule="auto"/>
+        <w:rPr>
+          <w:rFonts w:ascii="Arial" w:hAnsi="Arial" w:cs="Arial"/>
+        </w:rPr>
       </w:pPr>
       <w:bookmarkStart w:id="12" w:name="_Toc322193185"/>
       <w:r>
+        <w:rPr>
+          <w:rFonts w:ascii="Arial" w:hAnsi="Arial" w:cs="Arial"/>
+        </w:rPr>
         <w:t>Security Objectives of Cyber Physical Systems</w:t>
       </w:r>
       <w:bookmarkEnd w:id="12"/>
     </w:p>
-    <w:p/>
+    <w:p>
+      <w:pPr>
+        <w:spacing w:line="480" w:lineRule="auto"/>
+        <w:rPr>
+          <w:rFonts w:ascii="Arial" w:hAnsi="Arial" w:cs="Arial"/>
+        </w:rPr>
+      </w:pPr>
+    </w:p>
     <w:p>
       <w:pPr>
         <w:spacing w:line="480" w:lineRule="auto"/>
@@ -3531,6 +4149,14 @@
           <w:sz w:val="24"/>
           <w:szCs w:val="24"/>
         </w:rPr>
+      </w:r>
+      <w:r>
+        <w:rPr>
+          <w:rFonts w:ascii="Arial" w:hAnsi="Arial" w:cs="Arial"/>
+          <w:sz w:val="24"/>
+          <w:szCs w:val="24"/>
+        </w:rPr>
+        <w:instrText xml:space="preserve"> \* MERGEFORMAT </w:instrText>
       </w:r>
       <w:r>
         <w:rPr>
@@ -3637,12 +4263,10 @@
         </w:rPr>
         <w:t xml:space="preserve">. </w:t>
       </w:r>
-      <w:bookmarkStart w:id="13" w:name="_GoBack"/>
-      <w:bookmarkEnd w:id="13"/>
     </w:p>
     <w:tbl>
       <w:tblPr>
-        <w:tblStyle w:val="ListTable2"/>
+        <w:tblStyle w:val="ListTable21"/>
         <w:tblW w:w="0" w:type="auto"/>
         <w:tblBorders>
           <w:left w:val="single" w:sz="4" w:space="0" w:color="666666" w:themeColor="text1" w:themeTint="99"/>
@@ -3763,7 +4387,16 @@
                 <w:sz w:val="24"/>
                 <w:szCs w:val="24"/>
               </w:rPr>
-              <w:t>To prevent an adversary from interfering with the state of the physical system by eavesdropping on the communication channels</w:t>
+              <w:t xml:space="preserve">To prevent an adversary from interfering with the state of the </w:t>
+            </w:r>
+            <w:r>
+              <w:rPr>
+                <w:rFonts w:ascii="Arial" w:hAnsi="Arial" w:cs="Arial"/>
+                <w:sz w:val="24"/>
+                <w:szCs w:val="24"/>
+              </w:rPr>
+              <w:lastRenderedPageBreak/>
+              <w:t>physical system by eavesdropping on the communication channels</w:t>
             </w:r>
             <w:r>
               <w:rPr>
@@ -3799,6 +4432,7 @@
                 <w:sz w:val="24"/>
                 <w:szCs w:val="24"/>
               </w:rPr>
+              <w:lastRenderedPageBreak/>
               <w:t>Integrity</w:t>
             </w:r>
           </w:p>
@@ -3950,13 +4584,16 @@
     <w:p>
       <w:pPr>
         <w:pStyle w:val="Caption"/>
+        <w:spacing w:line="480" w:lineRule="auto"/>
         <w:rPr>
           <w:rFonts w:ascii="Arial" w:hAnsi="Arial" w:cs="Arial"/>
           <w:sz w:val="22"/>
           <w:szCs w:val="22"/>
         </w:rPr>
       </w:pPr>
-      <w:bookmarkStart w:id="14" w:name="_Ref322191272"/>
+      <w:bookmarkStart w:id="13" w:name="_Ref322191272"/>
+      <w:bookmarkStart w:id="14" w:name="_GoBack"/>
+      <w:bookmarkEnd w:id="14"/>
       <w:r>
         <w:rPr>
           <w:rFonts w:ascii="Arial" w:hAnsi="Arial" w:cs="Arial"/>
@@ -4006,7 +4643,7 @@
         </w:rPr>
         <w:fldChar w:fldCharType="end"/>
       </w:r>
-      <w:bookmarkEnd w:id="14"/>
+      <w:bookmarkEnd w:id="13"/>
       <w:r>
         <w:rPr>
           <w:rFonts w:ascii="Arial" w:hAnsi="Arial" w:cs="Arial"/>
@@ -4025,6 +4662,7 @@
           <w:id w:val="253568213"/>
           <w:citation/>
         </w:sdtPr>
+        <w:sdtEndPr/>
         <w:sdtContent>
           <w:r>
             <w:rPr>
@@ -4083,9 +4721,16 @@
     <w:p>
       <w:pPr>
         <w:pStyle w:val="Heading2"/>
+        <w:spacing w:line="480" w:lineRule="auto"/>
+        <w:rPr>
+          <w:rFonts w:ascii="Arial" w:hAnsi="Arial" w:cs="Arial"/>
+        </w:rPr>
       </w:pPr>
       <w:bookmarkStart w:id="15" w:name="_Toc322193186"/>
       <w:r>
+        <w:rPr>
+          <w:rFonts w:ascii="Arial" w:hAnsi="Arial" w:cs="Arial"/>
+        </w:rPr>
         <w:t>Vulnerabilities of Cyber Physical Systems</w:t>
       </w:r>
       <w:bookmarkEnd w:id="15"/>
@@ -4115,7 +4760,6 @@
           <w:sz w:val="24"/>
           <w:szCs w:val="24"/>
         </w:rPr>
-        <w:lastRenderedPageBreak/>
         <w:tab/>
       </w:r>
       <w:r>
@@ -4127,210 +4771,328 @@
         <w:tab/>
       </w:r>
       <w:r>
+        <w:rPr>
+          <w:rFonts w:ascii="Arial" w:hAnsi="Arial" w:cs="Arial"/>
+        </w:rPr>
         <w:tab/>
       </w:r>
     </w:p>
     <w:p>
       <w:pPr>
         <w:pStyle w:val="Heading1"/>
+        <w:spacing w:line="480" w:lineRule="auto"/>
+        <w:rPr>
+          <w:rFonts w:ascii="Arial" w:hAnsi="Arial" w:cs="Arial"/>
+        </w:rPr>
       </w:pPr>
       <w:bookmarkStart w:id="16" w:name="_Toc322193187"/>
       <w:r>
+        <w:rPr>
+          <w:rFonts w:ascii="Arial" w:hAnsi="Arial" w:cs="Arial"/>
+        </w:rPr>
         <w:t>Conc</w:t>
       </w:r>
       <w:r>
+        <w:rPr>
+          <w:rFonts w:ascii="Arial" w:hAnsi="Arial" w:cs="Arial"/>
+        </w:rPr>
         <w:t>lusion</w:t>
       </w:r>
       <w:bookmarkEnd w:id="16"/>
     </w:p>
-    <w:p/>
-    <w:p/>
     <w:p>
-      <w:r>
+      <w:pPr>
+        <w:spacing w:line="480" w:lineRule="auto"/>
+        <w:rPr>
+          <w:rFonts w:ascii="Arial" w:hAnsi="Arial" w:cs="Arial"/>
+        </w:rPr>
+      </w:pPr>
+    </w:p>
+    <w:p>
+      <w:pPr>
+        <w:spacing w:line="480" w:lineRule="auto"/>
+        <w:rPr>
+          <w:rFonts w:ascii="Arial" w:hAnsi="Arial" w:cs="Arial"/>
+        </w:rPr>
+      </w:pPr>
+    </w:p>
+    <w:p>
+      <w:pPr>
+        <w:spacing w:line="480" w:lineRule="auto"/>
+        <w:rPr>
+          <w:rFonts w:ascii="Arial" w:hAnsi="Arial" w:cs="Arial"/>
+        </w:rPr>
+      </w:pPr>
+      <w:r>
+        <w:rPr>
+          <w:rFonts w:ascii="Arial" w:hAnsi="Arial" w:cs="Arial"/>
+        </w:rPr>
         <w:br w:type="page"/>
       </w:r>
     </w:p>
     <w:bookmarkStart w:id="17" w:name="_Toc322193188" w:displacedByCustomXml="next"/>
     <w:sdt>
       <w:sdtPr>
+        <w:rPr>
+          <w:rFonts w:ascii="Arial" w:eastAsiaTheme="minorEastAsia" w:hAnsi="Arial" w:cs="Arial"/>
+          <w:color w:val="auto"/>
+          <w:sz w:val="21"/>
+          <w:szCs w:val="21"/>
+        </w:rPr>
         <w:id w:val="-157461412"/>
         <w:docPartObj>
           <w:docPartGallery w:val="Bibliographies"/>
           <w:docPartUnique/>
         </w:docPartObj>
       </w:sdtPr>
-      <w:sdtEndPr>
-        <w:rPr>
-          <w:rFonts w:asciiTheme="minorHAnsi" w:eastAsiaTheme="minorEastAsia" w:hAnsiTheme="minorHAnsi" w:cstheme="minorBidi"/>
-          <w:color w:val="auto"/>
-          <w:sz w:val="21"/>
-          <w:szCs w:val="21"/>
-        </w:rPr>
-      </w:sdtEndPr>
+      <w:sdtEndPr/>
       <w:sdtContent>
         <w:p>
           <w:pPr>
             <w:pStyle w:val="Heading1"/>
+            <w:spacing w:line="480" w:lineRule="auto"/>
+            <w:rPr>
+              <w:rFonts w:ascii="Arial" w:hAnsi="Arial" w:cs="Arial"/>
+            </w:rPr>
           </w:pPr>
           <w:r>
+            <w:rPr>
+              <w:rFonts w:ascii="Arial" w:hAnsi="Arial" w:cs="Arial"/>
+            </w:rPr>
             <w:t>Bibliography</w:t>
           </w:r>
           <w:bookmarkEnd w:id="17"/>
         </w:p>
         <w:sdt>
           <w:sdtPr>
+            <w:rPr>
+              <w:rFonts w:ascii="Arial" w:hAnsi="Arial" w:cs="Arial"/>
+            </w:rPr>
             <w:id w:val="111145805"/>
             <w:bibliography/>
           </w:sdtPr>
+          <w:sdtEndPr/>
           <w:sdtContent>
             <w:p>
               <w:pPr>
                 <w:pStyle w:val="Bibliography"/>
+                <w:spacing w:line="480" w:lineRule="auto"/>
+                <w:ind w:left="720" w:hanging="720"/>
                 <w:rPr>
-                  <w:rFonts w:cs="Times New Roman"/>
+                  <w:rFonts w:ascii="Arial" w:hAnsi="Arial" w:cs="Arial"/>
                   <w:noProof/>
+                  <w:sz w:val="24"/>
+                  <w:szCs w:val="24"/>
                 </w:rPr>
               </w:pPr>
               <w:r>
+                <w:rPr>
+                  <w:rFonts w:ascii="Arial" w:hAnsi="Arial" w:cs="Arial"/>
+                  <w:sz w:val="24"/>
+                  <w:szCs w:val="24"/>
+                </w:rPr>
                 <w:fldChar w:fldCharType="begin"/>
               </w:r>
               <w:r>
+                <w:rPr>
+                  <w:rFonts w:ascii="Arial" w:hAnsi="Arial" w:cs="Arial"/>
+                  <w:sz w:val="24"/>
+                  <w:szCs w:val="24"/>
+                </w:rPr>
                 <w:instrText xml:space="preserve"> BIBLIOGRAPHY </w:instrText>
               </w:r>
               <w:r>
+                <w:rPr>
+                  <w:rFonts w:ascii="Arial" w:hAnsi="Arial" w:cs="Arial"/>
+                  <w:sz w:val="24"/>
+                  <w:szCs w:val="24"/>
+                </w:rPr>
                 <w:fldChar w:fldCharType="separate"/>
               </w:r>
               <w:r>
                 <w:rPr>
-                  <w:rFonts w:cs="Times New Roman"/>
+                  <w:rFonts w:ascii="Arial" w:hAnsi="Arial" w:cs="Arial"/>
                   <w:noProof/>
+                  <w:sz w:val="24"/>
+                  <w:szCs w:val="24"/>
                 </w:rPr>
-                <w:t xml:space="preserve">Baheti, Radhakisan and Helen Gill. "Cyber-Physical Systems." </w:t>
+                <w:t xml:space="preserve">Baheti, Radhakisan and Helen Gill. "Cyber-Physical Systems." n.d. </w:t>
               </w:r>
               <w:r>
                 <w:rPr>
-                  <w:rFonts w:cs="Times New Roman"/>
+                  <w:rFonts w:ascii="Arial" w:hAnsi="Arial" w:cs="Arial"/>
+                  <w:i/>
+                  <w:iCs/>
                   <w:noProof/>
-                  <w:u w:val="single"/>
+                  <w:sz w:val="24"/>
+                  <w:szCs w:val="24"/>
                 </w:rPr>
-                <w:t>IEEE Control System Society</w:t>
+                <w:t>IEEE Control System Society.</w:t>
               </w:r>
               <w:r>
                 <w:rPr>
-                  <w:rFonts w:cs="Times New Roman"/>
+                  <w:rFonts w:ascii="Arial" w:hAnsi="Arial" w:cs="Arial"/>
                   <w:noProof/>
+                  <w:sz w:val="24"/>
+                  <w:szCs w:val="24"/>
                 </w:rPr>
-                <w:t>. 13 April 2016 &lt;http://www.ieeecss.org/sites/ieeecss.org/files/documents/IoCT-Part3-02CyberphysicalSystems.pdf&gt;.</w:t>
+                <w:t xml:space="preserve"> 13 April 2016. &lt;http://www.ieeecss.org/sites/ieeecss.org/files/documents/IoCT-Part3-02CyberphysicalSystems.pdf&gt;.</w:t>
               </w:r>
             </w:p>
             <w:p>
               <w:pPr>
                 <w:pStyle w:val="Bibliography"/>
+                <w:spacing w:line="480" w:lineRule="auto"/>
+                <w:ind w:left="720" w:hanging="720"/>
                 <w:rPr>
-                  <w:rFonts w:cs="Times New Roman"/>
+                  <w:rFonts w:ascii="Arial" w:hAnsi="Arial" w:cs="Arial"/>
                   <w:noProof/>
+                  <w:sz w:val="24"/>
+                  <w:szCs w:val="24"/>
                 </w:rPr>
               </w:pPr>
               <w:r>
                 <w:rPr>
-                  <w:rFonts w:cs="Times New Roman"/>
+                  <w:rFonts w:ascii="Arial" w:hAnsi="Arial" w:cs="Arial"/>
+                  <w:i/>
+                  <w:iCs/>
                   <w:noProof/>
-                  <w:u w:val="single"/>
+                  <w:sz w:val="24"/>
+                  <w:szCs w:val="24"/>
                 </w:rPr>
                 <w:t>Cyber Physical Systems</w:t>
               </w:r>
               <w:r>
                 <w:rPr>
-                  <w:rFonts w:cs="Times New Roman"/>
+                  <w:rFonts w:ascii="Arial" w:hAnsi="Arial" w:cs="Arial"/>
                   <w:noProof/>
+                  <w:sz w:val="24"/>
+                  <w:szCs w:val="24"/>
                 </w:rPr>
-                <w:t>. 2012. 12 4 2016 &lt;http://cyberphysicalsystems.org&gt;.</w:t>
+                <w:t>. 2012. 12 4 2016. &lt;http://cyberphysicalsystems.org&gt;.</w:t>
               </w:r>
             </w:p>
             <w:p>
               <w:pPr>
                 <w:pStyle w:val="Bibliography"/>
+                <w:spacing w:line="480" w:lineRule="auto"/>
+                <w:ind w:left="720" w:hanging="720"/>
                 <w:rPr>
-                  <w:rFonts w:cs="Times New Roman"/>
+                  <w:rFonts w:ascii="Arial" w:hAnsi="Arial" w:cs="Arial"/>
                   <w:noProof/>
+                  <w:sz w:val="24"/>
+                  <w:szCs w:val="24"/>
                 </w:rPr>
               </w:pPr>
               <w:r>
                 <w:rPr>
-                  <w:rFonts w:cs="Times New Roman"/>
+                  <w:rFonts w:ascii="Arial" w:hAnsi="Arial" w:cs="Arial"/>
                   <w:noProof/>
+                  <w:sz w:val="24"/>
+                  <w:szCs w:val="24"/>
                 </w:rPr>
                 <w:t xml:space="preserve">National Science Foundation. </w:t>
               </w:r>
               <w:r>
                 <w:rPr>
-                  <w:rFonts w:cs="Times New Roman"/>
+                  <w:rFonts w:ascii="Arial" w:hAnsi="Arial" w:cs="Arial"/>
+                  <w:i/>
+                  <w:iCs/>
                   <w:noProof/>
-                  <w:u w:val="single"/>
+                  <w:sz w:val="24"/>
+                  <w:szCs w:val="24"/>
                 </w:rPr>
                 <w:t>Cyber-Physical Systems (CPS)</w:t>
               </w:r>
               <w:r>
                 <w:rPr>
-                  <w:rFonts w:cs="Times New Roman"/>
+                  <w:rFonts w:ascii="Arial" w:hAnsi="Arial" w:cs="Arial"/>
                   <w:noProof/>
+                  <w:sz w:val="24"/>
+                  <w:szCs w:val="24"/>
                 </w:rPr>
-                <w:t>. 13 April 2016 &lt;https://www.nsf.gov/funding/pgm_summ.jsp?pims_id=503286&gt;.</w:t>
+                <w:t>. n.d. 13 April 2016. &lt;https://www.nsf.gov/funding/pgm_summ.jsp?pims_id=503286&gt;.</w:t>
               </w:r>
             </w:p>
             <w:p>
               <w:pPr>
                 <w:pStyle w:val="Bibliography"/>
+                <w:spacing w:line="480" w:lineRule="auto"/>
+                <w:ind w:left="720" w:hanging="720"/>
                 <w:rPr>
-                  <w:rFonts w:cs="Times New Roman"/>
+                  <w:rFonts w:ascii="Arial" w:hAnsi="Arial" w:cs="Arial"/>
                   <w:noProof/>
+                  <w:sz w:val="24"/>
+                  <w:szCs w:val="24"/>
                 </w:rPr>
               </w:pPr>
               <w:r>
                 <w:rPr>
-                  <w:rFonts w:cs="Times New Roman"/>
+                  <w:rFonts w:ascii="Arial" w:hAnsi="Arial" w:cs="Arial"/>
                   <w:noProof/>
+                  <w:sz w:val="24"/>
+                  <w:szCs w:val="24"/>
                 </w:rPr>
-                <w:t>NIST. 8 July 2015. 13 April 2016 &lt;http://www.nist.gov/itl/ssd/cyber-physical-systems.cfm&gt;.</w:t>
+                <w:t>NIST. 8 July 2015. 13 April 2016. &lt;http://www.nist.gov/itl/ssd/cyber-physical-systems.cfm&gt;.</w:t>
               </w:r>
             </w:p>
             <w:p>
               <w:pPr>
                 <w:pStyle w:val="Bibliography"/>
+                <w:spacing w:line="480" w:lineRule="auto"/>
+                <w:ind w:left="720" w:hanging="720"/>
                 <w:rPr>
-                  <w:rFonts w:cs="Times New Roman"/>
+                  <w:rFonts w:ascii="Arial" w:hAnsi="Arial" w:cs="Arial"/>
                   <w:noProof/>
+                  <w:sz w:val="24"/>
+                  <w:szCs w:val="24"/>
                 </w:rPr>
               </w:pPr>
               <w:r>
                 <w:rPr>
-                  <w:rFonts w:cs="Times New Roman"/>
+                  <w:rFonts w:ascii="Arial" w:hAnsi="Arial" w:cs="Arial"/>
                   <w:noProof/>
+                  <w:sz w:val="24"/>
+                  <w:szCs w:val="24"/>
                 </w:rPr>
                 <w:t xml:space="preserve">Wang, Eric Ke, et al. "Security Issues and Challenges for Cyber Physical System." </w:t>
               </w:r>
               <w:r>
                 <w:rPr>
-                  <w:rFonts w:cs="Times New Roman"/>
+                  <w:rFonts w:ascii="Arial" w:hAnsi="Arial" w:cs="Arial"/>
+                  <w:i/>
+                  <w:iCs/>
                   <w:noProof/>
-                  <w:u w:val="single"/>
+                  <w:sz w:val="24"/>
+                  <w:szCs w:val="24"/>
                 </w:rPr>
                 <w:t>2010 IEEE/ACM International Conference on Green Computing and Communications &amp; 2010 IEEE/ACM International Conference on Cyber, Physical, and Social Computing</w:t>
               </w:r>
               <w:r>
                 <w:rPr>
-                  <w:rFonts w:cs="Times New Roman"/>
+                  <w:rFonts w:ascii="Arial" w:hAnsi="Arial" w:cs="Arial"/>
                   <w:noProof/>
+                  <w:sz w:val="24"/>
+                  <w:szCs w:val="24"/>
                 </w:rPr>
                 <w:t>. IEEE Computer Society, 2010.</w:t>
               </w:r>
             </w:p>
             <w:p>
+              <w:pPr>
+                <w:spacing w:line="480" w:lineRule="auto"/>
+                <w:rPr>
+                  <w:rFonts w:ascii="Arial" w:hAnsi="Arial" w:cs="Arial"/>
+                </w:rPr>
+              </w:pPr>
               <w:r>
                 <w:rPr>
+                  <w:rFonts w:ascii="Arial" w:hAnsi="Arial" w:cs="Arial"/>
                   <w:b/>
                   <w:bCs/>
                   <w:noProof/>
+                  <w:sz w:val="24"/>
+                  <w:szCs w:val="24"/>
                 </w:rPr>
                 <w:fldChar w:fldCharType="end"/>
               </w:r>
@@ -4339,14 +5101,21 @@
         </w:sdt>
       </w:sdtContent>
     </w:sdt>
-    <w:p/>
+    <w:p>
+      <w:pPr>
+        <w:spacing w:line="480" w:lineRule="auto"/>
+        <w:rPr>
+          <w:rFonts w:ascii="Arial" w:hAnsi="Arial" w:cs="Arial"/>
+        </w:rPr>
+      </w:pPr>
+    </w:p>
     <w:sectPr>
-      <w:headerReference w:type="even" r:id="rId12"/>
-      <w:headerReference w:type="default" r:id="rId13"/>
-      <w:footerReference w:type="even" r:id="rId14"/>
-      <w:footerReference w:type="default" r:id="rId15"/>
-      <w:headerReference w:type="first" r:id="rId16"/>
-      <w:footerReference w:type="first" r:id="rId17"/>
+      <w:headerReference w:type="even" r:id="rId11"/>
+      <w:headerReference w:type="default" r:id="rId12"/>
+      <w:footerReference w:type="even" r:id="rId13"/>
+      <w:footerReference w:type="default" r:id="rId14"/>
+      <w:headerReference w:type="first" r:id="rId15"/>
+      <w:footerReference w:type="first" r:id="rId16"/>
       <w:pgSz w:w="12240" w:h="15840"/>
       <w:pgMar w:top="1440" w:right="1440" w:bottom="1440" w:left="1440" w:header="720" w:footer="720" w:gutter="0"/>
       <w:pgNumType w:start="0"/>
@@ -4359,7 +5128,7 @@
 </file>
 
 <file path=word/endnotes.xml><?xml version="1.0" encoding="utf-8"?>
-<w:endnotes xmlns:wpc="http://schemas.microsoft.com/office/word/2010/wordprocessingCanvas" xmlns:mo="http://schemas.microsoft.com/office/mac/office/2008/main" xmlns:mc="http://schemas.openxmlformats.org/markup-compatibility/2006" xmlns:mv="urn:schemas-microsoft-com:mac:vml" xmlns:o="urn:schemas-microsoft-com:office:office" xmlns:r="http://schemas.openxmlformats.org/officeDocument/2006/relationships" xmlns:m="http://schemas.openxmlformats.org/officeDocument/2006/math" xmlns:v="urn:schemas-microsoft-com:vml" xmlns:wp14="http://schemas.microsoft.com/office/word/2010/wordprocessingDrawing" xmlns:wp="http://schemas.openxmlformats.org/drawingml/2006/wordprocessingDrawing" xmlns:w10="urn:schemas-microsoft-com:office:word" xmlns:w="http://schemas.openxmlformats.org/wordprocessingml/2006/main" xmlns:w14="http://schemas.microsoft.com/office/word/2010/wordml" xmlns:wpg="http://schemas.microsoft.com/office/word/2010/wordprocessingGroup" xmlns:wpi="http://schemas.microsoft.com/office/word/2010/wordprocessingInk" xmlns:wne="http://schemas.microsoft.com/office/word/2006/wordml" xmlns:wps="http://schemas.microsoft.com/office/word/2010/wordprocessingShape" mc:Ignorable="w14 wp14">
+<w:endnotes xmlns:wpc="http://schemas.microsoft.com/office/word/2010/wordprocessingCanvas" xmlns:mc="http://schemas.openxmlformats.org/markup-compatibility/2006" xmlns:o="urn:schemas-microsoft-com:office:office" xmlns:r="http://schemas.openxmlformats.org/officeDocument/2006/relationships" xmlns:m="http://schemas.openxmlformats.org/officeDocument/2006/math" xmlns:v="urn:schemas-microsoft-com:vml" xmlns:wp14="http://schemas.microsoft.com/office/word/2010/wordprocessingDrawing" xmlns:wp="http://schemas.openxmlformats.org/drawingml/2006/wordprocessingDrawing" xmlns:w10="urn:schemas-microsoft-com:office:word" xmlns:w="http://schemas.openxmlformats.org/wordprocessingml/2006/main" xmlns:w14="http://schemas.microsoft.com/office/word/2010/wordml" xmlns:w15="http://schemas.microsoft.com/office/word/2012/wordml" xmlns:wpg="http://schemas.microsoft.com/office/word/2010/wordprocessingGroup" xmlns:wpi="http://schemas.microsoft.com/office/word/2010/wordprocessingInk" xmlns:wne="http://schemas.microsoft.com/office/word/2006/wordml" xmlns:wps="http://schemas.microsoft.com/office/word/2010/wordprocessingShape" mc:Ignorable="w14 w15 wp14">
   <w:endnote w:type="separator" w:id="-1">
     <w:p>
       <w:pPr>
@@ -4384,7 +5153,7 @@
 </file>
 
 <file path=word/footer1.xml><?xml version="1.0" encoding="utf-8"?>
-<w:ftr xmlns:wpc="http://schemas.microsoft.com/office/word/2010/wordprocessingCanvas" xmlns:mo="http://schemas.microsoft.com/office/mac/office/2008/main" xmlns:mc="http://schemas.openxmlformats.org/markup-compatibility/2006" xmlns:mv="urn:schemas-microsoft-com:mac:vml" xmlns:o="urn:schemas-microsoft-com:office:office" xmlns:r="http://schemas.openxmlformats.org/officeDocument/2006/relationships" xmlns:m="http://schemas.openxmlformats.org/officeDocument/2006/math" xmlns:v="urn:schemas-microsoft-com:vml" xmlns:wp14="http://schemas.microsoft.com/office/word/2010/wordprocessingDrawing" xmlns:wp="http://schemas.openxmlformats.org/drawingml/2006/wordprocessingDrawing" xmlns:w10="urn:schemas-microsoft-com:office:word" xmlns:w="http://schemas.openxmlformats.org/wordprocessingml/2006/main" xmlns:w14="http://schemas.microsoft.com/office/word/2010/wordml" xmlns:wpg="http://schemas.microsoft.com/office/word/2010/wordprocessingGroup" xmlns:wpi="http://schemas.microsoft.com/office/word/2010/wordprocessingInk" xmlns:wne="http://schemas.microsoft.com/office/word/2006/wordml" xmlns:wps="http://schemas.microsoft.com/office/word/2010/wordprocessingShape" mc:Ignorable="w14 wp14">
+<w:ftr xmlns:wpc="http://schemas.microsoft.com/office/word/2010/wordprocessingCanvas" xmlns:mc="http://schemas.openxmlformats.org/markup-compatibility/2006" xmlns:o="urn:schemas-microsoft-com:office:office" xmlns:r="http://schemas.openxmlformats.org/officeDocument/2006/relationships" xmlns:m="http://schemas.openxmlformats.org/officeDocument/2006/math" xmlns:v="urn:schemas-microsoft-com:vml" xmlns:wp14="http://schemas.microsoft.com/office/word/2010/wordprocessingDrawing" xmlns:wp="http://schemas.openxmlformats.org/drawingml/2006/wordprocessingDrawing" xmlns:w10="urn:schemas-microsoft-com:office:word" xmlns:w="http://schemas.openxmlformats.org/wordprocessingml/2006/main" xmlns:w14="http://schemas.microsoft.com/office/word/2010/wordml" xmlns:w15="http://schemas.microsoft.com/office/word/2012/wordml" xmlns:wpg="http://schemas.microsoft.com/office/word/2010/wordprocessingGroup" xmlns:wpi="http://schemas.microsoft.com/office/word/2010/wordprocessingInk" xmlns:wne="http://schemas.microsoft.com/office/word/2006/wordml" xmlns:wps="http://schemas.microsoft.com/office/word/2010/wordprocessingShape" mc:Ignorable="w14 w15 wp14">
   <w:p>
     <w:pPr>
       <w:pStyle w:val="Footer"/>
@@ -4394,7 +5163,7 @@
 </file>
 
 <file path=word/footer2.xml><?xml version="1.0" encoding="utf-8"?>
-<w:ftr xmlns:wpc="http://schemas.microsoft.com/office/word/2010/wordprocessingCanvas" xmlns:mo="http://schemas.microsoft.com/office/mac/office/2008/main" xmlns:mc="http://schemas.openxmlformats.org/markup-compatibility/2006" xmlns:mv="urn:schemas-microsoft-com:mac:vml" xmlns:o="urn:schemas-microsoft-com:office:office" xmlns:r="http://schemas.openxmlformats.org/officeDocument/2006/relationships" xmlns:m="http://schemas.openxmlformats.org/officeDocument/2006/math" xmlns:v="urn:schemas-microsoft-com:vml" xmlns:wp14="http://schemas.microsoft.com/office/word/2010/wordprocessingDrawing" xmlns:wp="http://schemas.openxmlformats.org/drawingml/2006/wordprocessingDrawing" xmlns:w10="urn:schemas-microsoft-com:office:word" xmlns:w="http://schemas.openxmlformats.org/wordprocessingml/2006/main" xmlns:w14="http://schemas.microsoft.com/office/word/2010/wordml" xmlns:wpg="http://schemas.microsoft.com/office/word/2010/wordprocessingGroup" xmlns:wpi="http://schemas.microsoft.com/office/word/2010/wordprocessingInk" xmlns:wne="http://schemas.microsoft.com/office/word/2006/wordml" xmlns:wps="http://schemas.microsoft.com/office/word/2010/wordprocessingShape" mc:Ignorable="w14 wp14">
+<w:ftr xmlns:wpc="http://schemas.microsoft.com/office/word/2010/wordprocessingCanvas" xmlns:mc="http://schemas.openxmlformats.org/markup-compatibility/2006" xmlns:o="urn:schemas-microsoft-com:office:office" xmlns:r="http://schemas.openxmlformats.org/officeDocument/2006/relationships" xmlns:m="http://schemas.openxmlformats.org/officeDocument/2006/math" xmlns:v="urn:schemas-microsoft-com:vml" xmlns:wp14="http://schemas.microsoft.com/office/word/2010/wordprocessingDrawing" xmlns:wp="http://schemas.openxmlformats.org/drawingml/2006/wordprocessingDrawing" xmlns:w10="urn:schemas-microsoft-com:office:word" xmlns:w="http://schemas.openxmlformats.org/wordprocessingml/2006/main" xmlns:w14="http://schemas.microsoft.com/office/word/2010/wordml" xmlns:w15="http://schemas.microsoft.com/office/word/2012/wordml" xmlns:wpg="http://schemas.microsoft.com/office/word/2010/wordprocessingGroup" xmlns:wpi="http://schemas.microsoft.com/office/word/2010/wordprocessingInk" xmlns:wne="http://schemas.microsoft.com/office/word/2006/wordml" xmlns:wps="http://schemas.microsoft.com/office/word/2010/wordprocessingShape" mc:Ignorable="w14 w15 wp14">
   <w:p>
     <w:pPr>
       <w:pStyle w:val="Footer"/>
@@ -4404,7 +5173,7 @@
 </file>
 
 <file path=word/footer3.xml><?xml version="1.0" encoding="utf-8"?>
-<w:ftr xmlns:wpc="http://schemas.microsoft.com/office/word/2010/wordprocessingCanvas" xmlns:mo="http://schemas.microsoft.com/office/mac/office/2008/main" xmlns:mc="http://schemas.openxmlformats.org/markup-compatibility/2006" xmlns:mv="urn:schemas-microsoft-com:mac:vml" xmlns:o="urn:schemas-microsoft-com:office:office" xmlns:r="http://schemas.openxmlformats.org/officeDocument/2006/relationships" xmlns:m="http://schemas.openxmlformats.org/officeDocument/2006/math" xmlns:v="urn:schemas-microsoft-com:vml" xmlns:wp14="http://schemas.microsoft.com/office/word/2010/wordprocessingDrawing" xmlns:wp="http://schemas.openxmlformats.org/drawingml/2006/wordprocessingDrawing" xmlns:w10="urn:schemas-microsoft-com:office:word" xmlns:w="http://schemas.openxmlformats.org/wordprocessingml/2006/main" xmlns:w14="http://schemas.microsoft.com/office/word/2010/wordml" xmlns:wpg="http://schemas.microsoft.com/office/word/2010/wordprocessingGroup" xmlns:wpi="http://schemas.microsoft.com/office/word/2010/wordprocessingInk" xmlns:wne="http://schemas.microsoft.com/office/word/2006/wordml" xmlns:wps="http://schemas.microsoft.com/office/word/2010/wordprocessingShape" mc:Ignorable="w14 wp14">
+<w:ftr xmlns:wpc="http://schemas.microsoft.com/office/word/2010/wordprocessingCanvas" xmlns:mc="http://schemas.openxmlformats.org/markup-compatibility/2006" xmlns:o="urn:schemas-microsoft-com:office:office" xmlns:r="http://schemas.openxmlformats.org/officeDocument/2006/relationships" xmlns:m="http://schemas.openxmlformats.org/officeDocument/2006/math" xmlns:v="urn:schemas-microsoft-com:vml" xmlns:wp14="http://schemas.microsoft.com/office/word/2010/wordprocessingDrawing" xmlns:wp="http://schemas.openxmlformats.org/drawingml/2006/wordprocessingDrawing" xmlns:w10="urn:schemas-microsoft-com:office:word" xmlns:w="http://schemas.openxmlformats.org/wordprocessingml/2006/main" xmlns:w14="http://schemas.microsoft.com/office/word/2010/wordml" xmlns:w15="http://schemas.microsoft.com/office/word/2012/wordml" xmlns:wpg="http://schemas.microsoft.com/office/word/2010/wordprocessingGroup" xmlns:wpi="http://schemas.microsoft.com/office/word/2010/wordprocessingInk" xmlns:wne="http://schemas.microsoft.com/office/word/2006/wordml" xmlns:wps="http://schemas.microsoft.com/office/word/2010/wordprocessingShape" mc:Ignorable="w14 w15 wp14">
   <w:p>
     <w:pPr>
       <w:pStyle w:val="Footer"/>
@@ -4414,7 +5183,7 @@
 </file>
 
 <file path=word/footnotes.xml><?xml version="1.0" encoding="utf-8"?>
-<w:footnotes xmlns:wpc="http://schemas.microsoft.com/office/word/2010/wordprocessingCanvas" xmlns:mo="http://schemas.microsoft.com/office/mac/office/2008/main" xmlns:mc="http://schemas.openxmlformats.org/markup-compatibility/2006" xmlns:mv="urn:schemas-microsoft-com:mac:vml" xmlns:o="urn:schemas-microsoft-com:office:office" xmlns:r="http://schemas.openxmlformats.org/officeDocument/2006/relationships" xmlns:m="http://schemas.openxmlformats.org/officeDocument/2006/math" xmlns:v="urn:schemas-microsoft-com:vml" xmlns:wp14="http://schemas.microsoft.com/office/word/2010/wordprocessingDrawing" xmlns:wp="http://schemas.openxmlformats.org/drawingml/2006/wordprocessingDrawing" xmlns:w10="urn:schemas-microsoft-com:office:word" xmlns:w="http://schemas.openxmlformats.org/wordprocessingml/2006/main" xmlns:w14="http://schemas.microsoft.com/office/word/2010/wordml" xmlns:wpg="http://schemas.microsoft.com/office/word/2010/wordprocessingGroup" xmlns:wpi="http://schemas.microsoft.com/office/word/2010/wordprocessingInk" xmlns:wne="http://schemas.microsoft.com/office/word/2006/wordml" xmlns:wps="http://schemas.microsoft.com/office/word/2010/wordprocessingShape" mc:Ignorable="w14 wp14">
+<w:footnotes xmlns:wpc="http://schemas.microsoft.com/office/word/2010/wordprocessingCanvas" xmlns:mc="http://schemas.openxmlformats.org/markup-compatibility/2006" xmlns:o="urn:schemas-microsoft-com:office:office" xmlns:r="http://schemas.openxmlformats.org/officeDocument/2006/relationships" xmlns:m="http://schemas.openxmlformats.org/officeDocument/2006/math" xmlns:v="urn:schemas-microsoft-com:vml" xmlns:wp14="http://schemas.microsoft.com/office/word/2010/wordprocessingDrawing" xmlns:wp="http://schemas.openxmlformats.org/drawingml/2006/wordprocessingDrawing" xmlns:w10="urn:schemas-microsoft-com:office:word" xmlns:w="http://schemas.openxmlformats.org/wordprocessingml/2006/main" xmlns:w14="http://schemas.microsoft.com/office/word/2010/wordml" xmlns:w15="http://schemas.microsoft.com/office/word/2012/wordml" xmlns:wpg="http://schemas.microsoft.com/office/word/2010/wordprocessingGroup" xmlns:wpi="http://schemas.microsoft.com/office/word/2010/wordprocessingInk" xmlns:wne="http://schemas.microsoft.com/office/word/2006/wordml" xmlns:wps="http://schemas.microsoft.com/office/word/2010/wordprocessingShape" mc:Ignorable="w14 w15 wp14">
   <w:footnote w:type="separator" w:id="-1">
     <w:p>
       <w:pPr>
@@ -4439,7 +5208,7 @@
 </file>
 
 <file path=word/header1.xml><?xml version="1.0" encoding="utf-8"?>
-<w:hdr xmlns:wpc="http://schemas.microsoft.com/office/word/2010/wordprocessingCanvas" xmlns:mo="http://schemas.microsoft.com/office/mac/office/2008/main" xmlns:mc="http://schemas.openxmlformats.org/markup-compatibility/2006" xmlns:mv="urn:schemas-microsoft-com:mac:vml" xmlns:o="urn:schemas-microsoft-com:office:office" xmlns:r="http://schemas.openxmlformats.org/officeDocument/2006/relationships" xmlns:m="http://schemas.openxmlformats.org/officeDocument/2006/math" xmlns:v="urn:schemas-microsoft-com:vml" xmlns:wp14="http://schemas.microsoft.com/office/word/2010/wordprocessingDrawing" xmlns:wp="http://schemas.openxmlformats.org/drawingml/2006/wordprocessingDrawing" xmlns:w10="urn:schemas-microsoft-com:office:word" xmlns:w="http://schemas.openxmlformats.org/wordprocessingml/2006/main" xmlns:w14="http://schemas.microsoft.com/office/word/2010/wordml" xmlns:wpg="http://schemas.microsoft.com/office/word/2010/wordprocessingGroup" xmlns:wpi="http://schemas.microsoft.com/office/word/2010/wordprocessingInk" xmlns:wne="http://schemas.microsoft.com/office/word/2006/wordml" xmlns:wps="http://schemas.microsoft.com/office/word/2010/wordprocessingShape" mc:Ignorable="w14 wp14">
+<w:hdr xmlns:wpc="http://schemas.microsoft.com/office/word/2010/wordprocessingCanvas" xmlns:mc="http://schemas.openxmlformats.org/markup-compatibility/2006" xmlns:o="urn:schemas-microsoft-com:office:office" xmlns:r="http://schemas.openxmlformats.org/officeDocument/2006/relationships" xmlns:m="http://schemas.openxmlformats.org/officeDocument/2006/math" xmlns:v="urn:schemas-microsoft-com:vml" xmlns:wp14="http://schemas.microsoft.com/office/word/2010/wordprocessingDrawing" xmlns:wp="http://schemas.openxmlformats.org/drawingml/2006/wordprocessingDrawing" xmlns:w10="urn:schemas-microsoft-com:office:word" xmlns:w="http://schemas.openxmlformats.org/wordprocessingml/2006/main" xmlns:w14="http://schemas.microsoft.com/office/word/2010/wordml" xmlns:w15="http://schemas.microsoft.com/office/word/2012/wordml" xmlns:wpg="http://schemas.microsoft.com/office/word/2010/wordprocessingGroup" xmlns:wpi="http://schemas.microsoft.com/office/word/2010/wordprocessingInk" xmlns:wne="http://schemas.microsoft.com/office/word/2006/wordml" xmlns:wps="http://schemas.microsoft.com/office/word/2010/wordprocessingShape" mc:Ignorable="w14 w15 wp14">
   <w:p>
     <w:pPr>
       <w:pStyle w:val="Header"/>
@@ -4449,7 +5218,7 @@
 </file>
 
 <file path=word/header2.xml><?xml version="1.0" encoding="utf-8"?>
-<w:hdr xmlns:wpc="http://schemas.microsoft.com/office/word/2010/wordprocessingCanvas" xmlns:mo="http://schemas.microsoft.com/office/mac/office/2008/main" xmlns:mc="http://schemas.openxmlformats.org/markup-compatibility/2006" xmlns:mv="urn:schemas-microsoft-com:mac:vml" xmlns:o="urn:schemas-microsoft-com:office:office" xmlns:r="http://schemas.openxmlformats.org/officeDocument/2006/relationships" xmlns:m="http://schemas.openxmlformats.org/officeDocument/2006/math" xmlns:v="urn:schemas-microsoft-com:vml" xmlns:wp14="http://schemas.microsoft.com/office/word/2010/wordprocessingDrawing" xmlns:wp="http://schemas.openxmlformats.org/drawingml/2006/wordprocessingDrawing" xmlns:w10="urn:schemas-microsoft-com:office:word" xmlns:w="http://schemas.openxmlformats.org/wordprocessingml/2006/main" xmlns:w14="http://schemas.microsoft.com/office/word/2010/wordml" xmlns:wpg="http://schemas.microsoft.com/office/word/2010/wordprocessingGroup" xmlns:wpi="http://schemas.microsoft.com/office/word/2010/wordprocessingInk" xmlns:wne="http://schemas.microsoft.com/office/word/2006/wordml" xmlns:wps="http://schemas.microsoft.com/office/word/2010/wordprocessingShape" mc:Ignorable="w14 wp14">
+<w:hdr xmlns:wpc="http://schemas.microsoft.com/office/word/2010/wordprocessingCanvas" xmlns:mc="http://schemas.openxmlformats.org/markup-compatibility/2006" xmlns:o="urn:schemas-microsoft-com:office:office" xmlns:r="http://schemas.openxmlformats.org/officeDocument/2006/relationships" xmlns:m="http://schemas.openxmlformats.org/officeDocument/2006/math" xmlns:v="urn:schemas-microsoft-com:vml" xmlns:wp14="http://schemas.microsoft.com/office/word/2010/wordprocessingDrawing" xmlns:wp="http://schemas.openxmlformats.org/drawingml/2006/wordprocessingDrawing" xmlns:w10="urn:schemas-microsoft-com:office:word" xmlns:w="http://schemas.openxmlformats.org/wordprocessingml/2006/main" xmlns:w14="http://schemas.microsoft.com/office/word/2010/wordml" xmlns:w15="http://schemas.microsoft.com/office/word/2012/wordml" xmlns:wpg="http://schemas.microsoft.com/office/word/2010/wordprocessingGroup" xmlns:wpi="http://schemas.microsoft.com/office/word/2010/wordprocessingInk" xmlns:wne="http://schemas.microsoft.com/office/word/2006/wordml" xmlns:wps="http://schemas.microsoft.com/office/word/2010/wordprocessingShape" mc:Ignorable="w14 w15 wp14">
   <w:p>
     <w:pPr>
       <w:pStyle w:val="Header"/>
@@ -4478,7 +5247,7 @@
         <w:rStyle w:val="PageNumber"/>
         <w:noProof/>
       </w:rPr>
-      <w:t>7</w:t>
+      <w:t>3</w:t>
     </w:r>
     <w:r>
       <w:rPr>
@@ -4496,7 +5265,7 @@
 </file>
 
 <file path=word/header3.xml><?xml version="1.0" encoding="utf-8"?>
-<w:hdr xmlns:wpc="http://schemas.microsoft.com/office/word/2010/wordprocessingCanvas" xmlns:mo="http://schemas.microsoft.com/office/mac/office/2008/main" xmlns:mc="http://schemas.openxmlformats.org/markup-compatibility/2006" xmlns:mv="urn:schemas-microsoft-com:mac:vml" xmlns:o="urn:schemas-microsoft-com:office:office" xmlns:r="http://schemas.openxmlformats.org/officeDocument/2006/relationships" xmlns:m="http://schemas.openxmlformats.org/officeDocument/2006/math" xmlns:v="urn:schemas-microsoft-com:vml" xmlns:wp14="http://schemas.microsoft.com/office/word/2010/wordprocessingDrawing" xmlns:wp="http://schemas.openxmlformats.org/drawingml/2006/wordprocessingDrawing" xmlns:w10="urn:schemas-microsoft-com:office:word" xmlns:w="http://schemas.openxmlformats.org/wordprocessingml/2006/main" xmlns:w14="http://schemas.microsoft.com/office/word/2010/wordml" xmlns:wpg="http://schemas.microsoft.com/office/word/2010/wordprocessingGroup" xmlns:wpi="http://schemas.microsoft.com/office/word/2010/wordprocessingInk" xmlns:wne="http://schemas.microsoft.com/office/word/2006/wordml" xmlns:wps="http://schemas.microsoft.com/office/word/2010/wordprocessingShape" mc:Ignorable="w14 wp14">
+<w:hdr xmlns:wpc="http://schemas.microsoft.com/office/word/2010/wordprocessingCanvas" xmlns:mc="http://schemas.openxmlformats.org/markup-compatibility/2006" xmlns:o="urn:schemas-microsoft-com:office:office" xmlns:r="http://schemas.openxmlformats.org/officeDocument/2006/relationships" xmlns:m="http://schemas.openxmlformats.org/officeDocument/2006/math" xmlns:v="urn:schemas-microsoft-com:vml" xmlns:wp14="http://schemas.microsoft.com/office/word/2010/wordprocessingDrawing" xmlns:wp="http://schemas.openxmlformats.org/drawingml/2006/wordprocessingDrawing" xmlns:w10="urn:schemas-microsoft-com:office:word" xmlns:w="http://schemas.openxmlformats.org/wordprocessingml/2006/main" xmlns:w14="http://schemas.microsoft.com/office/word/2010/wordml" xmlns:w15="http://schemas.microsoft.com/office/word/2012/wordml" xmlns:wpg="http://schemas.microsoft.com/office/word/2010/wordprocessingGroup" xmlns:wpi="http://schemas.microsoft.com/office/word/2010/wordprocessingInk" xmlns:wne="http://schemas.microsoft.com/office/word/2006/wordml" xmlns:wps="http://schemas.microsoft.com/office/word/2010/wordprocessingShape" mc:Ignorable="w14 w15 wp14">
   <w:p>
     <w:pPr>
       <w:pStyle w:val="Header"/>
@@ -4506,8 +5275,8 @@
 </file>
 
 <file path=word/numbering.xml><?xml version="1.0" encoding="utf-8"?>
-<w:numbering xmlns:wpc="http://schemas.microsoft.com/office/word/2010/wordprocessingCanvas" xmlns:mo="http://schemas.microsoft.com/office/mac/office/2008/main" xmlns:mc="http://schemas.openxmlformats.org/markup-compatibility/2006" xmlns:mv="urn:schemas-microsoft-com:mac:vml" xmlns:o="urn:schemas-microsoft-com:office:office" xmlns:r="http://schemas.openxmlformats.org/officeDocument/2006/relationships" xmlns:m="http://schemas.openxmlformats.org/officeDocument/2006/math" xmlns:v="urn:schemas-microsoft-com:vml" xmlns:wp14="http://schemas.microsoft.com/office/word/2010/wordprocessingDrawing" xmlns:wp="http://schemas.openxmlformats.org/drawingml/2006/wordprocessingDrawing" xmlns:w10="urn:schemas-microsoft-com:office:word" xmlns:w="http://schemas.openxmlformats.org/wordprocessingml/2006/main" xmlns:w14="http://schemas.microsoft.com/office/word/2010/wordml" xmlns:wpg="http://schemas.microsoft.com/office/word/2010/wordprocessingGroup" xmlns:wpi="http://schemas.microsoft.com/office/word/2010/wordprocessingInk" xmlns:wne="http://schemas.microsoft.com/office/word/2006/wordml" xmlns:wps="http://schemas.microsoft.com/office/word/2010/wordprocessingShape" mc:Ignorable="w14 wp14">
-  <w:abstractNum w:abstractNumId="0">
+<w:numbering xmlns:wpc="http://schemas.microsoft.com/office/word/2010/wordprocessingCanvas" xmlns:mc="http://schemas.openxmlformats.org/markup-compatibility/2006" xmlns:o="urn:schemas-microsoft-com:office:office" xmlns:r="http://schemas.openxmlformats.org/officeDocument/2006/relationships" xmlns:m="http://schemas.openxmlformats.org/officeDocument/2006/math" xmlns:v="urn:schemas-microsoft-com:vml" xmlns:wp14="http://schemas.microsoft.com/office/word/2010/wordprocessingDrawing" xmlns:wp="http://schemas.openxmlformats.org/drawingml/2006/wordprocessingDrawing" xmlns:w10="urn:schemas-microsoft-com:office:word" xmlns:w="http://schemas.openxmlformats.org/wordprocessingml/2006/main" xmlns:w14="http://schemas.microsoft.com/office/word/2010/wordml" xmlns:w15="http://schemas.microsoft.com/office/word/2012/wordml" xmlns:wpg="http://schemas.microsoft.com/office/word/2010/wordprocessingGroup" xmlns:wpi="http://schemas.microsoft.com/office/word/2010/wordprocessingInk" xmlns:wne="http://schemas.microsoft.com/office/word/2006/wordml" xmlns:wps="http://schemas.microsoft.com/office/word/2010/wordprocessingShape" mc:Ignorable="w14 w15 wp14">
+  <w:abstractNum w:abstractNumId="0" w15:restartNumberingAfterBreak="0">
     <w:nsid w:val="1482775B"/>
     <w:multiLevelType w:val="multilevel"/>
     <w:tmpl w:val="8FD0AEA2"/>
@@ -4593,7 +5362,7 @@
       </w:pPr>
     </w:lvl>
   </w:abstractNum>
-  <w:abstractNum w:abstractNumId="1">
+  <w:abstractNum w:abstractNumId="1" w15:restartNumberingAfterBreak="0">
     <w:nsid w:val="16C07DC1"/>
     <w:multiLevelType w:val="hybridMultilevel"/>
     <w:tmpl w:val="2D7AF188"/>
@@ -4706,7 +5475,120 @@
       </w:rPr>
     </w:lvl>
   </w:abstractNum>
-  <w:abstractNum w:abstractNumId="2">
+  <w:abstractNum w:abstractNumId="2" w15:restartNumberingAfterBreak="0">
+    <w:nsid w:val="380A0FF8"/>
+    <w:multiLevelType w:val="hybridMultilevel"/>
+    <w:tmpl w:val="B5FC07FC"/>
+    <w:lvl w:ilvl="0" w:tplc="04090001">
+      <w:start w:val="1"/>
+      <w:numFmt w:val="bullet"/>
+      <w:lvlText w:val=""/>
+      <w:lvlJc w:val="left"/>
+      <w:pPr>
+        <w:ind w:left="720" w:hanging="360"/>
+      </w:pPr>
+      <w:rPr>
+        <w:rFonts w:ascii="Symbol" w:hAnsi="Symbol" w:hint="default"/>
+      </w:rPr>
+    </w:lvl>
+    <w:lvl w:ilvl="1" w:tplc="04090003" w:tentative="1">
+      <w:start w:val="1"/>
+      <w:numFmt w:val="bullet"/>
+      <w:lvlText w:val="o"/>
+      <w:lvlJc w:val="left"/>
+      <w:pPr>
+        <w:ind w:left="1440" w:hanging="360"/>
+      </w:pPr>
+      <w:rPr>
+        <w:rFonts w:ascii="Courier New" w:hAnsi="Courier New" w:cs="Courier New" w:hint="default"/>
+      </w:rPr>
+    </w:lvl>
+    <w:lvl w:ilvl="2" w:tplc="04090005" w:tentative="1">
+      <w:start w:val="1"/>
+      <w:numFmt w:val="bullet"/>
+      <w:lvlText w:val=""/>
+      <w:lvlJc w:val="left"/>
+      <w:pPr>
+        <w:ind w:left="2160" w:hanging="360"/>
+      </w:pPr>
+      <w:rPr>
+        <w:rFonts w:ascii="Wingdings" w:hAnsi="Wingdings" w:hint="default"/>
+      </w:rPr>
+    </w:lvl>
+    <w:lvl w:ilvl="3" w:tplc="04090001" w:tentative="1">
+      <w:start w:val="1"/>
+      <w:numFmt w:val="bullet"/>
+      <w:lvlText w:val=""/>
+      <w:lvlJc w:val="left"/>
+      <w:pPr>
+        <w:ind w:left="2880" w:hanging="360"/>
+      </w:pPr>
+      <w:rPr>
+        <w:rFonts w:ascii="Symbol" w:hAnsi="Symbol" w:hint="default"/>
+      </w:rPr>
+    </w:lvl>
+    <w:lvl w:ilvl="4" w:tplc="04090003" w:tentative="1">
+      <w:start w:val="1"/>
+      <w:numFmt w:val="bullet"/>
+      <w:lvlText w:val="o"/>
+      <w:lvlJc w:val="left"/>
+      <w:pPr>
+        <w:ind w:left="3600" w:hanging="360"/>
+      </w:pPr>
+      <w:rPr>
+        <w:rFonts w:ascii="Courier New" w:hAnsi="Courier New" w:cs="Courier New" w:hint="default"/>
+      </w:rPr>
+    </w:lvl>
+    <w:lvl w:ilvl="5" w:tplc="04090005" w:tentative="1">
+      <w:start w:val="1"/>
+      <w:numFmt w:val="bullet"/>
+      <w:lvlText w:val=""/>
+      <w:lvlJc w:val="left"/>
+      <w:pPr>
+        <w:ind w:left="4320" w:hanging="360"/>
+      </w:pPr>
+      <w:rPr>
+        <w:rFonts w:ascii="Wingdings" w:hAnsi="Wingdings" w:hint="default"/>
+      </w:rPr>
+    </w:lvl>
+    <w:lvl w:ilvl="6" w:tplc="04090001" w:tentative="1">
+      <w:start w:val="1"/>
+      <w:numFmt w:val="bullet"/>
+      <w:lvlText w:val=""/>
+      <w:lvlJc w:val="left"/>
+      <w:pPr>
+        <w:ind w:left="5040" w:hanging="360"/>
+      </w:pPr>
+      <w:rPr>
+        <w:rFonts w:ascii="Symbol" w:hAnsi="Symbol" w:hint="default"/>
+      </w:rPr>
+    </w:lvl>
+    <w:lvl w:ilvl="7" w:tplc="04090003" w:tentative="1">
+      <w:start w:val="1"/>
+      <w:numFmt w:val="bullet"/>
+      <w:lvlText w:val="o"/>
+      <w:lvlJc w:val="left"/>
+      <w:pPr>
+        <w:ind w:left="5760" w:hanging="360"/>
+      </w:pPr>
+      <w:rPr>
+        <w:rFonts w:ascii="Courier New" w:hAnsi="Courier New" w:cs="Courier New" w:hint="default"/>
+      </w:rPr>
+    </w:lvl>
+    <w:lvl w:ilvl="8" w:tplc="04090005" w:tentative="1">
+      <w:start w:val="1"/>
+      <w:numFmt w:val="bullet"/>
+      <w:lvlText w:val=""/>
+      <w:lvlJc w:val="left"/>
+      <w:pPr>
+        <w:ind w:left="6480" w:hanging="360"/>
+      </w:pPr>
+      <w:rPr>
+        <w:rFonts w:ascii="Wingdings" w:hAnsi="Wingdings" w:hint="default"/>
+      </w:rPr>
+    </w:lvl>
+  </w:abstractNum>
+  <w:abstractNum w:abstractNumId="3" w15:restartNumberingAfterBreak="0">
     <w:nsid w:val="52CC1310"/>
     <w:multiLevelType w:val="hybridMultilevel"/>
     <w:tmpl w:val="0374B248"/>
@@ -4916,13 +5798,16 @@
     <w:abstractNumId w:val="1"/>
   </w:num>
   <w:num w:numId="24">
+    <w:abstractNumId w:val="3"/>
+  </w:num>
+  <w:num w:numId="25">
     <w:abstractNumId w:val="2"/>
   </w:num>
 </w:numbering>
 </file>
 
 <file path=word/styles.xml><?xml version="1.0" encoding="utf-8"?>
-<w:styles xmlns:mc="http://schemas.openxmlformats.org/markup-compatibility/2006" xmlns:r="http://schemas.openxmlformats.org/officeDocument/2006/relationships" xmlns:w="http://schemas.openxmlformats.org/wordprocessingml/2006/main" xmlns:w14="http://schemas.microsoft.com/office/word/2010/wordml" mc:Ignorable="w14">
+<w:styles xmlns:mc="http://schemas.openxmlformats.org/markup-compatibility/2006" xmlns:r="http://schemas.openxmlformats.org/officeDocument/2006/relationships" xmlns:w="http://schemas.openxmlformats.org/wordprocessingml/2006/main" xmlns:w14="http://schemas.microsoft.com/office/word/2010/wordml" xmlns:w15="http://schemas.microsoft.com/office/word/2012/wordml" mc:Ignorable="w14 w15">
   <w:docDefaults>
     <w:rPrDefault>
       <w:rPr>
@@ -4938,153 +5823,369 @@
       </w:pPr>
     </w:pPrDefault>
   </w:docDefaults>
-  <w:latentStyles w:defLockedState="0" w:defUIPriority="99" w:defSemiHidden="1" w:defUnhideWhenUsed="1" w:defQFormat="0" w:count="276">
-    <w:lsdException w:name="Normal" w:semiHidden="0" w:uiPriority="0" w:unhideWhenUsed="0" w:qFormat="1"/>
-    <w:lsdException w:name="heading 1" w:semiHidden="0" w:uiPriority="9" w:unhideWhenUsed="0" w:qFormat="1"/>
-    <w:lsdException w:name="heading 2" w:uiPriority="9" w:qFormat="1"/>
-    <w:lsdException w:name="heading 3" w:uiPriority="9" w:qFormat="1"/>
-    <w:lsdException w:name="heading 4" w:uiPriority="9" w:qFormat="1"/>
-    <w:lsdException w:name="heading 5" w:uiPriority="9" w:qFormat="1"/>
-    <w:lsdException w:name="heading 6" w:uiPriority="9" w:qFormat="1"/>
-    <w:lsdException w:name="heading 7" w:uiPriority="9" w:qFormat="1"/>
-    <w:lsdException w:name="heading 8" w:uiPriority="9" w:qFormat="1"/>
-    <w:lsdException w:name="heading 9" w:uiPriority="9" w:qFormat="1"/>
-    <w:lsdException w:name="toc 1" w:uiPriority="39"/>
-    <w:lsdException w:name="toc 2" w:uiPriority="39"/>
-    <w:lsdException w:name="toc 3" w:uiPriority="39"/>
-    <w:lsdException w:name="toc 4" w:uiPriority="39"/>
-    <w:lsdException w:name="toc 5" w:uiPriority="39"/>
-    <w:lsdException w:name="toc 6" w:uiPriority="39"/>
-    <w:lsdException w:name="toc 7" w:uiPriority="39"/>
-    <w:lsdException w:name="toc 8" w:uiPriority="39"/>
-    <w:lsdException w:name="toc 9" w:uiPriority="39"/>
-    <w:lsdException w:name="caption" w:uiPriority="35" w:qFormat="1"/>
-    <w:lsdException w:name="Title" w:semiHidden="0" w:uiPriority="10" w:unhideWhenUsed="0" w:qFormat="1"/>
-    <w:lsdException w:name="Default Paragraph Font" w:uiPriority="1"/>
-    <w:lsdException w:name="Subtitle" w:semiHidden="0" w:uiPriority="11" w:unhideWhenUsed="0" w:qFormat="1"/>
-    <w:lsdException w:name="Strong" w:semiHidden="0" w:uiPriority="22" w:unhideWhenUsed="0" w:qFormat="1"/>
-    <w:lsdException w:name="Emphasis" w:semiHidden="0" w:uiPriority="20" w:unhideWhenUsed="0" w:qFormat="1"/>
-    <w:lsdException w:name="Table Grid" w:semiHidden="0" w:uiPriority="39" w:unhideWhenUsed="0"/>
-    <w:lsdException w:name="Note Level 1" w:semiHidden="0" w:unhideWhenUsed="0"/>
-    <w:lsdException w:name="Note Level 2" w:semiHidden="0" w:unhideWhenUsed="0"/>
-    <w:lsdException w:name="Note Level 3" w:semiHidden="0" w:unhideWhenUsed="0"/>
-    <w:lsdException w:name="Note Level 4" w:semiHidden="0" w:unhideWhenUsed="0"/>
-    <w:lsdException w:name="Note Level 5" w:semiHidden="0" w:unhideWhenUsed="0"/>
-    <w:lsdException w:name="Note Level 6" w:semiHidden="0" w:unhideWhenUsed="0"/>
-    <w:lsdException w:name="Note Level 7" w:semiHidden="0" w:unhideWhenUsed="0"/>
-    <w:lsdException w:name="Note Level 8" w:semiHidden="0" w:unhideWhenUsed="0"/>
-    <w:lsdException w:name="Note Level 9" w:semiHidden="0" w:unhideWhenUsed="0"/>
-    <w:lsdException w:name="Placeholder Text" w:unhideWhenUsed="0"/>
-    <w:lsdException w:name="No Spacing" w:semiHidden="0" w:uiPriority="1" w:unhideWhenUsed="0" w:qFormat="1"/>
-    <w:lsdException w:name="Light Shading" w:semiHidden="0" w:uiPriority="60" w:unhideWhenUsed="0"/>
-    <w:lsdException w:name="Light List" w:semiHidden="0" w:uiPriority="61" w:unhideWhenUsed="0"/>
-    <w:lsdException w:name="Light Grid" w:semiHidden="0" w:uiPriority="62" w:unhideWhenUsed="0"/>
-    <w:lsdException w:name="Medium Shading 1" w:semiHidden="0" w:uiPriority="63" w:unhideWhenUsed="0"/>
-    <w:lsdException w:name="Medium Shading 2" w:semiHidden="0" w:uiPriority="64" w:unhideWhenUsed="0"/>
-    <w:lsdException w:name="Medium List 1" w:semiHidden="0" w:uiPriority="65" w:unhideWhenUsed="0"/>
-    <w:lsdException w:name="Medium List 2" w:semiHidden="0" w:uiPriority="66" w:unhideWhenUsed="0"/>
-    <w:lsdException w:name="Medium Grid 1" w:semiHidden="0" w:uiPriority="67" w:unhideWhenUsed="0"/>
-    <w:lsdException w:name="Medium Grid 2" w:semiHidden="0" w:uiPriority="68" w:unhideWhenUsed="0"/>
-    <w:lsdException w:name="Medium Grid 3" w:semiHidden="0" w:uiPriority="69" w:unhideWhenUsed="0"/>
-    <w:lsdException w:name="Dark List" w:semiHidden="0" w:uiPriority="70" w:unhideWhenUsed="0"/>
-    <w:lsdException w:name="Colorful Shading" w:semiHidden="0" w:uiPriority="71" w:unhideWhenUsed="0"/>
-    <w:lsdException w:name="Colorful List" w:semiHidden="0" w:uiPriority="72" w:unhideWhenUsed="0"/>
-    <w:lsdException w:name="Colorful Grid" w:semiHidden="0" w:uiPriority="73" w:unhideWhenUsed="0"/>
-    <w:lsdException w:name="Light Shading Accent 1" w:semiHidden="0" w:uiPriority="60" w:unhideWhenUsed="0"/>
-    <w:lsdException w:name="Light List Accent 1" w:semiHidden="0" w:uiPriority="61" w:unhideWhenUsed="0"/>
-    <w:lsdException w:name="Light Grid Accent 1" w:semiHidden="0" w:uiPriority="62" w:unhideWhenUsed="0"/>
-    <w:lsdException w:name="Medium Shading 1 Accent 1" w:semiHidden="0" w:uiPriority="63" w:unhideWhenUsed="0"/>
-    <w:lsdException w:name="Medium Shading 2 Accent 1" w:semiHidden="0" w:uiPriority="64" w:unhideWhenUsed="0"/>
-    <w:lsdException w:name="Medium List 1 Accent 1" w:semiHidden="0" w:uiPriority="65" w:unhideWhenUsed="0"/>
-    <w:lsdException w:name="Revision" w:unhideWhenUsed="0"/>
-    <w:lsdException w:name="List Paragraph" w:semiHidden="0" w:uiPriority="34" w:unhideWhenUsed="0" w:qFormat="1"/>
-    <w:lsdException w:name="Quote" w:semiHidden="0" w:uiPriority="29" w:unhideWhenUsed="0" w:qFormat="1"/>
-    <w:lsdException w:name="Intense Quote" w:semiHidden="0" w:uiPriority="30" w:unhideWhenUsed="0" w:qFormat="1"/>
-    <w:lsdException w:name="Medium List 2 Accent 1" w:semiHidden="0" w:uiPriority="66" w:unhideWhenUsed="0"/>
-    <w:lsdException w:name="Medium Grid 1 Accent 1" w:semiHidden="0" w:uiPriority="67" w:unhideWhenUsed="0"/>
-    <w:lsdException w:name="Medium Grid 2 Accent 1" w:semiHidden="0" w:uiPriority="68" w:unhideWhenUsed="0"/>
-    <w:lsdException w:name="Medium Grid 3 Accent 1" w:semiHidden="0" w:uiPriority="69" w:unhideWhenUsed="0"/>
-    <w:lsdException w:name="Dark List Accent 1" w:semiHidden="0" w:uiPriority="70" w:unhideWhenUsed="0"/>
-    <w:lsdException w:name="Colorful Shading Accent 1" w:semiHidden="0" w:uiPriority="71" w:unhideWhenUsed="0"/>
-    <w:lsdException w:name="Colorful List Accent 1" w:semiHidden="0" w:uiPriority="72" w:unhideWhenUsed="0"/>
-    <w:lsdException w:name="Colorful Grid Accent 1" w:semiHidden="0" w:uiPriority="73" w:unhideWhenUsed="0"/>
-    <w:lsdException w:name="Light Shading Accent 2" w:semiHidden="0" w:uiPriority="60" w:unhideWhenUsed="0"/>
-    <w:lsdException w:name="Light List Accent 2" w:semiHidden="0" w:uiPriority="61" w:unhideWhenUsed="0"/>
-    <w:lsdException w:name="Light Grid Accent 2" w:semiHidden="0" w:uiPriority="62" w:unhideWhenUsed="0"/>
-    <w:lsdException w:name="Medium Shading 1 Accent 2" w:semiHidden="0" w:uiPriority="63" w:unhideWhenUsed="0"/>
-    <w:lsdException w:name="Medium Shading 2 Accent 2" w:semiHidden="0" w:uiPriority="64" w:unhideWhenUsed="0"/>
-    <w:lsdException w:name="Medium List 1 Accent 2" w:semiHidden="0" w:uiPriority="65" w:unhideWhenUsed="0"/>
-    <w:lsdException w:name="Medium List 2 Accent 2" w:semiHidden="0" w:uiPriority="66" w:unhideWhenUsed="0"/>
-    <w:lsdException w:name="Medium Grid 1 Accent 2" w:semiHidden="0" w:uiPriority="67" w:unhideWhenUsed="0"/>
-    <w:lsdException w:name="Medium Grid 2 Accent 2" w:semiHidden="0" w:uiPriority="68" w:unhideWhenUsed="0"/>
-    <w:lsdException w:name="Medium Grid 3 Accent 2" w:semiHidden="0" w:uiPriority="69" w:unhideWhenUsed="0"/>
-    <w:lsdException w:name="Dark List Accent 2" w:semiHidden="0" w:uiPriority="70" w:unhideWhenUsed="0"/>
-    <w:lsdException w:name="Colorful Shading Accent 2" w:semiHidden="0" w:uiPriority="71" w:unhideWhenUsed="0"/>
-    <w:lsdException w:name="Colorful List Accent 2" w:semiHidden="0" w:uiPriority="72" w:unhideWhenUsed="0"/>
-    <w:lsdException w:name="Colorful Grid Accent 2" w:semiHidden="0" w:uiPriority="73" w:unhideWhenUsed="0"/>
-    <w:lsdException w:name="Light Shading Accent 3" w:semiHidden="0" w:uiPriority="60" w:unhideWhenUsed="0"/>
-    <w:lsdException w:name="Light List Accent 3" w:semiHidden="0" w:uiPriority="61" w:unhideWhenUsed="0"/>
-    <w:lsdException w:name="Light Grid Accent 3" w:semiHidden="0" w:uiPriority="62" w:unhideWhenUsed="0"/>
-    <w:lsdException w:name="Medium Shading 1 Accent 3" w:semiHidden="0" w:uiPriority="63" w:unhideWhenUsed="0"/>
-    <w:lsdException w:name="Medium Shading 2 Accent 3" w:semiHidden="0" w:uiPriority="64" w:unhideWhenUsed="0"/>
-    <w:lsdException w:name="Medium List 1 Accent 3" w:semiHidden="0" w:uiPriority="65" w:unhideWhenUsed="0"/>
-    <w:lsdException w:name="Medium List 2 Accent 3" w:semiHidden="0" w:uiPriority="66" w:unhideWhenUsed="0"/>
-    <w:lsdException w:name="Medium Grid 1 Accent 3" w:semiHidden="0" w:uiPriority="67" w:unhideWhenUsed="0"/>
-    <w:lsdException w:name="Medium Grid 2 Accent 3" w:semiHidden="0" w:uiPriority="68" w:unhideWhenUsed="0"/>
-    <w:lsdException w:name="Medium Grid 3 Accent 3" w:semiHidden="0" w:uiPriority="69" w:unhideWhenUsed="0"/>
-    <w:lsdException w:name="Dark List Accent 3" w:semiHidden="0" w:uiPriority="70" w:unhideWhenUsed="0"/>
-    <w:lsdException w:name="Colorful Shading Accent 3" w:semiHidden="0" w:uiPriority="71" w:unhideWhenUsed="0"/>
-    <w:lsdException w:name="Colorful List Accent 3" w:semiHidden="0" w:uiPriority="72" w:unhideWhenUsed="0"/>
-    <w:lsdException w:name="Colorful Grid Accent 3" w:semiHidden="0" w:uiPriority="73" w:unhideWhenUsed="0"/>
-    <w:lsdException w:name="Light Shading Accent 4" w:semiHidden="0" w:uiPriority="60" w:unhideWhenUsed="0"/>
-    <w:lsdException w:name="Light List Accent 4" w:semiHidden="0" w:uiPriority="61" w:unhideWhenUsed="0"/>
-    <w:lsdException w:name="Light Grid Accent 4" w:semiHidden="0" w:uiPriority="62" w:unhideWhenUsed="0"/>
-    <w:lsdException w:name="Medium Shading 1 Accent 4" w:semiHidden="0" w:uiPriority="63" w:unhideWhenUsed="0"/>
-    <w:lsdException w:name="Medium Shading 2 Accent 4" w:semiHidden="0" w:uiPriority="64" w:unhideWhenUsed="0"/>
-    <w:lsdException w:name="Medium List 1 Accent 4" w:semiHidden="0" w:uiPriority="65" w:unhideWhenUsed="0"/>
-    <w:lsdException w:name="Medium List 2 Accent 4" w:semiHidden="0" w:uiPriority="66" w:unhideWhenUsed="0"/>
-    <w:lsdException w:name="Medium Grid 1 Accent 4" w:semiHidden="0" w:uiPriority="67" w:unhideWhenUsed="0"/>
-    <w:lsdException w:name="Medium Grid 2 Accent 4" w:semiHidden="0" w:uiPriority="68" w:unhideWhenUsed="0"/>
-    <w:lsdException w:name="Medium Grid 3 Accent 4" w:semiHidden="0" w:uiPriority="69" w:unhideWhenUsed="0"/>
-    <w:lsdException w:name="Dark List Accent 4" w:semiHidden="0" w:uiPriority="70" w:unhideWhenUsed="0"/>
-    <w:lsdException w:name="Colorful Shading Accent 4" w:semiHidden="0" w:uiPriority="71" w:unhideWhenUsed="0"/>
-    <w:lsdException w:name="Colorful List Accent 4" w:semiHidden="0" w:uiPriority="72" w:unhideWhenUsed="0"/>
-    <w:lsdException w:name="Colorful Grid Accent 4" w:semiHidden="0" w:uiPriority="73" w:unhideWhenUsed="0"/>
-    <w:lsdException w:name="Light Shading Accent 5" w:semiHidden="0" w:uiPriority="60" w:unhideWhenUsed="0"/>
-    <w:lsdException w:name="Light List Accent 5" w:semiHidden="0" w:uiPriority="61" w:unhideWhenUsed="0"/>
-    <w:lsdException w:name="Light Grid Accent 5" w:semiHidden="0" w:uiPriority="62" w:unhideWhenUsed="0"/>
-    <w:lsdException w:name="Medium Shading 1 Accent 5" w:semiHidden="0" w:uiPriority="63" w:unhideWhenUsed="0"/>
-    <w:lsdException w:name="Medium Shading 2 Accent 5" w:semiHidden="0" w:uiPriority="64" w:unhideWhenUsed="0"/>
-    <w:lsdException w:name="Medium List 1 Accent 5" w:semiHidden="0" w:uiPriority="65" w:unhideWhenUsed="0"/>
-    <w:lsdException w:name="Medium List 2 Accent 5" w:semiHidden="0" w:uiPriority="66" w:unhideWhenUsed="0"/>
-    <w:lsdException w:name="Medium Grid 1 Accent 5" w:semiHidden="0" w:uiPriority="67" w:unhideWhenUsed="0"/>
-    <w:lsdException w:name="Medium Grid 2 Accent 5" w:semiHidden="0" w:uiPriority="68" w:unhideWhenUsed="0"/>
-    <w:lsdException w:name="Medium Grid 3 Accent 5" w:semiHidden="0" w:uiPriority="69" w:unhideWhenUsed="0"/>
-    <w:lsdException w:name="Dark List Accent 5" w:semiHidden="0" w:uiPriority="70" w:unhideWhenUsed="0"/>
-    <w:lsdException w:name="Colorful Shading Accent 5" w:semiHidden="0" w:uiPriority="71" w:unhideWhenUsed="0"/>
-    <w:lsdException w:name="Colorful List Accent 5" w:semiHidden="0" w:uiPriority="72" w:unhideWhenUsed="0"/>
-    <w:lsdException w:name="Colorful Grid Accent 5" w:semiHidden="0" w:uiPriority="73" w:unhideWhenUsed="0"/>
-    <w:lsdException w:name="Light Shading Accent 6" w:semiHidden="0" w:uiPriority="60" w:unhideWhenUsed="0"/>
-    <w:lsdException w:name="Light List Accent 6" w:semiHidden="0" w:uiPriority="61" w:unhideWhenUsed="0"/>
-    <w:lsdException w:name="Light Grid Accent 6" w:semiHidden="0" w:uiPriority="62" w:unhideWhenUsed="0"/>
-    <w:lsdException w:name="Medium Shading 1 Accent 6" w:semiHidden="0" w:uiPriority="63" w:unhideWhenUsed="0"/>
-    <w:lsdException w:name="Medium Shading 2 Accent 6" w:semiHidden="0" w:uiPriority="64" w:unhideWhenUsed="0"/>
-    <w:lsdException w:name="Medium List 1 Accent 6" w:semiHidden="0" w:uiPriority="65" w:unhideWhenUsed="0"/>
-    <w:lsdException w:name="Medium List 2 Accent 6" w:semiHidden="0" w:uiPriority="66" w:unhideWhenUsed="0"/>
-    <w:lsdException w:name="Medium Grid 1 Accent 6" w:semiHidden="0" w:uiPriority="67" w:unhideWhenUsed="0"/>
-    <w:lsdException w:name="Medium Grid 2 Accent 6" w:semiHidden="0" w:uiPriority="68" w:unhideWhenUsed="0"/>
-    <w:lsdException w:name="Medium Grid 3 Accent 6" w:semiHidden="0" w:uiPriority="69" w:unhideWhenUsed="0"/>
-    <w:lsdException w:name="Dark List Accent 6" w:semiHidden="0" w:uiPriority="70" w:unhideWhenUsed="0"/>
-    <w:lsdException w:name="Colorful Shading Accent 6" w:semiHidden="0" w:uiPriority="71" w:unhideWhenUsed="0"/>
-    <w:lsdException w:name="Colorful List Accent 6" w:semiHidden="0" w:uiPriority="72" w:unhideWhenUsed="0"/>
-    <w:lsdException w:name="Colorful Grid Accent 6" w:semiHidden="0" w:uiPriority="73" w:unhideWhenUsed="0"/>
-    <w:lsdException w:name="Subtle Emphasis" w:semiHidden="0" w:uiPriority="19" w:unhideWhenUsed="0" w:qFormat="1"/>
-    <w:lsdException w:name="Intense Emphasis" w:semiHidden="0" w:uiPriority="21" w:unhideWhenUsed="0" w:qFormat="1"/>
-    <w:lsdException w:name="Subtle Reference" w:semiHidden="0" w:uiPriority="31" w:unhideWhenUsed="0" w:qFormat="1"/>
-    <w:lsdException w:name="Intense Reference" w:semiHidden="0" w:uiPriority="32" w:unhideWhenUsed="0" w:qFormat="1"/>
-    <w:lsdException w:name="Book Title" w:semiHidden="0" w:uiPriority="33" w:unhideWhenUsed="0" w:qFormat="1"/>
-    <w:lsdException w:name="Bibliography" w:uiPriority="37"/>
-    <w:lsdException w:name="TOC Heading" w:uiPriority="39" w:qFormat="1"/>
+  <w:latentStyles w:defLockedState="0" w:defUIPriority="99" w:defSemiHidden="0" w:defUnhideWhenUsed="0" w:defQFormat="0" w:count="371">
+    <w:lsdException w:name="Normal" w:uiPriority="0" w:qFormat="1"/>
+    <w:lsdException w:name="heading 1" w:uiPriority="9" w:qFormat="1"/>
+    <w:lsdException w:name="heading 2" w:semiHidden="1" w:uiPriority="9" w:unhideWhenUsed="1" w:qFormat="1"/>
+    <w:lsdException w:name="heading 3" w:semiHidden="1" w:uiPriority="9" w:unhideWhenUsed="1" w:qFormat="1"/>
+    <w:lsdException w:name="heading 4" w:semiHidden="1" w:uiPriority="9" w:unhideWhenUsed="1" w:qFormat="1"/>
+    <w:lsdException w:name="heading 5" w:semiHidden="1" w:uiPriority="9" w:unhideWhenUsed="1" w:qFormat="1"/>
+    <w:lsdException w:name="heading 6" w:semiHidden="1" w:uiPriority="9" w:unhideWhenUsed="1" w:qFormat="1"/>
+    <w:lsdException w:name="heading 7" w:semiHidden="1" w:uiPriority="9" w:unhideWhenUsed="1" w:qFormat="1"/>
+    <w:lsdException w:name="heading 8" w:semiHidden="1" w:uiPriority="9" w:unhideWhenUsed="1" w:qFormat="1"/>
+    <w:lsdException w:name="heading 9" w:semiHidden="1" w:uiPriority="9" w:unhideWhenUsed="1" w:qFormat="1"/>
+    <w:lsdException w:name="index 1" w:semiHidden="1" w:unhideWhenUsed="1"/>
+    <w:lsdException w:name="index 2" w:semiHidden="1" w:unhideWhenUsed="1"/>
+    <w:lsdException w:name="index 3" w:semiHidden="1" w:unhideWhenUsed="1"/>
+    <w:lsdException w:name="index 4" w:semiHidden="1" w:unhideWhenUsed="1"/>
+    <w:lsdException w:name="index 5" w:semiHidden="1" w:unhideWhenUsed="1"/>
+    <w:lsdException w:name="index 6" w:semiHidden="1" w:unhideWhenUsed="1"/>
+    <w:lsdException w:name="index 7" w:semiHidden="1" w:unhideWhenUsed="1"/>
+    <w:lsdException w:name="index 8" w:semiHidden="1" w:unhideWhenUsed="1"/>
+    <w:lsdException w:name="index 9" w:semiHidden="1" w:unhideWhenUsed="1"/>
+    <w:lsdException w:name="toc 1" w:semiHidden="1" w:uiPriority="39" w:unhideWhenUsed="1"/>
+    <w:lsdException w:name="toc 2" w:semiHidden="1" w:uiPriority="39" w:unhideWhenUsed="1"/>
+    <w:lsdException w:name="toc 3" w:semiHidden="1" w:uiPriority="39" w:unhideWhenUsed="1"/>
+    <w:lsdException w:name="toc 4" w:semiHidden="1" w:uiPriority="39" w:unhideWhenUsed="1"/>
+    <w:lsdException w:name="toc 5" w:semiHidden="1" w:uiPriority="39" w:unhideWhenUsed="1"/>
+    <w:lsdException w:name="toc 6" w:semiHidden="1" w:uiPriority="39" w:unhideWhenUsed="1"/>
+    <w:lsdException w:name="toc 7" w:semiHidden="1" w:uiPriority="39" w:unhideWhenUsed="1"/>
+    <w:lsdException w:name="toc 8" w:semiHidden="1" w:uiPriority="39" w:unhideWhenUsed="1"/>
+    <w:lsdException w:name="toc 9" w:semiHidden="1" w:uiPriority="39" w:unhideWhenUsed="1"/>
+    <w:lsdException w:name="Normal Indent" w:semiHidden="1" w:unhideWhenUsed="1"/>
+    <w:lsdException w:name="footnote text" w:semiHidden="1" w:unhideWhenUsed="1"/>
+    <w:lsdException w:name="annotation text" w:semiHidden="1" w:unhideWhenUsed="1"/>
+    <w:lsdException w:name="header" w:semiHidden="1" w:unhideWhenUsed="1"/>
+    <w:lsdException w:name="footer" w:semiHidden="1" w:unhideWhenUsed="1"/>
+    <w:lsdException w:name="index heading" w:semiHidden="1" w:unhideWhenUsed="1"/>
+    <w:lsdException w:name="caption" w:semiHidden="1" w:uiPriority="35" w:unhideWhenUsed="1" w:qFormat="1"/>
+    <w:lsdException w:name="table of figures" w:semiHidden="1" w:unhideWhenUsed="1"/>
+    <w:lsdException w:name="envelope address" w:semiHidden="1" w:unhideWhenUsed="1"/>
+    <w:lsdException w:name="envelope return" w:semiHidden="1" w:unhideWhenUsed="1"/>
+    <w:lsdException w:name="footnote reference" w:semiHidden="1" w:unhideWhenUsed="1"/>
+    <w:lsdException w:name="annotation reference" w:semiHidden="1" w:unhideWhenUsed="1"/>
+    <w:lsdException w:name="line number" w:semiHidden="1" w:unhideWhenUsed="1"/>
+    <w:lsdException w:name="page number" w:semiHidden="1" w:unhideWhenUsed="1"/>
+    <w:lsdException w:name="endnote reference" w:semiHidden="1" w:unhideWhenUsed="1"/>
+    <w:lsdException w:name="endnote text" w:semiHidden="1" w:unhideWhenUsed="1"/>
+    <w:lsdException w:name="table of authorities" w:semiHidden="1" w:unhideWhenUsed="1"/>
+    <w:lsdException w:name="macro" w:semiHidden="1" w:unhideWhenUsed="1"/>
+    <w:lsdException w:name="toa heading" w:semiHidden="1" w:unhideWhenUsed="1"/>
+    <w:lsdException w:name="List" w:semiHidden="1" w:unhideWhenUsed="1"/>
+    <w:lsdException w:name="List Bullet" w:semiHidden="1" w:unhideWhenUsed="1"/>
+    <w:lsdException w:name="List Number" w:semiHidden="1" w:unhideWhenUsed="1"/>
+    <w:lsdException w:name="List 2" w:semiHidden="1" w:unhideWhenUsed="1"/>
+    <w:lsdException w:name="List 3" w:semiHidden="1" w:unhideWhenUsed="1"/>
+    <w:lsdException w:name="List 4" w:semiHidden="1" w:unhideWhenUsed="1"/>
+    <w:lsdException w:name="List 5" w:semiHidden="1" w:unhideWhenUsed="1"/>
+    <w:lsdException w:name="List Bullet 2" w:semiHidden="1" w:unhideWhenUsed="1"/>
+    <w:lsdException w:name="List Bullet 3" w:semiHidden="1" w:unhideWhenUsed="1"/>
+    <w:lsdException w:name="List Bullet 4" w:semiHidden="1" w:unhideWhenUsed="1"/>
+    <w:lsdException w:name="List Bullet 5" w:semiHidden="1" w:unhideWhenUsed="1"/>
+    <w:lsdException w:name="List Number 2" w:semiHidden="1" w:unhideWhenUsed="1"/>
+    <w:lsdException w:name="List Number 3" w:semiHidden="1" w:unhideWhenUsed="1"/>
+    <w:lsdException w:name="List Number 4" w:semiHidden="1" w:unhideWhenUsed="1"/>
+    <w:lsdException w:name="List Number 5" w:semiHidden="1" w:unhideWhenUsed="1"/>
+    <w:lsdException w:name="Title" w:uiPriority="10" w:qFormat="1"/>
+    <w:lsdException w:name="Closing" w:semiHidden="1" w:unhideWhenUsed="1"/>
+    <w:lsdException w:name="Signature" w:semiHidden="1" w:unhideWhenUsed="1"/>
+    <w:lsdException w:name="Default Paragraph Font" w:semiHidden="1" w:uiPriority="1" w:unhideWhenUsed="1"/>
+    <w:lsdException w:name="Body Text" w:semiHidden="1" w:unhideWhenUsed="1"/>
+    <w:lsdException w:name="Body Text Indent" w:semiHidden="1" w:unhideWhenUsed="1"/>
+    <w:lsdException w:name="List Continue" w:semiHidden="1" w:unhideWhenUsed="1"/>
+    <w:lsdException w:name="List Continue 2" w:semiHidden="1" w:unhideWhenUsed="1"/>
+    <w:lsdException w:name="List Continue 3" w:semiHidden="1" w:unhideWhenUsed="1"/>
+    <w:lsdException w:name="List Continue 4" w:semiHidden="1" w:unhideWhenUsed="1"/>
+    <w:lsdException w:name="List Continue 5" w:semiHidden="1" w:unhideWhenUsed="1"/>
+    <w:lsdException w:name="Message Header" w:semiHidden="1" w:unhideWhenUsed="1"/>
+    <w:lsdException w:name="Subtitle" w:uiPriority="11" w:qFormat="1"/>
+    <w:lsdException w:name="Salutation" w:semiHidden="1" w:unhideWhenUsed="1"/>
+    <w:lsdException w:name="Date" w:semiHidden="1" w:unhideWhenUsed="1"/>
+    <w:lsdException w:name="Body Text First Indent" w:semiHidden="1" w:unhideWhenUsed="1"/>
+    <w:lsdException w:name="Body Text First Indent 2" w:semiHidden="1" w:unhideWhenUsed="1"/>
+    <w:lsdException w:name="Note Heading" w:semiHidden="1" w:unhideWhenUsed="1"/>
+    <w:lsdException w:name="Body Text 2" w:semiHidden="1" w:unhideWhenUsed="1"/>
+    <w:lsdException w:name="Body Text 3" w:semiHidden="1" w:unhideWhenUsed="1"/>
+    <w:lsdException w:name="Body Text Indent 2" w:semiHidden="1" w:unhideWhenUsed="1"/>
+    <w:lsdException w:name="Body Text Indent 3" w:semiHidden="1" w:unhideWhenUsed="1"/>
+    <w:lsdException w:name="Block Text" w:semiHidden="1" w:unhideWhenUsed="1"/>
+    <w:lsdException w:name="Hyperlink" w:semiHidden="1" w:unhideWhenUsed="1"/>
+    <w:lsdException w:name="FollowedHyperlink" w:semiHidden="1" w:unhideWhenUsed="1"/>
+    <w:lsdException w:name="Strong" w:uiPriority="22" w:qFormat="1"/>
+    <w:lsdException w:name="Emphasis" w:uiPriority="20" w:qFormat="1"/>
+    <w:lsdException w:name="Document Map" w:semiHidden="1" w:unhideWhenUsed="1"/>
+    <w:lsdException w:name="Plain Text" w:semiHidden="1" w:unhideWhenUsed="1"/>
+    <w:lsdException w:name="E-mail Signature" w:semiHidden="1" w:unhideWhenUsed="1"/>
+    <w:lsdException w:name="HTML Top of Form" w:semiHidden="1" w:unhideWhenUsed="1"/>
+    <w:lsdException w:name="HTML Bottom of Form" w:semiHidden="1" w:unhideWhenUsed="1"/>
+    <w:lsdException w:name="Normal (Web)" w:semiHidden="1" w:unhideWhenUsed="1"/>
+    <w:lsdException w:name="HTML Acronym" w:semiHidden="1" w:unhideWhenUsed="1"/>
+    <w:lsdException w:name="HTML Address" w:semiHidden="1" w:unhideWhenUsed="1"/>
+    <w:lsdException w:name="HTML Cite" w:semiHidden="1" w:unhideWhenUsed="1"/>
+    <w:lsdException w:name="HTML Code" w:semiHidden="1" w:unhideWhenUsed="1"/>
+    <w:lsdException w:name="HTML Definition" w:semiHidden="1" w:unhideWhenUsed="1"/>
+    <w:lsdException w:name="HTML Keyboard" w:semiHidden="1" w:unhideWhenUsed="1"/>
+    <w:lsdException w:name="HTML Preformatted" w:semiHidden="1" w:unhideWhenUsed="1"/>
+    <w:lsdException w:name="HTML Sample" w:semiHidden="1" w:unhideWhenUsed="1"/>
+    <w:lsdException w:name="HTML Typewriter" w:semiHidden="1" w:unhideWhenUsed="1"/>
+    <w:lsdException w:name="HTML Variable" w:semiHidden="1" w:unhideWhenUsed="1"/>
+    <w:lsdException w:name="Normal Table" w:semiHidden="1" w:unhideWhenUsed="1"/>
+    <w:lsdException w:name="annotation subject" w:semiHidden="1" w:unhideWhenUsed="1"/>
+    <w:lsdException w:name="No List" w:semiHidden="1" w:unhideWhenUsed="1"/>
+    <w:lsdException w:name="Outline List 1" w:semiHidden="1" w:unhideWhenUsed="1"/>
+    <w:lsdException w:name="Outline List 2" w:semiHidden="1" w:unhideWhenUsed="1"/>
+    <w:lsdException w:name="Outline List 3" w:semiHidden="1" w:unhideWhenUsed="1"/>
+    <w:lsdException w:name="Table Simple 1" w:semiHidden="1" w:unhideWhenUsed="1"/>
+    <w:lsdException w:name="Table Simple 2" w:semiHidden="1" w:unhideWhenUsed="1"/>
+    <w:lsdException w:name="Table Simple 3" w:semiHidden="1" w:unhideWhenUsed="1"/>
+    <w:lsdException w:name="Table Classic 1" w:semiHidden="1" w:unhideWhenUsed="1"/>
+    <w:lsdException w:name="Table Classic 2" w:semiHidden="1" w:unhideWhenUsed="1"/>
+    <w:lsdException w:name="Table Classic 3" w:semiHidden="1" w:unhideWhenUsed="1"/>
+    <w:lsdException w:name="Table Classic 4" w:semiHidden="1" w:unhideWhenUsed="1"/>
+    <w:lsdException w:name="Table Colorful 1" w:semiHidden="1" w:unhideWhenUsed="1"/>
+    <w:lsdException w:name="Table Colorful 2" w:semiHidden="1" w:unhideWhenUsed="1"/>
+    <w:lsdException w:name="Table Colorful 3" w:semiHidden="1" w:unhideWhenUsed="1"/>
+    <w:lsdException w:name="Table Columns 1" w:semiHidden="1" w:unhideWhenUsed="1"/>
+    <w:lsdException w:name="Table Columns 2" w:semiHidden="1" w:unhideWhenUsed="1"/>
+    <w:lsdException w:name="Table Columns 3" w:semiHidden="1" w:unhideWhenUsed="1"/>
+    <w:lsdException w:name="Table Columns 4" w:semiHidden="1" w:unhideWhenUsed="1"/>
+    <w:lsdException w:name="Table Columns 5" w:semiHidden="1" w:unhideWhenUsed="1"/>
+    <w:lsdException w:name="Table Grid 1" w:semiHidden="1" w:unhideWhenUsed="1"/>
+    <w:lsdException w:name="Table Grid 2" w:semiHidden="1" w:unhideWhenUsed="1"/>
+    <w:lsdException w:name="Table Grid 3" w:semiHidden="1" w:unhideWhenUsed="1"/>
+    <w:lsdException w:name="Table Grid 4" w:semiHidden="1" w:unhideWhenUsed="1"/>
+    <w:lsdException w:name="Table Grid 5" w:semiHidden="1" w:unhideWhenUsed="1"/>
+    <w:lsdException w:name="Table Grid 6" w:semiHidden="1" w:unhideWhenUsed="1"/>
+    <w:lsdException w:name="Table Grid 7" w:semiHidden="1" w:unhideWhenUsed="1"/>
+    <w:lsdException w:name="Table Grid 8" w:semiHidden="1" w:unhideWhenUsed="1"/>
+    <w:lsdException w:name="Table List 1" w:semiHidden="1" w:unhideWhenUsed="1"/>
+    <w:lsdException w:name="Table List 2" w:semiHidden="1" w:unhideWhenUsed="1"/>
+    <w:lsdException w:name="Table List 3" w:semiHidden="1" w:unhideWhenUsed="1"/>
+    <w:lsdException w:name="Table List 4" w:semiHidden="1" w:unhideWhenUsed="1"/>
+    <w:lsdException w:name="Table List 5" w:semiHidden="1" w:unhideWhenUsed="1"/>
+    <w:lsdException w:name="Table List 6" w:semiHidden="1" w:unhideWhenUsed="1"/>
+    <w:lsdException w:name="Table List 7" w:semiHidden="1" w:unhideWhenUsed="1"/>
+    <w:lsdException w:name="Table List 8" w:semiHidden="1" w:unhideWhenUsed="1"/>
+    <w:lsdException w:name="Table 3D effects 1" w:semiHidden="1" w:unhideWhenUsed="1"/>
+    <w:lsdException w:name="Table 3D effects 2" w:semiHidden="1" w:unhideWhenUsed="1"/>
+    <w:lsdException w:name="Table 3D effects 3" w:semiHidden="1" w:unhideWhenUsed="1"/>
+    <w:lsdException w:name="Table Contemporary" w:semiHidden="1" w:unhideWhenUsed="1"/>
+    <w:lsdException w:name="Table Elegant" w:semiHidden="1" w:unhideWhenUsed="1"/>
+    <w:lsdException w:name="Table Professional" w:semiHidden="1" w:unhideWhenUsed="1"/>
+    <w:lsdException w:name="Table Subtle 1" w:semiHidden="1" w:unhideWhenUsed="1"/>
+    <w:lsdException w:name="Table Subtle 2" w:semiHidden="1" w:unhideWhenUsed="1"/>
+    <w:lsdException w:name="Table Web 1" w:semiHidden="1" w:unhideWhenUsed="1"/>
+    <w:lsdException w:name="Table Web 2" w:semiHidden="1" w:unhideWhenUsed="1"/>
+    <w:lsdException w:name="Table Web 3" w:semiHidden="1" w:unhideWhenUsed="1"/>
+    <w:lsdException w:name="Balloon Text" w:semiHidden="1" w:unhideWhenUsed="1"/>
+    <w:lsdException w:name="Table Grid" w:uiPriority="39"/>
+    <w:lsdException w:name="Table Theme" w:semiHidden="1" w:unhideWhenUsed="1"/>
+    <w:lsdException w:name="Placeholder Text" w:semiHidden="1"/>
+    <w:lsdException w:name="No Spacing" w:uiPriority="1" w:qFormat="1"/>
+    <w:lsdException w:name="Light Shading" w:uiPriority="60"/>
+    <w:lsdException w:name="Light List" w:uiPriority="61"/>
+    <w:lsdException w:name="Light Grid" w:uiPriority="62"/>
+    <w:lsdException w:name="Medium Shading 1" w:uiPriority="63"/>
+    <w:lsdException w:name="Medium Shading 2" w:uiPriority="64"/>
+    <w:lsdException w:name="Medium List 1" w:uiPriority="65"/>
+    <w:lsdException w:name="Medium List 2" w:uiPriority="66"/>
+    <w:lsdException w:name="Medium Grid 1" w:uiPriority="67"/>
+    <w:lsdException w:name="Medium Grid 2" w:uiPriority="68"/>
+    <w:lsdException w:name="Medium Grid 3" w:uiPriority="69"/>
+    <w:lsdException w:name="Dark List" w:uiPriority="70"/>
+    <w:lsdException w:name="Colorful Shading" w:uiPriority="71"/>
+    <w:lsdException w:name="Colorful List" w:uiPriority="72"/>
+    <w:lsdException w:name="Colorful Grid" w:uiPriority="73"/>
+    <w:lsdException w:name="Light Shading Accent 1" w:uiPriority="60"/>
+    <w:lsdException w:name="Light List Accent 1" w:uiPriority="61"/>
+    <w:lsdException w:name="Light Grid Accent 1" w:uiPriority="62"/>
+    <w:lsdException w:name="Medium Shading 1 Accent 1" w:uiPriority="63"/>
+    <w:lsdException w:name="Medium Shading 2 Accent 1" w:uiPriority="64"/>
+    <w:lsdException w:name="Medium List 1 Accent 1" w:uiPriority="65"/>
+    <w:lsdException w:name="Revision" w:semiHidden="1"/>
+    <w:lsdException w:name="List Paragraph" w:uiPriority="34" w:qFormat="1"/>
+    <w:lsdException w:name="Quote" w:uiPriority="29" w:qFormat="1"/>
+    <w:lsdException w:name="Intense Quote" w:uiPriority="30" w:qFormat="1"/>
+    <w:lsdException w:name="Medium List 2 Accent 1" w:uiPriority="66"/>
+    <w:lsdException w:name="Medium Grid 1 Accent 1" w:uiPriority="67"/>
+    <w:lsdException w:name="Medium Grid 2 Accent 1" w:uiPriority="68"/>
+    <w:lsdException w:name="Medium Grid 3 Accent 1" w:uiPriority="69"/>
+    <w:lsdException w:name="Dark List Accent 1" w:uiPriority="70"/>
+    <w:lsdException w:name="Colorful Shading Accent 1" w:uiPriority="71"/>
+    <w:lsdException w:name="Colorful List Accent 1" w:uiPriority="72"/>
+    <w:lsdException w:name="Colorful Grid Accent 1" w:uiPriority="73"/>
+    <w:lsdException w:name="Light Shading Accent 2" w:uiPriority="60"/>
+    <w:lsdException w:name="Light List Accent 2" w:uiPriority="61"/>
+    <w:lsdException w:name="Light Grid Accent 2" w:uiPriority="62"/>
+    <w:lsdException w:name="Medium Shading 1 Accent 2" w:uiPriority="63"/>
+    <w:lsdException w:name="Medium Shading 2 Accent 2" w:uiPriority="64"/>
+    <w:lsdException w:name="Medium List 1 Accent 2" w:uiPriority="65"/>
+    <w:lsdException w:name="Medium List 2 Accent 2" w:uiPriority="66"/>
+    <w:lsdException w:name="Medium Grid 1 Accent 2" w:uiPriority="67"/>
+    <w:lsdException w:name="Medium Grid 2 Accent 2" w:uiPriority="68"/>
+    <w:lsdException w:name="Medium Grid 3 Accent 2" w:uiPriority="69"/>
+    <w:lsdException w:name="Dark List Accent 2" w:uiPriority="70"/>
+    <w:lsdException w:name="Colorful Shading Accent 2" w:uiPriority="71"/>
+    <w:lsdException w:name="Colorful List Accent 2" w:uiPriority="72"/>
+    <w:lsdException w:name="Colorful Grid Accent 2" w:uiPriority="73"/>
+    <w:lsdException w:name="Light Shading Accent 3" w:uiPriority="60"/>
+    <w:lsdException w:name="Light List Accent 3" w:uiPriority="61"/>
+    <w:lsdException w:name="Light Grid Accent 3" w:uiPriority="62"/>
+    <w:lsdException w:name="Medium Shading 1 Accent 3" w:uiPriority="63"/>
+    <w:lsdException w:name="Medium Shading 2 Accent 3" w:uiPriority="64"/>
+    <w:lsdException w:name="Medium List 1 Accent 3" w:uiPriority="65"/>
+    <w:lsdException w:name="Medium List 2 Accent 3" w:uiPriority="66"/>
+    <w:lsdException w:name="Medium Grid 1 Accent 3" w:uiPriority="67"/>
+    <w:lsdException w:name="Medium Grid 2 Accent 3" w:uiPriority="68"/>
+    <w:lsdException w:name="Medium Grid 3 Accent 3" w:uiPriority="69"/>
+    <w:lsdException w:name="Dark List Accent 3" w:uiPriority="70"/>
+    <w:lsdException w:name="Colorful Shading Accent 3" w:uiPriority="71"/>
+    <w:lsdException w:name="Colorful List Accent 3" w:uiPriority="72"/>
+    <w:lsdException w:name="Colorful Grid Accent 3" w:uiPriority="73"/>
+    <w:lsdException w:name="Light Shading Accent 4" w:uiPriority="60"/>
+    <w:lsdException w:name="Light List Accent 4" w:uiPriority="61"/>
+    <w:lsdException w:name="Light Grid Accent 4" w:uiPriority="62"/>
+    <w:lsdException w:name="Medium Shading 1 Accent 4" w:uiPriority="63"/>
+    <w:lsdException w:name="Medium Shading 2 Accent 4" w:uiPriority="64"/>
+    <w:lsdException w:name="Medium List 1 Accent 4" w:uiPriority="65"/>
+    <w:lsdException w:name="Medium List 2 Accent 4" w:uiPriority="66"/>
+    <w:lsdException w:name="Medium Grid 1 Accent 4" w:uiPriority="67"/>
+    <w:lsdException w:name="Medium Grid 2 Accent 4" w:uiPriority="68"/>
+    <w:lsdException w:name="Medium Grid 3 Accent 4" w:uiPriority="69"/>
+    <w:lsdException w:name="Dark List Accent 4" w:uiPriority="70"/>
+    <w:lsdException w:name="Colorful Shading Accent 4" w:uiPriority="71"/>
+    <w:lsdException w:name="Colorful List Accent 4" w:uiPriority="72"/>
+    <w:lsdException w:name="Colorful Grid Accent 4" w:uiPriority="73"/>
+    <w:lsdException w:name="Light Shading Accent 5" w:uiPriority="60"/>
+    <w:lsdException w:name="Light List Accent 5" w:uiPriority="61"/>
+    <w:lsdException w:name="Light Grid Accent 5" w:uiPriority="62"/>
+    <w:lsdException w:name="Medium Shading 1 Accent 5" w:uiPriority="63"/>
+    <w:lsdException w:name="Medium Shading 2 Accent 5" w:uiPriority="64"/>
+    <w:lsdException w:name="Medium List 1 Accent 5" w:uiPriority="65"/>
+    <w:lsdException w:name="Medium List 2 Accent 5" w:uiPriority="66"/>
+    <w:lsdException w:name="Medium Grid 1 Accent 5" w:uiPriority="67"/>
+    <w:lsdException w:name="Medium Grid 2 Accent 5" w:uiPriority="68"/>
+    <w:lsdException w:name="Medium Grid 3 Accent 5" w:uiPriority="69"/>
+    <w:lsdException w:name="Dark List Accent 5" w:uiPriority="70"/>
+    <w:lsdException w:name="Colorful Shading Accent 5" w:uiPriority="71"/>
+    <w:lsdException w:name="Colorful List Accent 5" w:uiPriority="72"/>
+    <w:lsdException w:name="Colorful Grid Accent 5" w:uiPriority="73"/>
+    <w:lsdException w:name="Light Shading Accent 6" w:uiPriority="60"/>
+    <w:lsdException w:name="Light List Accent 6" w:uiPriority="61"/>
+    <w:lsdException w:name="Light Grid Accent 6" w:uiPriority="62"/>
+    <w:lsdException w:name="Medium Shading 1 Accent 6" w:uiPriority="63"/>
+    <w:lsdException w:name="Medium Shading 2 Accent 6" w:uiPriority="64"/>
+    <w:lsdException w:name="Medium List 1 Accent 6" w:uiPriority="65"/>
+    <w:lsdException w:name="Medium List 2 Accent 6" w:uiPriority="66"/>
+    <w:lsdException w:name="Medium Grid 1 Accent 6" w:uiPriority="67"/>
+    <w:lsdException w:name="Medium Grid 2 Accent 6" w:uiPriority="68"/>
+    <w:lsdException w:name="Medium Grid 3 Accent 6" w:uiPriority="69"/>
+    <w:lsdException w:name="Dark List Accent 6" w:uiPriority="70"/>
+    <w:lsdException w:name="Colorful Shading Accent 6" w:uiPriority="71"/>
+    <w:lsdException w:name="Colorful List Accent 6" w:uiPriority="72"/>
+    <w:lsdException w:name="Colorful Grid Accent 6" w:uiPriority="73"/>
+    <w:lsdException w:name="Subtle Emphasis" w:uiPriority="19" w:qFormat="1"/>
+    <w:lsdException w:name="Intense Emphasis" w:uiPriority="21" w:qFormat="1"/>
+    <w:lsdException w:name="Subtle Reference" w:uiPriority="31" w:qFormat="1"/>
+    <w:lsdException w:name="Intense Reference" w:uiPriority="32" w:qFormat="1"/>
+    <w:lsdException w:name="Book Title" w:uiPriority="33" w:qFormat="1"/>
+    <w:lsdException w:name="Bibliography" w:semiHidden="1" w:uiPriority="37" w:unhideWhenUsed="1"/>
+    <w:lsdException w:name="TOC Heading" w:semiHidden="1" w:uiPriority="39" w:unhideWhenUsed="1" w:qFormat="1"/>
+    <w:lsdException w:name="Grid Table 4" w:uiPriority="49"/>
+    <w:lsdException w:name="Grid Table 5 Dark" w:uiPriority="50"/>
+    <w:lsdException w:name="Grid Table 6 Colorful" w:uiPriority="51"/>
+    <w:lsdException w:name="Grid Table 7 Colorful" w:uiPriority="52"/>
+    <w:lsdException w:name="Grid Table 1 Light Accent 1" w:uiPriority="46"/>
+    <w:lsdException w:name="Grid Table 2 Accent 1" w:uiPriority="47"/>
+    <w:lsdException w:name="Grid Table 3 Accent 1" w:uiPriority="48"/>
+    <w:lsdException w:name="Grid Table 4 Accent 1" w:uiPriority="49"/>
+    <w:lsdException w:name="Grid Table 5 Dark Accent 1" w:uiPriority="50"/>
+    <w:lsdException w:name="Grid Table 6 Colorful Accent 1" w:uiPriority="51"/>
+    <w:lsdException w:name="Grid Table 7 Colorful Accent 1" w:uiPriority="52"/>
+    <w:lsdException w:name="Grid Table 1 Light Accent 2" w:uiPriority="46"/>
+    <w:lsdException w:name="Grid Table 2 Accent 2" w:uiPriority="47"/>
+    <w:lsdException w:name="Grid Table 3 Accent 2" w:uiPriority="48"/>
+    <w:lsdException w:name="Grid Table 4 Accent 2" w:uiPriority="49"/>
+    <w:lsdException w:name="Grid Table 5 Dark Accent 2" w:uiPriority="50"/>
+    <w:lsdException w:name="Grid Table 6 Colorful Accent 2" w:uiPriority="51"/>
+    <w:lsdException w:name="Grid Table 7 Colorful Accent 2" w:uiPriority="52"/>
+    <w:lsdException w:name="Grid Table 1 Light Accent 3" w:uiPriority="46"/>
+    <w:lsdException w:name="Grid Table 2 Accent 3" w:uiPriority="47"/>
+    <w:lsdException w:name="Grid Table 3 Accent 3" w:uiPriority="48"/>
+    <w:lsdException w:name="Grid Table 4 Accent 3" w:uiPriority="49"/>
+    <w:lsdException w:name="Grid Table 5 Dark Accent 3" w:uiPriority="50"/>
+    <w:lsdException w:name="Grid Table 6 Colorful Accent 3" w:uiPriority="51"/>
+    <w:lsdException w:name="Grid Table 7 Colorful Accent 3" w:uiPriority="52"/>
+    <w:lsdException w:name="Grid Table 1 Light Accent 4" w:uiPriority="46"/>
+    <w:lsdException w:name="Grid Table 2 Accent 4" w:uiPriority="47"/>
+    <w:lsdException w:name="Grid Table 3 Accent 4" w:uiPriority="48"/>
+    <w:lsdException w:name="Grid Table 4 Accent 4" w:uiPriority="49"/>
+    <w:lsdException w:name="Grid Table 5 Dark Accent 4" w:uiPriority="50"/>
+    <w:lsdException w:name="Grid Table 6 Colorful Accent 4" w:uiPriority="51"/>
+    <w:lsdException w:name="Grid Table 7 Colorful Accent 4" w:uiPriority="52"/>
+    <w:lsdException w:name="Grid Table 1 Light Accent 5" w:uiPriority="46"/>
+    <w:lsdException w:name="Grid Table 2 Accent 5" w:uiPriority="47"/>
+    <w:lsdException w:name="Grid Table 3 Accent 5" w:uiPriority="48"/>
+    <w:lsdException w:name="Grid Table 4 Accent 5" w:uiPriority="49"/>
+    <w:lsdException w:name="Grid Table 5 Dark Accent 5" w:uiPriority="50"/>
+    <w:lsdException w:name="Grid Table 6 Colorful Accent 5" w:uiPriority="51"/>
+    <w:lsdException w:name="Grid Table 7 Colorful Accent 5" w:uiPriority="52"/>
+    <w:lsdException w:name="Grid Table 1 Light Accent 6" w:uiPriority="46"/>
+    <w:lsdException w:name="Grid Table 2 Accent 6" w:uiPriority="47"/>
+    <w:lsdException w:name="Grid Table 3 Accent 6" w:uiPriority="48"/>
+    <w:lsdException w:name="Grid Table 4 Accent 6" w:uiPriority="49"/>
+    <w:lsdException w:name="Grid Table 5 Dark Accent 6" w:uiPriority="50"/>
+    <w:lsdException w:name="Grid Table 6 Colorful Accent 6" w:uiPriority="51"/>
+    <w:lsdException w:name="Grid Table 7 Colorful Accent 6" w:uiPriority="52"/>
+    <w:lsdException w:name="List Table 1 Light" w:uiPriority="46"/>
+    <w:lsdException w:name="List Table 2" w:uiPriority="47"/>
+    <w:lsdException w:name="List Table 3" w:uiPriority="48"/>
+    <w:lsdException w:name="List Table 4" w:uiPriority="49"/>
+    <w:lsdException w:name="List Table 5 Dark" w:uiPriority="50"/>
+    <w:lsdException w:name="List Table 6 Colorful" w:uiPriority="51"/>
+    <w:lsdException w:name="List Table 7 Colorful" w:uiPriority="52"/>
+    <w:lsdException w:name="List Table 1 Light Accent 1" w:uiPriority="46"/>
+    <w:lsdException w:name="List Table 2 Accent 1" w:uiPriority="47"/>
+    <w:lsdException w:name="List Table 3 Accent 1" w:uiPriority="48"/>
+    <w:lsdException w:name="List Table 4 Accent 1" w:uiPriority="49"/>
+    <w:lsdException w:name="List Table 5 Dark Accent 1" w:uiPriority="50"/>
+    <w:lsdException w:name="List Table 6 Colorful Accent 1" w:uiPriority="51"/>
+    <w:lsdException w:name="List Table 7 Colorful Accent 1" w:uiPriority="52"/>
+    <w:lsdException w:name="List Table 1 Light Accent 2" w:uiPriority="46"/>
+    <w:lsdException w:name="List Table 2 Accent 2" w:uiPriority="47"/>
+    <w:lsdException w:name="List Table 3 Accent 2" w:uiPriority="48"/>
+    <w:lsdException w:name="List Table 4 Accent 2" w:uiPriority="49"/>
+    <w:lsdException w:name="List Table 5 Dark Accent 2" w:uiPriority="50"/>
+    <w:lsdException w:name="List Table 6 Colorful Accent 2" w:uiPriority="51"/>
+    <w:lsdException w:name="List Table 7 Colorful Accent 2" w:uiPriority="52"/>
+    <w:lsdException w:name="List Table 1 Light Accent 3" w:uiPriority="46"/>
+    <w:lsdException w:name="List Table 2 Accent 3" w:uiPriority="47"/>
+    <w:lsdException w:name="List Table 3 Accent 3" w:uiPriority="48"/>
+    <w:lsdException w:name="List Table 4 Accent 3" w:uiPriority="49"/>
+    <w:lsdException w:name="List Table 5 Dark Accent 3" w:uiPriority="50"/>
+    <w:lsdException w:name="List Table 6 Colorful Accent 3" w:uiPriority="51"/>
+    <w:lsdException w:name="List Table 7 Colorful Accent 3" w:uiPriority="52"/>
+    <w:lsdException w:name="List Table 1 Light Accent 4" w:uiPriority="46"/>
+    <w:lsdException w:name="List Table 2 Accent 4" w:uiPriority="47"/>
+    <w:lsdException w:name="List Table 3 Accent 4" w:uiPriority="48"/>
+    <w:lsdException w:name="List Table 4 Accent 4" w:uiPriority="49"/>
+    <w:lsdException w:name="List Table 5 Dark Accent 4" w:uiPriority="50"/>
+    <w:lsdException w:name="List Table 6 Colorful Accent 4" w:uiPriority="51"/>
+    <w:lsdException w:name="List Table 7 Colorful Accent 4" w:uiPriority="52"/>
+    <w:lsdException w:name="List Table 1 Light Accent 5" w:uiPriority="46"/>
+    <w:lsdException w:name="List Table 2 Accent 5" w:uiPriority="47"/>
+    <w:lsdException w:name="List Table 3 Accent 5" w:uiPriority="48"/>
+    <w:lsdException w:name="List Table 4 Accent 5" w:uiPriority="49"/>
+    <w:lsdException w:name="List Table 5 Dark Accent 5" w:uiPriority="50"/>
+    <w:lsdException w:name="List Table 6 Colorful Accent 5" w:uiPriority="51"/>
+    <w:lsdException w:name="List Table 7 Colorful Accent 5" w:uiPriority="52"/>
+    <w:lsdException w:name="List Table 1 Light Accent 6" w:uiPriority="46"/>
+    <w:lsdException w:name="List Table 2 Accent 6" w:uiPriority="47"/>
+    <w:lsdException w:name="List Table 3 Accent 6" w:uiPriority="48"/>
+    <w:lsdException w:name="List Table 4 Accent 6" w:uiPriority="49"/>
+    <w:lsdException w:name="List Table 5 Dark Accent 6" w:uiPriority="50"/>
+    <w:lsdException w:name="List Table 6 Colorful Accent 6" w:uiPriority="51"/>
+    <w:lsdException w:name="List Table 7 Colorful Accent 6" w:uiPriority="52"/>
   </w:latentStyles>
   <w:style w:type="paragraph" w:default="1" w:styleId="Normal">
     <w:name w:val="Normal"/>
@@ -5922,8 +7023,8 @@
     <w:unhideWhenUsed/>
     <w:rsid w:val="002B28B3"/>
   </w:style>
-  <w:style w:type="table" w:customStyle="1" w:styleId="ListTable2">
-    <w:name w:val="List Table 2"/>
+  <w:style w:type="table" w:customStyle="1" w:styleId="ListTable21">
+    <w:name w:val="List Table 21"/>
     <w:basedOn w:val="TableNormal"/>
     <w:uiPriority w:val="47"/>
     <w:rsid w:val="00782060"/>
@@ -5933,18 +7034,11 @@
     <w:tblPr>
       <w:tblStyleRowBandSize w:val="1"/>
       <w:tblStyleColBandSize w:val="1"/>
-      <w:tblInd w:w="0" w:type="dxa"/>
       <w:tblBorders>
         <w:top w:val="single" w:sz="4" w:space="0" w:color="666666" w:themeColor="text1" w:themeTint="99"/>
         <w:bottom w:val="single" w:sz="4" w:space="0" w:color="666666" w:themeColor="text1" w:themeTint="99"/>
         <w:insideH w:val="single" w:sz="4" w:space="0" w:color="666666" w:themeColor="text1" w:themeTint="99"/>
       </w:tblBorders>
-      <w:tblCellMar>
-        <w:top w:w="0" w:type="dxa"/>
-        <w:left w:w="108" w:type="dxa"/>
-        <w:bottom w:w="0" w:type="dxa"/>
-        <w:right w:w="108" w:type="dxa"/>
-      </w:tblCellMar>
     </w:tblPr>
     <w:tblStylePr w:type="firstRow">
       <w:rPr>
@@ -5992,7 +7086,6 @@
       <w:spacing w:after="0" w:line="240" w:lineRule="auto"/>
     </w:pPr>
     <w:tblPr>
-      <w:tblInd w:w="0" w:type="dxa"/>
       <w:tblBorders>
         <w:top w:val="single" w:sz="4" w:space="0" w:color="auto"/>
         <w:left w:val="single" w:sz="4" w:space="0" w:color="auto"/>
@@ -6001,12 +7094,6 @@
         <w:insideH w:val="single" w:sz="4" w:space="0" w:color="auto"/>
         <w:insideV w:val="single" w:sz="4" w:space="0" w:color="auto"/>
       </w:tblBorders>
-      <w:tblCellMar>
-        <w:top w:w="0" w:type="dxa"/>
-        <w:left w:w="108" w:type="dxa"/>
-        <w:bottom w:w="0" w:type="dxa"/>
-        <w:right w:w="108" w:type="dxa"/>
-      </w:tblCellMar>
     </w:tblPr>
   </w:style>
   <w:style w:type="table" w:styleId="LightShading">
@@ -6023,1211 +7110,10 @@
     <w:tblPr>
       <w:tblStyleRowBandSize w:val="1"/>
       <w:tblStyleColBandSize w:val="1"/>
-      <w:tblInd w:w="0" w:type="dxa"/>
       <w:tblBorders>
         <w:top w:val="single" w:sz="8" w:space="0" w:color="000000" w:themeColor="text1"/>
         <w:bottom w:val="single" w:sz="8" w:space="0" w:color="000000" w:themeColor="text1"/>
       </w:tblBorders>
-      <w:tblCellMar>
-        <w:top w:w="0" w:type="dxa"/>
-        <w:left w:w="108" w:type="dxa"/>
-        <w:bottom w:w="0" w:type="dxa"/>
-        <w:right w:w="108" w:type="dxa"/>
-      </w:tblCellMar>
-    </w:tblPr>
-    <w:tblStylePr w:type="firstRow">
-      <w:pPr>
-        <w:spacing w:before="0" w:after="0" w:line="240" w:lineRule="auto"/>
-      </w:pPr>
-      <w:rPr>
-        <w:b/>
-        <w:bCs/>
-      </w:rPr>
-      <w:tblPr/>
-      <w:tcPr>
-        <w:tcBorders>
-          <w:top w:val="single" w:sz="8" w:space="0" w:color="000000" w:themeColor="text1"/>
-          <w:left w:val="nil"/>
-          <w:bottom w:val="single" w:sz="8" w:space="0" w:color="000000" w:themeColor="text1"/>
-          <w:right w:val="nil"/>
-          <w:insideH w:val="nil"/>
-          <w:insideV w:val="nil"/>
-        </w:tcBorders>
-      </w:tcPr>
-    </w:tblStylePr>
-    <w:tblStylePr w:type="lastRow">
-      <w:pPr>
-        <w:spacing w:before="0" w:after="0" w:line="240" w:lineRule="auto"/>
-      </w:pPr>
-      <w:rPr>
-        <w:b/>
-        <w:bCs/>
-      </w:rPr>
-      <w:tblPr/>
-      <w:tcPr>
-        <w:tcBorders>
-          <w:top w:val="single" w:sz="8" w:space="0" w:color="000000" w:themeColor="text1"/>
-          <w:left w:val="nil"/>
-          <w:bottom w:val="single" w:sz="8" w:space="0" w:color="000000" w:themeColor="text1"/>
-          <w:right w:val="nil"/>
-          <w:insideH w:val="nil"/>
-          <w:insideV w:val="nil"/>
-        </w:tcBorders>
-      </w:tcPr>
-    </w:tblStylePr>
-    <w:tblStylePr w:type="firstCol">
-      <w:rPr>
-        <w:b/>
-        <w:bCs/>
-      </w:rPr>
-    </w:tblStylePr>
-    <w:tblStylePr w:type="lastCol">
-      <w:rPr>
-        <w:b/>
-        <w:bCs/>
-      </w:rPr>
-    </w:tblStylePr>
-    <w:tblStylePr w:type="band1Vert">
-      <w:tblPr/>
-      <w:tcPr>
-        <w:tcBorders>
-          <w:left w:val="nil"/>
-          <w:right w:val="nil"/>
-          <w:insideH w:val="nil"/>
-          <w:insideV w:val="nil"/>
-        </w:tcBorders>
-        <w:shd w:val="clear" w:color="auto" w:fill="C0C0C0" w:themeFill="text1" w:themeFillTint="3F"/>
-      </w:tcPr>
-    </w:tblStylePr>
-    <w:tblStylePr w:type="band1Horz">
-      <w:tblPr/>
-      <w:tcPr>
-        <w:tcBorders>
-          <w:left w:val="nil"/>
-          <w:right w:val="nil"/>
-          <w:insideH w:val="nil"/>
-          <w:insideV w:val="nil"/>
-        </w:tcBorders>
-        <w:shd w:val="clear" w:color="auto" w:fill="C0C0C0" w:themeFill="text1" w:themeFillTint="3F"/>
-      </w:tcPr>
-    </w:tblStylePr>
-  </w:style>
-</w:styles>
-</file>
-
-<file path=word/stylesWithEffects.xml><?xml version="1.0" encoding="utf-8"?>
-<w:styles xmlns:wpc="http://schemas.microsoft.com/office/word/2010/wordprocessingCanvas" xmlns:mo="http://schemas.microsoft.com/office/mac/office/2008/main" xmlns:mc="http://schemas.openxmlformats.org/markup-compatibility/2006" xmlns:mv="urn:schemas-microsoft-com:mac:vml" xmlns:o="urn:schemas-microsoft-com:office:office" xmlns:r="http://schemas.openxmlformats.org/officeDocument/2006/relationships" xmlns:m="http://schemas.openxmlformats.org/officeDocument/2006/math" xmlns:v="urn:schemas-microsoft-com:vml" xmlns:wp14="http://schemas.microsoft.com/office/word/2010/wordprocessingDrawing" xmlns:wp="http://schemas.openxmlformats.org/drawingml/2006/wordprocessingDrawing" xmlns:w10="urn:schemas-microsoft-com:office:word" xmlns:w="http://schemas.openxmlformats.org/wordprocessingml/2006/main" xmlns:w14="http://schemas.microsoft.com/office/word/2010/wordml" xmlns:wpg="http://schemas.microsoft.com/office/word/2010/wordprocessingGroup" xmlns:wpi="http://schemas.microsoft.com/office/word/2010/wordprocessingInk" xmlns:wne="http://schemas.microsoft.com/office/word/2006/wordml" xmlns:wps="http://schemas.microsoft.com/office/word/2010/wordprocessingShape" mc:Ignorable="w14 wp14">
-  <w:docDefaults>
-    <w:rPrDefault>
-      <w:rPr>
-        <w:rFonts w:asciiTheme="minorHAnsi" w:eastAsiaTheme="minorEastAsia" w:hAnsiTheme="minorHAnsi" w:cstheme="minorBidi"/>
-        <w:sz w:val="21"/>
-        <w:szCs w:val="21"/>
-        <w:lang w:val="en-US" w:eastAsia="ja-JP" w:bidi="ar-SA"/>
-      </w:rPr>
-    </w:rPrDefault>
-    <w:pPrDefault>
-      <w:pPr>
-        <w:spacing w:after="160" w:line="276" w:lineRule="auto"/>
-      </w:pPr>
-    </w:pPrDefault>
-  </w:docDefaults>
-  <w:latentStyles w:defLockedState="0" w:defUIPriority="99" w:defSemiHidden="1" w:defUnhideWhenUsed="1" w:defQFormat="0" w:count="276">
-    <w:lsdException w:name="Normal" w:semiHidden="0" w:uiPriority="0" w:unhideWhenUsed="0" w:qFormat="1"/>
-    <w:lsdException w:name="heading 1" w:semiHidden="0" w:uiPriority="9" w:unhideWhenUsed="0" w:qFormat="1"/>
-    <w:lsdException w:name="heading 2" w:uiPriority="9" w:qFormat="1"/>
-    <w:lsdException w:name="heading 3" w:uiPriority="9" w:qFormat="1"/>
-    <w:lsdException w:name="heading 4" w:uiPriority="9" w:qFormat="1"/>
-    <w:lsdException w:name="heading 5" w:uiPriority="9" w:qFormat="1"/>
-    <w:lsdException w:name="heading 6" w:uiPriority="9" w:qFormat="1"/>
-    <w:lsdException w:name="heading 7" w:uiPriority="9" w:qFormat="1"/>
-    <w:lsdException w:name="heading 8" w:uiPriority="9" w:qFormat="1"/>
-    <w:lsdException w:name="heading 9" w:uiPriority="9" w:qFormat="1"/>
-    <w:lsdException w:name="toc 1" w:uiPriority="39"/>
-    <w:lsdException w:name="toc 2" w:uiPriority="39"/>
-    <w:lsdException w:name="toc 3" w:uiPriority="39"/>
-    <w:lsdException w:name="toc 4" w:uiPriority="39"/>
-    <w:lsdException w:name="toc 5" w:uiPriority="39"/>
-    <w:lsdException w:name="toc 6" w:uiPriority="39"/>
-    <w:lsdException w:name="toc 7" w:uiPriority="39"/>
-    <w:lsdException w:name="toc 8" w:uiPriority="39"/>
-    <w:lsdException w:name="toc 9" w:uiPriority="39"/>
-    <w:lsdException w:name="caption" w:uiPriority="35" w:qFormat="1"/>
-    <w:lsdException w:name="Title" w:semiHidden="0" w:uiPriority="10" w:unhideWhenUsed="0" w:qFormat="1"/>
-    <w:lsdException w:name="Default Paragraph Font" w:uiPriority="1"/>
-    <w:lsdException w:name="Subtitle" w:semiHidden="0" w:uiPriority="11" w:unhideWhenUsed="0" w:qFormat="1"/>
-    <w:lsdException w:name="Strong" w:semiHidden="0" w:uiPriority="22" w:unhideWhenUsed="0" w:qFormat="1"/>
-    <w:lsdException w:name="Emphasis" w:semiHidden="0" w:uiPriority="20" w:unhideWhenUsed="0" w:qFormat="1"/>
-    <w:lsdException w:name="Table Grid" w:semiHidden="0" w:uiPriority="39" w:unhideWhenUsed="0"/>
-    <w:lsdException w:name="Note Level 1" w:semiHidden="0" w:unhideWhenUsed="0"/>
-    <w:lsdException w:name="Note Level 2" w:semiHidden="0" w:unhideWhenUsed="0"/>
-    <w:lsdException w:name="Note Level 3" w:semiHidden="0" w:unhideWhenUsed="0"/>
-    <w:lsdException w:name="Note Level 4" w:semiHidden="0" w:unhideWhenUsed="0"/>
-    <w:lsdException w:name="Note Level 5" w:semiHidden="0" w:unhideWhenUsed="0"/>
-    <w:lsdException w:name="Note Level 6" w:semiHidden="0" w:unhideWhenUsed="0"/>
-    <w:lsdException w:name="Note Level 7" w:semiHidden="0" w:unhideWhenUsed="0"/>
-    <w:lsdException w:name="Note Level 8" w:semiHidden="0" w:unhideWhenUsed="0"/>
-    <w:lsdException w:name="Note Level 9" w:semiHidden="0" w:unhideWhenUsed="0"/>
-    <w:lsdException w:name="Placeholder Text" w:unhideWhenUsed="0"/>
-    <w:lsdException w:name="No Spacing" w:semiHidden="0" w:uiPriority="1" w:unhideWhenUsed="0" w:qFormat="1"/>
-    <w:lsdException w:name="Light Shading" w:semiHidden="0" w:uiPriority="60" w:unhideWhenUsed="0"/>
-    <w:lsdException w:name="Light List" w:semiHidden="0" w:uiPriority="61" w:unhideWhenUsed="0"/>
-    <w:lsdException w:name="Light Grid" w:semiHidden="0" w:uiPriority="62" w:unhideWhenUsed="0"/>
-    <w:lsdException w:name="Medium Shading 1" w:semiHidden="0" w:uiPriority="63" w:unhideWhenUsed="0"/>
-    <w:lsdException w:name="Medium Shading 2" w:semiHidden="0" w:uiPriority="64" w:unhideWhenUsed="0"/>
-    <w:lsdException w:name="Medium List 1" w:semiHidden="0" w:uiPriority="65" w:unhideWhenUsed="0"/>
-    <w:lsdException w:name="Medium List 2" w:semiHidden="0" w:uiPriority="66" w:unhideWhenUsed="0"/>
-    <w:lsdException w:name="Medium Grid 1" w:semiHidden="0" w:uiPriority="67" w:unhideWhenUsed="0"/>
-    <w:lsdException w:name="Medium Grid 2" w:semiHidden="0" w:uiPriority="68" w:unhideWhenUsed="0"/>
-    <w:lsdException w:name="Medium Grid 3" w:semiHidden="0" w:uiPriority="69" w:unhideWhenUsed="0"/>
-    <w:lsdException w:name="Dark List" w:semiHidden="0" w:uiPriority="70" w:unhideWhenUsed="0"/>
-    <w:lsdException w:name="Colorful Shading" w:semiHidden="0" w:uiPriority="71" w:unhideWhenUsed="0"/>
-    <w:lsdException w:name="Colorful List" w:semiHidden="0" w:uiPriority="72" w:unhideWhenUsed="0"/>
-    <w:lsdException w:name="Colorful Grid" w:semiHidden="0" w:uiPriority="73" w:unhideWhenUsed="0"/>
-    <w:lsdException w:name="Light Shading Accent 1" w:semiHidden="0" w:uiPriority="60" w:unhideWhenUsed="0"/>
-    <w:lsdException w:name="Light List Accent 1" w:semiHidden="0" w:uiPriority="61" w:unhideWhenUsed="0"/>
-    <w:lsdException w:name="Light Grid Accent 1" w:semiHidden="0" w:uiPriority="62" w:unhideWhenUsed="0"/>
-    <w:lsdException w:name="Medium Shading 1 Accent 1" w:semiHidden="0" w:uiPriority="63" w:unhideWhenUsed="0"/>
-    <w:lsdException w:name="Medium Shading 2 Accent 1" w:semiHidden="0" w:uiPriority="64" w:unhideWhenUsed="0"/>
-    <w:lsdException w:name="Medium List 1 Accent 1" w:semiHidden="0" w:uiPriority="65" w:unhideWhenUsed="0"/>
-    <w:lsdException w:name="Revision" w:unhideWhenUsed="0"/>
-    <w:lsdException w:name="List Paragraph" w:semiHidden="0" w:uiPriority="34" w:unhideWhenUsed="0" w:qFormat="1"/>
-    <w:lsdException w:name="Quote" w:semiHidden="0" w:uiPriority="29" w:unhideWhenUsed="0" w:qFormat="1"/>
-    <w:lsdException w:name="Intense Quote" w:semiHidden="0" w:uiPriority="30" w:unhideWhenUsed="0" w:qFormat="1"/>
-    <w:lsdException w:name="Medium List 2 Accent 1" w:semiHidden="0" w:uiPriority="66" w:unhideWhenUsed="0"/>
-    <w:lsdException w:name="Medium Grid 1 Accent 1" w:semiHidden="0" w:uiPriority="67" w:unhideWhenUsed="0"/>
-    <w:lsdException w:name="Medium Grid 2 Accent 1" w:semiHidden="0" w:uiPriority="68" w:unhideWhenUsed="0"/>
-    <w:lsdException w:name="Medium Grid 3 Accent 1" w:semiHidden="0" w:uiPriority="69" w:unhideWhenUsed="0"/>
-    <w:lsdException w:name="Dark List Accent 1" w:semiHidden="0" w:uiPriority="70" w:unhideWhenUsed="0"/>
-    <w:lsdException w:name="Colorful Shading Accent 1" w:semiHidden="0" w:uiPriority="71" w:unhideWhenUsed="0"/>
-    <w:lsdException w:name="Colorful List Accent 1" w:semiHidden="0" w:uiPriority="72" w:unhideWhenUsed="0"/>
-    <w:lsdException w:name="Colorful Grid Accent 1" w:semiHidden="0" w:uiPriority="73" w:unhideWhenUsed="0"/>
-    <w:lsdException w:name="Light Shading Accent 2" w:semiHidden="0" w:uiPriority="60" w:unhideWhenUsed="0"/>
-    <w:lsdException w:name="Light List Accent 2" w:semiHidden="0" w:uiPriority="61" w:unhideWhenUsed="0"/>
-    <w:lsdException w:name="Light Grid Accent 2" w:semiHidden="0" w:uiPriority="62" w:unhideWhenUsed="0"/>
-    <w:lsdException w:name="Medium Shading 1 Accent 2" w:semiHidden="0" w:uiPriority="63" w:unhideWhenUsed="0"/>
-    <w:lsdException w:name="Medium Shading 2 Accent 2" w:semiHidden="0" w:uiPriority="64" w:unhideWhenUsed="0"/>
-    <w:lsdException w:name="Medium List 1 Accent 2" w:semiHidden="0" w:uiPriority="65" w:unhideWhenUsed="0"/>
-    <w:lsdException w:name="Medium List 2 Accent 2" w:semiHidden="0" w:uiPriority="66" w:unhideWhenUsed="0"/>
-    <w:lsdException w:name="Medium Grid 1 Accent 2" w:semiHidden="0" w:uiPriority="67" w:unhideWhenUsed="0"/>
-    <w:lsdException w:name="Medium Grid 2 Accent 2" w:semiHidden="0" w:uiPriority="68" w:unhideWhenUsed="0"/>
-    <w:lsdException w:name="Medium Grid 3 Accent 2" w:semiHidden="0" w:uiPriority="69" w:unhideWhenUsed="0"/>
-    <w:lsdException w:name="Dark List Accent 2" w:semiHidden="0" w:uiPriority="70" w:unhideWhenUsed="0"/>
-    <w:lsdException w:name="Colorful Shading Accent 2" w:semiHidden="0" w:uiPriority="71" w:unhideWhenUsed="0"/>
-    <w:lsdException w:name="Colorful List Accent 2" w:semiHidden="0" w:uiPriority="72" w:unhideWhenUsed="0"/>
-    <w:lsdException w:name="Colorful Grid Accent 2" w:semiHidden="0" w:uiPriority="73" w:unhideWhenUsed="0"/>
-    <w:lsdException w:name="Light Shading Accent 3" w:semiHidden="0" w:uiPriority="60" w:unhideWhenUsed="0"/>
-    <w:lsdException w:name="Light List Accent 3" w:semiHidden="0" w:uiPriority="61" w:unhideWhenUsed="0"/>
-    <w:lsdException w:name="Light Grid Accent 3" w:semiHidden="0" w:uiPriority="62" w:unhideWhenUsed="0"/>
-    <w:lsdException w:name="Medium Shading 1 Accent 3" w:semiHidden="0" w:uiPriority="63" w:unhideWhenUsed="0"/>
-    <w:lsdException w:name="Medium Shading 2 Accent 3" w:semiHidden="0" w:uiPriority="64" w:unhideWhenUsed="0"/>
-    <w:lsdException w:name="Medium List 1 Accent 3" w:semiHidden="0" w:uiPriority="65" w:unhideWhenUsed="0"/>
-    <w:lsdException w:name="Medium List 2 Accent 3" w:semiHidden="0" w:uiPriority="66" w:unhideWhenUsed="0"/>
-    <w:lsdException w:name="Medium Grid 1 Accent 3" w:semiHidden="0" w:uiPriority="67" w:unhideWhenUsed="0"/>
-    <w:lsdException w:name="Medium Grid 2 Accent 3" w:semiHidden="0" w:uiPriority="68" w:unhideWhenUsed="0"/>
-    <w:lsdException w:name="Medium Grid 3 Accent 3" w:semiHidden="0" w:uiPriority="69" w:unhideWhenUsed="0"/>
-    <w:lsdException w:name="Dark List Accent 3" w:semiHidden="0" w:uiPriority="70" w:unhideWhenUsed="0"/>
-    <w:lsdException w:name="Colorful Shading Accent 3" w:semiHidden="0" w:uiPriority="71" w:unhideWhenUsed="0"/>
-    <w:lsdException w:name="Colorful List Accent 3" w:semiHidden="0" w:uiPriority="72" w:unhideWhenUsed="0"/>
-    <w:lsdException w:name="Colorful Grid Accent 3" w:semiHidden="0" w:uiPriority="73" w:unhideWhenUsed="0"/>
-    <w:lsdException w:name="Light Shading Accent 4" w:semiHidden="0" w:uiPriority="60" w:unhideWhenUsed="0"/>
-    <w:lsdException w:name="Light List Accent 4" w:semiHidden="0" w:uiPriority="61" w:unhideWhenUsed="0"/>
-    <w:lsdException w:name="Light Grid Accent 4" w:semiHidden="0" w:uiPriority="62" w:unhideWhenUsed="0"/>
-    <w:lsdException w:name="Medium Shading 1 Accent 4" w:semiHidden="0" w:uiPriority="63" w:unhideWhenUsed="0"/>
-    <w:lsdException w:name="Medium Shading 2 Accent 4" w:semiHidden="0" w:uiPriority="64" w:unhideWhenUsed="0"/>
-    <w:lsdException w:name="Medium List 1 Accent 4" w:semiHidden="0" w:uiPriority="65" w:unhideWhenUsed="0"/>
-    <w:lsdException w:name="Medium List 2 Accent 4" w:semiHidden="0" w:uiPriority="66" w:unhideWhenUsed="0"/>
-    <w:lsdException w:name="Medium Grid 1 Accent 4" w:semiHidden="0" w:uiPriority="67" w:unhideWhenUsed="0"/>
-    <w:lsdException w:name="Medium Grid 2 Accent 4" w:semiHidden="0" w:uiPriority="68" w:unhideWhenUsed="0"/>
-    <w:lsdException w:name="Medium Grid 3 Accent 4" w:semiHidden="0" w:uiPriority="69" w:unhideWhenUsed="0"/>
-    <w:lsdException w:name="Dark List Accent 4" w:semiHidden="0" w:uiPriority="70" w:unhideWhenUsed="0"/>
-    <w:lsdException w:name="Colorful Shading Accent 4" w:semiHidden="0" w:uiPriority="71" w:unhideWhenUsed="0"/>
-    <w:lsdException w:name="Colorful List Accent 4" w:semiHidden="0" w:uiPriority="72" w:unhideWhenUsed="0"/>
-    <w:lsdException w:name="Colorful Grid Accent 4" w:semiHidden="0" w:uiPriority="73" w:unhideWhenUsed="0"/>
-    <w:lsdException w:name="Light Shading Accent 5" w:semiHidden="0" w:uiPriority="60" w:unhideWhenUsed="0"/>
-    <w:lsdException w:name="Light List Accent 5" w:semiHidden="0" w:uiPriority="61" w:unhideWhenUsed="0"/>
-    <w:lsdException w:name="Light Grid Accent 5" w:semiHidden="0" w:uiPriority="62" w:unhideWhenUsed="0"/>
-    <w:lsdException w:name="Medium Shading 1 Accent 5" w:semiHidden="0" w:uiPriority="63" w:unhideWhenUsed="0"/>
-    <w:lsdException w:name="Medium Shading 2 Accent 5" w:semiHidden="0" w:uiPriority="64" w:unhideWhenUsed="0"/>
-    <w:lsdException w:name="Medium List 1 Accent 5" w:semiHidden="0" w:uiPriority="65" w:unhideWhenUsed="0"/>
-    <w:lsdException w:name="Medium List 2 Accent 5" w:semiHidden="0" w:uiPriority="66" w:unhideWhenUsed="0"/>
-    <w:lsdException w:name="Medium Grid 1 Accent 5" w:semiHidden="0" w:uiPriority="67" w:unhideWhenUsed="0"/>
-    <w:lsdException w:name="Medium Grid 2 Accent 5" w:semiHidden="0" w:uiPriority="68" w:unhideWhenUsed="0"/>
-    <w:lsdException w:name="Medium Grid 3 Accent 5" w:semiHidden="0" w:uiPriority="69" w:unhideWhenUsed="0"/>
-    <w:lsdException w:name="Dark List Accent 5" w:semiHidden="0" w:uiPriority="70" w:unhideWhenUsed="0"/>
-    <w:lsdException w:name="Colorful Shading Accent 5" w:semiHidden="0" w:uiPriority="71" w:unhideWhenUsed="0"/>
-    <w:lsdException w:name="Colorful List Accent 5" w:semiHidden="0" w:uiPriority="72" w:unhideWhenUsed="0"/>
-    <w:lsdException w:name="Colorful Grid Accent 5" w:semiHidden="0" w:uiPriority="73" w:unhideWhenUsed="0"/>
-    <w:lsdException w:name="Light Shading Accent 6" w:semiHidden="0" w:uiPriority="60" w:unhideWhenUsed="0"/>
-    <w:lsdException w:name="Light List Accent 6" w:semiHidden="0" w:uiPriority="61" w:unhideWhenUsed="0"/>
-    <w:lsdException w:name="Light Grid Accent 6" w:semiHidden="0" w:uiPriority="62" w:unhideWhenUsed="0"/>
-    <w:lsdException w:name="Medium Shading 1 Accent 6" w:semiHidden="0" w:uiPriority="63" w:unhideWhenUsed="0"/>
-    <w:lsdException w:name="Medium Shading 2 Accent 6" w:semiHidden="0" w:uiPriority="64" w:unhideWhenUsed="0"/>
-    <w:lsdException w:name="Medium List 1 Accent 6" w:semiHidden="0" w:uiPriority="65" w:unhideWhenUsed="0"/>
-    <w:lsdException w:name="Medium List 2 Accent 6" w:semiHidden="0" w:uiPriority="66" w:unhideWhenUsed="0"/>
-    <w:lsdException w:name="Medium Grid 1 Accent 6" w:semiHidden="0" w:uiPriority="67" w:unhideWhenUsed="0"/>
-    <w:lsdException w:name="Medium Grid 2 Accent 6" w:semiHidden="0" w:uiPriority="68" w:unhideWhenUsed="0"/>
-    <w:lsdException w:name="Medium Grid 3 Accent 6" w:semiHidden="0" w:uiPriority="69" w:unhideWhenUsed="0"/>
-    <w:lsdException w:name="Dark List Accent 6" w:semiHidden="0" w:uiPriority="70" w:unhideWhenUsed="0"/>
-    <w:lsdException w:name="Colorful Shading Accent 6" w:semiHidden="0" w:uiPriority="71" w:unhideWhenUsed="0"/>
-    <w:lsdException w:name="Colorful List Accent 6" w:semiHidden="0" w:uiPriority="72" w:unhideWhenUsed="0"/>
-    <w:lsdException w:name="Colorful Grid Accent 6" w:semiHidden="0" w:uiPriority="73" w:unhideWhenUsed="0"/>
-    <w:lsdException w:name="Subtle Emphasis" w:semiHidden="0" w:uiPriority="19" w:unhideWhenUsed="0" w:qFormat="1"/>
-    <w:lsdException w:name="Intense Emphasis" w:semiHidden="0" w:uiPriority="21" w:unhideWhenUsed="0" w:qFormat="1"/>
-    <w:lsdException w:name="Subtle Reference" w:semiHidden="0" w:uiPriority="31" w:unhideWhenUsed="0" w:qFormat="1"/>
-    <w:lsdException w:name="Intense Reference" w:semiHidden="0" w:uiPriority="32" w:unhideWhenUsed="0" w:qFormat="1"/>
-    <w:lsdException w:name="Book Title" w:semiHidden="0" w:uiPriority="33" w:unhideWhenUsed="0" w:qFormat="1"/>
-    <w:lsdException w:name="Bibliography" w:uiPriority="37"/>
-    <w:lsdException w:name="TOC Heading" w:uiPriority="39" w:qFormat="1"/>
-  </w:latentStyles>
-  <w:style w:type="paragraph" w:default="1" w:styleId="Normal">
-    <w:name w:val="Normal"/>
-    <w:qFormat/>
-    <w:rsid w:val="00AA2D62"/>
-  </w:style>
-  <w:style w:type="paragraph" w:styleId="Heading1">
-    <w:name w:val="heading 1"/>
-    <w:basedOn w:val="Normal"/>
-    <w:next w:val="Normal"/>
-    <w:link w:val="Heading1Char"/>
-    <w:uiPriority w:val="9"/>
-    <w:qFormat/>
-    <w:rsid w:val="00AA2D62"/>
-    <w:pPr>
-      <w:keepNext/>
-      <w:keepLines/>
-      <w:pBdr>
-        <w:bottom w:val="single" w:sz="4" w:space="2" w:color="00B0F0" w:themeColor="accent2"/>
-      </w:pBdr>
-      <w:spacing w:before="360" w:after="120" w:line="240" w:lineRule="auto"/>
-      <w:outlineLvl w:val="0"/>
-    </w:pPr>
-    <w:rPr>
-      <w:rFonts w:asciiTheme="majorHAnsi" w:eastAsiaTheme="majorEastAsia" w:hAnsiTheme="majorHAnsi" w:cstheme="majorBidi"/>
-      <w:color w:val="262626" w:themeColor="text1" w:themeTint="D9"/>
-      <w:sz w:val="40"/>
-      <w:szCs w:val="40"/>
-    </w:rPr>
-  </w:style>
-  <w:style w:type="paragraph" w:styleId="Heading2">
-    <w:name w:val="heading 2"/>
-    <w:basedOn w:val="Normal"/>
-    <w:next w:val="Normal"/>
-    <w:link w:val="Heading2Char"/>
-    <w:uiPriority w:val="9"/>
-    <w:unhideWhenUsed/>
-    <w:qFormat/>
-    <w:rsid w:val="00AA2D62"/>
-    <w:pPr>
-      <w:keepNext/>
-      <w:keepLines/>
-      <w:spacing w:before="120" w:after="0" w:line="240" w:lineRule="auto"/>
-      <w:outlineLvl w:val="1"/>
-    </w:pPr>
-    <w:rPr>
-      <w:rFonts w:asciiTheme="majorHAnsi" w:eastAsiaTheme="majorEastAsia" w:hAnsiTheme="majorHAnsi" w:cstheme="majorBidi"/>
-      <w:color w:val="00B0F0" w:themeColor="accent2"/>
-      <w:sz w:val="36"/>
-      <w:szCs w:val="36"/>
-    </w:rPr>
-  </w:style>
-  <w:style w:type="paragraph" w:styleId="Heading3">
-    <w:name w:val="heading 3"/>
-    <w:basedOn w:val="Normal"/>
-    <w:next w:val="Normal"/>
-    <w:link w:val="Heading3Char"/>
-    <w:uiPriority w:val="9"/>
-    <w:semiHidden/>
-    <w:unhideWhenUsed/>
-    <w:qFormat/>
-    <w:rsid w:val="00AA2D62"/>
-    <w:pPr>
-      <w:keepNext/>
-      <w:keepLines/>
-      <w:spacing w:before="80" w:after="0" w:line="240" w:lineRule="auto"/>
-      <w:outlineLvl w:val="2"/>
-    </w:pPr>
-    <w:rPr>
-      <w:rFonts w:asciiTheme="majorHAnsi" w:eastAsiaTheme="majorEastAsia" w:hAnsiTheme="majorHAnsi" w:cstheme="majorBidi"/>
-      <w:color w:val="0083B3" w:themeColor="accent2" w:themeShade="BF"/>
-      <w:sz w:val="32"/>
-      <w:szCs w:val="32"/>
-    </w:rPr>
-  </w:style>
-  <w:style w:type="paragraph" w:styleId="Heading4">
-    <w:name w:val="heading 4"/>
-    <w:basedOn w:val="Normal"/>
-    <w:next w:val="Normal"/>
-    <w:link w:val="Heading4Char"/>
-    <w:uiPriority w:val="9"/>
-    <w:semiHidden/>
-    <w:unhideWhenUsed/>
-    <w:qFormat/>
-    <w:rsid w:val="00AA2D62"/>
-    <w:pPr>
-      <w:keepNext/>
-      <w:keepLines/>
-      <w:spacing w:before="80" w:after="0" w:line="240" w:lineRule="auto"/>
-      <w:outlineLvl w:val="3"/>
-    </w:pPr>
-    <w:rPr>
-      <w:rFonts w:asciiTheme="majorHAnsi" w:eastAsiaTheme="majorEastAsia" w:hAnsiTheme="majorHAnsi" w:cstheme="majorBidi"/>
-      <w:i/>
-      <w:iCs/>
-      <w:color w:val="005878" w:themeColor="accent2" w:themeShade="80"/>
-      <w:sz w:val="28"/>
-      <w:szCs w:val="28"/>
-    </w:rPr>
-  </w:style>
-  <w:style w:type="paragraph" w:styleId="Heading5">
-    <w:name w:val="heading 5"/>
-    <w:basedOn w:val="Normal"/>
-    <w:next w:val="Normal"/>
-    <w:link w:val="Heading5Char"/>
-    <w:uiPriority w:val="9"/>
-    <w:semiHidden/>
-    <w:unhideWhenUsed/>
-    <w:qFormat/>
-    <w:rsid w:val="00AA2D62"/>
-    <w:pPr>
-      <w:keepNext/>
-      <w:keepLines/>
-      <w:spacing w:before="80" w:after="0" w:line="240" w:lineRule="auto"/>
-      <w:outlineLvl w:val="4"/>
-    </w:pPr>
-    <w:rPr>
-      <w:rFonts w:asciiTheme="majorHAnsi" w:eastAsiaTheme="majorEastAsia" w:hAnsiTheme="majorHAnsi" w:cstheme="majorBidi"/>
-      <w:color w:val="0083B3" w:themeColor="accent2" w:themeShade="BF"/>
-      <w:sz w:val="24"/>
-      <w:szCs w:val="24"/>
-    </w:rPr>
-  </w:style>
-  <w:style w:type="paragraph" w:styleId="Heading6">
-    <w:name w:val="heading 6"/>
-    <w:basedOn w:val="Normal"/>
-    <w:next w:val="Normal"/>
-    <w:link w:val="Heading6Char"/>
-    <w:uiPriority w:val="9"/>
-    <w:semiHidden/>
-    <w:unhideWhenUsed/>
-    <w:qFormat/>
-    <w:rsid w:val="00AA2D62"/>
-    <w:pPr>
-      <w:keepNext/>
-      <w:keepLines/>
-      <w:spacing w:before="80" w:after="0" w:line="240" w:lineRule="auto"/>
-      <w:outlineLvl w:val="5"/>
-    </w:pPr>
-    <w:rPr>
-      <w:rFonts w:asciiTheme="majorHAnsi" w:eastAsiaTheme="majorEastAsia" w:hAnsiTheme="majorHAnsi" w:cstheme="majorBidi"/>
-      <w:i/>
-      <w:iCs/>
-      <w:color w:val="005878" w:themeColor="accent2" w:themeShade="80"/>
-      <w:sz w:val="24"/>
-      <w:szCs w:val="24"/>
-    </w:rPr>
-  </w:style>
-  <w:style w:type="paragraph" w:styleId="Heading7">
-    <w:name w:val="heading 7"/>
-    <w:basedOn w:val="Normal"/>
-    <w:next w:val="Normal"/>
-    <w:link w:val="Heading7Char"/>
-    <w:uiPriority w:val="9"/>
-    <w:semiHidden/>
-    <w:unhideWhenUsed/>
-    <w:qFormat/>
-    <w:rsid w:val="00AA2D62"/>
-    <w:pPr>
-      <w:keepNext/>
-      <w:keepLines/>
-      <w:spacing w:before="80" w:after="0" w:line="240" w:lineRule="auto"/>
-      <w:outlineLvl w:val="6"/>
-    </w:pPr>
-    <w:rPr>
-      <w:rFonts w:asciiTheme="majorHAnsi" w:eastAsiaTheme="majorEastAsia" w:hAnsiTheme="majorHAnsi" w:cstheme="majorBidi"/>
-      <w:b/>
-      <w:bCs/>
-      <w:color w:val="005878" w:themeColor="accent2" w:themeShade="80"/>
-      <w:sz w:val="22"/>
-      <w:szCs w:val="22"/>
-    </w:rPr>
-  </w:style>
-  <w:style w:type="paragraph" w:styleId="Heading8">
-    <w:name w:val="heading 8"/>
-    <w:basedOn w:val="Normal"/>
-    <w:next w:val="Normal"/>
-    <w:link w:val="Heading8Char"/>
-    <w:uiPriority w:val="9"/>
-    <w:semiHidden/>
-    <w:unhideWhenUsed/>
-    <w:qFormat/>
-    <w:rsid w:val="00AA2D62"/>
-    <w:pPr>
-      <w:keepNext/>
-      <w:keepLines/>
-      <w:spacing w:before="80" w:after="0" w:line="240" w:lineRule="auto"/>
-      <w:outlineLvl w:val="7"/>
-    </w:pPr>
-    <w:rPr>
-      <w:rFonts w:asciiTheme="majorHAnsi" w:eastAsiaTheme="majorEastAsia" w:hAnsiTheme="majorHAnsi" w:cstheme="majorBidi"/>
-      <w:color w:val="005878" w:themeColor="accent2" w:themeShade="80"/>
-      <w:sz w:val="22"/>
-      <w:szCs w:val="22"/>
-    </w:rPr>
-  </w:style>
-  <w:style w:type="paragraph" w:styleId="Heading9">
-    <w:name w:val="heading 9"/>
-    <w:basedOn w:val="Normal"/>
-    <w:next w:val="Normal"/>
-    <w:link w:val="Heading9Char"/>
-    <w:uiPriority w:val="9"/>
-    <w:semiHidden/>
-    <w:unhideWhenUsed/>
-    <w:qFormat/>
-    <w:rsid w:val="00AA2D62"/>
-    <w:pPr>
-      <w:keepNext/>
-      <w:keepLines/>
-      <w:spacing w:before="80" w:after="0" w:line="240" w:lineRule="auto"/>
-      <w:outlineLvl w:val="8"/>
-    </w:pPr>
-    <w:rPr>
-      <w:rFonts w:asciiTheme="majorHAnsi" w:eastAsiaTheme="majorEastAsia" w:hAnsiTheme="majorHAnsi" w:cstheme="majorBidi"/>
-      <w:i/>
-      <w:iCs/>
-      <w:color w:val="005878" w:themeColor="accent2" w:themeShade="80"/>
-      <w:sz w:val="22"/>
-      <w:szCs w:val="22"/>
-    </w:rPr>
-  </w:style>
-  <w:style w:type="character" w:default="1" w:styleId="DefaultParagraphFont">
-    <w:name w:val="Default Paragraph Font"/>
-    <w:uiPriority w:val="1"/>
-    <w:semiHidden/>
-    <w:unhideWhenUsed/>
-  </w:style>
-  <w:style w:type="table" w:default="1" w:styleId="TableNormal">
-    <w:name w:val="Normal Table"/>
-    <w:uiPriority w:val="99"/>
-    <w:semiHidden/>
-    <w:unhideWhenUsed/>
-    <w:tblPr>
-      <w:tblInd w:w="0" w:type="dxa"/>
-      <w:tblCellMar>
-        <w:top w:w="0" w:type="dxa"/>
-        <w:left w:w="108" w:type="dxa"/>
-        <w:bottom w:w="0" w:type="dxa"/>
-        <w:right w:w="108" w:type="dxa"/>
-      </w:tblCellMar>
-    </w:tblPr>
-  </w:style>
-  <w:style w:type="numbering" w:default="1" w:styleId="NoList">
-    <w:name w:val="No List"/>
-    <w:uiPriority w:val="99"/>
-    <w:semiHidden/>
-    <w:unhideWhenUsed/>
-  </w:style>
-  <w:style w:type="paragraph" w:styleId="Title">
-    <w:name w:val="Title"/>
-    <w:basedOn w:val="Normal"/>
-    <w:next w:val="Normal"/>
-    <w:link w:val="TitleChar"/>
-    <w:uiPriority w:val="10"/>
-    <w:qFormat/>
-    <w:rsid w:val="00AA2D62"/>
-    <w:pPr>
-      <w:spacing w:after="0" w:line="240" w:lineRule="auto"/>
-      <w:contextualSpacing/>
-    </w:pPr>
-    <w:rPr>
-      <w:rFonts w:asciiTheme="majorHAnsi" w:eastAsiaTheme="majorEastAsia" w:hAnsiTheme="majorHAnsi" w:cstheme="majorBidi"/>
-      <w:color w:val="262626" w:themeColor="text1" w:themeTint="D9"/>
-      <w:sz w:val="96"/>
-      <w:szCs w:val="96"/>
-    </w:rPr>
-  </w:style>
-  <w:style w:type="character" w:customStyle="1" w:styleId="TitleChar">
-    <w:name w:val="Title Char"/>
-    <w:basedOn w:val="DefaultParagraphFont"/>
-    <w:link w:val="Title"/>
-    <w:uiPriority w:val="10"/>
-    <w:rsid w:val="00AA2D62"/>
-    <w:rPr>
-      <w:rFonts w:asciiTheme="majorHAnsi" w:eastAsiaTheme="majorEastAsia" w:hAnsiTheme="majorHAnsi" w:cstheme="majorBidi"/>
-      <w:color w:val="262626" w:themeColor="text1" w:themeTint="D9"/>
-      <w:sz w:val="96"/>
-      <w:szCs w:val="96"/>
-    </w:rPr>
-  </w:style>
-  <w:style w:type="paragraph" w:styleId="Subtitle">
-    <w:name w:val="Subtitle"/>
-    <w:basedOn w:val="Normal"/>
-    <w:next w:val="Normal"/>
-    <w:link w:val="SubtitleChar"/>
-    <w:uiPriority w:val="11"/>
-    <w:qFormat/>
-    <w:rsid w:val="00AA2D62"/>
-    <w:pPr>
-      <w:numPr>
-        <w:ilvl w:val="1"/>
-      </w:numPr>
-      <w:spacing w:after="240"/>
-    </w:pPr>
-    <w:rPr>
-      <w:caps/>
-      <w:color w:val="404040" w:themeColor="text1" w:themeTint="BF"/>
-      <w:spacing w:val="20"/>
-      <w:sz w:val="28"/>
-      <w:szCs w:val="28"/>
-    </w:rPr>
-  </w:style>
-  <w:style w:type="character" w:customStyle="1" w:styleId="SubtitleChar">
-    <w:name w:val="Subtitle Char"/>
-    <w:basedOn w:val="DefaultParagraphFont"/>
-    <w:link w:val="Subtitle"/>
-    <w:uiPriority w:val="11"/>
-    <w:rsid w:val="00AA2D62"/>
-    <w:rPr>
-      <w:caps/>
-      <w:color w:val="404040" w:themeColor="text1" w:themeTint="BF"/>
-      <w:spacing w:val="20"/>
-      <w:sz w:val="28"/>
-      <w:szCs w:val="28"/>
-    </w:rPr>
-  </w:style>
-  <w:style w:type="character" w:customStyle="1" w:styleId="Heading1Char">
-    <w:name w:val="Heading 1 Char"/>
-    <w:basedOn w:val="DefaultParagraphFont"/>
-    <w:link w:val="Heading1"/>
-    <w:uiPriority w:val="9"/>
-    <w:rsid w:val="00AA2D62"/>
-    <w:rPr>
-      <w:rFonts w:asciiTheme="majorHAnsi" w:eastAsiaTheme="majorEastAsia" w:hAnsiTheme="majorHAnsi" w:cstheme="majorBidi"/>
-      <w:color w:val="262626" w:themeColor="text1" w:themeTint="D9"/>
-      <w:sz w:val="40"/>
-      <w:szCs w:val="40"/>
-    </w:rPr>
-  </w:style>
-  <w:style w:type="character" w:customStyle="1" w:styleId="Heading2Char">
-    <w:name w:val="Heading 2 Char"/>
-    <w:basedOn w:val="DefaultParagraphFont"/>
-    <w:link w:val="Heading2"/>
-    <w:uiPriority w:val="9"/>
-    <w:rsid w:val="00AA2D62"/>
-    <w:rPr>
-      <w:rFonts w:asciiTheme="majorHAnsi" w:eastAsiaTheme="majorEastAsia" w:hAnsiTheme="majorHAnsi" w:cstheme="majorBidi"/>
-      <w:color w:val="00B0F0" w:themeColor="accent2"/>
-      <w:sz w:val="36"/>
-      <w:szCs w:val="36"/>
-    </w:rPr>
-  </w:style>
-  <w:style w:type="character" w:customStyle="1" w:styleId="Heading3Char">
-    <w:name w:val="Heading 3 Char"/>
-    <w:basedOn w:val="DefaultParagraphFont"/>
-    <w:link w:val="Heading3"/>
-    <w:uiPriority w:val="9"/>
-    <w:semiHidden/>
-    <w:rsid w:val="00AA2D62"/>
-    <w:rPr>
-      <w:rFonts w:asciiTheme="majorHAnsi" w:eastAsiaTheme="majorEastAsia" w:hAnsiTheme="majorHAnsi" w:cstheme="majorBidi"/>
-      <w:color w:val="0083B3" w:themeColor="accent2" w:themeShade="BF"/>
-      <w:sz w:val="32"/>
-      <w:szCs w:val="32"/>
-    </w:rPr>
-  </w:style>
-  <w:style w:type="character" w:customStyle="1" w:styleId="Heading4Char">
-    <w:name w:val="Heading 4 Char"/>
-    <w:basedOn w:val="DefaultParagraphFont"/>
-    <w:link w:val="Heading4"/>
-    <w:uiPriority w:val="9"/>
-    <w:semiHidden/>
-    <w:rsid w:val="00AA2D62"/>
-    <w:rPr>
-      <w:rFonts w:asciiTheme="majorHAnsi" w:eastAsiaTheme="majorEastAsia" w:hAnsiTheme="majorHAnsi" w:cstheme="majorBidi"/>
-      <w:i/>
-      <w:iCs/>
-      <w:color w:val="005878" w:themeColor="accent2" w:themeShade="80"/>
-      <w:sz w:val="28"/>
-      <w:szCs w:val="28"/>
-    </w:rPr>
-  </w:style>
-  <w:style w:type="character" w:customStyle="1" w:styleId="Heading5Char">
-    <w:name w:val="Heading 5 Char"/>
-    <w:basedOn w:val="DefaultParagraphFont"/>
-    <w:link w:val="Heading5"/>
-    <w:uiPriority w:val="9"/>
-    <w:semiHidden/>
-    <w:rsid w:val="00AA2D62"/>
-    <w:rPr>
-      <w:rFonts w:asciiTheme="majorHAnsi" w:eastAsiaTheme="majorEastAsia" w:hAnsiTheme="majorHAnsi" w:cstheme="majorBidi"/>
-      <w:color w:val="0083B3" w:themeColor="accent2" w:themeShade="BF"/>
-      <w:sz w:val="24"/>
-      <w:szCs w:val="24"/>
-    </w:rPr>
-  </w:style>
-  <w:style w:type="character" w:customStyle="1" w:styleId="Heading6Char">
-    <w:name w:val="Heading 6 Char"/>
-    <w:basedOn w:val="DefaultParagraphFont"/>
-    <w:link w:val="Heading6"/>
-    <w:uiPriority w:val="9"/>
-    <w:semiHidden/>
-    <w:rsid w:val="00AA2D62"/>
-    <w:rPr>
-      <w:rFonts w:asciiTheme="majorHAnsi" w:eastAsiaTheme="majorEastAsia" w:hAnsiTheme="majorHAnsi" w:cstheme="majorBidi"/>
-      <w:i/>
-      <w:iCs/>
-      <w:color w:val="005878" w:themeColor="accent2" w:themeShade="80"/>
-      <w:sz w:val="24"/>
-      <w:szCs w:val="24"/>
-    </w:rPr>
-  </w:style>
-  <w:style w:type="character" w:customStyle="1" w:styleId="Heading7Char">
-    <w:name w:val="Heading 7 Char"/>
-    <w:basedOn w:val="DefaultParagraphFont"/>
-    <w:link w:val="Heading7"/>
-    <w:uiPriority w:val="9"/>
-    <w:semiHidden/>
-    <w:rsid w:val="00AA2D62"/>
-    <w:rPr>
-      <w:rFonts w:asciiTheme="majorHAnsi" w:eastAsiaTheme="majorEastAsia" w:hAnsiTheme="majorHAnsi" w:cstheme="majorBidi"/>
-      <w:b/>
-      <w:bCs/>
-      <w:color w:val="005878" w:themeColor="accent2" w:themeShade="80"/>
-      <w:sz w:val="22"/>
-      <w:szCs w:val="22"/>
-    </w:rPr>
-  </w:style>
-  <w:style w:type="character" w:customStyle="1" w:styleId="Heading8Char">
-    <w:name w:val="Heading 8 Char"/>
-    <w:basedOn w:val="DefaultParagraphFont"/>
-    <w:link w:val="Heading8"/>
-    <w:uiPriority w:val="9"/>
-    <w:semiHidden/>
-    <w:rsid w:val="00AA2D62"/>
-    <w:rPr>
-      <w:rFonts w:asciiTheme="majorHAnsi" w:eastAsiaTheme="majorEastAsia" w:hAnsiTheme="majorHAnsi" w:cstheme="majorBidi"/>
-      <w:color w:val="005878" w:themeColor="accent2" w:themeShade="80"/>
-      <w:sz w:val="22"/>
-      <w:szCs w:val="22"/>
-    </w:rPr>
-  </w:style>
-  <w:style w:type="character" w:customStyle="1" w:styleId="Heading9Char">
-    <w:name w:val="Heading 9 Char"/>
-    <w:basedOn w:val="DefaultParagraphFont"/>
-    <w:link w:val="Heading9"/>
-    <w:uiPriority w:val="9"/>
-    <w:semiHidden/>
-    <w:rsid w:val="00AA2D62"/>
-    <w:rPr>
-      <w:rFonts w:asciiTheme="majorHAnsi" w:eastAsiaTheme="majorEastAsia" w:hAnsiTheme="majorHAnsi" w:cstheme="majorBidi"/>
-      <w:i/>
-      <w:iCs/>
-      <w:color w:val="005878" w:themeColor="accent2" w:themeShade="80"/>
-      <w:sz w:val="22"/>
-      <w:szCs w:val="22"/>
-    </w:rPr>
-  </w:style>
-  <w:style w:type="character" w:styleId="SubtleEmphasis">
-    <w:name w:val="Subtle Emphasis"/>
-    <w:basedOn w:val="DefaultParagraphFont"/>
-    <w:uiPriority w:val="19"/>
-    <w:qFormat/>
-    <w:rsid w:val="00AA2D62"/>
-    <w:rPr>
-      <w:i/>
-      <w:iCs/>
-      <w:color w:val="595959" w:themeColor="text1" w:themeTint="A6"/>
-    </w:rPr>
-  </w:style>
-  <w:style w:type="character" w:styleId="Emphasis">
-    <w:name w:val="Emphasis"/>
-    <w:basedOn w:val="DefaultParagraphFont"/>
-    <w:uiPriority w:val="20"/>
-    <w:qFormat/>
-    <w:rsid w:val="00AA2D62"/>
-    <w:rPr>
-      <w:i/>
-      <w:iCs/>
-      <w:color w:val="000000" w:themeColor="text1"/>
-    </w:rPr>
-  </w:style>
-  <w:style w:type="character" w:styleId="IntenseEmphasis">
-    <w:name w:val="Intense Emphasis"/>
-    <w:basedOn w:val="DefaultParagraphFont"/>
-    <w:uiPriority w:val="21"/>
-    <w:qFormat/>
-    <w:rsid w:val="00AA2D62"/>
-    <w:rPr>
-      <w:b/>
-      <w:bCs/>
-      <w:i/>
-      <w:iCs/>
-      <w:caps w:val="0"/>
-      <w:smallCaps w:val="0"/>
-      <w:strike w:val="0"/>
-      <w:dstrike w:val="0"/>
-      <w:color w:val="00B0F0" w:themeColor="accent2"/>
-    </w:rPr>
-  </w:style>
-  <w:style w:type="character" w:styleId="Strong">
-    <w:name w:val="Strong"/>
-    <w:basedOn w:val="DefaultParagraphFont"/>
-    <w:uiPriority w:val="22"/>
-    <w:qFormat/>
-    <w:rsid w:val="00AA2D62"/>
-    <w:rPr>
-      <w:b/>
-      <w:bCs/>
-    </w:rPr>
-  </w:style>
-  <w:style w:type="paragraph" w:styleId="Quote">
-    <w:name w:val="Quote"/>
-    <w:basedOn w:val="Normal"/>
-    <w:next w:val="Normal"/>
-    <w:link w:val="QuoteChar"/>
-    <w:uiPriority w:val="29"/>
-    <w:qFormat/>
-    <w:rsid w:val="00AA2D62"/>
-    <w:pPr>
-      <w:spacing w:before="160"/>
-      <w:ind w:left="720" w:right="720"/>
-      <w:jc w:val="center"/>
-    </w:pPr>
-    <w:rPr>
-      <w:rFonts w:asciiTheme="majorHAnsi" w:eastAsiaTheme="majorEastAsia" w:hAnsiTheme="majorHAnsi" w:cstheme="majorBidi"/>
-      <w:color w:val="000000" w:themeColor="text1"/>
-      <w:sz w:val="24"/>
-      <w:szCs w:val="24"/>
-    </w:rPr>
-  </w:style>
-  <w:style w:type="character" w:customStyle="1" w:styleId="QuoteChar">
-    <w:name w:val="Quote Char"/>
-    <w:basedOn w:val="DefaultParagraphFont"/>
-    <w:link w:val="Quote"/>
-    <w:uiPriority w:val="29"/>
-    <w:rsid w:val="00AA2D62"/>
-    <w:rPr>
-      <w:rFonts w:asciiTheme="majorHAnsi" w:eastAsiaTheme="majorEastAsia" w:hAnsiTheme="majorHAnsi" w:cstheme="majorBidi"/>
-      <w:color w:val="000000" w:themeColor="text1"/>
-      <w:sz w:val="24"/>
-      <w:szCs w:val="24"/>
-    </w:rPr>
-  </w:style>
-  <w:style w:type="paragraph" w:styleId="IntenseQuote">
-    <w:name w:val="Intense Quote"/>
-    <w:basedOn w:val="Normal"/>
-    <w:next w:val="Normal"/>
-    <w:link w:val="IntenseQuoteChar"/>
-    <w:uiPriority w:val="30"/>
-    <w:qFormat/>
-    <w:rsid w:val="00AA2D62"/>
-    <w:pPr>
-      <w:pBdr>
-        <w:top w:val="single" w:sz="24" w:space="4" w:color="00B0F0" w:themeColor="accent2"/>
-      </w:pBdr>
-      <w:spacing w:before="240" w:after="240" w:line="240" w:lineRule="auto"/>
-      <w:ind w:left="936" w:right="936"/>
-      <w:jc w:val="center"/>
-    </w:pPr>
-    <w:rPr>
-      <w:rFonts w:asciiTheme="majorHAnsi" w:eastAsiaTheme="majorEastAsia" w:hAnsiTheme="majorHAnsi" w:cstheme="majorBidi"/>
-      <w:sz w:val="24"/>
-      <w:szCs w:val="24"/>
-    </w:rPr>
-  </w:style>
-  <w:style w:type="character" w:customStyle="1" w:styleId="IntenseQuoteChar">
-    <w:name w:val="Intense Quote Char"/>
-    <w:basedOn w:val="DefaultParagraphFont"/>
-    <w:link w:val="IntenseQuote"/>
-    <w:uiPriority w:val="30"/>
-    <w:rsid w:val="00AA2D62"/>
-    <w:rPr>
-      <w:rFonts w:asciiTheme="majorHAnsi" w:eastAsiaTheme="majorEastAsia" w:hAnsiTheme="majorHAnsi" w:cstheme="majorBidi"/>
-      <w:sz w:val="24"/>
-      <w:szCs w:val="24"/>
-    </w:rPr>
-  </w:style>
-  <w:style w:type="character" w:styleId="SubtleReference">
-    <w:name w:val="Subtle Reference"/>
-    <w:basedOn w:val="DefaultParagraphFont"/>
-    <w:uiPriority w:val="31"/>
-    <w:qFormat/>
-    <w:rsid w:val="00AA2D62"/>
-    <w:rPr>
-      <w:caps w:val="0"/>
-      <w:smallCaps/>
-      <w:color w:val="404040" w:themeColor="text1" w:themeTint="BF"/>
-      <w:spacing w:val="0"/>
-      <w:u w:val="single" w:color="7F7F7F" w:themeColor="text1" w:themeTint="80"/>
-    </w:rPr>
-  </w:style>
-  <w:style w:type="character" w:styleId="IntenseReference">
-    <w:name w:val="Intense Reference"/>
-    <w:basedOn w:val="DefaultParagraphFont"/>
-    <w:uiPriority w:val="32"/>
-    <w:qFormat/>
-    <w:rsid w:val="00AA2D62"/>
-    <w:rPr>
-      <w:b/>
-      <w:bCs/>
-      <w:caps w:val="0"/>
-      <w:smallCaps/>
-      <w:color w:val="auto"/>
-      <w:spacing w:val="0"/>
-      <w:u w:val="single"/>
-    </w:rPr>
-  </w:style>
-  <w:style w:type="character" w:styleId="BookTitle">
-    <w:name w:val="Book Title"/>
-    <w:basedOn w:val="DefaultParagraphFont"/>
-    <w:uiPriority w:val="33"/>
-    <w:qFormat/>
-    <w:rsid w:val="00AA2D62"/>
-    <w:rPr>
-      <w:b/>
-      <w:bCs/>
-      <w:caps w:val="0"/>
-      <w:smallCaps/>
-      <w:spacing w:val="0"/>
-    </w:rPr>
-  </w:style>
-  <w:style w:type="paragraph" w:styleId="Caption">
-    <w:name w:val="caption"/>
-    <w:basedOn w:val="Normal"/>
-    <w:next w:val="Normal"/>
-    <w:uiPriority w:val="35"/>
-    <w:unhideWhenUsed/>
-    <w:qFormat/>
-    <w:rsid w:val="00AA2D62"/>
-    <w:pPr>
-      <w:spacing w:line="240" w:lineRule="auto"/>
-    </w:pPr>
-    <w:rPr>
-      <w:b/>
-      <w:bCs/>
-      <w:color w:val="404040" w:themeColor="text1" w:themeTint="BF"/>
-      <w:sz w:val="16"/>
-      <w:szCs w:val="16"/>
-    </w:rPr>
-  </w:style>
-  <w:style w:type="paragraph" w:styleId="TOCHeading">
-    <w:name w:val="TOC Heading"/>
-    <w:basedOn w:val="Heading1"/>
-    <w:next w:val="Normal"/>
-    <w:uiPriority w:val="39"/>
-    <w:unhideWhenUsed/>
-    <w:qFormat/>
-    <w:rsid w:val="00AA2D62"/>
-    <w:pPr>
-      <w:outlineLvl w:val="9"/>
-    </w:pPr>
-  </w:style>
-  <w:style w:type="paragraph" w:styleId="NoSpacing">
-    <w:name w:val="No Spacing"/>
-    <w:link w:val="NoSpacingChar"/>
-    <w:uiPriority w:val="1"/>
-    <w:qFormat/>
-    <w:rsid w:val="00AA2D62"/>
-    <w:pPr>
-      <w:spacing w:after="0" w:line="240" w:lineRule="auto"/>
-    </w:pPr>
-  </w:style>
-  <w:style w:type="paragraph" w:styleId="ListParagraph">
-    <w:name w:val="List Paragraph"/>
-    <w:basedOn w:val="Normal"/>
-    <w:uiPriority w:val="34"/>
-    <w:qFormat/>
-    <w:pPr>
-      <w:ind w:left="720"/>
-      <w:contextualSpacing/>
-    </w:pPr>
-  </w:style>
-  <w:style w:type="character" w:customStyle="1" w:styleId="NoSpacingChar">
-    <w:name w:val="No Spacing Char"/>
-    <w:basedOn w:val="DefaultParagraphFont"/>
-    <w:link w:val="NoSpacing"/>
-    <w:uiPriority w:val="1"/>
-    <w:rsid w:val="00AA2D62"/>
-  </w:style>
-  <w:style w:type="character" w:styleId="PlaceholderText">
-    <w:name w:val="Placeholder Text"/>
-    <w:basedOn w:val="DefaultParagraphFont"/>
-    <w:uiPriority w:val="99"/>
-    <w:semiHidden/>
-    <w:rsid w:val="00AA2D62"/>
-    <w:rPr>
-      <w:color w:val="808080"/>
-    </w:rPr>
-  </w:style>
-  <w:style w:type="paragraph" w:styleId="Header">
-    <w:name w:val="header"/>
-    <w:basedOn w:val="Normal"/>
-    <w:link w:val="HeaderChar"/>
-    <w:uiPriority w:val="99"/>
-    <w:unhideWhenUsed/>
-    <w:rsid w:val="00CF6839"/>
-    <w:pPr>
-      <w:tabs>
-        <w:tab w:val="center" w:pos="4680"/>
-        <w:tab w:val="right" w:pos="9360"/>
-      </w:tabs>
-      <w:spacing w:after="0" w:line="240" w:lineRule="auto"/>
-    </w:pPr>
-  </w:style>
-  <w:style w:type="character" w:customStyle="1" w:styleId="HeaderChar">
-    <w:name w:val="Header Char"/>
-    <w:basedOn w:val="DefaultParagraphFont"/>
-    <w:link w:val="Header"/>
-    <w:uiPriority w:val="99"/>
-    <w:rsid w:val="00CF6839"/>
-  </w:style>
-  <w:style w:type="paragraph" w:styleId="Footer">
-    <w:name w:val="footer"/>
-    <w:basedOn w:val="Normal"/>
-    <w:link w:val="FooterChar"/>
-    <w:uiPriority w:val="99"/>
-    <w:unhideWhenUsed/>
-    <w:rsid w:val="00CF6839"/>
-    <w:pPr>
-      <w:tabs>
-        <w:tab w:val="center" w:pos="4680"/>
-        <w:tab w:val="right" w:pos="9360"/>
-      </w:tabs>
-      <w:spacing w:after="0" w:line="240" w:lineRule="auto"/>
-    </w:pPr>
-  </w:style>
-  <w:style w:type="character" w:customStyle="1" w:styleId="FooterChar">
-    <w:name w:val="Footer Char"/>
-    <w:basedOn w:val="DefaultParagraphFont"/>
-    <w:link w:val="Footer"/>
-    <w:uiPriority w:val="99"/>
-    <w:rsid w:val="00CF6839"/>
-  </w:style>
-  <w:style w:type="paragraph" w:styleId="TOC2">
-    <w:name w:val="toc 2"/>
-    <w:basedOn w:val="Normal"/>
-    <w:next w:val="Normal"/>
-    <w:autoRedefine/>
-    <w:uiPriority w:val="39"/>
-    <w:unhideWhenUsed/>
-    <w:rsid w:val="00CF6839"/>
-    <w:pPr>
-      <w:spacing w:after="100" w:line="259" w:lineRule="auto"/>
-      <w:ind w:left="220"/>
-    </w:pPr>
-    <w:rPr>
-      <w:rFonts w:cs="Times New Roman"/>
-      <w:sz w:val="22"/>
-      <w:szCs w:val="22"/>
-      <w:lang w:eastAsia="en-US"/>
-    </w:rPr>
-  </w:style>
-  <w:style w:type="paragraph" w:styleId="TOC1">
-    <w:name w:val="toc 1"/>
-    <w:basedOn w:val="Normal"/>
-    <w:next w:val="Normal"/>
-    <w:autoRedefine/>
-    <w:uiPriority w:val="39"/>
-    <w:unhideWhenUsed/>
-    <w:rsid w:val="00CF6839"/>
-    <w:pPr>
-      <w:spacing w:after="100" w:line="259" w:lineRule="auto"/>
-    </w:pPr>
-    <w:rPr>
-      <w:rFonts w:cs="Times New Roman"/>
-      <w:sz w:val="22"/>
-      <w:szCs w:val="22"/>
-      <w:lang w:eastAsia="en-US"/>
-    </w:rPr>
-  </w:style>
-  <w:style w:type="paragraph" w:styleId="TOC3">
-    <w:name w:val="toc 3"/>
-    <w:basedOn w:val="Normal"/>
-    <w:next w:val="Normal"/>
-    <w:autoRedefine/>
-    <w:uiPriority w:val="39"/>
-    <w:unhideWhenUsed/>
-    <w:rsid w:val="00CF6839"/>
-    <w:pPr>
-      <w:spacing w:after="100" w:line="259" w:lineRule="auto"/>
-      <w:ind w:left="440"/>
-    </w:pPr>
-    <w:rPr>
-      <w:rFonts w:cs="Times New Roman"/>
-      <w:sz w:val="22"/>
-      <w:szCs w:val="22"/>
-      <w:lang w:eastAsia="en-US"/>
-    </w:rPr>
-  </w:style>
-  <w:style w:type="character" w:styleId="Hyperlink">
-    <w:name w:val="Hyperlink"/>
-    <w:basedOn w:val="DefaultParagraphFont"/>
-    <w:uiPriority w:val="99"/>
-    <w:unhideWhenUsed/>
-    <w:rsid w:val="00CF6839"/>
-    <w:rPr>
-      <w:color w:val="0070C0" w:themeColor="hyperlink"/>
-      <w:u w:val="single"/>
-    </w:rPr>
-  </w:style>
-  <w:style w:type="paragraph" w:styleId="BalloonText">
-    <w:name w:val="Balloon Text"/>
-    <w:basedOn w:val="Normal"/>
-    <w:link w:val="BalloonTextChar"/>
-    <w:uiPriority w:val="99"/>
-    <w:semiHidden/>
-    <w:unhideWhenUsed/>
-    <w:rsid w:val="00293AE1"/>
-    <w:pPr>
-      <w:spacing w:after="0" w:line="240" w:lineRule="auto"/>
-    </w:pPr>
-    <w:rPr>
-      <w:rFonts w:ascii="Lucida Grande" w:hAnsi="Lucida Grande" w:cs="Lucida Grande"/>
-      <w:sz w:val="18"/>
-      <w:szCs w:val="18"/>
-    </w:rPr>
-  </w:style>
-  <w:style w:type="character" w:customStyle="1" w:styleId="BalloonTextChar">
-    <w:name w:val="Balloon Text Char"/>
-    <w:basedOn w:val="DefaultParagraphFont"/>
-    <w:link w:val="BalloonText"/>
-    <w:uiPriority w:val="99"/>
-    <w:semiHidden/>
-    <w:rsid w:val="00293AE1"/>
-    <w:rPr>
-      <w:rFonts w:ascii="Lucida Grande" w:hAnsi="Lucida Grande" w:cs="Lucida Grande"/>
-      <w:sz w:val="18"/>
-      <w:szCs w:val="18"/>
-    </w:rPr>
-  </w:style>
-  <w:style w:type="paragraph" w:styleId="Bibliography">
-    <w:name w:val="Bibliography"/>
-    <w:basedOn w:val="Normal"/>
-    <w:next w:val="Normal"/>
-    <w:uiPriority w:val="37"/>
-    <w:unhideWhenUsed/>
-    <w:rsid w:val="00314381"/>
-  </w:style>
-  <w:style w:type="character" w:styleId="PageNumber">
-    <w:name w:val="page number"/>
-    <w:basedOn w:val="DefaultParagraphFont"/>
-    <w:uiPriority w:val="99"/>
-    <w:semiHidden/>
-    <w:unhideWhenUsed/>
-    <w:rsid w:val="002B28B3"/>
-  </w:style>
-  <w:style w:type="table" w:customStyle="1" w:styleId="ListTable2">
-    <w:name w:val="List Table 2"/>
-    <w:basedOn w:val="TableNormal"/>
-    <w:uiPriority w:val="47"/>
-    <w:rsid w:val="00782060"/>
-    <w:pPr>
-      <w:spacing w:after="0" w:line="240" w:lineRule="auto"/>
-    </w:pPr>
-    <w:tblPr>
-      <w:tblStyleRowBandSize w:val="1"/>
-      <w:tblStyleColBandSize w:val="1"/>
-      <w:tblInd w:w="0" w:type="dxa"/>
-      <w:tblBorders>
-        <w:top w:val="single" w:sz="4" w:space="0" w:color="666666" w:themeColor="text1" w:themeTint="99"/>
-        <w:bottom w:val="single" w:sz="4" w:space="0" w:color="666666" w:themeColor="text1" w:themeTint="99"/>
-        <w:insideH w:val="single" w:sz="4" w:space="0" w:color="666666" w:themeColor="text1" w:themeTint="99"/>
-      </w:tblBorders>
-      <w:tblCellMar>
-        <w:top w:w="0" w:type="dxa"/>
-        <w:left w:w="108" w:type="dxa"/>
-        <w:bottom w:w="0" w:type="dxa"/>
-        <w:right w:w="108" w:type="dxa"/>
-      </w:tblCellMar>
-    </w:tblPr>
-    <w:tblStylePr w:type="firstRow">
-      <w:rPr>
-        <w:b/>
-        <w:bCs/>
-      </w:rPr>
-    </w:tblStylePr>
-    <w:tblStylePr w:type="lastRow">
-      <w:rPr>
-        <w:b/>
-        <w:bCs/>
-      </w:rPr>
-    </w:tblStylePr>
-    <w:tblStylePr w:type="firstCol">
-      <w:rPr>
-        <w:b/>
-        <w:bCs/>
-      </w:rPr>
-    </w:tblStylePr>
-    <w:tblStylePr w:type="lastCol">
-      <w:rPr>
-        <w:b/>
-        <w:bCs/>
-      </w:rPr>
-    </w:tblStylePr>
-    <w:tblStylePr w:type="band1Vert">
-      <w:tblPr/>
-      <w:tcPr>
-        <w:shd w:val="clear" w:color="auto" w:fill="CCCCCC" w:themeFill="text1" w:themeFillTint="33"/>
-      </w:tcPr>
-    </w:tblStylePr>
-    <w:tblStylePr w:type="band1Horz">
-      <w:tblPr/>
-      <w:tcPr>
-        <w:shd w:val="clear" w:color="auto" w:fill="CCCCCC" w:themeFill="text1" w:themeFillTint="33"/>
-      </w:tcPr>
-    </w:tblStylePr>
-  </w:style>
-  <w:style w:type="table" w:styleId="TableGrid">
-    <w:name w:val="Table Grid"/>
-    <w:basedOn w:val="TableNormal"/>
-    <w:uiPriority w:val="39"/>
-    <w:rsid w:val="004F01B8"/>
-    <w:pPr>
-      <w:spacing w:after="0" w:line="240" w:lineRule="auto"/>
-    </w:pPr>
-    <w:tblPr>
-      <w:tblInd w:w="0" w:type="dxa"/>
-      <w:tblBorders>
-        <w:top w:val="single" w:sz="4" w:space="0" w:color="auto"/>
-        <w:left w:val="single" w:sz="4" w:space="0" w:color="auto"/>
-        <w:bottom w:val="single" w:sz="4" w:space="0" w:color="auto"/>
-        <w:right w:val="single" w:sz="4" w:space="0" w:color="auto"/>
-        <w:insideH w:val="single" w:sz="4" w:space="0" w:color="auto"/>
-        <w:insideV w:val="single" w:sz="4" w:space="0" w:color="auto"/>
-      </w:tblBorders>
-      <w:tblCellMar>
-        <w:top w:w="0" w:type="dxa"/>
-        <w:left w:w="108" w:type="dxa"/>
-        <w:bottom w:w="0" w:type="dxa"/>
-        <w:right w:w="108" w:type="dxa"/>
-      </w:tblCellMar>
-    </w:tblPr>
-  </w:style>
-  <w:style w:type="table" w:styleId="LightShading">
-    <w:name w:val="Light Shading"/>
-    <w:basedOn w:val="TableNormal"/>
-    <w:uiPriority w:val="60"/>
-    <w:rsid w:val="004F01B8"/>
-    <w:pPr>
-      <w:spacing w:after="0" w:line="240" w:lineRule="auto"/>
-    </w:pPr>
-    <w:rPr>
-      <w:color w:val="000000" w:themeColor="text1" w:themeShade="BF"/>
-    </w:rPr>
-    <w:tblPr>
-      <w:tblStyleRowBandSize w:val="1"/>
-      <w:tblStyleColBandSize w:val="1"/>
-      <w:tblInd w:w="0" w:type="dxa"/>
-      <w:tblBorders>
-        <w:top w:val="single" w:sz="8" w:space="0" w:color="000000" w:themeColor="text1"/>
-        <w:bottom w:val="single" w:sz="8" w:space="0" w:color="000000" w:themeColor="text1"/>
-      </w:tblBorders>
-      <w:tblCellMar>
-        <w:top w:w="0" w:type="dxa"/>
-        <w:left w:w="108" w:type="dxa"/>
-        <w:bottom w:w="0" w:type="dxa"/>
-        <w:right w:w="108" w:type="dxa"/>
-      </w:tblCellMar>
     </w:tblPr>
     <w:tblStylePr w:type="firstRow">
       <w:pPr>
@@ -7564,7 +7450,7 @@
   <a:extraClrSchemeLst/>
   <a:extLst>
     <a:ext uri="{05A4C25C-085E-4340-85A3-A5531E510DB2}">
-      <thm15:themeFamily xmlns:thm15="http://schemas.microsoft.com/office/thememl/2012/main" xmlns="" name="Office Theme" id="{62F939B6-93AF-4DB8-9C6B-D6C7DFDC589F}" vid="{4A3C46E8-61CC-4603-A589-7422A47A8E4A}"/>
+      <thm15:themeFamily xmlns:thm15="http://schemas.microsoft.com/office/thememl/2012/main" name="Office Theme" id="{62F939B6-93AF-4DB8-9C6B-D6C7DFDC589F}" vid="{4A3C46E8-61CC-4603-A589-7422A47A8E4A}"/>
     </a:ext>
   </a:extLst>
 </a:theme>
@@ -7591,7 +7477,7 @@
 </file>
 
 <file path=customXml/item3.xml><?xml version="1.0" encoding="utf-8"?>
-<b:Sources xmlns:b="http://schemas.openxmlformats.org/officeDocument/2006/bibliography" xmlns="http://schemas.openxmlformats.org/officeDocument/2006/bibliography" SelectedStyle="/MLA.XSL" StyleName="MLA" Version="7">
+<b:Sources xmlns:b="http://schemas.openxmlformats.org/officeDocument/2006/bibliography" xmlns="http://schemas.openxmlformats.org/officeDocument/2006/bibliography" SelectedStyle="\MLASeventhEditionOfficeOnline.xsl" StyleName="MLA" Version="7">
   <b:Source>
     <b:Tag>Cyb12</b:Tag>
     <b:SourceType>InternetSite</b:SourceType>
@@ -7727,7 +7613,7 @@
 </file>
 
 <file path=customXml/itemProps3.xml><?xml version="1.0" encoding="utf-8"?>
-<ds:datastoreItem xmlns:ds="http://schemas.openxmlformats.org/officeDocument/2006/customXml" ds:itemID="{920891C7-11D4-9D4C-A05C-A2BF7F1A2A8C}">
+<ds:datastoreItem xmlns:ds="http://schemas.openxmlformats.org/officeDocument/2006/customXml" ds:itemID="{6F903B40-B981-4219-B701-0E01A48575B4}">
   <ds:schemaRefs>
     <ds:schemaRef ds:uri="http://schemas.openxmlformats.org/officeDocument/2006/bibliography"/>
   </ds:schemaRefs>

</xml_diff>

<commit_message>
Merged challenges and vulnerabilities
</commit_message>
<xml_diff>
--- a/TermPaperBoltonPruitt.docx
+++ b/TermPaperBoltonPruitt.docx
@@ -184,13 +184,13 @@
                   </wp:anchor>
                 </w:drawing>
               </mc:Choice>
-              <mc:Fallback xmlns:w15="http://schemas.microsoft.com/office/word/2012/wordml">
+              <mc:Fallback>
                 <w:pict>
-                  <v:shapetype w14:anchorId="63DA8A5A" id="_x0000_t202" coordsize="21600,21600" o:spt="202" path="m,l,21600r21600,l21600,xe">
+                  <v:shapetype id="_x0000_t202" coordsize="21600,21600" o:spt="202" path="m0,0l0,21600,21600,21600,21600,0xe">
                     <v:stroke joinstyle="miter"/>
                     <v:path gradientshapeok="t" o:connecttype="rect"/>
                   </v:shapetype>
-                  <v:shape id="Text Box 113" o:spid="_x0000_s1026" type="#_x0000_t202" style="position:absolute;margin-left:91.45pt;margin-top:187.8pt;width:453pt;height:459.2pt;z-index:251657216;visibility:visible;mso-wrap-style:square;mso-width-percent:734;mso-height-percent:0;mso-wrap-distance-left:9pt;mso-wrap-distance-top:0;mso-wrap-distance-right:9pt;mso-wrap-distance-bottom:0;mso-position-horizontal:absolute;mso-position-horizontal-relative:page;mso-position-vertical:absolute;mso-position-vertical-relative:page;mso-width-percent:734;mso-height-percent:0;mso-width-relative:page;mso-height-relative:page;v-text-anchor:bottom" o:gfxdata="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" filled="f" stroked="f" strokeweight=".5pt">
+                  <v:shape id="Text Box 113" o:spid="_x0000_s1026" type="#_x0000_t202" style="position:absolute;margin-left:91.45pt;margin-top:187.8pt;width:453pt;height:459.2pt;z-index:251657216;visibility:visible;mso-wrap-style:square;mso-width-percent:734;mso-height-percent:0;mso-wrap-distance-left:9pt;mso-wrap-distance-top:0;mso-wrap-distance-right:9pt;mso-wrap-distance-bottom:0;mso-position-horizontal:absolute;mso-position-horizontal-relative:page;mso-position-vertical:absolute;mso-position-vertical-relative:page;mso-width-percent:734;mso-height-percent:0;mso-width-relative:page;mso-height-relative:page;v-text-anchor:bottom" o:gfxdata="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" filled="f" stroked="f" strokeweight=".5pt">
                     <v:textbox inset="0,0,0,0">
                       <w:txbxContent>
                         <w:p>
@@ -218,7 +218,6 @@
                               <w:dataBinding w:prefixMappings="xmlns:ns0='http://purl.org/dc/elements/1.1/' xmlns:ns1='http://schemas.openxmlformats.org/package/2006/metadata/core-properties' " w:xpath="/ns1:coreProperties[1]/ns0:title[1]" w:storeItemID="{6C3C8BC8-F283-45AE-878A-BAB7291924A1}"/>
                               <w:text w:multiLine="1"/>
                             </w:sdtPr>
-                            <w:sdtEndPr/>
                             <w:sdtContent>
                               <w:r>
                                 <w:rPr>
@@ -413,9 +412,9 @@
                   </wp:anchor>
                 </w:drawing>
               </mc:Choice>
-              <mc:Fallback xmlns:w15="http://schemas.microsoft.com/office/word/2012/wordml">
+              <mc:Fallback>
                 <w:pict>
-                  <v:shape w14:anchorId="135EB561" id="Text Box 111" o:spid="_x0000_s1027" type="#_x0000_t202" style="position:absolute;margin-left:0;margin-top:0;width:449.2pt;height:24.9pt;z-index:251663360;visibility:visible;mso-wrap-style:square;mso-width-percent:734;mso-height-percent:363;mso-left-percent:150;mso-top-percent:91;mso-wrap-distance-left:9pt;mso-wrap-distance-top:0;mso-wrap-distance-right:9pt;mso-wrap-distance-bottom:0;mso-position-horizontal-relative:page;mso-position-vertical-relative:page;mso-width-percent:734;mso-height-percent:363;mso-left-percent:150;mso-top-percent:91;mso-width-relative:page;mso-height-relative:page;v-text-anchor:bottom" o:gfxdata="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" filled="f" stroked="f" strokeweight=".5pt">
+                  <v:shape id="Text Box 111" o:spid="_x0000_s1027" type="#_x0000_t202" style="position:absolute;margin-left:0;margin-top:0;width:449.2pt;height:24.9pt;z-index:251663360;visibility:visible;mso-wrap-style:square;mso-width-percent:734;mso-height-percent:363;mso-left-percent:150;mso-top-percent:91;mso-wrap-distance-left:9pt;mso-wrap-distance-top:0;mso-wrap-distance-right:9pt;mso-wrap-distance-bottom:0;mso-position-horizontal-relative:page;mso-position-vertical-relative:page;mso-width-percent:734;mso-height-percent:363;mso-left-percent:150;mso-top-percent:91;mso-width-relative:page;mso-height-relative:page;v-text-anchor:bottom" o:gfxdata="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" filled="f" stroked="f" strokeweight=".5pt">
                     <v:textbox style="mso-fit-shape-to-text:t" inset="0,0,0,0">
                       <w:txbxContent>
                         <w:sdt>
@@ -437,7 +436,6 @@
                               <w:calendar w:val="gregorian"/>
                             </w:date>
                           </w:sdtPr>
-                          <w:sdtEndPr/>
                           <w:sdtContent>
                             <w:p>
                               <w:pPr>
@@ -659,9 +657,9 @@
                   </wp:anchor>
                 </w:drawing>
               </mc:Choice>
-              <mc:Fallback xmlns:w15="http://schemas.microsoft.com/office/word/2012/wordml">
+              <mc:Fallback>
                 <w:pict>
-                  <v:shape w14:anchorId="2ED79A47" id="Text Box 112" o:spid="_x0000_s1028" type="#_x0000_t202" style="position:absolute;margin-left:0;margin-top:0;width:453pt;height:51.4pt;z-index:251660288;visibility:visible;mso-wrap-style:square;mso-width-percent:734;mso-height-percent:80;mso-left-percent:150;mso-top-percent:837;mso-wrap-distance-left:9pt;mso-wrap-distance-top:0;mso-wrap-distance-right:9pt;mso-wrap-distance-bottom:0;mso-position-horizontal-relative:page;mso-position-vertical-relative:page;mso-width-percent:734;mso-height-percent:80;mso-left-percent:150;mso-top-percent:837;mso-width-relative:page;mso-height-relative:page;v-text-anchor:bottom" o:gfxdata="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" filled="f" stroked="f" strokeweight=".5pt">
+                  <v:shape id="Text Box 112" o:spid="_x0000_s1028" type="#_x0000_t202" style="position:absolute;margin-left:0;margin-top:0;width:453pt;height:51.4pt;z-index:251660288;visibility:visible;mso-wrap-style:square;mso-width-percent:734;mso-height-percent:80;mso-left-percent:150;mso-top-percent:837;mso-wrap-distance-left:9pt;mso-wrap-distance-top:0;mso-wrap-distance-right:9pt;mso-wrap-distance-bottom:0;mso-position-horizontal-relative:page;mso-position-vertical-relative:page;mso-width-percent:734;mso-height-percent:80;mso-left-percent:150;mso-top-percent:837;mso-width-relative:page;mso-height-relative:page;v-text-anchor:bottom" o:gfxdata="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" filled="f" stroked="f" strokeweight=".5pt">
                     <v:textbox inset="0,0,0,0">
                       <w:txbxContent>
                         <w:sdt>
@@ -678,7 +676,6 @@
                             <w:dataBinding w:prefixMappings="xmlns:ns0='http://purl.org/dc/elements/1.1/' xmlns:ns1='http://schemas.openxmlformats.org/package/2006/metadata/core-properties' " w:xpath="/ns1:coreProperties[1]/ns0:creator[1]" w:storeItemID="{6C3C8BC8-F283-45AE-878A-BAB7291924A1}"/>
                             <w:text/>
                           </w:sdtPr>
-                          <w:sdtEndPr/>
                           <w:sdtContent>
                             <w:p>
                               <w:pPr>
@@ -728,7 +725,6 @@
                               <w:dataBinding w:prefixMappings="xmlns:ns0='http://schemas.openxmlformats.org/officeDocument/2006/extended-properties' " w:xpath="/ns0:Properties[1]/ns0:Company[1]" w:storeItemID="{6668398D-A668-4E3E-A5EB-62B293D839F1}"/>
                               <w:text/>
                             </w:sdtPr>
-                            <w:sdtEndPr/>
                             <w:sdtContent>
                               <w:r>
                                 <w:rPr>
@@ -970,7 +966,7 @@
             <w:rPr>
               <w:rFonts w:ascii="Arial" w:hAnsi="Arial" w:cs="Arial"/>
             </w:rPr>
-            <w:t>Table of Conte</w:t>
+            <w:t>Table of Con</w:t>
           </w:r>
           <w:bookmarkStart w:id="0" w:name="_GoBack"/>
           <w:bookmarkEnd w:id="0"/>
@@ -978,7 +974,7 @@
             <w:rPr>
               <w:rFonts w:ascii="Arial" w:hAnsi="Arial" w:cs="Arial"/>
             </w:rPr>
-            <w:t>nts</w:t>
+            <w:t>tents</w:t>
           </w:r>
         </w:p>
         <w:p>
@@ -1042,7 +1038,7 @@
             <w:rPr>
               <w:noProof/>
             </w:rPr>
-            <w:instrText xml:space="preserve"> PAGEREF _Toc322202791 \h </w:instrText>
+            <w:instrText xml:space="preserve"> PAGEREF _Toc322204596 \h </w:instrText>
           </w:r>
           <w:r>
             <w:rPr>
@@ -1105,7 +1101,7 @@
             <w:rPr>
               <w:noProof/>
             </w:rPr>
-            <w:instrText xml:space="preserve"> PAGEREF _Toc322202792 \h </w:instrText>
+            <w:instrText xml:space="preserve"> PAGEREF _Toc322204597 \h </w:instrText>
           </w:r>
           <w:r>
             <w:rPr>
@@ -1168,7 +1164,7 @@
             <w:rPr>
               <w:noProof/>
             </w:rPr>
-            <w:instrText xml:space="preserve"> PAGEREF _Toc322202793 \h </w:instrText>
+            <w:instrText xml:space="preserve"> PAGEREF _Toc322204598 \h </w:instrText>
           </w:r>
           <w:r>
             <w:rPr>
@@ -1231,7 +1227,7 @@
             <w:rPr>
               <w:noProof/>
             </w:rPr>
-            <w:instrText xml:space="preserve"> PAGEREF _Toc322202794 \h </w:instrText>
+            <w:instrText xml:space="preserve"> PAGEREF _Toc322204599 \h </w:instrText>
           </w:r>
           <w:r>
             <w:rPr>
@@ -1294,7 +1290,7 @@
             <w:rPr>
               <w:noProof/>
             </w:rPr>
-            <w:instrText xml:space="preserve"> PAGEREF _Toc322202795 \h </w:instrText>
+            <w:instrText xml:space="preserve"> PAGEREF _Toc322204600 \h </w:instrText>
           </w:r>
           <w:r>
             <w:rPr>
@@ -1357,7 +1353,7 @@
             <w:rPr>
               <w:noProof/>
             </w:rPr>
-            <w:instrText xml:space="preserve"> PAGEREF _Toc322202796 \h </w:instrText>
+            <w:instrText xml:space="preserve"> PAGEREF _Toc322204601 \h </w:instrText>
           </w:r>
           <w:r>
             <w:rPr>
@@ -1420,7 +1416,7 @@
             <w:rPr>
               <w:noProof/>
             </w:rPr>
-            <w:instrText xml:space="preserve"> PAGEREF _Toc322202797 \h </w:instrText>
+            <w:instrText xml:space="preserve"> PAGEREF _Toc322204602 \h </w:instrText>
           </w:r>
           <w:r>
             <w:rPr>
@@ -1483,7 +1479,7 @@
             <w:rPr>
               <w:noProof/>
             </w:rPr>
-            <w:instrText xml:space="preserve"> PAGEREF _Toc322202798 \h </w:instrText>
+            <w:instrText xml:space="preserve"> PAGEREF _Toc322204603 \h </w:instrText>
           </w:r>
           <w:r>
             <w:rPr>
@@ -1546,7 +1542,7 @@
             <w:rPr>
               <w:noProof/>
             </w:rPr>
-            <w:instrText xml:space="preserve"> PAGEREF _Toc322202799 \h </w:instrText>
+            <w:instrText xml:space="preserve"> PAGEREF _Toc322204604 \h </w:instrText>
           </w:r>
           <w:r>
             <w:rPr>
@@ -1609,7 +1605,7 @@
             <w:rPr>
               <w:noProof/>
             </w:rPr>
-            <w:instrText xml:space="preserve"> PAGEREF _Toc322202800 \h </w:instrText>
+            <w:instrText xml:space="preserve"> PAGEREF _Toc322204605 \h </w:instrText>
           </w:r>
           <w:r>
             <w:rPr>
@@ -1654,7 +1650,7 @@
               <w:rFonts w:ascii="Arial" w:hAnsi="Arial" w:cs="Arial"/>
               <w:noProof/>
             </w:rPr>
-            <w:t>Security Objectives of Cyber Physical Systems</w:t>
+            <w:t>Security of Cyber Physical Systems</w:t>
           </w:r>
           <w:r>
             <w:rPr>
@@ -1672,7 +1668,7 @@
             <w:rPr>
               <w:noProof/>
             </w:rPr>
-            <w:instrText xml:space="preserve"> PAGEREF _Toc322202801 \h </w:instrText>
+            <w:instrText xml:space="preserve"> PAGEREF _Toc322204606 \h </w:instrText>
           </w:r>
           <w:r>
             <w:rPr>
@@ -1689,7 +1685,7 @@
             <w:rPr>
               <w:noProof/>
             </w:rPr>
-            <w:t>8</w:t>
+            <w:t>7</w:t>
           </w:r>
           <w:r>
             <w:rPr>
@@ -1717,7 +1713,7 @@
               <w:rFonts w:ascii="Arial" w:hAnsi="Arial" w:cs="Arial"/>
               <w:noProof/>
             </w:rPr>
-            <w:t>Challenges of Cyber Physical Systems</w:t>
+            <w:t>Security Objectives of Cyber Physical Systems</w:t>
           </w:r>
           <w:r>
             <w:rPr>
@@ -1735,7 +1731,7 @@
             <w:rPr>
               <w:noProof/>
             </w:rPr>
-            <w:instrText xml:space="preserve"> PAGEREF _Toc322202802 \h </w:instrText>
+            <w:instrText xml:space="preserve"> PAGEREF _Toc322204607 \h </w:instrText>
           </w:r>
           <w:r>
             <w:rPr>
@@ -1752,7 +1748,7 @@
             <w:rPr>
               <w:noProof/>
             </w:rPr>
-            <w:t>9</w:t>
+            <w:t>8</w:t>
           </w:r>
           <w:r>
             <w:rPr>
@@ -1780,7 +1776,7 @@
               <w:rFonts w:ascii="Arial" w:hAnsi="Arial" w:cs="Arial"/>
               <w:noProof/>
             </w:rPr>
-            <w:t>Vulnerabilities of Cyber Physical Systems</w:t>
+            <w:t>Challenges and Vulnerabilities of Cyber Physical Systems</w:t>
           </w:r>
           <w:r>
             <w:rPr>
@@ -1798,7 +1794,7 @@
             <w:rPr>
               <w:noProof/>
             </w:rPr>
-            <w:instrText xml:space="preserve"> PAGEREF _Toc322202803 \h </w:instrText>
+            <w:instrText xml:space="preserve"> PAGEREF _Toc322204608 \h </w:instrText>
           </w:r>
           <w:r>
             <w:rPr>
@@ -1816,6 +1812,69 @@
               <w:noProof/>
             </w:rPr>
             <w:t>9</w:t>
+          </w:r>
+          <w:r>
+            <w:rPr>
+              <w:noProof/>
+            </w:rPr>
+            <w:fldChar w:fldCharType="end"/>
+          </w:r>
+        </w:p>
+        <w:p>
+          <w:pPr>
+            <w:pStyle w:val="TOC2"/>
+            <w:tabs>
+              <w:tab w:val="right" w:leader="dot" w:pos="9350"/>
+            </w:tabs>
+            <w:rPr>
+              <w:rFonts w:cstheme="minorBidi"/>
+              <w:noProof/>
+              <w:sz w:val="24"/>
+              <w:szCs w:val="24"/>
+              <w:lang w:eastAsia="ja-JP"/>
+            </w:rPr>
+          </w:pPr>
+          <w:r>
+            <w:rPr>
+              <w:rFonts w:ascii="Arial" w:hAnsi="Arial" w:cs="Arial"/>
+              <w:noProof/>
+            </w:rPr>
+            <w:t>Solutions for Cyber Physical Systems</w:t>
+          </w:r>
+          <w:r>
+            <w:rPr>
+              <w:noProof/>
+            </w:rPr>
+            <w:tab/>
+          </w:r>
+          <w:r>
+            <w:rPr>
+              <w:noProof/>
+            </w:rPr>
+            <w:fldChar w:fldCharType="begin"/>
+          </w:r>
+          <w:r>
+            <w:rPr>
+              <w:noProof/>
+            </w:rPr>
+            <w:instrText xml:space="preserve"> PAGEREF _Toc322204609 \h </w:instrText>
+          </w:r>
+          <w:r>
+            <w:rPr>
+              <w:noProof/>
+            </w:rPr>
+          </w:r>
+          <w:r>
+            <w:rPr>
+              <w:noProof/>
+            </w:rPr>
+            <w:fldChar w:fldCharType="separate"/>
+          </w:r>
+          <w:r>
+            <w:rPr>
+              <w:noProof/>
+            </w:rPr>
+            <w:t>10</w:t>
           </w:r>
           <w:r>
             <w:rPr>
@@ -1861,7 +1920,7 @@
             <w:rPr>
               <w:noProof/>
             </w:rPr>
-            <w:instrText xml:space="preserve"> PAGEREF _Toc322202804 \h </w:instrText>
+            <w:instrText xml:space="preserve"> PAGEREF _Toc322204610 \h </w:instrText>
           </w:r>
           <w:r>
             <w:rPr>
@@ -1878,7 +1937,7 @@
             <w:rPr>
               <w:noProof/>
             </w:rPr>
-            <w:t>10</w:t>
+            <w:t>11</w:t>
           </w:r>
           <w:r>
             <w:rPr>
@@ -1924,7 +1983,7 @@
             <w:rPr>
               <w:noProof/>
             </w:rPr>
-            <w:instrText xml:space="preserve"> PAGEREF _Toc322202805 \h </w:instrText>
+            <w:instrText xml:space="preserve"> PAGEREF _Toc322204611 \h </w:instrText>
           </w:r>
           <w:r>
             <w:rPr>
@@ -1941,7 +2000,7 @@
             <w:rPr>
               <w:noProof/>
             </w:rPr>
-            <w:t>11</w:t>
+            <w:t>12</w:t>
           </w:r>
           <w:r>
             <w:rPr>
@@ -2012,7 +2071,7 @@
           <w:rFonts w:ascii="Arial" w:hAnsi="Arial" w:cs="Arial"/>
         </w:rPr>
       </w:pPr>
-      <w:bookmarkStart w:id="1" w:name="_Toc322202791"/>
+      <w:bookmarkStart w:id="1" w:name="_Toc322204596"/>
       <w:r>
         <w:rPr>
           <w:rFonts w:ascii="Arial" w:hAnsi="Arial" w:cs="Arial"/>
@@ -2039,7 +2098,7 @@
           <w:rFonts w:ascii="Arial" w:hAnsi="Arial" w:cs="Arial"/>
         </w:rPr>
       </w:pPr>
-      <w:bookmarkStart w:id="2" w:name="_Toc322202792"/>
+      <w:bookmarkStart w:id="2" w:name="_Toc322204597"/>
       <w:r>
         <w:rPr>
           <w:rFonts w:ascii="Arial" w:hAnsi="Arial" w:cs="Arial"/>
@@ -2072,7 +2131,7 @@
           <w:rFonts w:ascii="Arial" w:hAnsi="Arial" w:cs="Arial"/>
         </w:rPr>
       </w:pPr>
-      <w:bookmarkStart w:id="3" w:name="_Toc322202793"/>
+      <w:bookmarkStart w:id="3" w:name="_Toc322204598"/>
       <w:r>
         <w:rPr>
           <w:rFonts w:ascii="Arial" w:hAnsi="Arial" w:cs="Arial"/>
@@ -2178,7 +2237,7 @@
           <w:rFonts w:ascii="Arial" w:hAnsi="Arial" w:cs="Arial"/>
         </w:rPr>
       </w:pPr>
-      <w:bookmarkStart w:id="4" w:name="_Toc322202794"/>
+      <w:bookmarkStart w:id="4" w:name="_Toc322204599"/>
       <w:r>
         <w:rPr>
           <w:rFonts w:ascii="Arial" w:hAnsi="Arial" w:cs="Arial"/>
@@ -2671,7 +2730,7 @@
           <w:rFonts w:ascii="Arial" w:hAnsi="Arial" w:cs="Arial"/>
         </w:rPr>
       </w:pPr>
-      <w:bookmarkStart w:id="7" w:name="_Toc322202795"/>
+      <w:bookmarkStart w:id="7" w:name="_Toc322204600"/>
       <w:r>
         <w:rPr>
           <w:rFonts w:ascii="Arial" w:hAnsi="Arial" w:cs="Arial"/>
@@ -2864,7 +2923,7 @@
           <w:rFonts w:ascii="Arial" w:hAnsi="Arial" w:cs="Arial"/>
         </w:rPr>
       </w:pPr>
-      <w:bookmarkStart w:id="8" w:name="_Toc322202796"/>
+      <w:bookmarkStart w:id="8" w:name="_Toc322204601"/>
       <w:r>
         <w:rPr>
           <w:rFonts w:ascii="Arial" w:hAnsi="Arial" w:cs="Arial"/>
@@ -3013,23 +3072,7 @@
                 <w:rFonts w:ascii="Arial" w:hAnsi="Arial" w:cs="Arial"/>
                 <w:sz w:val="24"/>
               </w:rPr>
-              <w:t xml:space="preserve">In the health care field, technology provides important information to health care workers, such as the heart rate of a patient. The CPS can be used to help the flow of medical visits and assist </w:t>
-            </w:r>
-            <w:proofErr w:type="gramStart"/>
-            <w:r>
-              <w:rPr>
-                <w:rFonts w:ascii="Arial" w:hAnsi="Arial" w:cs="Arial"/>
-                <w:sz w:val="24"/>
-              </w:rPr>
-              <w:t>in patient</w:t>
-            </w:r>
-            <w:proofErr w:type="gramEnd"/>
-            <w:r>
-              <w:rPr>
-                <w:rFonts w:ascii="Arial" w:hAnsi="Arial" w:cs="Arial"/>
-                <w:sz w:val="24"/>
-              </w:rPr>
-              <w:t xml:space="preserve"> safely by integrating all the information into one location.</w:t>
+              <w:t>In the health care field, technology provides important information to health care workers, such as the heart rate of a patient. The CPS can be used to help the flow of medical visits and assist in patient safely by integrating all the information into one location.</w:t>
             </w:r>
           </w:p>
         </w:tc>
@@ -3176,23 +3219,7 @@
                 <w:rFonts w:ascii="Arial" w:hAnsi="Arial" w:cs="Arial"/>
                 <w:sz w:val="24"/>
               </w:rPr>
-              <w:t xml:space="preserve">Systems used for </w:t>
-            </w:r>
-            <w:proofErr w:type="spellStart"/>
-            <w:r>
-              <w:rPr>
-                <w:rFonts w:ascii="Arial" w:hAnsi="Arial" w:cs="Arial"/>
-                <w:sz w:val="24"/>
-              </w:rPr>
-              <w:t>automotives</w:t>
-            </w:r>
-            <w:proofErr w:type="spellEnd"/>
-            <w:r>
-              <w:rPr>
-                <w:rFonts w:ascii="Arial" w:hAnsi="Arial" w:cs="Arial"/>
-                <w:sz w:val="24"/>
-              </w:rPr>
-              <w:t>, railroads, planes, traffic control, and even elevators and escalators are depended upon cyber physical systems.</w:t>
+              <w:t>Systems used for automotives, railroads, planes, traffic control, and even elevators and escalators are depended upon cyber physical systems.</w:t>
             </w:r>
           </w:p>
         </w:tc>
@@ -3548,7 +3575,7 @@
           <w:rFonts w:ascii="Arial" w:hAnsi="Arial" w:cs="Arial"/>
         </w:rPr>
       </w:pPr>
-      <w:bookmarkStart w:id="9" w:name="_Toc322202797"/>
+      <w:bookmarkStart w:id="9" w:name="_Toc322204602"/>
       <w:r>
         <w:rPr>
           <w:rFonts w:ascii="Arial" w:hAnsi="Arial" w:cs="Arial"/>
@@ -3672,7 +3699,7 @@
           <w:rFonts w:ascii="Arial" w:hAnsi="Arial" w:cs="Arial"/>
         </w:rPr>
       </w:pPr>
-      <w:bookmarkStart w:id="10" w:name="_Toc322202798"/>
+      <w:bookmarkStart w:id="10" w:name="_Toc322204603"/>
       <w:r>
         <w:rPr>
           <w:rFonts w:ascii="Arial" w:hAnsi="Arial" w:cs="Arial"/>
@@ -3718,7 +3745,7 @@
           <w:rFonts w:ascii="Arial" w:hAnsi="Arial" w:cs="Arial"/>
         </w:rPr>
       </w:pPr>
-      <w:bookmarkStart w:id="11" w:name="_Toc322202799"/>
+      <w:bookmarkStart w:id="11" w:name="_Toc322204604"/>
       <w:r>
         <w:rPr>
           <w:rFonts w:ascii="Arial" w:hAnsi="Arial" w:cs="Arial"/>
@@ -3765,7 +3792,7 @@
           <w:rFonts w:ascii="Arial" w:hAnsi="Arial" w:cs="Arial"/>
         </w:rPr>
       </w:pPr>
-      <w:bookmarkStart w:id="12" w:name="_Toc322202800"/>
+      <w:bookmarkStart w:id="12" w:name="_Toc322204605"/>
       <w:r>
         <w:rPr>
           <w:rFonts w:ascii="Arial" w:hAnsi="Arial" w:cs="Arial"/>
@@ -3916,6 +3943,31 @@
     </w:p>
     <w:p>
       <w:pPr>
+        <w:pStyle w:val="Heading2"/>
+        <w:rPr>
+          <w:rFonts w:ascii="Arial" w:hAnsi="Arial" w:cs="Arial"/>
+        </w:rPr>
+      </w:pPr>
+      <w:bookmarkStart w:id="13" w:name="_Toc322204606"/>
+      <w:r>
+        <w:rPr>
+          <w:rFonts w:ascii="Arial" w:hAnsi="Arial" w:cs="Arial"/>
+        </w:rPr>
+        <w:t>Security of Cyber Physical Systems</w:t>
+      </w:r>
+      <w:bookmarkEnd w:id="13"/>
+    </w:p>
+    <w:p>
+      <w:pPr>
+        <w:rPr>
+          <w:rFonts w:ascii="Arial" w:hAnsi="Arial" w:cs="Arial"/>
+          <w:sz w:val="24"/>
+          <w:szCs w:val="24"/>
+        </w:rPr>
+      </w:pPr>
+    </w:p>
+    <w:p>
+      <w:pPr>
         <w:spacing w:line="480" w:lineRule="auto"/>
         <w:ind w:firstLine="708"/>
         <w:rPr>
@@ -4002,48 +4054,565 @@
           <w:sz w:val="24"/>
           <w:szCs w:val="24"/>
         </w:rPr>
-        <w:t xml:space="preserve"> above, cyber security is a requirement of cyber physi</w:t>
-      </w:r>
-      <w:r>
-        <w:rPr>
-          <w:rFonts w:ascii="Arial" w:hAnsi="Arial" w:cs="Arial"/>
-          <w:sz w:val="24"/>
-          <w:szCs w:val="24"/>
-        </w:rPr>
-        <w:t xml:space="preserve">cal systems. The following areas fall under the umbrella of cyber security in our cyber physical system flow chart </w:t>
+        <w:t xml:space="preserve"> </w:t>
+      </w:r>
+      <w:r>
+        <w:rPr>
+          <w:rFonts w:ascii="Arial" w:hAnsi="Arial" w:cs="Arial"/>
+          <w:sz w:val="24"/>
+          <w:szCs w:val="24"/>
+        </w:rPr>
+        <w:t>(</w:t>
+      </w:r>
+      <w:r>
+        <w:rPr>
+          <w:rFonts w:ascii="Arial" w:hAnsi="Arial" w:cs="Arial"/>
+          <w:sz w:val="24"/>
+          <w:szCs w:val="24"/>
+        </w:rPr>
+        <w:t>above</w:t>
+      </w:r>
+      <w:r>
+        <w:rPr>
+          <w:rFonts w:ascii="Arial" w:hAnsi="Arial" w:cs="Arial"/>
+          <w:sz w:val="24"/>
+          <w:szCs w:val="24"/>
+        </w:rPr>
+        <w:t>)</w:t>
+      </w:r>
+      <w:r>
+        <w:rPr>
+          <w:rFonts w:ascii="Arial" w:hAnsi="Arial" w:cs="Arial"/>
+          <w:sz w:val="24"/>
+          <w:szCs w:val="24"/>
+        </w:rPr>
+        <w:t>, cyber security is a requirement of cyber physi</w:t>
+      </w:r>
+      <w:r>
+        <w:rPr>
+          <w:rFonts w:ascii="Arial" w:hAnsi="Arial" w:cs="Arial"/>
+          <w:sz w:val="24"/>
+          <w:szCs w:val="24"/>
+        </w:rPr>
+        <w:t xml:space="preserve">cal systems. </w:t>
+      </w:r>
+      <w:r>
+        <w:rPr>
+          <w:rFonts w:ascii="Arial" w:hAnsi="Arial" w:cs="Arial"/>
+          <w:sz w:val="24"/>
+          <w:szCs w:val="24"/>
+        </w:rPr>
+        <w:fldChar w:fldCharType="begin"/>
+      </w:r>
+      <w:r>
+        <w:rPr>
+          <w:rFonts w:ascii="Arial" w:hAnsi="Arial" w:cs="Arial"/>
+          <w:sz w:val="24"/>
+          <w:szCs w:val="24"/>
+        </w:rPr>
+        <w:instrText xml:space="preserve"> REF _Ref322203172 \h </w:instrText>
+      </w:r>
+      <w:r>
+        <w:rPr>
+          <w:rFonts w:ascii="Arial" w:hAnsi="Arial" w:cs="Arial"/>
+          <w:sz w:val="24"/>
+          <w:szCs w:val="24"/>
+        </w:rPr>
+      </w:r>
+      <w:r>
+        <w:rPr>
+          <w:rFonts w:ascii="Arial" w:hAnsi="Arial" w:cs="Arial"/>
+          <w:sz w:val="24"/>
+          <w:szCs w:val="24"/>
+        </w:rPr>
+        <w:fldChar w:fldCharType="separate"/>
+      </w:r>
+      <w:r>
+        <w:rPr>
+          <w:rFonts w:ascii="Arial" w:hAnsi="Arial" w:cs="Arial"/>
+          <w:sz w:val="22"/>
+          <w:szCs w:val="22"/>
+        </w:rPr>
+        <w:t xml:space="preserve">Table </w:t>
+      </w:r>
+      <w:r>
+        <w:rPr>
+          <w:rFonts w:ascii="Arial" w:hAnsi="Arial" w:cs="Arial"/>
+          <w:noProof/>
+          <w:sz w:val="22"/>
+          <w:szCs w:val="22"/>
+        </w:rPr>
+        <w:t>2</w:t>
+      </w:r>
+      <w:r>
+        <w:rPr>
+          <w:rFonts w:ascii="Arial" w:hAnsi="Arial" w:cs="Arial"/>
+          <w:sz w:val="24"/>
+          <w:szCs w:val="24"/>
+        </w:rPr>
+        <w:fldChar w:fldCharType="end"/>
+      </w:r>
+      <w:r>
+        <w:rPr>
+          <w:rFonts w:ascii="Arial" w:hAnsi="Arial" w:cs="Arial"/>
+          <w:sz w:val="24"/>
+          <w:szCs w:val="24"/>
+        </w:rPr>
+        <w:t xml:space="preserve"> lists the </w:t>
+      </w:r>
+      <w:r>
+        <w:rPr>
+          <w:rFonts w:ascii="Arial" w:hAnsi="Arial" w:cs="Arial"/>
+          <w:sz w:val="24"/>
+          <w:szCs w:val="24"/>
+        </w:rPr>
+        <w:t>areas fall under the umbrella of cyber</w:t>
+      </w:r>
+      <w:r>
+        <w:rPr>
+          <w:rFonts w:ascii="Arial" w:hAnsi="Arial" w:cs="Arial"/>
+          <w:sz w:val="24"/>
+          <w:szCs w:val="24"/>
+        </w:rPr>
+        <w:t xml:space="preserve"> security in our cyber physical system flow chart</w:t>
+      </w:r>
+      <w:r>
+        <w:rPr>
+          <w:rFonts w:ascii="Arial" w:hAnsi="Arial" w:cs="Arial"/>
+          <w:sz w:val="24"/>
+          <w:szCs w:val="24"/>
+        </w:rPr>
+        <w:t>, and gives an explanation of how they relate to cyber physical systems.</w:t>
+      </w:r>
+    </w:p>
+    <w:tbl>
+      <w:tblPr>
+        <w:tblStyle w:val="LightShading"/>
+        <w:tblW w:w="0" w:type="auto"/>
+        <w:tblBorders>
+          <w:left w:val="single" w:sz="8" w:space="0" w:color="000000" w:themeColor="text1"/>
+          <w:right w:val="single" w:sz="8" w:space="0" w:color="000000" w:themeColor="text1"/>
+          <w:insideH w:val="single" w:sz="8" w:space="0" w:color="000000" w:themeColor="text1"/>
+          <w:insideV w:val="single" w:sz="8" w:space="0" w:color="000000" w:themeColor="text1"/>
+        </w:tblBorders>
+        <w:tblLook w:val="04A0" w:firstRow="1" w:lastRow="0" w:firstColumn="1" w:lastColumn="0" w:noHBand="0" w:noVBand="1"/>
+      </w:tblPr>
+      <w:tblGrid>
+        <w:gridCol w:w="1548"/>
+        <w:gridCol w:w="8028"/>
+      </w:tblGrid>
+      <w:tr>
+        <w:trPr>
+          <w:cnfStyle w:val="100000000000" w:firstRow="1" w:lastRow="0" w:firstColumn="0" w:lastColumn="0" w:oddVBand="0" w:evenVBand="0" w:oddHBand="0" w:evenHBand="0" w:firstRowFirstColumn="0" w:firstRowLastColumn="0" w:lastRowFirstColumn="0" w:lastRowLastColumn="0"/>
+        </w:trPr>
+        <w:tc>
+          <w:tcPr>
+            <w:cnfStyle w:val="001000000000" w:firstRow="0" w:lastRow="0" w:firstColumn="1" w:lastColumn="0" w:oddVBand="0" w:evenVBand="0" w:oddHBand="0" w:evenHBand="0" w:firstRowFirstColumn="0" w:firstRowLastColumn="0" w:lastRowFirstColumn="0" w:lastRowLastColumn="0"/>
+            <w:tcW w:w="1548" w:type="dxa"/>
+            <w:tcBorders>
+              <w:top w:val="none" w:sz="0" w:space="0" w:color="auto"/>
+              <w:left w:val="none" w:sz="0" w:space="0" w:color="auto"/>
+              <w:bottom w:val="none" w:sz="0" w:space="0" w:color="auto"/>
+              <w:right w:val="none" w:sz="0" w:space="0" w:color="auto"/>
+            </w:tcBorders>
+            <w:vAlign w:val="center"/>
+          </w:tcPr>
+          <w:p>
+            <w:pPr>
+              <w:spacing w:line="480" w:lineRule="auto"/>
+              <w:jc w:val="center"/>
+              <w:rPr>
+                <w:rFonts w:ascii="Arial" w:hAnsi="Arial" w:cs="Arial"/>
+                <w:sz w:val="24"/>
+                <w:szCs w:val="24"/>
+              </w:rPr>
+            </w:pPr>
+            <w:r>
+              <w:rPr>
+                <w:rFonts w:ascii="Arial" w:hAnsi="Arial" w:cs="Arial"/>
+                <w:sz w:val="24"/>
+                <w:szCs w:val="24"/>
+              </w:rPr>
+              <w:t>Area</w:t>
+            </w:r>
+          </w:p>
+        </w:tc>
+        <w:tc>
+          <w:tcPr>
+            <w:tcW w:w="8028" w:type="dxa"/>
+            <w:tcBorders>
+              <w:top w:val="none" w:sz="0" w:space="0" w:color="auto"/>
+              <w:left w:val="none" w:sz="0" w:space="0" w:color="auto"/>
+              <w:bottom w:val="none" w:sz="0" w:space="0" w:color="auto"/>
+              <w:right w:val="none" w:sz="0" w:space="0" w:color="auto"/>
+            </w:tcBorders>
+            <w:vAlign w:val="center"/>
+          </w:tcPr>
+          <w:p>
+            <w:pPr>
+              <w:spacing w:line="480" w:lineRule="auto"/>
+              <w:jc w:val="center"/>
+              <w:cnfStyle w:val="100000000000" w:firstRow="1" w:lastRow="0" w:firstColumn="0" w:lastColumn="0" w:oddVBand="0" w:evenVBand="0" w:oddHBand="0" w:evenHBand="0" w:firstRowFirstColumn="0" w:firstRowLastColumn="0" w:lastRowFirstColumn="0" w:lastRowLastColumn="0"/>
+              <w:rPr>
+                <w:rFonts w:ascii="Arial" w:hAnsi="Arial" w:cs="Arial"/>
+                <w:sz w:val="24"/>
+                <w:szCs w:val="24"/>
+              </w:rPr>
+            </w:pPr>
+            <w:r>
+              <w:rPr>
+                <w:rFonts w:ascii="Arial" w:hAnsi="Arial" w:cs="Arial"/>
+                <w:sz w:val="24"/>
+                <w:szCs w:val="24"/>
+              </w:rPr>
+              <w:t>Description</w:t>
+            </w:r>
+          </w:p>
+        </w:tc>
+      </w:tr>
+      <w:tr>
+        <w:trPr>
+          <w:cnfStyle w:val="000000100000" w:firstRow="0" w:lastRow="0" w:firstColumn="0" w:lastColumn="0" w:oddVBand="0" w:evenVBand="0" w:oddHBand="1" w:evenHBand="0" w:firstRowFirstColumn="0" w:firstRowLastColumn="0" w:lastRowFirstColumn="0" w:lastRowLastColumn="0"/>
+        </w:trPr>
+        <w:tc>
+          <w:tcPr>
+            <w:cnfStyle w:val="001000000000" w:firstRow="0" w:lastRow="0" w:firstColumn="1" w:lastColumn="0" w:oddVBand="0" w:evenVBand="0" w:oddHBand="0" w:evenHBand="0" w:firstRowFirstColumn="0" w:firstRowLastColumn="0" w:lastRowFirstColumn="0" w:lastRowLastColumn="0"/>
+            <w:tcW w:w="1548" w:type="dxa"/>
+            <w:tcBorders>
+              <w:left w:val="none" w:sz="0" w:space="0" w:color="auto"/>
+              <w:right w:val="none" w:sz="0" w:space="0" w:color="auto"/>
+            </w:tcBorders>
+            <w:vAlign w:val="center"/>
+          </w:tcPr>
+          <w:p>
+            <w:pPr>
+              <w:tabs>
+                <w:tab w:val="left" w:pos="3404"/>
+              </w:tabs>
+              <w:spacing w:line="480" w:lineRule="auto"/>
+              <w:jc w:val="center"/>
+              <w:rPr>
+                <w:rFonts w:ascii="Arial" w:hAnsi="Arial" w:cs="Arial"/>
+                <w:sz w:val="24"/>
+                <w:szCs w:val="24"/>
+              </w:rPr>
+            </w:pPr>
+            <w:r>
+              <w:rPr>
+                <w:rFonts w:ascii="Arial" w:hAnsi="Arial" w:cs="Arial"/>
+                <w:sz w:val="24"/>
+                <w:szCs w:val="24"/>
+              </w:rPr>
+              <w:t>Resilience</w:t>
+            </w:r>
+          </w:p>
+        </w:tc>
+        <w:tc>
+          <w:tcPr>
+            <w:tcW w:w="8028" w:type="dxa"/>
+            <w:tcBorders>
+              <w:left w:val="none" w:sz="0" w:space="0" w:color="auto"/>
+              <w:right w:val="none" w:sz="0" w:space="0" w:color="auto"/>
+            </w:tcBorders>
+            <w:vAlign w:val="center"/>
+          </w:tcPr>
+          <w:p>
+            <w:pPr>
+              <w:spacing w:line="480" w:lineRule="auto"/>
+              <w:jc w:val="center"/>
+              <w:cnfStyle w:val="000000100000" w:firstRow="0" w:lastRow="0" w:firstColumn="0" w:lastColumn="0" w:oddVBand="0" w:evenVBand="0" w:oddHBand="1" w:evenHBand="0" w:firstRowFirstColumn="0" w:firstRowLastColumn="0" w:lastRowFirstColumn="0" w:lastRowLastColumn="0"/>
+              <w:rPr>
+                <w:rFonts w:ascii="Arial" w:hAnsi="Arial" w:cs="Arial"/>
+                <w:sz w:val="24"/>
+                <w:szCs w:val="24"/>
+              </w:rPr>
+            </w:pPr>
+            <w:r>
+              <w:rPr>
+                <w:rFonts w:ascii="Arial" w:hAnsi="Arial" w:cs="Arial"/>
+                <w:sz w:val="24"/>
+                <w:szCs w:val="24"/>
+              </w:rPr>
+              <w:t>The ability of a system to continue operating satisfactorily when stressed by unexpected inputs, subsystem failures, or environmental conditions or inputs that are outside the specified operating range.</w:t>
+            </w:r>
+          </w:p>
+        </w:tc>
+      </w:tr>
+      <w:tr>
+        <w:tc>
+          <w:tcPr>
+            <w:cnfStyle w:val="001000000000" w:firstRow="0" w:lastRow="0" w:firstColumn="1" w:lastColumn="0" w:oddVBand="0" w:evenVBand="0" w:oddHBand="0" w:evenHBand="0" w:firstRowFirstColumn="0" w:firstRowLastColumn="0" w:lastRowFirstColumn="0" w:lastRowLastColumn="0"/>
+            <w:tcW w:w="1548" w:type="dxa"/>
+            <w:vAlign w:val="center"/>
+          </w:tcPr>
+          <w:p>
+            <w:pPr>
+              <w:spacing w:line="480" w:lineRule="auto"/>
+              <w:jc w:val="center"/>
+              <w:rPr>
+                <w:rFonts w:ascii="Arial" w:hAnsi="Arial" w:cs="Arial"/>
+                <w:sz w:val="24"/>
+                <w:szCs w:val="24"/>
+              </w:rPr>
+            </w:pPr>
+            <w:r>
+              <w:rPr>
+                <w:rFonts w:ascii="Arial" w:hAnsi="Arial" w:cs="Arial"/>
+                <w:sz w:val="24"/>
+                <w:szCs w:val="24"/>
+              </w:rPr>
+              <w:lastRenderedPageBreak/>
+              <w:t>Privacy</w:t>
+            </w:r>
+          </w:p>
+        </w:tc>
+        <w:tc>
+          <w:tcPr>
+            <w:tcW w:w="8028" w:type="dxa"/>
+            <w:vAlign w:val="center"/>
+          </w:tcPr>
+          <w:p>
+            <w:pPr>
+              <w:spacing w:line="480" w:lineRule="auto"/>
+              <w:jc w:val="center"/>
+              <w:cnfStyle w:val="000000000000" w:firstRow="0" w:lastRow="0" w:firstColumn="0" w:lastColumn="0" w:oddVBand="0" w:evenVBand="0" w:oddHBand="0" w:evenHBand="0" w:firstRowFirstColumn="0" w:firstRowLastColumn="0" w:lastRowFirstColumn="0" w:lastRowLastColumn="0"/>
+              <w:rPr>
+                <w:rFonts w:ascii="Arial" w:hAnsi="Arial" w:cs="Arial"/>
+                <w:sz w:val="24"/>
+                <w:szCs w:val="24"/>
+              </w:rPr>
+            </w:pPr>
+            <w:r>
+              <w:rPr>
+                <w:rFonts w:ascii="Arial" w:hAnsi="Arial" w:cs="Arial"/>
+                <w:sz w:val="24"/>
+                <w:szCs w:val="24"/>
+              </w:rPr>
+              <w:t>The problem of protecting information about people from unauthorized access by other people or machines.</w:t>
+            </w:r>
+          </w:p>
+        </w:tc>
+      </w:tr>
+      <w:tr>
+        <w:trPr>
+          <w:cnfStyle w:val="000000100000" w:firstRow="0" w:lastRow="0" w:firstColumn="0" w:lastColumn="0" w:oddVBand="0" w:evenVBand="0" w:oddHBand="1" w:evenHBand="0" w:firstRowFirstColumn="0" w:firstRowLastColumn="0" w:lastRowFirstColumn="0" w:lastRowLastColumn="0"/>
+        </w:trPr>
+        <w:tc>
+          <w:tcPr>
+            <w:cnfStyle w:val="001000000000" w:firstRow="0" w:lastRow="0" w:firstColumn="1" w:lastColumn="0" w:oddVBand="0" w:evenVBand="0" w:oddHBand="0" w:evenHBand="0" w:firstRowFirstColumn="0" w:firstRowLastColumn="0" w:lastRowFirstColumn="0" w:lastRowLastColumn="0"/>
+            <w:tcW w:w="1548" w:type="dxa"/>
+            <w:tcBorders>
+              <w:left w:val="none" w:sz="0" w:space="0" w:color="auto"/>
+              <w:right w:val="none" w:sz="0" w:space="0" w:color="auto"/>
+            </w:tcBorders>
+            <w:vAlign w:val="center"/>
+          </w:tcPr>
+          <w:p>
+            <w:pPr>
+              <w:spacing w:line="480" w:lineRule="auto"/>
+              <w:jc w:val="center"/>
+              <w:rPr>
+                <w:rFonts w:ascii="Arial" w:hAnsi="Arial" w:cs="Arial"/>
+                <w:sz w:val="24"/>
+                <w:szCs w:val="24"/>
+              </w:rPr>
+            </w:pPr>
+            <w:r>
+              <w:rPr>
+                <w:rFonts w:ascii="Arial" w:hAnsi="Arial" w:cs="Arial"/>
+                <w:sz w:val="24"/>
+                <w:szCs w:val="24"/>
+              </w:rPr>
+              <w:t>Malicious Attacks</w:t>
+            </w:r>
+          </w:p>
+        </w:tc>
+        <w:tc>
+          <w:tcPr>
+            <w:tcW w:w="8028" w:type="dxa"/>
+            <w:tcBorders>
+              <w:left w:val="none" w:sz="0" w:space="0" w:color="auto"/>
+              <w:right w:val="none" w:sz="0" w:space="0" w:color="auto"/>
+            </w:tcBorders>
+            <w:vAlign w:val="center"/>
+          </w:tcPr>
+          <w:p>
+            <w:pPr>
+              <w:spacing w:line="480" w:lineRule="auto"/>
+              <w:jc w:val="center"/>
+              <w:cnfStyle w:val="000000100000" w:firstRow="0" w:lastRow="0" w:firstColumn="0" w:lastColumn="0" w:oddVBand="0" w:evenVBand="0" w:oddHBand="1" w:evenHBand="0" w:firstRowFirstColumn="0" w:firstRowLastColumn="0" w:lastRowFirstColumn="0" w:lastRowLastColumn="0"/>
+              <w:rPr>
+                <w:rFonts w:ascii="Arial" w:hAnsi="Arial" w:cs="Arial"/>
+                <w:sz w:val="24"/>
+                <w:szCs w:val="24"/>
+              </w:rPr>
+            </w:pPr>
+            <w:r>
+              <w:rPr>
+                <w:rFonts w:ascii="Arial" w:hAnsi="Arial" w:cs="Arial"/>
+                <w:sz w:val="24"/>
+                <w:szCs w:val="24"/>
+              </w:rPr>
+              <w:t>Some particular risks for cyber physical systems include the following: back doors, denial of service attacks, Trojan horses, and viruses</w:t>
+            </w:r>
+          </w:p>
+        </w:tc>
+      </w:tr>
+      <w:tr>
+        <w:tc>
+          <w:tcPr>
+            <w:cnfStyle w:val="001000000000" w:firstRow="0" w:lastRow="0" w:firstColumn="1" w:lastColumn="0" w:oddVBand="0" w:evenVBand="0" w:oddHBand="0" w:evenHBand="0" w:firstRowFirstColumn="0" w:firstRowLastColumn="0" w:lastRowFirstColumn="0" w:lastRowLastColumn="0"/>
+            <w:tcW w:w="1548" w:type="dxa"/>
+            <w:vAlign w:val="center"/>
+          </w:tcPr>
+          <w:p>
+            <w:pPr>
+              <w:spacing w:line="480" w:lineRule="auto"/>
+              <w:jc w:val="center"/>
+              <w:rPr>
+                <w:rFonts w:ascii="Arial" w:hAnsi="Arial" w:cs="Arial"/>
+                <w:sz w:val="24"/>
+                <w:szCs w:val="24"/>
+              </w:rPr>
+            </w:pPr>
+            <w:r>
+              <w:rPr>
+                <w:rFonts w:ascii="Arial" w:hAnsi="Arial" w:cs="Arial"/>
+                <w:sz w:val="24"/>
+                <w:szCs w:val="24"/>
+              </w:rPr>
+              <w:t>Intrusion Detection</w:t>
+            </w:r>
+          </w:p>
+        </w:tc>
+        <w:tc>
+          <w:tcPr>
+            <w:tcW w:w="8028" w:type="dxa"/>
+            <w:vAlign w:val="center"/>
+          </w:tcPr>
+          <w:p>
+            <w:pPr>
+              <w:spacing w:line="480" w:lineRule="auto"/>
+              <w:jc w:val="center"/>
+              <w:cnfStyle w:val="000000000000" w:firstRow="0" w:lastRow="0" w:firstColumn="0" w:lastColumn="0" w:oddVBand="0" w:evenVBand="0" w:oddHBand="0" w:evenHBand="0" w:firstRowFirstColumn="0" w:firstRowLastColumn="0" w:lastRowFirstColumn="0" w:lastRowLastColumn="0"/>
+              <w:rPr>
+                <w:rFonts w:ascii="Arial" w:hAnsi="Arial" w:cs="Arial"/>
+                <w:sz w:val="24"/>
+                <w:szCs w:val="24"/>
+              </w:rPr>
+            </w:pPr>
+            <w:r>
+              <w:rPr>
+                <w:rFonts w:ascii="Arial" w:hAnsi="Arial" w:cs="Arial"/>
+                <w:sz w:val="24"/>
+                <w:szCs w:val="24"/>
+              </w:rPr>
+              <w:t>Both cyber and physical intrusions need to be considered. Two technologies can contribute to this: embedded vision and timing models.</w:t>
+            </w:r>
+          </w:p>
+        </w:tc>
+      </w:tr>
+    </w:tbl>
+    <w:p>
+      <w:pPr>
+        <w:pStyle w:val="Caption"/>
+        <w:rPr>
+          <w:rFonts w:ascii="Arial" w:hAnsi="Arial" w:cs="Arial"/>
+          <w:sz w:val="22"/>
+          <w:szCs w:val="22"/>
+        </w:rPr>
+      </w:pPr>
+      <w:bookmarkStart w:id="14" w:name="_Ref322203172"/>
+      <w:r>
+        <w:rPr>
+          <w:rFonts w:ascii="Arial" w:hAnsi="Arial" w:cs="Arial"/>
+          <w:sz w:val="22"/>
+          <w:szCs w:val="22"/>
+        </w:rPr>
+        <w:t xml:space="preserve">Table </w:t>
+      </w:r>
+      <w:r>
+        <w:rPr>
+          <w:rFonts w:ascii="Arial" w:hAnsi="Arial" w:cs="Arial"/>
+          <w:sz w:val="22"/>
+          <w:szCs w:val="22"/>
+        </w:rPr>
+        <w:fldChar w:fldCharType="begin"/>
+      </w:r>
+      <w:r>
+        <w:rPr>
+          <w:rFonts w:ascii="Arial" w:hAnsi="Arial" w:cs="Arial"/>
+          <w:sz w:val="22"/>
+          <w:szCs w:val="22"/>
+        </w:rPr>
+        <w:instrText xml:space="preserve"> SEQ Table \* ARABIC </w:instrText>
+      </w:r>
+      <w:r>
+        <w:rPr>
+          <w:rFonts w:ascii="Arial" w:hAnsi="Arial" w:cs="Arial"/>
+          <w:sz w:val="22"/>
+          <w:szCs w:val="22"/>
+        </w:rPr>
+        <w:fldChar w:fldCharType="separate"/>
+      </w:r>
+      <w:r>
+        <w:rPr>
+          <w:rFonts w:ascii="Arial" w:hAnsi="Arial" w:cs="Arial"/>
+          <w:noProof/>
+          <w:sz w:val="22"/>
+          <w:szCs w:val="22"/>
+        </w:rPr>
+        <w:t>2</w:t>
+      </w:r>
+      <w:r>
+        <w:rPr>
+          <w:rFonts w:ascii="Arial" w:hAnsi="Arial" w:cs="Arial"/>
+          <w:sz w:val="22"/>
+          <w:szCs w:val="22"/>
+        </w:rPr>
+        <w:fldChar w:fldCharType="end"/>
+      </w:r>
+      <w:bookmarkEnd w:id="14"/>
+      <w:r>
+        <w:rPr>
+          <w:rFonts w:ascii="Arial" w:hAnsi="Arial" w:cs="Arial"/>
+          <w:sz w:val="22"/>
+          <w:szCs w:val="22"/>
+        </w:rPr>
+        <w:t xml:space="preserve"> – Cyber security areas in cyber physical systems </w:t>
       </w:r>
       <w:sdt>
         <w:sdtPr>
           <w:rPr>
             <w:rFonts w:ascii="Arial" w:hAnsi="Arial" w:cs="Arial"/>
-            <w:sz w:val="24"/>
-            <w:szCs w:val="24"/>
+            <w:sz w:val="22"/>
+            <w:szCs w:val="22"/>
           </w:rPr>
-          <w:id w:val="996615221"/>
+          <w:id w:val="1532219166"/>
           <w:citation/>
         </w:sdtPr>
         <w:sdtContent>
           <w:r>
             <w:rPr>
               <w:rFonts w:ascii="Arial" w:hAnsi="Arial" w:cs="Arial"/>
-              <w:sz w:val="24"/>
-              <w:szCs w:val="24"/>
+              <w:sz w:val="22"/>
+              <w:szCs w:val="22"/>
             </w:rPr>
             <w:fldChar w:fldCharType="begin"/>
           </w:r>
           <w:r>
             <w:rPr>
               <w:rFonts w:ascii="Arial" w:hAnsi="Arial" w:cs="Arial"/>
-              <w:sz w:val="24"/>
-              <w:szCs w:val="24"/>
+              <w:sz w:val="22"/>
+              <w:szCs w:val="22"/>
             </w:rPr>
             <w:instrText xml:space="preserve"> CITATION Cyb12 \l 1033 </w:instrText>
           </w:r>
           <w:r>
             <w:rPr>
               <w:rFonts w:ascii="Arial" w:hAnsi="Arial" w:cs="Arial"/>
-              <w:sz w:val="24"/>
-              <w:szCs w:val="24"/>
+              <w:sz w:val="22"/>
+              <w:szCs w:val="22"/>
             </w:rPr>
             <w:fldChar w:fldCharType="separate"/>
           </w:r>
@@ -4051,37 +4620,24 @@
             <w:rPr>
               <w:rFonts w:ascii="Arial" w:hAnsi="Arial" w:cs="Arial"/>
               <w:noProof/>
-              <w:sz w:val="24"/>
-              <w:szCs w:val="24"/>
+              <w:sz w:val="22"/>
+              <w:szCs w:val="22"/>
             </w:rPr>
             <w:t>(Cyber Physical Systems)</w:t>
           </w:r>
           <w:r>
             <w:rPr>
               <w:rFonts w:ascii="Arial" w:hAnsi="Arial" w:cs="Arial"/>
-              <w:sz w:val="24"/>
-              <w:szCs w:val="24"/>
+              <w:sz w:val="22"/>
+              <w:szCs w:val="22"/>
             </w:rPr>
             <w:fldChar w:fldCharType="end"/>
           </w:r>
         </w:sdtContent>
       </w:sdt>
-      <w:r>
-        <w:rPr>
-          <w:rFonts w:ascii="Arial" w:hAnsi="Arial" w:cs="Arial"/>
-          <w:sz w:val="24"/>
-          <w:szCs w:val="24"/>
-        </w:rPr>
-        <w:t>:</w:t>
-      </w:r>
     </w:p>
     <w:p>
       <w:pPr>
-        <w:pStyle w:val="ListParagraph"/>
-        <w:numPr>
-          <w:ilvl w:val="0"/>
-          <w:numId w:val="24"/>
-        </w:numPr>
         <w:spacing w:line="480" w:lineRule="auto"/>
         <w:rPr>
           <w:rFonts w:ascii="Arial" w:hAnsi="Arial" w:cs="Arial"/>
@@ -4089,124 +4645,23 @@
           <w:szCs w:val="24"/>
         </w:rPr>
       </w:pPr>
-      <w:r>
-        <w:rPr>
-          <w:rFonts w:ascii="Arial" w:hAnsi="Arial" w:cs="Arial"/>
-          <w:sz w:val="24"/>
-          <w:szCs w:val="24"/>
-        </w:rPr>
-        <w:t xml:space="preserve">Resilience </w:t>
-      </w:r>
     </w:p>
     <w:p>
       <w:pPr>
-        <w:pStyle w:val="ListParagraph"/>
-        <w:numPr>
-          <w:ilvl w:val="0"/>
-          <w:numId w:val="24"/>
-        </w:numPr>
-        <w:spacing w:line="480" w:lineRule="auto"/>
-        <w:rPr>
-          <w:rFonts w:ascii="Arial" w:hAnsi="Arial" w:cs="Arial"/>
-          <w:sz w:val="24"/>
-          <w:szCs w:val="24"/>
-        </w:rPr>
-      </w:pPr>
-      <w:r>
-        <w:rPr>
-          <w:rFonts w:ascii="Arial" w:hAnsi="Arial" w:cs="Arial"/>
-          <w:sz w:val="24"/>
-          <w:szCs w:val="24"/>
-        </w:rPr>
-        <w:t>Privacy</w:t>
-      </w:r>
-    </w:p>
-    <w:p>
-      <w:pPr>
-        <w:pStyle w:val="ListParagraph"/>
-        <w:numPr>
-          <w:ilvl w:val="0"/>
-          <w:numId w:val="24"/>
-        </w:numPr>
-        <w:spacing w:line="480" w:lineRule="auto"/>
-        <w:rPr>
-          <w:rFonts w:ascii="Arial" w:hAnsi="Arial" w:cs="Arial"/>
-          <w:sz w:val="24"/>
-          <w:szCs w:val="24"/>
-        </w:rPr>
-      </w:pPr>
-      <w:r>
-        <w:rPr>
-          <w:rFonts w:ascii="Arial" w:hAnsi="Arial" w:cs="Arial"/>
-          <w:sz w:val="24"/>
-          <w:szCs w:val="24"/>
-        </w:rPr>
-        <w:t>Malicious attacks</w:t>
-      </w:r>
-    </w:p>
-    <w:p>
-      <w:pPr>
-        <w:pStyle w:val="ListParagraph"/>
-        <w:numPr>
-          <w:ilvl w:val="0"/>
-          <w:numId w:val="24"/>
-        </w:numPr>
-        <w:spacing w:line="480" w:lineRule="auto"/>
-        <w:rPr>
-          <w:rFonts w:ascii="Arial" w:hAnsi="Arial" w:cs="Arial"/>
-          <w:sz w:val="24"/>
-          <w:szCs w:val="24"/>
-        </w:rPr>
-      </w:pPr>
-      <w:r>
-        <w:rPr>
-          <w:rFonts w:ascii="Arial" w:hAnsi="Arial" w:cs="Arial"/>
-          <w:sz w:val="24"/>
-          <w:szCs w:val="24"/>
-        </w:rPr>
-        <w:t>Intrusion detection</w:t>
-      </w:r>
-    </w:p>
-    <w:p>
-      <w:pPr>
-        <w:pStyle w:val="ListParagraph"/>
-        <w:spacing w:line="480" w:lineRule="auto"/>
-        <w:ind w:left="1430"/>
-        <w:rPr>
-          <w:rFonts w:ascii="Arial" w:hAnsi="Arial" w:cs="Arial"/>
-          <w:sz w:val="24"/>
-          <w:szCs w:val="24"/>
-        </w:rPr>
-      </w:pPr>
-    </w:p>
-    <w:p>
-      <w:pPr>
         <w:pStyle w:val="Heading2"/>
         <w:spacing w:line="480" w:lineRule="auto"/>
         <w:rPr>
           <w:rFonts w:ascii="Arial" w:hAnsi="Arial" w:cs="Arial"/>
         </w:rPr>
       </w:pPr>
-      <w:bookmarkStart w:id="13" w:name="_Toc322202801"/>
-      <w:r>
-        <w:rPr>
-          <w:rFonts w:ascii="Arial" w:hAnsi="Arial" w:cs="Arial"/>
-        </w:rPr>
-        <w:lastRenderedPageBreak/>
+      <w:bookmarkStart w:id="15" w:name="_Toc322204607"/>
+      <w:r>
+        <w:rPr>
+          <w:rFonts w:ascii="Arial" w:hAnsi="Arial" w:cs="Arial"/>
+        </w:rPr>
         <w:t>Security Objectives of Cyber Physical Systems</w:t>
       </w:r>
-      <w:bookmarkEnd w:id="13"/>
-    </w:p>
-    <w:p>
-      <w:pPr>
-        <w:spacing w:line="480" w:lineRule="auto"/>
-        <w:ind w:firstLine="708"/>
-        <w:rPr>
-          <w:rFonts w:ascii="Arial" w:hAnsi="Arial" w:cs="Arial"/>
-          <w:sz w:val="24"/>
-          <w:szCs w:val="24"/>
-        </w:rPr>
-      </w:pPr>
+      <w:bookmarkEnd w:id="15"/>
     </w:p>
     <w:p>
       <w:pPr>
@@ -4337,6 +4792,70 @@
           <w:szCs w:val="22"/>
         </w:rPr>
         <w:t>1</w:t>
+      </w:r>
+      <w:r>
+        <w:rPr>
+          <w:rFonts w:ascii="Arial" w:hAnsi="Arial" w:cs="Arial"/>
+          <w:sz w:val="24"/>
+          <w:szCs w:val="24"/>
+        </w:rPr>
+        <w:fldChar w:fldCharType="end"/>
+      </w:r>
+      <w:r>
+        <w:rPr>
+          <w:rFonts w:ascii="Arial" w:hAnsi="Arial" w:cs="Arial"/>
+          <w:sz w:val="24"/>
+          <w:szCs w:val="24"/>
+        </w:rPr>
+        <w:t xml:space="preserve"> and </w:t>
+      </w:r>
+      <w:r>
+        <w:rPr>
+          <w:rFonts w:ascii="Arial" w:hAnsi="Arial" w:cs="Arial"/>
+          <w:sz w:val="24"/>
+          <w:szCs w:val="24"/>
+        </w:rPr>
+        <w:fldChar w:fldCharType="begin"/>
+      </w:r>
+      <w:r>
+        <w:rPr>
+          <w:rFonts w:ascii="Arial" w:hAnsi="Arial" w:cs="Arial"/>
+          <w:sz w:val="24"/>
+          <w:szCs w:val="24"/>
+        </w:rPr>
+        <w:instrText xml:space="preserve"> REF _Ref322203172 \h </w:instrText>
+      </w:r>
+      <w:r>
+        <w:rPr>
+          <w:rFonts w:ascii="Arial" w:hAnsi="Arial" w:cs="Arial"/>
+          <w:sz w:val="24"/>
+          <w:szCs w:val="24"/>
+        </w:rPr>
+      </w:r>
+      <w:r>
+        <w:rPr>
+          <w:rFonts w:ascii="Arial" w:hAnsi="Arial" w:cs="Arial"/>
+          <w:sz w:val="24"/>
+          <w:szCs w:val="24"/>
+        </w:rPr>
+        <w:fldChar w:fldCharType="separate"/>
+      </w:r>
+      <w:r>
+        <w:rPr>
+          <w:rFonts w:ascii="Arial" w:hAnsi="Arial" w:cs="Arial"/>
+          <w:sz w:val="22"/>
+          <w:szCs w:val="22"/>
+        </w:rPr>
+        <w:t xml:space="preserve">Table </w:t>
+      </w:r>
+      <w:r>
+        <w:rPr>
+          <w:rFonts w:ascii="Arial" w:hAnsi="Arial" w:cs="Arial"/>
+          <w:noProof/>
+          <w:sz w:val="22"/>
+          <w:szCs w:val="22"/>
+        </w:rPr>
+        <w:t>2</w:t>
       </w:r>
       <w:r>
         <w:rPr>
@@ -4603,7 +5122,16 @@
                 <w:sz w:val="24"/>
                 <w:szCs w:val="24"/>
               </w:rPr>
-              <w:t>To always provide service by preventing computing, controls, communication corruptions due to hardware failures, system upgrades, power outages, or denial-of-service attacks.</w:t>
+              <w:t xml:space="preserve">To always provide service by preventing computing, controls, </w:t>
+            </w:r>
+            <w:r>
+              <w:rPr>
+                <w:rFonts w:ascii="Arial" w:hAnsi="Arial" w:cs="Arial"/>
+                <w:sz w:val="24"/>
+                <w:szCs w:val="24"/>
+              </w:rPr>
+              <w:lastRenderedPageBreak/>
+              <w:t>communication corruptions due to hardware failures, system upgrades, power outages, or denial-of-service attacks.</w:t>
             </w:r>
           </w:p>
         </w:tc>
@@ -4631,6 +5159,7 @@
                 <w:sz w:val="24"/>
                 <w:szCs w:val="24"/>
               </w:rPr>
+              <w:lastRenderedPageBreak/>
               <w:t>Authenticity</w:t>
             </w:r>
           </w:p>
@@ -4672,7 +5201,7 @@
           <w:szCs w:val="22"/>
         </w:rPr>
       </w:pPr>
-      <w:bookmarkStart w:id="14" w:name="_Ref322191272"/>
+      <w:bookmarkStart w:id="16" w:name="_Ref322191272"/>
       <w:r>
         <w:rPr>
           <w:rFonts w:ascii="Arial" w:hAnsi="Arial" w:cs="Arial"/>
@@ -4712,7 +5241,7 @@
           <w:sz w:val="22"/>
           <w:szCs w:val="22"/>
         </w:rPr>
-        <w:t>2</w:t>
+        <w:t>3</w:t>
       </w:r>
       <w:r>
         <w:rPr>
@@ -4722,7 +5251,7 @@
         </w:rPr>
         <w:fldChar w:fldCharType="end"/>
       </w:r>
-      <w:bookmarkEnd w:id="14"/>
+      <w:bookmarkEnd w:id="16"/>
       <w:r>
         <w:rPr>
           <w:rFonts w:ascii="Arial" w:hAnsi="Arial" w:cs="Arial"/>
@@ -4804,21 +5333,26 @@
           <w:rFonts w:ascii="Arial" w:hAnsi="Arial" w:cs="Arial"/>
         </w:rPr>
       </w:pPr>
-      <w:bookmarkStart w:id="15" w:name="_Toc322202802"/>
-      <w:r>
-        <w:rPr>
-          <w:rFonts w:ascii="Arial" w:hAnsi="Arial" w:cs="Arial"/>
-        </w:rPr>
-        <w:lastRenderedPageBreak/>
+      <w:bookmarkStart w:id="17" w:name="_Toc322204608"/>
+      <w:r>
+        <w:rPr>
+          <w:rFonts w:ascii="Arial" w:hAnsi="Arial" w:cs="Arial"/>
+        </w:rPr>
         <w:t>Challenges</w:t>
       </w:r>
       <w:r>
         <w:rPr>
           <w:rFonts w:ascii="Arial" w:hAnsi="Arial" w:cs="Arial"/>
         </w:rPr>
+        <w:t xml:space="preserve"> and Vulnerabilities</w:t>
+      </w:r>
+      <w:r>
+        <w:rPr>
+          <w:rFonts w:ascii="Arial" w:hAnsi="Arial" w:cs="Arial"/>
+        </w:rPr>
         <w:t xml:space="preserve"> of Cyber Physical Systems</w:t>
       </w:r>
-      <w:bookmarkEnd w:id="15"/>
+      <w:bookmarkEnd w:id="17"/>
     </w:p>
     <w:p>
       <w:pPr>
@@ -5144,83 +5678,21 @@
         <w:ind w:firstLine="708"/>
         <w:rPr>
           <w:rFonts w:ascii="Arial" w:hAnsi="Arial" w:cs="Arial"/>
-          <w:sz w:val="24"/>
-          <w:szCs w:val="24"/>
-        </w:rPr>
-      </w:pPr>
-      <w:r>
-        <w:rPr>
-          <w:rFonts w:ascii="Arial" w:hAnsi="Arial" w:cs="Arial"/>
-          <w:sz w:val="24"/>
-          <w:szCs w:val="24"/>
-        </w:rPr>
-        <w:t>These are just a few of the many challenges that researches and profess</w:t>
-      </w:r>
-      <w:r>
-        <w:rPr>
-          <w:rFonts w:ascii="Arial" w:hAnsi="Arial" w:cs="Arial"/>
-          <w:sz w:val="24"/>
-          <w:szCs w:val="24"/>
-        </w:rPr>
-        <w:t xml:space="preserve">ionals must overcome in order for cyber physical systems to improve and reach their full potential. </w:t>
+        </w:rPr>
+      </w:pPr>
+      <w:r>
+        <w:rPr>
+          <w:rFonts w:ascii="Arial" w:hAnsi="Arial" w:cs="Arial"/>
+          <w:sz w:val="24"/>
+          <w:szCs w:val="24"/>
+        </w:rPr>
+        <w:lastRenderedPageBreak/>
+        <w:t xml:space="preserve">Many of these challenges lead to vulnerabilities in various aspects of cyber physical systems. </w:t>
       </w:r>
     </w:p>
     <w:p>
       <w:pPr>
         <w:spacing w:line="480" w:lineRule="auto"/>
-        <w:rPr>
-          <w:rFonts w:ascii="Arial" w:hAnsi="Arial" w:cs="Arial"/>
-          <w:sz w:val="24"/>
-          <w:szCs w:val="24"/>
-        </w:rPr>
-      </w:pPr>
-    </w:p>
-    <w:p>
-      <w:pPr>
-        <w:pStyle w:val="Heading2"/>
-        <w:rPr>
-          <w:rFonts w:ascii="Arial" w:hAnsi="Arial" w:cs="Arial"/>
-        </w:rPr>
-      </w:pPr>
-      <w:bookmarkStart w:id="16" w:name="_Toc322202803"/>
-      <w:r>
-        <w:rPr>
-          <w:rFonts w:ascii="Arial" w:hAnsi="Arial" w:cs="Arial"/>
-        </w:rPr>
-        <w:t>Vulnerabilities of Cyber Physical Systems</w:t>
-      </w:r>
-      <w:bookmarkEnd w:id="16"/>
-    </w:p>
-    <w:p>
-      <w:pPr>
-        <w:rPr>
-          <w:rFonts w:ascii="Arial" w:hAnsi="Arial" w:cs="Arial"/>
-          <w:sz w:val="24"/>
-          <w:szCs w:val="24"/>
-        </w:rPr>
-      </w:pPr>
-    </w:p>
-    <w:p>
-      <w:pPr>
-        <w:spacing w:line="480" w:lineRule="auto"/>
-        <w:rPr>
-          <w:rFonts w:ascii="Arial" w:hAnsi="Arial" w:cs="Arial"/>
-          <w:sz w:val="24"/>
-          <w:szCs w:val="24"/>
-        </w:rPr>
-      </w:pPr>
-      <w:r>
-        <w:rPr>
-          <w:rFonts w:ascii="Arial" w:hAnsi="Arial" w:cs="Arial"/>
-          <w:sz w:val="24"/>
-          <w:szCs w:val="24"/>
-        </w:rPr>
-        <w:tab/>
-      </w:r>
-    </w:p>
-    <w:p>
-      <w:pPr>
-        <w:spacing w:line="480" w:lineRule="auto"/>
         <w:ind w:firstLine="708"/>
         <w:rPr>
           <w:rFonts w:ascii="Arial" w:hAnsi="Arial" w:cs="Arial"/>
@@ -5234,27 +5706,40 @@
           <w:sz w:val="24"/>
           <w:szCs w:val="24"/>
         </w:rPr>
-        <w:lastRenderedPageBreak/>
         <w:t xml:space="preserve">The following </w:t>
       </w:r>
       <w:r>
         <w:rPr>
           <w:rFonts w:ascii="Arial" w:hAnsi="Arial" w:cs="Arial"/>
-          <w:b/>
           <w:bCs/>
           <w:sz w:val="24"/>
           <w:szCs w:val="24"/>
-          <w:highlight w:val="yellow"/>
-        </w:rPr>
-        <w:t>word</w:t>
-      </w:r>
-      <w:r>
-        <w:rPr>
-          <w:rFonts w:ascii="Arial" w:hAnsi="Arial" w:cs="Arial"/>
-          <w:sz w:val="24"/>
-          <w:szCs w:val="24"/>
-        </w:rPr>
-        <w:t xml:space="preserve"> causes additional vulnerabilities in cyber physical systems </w:t>
+        </w:rPr>
+        <w:t xml:space="preserve">issues </w:t>
+      </w:r>
+      <w:r>
+        <w:rPr>
+          <w:rFonts w:ascii="Arial" w:hAnsi="Arial" w:cs="Arial"/>
+          <w:sz w:val="24"/>
+          <w:szCs w:val="24"/>
+        </w:rPr>
+        <w:t xml:space="preserve">specific to cyber physical systems cause </w:t>
+      </w:r>
+      <w:r>
+        <w:rPr>
+          <w:rFonts w:ascii="Arial" w:hAnsi="Arial" w:cs="Arial"/>
+          <w:sz w:val="24"/>
+          <w:szCs w:val="24"/>
+        </w:rPr>
+        <w:t>additional vulnera</w:t>
+      </w:r>
+      <w:r>
+        <w:rPr>
+          <w:rFonts w:ascii="Arial" w:hAnsi="Arial" w:cs="Arial"/>
+          <w:sz w:val="24"/>
+          <w:szCs w:val="24"/>
+        </w:rPr>
+        <w:t xml:space="preserve">bilities </w:t>
       </w:r>
       <w:sdt>
         <w:sdtPr>
@@ -5437,26 +5922,108 @@
     <w:p>
       <w:pPr>
         <w:spacing w:line="480" w:lineRule="auto"/>
-        <w:rPr>
-          <w:rFonts w:ascii="Arial" w:hAnsi="Arial" w:cs="Arial"/>
-          <w:sz w:val="24"/>
-          <w:szCs w:val="24"/>
-        </w:rPr>
-      </w:pPr>
+        <w:ind w:firstLine="708"/>
+        <w:rPr>
+          <w:rFonts w:ascii="Arial" w:hAnsi="Arial" w:cs="Arial"/>
+          <w:sz w:val="24"/>
+          <w:szCs w:val="24"/>
+        </w:rPr>
+      </w:pPr>
+      <w:r>
+        <w:rPr>
+          <w:rFonts w:ascii="Arial" w:hAnsi="Arial" w:cs="Arial"/>
+          <w:sz w:val="24"/>
+          <w:szCs w:val="24"/>
+        </w:rPr>
+        <w:t>These are just a few of the many challenges that researches and professionals must overcome in order for cyber physical systems to improve and reach their full potential.</w:t>
+      </w:r>
     </w:p>
     <w:p>
       <w:pPr>
+        <w:spacing w:line="480" w:lineRule="auto"/>
+        <w:ind w:firstLine="708"/>
+        <w:rPr>
+          <w:rFonts w:ascii="Arial" w:hAnsi="Arial" w:cs="Arial"/>
+          <w:sz w:val="24"/>
+          <w:szCs w:val="24"/>
+        </w:rPr>
+      </w:pPr>
+    </w:p>
+    <w:p>
+      <w:pPr>
+        <w:pStyle w:val="Heading2"/>
+        <w:rPr>
+          <w:rFonts w:ascii="Arial" w:hAnsi="Arial" w:cs="Arial"/>
+        </w:rPr>
+      </w:pPr>
+      <w:bookmarkStart w:id="18" w:name="_Toc322204609"/>
+      <w:r>
+        <w:rPr>
+          <w:rFonts w:ascii="Arial" w:hAnsi="Arial" w:cs="Arial"/>
+        </w:rPr>
+        <w:t>Solutions for Cyber Physical Systems</w:t>
+      </w:r>
+      <w:bookmarkEnd w:id="18"/>
+    </w:p>
+    <w:p>
+      <w:pPr>
+        <w:rPr>
+          <w:rFonts w:ascii="Arial" w:hAnsi="Arial" w:cs="Arial"/>
+          <w:sz w:val="24"/>
+          <w:szCs w:val="24"/>
+        </w:rPr>
+      </w:pPr>
+    </w:p>
+    <w:p>
+      <w:pPr>
+        <w:spacing w:line="480" w:lineRule="auto"/>
+        <w:rPr>
+          <w:rFonts w:ascii="Arial" w:hAnsi="Arial" w:cs="Arial"/>
+          <w:sz w:val="24"/>
+          <w:szCs w:val="24"/>
+        </w:rPr>
+      </w:pPr>
+      <w:r>
+        <w:rPr>
+          <w:rFonts w:ascii="Arial" w:hAnsi="Arial" w:cs="Arial"/>
+          <w:sz w:val="24"/>
+          <w:szCs w:val="24"/>
+        </w:rPr>
+        <w:tab/>
+      </w:r>
+      <w:r>
+        <w:rPr>
+          <w:rFonts w:ascii="Arial" w:hAnsi="Arial" w:cs="Arial"/>
+          <w:sz w:val="24"/>
+          <w:szCs w:val="24"/>
+        </w:rPr>
+        <w:t xml:space="preserve">The first step to solving the vulnerability problems with cyber physical systems is to be aware that they exist. It is crucial to perform regular vulnerability assessments and analyze the results to see where problem areas lie,  </w:t>
+      </w:r>
+    </w:p>
+    <w:p>
+      <w:pPr>
+        <w:spacing w:line="480" w:lineRule="auto"/>
+        <w:rPr>
+          <w:rFonts w:ascii="Arial" w:hAnsi="Arial" w:cs="Arial"/>
+          <w:sz w:val="24"/>
+          <w:szCs w:val="24"/>
+        </w:rPr>
+      </w:pPr>
+    </w:p>
+    <w:p>
+      <w:pPr>
         <w:pStyle w:val="Heading1"/>
         <w:spacing w:line="480" w:lineRule="auto"/>
         <w:rPr>
           <w:rFonts w:ascii="Arial" w:hAnsi="Arial" w:cs="Arial"/>
         </w:rPr>
       </w:pPr>
-      <w:bookmarkStart w:id="17" w:name="_Toc322202804"/>
-      <w:r>
-        <w:rPr>
-          <w:rFonts w:ascii="Arial" w:hAnsi="Arial" w:cs="Arial"/>
-        </w:rPr>
+      <w:bookmarkStart w:id="19" w:name="_Toc322204610"/>
+      <w:r>
+        <w:rPr>
+          <w:rFonts w:ascii="Arial" w:hAnsi="Arial" w:cs="Arial"/>
+        </w:rPr>
+        <w:lastRenderedPageBreak/>
         <w:t>Conc</w:t>
       </w:r>
       <w:r>
@@ -5465,7 +6032,7 @@
         </w:rPr>
         <w:t>lusion</w:t>
       </w:r>
-      <w:bookmarkEnd w:id="17"/>
+      <w:bookmarkEnd w:id="19"/>
     </w:p>
     <w:p>
       <w:pPr>
@@ -5497,7 +6064,7 @@
         <w:br w:type="page"/>
       </w:r>
     </w:p>
-    <w:bookmarkStart w:id="18" w:name="_Toc322202805" w:displacedByCustomXml="next"/>
+    <w:bookmarkStart w:id="20" w:name="_Toc322204611" w:displacedByCustomXml="next"/>
     <w:sdt>
       <w:sdtPr>
         <w:rPr>
@@ -5527,7 +6094,7 @@
             </w:rPr>
             <w:t>Bibliography</w:t>
           </w:r>
-          <w:bookmarkEnd w:id="18"/>
+          <w:bookmarkEnd w:id="20"/>
         </w:p>
         <w:sdt>
           <w:sdtPr>
@@ -5895,7 +6462,7 @@
         <w:rStyle w:val="PageNumber"/>
         <w:noProof/>
       </w:rPr>
-      <w:t>1</w:t>
+      <w:t>11</w:t>
     </w:r>
     <w:r>
       <w:rPr>
@@ -9418,7 +9985,7 @@
   <a:extraClrSchemeLst/>
   <a:extLst>
     <a:ext uri="{05A4C25C-085E-4340-85A3-A5531E510DB2}">
-      <thm15:themeFamily xmlns:thm15="http://schemas.microsoft.com/office/thememl/2012/main" xmlns="" name="Office Theme" id="{62F939B6-93AF-4DB8-9C6B-D6C7DFDC589F}" vid="{4A3C46E8-61CC-4603-A589-7422A47A8E4A}"/>
+      <thm15:themeFamily xmlns="" xmlns:thm15="http://schemas.microsoft.com/office/thememl/2012/main" name="Office Theme" id="{62F939B6-93AF-4DB8-9C6B-D6C7DFDC589F}" vid="{4A3C46E8-61CC-4603-A589-7422A47A8E4A}"/>
     </a:ext>
   </a:extLst>
 </a:theme>
@@ -9606,7 +10173,7 @@
 </file>
 
 <file path=customXml/itemProps3.xml><?xml version="1.0" encoding="utf-8"?>
-<ds:datastoreItem xmlns:ds="http://schemas.openxmlformats.org/officeDocument/2006/customXml" ds:itemID="{79D02E2D-7F7E-4242-96E9-702F71286406}">
+<ds:datastoreItem xmlns:ds="http://schemas.openxmlformats.org/officeDocument/2006/customXml" ds:itemID="{36856D75-55C9-7A4A-9995-EC4B4EB385A3}">
   <ds:schemaRefs>
     <ds:schemaRef ds:uri="http://schemas.openxmlformats.org/officeDocument/2006/bibliography"/>
   </ds:schemaRefs>

</xml_diff>